<commit_message>
Add solution for "Part 2. Module 1. Lesson 4"
- Update Course lecture
</commit_message>
<xml_diff>
--- a/Course lecture.docx
+++ b/Course lecture.docx
@@ -508,6 +508,7 @@
           <w:color w:val="000000" w:themeColor="text1"/>
           <w:sz w:val="28"/>
           <w:szCs w:val="28"/>
+          <w:lang w:val="en-US"/>
         </w:rPr>
       </w:pPr>
     </w:p>
@@ -2937,6 +2938,7 @@
           <w:rStyle w:val="HTML"/>
           <w:rFonts w:ascii="Consolas" w:hAnsi="Consolas" w:cs="Consolas"/>
           <w:color w:val="FAFAFA"/>
+          <w:lang w:val="en-US"/>
         </w:rPr>
       </w:pPr>
       <w:r>
@@ -2948,34 +2950,26 @@
         </w:rPr>
         <w:t xml:space="preserve">  </w:t>
       </w:r>
-      <w:proofErr w:type="spellStart"/>
+      <w:proofErr w:type="gramStart"/>
       <w:r>
         <w:rPr>
           <w:rStyle w:val="HTML"/>
           <w:rFonts w:ascii="Consolas" w:hAnsi="Consolas" w:cs="Consolas"/>
           <w:color w:val="FAFAFA"/>
+          <w:lang w:val="en-US"/>
         </w:rPr>
         <w:t>text</w:t>
       </w:r>
-      <w:proofErr w:type="spellEnd"/>
+      <w:proofErr w:type="gramEnd"/>
       <w:r>
         <w:rPr>
           <w:rStyle w:val="HTML"/>
           <w:rFonts w:ascii="Consolas" w:hAnsi="Consolas" w:cs="Consolas"/>
           <w:color w:val="FAFAFA"/>
-        </w:rPr>
-        <w:t>: /</w:t>
-      </w:r>
-      <w:proofErr w:type="gramStart"/>
-      <w:r>
-        <w:rPr>
-          <w:rStyle w:val="HTML"/>
-          <w:rFonts w:ascii="Consolas" w:hAnsi="Consolas" w:cs="Consolas"/>
-          <w:color w:val="FAFAFA"/>
-        </w:rPr>
-        <w:t>/ ???</w:t>
-      </w:r>
-      <w:proofErr w:type="gramEnd"/>
+          <w:lang w:val="en-US"/>
+        </w:rPr>
+        <w:t>: // ???</w:t>
+      </w:r>
     </w:p>
     <w:p>
       <w:pPr>
@@ -2986,6 +2980,7 @@
           <w:color w:val="FAFAFA"/>
           <w:sz w:val="24"/>
           <w:szCs w:val="24"/>
+          <w:lang w:val="en-US"/>
         </w:rPr>
       </w:pPr>
       <w:r>
@@ -2993,6 +2988,7 @@
           <w:rStyle w:val="HTML"/>
           <w:rFonts w:ascii="Consolas" w:hAnsi="Consolas" w:cs="Consolas"/>
           <w:color w:val="FAFAFA"/>
+          <w:lang w:val="en-US"/>
         </w:rPr>
         <w:t>};</w:t>
       </w:r>
@@ -3878,16 +3874,1159 @@
     </w:p>
     <w:p>
       <w:pPr>
-        <w:jc w:val="both"/>
-        <w:rPr>
-          <w:rFonts w:cs="Arial"/>
-          <w:sz w:val="28"/>
-          <w:szCs w:val="28"/>
-          <w:lang w:val="en-US"/>
+        <w:jc w:val="center"/>
+        <w:rPr>
+          <w:rFonts w:cs="Arial"/>
+          <w:b/>
+          <w:sz w:val="28"/>
+          <w:szCs w:val="28"/>
+          <w:lang w:val="en-US"/>
+        </w:rPr>
+      </w:pPr>
+      <w:r>
+        <w:rPr>
+          <w:rFonts w:cs="Arial"/>
+          <w:b/>
+          <w:sz w:val="28"/>
+          <w:szCs w:val="28"/>
+          <w:lang w:val="en-US"/>
+        </w:rPr>
+        <w:t>Lesson 04: Lifecycle Events</w:t>
+      </w:r>
+    </w:p>
+    <w:p>
+      <w:pPr>
+        <w:jc w:val="both"/>
+        <w:rPr>
+          <w:rFonts w:cs="Arial"/>
+          <w:sz w:val="28"/>
+          <w:szCs w:val="28"/>
+          <w:lang w:val="en-US"/>
+        </w:rPr>
+      </w:pPr>
+      <w:r>
+        <w:rPr>
+          <w:rFonts w:cs="Arial"/>
+          <w:sz w:val="28"/>
+          <w:szCs w:val="28"/>
+          <w:lang w:val="en-US"/>
+        </w:rPr>
+        <w:t xml:space="preserve">The render method used to be free of side effects. It </w:t>
+      </w:r>
+      <w:proofErr w:type="gramStart"/>
+      <w:r>
+        <w:rPr>
+          <w:rFonts w:cs="Arial"/>
+          <w:sz w:val="28"/>
+          <w:szCs w:val="28"/>
+          <w:lang w:val="en-US"/>
+        </w:rPr>
+        <w:t>shouldn’t</w:t>
+      </w:r>
+      <w:proofErr w:type="gramEnd"/>
+      <w:r>
+        <w:rPr>
+          <w:rFonts w:cs="Arial"/>
+          <w:sz w:val="28"/>
+          <w:szCs w:val="28"/>
+          <w:lang w:val="en-US"/>
+        </w:rPr>
+        <w:t xml:space="preserve"> make ajax requests to do anything that is </w:t>
+      </w:r>
+      <w:proofErr w:type="spellStart"/>
+      <w:r>
+        <w:rPr>
+          <w:rFonts w:cs="Arial"/>
+          <w:sz w:val="28"/>
+          <w:szCs w:val="28"/>
+          <w:lang w:val="en-US"/>
+        </w:rPr>
+        <w:t>async</w:t>
+      </w:r>
+      <w:proofErr w:type="spellEnd"/>
+      <w:r>
+        <w:rPr>
+          <w:rFonts w:cs="Arial"/>
+          <w:sz w:val="28"/>
+          <w:szCs w:val="28"/>
+          <w:lang w:val="en-US"/>
+        </w:rPr>
+        <w:t xml:space="preserve"> in nature. It should only receive props and return the description of the UI. </w:t>
+      </w:r>
+    </w:p>
+    <w:p>
+      <w:pPr>
+        <w:jc w:val="both"/>
+        <w:rPr>
+          <w:rFonts w:cs="Arial"/>
+          <w:sz w:val="28"/>
+          <w:szCs w:val="28"/>
+          <w:lang w:val="en-US"/>
+        </w:rPr>
+      </w:pPr>
+      <w:r>
+        <w:rPr>
+          <w:rFonts w:cs="Arial"/>
+          <w:sz w:val="28"/>
+          <w:szCs w:val="28"/>
+          <w:lang w:val="en-US"/>
+        </w:rPr>
+        <w:t>Lifecycle events are special methods each component can have that allow us to hook into the view when specific condition happen:</w:t>
+      </w:r>
+    </w:p>
+    <w:p>
+      <w:pPr>
+        <w:pStyle w:val="a6"/>
+        <w:numPr>
+          <w:ilvl w:val="0"/>
+          <w:numId w:val="1"/>
+        </w:numPr>
+        <w:jc w:val="both"/>
+        <w:rPr>
+          <w:rFonts w:cs="Arial"/>
+          <w:sz w:val="28"/>
+          <w:szCs w:val="28"/>
+          <w:lang w:val="en-US"/>
+        </w:rPr>
+      </w:pPr>
+      <w:proofErr w:type="spellStart"/>
+      <w:r>
+        <w:rPr>
+          <w:rFonts w:cs="Arial"/>
+          <w:b/>
+          <w:sz w:val="28"/>
+          <w:szCs w:val="28"/>
+          <w:lang w:val="en-US"/>
+        </w:rPr>
+        <w:t>componentDidMount</w:t>
+      </w:r>
+      <w:proofErr w:type="spellEnd"/>
+      <w:r>
+        <w:rPr>
+          <w:rFonts w:cs="Arial"/>
+          <w:sz w:val="28"/>
+          <w:szCs w:val="28"/>
+          <w:lang w:val="en-US"/>
+        </w:rPr>
+        <w:t xml:space="preserve"> – invoke immediately after the component is inserted into the DOM</w:t>
+      </w:r>
+    </w:p>
+    <w:p>
+      <w:pPr>
+        <w:pStyle w:val="a6"/>
+        <w:numPr>
+          <w:ilvl w:val="0"/>
+          <w:numId w:val="1"/>
+        </w:numPr>
+        <w:jc w:val="both"/>
+        <w:rPr>
+          <w:rFonts w:cs="Arial"/>
+          <w:sz w:val="28"/>
+          <w:szCs w:val="28"/>
+          <w:lang w:val="en-US"/>
+        </w:rPr>
+      </w:pPr>
+      <w:proofErr w:type="spellStart"/>
+      <w:r>
+        <w:rPr>
+          <w:rFonts w:cs="Arial"/>
+          <w:b/>
+          <w:sz w:val="28"/>
+          <w:szCs w:val="28"/>
+          <w:lang w:val="en-US"/>
+        </w:rPr>
+        <w:t>componentWillUnmount</w:t>
+      </w:r>
+      <w:proofErr w:type="spellEnd"/>
+      <w:r>
+        <w:rPr>
+          <w:rFonts w:cs="Arial"/>
+          <w:sz w:val="28"/>
+          <w:szCs w:val="28"/>
+          <w:lang w:val="en-US"/>
+        </w:rPr>
+        <w:t xml:space="preserve"> – invoke immediately before the component is removed from the DOM</w:t>
+      </w:r>
+    </w:p>
+    <w:p>
+      <w:pPr>
+        <w:pStyle w:val="a6"/>
+        <w:numPr>
+          <w:ilvl w:val="0"/>
+          <w:numId w:val="1"/>
+        </w:numPr>
+        <w:jc w:val="both"/>
+        <w:rPr>
+          <w:rFonts w:cs="Arial"/>
+          <w:sz w:val="28"/>
+          <w:szCs w:val="28"/>
+          <w:lang w:val="en-US"/>
+        </w:rPr>
+      </w:pPr>
+      <w:proofErr w:type="spellStart"/>
+      <w:r>
+        <w:rPr>
+          <w:rFonts w:cs="Arial"/>
+          <w:b/>
+          <w:sz w:val="28"/>
+          <w:szCs w:val="28"/>
+          <w:lang w:val="en-US"/>
+        </w:rPr>
+        <w:t>getDerivedStateFromProps</w:t>
+      </w:r>
+      <w:proofErr w:type="spellEnd"/>
+      <w:r>
+        <w:rPr>
+          <w:rFonts w:cs="Arial"/>
+          <w:sz w:val="28"/>
+          <w:szCs w:val="28"/>
+          <w:lang w:val="en-US"/>
+        </w:rPr>
+        <w:t xml:space="preserve"> – invoked when mounting or re-rendering the component</w:t>
+      </w:r>
+    </w:p>
+    <w:p>
+      <w:pPr>
+        <w:jc w:val="both"/>
+        <w:rPr>
+          <w:rFonts w:cs="Arial"/>
+          <w:sz w:val="28"/>
+          <w:szCs w:val="28"/>
+          <w:lang w:val="en-US"/>
+        </w:rPr>
+      </w:pPr>
+      <w:r>
+        <w:rPr>
+          <w:rFonts w:cs="Arial"/>
+          <w:sz w:val="28"/>
+          <w:szCs w:val="28"/>
+          <w:lang w:val="en-US"/>
+        </w:rPr>
+        <w:t xml:space="preserve">To use one of these, </w:t>
+      </w:r>
+      <w:proofErr w:type="gramStart"/>
+      <w:r>
+        <w:rPr>
+          <w:rFonts w:cs="Arial"/>
+          <w:sz w:val="28"/>
+          <w:szCs w:val="28"/>
+          <w:lang w:val="en-US"/>
+        </w:rPr>
+        <w:t>you'd</w:t>
+      </w:r>
+      <w:proofErr w:type="gramEnd"/>
+      <w:r>
+        <w:rPr>
+          <w:rFonts w:cs="Arial"/>
+          <w:sz w:val="28"/>
+          <w:szCs w:val="28"/>
+          <w:lang w:val="en-US"/>
+        </w:rPr>
+        <w:t xml:space="preserve"> just create a method in your component with the name and React will call it. </w:t>
+      </w:r>
+      <w:proofErr w:type="gramStart"/>
+      <w:r>
+        <w:rPr>
+          <w:rFonts w:cs="Arial"/>
+          <w:sz w:val="28"/>
+          <w:szCs w:val="28"/>
+          <w:lang w:val="en-US"/>
+        </w:rPr>
+        <w:t>It's</w:t>
+      </w:r>
+      <w:proofErr w:type="gramEnd"/>
+      <w:r>
+        <w:rPr>
+          <w:rFonts w:cs="Arial"/>
+          <w:sz w:val="28"/>
+          <w:szCs w:val="28"/>
+          <w:lang w:val="en-US"/>
+        </w:rPr>
+        <w:t xml:space="preserve"> an easy way to hook into different parts of the lifecycle of React components.</w:t>
+      </w:r>
+    </w:p>
+    <w:p>
+      <w:pPr>
+        <w:jc w:val="both"/>
+        <w:rPr>
+          <w:rFonts w:cs="Arial"/>
+          <w:sz w:val="28"/>
+          <w:szCs w:val="28"/>
+          <w:lang w:val="en-US"/>
+        </w:rPr>
+      </w:pPr>
+      <w:r>
+        <w:rPr>
+          <w:rFonts w:cs="Arial"/>
+          <w:sz w:val="28"/>
+          <w:szCs w:val="28"/>
+          <w:lang w:val="en-US"/>
+        </w:rPr>
+        <w:t>You'll sometimes see </w:t>
+      </w:r>
+      <w:proofErr w:type="spellStart"/>
+      <w:proofErr w:type="gramStart"/>
+      <w:r>
+        <w:rPr>
+          <w:rFonts w:cs="Arial"/>
+          <w:sz w:val="28"/>
+          <w:szCs w:val="28"/>
+          <w:lang w:val="en-US"/>
+        </w:rPr>
+        <w:t>shouldComponentUpdate</w:t>
+      </w:r>
+      <w:proofErr w:type="spellEnd"/>
+      <w:r>
+        <w:rPr>
+          <w:rFonts w:cs="Arial"/>
+          <w:sz w:val="28"/>
+          <w:szCs w:val="28"/>
+          <w:lang w:val="en-US"/>
+        </w:rPr>
+        <w:t>(</w:t>
+      </w:r>
+      <w:proofErr w:type="gramEnd"/>
+      <w:r>
+        <w:rPr>
+          <w:rFonts w:cs="Arial"/>
+          <w:sz w:val="28"/>
+          <w:szCs w:val="28"/>
+          <w:lang w:val="en-US"/>
+        </w:rPr>
+        <w:t xml:space="preserve">) in React apps as well. It returns true by default. This means that whenever a component's state (or its parent's state) </w:t>
+      </w:r>
+      <w:proofErr w:type="gramStart"/>
+      <w:r>
+        <w:rPr>
+          <w:rFonts w:cs="Arial"/>
+          <w:sz w:val="28"/>
+          <w:szCs w:val="28"/>
+          <w:lang w:val="en-US"/>
+        </w:rPr>
+        <w:t>is updated</w:t>
+      </w:r>
+      <w:proofErr w:type="gramEnd"/>
+      <w:r>
+        <w:rPr>
+          <w:rFonts w:cs="Arial"/>
+          <w:sz w:val="28"/>
+          <w:szCs w:val="28"/>
+          <w:lang w:val="en-US"/>
+        </w:rPr>
+        <w:t>, the component re-renders.</w:t>
+      </w:r>
+    </w:p>
+    <w:p>
+      <w:pPr>
+        <w:jc w:val="both"/>
+        <w:rPr>
+          <w:rFonts w:cs="Arial"/>
+          <w:sz w:val="28"/>
+          <w:szCs w:val="28"/>
+          <w:lang w:val="en-US"/>
+        </w:rPr>
+      </w:pPr>
+      <w:r>
+        <w:rPr>
+          <w:rFonts w:cs="Arial"/>
+          <w:sz w:val="28"/>
+          <w:szCs w:val="28"/>
+          <w:lang w:val="en-US"/>
+        </w:rPr>
+        <w:t>The </w:t>
+      </w:r>
+      <w:hyperlink r:id="rId14" w:anchor="shouldcomponentupdate" w:tgtFrame="_blank" w:history="1">
+        <w:r>
+          <w:rPr>
+            <w:rStyle w:val="a7"/>
+            <w:rFonts w:cs="Arial"/>
+            <w:sz w:val="28"/>
+            <w:szCs w:val="28"/>
+            <w:lang w:val="en-US"/>
+          </w:rPr>
+          <w:t>React documentation</w:t>
+        </w:r>
+      </w:hyperlink>
+      <w:r>
+        <w:rPr>
+          <w:rFonts w:cs="Arial"/>
+          <w:sz w:val="28"/>
+          <w:szCs w:val="28"/>
+          <w:lang w:val="en-US"/>
+        </w:rPr>
+        <w:t> provides the following guidance for using this lifecycle event:</w:t>
+      </w:r>
+    </w:p>
+    <w:p>
+      <w:pPr>
+        <w:numPr>
+          <w:ilvl w:val="0"/>
+          <w:numId w:val="6"/>
+        </w:numPr>
+        <w:jc w:val="both"/>
+        <w:rPr>
+          <w:rFonts w:cs="Arial"/>
+          <w:sz w:val="28"/>
+          <w:szCs w:val="28"/>
+          <w:lang w:val="en-US"/>
+        </w:rPr>
+      </w:pPr>
+      <w:r>
+        <w:rPr>
+          <w:rFonts w:cs="Arial"/>
+          <w:sz w:val="28"/>
+          <w:szCs w:val="28"/>
+          <w:lang w:val="en-US"/>
+        </w:rPr>
+        <w:lastRenderedPageBreak/>
+        <w:t xml:space="preserve">The default behavior is to re-render on every state change, and in the vast majority of </w:t>
+      </w:r>
+      <w:proofErr w:type="gramStart"/>
+      <w:r>
+        <w:rPr>
+          <w:rFonts w:cs="Arial"/>
+          <w:sz w:val="28"/>
+          <w:szCs w:val="28"/>
+          <w:lang w:val="en-US"/>
+        </w:rPr>
+        <w:t>cases</w:t>
+      </w:r>
+      <w:proofErr w:type="gramEnd"/>
+      <w:r>
+        <w:rPr>
+          <w:rFonts w:cs="Arial"/>
+          <w:sz w:val="28"/>
+          <w:szCs w:val="28"/>
+          <w:lang w:val="en-US"/>
+        </w:rPr>
+        <w:t xml:space="preserve"> you should rely on the default behavior.</w:t>
+      </w:r>
+    </w:p>
+    <w:p>
+      <w:pPr>
+        <w:numPr>
+          <w:ilvl w:val="0"/>
+          <w:numId w:val="6"/>
+        </w:numPr>
+        <w:jc w:val="both"/>
+        <w:rPr>
+          <w:rFonts w:cs="Arial"/>
+          <w:sz w:val="28"/>
+          <w:szCs w:val="28"/>
+          <w:lang w:val="en-US"/>
+        </w:rPr>
+      </w:pPr>
+      <w:r>
+        <w:rPr>
+          <w:rFonts w:cs="Arial"/>
+          <w:sz w:val="28"/>
+          <w:szCs w:val="28"/>
+          <w:lang w:val="en-US"/>
+        </w:rPr>
+        <w:t>Do not rely on it to “prevent” a rendering, as this can lead to bugs.</w:t>
+      </w:r>
+    </w:p>
+    <w:p>
+      <w:pPr>
+        <w:numPr>
+          <w:ilvl w:val="0"/>
+          <w:numId w:val="6"/>
+        </w:numPr>
+        <w:jc w:val="both"/>
+        <w:rPr>
+          <w:rFonts w:cs="Arial"/>
+          <w:sz w:val="28"/>
+          <w:szCs w:val="28"/>
+          <w:lang w:val="en-US"/>
+        </w:rPr>
+      </w:pPr>
+      <w:r>
+        <w:rPr>
+          <w:rFonts w:cs="Arial"/>
+          <w:sz w:val="28"/>
+          <w:szCs w:val="28"/>
+          <w:lang w:val="en-US"/>
+        </w:rPr>
+        <w:t>Consider using the built-in </w:t>
+      </w:r>
+      <w:proofErr w:type="spellStart"/>
+      <w:r>
+        <w:rPr>
+          <w:rFonts w:cs="Arial"/>
+          <w:sz w:val="28"/>
+          <w:szCs w:val="28"/>
+          <w:lang w:val="en-US"/>
+        </w:rPr>
+        <w:t>PureComponent</w:t>
+      </w:r>
+      <w:proofErr w:type="spellEnd"/>
+      <w:r>
+        <w:rPr>
+          <w:rFonts w:cs="Arial"/>
+          <w:sz w:val="28"/>
+          <w:szCs w:val="28"/>
+          <w:lang w:val="en-US"/>
+        </w:rPr>
+        <w:t> instead of writing </w:t>
+      </w:r>
+      <w:proofErr w:type="spellStart"/>
+      <w:proofErr w:type="gramStart"/>
+      <w:r>
+        <w:rPr>
+          <w:rFonts w:cs="Arial"/>
+          <w:sz w:val="28"/>
+          <w:szCs w:val="28"/>
+          <w:lang w:val="en-US"/>
+        </w:rPr>
+        <w:t>shouldComponentUpdate</w:t>
+      </w:r>
+      <w:proofErr w:type="spellEnd"/>
+      <w:r>
+        <w:rPr>
+          <w:rFonts w:cs="Arial"/>
+          <w:sz w:val="28"/>
+          <w:szCs w:val="28"/>
+          <w:lang w:val="en-US"/>
+        </w:rPr>
+        <w:t>(</w:t>
+      </w:r>
+      <w:proofErr w:type="gramEnd"/>
+      <w:r>
+        <w:rPr>
+          <w:rFonts w:cs="Arial"/>
+          <w:sz w:val="28"/>
+          <w:szCs w:val="28"/>
+          <w:lang w:val="en-US"/>
+        </w:rPr>
+        <w:t>) by hand.</w:t>
+      </w:r>
+    </w:p>
+    <w:p>
+      <w:pPr>
+        <w:numPr>
+          <w:ilvl w:val="0"/>
+          <w:numId w:val="6"/>
+        </w:numPr>
+        <w:jc w:val="both"/>
+        <w:rPr>
+          <w:rFonts w:cs="Arial"/>
+          <w:sz w:val="28"/>
+          <w:szCs w:val="28"/>
+        </w:rPr>
+      </w:pPr>
+      <w:r>
+        <w:rPr>
+          <w:rFonts w:cs="Arial"/>
+          <w:sz w:val="28"/>
+          <w:szCs w:val="28"/>
+          <w:lang w:val="en-US"/>
+        </w:rPr>
+        <w:t>We do not recommend doing deep equality checks or using </w:t>
+      </w:r>
+      <w:proofErr w:type="spellStart"/>
+      <w:proofErr w:type="gramStart"/>
+      <w:r>
+        <w:rPr>
+          <w:rFonts w:cs="Arial"/>
+          <w:sz w:val="28"/>
+          <w:szCs w:val="28"/>
+          <w:lang w:val="en-US"/>
+        </w:rPr>
+        <w:t>JSON.stringify</w:t>
+      </w:r>
+      <w:proofErr w:type="spellEnd"/>
+      <w:r>
+        <w:rPr>
+          <w:rFonts w:cs="Arial"/>
+          <w:sz w:val="28"/>
+          <w:szCs w:val="28"/>
+          <w:lang w:val="en-US"/>
+        </w:rPr>
+        <w:t>(</w:t>
+      </w:r>
+      <w:proofErr w:type="gramEnd"/>
+      <w:r>
+        <w:rPr>
+          <w:rFonts w:cs="Arial"/>
+          <w:sz w:val="28"/>
+          <w:szCs w:val="28"/>
+          <w:lang w:val="en-US"/>
+        </w:rPr>
+        <w:t>) in </w:t>
+      </w:r>
+      <w:proofErr w:type="spellStart"/>
+      <w:r>
+        <w:rPr>
+          <w:rFonts w:cs="Arial"/>
+          <w:sz w:val="28"/>
+          <w:szCs w:val="28"/>
+          <w:lang w:val="en-US"/>
+        </w:rPr>
+        <w:t>shouldComponentUpdate</w:t>
+      </w:r>
+      <w:proofErr w:type="spellEnd"/>
+      <w:r>
+        <w:rPr>
+          <w:rFonts w:cs="Arial"/>
+          <w:sz w:val="28"/>
+          <w:szCs w:val="28"/>
+          <w:lang w:val="en-US"/>
+        </w:rPr>
+        <w:t xml:space="preserve">(). </w:t>
+      </w:r>
+      <w:proofErr w:type="spellStart"/>
+      <w:r>
+        <w:rPr>
+          <w:rFonts w:cs="Arial"/>
+          <w:sz w:val="28"/>
+          <w:szCs w:val="28"/>
+        </w:rPr>
+        <w:t>It</w:t>
+      </w:r>
+      <w:proofErr w:type="spellEnd"/>
+      <w:r>
+        <w:rPr>
+          <w:rFonts w:cs="Arial"/>
+          <w:sz w:val="28"/>
+          <w:szCs w:val="28"/>
+        </w:rPr>
+        <w:t xml:space="preserve"> </w:t>
+      </w:r>
+      <w:proofErr w:type="spellStart"/>
+      <w:r>
+        <w:rPr>
+          <w:rFonts w:cs="Arial"/>
+          <w:sz w:val="28"/>
+          <w:szCs w:val="28"/>
+        </w:rPr>
+        <w:t>is</w:t>
+      </w:r>
+      <w:proofErr w:type="spellEnd"/>
+      <w:r>
+        <w:rPr>
+          <w:rFonts w:cs="Arial"/>
+          <w:sz w:val="28"/>
+          <w:szCs w:val="28"/>
+        </w:rPr>
+        <w:t xml:space="preserve"> </w:t>
+      </w:r>
+      <w:proofErr w:type="spellStart"/>
+      <w:r>
+        <w:rPr>
+          <w:rFonts w:cs="Arial"/>
+          <w:sz w:val="28"/>
+          <w:szCs w:val="28"/>
+        </w:rPr>
+        <w:t>very</w:t>
+      </w:r>
+      <w:proofErr w:type="spellEnd"/>
+      <w:r>
+        <w:rPr>
+          <w:rFonts w:cs="Arial"/>
+          <w:sz w:val="28"/>
+          <w:szCs w:val="28"/>
+        </w:rPr>
+        <w:t xml:space="preserve"> </w:t>
+      </w:r>
+      <w:proofErr w:type="spellStart"/>
+      <w:r>
+        <w:rPr>
+          <w:rFonts w:cs="Arial"/>
+          <w:sz w:val="28"/>
+          <w:szCs w:val="28"/>
+        </w:rPr>
+        <w:t>inefficient</w:t>
+      </w:r>
+      <w:proofErr w:type="spellEnd"/>
+      <w:r>
+        <w:rPr>
+          <w:rFonts w:cs="Arial"/>
+          <w:sz w:val="28"/>
+          <w:szCs w:val="28"/>
+        </w:rPr>
+        <w:t xml:space="preserve"> </w:t>
+      </w:r>
+      <w:proofErr w:type="spellStart"/>
+      <w:r>
+        <w:rPr>
+          <w:rFonts w:cs="Arial"/>
+          <w:sz w:val="28"/>
+          <w:szCs w:val="28"/>
+        </w:rPr>
+        <w:t>and</w:t>
+      </w:r>
+      <w:proofErr w:type="spellEnd"/>
+      <w:r>
+        <w:rPr>
+          <w:rFonts w:cs="Arial"/>
+          <w:sz w:val="28"/>
+          <w:szCs w:val="28"/>
+        </w:rPr>
+        <w:t xml:space="preserve"> </w:t>
+      </w:r>
+      <w:proofErr w:type="spellStart"/>
+      <w:r>
+        <w:rPr>
+          <w:rFonts w:cs="Arial"/>
+          <w:sz w:val="28"/>
+          <w:szCs w:val="28"/>
+        </w:rPr>
+        <w:t>will</w:t>
+      </w:r>
+      <w:proofErr w:type="spellEnd"/>
+      <w:r>
+        <w:rPr>
+          <w:rFonts w:cs="Arial"/>
+          <w:sz w:val="28"/>
+          <w:szCs w:val="28"/>
+        </w:rPr>
+        <w:t xml:space="preserve"> </w:t>
+      </w:r>
+      <w:proofErr w:type="spellStart"/>
+      <w:r>
+        <w:rPr>
+          <w:rFonts w:cs="Arial"/>
+          <w:sz w:val="28"/>
+          <w:szCs w:val="28"/>
+        </w:rPr>
+        <w:t>harm</w:t>
+      </w:r>
+      <w:proofErr w:type="spellEnd"/>
+      <w:r>
+        <w:rPr>
+          <w:rFonts w:cs="Arial"/>
+          <w:sz w:val="28"/>
+          <w:szCs w:val="28"/>
+        </w:rPr>
+        <w:t xml:space="preserve"> </w:t>
+      </w:r>
+      <w:proofErr w:type="spellStart"/>
+      <w:r>
+        <w:rPr>
+          <w:rFonts w:cs="Arial"/>
+          <w:sz w:val="28"/>
+          <w:szCs w:val="28"/>
+        </w:rPr>
+        <w:t>performance</w:t>
+      </w:r>
+      <w:proofErr w:type="spellEnd"/>
+      <w:r>
+        <w:rPr>
+          <w:rFonts w:cs="Arial"/>
+          <w:sz w:val="28"/>
+          <w:szCs w:val="28"/>
+        </w:rPr>
+        <w:t>.</w:t>
+      </w:r>
+    </w:p>
+    <w:p>
+      <w:pPr>
+        <w:jc w:val="both"/>
+        <w:rPr>
+          <w:rFonts w:cs="Arial"/>
+          <w:sz w:val="28"/>
+          <w:szCs w:val="28"/>
+          <w:lang w:val="en-US"/>
+        </w:rPr>
+      </w:pPr>
+      <w:proofErr w:type="spellStart"/>
+      <w:proofErr w:type="gramStart"/>
+      <w:r>
+        <w:rPr>
+          <w:rFonts w:cs="Arial"/>
+          <w:b/>
+          <w:sz w:val="28"/>
+          <w:szCs w:val="28"/>
+          <w:lang w:val="en-US"/>
+        </w:rPr>
+        <w:t>componentDidMount</w:t>
+      </w:r>
+      <w:proofErr w:type="spellEnd"/>
+      <w:r>
+        <w:rPr>
+          <w:rFonts w:cs="Arial"/>
+          <w:b/>
+          <w:sz w:val="28"/>
+          <w:szCs w:val="28"/>
+          <w:lang w:val="en-US"/>
+        </w:rPr>
+        <w:t>(</w:t>
+      </w:r>
+      <w:proofErr w:type="gramEnd"/>
+      <w:r>
+        <w:rPr>
+          <w:rFonts w:cs="Arial"/>
+          <w:b/>
+          <w:sz w:val="28"/>
+          <w:szCs w:val="28"/>
+          <w:lang w:val="en-US"/>
+        </w:rPr>
+        <w:t>)</w:t>
+      </w:r>
+      <w:r>
+        <w:rPr>
+          <w:rFonts w:cs="Arial"/>
+          <w:sz w:val="28"/>
+          <w:szCs w:val="28"/>
+          <w:lang w:val="en-US"/>
+        </w:rPr>
+        <w:t> is invoked immediately after a component is mounted. Initialization that requires DOM nodes should go here. If you need to load data from a remote endpoint, this is a good place to instantiate the network request. Setting state in this method will trigger a re-rendering.</w:t>
+      </w:r>
+    </w:p>
+    <w:p>
+      <w:pPr>
+        <w:jc w:val="both"/>
+        <w:rPr>
+          <w:rFonts w:cs="Arial"/>
+          <w:sz w:val="28"/>
+          <w:szCs w:val="28"/>
+          <w:lang w:val="en-US"/>
+        </w:rPr>
+      </w:pPr>
+      <w:r>
+        <w:rPr>
+          <w:rFonts w:cs="Arial"/>
+          <w:sz w:val="28"/>
+          <w:szCs w:val="28"/>
+          <w:lang w:val="en-US"/>
+        </w:rPr>
+        <w:t xml:space="preserve">The following lifecycle events </w:t>
+      </w:r>
+      <w:proofErr w:type="gramStart"/>
+      <w:r>
+        <w:rPr>
+          <w:rFonts w:cs="Arial"/>
+          <w:sz w:val="28"/>
+          <w:szCs w:val="28"/>
+          <w:lang w:val="en-US"/>
+        </w:rPr>
+        <w:t>will be called</w:t>
+      </w:r>
+      <w:proofErr w:type="gramEnd"/>
+      <w:r>
+        <w:rPr>
+          <w:rFonts w:cs="Arial"/>
+          <w:sz w:val="28"/>
+          <w:szCs w:val="28"/>
+          <w:lang w:val="en-US"/>
+        </w:rPr>
+        <w:t xml:space="preserve"> in order when a component is being added to the DOM:</w:t>
+      </w:r>
+    </w:p>
+    <w:p>
+      <w:pPr>
+        <w:numPr>
+          <w:ilvl w:val="0"/>
+          <w:numId w:val="7"/>
+        </w:numPr>
+        <w:jc w:val="both"/>
+        <w:rPr>
+          <w:rFonts w:cs="Arial"/>
+          <w:sz w:val="28"/>
+          <w:szCs w:val="28"/>
+        </w:rPr>
+      </w:pPr>
+      <w:proofErr w:type="spellStart"/>
+      <w:proofErr w:type="gramStart"/>
+      <w:r>
+        <w:rPr>
+          <w:rFonts w:cs="Arial"/>
+          <w:sz w:val="28"/>
+          <w:szCs w:val="28"/>
+        </w:rPr>
+        <w:t>constructor</w:t>
+      </w:r>
+      <w:proofErr w:type="spellEnd"/>
+      <w:r>
+        <w:rPr>
+          <w:rFonts w:cs="Arial"/>
+          <w:sz w:val="28"/>
+          <w:szCs w:val="28"/>
+        </w:rPr>
+        <w:t>(</w:t>
+      </w:r>
+      <w:proofErr w:type="gramEnd"/>
+      <w:r>
+        <w:rPr>
+          <w:rFonts w:cs="Arial"/>
+          <w:sz w:val="28"/>
+          <w:szCs w:val="28"/>
+        </w:rPr>
+        <w:t>)</w:t>
+      </w:r>
+    </w:p>
+    <w:p>
+      <w:pPr>
+        <w:numPr>
+          <w:ilvl w:val="0"/>
+          <w:numId w:val="8"/>
+        </w:numPr>
+        <w:jc w:val="both"/>
+        <w:rPr>
+          <w:rFonts w:cs="Arial"/>
+          <w:sz w:val="28"/>
+          <w:szCs w:val="28"/>
+        </w:rPr>
+      </w:pPr>
+      <w:proofErr w:type="spellStart"/>
+      <w:proofErr w:type="gramStart"/>
+      <w:r>
+        <w:rPr>
+          <w:rFonts w:cs="Arial"/>
+          <w:sz w:val="28"/>
+          <w:szCs w:val="28"/>
+        </w:rPr>
+        <w:t>getDerivedStateFromProps</w:t>
+      </w:r>
+      <w:proofErr w:type="spellEnd"/>
+      <w:r>
+        <w:rPr>
+          <w:rFonts w:cs="Arial"/>
+          <w:sz w:val="28"/>
+          <w:szCs w:val="28"/>
+        </w:rPr>
+        <w:t>(</w:t>
+      </w:r>
+      <w:proofErr w:type="gramEnd"/>
+      <w:r>
+        <w:rPr>
+          <w:rFonts w:cs="Arial"/>
+          <w:sz w:val="28"/>
+          <w:szCs w:val="28"/>
+        </w:rPr>
+        <w:t>)</w:t>
+      </w:r>
+    </w:p>
+    <w:p>
+      <w:pPr>
+        <w:numPr>
+          <w:ilvl w:val="0"/>
+          <w:numId w:val="8"/>
+        </w:numPr>
+        <w:jc w:val="both"/>
+        <w:rPr>
+          <w:rFonts w:cs="Arial"/>
+          <w:sz w:val="28"/>
+          <w:szCs w:val="28"/>
+        </w:rPr>
+      </w:pPr>
+      <w:proofErr w:type="spellStart"/>
+      <w:proofErr w:type="gramStart"/>
+      <w:r>
+        <w:rPr>
+          <w:rFonts w:cs="Arial"/>
+          <w:sz w:val="28"/>
+          <w:szCs w:val="28"/>
+        </w:rPr>
+        <w:t>render</w:t>
+      </w:r>
+      <w:proofErr w:type="spellEnd"/>
+      <w:r>
+        <w:rPr>
+          <w:rFonts w:cs="Arial"/>
+          <w:sz w:val="28"/>
+          <w:szCs w:val="28"/>
+        </w:rPr>
+        <w:t>(</w:t>
+      </w:r>
+      <w:proofErr w:type="gramEnd"/>
+      <w:r>
+        <w:rPr>
+          <w:rFonts w:cs="Arial"/>
+          <w:sz w:val="28"/>
+          <w:szCs w:val="28"/>
+        </w:rPr>
+        <w:t>)</w:t>
+      </w:r>
+    </w:p>
+    <w:p>
+      <w:pPr>
+        <w:numPr>
+          <w:ilvl w:val="0"/>
+          <w:numId w:val="8"/>
+        </w:numPr>
+        <w:jc w:val="both"/>
+        <w:rPr>
+          <w:rFonts w:cs="Arial"/>
+          <w:sz w:val="28"/>
+          <w:szCs w:val="28"/>
+        </w:rPr>
+      </w:pPr>
+      <w:proofErr w:type="spellStart"/>
+      <w:proofErr w:type="gramStart"/>
+      <w:r>
+        <w:rPr>
+          <w:rFonts w:cs="Arial"/>
+          <w:sz w:val="28"/>
+          <w:szCs w:val="28"/>
+        </w:rPr>
+        <w:t>componentDidMount</w:t>
+      </w:r>
+      <w:proofErr w:type="spellEnd"/>
+      <w:r>
+        <w:rPr>
+          <w:rFonts w:cs="Arial"/>
+          <w:sz w:val="28"/>
+          <w:szCs w:val="28"/>
+        </w:rPr>
+        <w:t>(</w:t>
+      </w:r>
+      <w:proofErr w:type="gramEnd"/>
+      <w:r>
+        <w:rPr>
+          <w:rFonts w:cs="Arial"/>
+          <w:sz w:val="28"/>
+          <w:szCs w:val="28"/>
+        </w:rPr>
+        <w:t>)</w:t>
+      </w:r>
+    </w:p>
+    <w:p>
+      <w:pPr>
+        <w:jc w:val="both"/>
+        <w:rPr>
+          <w:rFonts w:cs="Arial"/>
+          <w:sz w:val="28"/>
+          <w:szCs w:val="28"/>
+        </w:rPr>
+      </w:pPr>
+      <w:r>
+        <w:rPr>
+          <w:rFonts w:ascii="Segoe UI Symbol" w:hAnsi="Segoe UI Symbol" w:cs="Segoe UI Symbol"/>
+          <w:sz w:val="28"/>
+          <w:szCs w:val="28"/>
+        </w:rPr>
+        <w:t>⚠</w:t>
+      </w:r>
+      <w:r>
+        <w:rPr>
+          <w:rFonts w:cs="Arial"/>
+          <w:sz w:val="28"/>
+          <w:szCs w:val="28"/>
+        </w:rPr>
+        <w:t>️</w:t>
+      </w:r>
+      <w:proofErr w:type="spellStart"/>
+      <w:proofErr w:type="gramStart"/>
+      <w:r>
+        <w:rPr>
+          <w:rFonts w:cs="Arial"/>
+          <w:sz w:val="28"/>
+          <w:szCs w:val="28"/>
+        </w:rPr>
+        <w:t>componentWillMount</w:t>
+      </w:r>
+      <w:proofErr w:type="spellEnd"/>
+      <w:r>
+        <w:rPr>
+          <w:rFonts w:cs="Arial"/>
+          <w:sz w:val="28"/>
+          <w:szCs w:val="28"/>
+        </w:rPr>
+        <w:t>(</w:t>
+      </w:r>
+      <w:proofErr w:type="gramEnd"/>
+      <w:r>
+        <w:rPr>
+          <w:rFonts w:cs="Arial"/>
+          <w:sz w:val="28"/>
+          <w:szCs w:val="28"/>
+        </w:rPr>
+        <w:t xml:space="preserve">) </w:t>
+      </w:r>
+      <w:proofErr w:type="spellStart"/>
+      <w:r>
+        <w:rPr>
+          <w:rFonts w:cs="Arial"/>
+          <w:sz w:val="28"/>
+          <w:szCs w:val="28"/>
+        </w:rPr>
+        <w:t>has</w:t>
+      </w:r>
+      <w:proofErr w:type="spellEnd"/>
+      <w:r>
+        <w:rPr>
+          <w:rFonts w:cs="Arial"/>
+          <w:sz w:val="28"/>
+          <w:szCs w:val="28"/>
+        </w:rPr>
+        <w:t xml:space="preserve"> </w:t>
+      </w:r>
+      <w:proofErr w:type="spellStart"/>
+      <w:r>
+        <w:rPr>
+          <w:rFonts w:cs="Arial"/>
+          <w:sz w:val="28"/>
+          <w:szCs w:val="28"/>
+        </w:rPr>
+        <w:t>been</w:t>
+      </w:r>
+      <w:proofErr w:type="spellEnd"/>
+      <w:r>
+        <w:rPr>
+          <w:rFonts w:cs="Arial"/>
+          <w:sz w:val="28"/>
+          <w:szCs w:val="28"/>
+        </w:rPr>
+        <w:t xml:space="preserve"> </w:t>
+      </w:r>
+      <w:proofErr w:type="spellStart"/>
+      <w:r>
+        <w:rPr>
+          <w:rFonts w:cs="Arial"/>
+          <w:sz w:val="28"/>
+          <w:szCs w:val="28"/>
+        </w:rPr>
+        <w:t>deprecated</w:t>
+      </w:r>
+      <w:proofErr w:type="spellEnd"/>
+      <w:r>
+        <w:rPr>
+          <w:rFonts w:cs="Arial"/>
+          <w:sz w:val="28"/>
+          <w:szCs w:val="28"/>
+        </w:rPr>
+        <w:t xml:space="preserve">. </w:t>
+      </w:r>
+      <w:r>
+        <w:rPr>
+          <w:rFonts w:ascii="Segoe UI Symbol" w:hAnsi="Segoe UI Symbol" w:cs="Segoe UI Symbol"/>
+          <w:sz w:val="28"/>
+          <w:szCs w:val="28"/>
+        </w:rPr>
+        <w:t>⚠</w:t>
+      </w:r>
+      <w:r>
+        <w:rPr>
+          <w:rFonts w:cs="Arial"/>
+          <w:sz w:val="28"/>
+          <w:szCs w:val="28"/>
+        </w:rPr>
+        <w:t>️</w:t>
+      </w:r>
+    </w:p>
+    <w:p>
+      <w:pPr>
+        <w:jc w:val="both"/>
+        <w:rPr>
+          <w:rFonts w:cs="Arial"/>
+          <w:sz w:val="28"/>
+          <w:szCs w:val="28"/>
         </w:rPr>
       </w:pPr>
       <w:bookmarkStart w:id="0" w:name="_GoBack"/>
       <w:bookmarkEnd w:id="0"/>
+    </w:p>
+    <w:p>
+      <w:pPr>
+        <w:jc w:val="both"/>
+        <w:rPr>
+          <w:rFonts w:cs="Arial"/>
+          <w:sz w:val="28"/>
+          <w:szCs w:val="28"/>
+          <w:lang w:val="en-US"/>
+        </w:rPr>
+      </w:pPr>
     </w:p>
     <w:sectPr>
       <w:pgSz w:w="12240" w:h="15840"/>
@@ -3902,6 +5041,268 @@
 <file path=word/numbering.xml><?xml version="1.0" encoding="utf-8"?>
 <w:numbering xmlns:wpc="http://schemas.microsoft.com/office/word/2010/wordprocessingCanvas" xmlns:cx="http://schemas.microsoft.com/office/drawing/2014/chartex" xmlns:cx1="http://schemas.microsoft.com/office/drawing/2015/9/8/chartex" xmlns:mc="http://schemas.openxmlformats.org/markup-compatibility/2006" xmlns:o="urn:schemas-microsoft-com:office:office" xmlns:r="http://schemas.openxmlformats.org/officeDocument/2006/relationships" xmlns:m="http://schemas.openxmlformats.org/officeDocument/2006/math" xmlns:v="urn:schemas-microsoft-com:vml" xmlns:wp14="http://schemas.microsoft.com/office/word/2010/wordprocessingDrawing" xmlns:wp="http://schemas.openxmlformats.org/drawingml/2006/wordprocessingDrawing" xmlns:w10="urn:schemas-microsoft-com:office:word" xmlns:w="http://schemas.openxmlformats.org/wordprocessingml/2006/main" xmlns:w14="http://schemas.microsoft.com/office/word/2010/wordml" xmlns:w15="http://schemas.microsoft.com/office/word/2012/wordml" xmlns:w16se="http://schemas.microsoft.com/office/word/2015/wordml/symex" xmlns:wpg="http://schemas.microsoft.com/office/word/2010/wordprocessingGroup" xmlns:wpi="http://schemas.microsoft.com/office/word/2010/wordprocessingInk" xmlns:wne="http://schemas.microsoft.com/office/word/2006/wordml" xmlns:wps="http://schemas.microsoft.com/office/word/2010/wordprocessingShape" mc:Ignorable="w14 w15 w16se wp14">
   <w:abstractNum w:abstractNumId="0" w15:restartNumberingAfterBreak="0">
+    <w:nsid w:val="07F90D50"/>
+    <w:multiLevelType w:val="multilevel"/>
+    <w:tmpl w:val="E1D070E2"/>
+    <w:lvl w:ilvl="0">
+      <w:start w:val="1"/>
+      <w:numFmt w:val="decimal"/>
+      <w:lvlText w:val="%1."/>
+      <w:lvlJc w:val="left"/>
+      <w:pPr>
+        <w:tabs>
+          <w:tab w:val="num" w:pos="720"/>
+        </w:tabs>
+        <w:ind w:left="720" w:hanging="360"/>
+      </w:pPr>
+    </w:lvl>
+    <w:lvl w:ilvl="1" w:tentative="1">
+      <w:start w:val="1"/>
+      <w:numFmt w:val="decimal"/>
+      <w:lvlText w:val="%2."/>
+      <w:lvlJc w:val="left"/>
+      <w:pPr>
+        <w:tabs>
+          <w:tab w:val="num" w:pos="1440"/>
+        </w:tabs>
+        <w:ind w:left="1440" w:hanging="360"/>
+      </w:pPr>
+    </w:lvl>
+    <w:lvl w:ilvl="2" w:tentative="1">
+      <w:start w:val="1"/>
+      <w:numFmt w:val="decimal"/>
+      <w:lvlText w:val="%3."/>
+      <w:lvlJc w:val="left"/>
+      <w:pPr>
+        <w:tabs>
+          <w:tab w:val="num" w:pos="2160"/>
+        </w:tabs>
+        <w:ind w:left="2160" w:hanging="360"/>
+      </w:pPr>
+    </w:lvl>
+    <w:lvl w:ilvl="3" w:tentative="1">
+      <w:start w:val="1"/>
+      <w:numFmt w:val="decimal"/>
+      <w:lvlText w:val="%4."/>
+      <w:lvlJc w:val="left"/>
+      <w:pPr>
+        <w:tabs>
+          <w:tab w:val="num" w:pos="2880"/>
+        </w:tabs>
+        <w:ind w:left="2880" w:hanging="360"/>
+      </w:pPr>
+    </w:lvl>
+    <w:lvl w:ilvl="4" w:tentative="1">
+      <w:start w:val="1"/>
+      <w:numFmt w:val="decimal"/>
+      <w:lvlText w:val="%5."/>
+      <w:lvlJc w:val="left"/>
+      <w:pPr>
+        <w:tabs>
+          <w:tab w:val="num" w:pos="3600"/>
+        </w:tabs>
+        <w:ind w:left="3600" w:hanging="360"/>
+      </w:pPr>
+    </w:lvl>
+    <w:lvl w:ilvl="5" w:tentative="1">
+      <w:start w:val="1"/>
+      <w:numFmt w:val="decimal"/>
+      <w:lvlText w:val="%6."/>
+      <w:lvlJc w:val="left"/>
+      <w:pPr>
+        <w:tabs>
+          <w:tab w:val="num" w:pos="4320"/>
+        </w:tabs>
+        <w:ind w:left="4320" w:hanging="360"/>
+      </w:pPr>
+    </w:lvl>
+    <w:lvl w:ilvl="6" w:tentative="1">
+      <w:start w:val="1"/>
+      <w:numFmt w:val="decimal"/>
+      <w:lvlText w:val="%7."/>
+      <w:lvlJc w:val="left"/>
+      <w:pPr>
+        <w:tabs>
+          <w:tab w:val="num" w:pos="5040"/>
+        </w:tabs>
+        <w:ind w:left="5040" w:hanging="360"/>
+      </w:pPr>
+    </w:lvl>
+    <w:lvl w:ilvl="7" w:tentative="1">
+      <w:start w:val="1"/>
+      <w:numFmt w:val="decimal"/>
+      <w:lvlText w:val="%8."/>
+      <w:lvlJc w:val="left"/>
+      <w:pPr>
+        <w:tabs>
+          <w:tab w:val="num" w:pos="5760"/>
+        </w:tabs>
+        <w:ind w:left="5760" w:hanging="360"/>
+      </w:pPr>
+    </w:lvl>
+    <w:lvl w:ilvl="8" w:tentative="1">
+      <w:start w:val="1"/>
+      <w:numFmt w:val="decimal"/>
+      <w:lvlText w:val="%9."/>
+      <w:lvlJc w:val="left"/>
+      <w:pPr>
+        <w:tabs>
+          <w:tab w:val="num" w:pos="6480"/>
+        </w:tabs>
+        <w:ind w:left="6480" w:hanging="360"/>
+      </w:pPr>
+    </w:lvl>
+  </w:abstractNum>
+  <w:abstractNum w:abstractNumId="1" w15:restartNumberingAfterBreak="0">
+    <w:nsid w:val="0C461DA1"/>
+    <w:multiLevelType w:val="multilevel"/>
+    <w:tmpl w:val="DFCAD6E6"/>
+    <w:lvl w:ilvl="0">
+      <w:start w:val="1"/>
+      <w:numFmt w:val="bullet"/>
+      <w:lvlText w:val=""/>
+      <w:lvlJc w:val="left"/>
+      <w:pPr>
+        <w:tabs>
+          <w:tab w:val="num" w:pos="720"/>
+        </w:tabs>
+        <w:ind w:left="720" w:hanging="360"/>
+      </w:pPr>
+      <w:rPr>
+        <w:rFonts w:ascii="Symbol" w:hAnsi="Symbol" w:hint="default"/>
+        <w:sz w:val="20"/>
+      </w:rPr>
+    </w:lvl>
+    <w:lvl w:ilvl="1" w:tentative="1">
+      <w:start w:val="1"/>
+      <w:numFmt w:val="bullet"/>
+      <w:lvlText w:val="o"/>
+      <w:lvlJc w:val="left"/>
+      <w:pPr>
+        <w:tabs>
+          <w:tab w:val="num" w:pos="1440"/>
+        </w:tabs>
+        <w:ind w:left="1440" w:hanging="360"/>
+      </w:pPr>
+      <w:rPr>
+        <w:rFonts w:ascii="Courier New" w:hAnsi="Courier New" w:hint="default"/>
+        <w:sz w:val="20"/>
+      </w:rPr>
+    </w:lvl>
+    <w:lvl w:ilvl="2" w:tentative="1">
+      <w:start w:val="1"/>
+      <w:numFmt w:val="bullet"/>
+      <w:lvlText w:val=""/>
+      <w:lvlJc w:val="left"/>
+      <w:pPr>
+        <w:tabs>
+          <w:tab w:val="num" w:pos="2160"/>
+        </w:tabs>
+        <w:ind w:left="2160" w:hanging="360"/>
+      </w:pPr>
+      <w:rPr>
+        <w:rFonts w:ascii="Wingdings" w:hAnsi="Wingdings" w:hint="default"/>
+        <w:sz w:val="20"/>
+      </w:rPr>
+    </w:lvl>
+    <w:lvl w:ilvl="3" w:tentative="1">
+      <w:start w:val="1"/>
+      <w:numFmt w:val="bullet"/>
+      <w:lvlText w:val=""/>
+      <w:lvlJc w:val="left"/>
+      <w:pPr>
+        <w:tabs>
+          <w:tab w:val="num" w:pos="2880"/>
+        </w:tabs>
+        <w:ind w:left="2880" w:hanging="360"/>
+      </w:pPr>
+      <w:rPr>
+        <w:rFonts w:ascii="Wingdings" w:hAnsi="Wingdings" w:hint="default"/>
+        <w:sz w:val="20"/>
+      </w:rPr>
+    </w:lvl>
+    <w:lvl w:ilvl="4" w:tentative="1">
+      <w:start w:val="1"/>
+      <w:numFmt w:val="bullet"/>
+      <w:lvlText w:val=""/>
+      <w:lvlJc w:val="left"/>
+      <w:pPr>
+        <w:tabs>
+          <w:tab w:val="num" w:pos="3600"/>
+        </w:tabs>
+        <w:ind w:left="3600" w:hanging="360"/>
+      </w:pPr>
+      <w:rPr>
+        <w:rFonts w:ascii="Wingdings" w:hAnsi="Wingdings" w:hint="default"/>
+        <w:sz w:val="20"/>
+      </w:rPr>
+    </w:lvl>
+    <w:lvl w:ilvl="5" w:tentative="1">
+      <w:start w:val="1"/>
+      <w:numFmt w:val="bullet"/>
+      <w:lvlText w:val=""/>
+      <w:lvlJc w:val="left"/>
+      <w:pPr>
+        <w:tabs>
+          <w:tab w:val="num" w:pos="4320"/>
+        </w:tabs>
+        <w:ind w:left="4320" w:hanging="360"/>
+      </w:pPr>
+      <w:rPr>
+        <w:rFonts w:ascii="Wingdings" w:hAnsi="Wingdings" w:hint="default"/>
+        <w:sz w:val="20"/>
+      </w:rPr>
+    </w:lvl>
+    <w:lvl w:ilvl="6" w:tentative="1">
+      <w:start w:val="1"/>
+      <w:numFmt w:val="bullet"/>
+      <w:lvlText w:val=""/>
+      <w:lvlJc w:val="left"/>
+      <w:pPr>
+        <w:tabs>
+          <w:tab w:val="num" w:pos="5040"/>
+        </w:tabs>
+        <w:ind w:left="5040" w:hanging="360"/>
+      </w:pPr>
+      <w:rPr>
+        <w:rFonts w:ascii="Wingdings" w:hAnsi="Wingdings" w:hint="default"/>
+        <w:sz w:val="20"/>
+      </w:rPr>
+    </w:lvl>
+    <w:lvl w:ilvl="7" w:tentative="1">
+      <w:start w:val="1"/>
+      <w:numFmt w:val="bullet"/>
+      <w:lvlText w:val=""/>
+      <w:lvlJc w:val="left"/>
+      <w:pPr>
+        <w:tabs>
+          <w:tab w:val="num" w:pos="5760"/>
+        </w:tabs>
+        <w:ind w:left="5760" w:hanging="360"/>
+      </w:pPr>
+      <w:rPr>
+        <w:rFonts w:ascii="Wingdings" w:hAnsi="Wingdings" w:hint="default"/>
+        <w:sz w:val="20"/>
+      </w:rPr>
+    </w:lvl>
+    <w:lvl w:ilvl="8" w:tentative="1">
+      <w:start w:val="1"/>
+      <w:numFmt w:val="bullet"/>
+      <w:lvlText w:val=""/>
+      <w:lvlJc w:val="left"/>
+      <w:pPr>
+        <w:tabs>
+          <w:tab w:val="num" w:pos="6480"/>
+        </w:tabs>
+        <w:ind w:left="6480" w:hanging="360"/>
+      </w:pPr>
+      <w:rPr>
+        <w:rFonts w:ascii="Wingdings" w:hAnsi="Wingdings" w:hint="default"/>
+        <w:sz w:val="20"/>
+      </w:rPr>
+    </w:lvl>
+  </w:abstractNum>
+  <w:abstractNum w:abstractNumId="2" w15:restartNumberingAfterBreak="0">
     <w:nsid w:val="2BD65C69"/>
     <w:multiLevelType w:val="multilevel"/>
     <w:tmpl w:val="EC261BF0"/>
@@ -4050,7 +5451,7 @@
       </w:rPr>
     </w:lvl>
   </w:abstractNum>
-  <w:abstractNum w:abstractNumId="1" w15:restartNumberingAfterBreak="0">
+  <w:abstractNum w:abstractNumId="3" w15:restartNumberingAfterBreak="0">
     <w:nsid w:val="382B062D"/>
     <w:multiLevelType w:val="multilevel"/>
     <w:tmpl w:val="3BD4A2BA"/>
@@ -4199,7 +5600,7 @@
       </w:rPr>
     </w:lvl>
   </w:abstractNum>
-  <w:abstractNum w:abstractNumId="2" w15:restartNumberingAfterBreak="0">
+  <w:abstractNum w:abstractNumId="4" w15:restartNumberingAfterBreak="0">
     <w:nsid w:val="45230516"/>
     <w:multiLevelType w:val="multilevel"/>
     <w:tmpl w:val="7BDC13FE"/>
@@ -4312,7 +5713,7 @@
       </w:pPr>
     </w:lvl>
   </w:abstractNum>
-  <w:abstractNum w:abstractNumId="3" w15:restartNumberingAfterBreak="0">
+  <w:abstractNum w:abstractNumId="5" w15:restartNumberingAfterBreak="0">
     <w:nsid w:val="50A514B5"/>
     <w:multiLevelType w:val="multilevel"/>
     <w:tmpl w:val="2B781788"/>
@@ -4461,7 +5862,7 @@
       </w:rPr>
     </w:lvl>
   </w:abstractNum>
-  <w:abstractNum w:abstractNumId="4" w15:restartNumberingAfterBreak="0">
+  <w:abstractNum w:abstractNumId="6" w15:restartNumberingAfterBreak="0">
     <w:nsid w:val="531A5938"/>
     <w:multiLevelType w:val="hybridMultilevel"/>
     <w:tmpl w:val="3572CAF0"/>
@@ -4573,20 +5974,178 @@
       </w:rPr>
     </w:lvl>
   </w:abstractNum>
+  <w:abstractNum w:abstractNumId="7" w15:restartNumberingAfterBreak="0">
+    <w:nsid w:val="7F57116A"/>
+    <w:multiLevelType w:val="multilevel"/>
+    <w:tmpl w:val="8C4E2296"/>
+    <w:lvl w:ilvl="0">
+      <w:start w:val="1"/>
+      <w:numFmt w:val="bullet"/>
+      <w:lvlText w:val=""/>
+      <w:lvlJc w:val="left"/>
+      <w:pPr>
+        <w:tabs>
+          <w:tab w:val="num" w:pos="720"/>
+        </w:tabs>
+        <w:ind w:left="720" w:hanging="360"/>
+      </w:pPr>
+      <w:rPr>
+        <w:rFonts w:ascii="Symbol" w:hAnsi="Symbol" w:hint="default"/>
+        <w:sz w:val="20"/>
+      </w:rPr>
+    </w:lvl>
+    <w:lvl w:ilvl="1" w:tentative="1">
+      <w:start w:val="1"/>
+      <w:numFmt w:val="bullet"/>
+      <w:lvlText w:val="o"/>
+      <w:lvlJc w:val="left"/>
+      <w:pPr>
+        <w:tabs>
+          <w:tab w:val="num" w:pos="1440"/>
+        </w:tabs>
+        <w:ind w:left="1440" w:hanging="360"/>
+      </w:pPr>
+      <w:rPr>
+        <w:rFonts w:ascii="Courier New" w:hAnsi="Courier New" w:hint="default"/>
+        <w:sz w:val="20"/>
+      </w:rPr>
+    </w:lvl>
+    <w:lvl w:ilvl="2" w:tentative="1">
+      <w:start w:val="1"/>
+      <w:numFmt w:val="bullet"/>
+      <w:lvlText w:val=""/>
+      <w:lvlJc w:val="left"/>
+      <w:pPr>
+        <w:tabs>
+          <w:tab w:val="num" w:pos="2160"/>
+        </w:tabs>
+        <w:ind w:left="2160" w:hanging="360"/>
+      </w:pPr>
+      <w:rPr>
+        <w:rFonts w:ascii="Wingdings" w:hAnsi="Wingdings" w:hint="default"/>
+        <w:sz w:val="20"/>
+      </w:rPr>
+    </w:lvl>
+    <w:lvl w:ilvl="3" w:tentative="1">
+      <w:start w:val="1"/>
+      <w:numFmt w:val="bullet"/>
+      <w:lvlText w:val=""/>
+      <w:lvlJc w:val="left"/>
+      <w:pPr>
+        <w:tabs>
+          <w:tab w:val="num" w:pos="2880"/>
+        </w:tabs>
+        <w:ind w:left="2880" w:hanging="360"/>
+      </w:pPr>
+      <w:rPr>
+        <w:rFonts w:ascii="Wingdings" w:hAnsi="Wingdings" w:hint="default"/>
+        <w:sz w:val="20"/>
+      </w:rPr>
+    </w:lvl>
+    <w:lvl w:ilvl="4" w:tentative="1">
+      <w:start w:val="1"/>
+      <w:numFmt w:val="bullet"/>
+      <w:lvlText w:val=""/>
+      <w:lvlJc w:val="left"/>
+      <w:pPr>
+        <w:tabs>
+          <w:tab w:val="num" w:pos="3600"/>
+        </w:tabs>
+        <w:ind w:left="3600" w:hanging="360"/>
+      </w:pPr>
+      <w:rPr>
+        <w:rFonts w:ascii="Wingdings" w:hAnsi="Wingdings" w:hint="default"/>
+        <w:sz w:val="20"/>
+      </w:rPr>
+    </w:lvl>
+    <w:lvl w:ilvl="5" w:tentative="1">
+      <w:start w:val="1"/>
+      <w:numFmt w:val="bullet"/>
+      <w:lvlText w:val=""/>
+      <w:lvlJc w:val="left"/>
+      <w:pPr>
+        <w:tabs>
+          <w:tab w:val="num" w:pos="4320"/>
+        </w:tabs>
+        <w:ind w:left="4320" w:hanging="360"/>
+      </w:pPr>
+      <w:rPr>
+        <w:rFonts w:ascii="Wingdings" w:hAnsi="Wingdings" w:hint="default"/>
+        <w:sz w:val="20"/>
+      </w:rPr>
+    </w:lvl>
+    <w:lvl w:ilvl="6" w:tentative="1">
+      <w:start w:val="1"/>
+      <w:numFmt w:val="bullet"/>
+      <w:lvlText w:val=""/>
+      <w:lvlJc w:val="left"/>
+      <w:pPr>
+        <w:tabs>
+          <w:tab w:val="num" w:pos="5040"/>
+        </w:tabs>
+        <w:ind w:left="5040" w:hanging="360"/>
+      </w:pPr>
+      <w:rPr>
+        <w:rFonts w:ascii="Wingdings" w:hAnsi="Wingdings" w:hint="default"/>
+        <w:sz w:val="20"/>
+      </w:rPr>
+    </w:lvl>
+    <w:lvl w:ilvl="7" w:tentative="1">
+      <w:start w:val="1"/>
+      <w:numFmt w:val="bullet"/>
+      <w:lvlText w:val=""/>
+      <w:lvlJc w:val="left"/>
+      <w:pPr>
+        <w:tabs>
+          <w:tab w:val="num" w:pos="5760"/>
+        </w:tabs>
+        <w:ind w:left="5760" w:hanging="360"/>
+      </w:pPr>
+      <w:rPr>
+        <w:rFonts w:ascii="Wingdings" w:hAnsi="Wingdings" w:hint="default"/>
+        <w:sz w:val="20"/>
+      </w:rPr>
+    </w:lvl>
+    <w:lvl w:ilvl="8" w:tentative="1">
+      <w:start w:val="1"/>
+      <w:numFmt w:val="bullet"/>
+      <w:lvlText w:val=""/>
+      <w:lvlJc w:val="left"/>
+      <w:pPr>
+        <w:tabs>
+          <w:tab w:val="num" w:pos="6480"/>
+        </w:tabs>
+        <w:ind w:left="6480" w:hanging="360"/>
+      </w:pPr>
+      <w:rPr>
+        <w:rFonts w:ascii="Wingdings" w:hAnsi="Wingdings" w:hint="default"/>
+        <w:sz w:val="20"/>
+      </w:rPr>
+    </w:lvl>
+  </w:abstractNum>
   <w:num w:numId="1">
+    <w:abstractNumId w:val="6"/>
+  </w:num>
+  <w:num w:numId="2">
+    <w:abstractNumId w:val="5"/>
+  </w:num>
+  <w:num w:numId="3">
     <w:abstractNumId w:val="4"/>
   </w:num>
-  <w:num w:numId="2">
+  <w:num w:numId="4">
+    <w:abstractNumId w:val="2"/>
+  </w:num>
+  <w:num w:numId="5">
     <w:abstractNumId w:val="3"/>
   </w:num>
-  <w:num w:numId="3">
-    <w:abstractNumId w:val="2"/>
+  <w:num w:numId="6">
+    <w:abstractNumId w:val="1"/>
   </w:num>
-  <w:num w:numId="4">
+  <w:num w:numId="7">
     <w:abstractNumId w:val="0"/>
   </w:num>
-  <w:num w:numId="5">
-    <w:abstractNumId w:val="1"/>
+  <w:num w:numId="8">
+    <w:abstractNumId w:val="7"/>
   </w:num>
 </w:numbering>
 </file>

</xml_diff>

<commit_message>
Add solution for "Part 2. Module 1. Lesson 5"
- Update Course lecture

Signed-off-by: AVGasanov <avgasanov@gmail.com>
</commit_message>
<xml_diff>
--- a/Course lecture.docx
+++ b/Course lecture.docx
@@ -5014,8 +5014,1452 @@
           <w:szCs w:val="28"/>
         </w:rPr>
       </w:pPr>
+    </w:p>
+    <w:p>
+      <w:pPr>
+        <w:jc w:val="center"/>
+        <w:rPr>
+          <w:rFonts w:cs="Arial"/>
+          <w:b/>
+          <w:sz w:val="28"/>
+          <w:szCs w:val="28"/>
+          <w:lang w:val="en-US"/>
+        </w:rPr>
+      </w:pPr>
+      <w:r>
+        <w:rPr>
+          <w:rFonts w:cs="Arial"/>
+          <w:b/>
+          <w:sz w:val="28"/>
+          <w:szCs w:val="28"/>
+          <w:lang w:val="en-US"/>
+        </w:rPr>
+        <w:t>Lesson 5: React Router</w:t>
+      </w:r>
+    </w:p>
+    <w:p>
+      <w:pPr>
+        <w:jc w:val="both"/>
+        <w:rPr>
+          <w:rFonts w:cs="Arial"/>
+          <w:sz w:val="28"/>
+          <w:szCs w:val="28"/>
+          <w:lang w:val="en-US"/>
+        </w:rPr>
+      </w:pPr>
+      <w:r>
+        <w:rPr>
+          <w:rFonts w:cs="Arial"/>
+          <w:sz w:val="28"/>
+          <w:szCs w:val="28"/>
+          <w:lang w:val="en-US"/>
+        </w:rPr>
+        <w:t>React Router turns React projects into single-page applications. It does this by providing a number of specialized components that manage the creation of links, manage the app's URL, provide transitions when navigating between different URL locations, and so much more.</w:t>
+      </w:r>
+    </w:p>
+    <w:p>
+      <w:pPr>
+        <w:jc w:val="both"/>
+        <w:rPr>
+          <w:rFonts w:cs="Arial"/>
+          <w:sz w:val="28"/>
+          <w:szCs w:val="28"/>
+          <w:lang w:val="en-US"/>
+        </w:rPr>
+      </w:pPr>
+      <w:r>
+        <w:rPr>
+          <w:rFonts w:cs="Arial"/>
+          <w:sz w:val="28"/>
+          <w:szCs w:val="28"/>
+          <w:lang w:val="en-US"/>
+        </w:rPr>
+        <w:t>React Router is a collection of </w:t>
+      </w:r>
+      <w:r>
+        <w:rPr>
+          <w:rFonts w:cs="Arial"/>
+          <w:b/>
+          <w:bCs/>
+          <w:sz w:val="28"/>
+          <w:szCs w:val="28"/>
+          <w:lang w:val="en-US"/>
+        </w:rPr>
+        <w:t>navigational components</w:t>
+      </w:r>
+      <w:r>
+        <w:rPr>
+          <w:rFonts w:cs="Arial"/>
+          <w:sz w:val="28"/>
+          <w:szCs w:val="28"/>
+          <w:lang w:val="en-US"/>
+        </w:rPr>
+        <w:t> that compose declaratively with your application.</w:t>
+      </w:r>
+    </w:p>
+    <w:p>
+      <w:pPr>
+        <w:jc w:val="both"/>
+        <w:rPr>
+          <w:rFonts w:cs="Arial"/>
+          <w:sz w:val="28"/>
+          <w:szCs w:val="28"/>
+          <w:lang w:val="en-US"/>
+        </w:rPr>
+      </w:pPr>
+      <w:r>
+        <w:rPr>
+          <w:rFonts w:cs="Arial"/>
+          <w:sz w:val="28"/>
+          <w:szCs w:val="28"/>
+          <w:lang w:val="en-US"/>
+        </w:rPr>
+        <w:lastRenderedPageBreak/>
+        <w:t>Install React Router</w:t>
+      </w:r>
+    </w:p>
+    <w:p>
+      <w:pPr>
+        <w:jc w:val="both"/>
+        <w:rPr>
+          <w:rFonts w:cs="Arial"/>
+          <w:sz w:val="28"/>
+          <w:szCs w:val="28"/>
+          <w:lang w:val="en-US"/>
+        </w:rPr>
+      </w:pPr>
+      <w:r>
+        <w:rPr>
+          <w:rFonts w:cs="Arial"/>
+          <w:sz w:val="28"/>
+          <w:szCs w:val="28"/>
+          <w:lang w:val="en-US"/>
+        </w:rPr>
+        <w:t>To use React Router in our app, we need to install </w:t>
+      </w:r>
+      <w:hyperlink r:id="rId15" w:tgtFrame="_blank" w:history="1">
+        <w:r>
+          <w:rPr>
+            <w:rStyle w:val="a7"/>
+            <w:rFonts w:cs="Arial"/>
+            <w:sz w:val="28"/>
+            <w:szCs w:val="28"/>
+            <w:lang w:val="en-US"/>
+          </w:rPr>
+          <w:t>react-router-dom</w:t>
+        </w:r>
+      </w:hyperlink>
+      <w:r>
+        <w:rPr>
+          <w:rFonts w:cs="Arial"/>
+          <w:sz w:val="28"/>
+          <w:szCs w:val="28"/>
+          <w:lang w:val="en-US"/>
+        </w:rPr>
+        <w:t>.</w:t>
+      </w:r>
+    </w:p>
+    <w:p>
+      <w:pPr>
+        <w:jc w:val="center"/>
+        <w:rPr>
+          <w:rFonts w:cs="Arial"/>
+          <w:sz w:val="28"/>
+          <w:szCs w:val="28"/>
+          <w:lang w:val="en-US"/>
+        </w:rPr>
+      </w:pPr>
+      <w:proofErr w:type="spellStart"/>
+      <w:proofErr w:type="gramStart"/>
+      <w:r>
+        <w:rPr>
+          <w:rFonts w:cs="Arial"/>
+          <w:sz w:val="28"/>
+          <w:szCs w:val="28"/>
+          <w:lang w:val="en-US"/>
+        </w:rPr>
+        <w:t>npm</w:t>
+      </w:r>
+      <w:proofErr w:type="spellEnd"/>
+      <w:proofErr w:type="gramEnd"/>
+      <w:r>
+        <w:rPr>
+          <w:rFonts w:cs="Arial"/>
+          <w:sz w:val="28"/>
+          <w:szCs w:val="28"/>
+          <w:lang w:val="en-US"/>
+        </w:rPr>
+        <w:t xml:space="preserve"> install --save react-router-</w:t>
+      </w:r>
+      <w:proofErr w:type="spellStart"/>
+      <w:r>
+        <w:rPr>
+          <w:rFonts w:cs="Arial"/>
+          <w:sz w:val="28"/>
+          <w:szCs w:val="28"/>
+          <w:lang w:val="en-US"/>
+        </w:rPr>
+        <w:t>dom</w:t>
+      </w:r>
+      <w:proofErr w:type="spellEnd"/>
+    </w:p>
+    <w:p>
+      <w:pPr>
+        <w:jc w:val="both"/>
+        <w:rPr>
+          <w:rFonts w:cs="Arial"/>
+          <w:sz w:val="28"/>
+          <w:szCs w:val="28"/>
+          <w:lang w:val="en-US"/>
+        </w:rPr>
+      </w:pPr>
+      <w:r>
+        <w:rPr>
+          <w:rFonts w:cs="Arial"/>
+          <w:sz w:val="28"/>
+          <w:szCs w:val="28"/>
+          <w:lang w:val="en-US"/>
+        </w:rPr>
+        <w:t>When you use </w:t>
+      </w:r>
+      <w:proofErr w:type="spellStart"/>
+      <w:r>
+        <w:rPr>
+          <w:rFonts w:cs="Arial"/>
+          <w:sz w:val="28"/>
+          <w:szCs w:val="28"/>
+          <w:lang w:val="en-US"/>
+        </w:rPr>
+        <w:t>BrowserRouter</w:t>
+      </w:r>
+      <w:proofErr w:type="spellEnd"/>
+      <w:r>
+        <w:rPr>
+          <w:rFonts w:cs="Arial"/>
+          <w:sz w:val="28"/>
+          <w:szCs w:val="28"/>
+          <w:lang w:val="en-US"/>
+        </w:rPr>
+        <w:t xml:space="preserve">, what </w:t>
+      </w:r>
+      <w:proofErr w:type="gramStart"/>
+      <w:r>
+        <w:rPr>
+          <w:rFonts w:cs="Arial"/>
+          <w:sz w:val="28"/>
+          <w:szCs w:val="28"/>
+          <w:lang w:val="en-US"/>
+        </w:rPr>
+        <w:t>you're</w:t>
+      </w:r>
+      <w:proofErr w:type="gramEnd"/>
+      <w:r>
+        <w:rPr>
+          <w:rFonts w:cs="Arial"/>
+          <w:sz w:val="28"/>
+          <w:szCs w:val="28"/>
+          <w:lang w:val="en-US"/>
+        </w:rPr>
+        <w:t xml:space="preserve"> really doing is rendering a Router component and passing it a history prop. Wait, what is history? </w:t>
+      </w:r>
+      <w:proofErr w:type="gramStart"/>
+      <w:r>
+        <w:rPr>
+          <w:rFonts w:cs="Arial"/>
+          <w:sz w:val="28"/>
+          <w:szCs w:val="28"/>
+          <w:lang w:val="en-US"/>
+        </w:rPr>
+        <w:t>history</w:t>
+      </w:r>
+      <w:proofErr w:type="gramEnd"/>
+      <w:r>
+        <w:rPr>
+          <w:rFonts w:cs="Arial"/>
+          <w:sz w:val="28"/>
+          <w:szCs w:val="28"/>
+          <w:lang w:val="en-US"/>
+        </w:rPr>
+        <w:t> comes from the </w:t>
+      </w:r>
+      <w:hyperlink r:id="rId16" w:tgtFrame="_blank" w:history="1">
+        <w:r>
+          <w:rPr>
+            <w:rStyle w:val="a7"/>
+            <w:rFonts w:cs="Arial"/>
+            <w:sz w:val="28"/>
+            <w:szCs w:val="28"/>
+            <w:lang w:val="en-US"/>
+          </w:rPr>
+          <w:t>history</w:t>
+        </w:r>
+      </w:hyperlink>
+      <w:r>
+        <w:rPr>
+          <w:rFonts w:cs="Arial"/>
+          <w:sz w:val="28"/>
+          <w:szCs w:val="28"/>
+          <w:lang w:val="en-US"/>
+        </w:rPr>
+        <w:t> library (also built by React Training). The whole purpose of this library is it abstracts away the differences in various environments and provides a minimal API that lets you manage the history stack, navigate, confirm navigation, and persist state between sessions.</w:t>
+      </w:r>
+    </w:p>
+    <w:p>
+      <w:pPr>
+        <w:jc w:val="both"/>
+        <w:rPr>
+          <w:rFonts w:cs="Arial"/>
+          <w:sz w:val="28"/>
+          <w:szCs w:val="28"/>
+          <w:lang w:val="en-US"/>
+        </w:rPr>
+      </w:pPr>
+      <w:r>
+        <w:rPr>
+          <w:rFonts w:cs="Arial"/>
+          <w:sz w:val="28"/>
+          <w:szCs w:val="28"/>
+          <w:lang w:val="en-US"/>
+        </w:rPr>
+        <w:t xml:space="preserve">So </w:t>
+      </w:r>
+      <w:proofErr w:type="gramStart"/>
+      <w:r>
+        <w:rPr>
+          <w:rFonts w:cs="Arial"/>
+          <w:sz w:val="28"/>
+          <w:szCs w:val="28"/>
+          <w:lang w:val="en-US"/>
+        </w:rPr>
+        <w:t>in a nutshell</w:t>
+      </w:r>
+      <w:proofErr w:type="gramEnd"/>
+      <w:r>
+        <w:rPr>
+          <w:rFonts w:cs="Arial"/>
+          <w:sz w:val="28"/>
+          <w:szCs w:val="28"/>
+          <w:lang w:val="en-US"/>
+        </w:rPr>
+        <w:t>, when you use </w:t>
+      </w:r>
+      <w:proofErr w:type="spellStart"/>
+      <w:r>
+        <w:rPr>
+          <w:rFonts w:cs="Arial"/>
+          <w:sz w:val="28"/>
+          <w:szCs w:val="28"/>
+          <w:lang w:val="en-US"/>
+        </w:rPr>
+        <w:t>BrowserRouter</w:t>
+      </w:r>
+      <w:proofErr w:type="spellEnd"/>
+      <w:r>
+        <w:rPr>
+          <w:rFonts w:cs="Arial"/>
+          <w:sz w:val="28"/>
+          <w:szCs w:val="28"/>
+          <w:lang w:val="en-US"/>
+        </w:rPr>
+        <w:t>, you're creating a history object which will listen to changes in the URL and make sure your app is made aware of those changes.</w:t>
+      </w:r>
+    </w:p>
+    <w:p>
+      <w:pPr>
+        <w:jc w:val="both"/>
+        <w:rPr>
+          <w:rFonts w:cs="Arial"/>
+          <w:sz w:val="28"/>
+          <w:szCs w:val="28"/>
+          <w:lang w:val="en-US"/>
+        </w:rPr>
+      </w:pPr>
+      <w:r>
+        <w:rPr>
+          <w:rFonts w:cs="Arial"/>
+          <w:sz w:val="28"/>
+          <w:szCs w:val="28"/>
+          <w:lang w:val="en-US"/>
+        </w:rPr>
+        <w:t>In summary, for React Router to work properly, you need to wrap your whole app in a </w:t>
+      </w:r>
+      <w:proofErr w:type="spellStart"/>
+      <w:r>
+        <w:rPr>
+          <w:rFonts w:cs="Arial"/>
+          <w:sz w:val="28"/>
+          <w:szCs w:val="28"/>
+          <w:lang w:val="en-US"/>
+        </w:rPr>
+        <w:t>BrowserRouter</w:t>
+      </w:r>
+      <w:proofErr w:type="spellEnd"/>
+      <w:r>
+        <w:rPr>
+          <w:rFonts w:cs="Arial"/>
+          <w:sz w:val="28"/>
+          <w:szCs w:val="28"/>
+          <w:lang w:val="en-US"/>
+        </w:rPr>
+        <w:t xml:space="preserve"> component. </w:t>
+      </w:r>
+      <w:proofErr w:type="gramStart"/>
+      <w:r>
+        <w:rPr>
+          <w:rFonts w:cs="Arial"/>
+          <w:sz w:val="28"/>
+          <w:szCs w:val="28"/>
+          <w:lang w:val="en-US"/>
+        </w:rPr>
+        <w:t>Also</w:t>
+      </w:r>
+      <w:proofErr w:type="gramEnd"/>
+      <w:r>
+        <w:rPr>
+          <w:rFonts w:cs="Arial"/>
+          <w:sz w:val="28"/>
+          <w:szCs w:val="28"/>
+          <w:lang w:val="en-US"/>
+        </w:rPr>
+        <w:t>, </w:t>
+      </w:r>
+      <w:proofErr w:type="spellStart"/>
+      <w:r>
+        <w:rPr>
+          <w:rFonts w:cs="Arial"/>
+          <w:sz w:val="28"/>
+          <w:szCs w:val="28"/>
+          <w:lang w:val="en-US"/>
+        </w:rPr>
+        <w:t>BrowserRouter</w:t>
+      </w:r>
+      <w:proofErr w:type="spellEnd"/>
+      <w:r>
+        <w:rPr>
+          <w:rFonts w:cs="Arial"/>
+          <w:sz w:val="28"/>
+          <w:szCs w:val="28"/>
+          <w:lang w:val="en-US"/>
+        </w:rPr>
+        <w:t> wraps the history library which makes it possible for your app to be made aware of changes in the URL.</w:t>
+      </w:r>
+    </w:p>
+    <w:p>
+      <w:pPr>
+        <w:pStyle w:val="a8"/>
+        <w:shd w:val="clear" w:color="auto" w:fill="FFFFFF"/>
+        <w:spacing w:before="0" w:beforeAutospacing="0"/>
+        <w:jc w:val="both"/>
+        <w:rPr>
+          <w:rFonts w:asciiTheme="minorHAnsi" w:hAnsiTheme="minorHAnsi" w:cs="Segoe UI"/>
+          <w:color w:val="212529"/>
+          <w:sz w:val="28"/>
+          <w:szCs w:val="28"/>
+          <w:lang w:val="en-US"/>
+        </w:rPr>
+      </w:pPr>
+      <w:r>
+        <w:rPr>
+          <w:rFonts w:asciiTheme="minorHAnsi" w:hAnsiTheme="minorHAnsi" w:cs="Segoe UI"/>
+          <w:color w:val="212529"/>
+          <w:sz w:val="28"/>
+          <w:szCs w:val="28"/>
+          <w:lang w:val="en-US"/>
+        </w:rPr>
+        <w:t xml:space="preserve">As </w:t>
+      </w:r>
+      <w:proofErr w:type="gramStart"/>
+      <w:r>
+        <w:rPr>
+          <w:rFonts w:asciiTheme="minorHAnsi" w:hAnsiTheme="minorHAnsi" w:cs="Segoe UI"/>
+          <w:color w:val="212529"/>
+          <w:sz w:val="28"/>
+          <w:szCs w:val="28"/>
+          <w:lang w:val="en-US"/>
+        </w:rPr>
+        <w:t>you've</w:t>
+      </w:r>
+      <w:proofErr w:type="gramEnd"/>
+      <w:r>
+        <w:rPr>
+          <w:rFonts w:asciiTheme="minorHAnsi" w:hAnsiTheme="minorHAnsi" w:cs="Segoe UI"/>
+          <w:color w:val="212529"/>
+          <w:sz w:val="28"/>
+          <w:szCs w:val="28"/>
+          <w:lang w:val="en-US"/>
+        </w:rPr>
+        <w:t xml:space="preserve"> seen, </w:t>
+      </w:r>
+      <w:r>
+        <w:rPr>
+          <w:rStyle w:val="HTML"/>
+          <w:rFonts w:asciiTheme="minorHAnsi" w:hAnsiTheme="minorHAnsi" w:cs="Consolas"/>
+          <w:color w:val="FFFFFF"/>
+          <w:sz w:val="28"/>
+          <w:szCs w:val="28"/>
+          <w:bdr w:val="single" w:sz="6" w:space="2" w:color="737B83" w:frame="1"/>
+          <w:shd w:val="clear" w:color="auto" w:fill="2F3D48"/>
+          <w:lang w:val="en-US"/>
+        </w:rPr>
+        <w:t>Link</w:t>
+      </w:r>
+      <w:r>
+        <w:rPr>
+          <w:rFonts w:asciiTheme="minorHAnsi" w:hAnsiTheme="minorHAnsi" w:cs="Segoe UI"/>
+          <w:color w:val="212529"/>
+          <w:sz w:val="28"/>
+          <w:szCs w:val="28"/>
+          <w:lang w:val="en-US"/>
+        </w:rPr>
+        <w:t xml:space="preserve"> is a straightforward way to provide declarative, accessible navigation around your application. By passing </w:t>
+      </w:r>
+      <w:proofErr w:type="gramStart"/>
+      <w:r>
+        <w:rPr>
+          <w:rFonts w:asciiTheme="minorHAnsi" w:hAnsiTheme="minorHAnsi" w:cs="Segoe UI"/>
+          <w:color w:val="212529"/>
+          <w:sz w:val="28"/>
+          <w:szCs w:val="28"/>
+          <w:lang w:val="en-US"/>
+        </w:rPr>
+        <w:t>a </w:t>
+      </w:r>
+      <w:r>
+        <w:rPr>
+          <w:rStyle w:val="HTML"/>
+          <w:rFonts w:asciiTheme="minorHAnsi" w:hAnsiTheme="minorHAnsi" w:cs="Consolas"/>
+          <w:color w:val="FFFFFF"/>
+          <w:sz w:val="28"/>
+          <w:szCs w:val="28"/>
+          <w:bdr w:val="single" w:sz="6" w:space="2" w:color="737B83" w:frame="1"/>
+          <w:shd w:val="clear" w:color="auto" w:fill="2F3D48"/>
+          <w:lang w:val="en-US"/>
+        </w:rPr>
+        <w:t>to</w:t>
+      </w:r>
+      <w:proofErr w:type="gramEnd"/>
+      <w:r>
+        <w:rPr>
+          <w:rFonts w:asciiTheme="minorHAnsi" w:hAnsiTheme="minorHAnsi" w:cs="Segoe UI"/>
+          <w:color w:val="212529"/>
+          <w:sz w:val="28"/>
+          <w:szCs w:val="28"/>
+          <w:lang w:val="en-US"/>
+        </w:rPr>
+        <w:t> property to the </w:t>
+      </w:r>
+      <w:r>
+        <w:rPr>
+          <w:rStyle w:val="HTML"/>
+          <w:rFonts w:asciiTheme="minorHAnsi" w:hAnsiTheme="minorHAnsi" w:cs="Consolas"/>
+          <w:color w:val="FFFFFF"/>
+          <w:sz w:val="28"/>
+          <w:szCs w:val="28"/>
+          <w:bdr w:val="single" w:sz="6" w:space="2" w:color="737B83" w:frame="1"/>
+          <w:shd w:val="clear" w:color="auto" w:fill="2F3D48"/>
+          <w:lang w:val="en-US"/>
+        </w:rPr>
+        <w:t>Link</w:t>
+      </w:r>
+      <w:r>
+        <w:rPr>
+          <w:rFonts w:asciiTheme="minorHAnsi" w:hAnsiTheme="minorHAnsi" w:cs="Segoe UI"/>
+          <w:color w:val="212529"/>
+          <w:sz w:val="28"/>
+          <w:szCs w:val="28"/>
+          <w:lang w:val="en-US"/>
+        </w:rPr>
+        <w:t> component, you tell your app which path to route to.</w:t>
+      </w:r>
+    </w:p>
+    <w:p>
+      <w:pPr>
+        <w:pStyle w:val="HTML0"/>
+        <w:shd w:val="clear" w:color="auto" w:fill="292929"/>
+        <w:rPr>
+          <w:rFonts w:ascii="Consolas" w:hAnsi="Consolas" w:cs="Consolas"/>
+          <w:color w:val="FAFAFA"/>
+          <w:sz w:val="24"/>
+          <w:szCs w:val="24"/>
+          <w:lang w:val="en-US"/>
+        </w:rPr>
+      </w:pPr>
+      <w:r>
+        <w:rPr>
+          <w:rStyle w:val="HTML"/>
+          <w:rFonts w:ascii="Consolas" w:hAnsi="Consolas" w:cs="Consolas"/>
+          <w:color w:val="FAFAFA"/>
+          <w:lang w:val="en-US"/>
+        </w:rPr>
+        <w:t>&lt;Link to="/about"&gt;About&lt;/Link&gt;</w:t>
+      </w:r>
+    </w:p>
+    <w:p>
+      <w:pPr>
+        <w:pStyle w:val="a8"/>
+        <w:shd w:val="clear" w:color="auto" w:fill="FFFFFF"/>
+        <w:spacing w:before="0" w:beforeAutospacing="0"/>
+        <w:rPr>
+          <w:rFonts w:asciiTheme="minorHAnsi" w:hAnsiTheme="minorHAnsi" w:cs="Segoe UI"/>
+          <w:color w:val="212529"/>
+          <w:sz w:val="28"/>
+          <w:szCs w:val="28"/>
+          <w:lang w:val="en-US"/>
+        </w:rPr>
+      </w:pPr>
+      <w:r>
+        <w:rPr>
+          <w:rFonts w:asciiTheme="minorHAnsi" w:hAnsiTheme="minorHAnsi" w:cs="Segoe UI"/>
+          <w:color w:val="212529"/>
+          <w:sz w:val="28"/>
+          <w:szCs w:val="28"/>
+          <w:lang w:val="en-US"/>
+        </w:rPr>
+        <w:t xml:space="preserve">If </w:t>
+      </w:r>
+      <w:proofErr w:type="gramStart"/>
+      <w:r>
+        <w:rPr>
+          <w:rFonts w:asciiTheme="minorHAnsi" w:hAnsiTheme="minorHAnsi" w:cs="Segoe UI"/>
+          <w:color w:val="212529"/>
+          <w:sz w:val="28"/>
+          <w:szCs w:val="28"/>
+          <w:lang w:val="en-US"/>
+        </w:rPr>
+        <w:t>you're</w:t>
+      </w:r>
+      <w:proofErr w:type="gramEnd"/>
+      <w:r>
+        <w:rPr>
+          <w:rFonts w:asciiTheme="minorHAnsi" w:hAnsiTheme="minorHAnsi" w:cs="Segoe UI"/>
+          <w:color w:val="212529"/>
+          <w:sz w:val="28"/>
+          <w:szCs w:val="28"/>
+          <w:lang w:val="en-US"/>
+        </w:rPr>
+        <w:t xml:space="preserve"> experienced with routing on the web, you'll know that sometimes our links need to be a little more complex than just a string. For example, you can pass along query parameters or link to specific parts of a page. </w:t>
+      </w:r>
+      <w:proofErr w:type="gramStart"/>
+      <w:r>
+        <w:rPr>
+          <w:rFonts w:asciiTheme="minorHAnsi" w:hAnsiTheme="minorHAnsi" w:cs="Segoe UI"/>
+          <w:color w:val="212529"/>
+          <w:sz w:val="28"/>
+          <w:szCs w:val="28"/>
+          <w:lang w:val="en-US"/>
+        </w:rPr>
+        <w:t>What if you wanted to pass state to the new route?</w:t>
+      </w:r>
+      <w:proofErr w:type="gramEnd"/>
+      <w:r>
+        <w:rPr>
+          <w:rFonts w:asciiTheme="minorHAnsi" w:hAnsiTheme="minorHAnsi" w:cs="Segoe UI"/>
+          <w:color w:val="212529"/>
+          <w:sz w:val="28"/>
+          <w:szCs w:val="28"/>
+          <w:lang w:val="en-US"/>
+        </w:rPr>
+        <w:t xml:space="preserve"> To account for these scenarios, instead of passing a string to </w:t>
+      </w:r>
+      <w:r>
+        <w:rPr>
+          <w:rStyle w:val="HTML"/>
+          <w:rFonts w:asciiTheme="minorHAnsi" w:hAnsiTheme="minorHAnsi" w:cs="Consolas"/>
+          <w:color w:val="FFFFFF"/>
+          <w:sz w:val="28"/>
+          <w:szCs w:val="28"/>
+          <w:bdr w:val="single" w:sz="6" w:space="2" w:color="737B83" w:frame="1"/>
+          <w:shd w:val="clear" w:color="auto" w:fill="2F3D48"/>
+          <w:lang w:val="en-US"/>
+        </w:rPr>
+        <w:t>Link</w:t>
+      </w:r>
+      <w:r>
+        <w:rPr>
+          <w:rFonts w:asciiTheme="minorHAnsi" w:hAnsiTheme="minorHAnsi" w:cs="Segoe UI"/>
+          <w:color w:val="212529"/>
+          <w:sz w:val="28"/>
+          <w:szCs w:val="28"/>
+          <w:lang w:val="en-US"/>
+        </w:rPr>
+        <w:t>s </w:t>
+      </w:r>
+      <w:r>
+        <w:rPr>
+          <w:rStyle w:val="HTML"/>
+          <w:rFonts w:asciiTheme="minorHAnsi" w:hAnsiTheme="minorHAnsi" w:cs="Consolas"/>
+          <w:color w:val="FFFFFF"/>
+          <w:sz w:val="28"/>
+          <w:szCs w:val="28"/>
+          <w:bdr w:val="single" w:sz="6" w:space="2" w:color="737B83" w:frame="1"/>
+          <w:shd w:val="clear" w:color="auto" w:fill="2F3D48"/>
+          <w:lang w:val="en-US"/>
+        </w:rPr>
+        <w:t>to</w:t>
+      </w:r>
+      <w:r>
+        <w:rPr>
+          <w:rFonts w:asciiTheme="minorHAnsi" w:hAnsiTheme="minorHAnsi" w:cs="Segoe UI"/>
+          <w:color w:val="212529"/>
+          <w:sz w:val="28"/>
+          <w:szCs w:val="28"/>
+          <w:lang w:val="en-US"/>
+        </w:rPr>
+        <w:t> prop, you can pass it an object like this,</w:t>
+      </w:r>
+    </w:p>
+    <w:p>
+      <w:pPr>
+        <w:pStyle w:val="HTML0"/>
+        <w:shd w:val="clear" w:color="auto" w:fill="292929"/>
+        <w:rPr>
+          <w:rStyle w:val="HTML"/>
+          <w:rFonts w:ascii="Consolas" w:hAnsi="Consolas" w:cs="Consolas"/>
+          <w:color w:val="FAFAFA"/>
+          <w:lang w:val="en-US"/>
+        </w:rPr>
+      </w:pPr>
+      <w:r>
+        <w:rPr>
+          <w:rStyle w:val="HTML"/>
+          <w:rFonts w:ascii="Consolas" w:hAnsi="Consolas" w:cs="Consolas"/>
+          <w:color w:val="FAFAFA"/>
+          <w:lang w:val="en-US"/>
+        </w:rPr>
+        <w:t>&lt;Link to</w:t>
+      </w:r>
+      <w:proofErr w:type="gramStart"/>
+      <w:r>
+        <w:rPr>
+          <w:rStyle w:val="HTML"/>
+          <w:rFonts w:ascii="Consolas" w:hAnsi="Consolas" w:cs="Consolas"/>
+          <w:color w:val="FAFAFA"/>
+          <w:lang w:val="en-US"/>
+        </w:rPr>
+        <w:t>={{</w:t>
+      </w:r>
+      <w:proofErr w:type="gramEnd"/>
+    </w:p>
+    <w:p>
+      <w:pPr>
+        <w:pStyle w:val="HTML0"/>
+        <w:shd w:val="clear" w:color="auto" w:fill="292929"/>
+        <w:rPr>
+          <w:rStyle w:val="HTML"/>
+          <w:rFonts w:ascii="Consolas" w:hAnsi="Consolas" w:cs="Consolas"/>
+          <w:color w:val="FAFAFA"/>
+          <w:lang w:val="en-US"/>
+        </w:rPr>
+      </w:pPr>
+      <w:r>
+        <w:rPr>
+          <w:rStyle w:val="HTML"/>
+          <w:rFonts w:ascii="Consolas" w:hAnsi="Consolas" w:cs="Consolas"/>
+          <w:color w:val="FAFAFA"/>
+          <w:lang w:val="en-US"/>
+        </w:rPr>
+        <w:t xml:space="preserve"> </w:t>
+      </w:r>
+      <w:proofErr w:type="gramStart"/>
+      <w:r>
+        <w:rPr>
+          <w:rStyle w:val="HTML"/>
+          <w:rFonts w:ascii="Consolas" w:hAnsi="Consolas" w:cs="Consolas"/>
+          <w:color w:val="FAFAFA"/>
+          <w:lang w:val="en-US"/>
+        </w:rPr>
+        <w:t>pathname</w:t>
+      </w:r>
+      <w:proofErr w:type="gramEnd"/>
+      <w:r>
+        <w:rPr>
+          <w:rStyle w:val="HTML"/>
+          <w:rFonts w:ascii="Consolas" w:hAnsi="Consolas" w:cs="Consolas"/>
+          <w:color w:val="FAFAFA"/>
+          <w:lang w:val="en-US"/>
+        </w:rPr>
+        <w:t>: '/courses',</w:t>
+      </w:r>
+    </w:p>
+    <w:p>
+      <w:pPr>
+        <w:pStyle w:val="HTML0"/>
+        <w:shd w:val="clear" w:color="auto" w:fill="292929"/>
+        <w:rPr>
+          <w:rStyle w:val="HTML"/>
+          <w:rFonts w:ascii="Consolas" w:hAnsi="Consolas" w:cs="Consolas"/>
+          <w:color w:val="FAFAFA"/>
+          <w:lang w:val="en-US"/>
+        </w:rPr>
+      </w:pPr>
+      <w:r>
+        <w:rPr>
+          <w:rStyle w:val="HTML"/>
+          <w:rFonts w:ascii="Consolas" w:hAnsi="Consolas" w:cs="Consolas"/>
+          <w:color w:val="FAFAFA"/>
+          <w:lang w:val="en-US"/>
+        </w:rPr>
+        <w:t xml:space="preserve"> </w:t>
+      </w:r>
+      <w:proofErr w:type="gramStart"/>
+      <w:r>
+        <w:rPr>
+          <w:rStyle w:val="HTML"/>
+          <w:rFonts w:ascii="Consolas" w:hAnsi="Consolas" w:cs="Consolas"/>
+          <w:color w:val="FAFAFA"/>
+          <w:lang w:val="en-US"/>
+        </w:rPr>
+        <w:t>search</w:t>
+      </w:r>
+      <w:proofErr w:type="gramEnd"/>
+      <w:r>
+        <w:rPr>
+          <w:rStyle w:val="HTML"/>
+          <w:rFonts w:ascii="Consolas" w:hAnsi="Consolas" w:cs="Consolas"/>
+          <w:color w:val="FAFAFA"/>
+          <w:lang w:val="en-US"/>
+        </w:rPr>
+        <w:t>: '?sort=name',</w:t>
+      </w:r>
+    </w:p>
+    <w:p>
+      <w:pPr>
+        <w:pStyle w:val="HTML0"/>
+        <w:shd w:val="clear" w:color="auto" w:fill="292929"/>
+        <w:rPr>
+          <w:rStyle w:val="HTML"/>
+          <w:rFonts w:ascii="Consolas" w:hAnsi="Consolas" w:cs="Consolas"/>
+          <w:color w:val="FAFAFA"/>
+          <w:lang w:val="en-US"/>
+        </w:rPr>
+      </w:pPr>
+      <w:r>
+        <w:rPr>
+          <w:rStyle w:val="HTML"/>
+          <w:rFonts w:ascii="Consolas" w:hAnsi="Consolas" w:cs="Consolas"/>
+          <w:color w:val="FAFAFA"/>
+          <w:lang w:val="en-US"/>
+        </w:rPr>
+        <w:t xml:space="preserve"> </w:t>
+      </w:r>
+      <w:proofErr w:type="gramStart"/>
+      <w:r>
+        <w:rPr>
+          <w:rStyle w:val="HTML"/>
+          <w:rFonts w:ascii="Consolas" w:hAnsi="Consolas" w:cs="Consolas"/>
+          <w:color w:val="FAFAFA"/>
+          <w:lang w:val="en-US"/>
+        </w:rPr>
+        <w:t>hash</w:t>
+      </w:r>
+      <w:proofErr w:type="gramEnd"/>
+      <w:r>
+        <w:rPr>
+          <w:rStyle w:val="HTML"/>
+          <w:rFonts w:ascii="Consolas" w:hAnsi="Consolas" w:cs="Consolas"/>
+          <w:color w:val="FAFAFA"/>
+          <w:lang w:val="en-US"/>
+        </w:rPr>
+        <w:t>: '#the-hash',</w:t>
+      </w:r>
+    </w:p>
+    <w:p>
+      <w:pPr>
+        <w:pStyle w:val="HTML0"/>
+        <w:shd w:val="clear" w:color="auto" w:fill="292929"/>
+        <w:rPr>
+          <w:rStyle w:val="HTML"/>
+          <w:rFonts w:ascii="Consolas" w:hAnsi="Consolas" w:cs="Consolas"/>
+          <w:color w:val="FAFAFA"/>
+          <w:lang w:val="en-US"/>
+        </w:rPr>
+      </w:pPr>
+      <w:r>
+        <w:rPr>
+          <w:rStyle w:val="HTML"/>
+          <w:rFonts w:ascii="Consolas" w:hAnsi="Consolas" w:cs="Consolas"/>
+          <w:color w:val="FAFAFA"/>
+          <w:lang w:val="en-US"/>
+        </w:rPr>
+        <w:t xml:space="preserve"> </w:t>
+      </w:r>
+      <w:proofErr w:type="gramStart"/>
+      <w:r>
+        <w:rPr>
+          <w:rStyle w:val="HTML"/>
+          <w:rFonts w:ascii="Consolas" w:hAnsi="Consolas" w:cs="Consolas"/>
+          <w:color w:val="FAFAFA"/>
+          <w:lang w:val="en-US"/>
+        </w:rPr>
+        <w:t>state</w:t>
+      </w:r>
+      <w:proofErr w:type="gramEnd"/>
+      <w:r>
+        <w:rPr>
+          <w:rStyle w:val="HTML"/>
+          <w:rFonts w:ascii="Consolas" w:hAnsi="Consolas" w:cs="Consolas"/>
+          <w:color w:val="FAFAFA"/>
+          <w:lang w:val="en-US"/>
+        </w:rPr>
+        <w:t xml:space="preserve">: { </w:t>
+      </w:r>
+      <w:proofErr w:type="spellStart"/>
+      <w:r>
+        <w:rPr>
+          <w:rStyle w:val="HTML"/>
+          <w:rFonts w:ascii="Consolas" w:hAnsi="Consolas" w:cs="Consolas"/>
+          <w:color w:val="FAFAFA"/>
+          <w:lang w:val="en-US"/>
+        </w:rPr>
+        <w:t>fromDashboard</w:t>
+      </w:r>
+      <w:proofErr w:type="spellEnd"/>
+      <w:r>
+        <w:rPr>
+          <w:rStyle w:val="HTML"/>
+          <w:rFonts w:ascii="Consolas" w:hAnsi="Consolas" w:cs="Consolas"/>
+          <w:color w:val="FAFAFA"/>
+          <w:lang w:val="en-US"/>
+        </w:rPr>
+        <w:t>: true }</w:t>
+      </w:r>
+    </w:p>
+    <w:p>
+      <w:pPr>
+        <w:pStyle w:val="HTML0"/>
+        <w:shd w:val="clear" w:color="auto" w:fill="292929"/>
+        <w:rPr>
+          <w:rStyle w:val="HTML"/>
+          <w:rFonts w:ascii="Consolas" w:hAnsi="Consolas" w:cs="Consolas"/>
+          <w:color w:val="FAFAFA"/>
+          <w:lang w:val="en-US"/>
+        </w:rPr>
+      </w:pPr>
+      <w:r>
+        <w:rPr>
+          <w:rStyle w:val="HTML"/>
+          <w:rFonts w:ascii="Consolas" w:hAnsi="Consolas" w:cs="Consolas"/>
+          <w:color w:val="FAFAFA"/>
+          <w:lang w:val="en-US"/>
+        </w:rPr>
+        <w:t>}}&gt;</w:t>
+      </w:r>
+    </w:p>
+    <w:p>
+      <w:pPr>
+        <w:pStyle w:val="HTML0"/>
+        <w:shd w:val="clear" w:color="auto" w:fill="292929"/>
+        <w:rPr>
+          <w:rStyle w:val="HTML"/>
+          <w:rFonts w:ascii="Consolas" w:hAnsi="Consolas" w:cs="Consolas"/>
+          <w:color w:val="FAFAFA"/>
+          <w:lang w:val="en-US"/>
+        </w:rPr>
+      </w:pPr>
+      <w:r>
+        <w:rPr>
+          <w:rStyle w:val="HTML"/>
+          <w:rFonts w:ascii="Consolas" w:hAnsi="Consolas" w:cs="Consolas"/>
+          <w:color w:val="FAFAFA"/>
+          <w:lang w:val="en-US"/>
+        </w:rPr>
+        <w:t xml:space="preserve"> Courses</w:t>
+      </w:r>
+    </w:p>
+    <w:p>
+      <w:pPr>
+        <w:pStyle w:val="HTML0"/>
+        <w:shd w:val="clear" w:color="auto" w:fill="292929"/>
+        <w:rPr>
+          <w:rFonts w:ascii="Consolas" w:hAnsi="Consolas" w:cs="Consolas"/>
+          <w:color w:val="FAFAFA"/>
+          <w:sz w:val="24"/>
+          <w:szCs w:val="24"/>
+          <w:lang w:val="en-US"/>
+        </w:rPr>
+      </w:pPr>
+      <w:r>
+        <w:rPr>
+          <w:rStyle w:val="HTML"/>
+          <w:rFonts w:ascii="Consolas" w:hAnsi="Consolas" w:cs="Consolas"/>
+          <w:color w:val="FAFAFA"/>
+          <w:lang w:val="en-US"/>
+        </w:rPr>
+        <w:t>&lt;/Link&gt;</w:t>
+      </w:r>
+    </w:p>
+    <w:p>
+      <w:pPr>
+        <w:jc w:val="both"/>
+        <w:rPr>
+          <w:rFonts w:cs="Arial"/>
+          <w:sz w:val="28"/>
+          <w:szCs w:val="28"/>
+          <w:lang w:val="en-US"/>
+        </w:rPr>
+      </w:pPr>
+    </w:p>
+    <w:p>
+      <w:pPr>
+        <w:pStyle w:val="a8"/>
+        <w:shd w:val="clear" w:color="auto" w:fill="FFFFFF"/>
+        <w:spacing w:before="0" w:beforeAutospacing="0"/>
+        <w:rPr>
+          <w:rFonts w:ascii="Segoe UI" w:hAnsi="Segoe UI" w:cs="Segoe UI"/>
+          <w:color w:val="212529"/>
+          <w:lang w:val="en-US"/>
+        </w:rPr>
+      </w:pPr>
+      <w:r>
+        <w:rPr>
+          <w:rStyle w:val="HTML"/>
+          <w:rFonts w:ascii="Consolas" w:hAnsi="Consolas" w:cs="Consolas"/>
+          <w:color w:val="FFFFFF"/>
+          <w:sz w:val="21"/>
+          <w:szCs w:val="21"/>
+          <w:bdr w:val="single" w:sz="6" w:space="2" w:color="737B83" w:frame="1"/>
+          <w:shd w:val="clear" w:color="auto" w:fill="2F3D48"/>
+          <w:lang w:val="en-US"/>
+        </w:rPr>
+        <w:lastRenderedPageBreak/>
+        <w:t>Route</w:t>
+      </w:r>
+      <w:r>
+        <w:rPr>
+          <w:rFonts w:ascii="Segoe UI" w:hAnsi="Segoe UI" w:cs="Segoe UI"/>
+          <w:color w:val="212529"/>
+          <w:lang w:val="en-US"/>
+        </w:rPr>
+        <w:t xml:space="preserve"> component if you want to be able to pass props to a specific component that the router is going to render, </w:t>
+      </w:r>
+      <w:proofErr w:type="gramStart"/>
+      <w:r>
+        <w:rPr>
+          <w:rFonts w:ascii="Segoe UI" w:hAnsi="Segoe UI" w:cs="Segoe UI"/>
+          <w:color w:val="212529"/>
+          <w:lang w:val="en-US"/>
+        </w:rPr>
+        <w:t>you'll</w:t>
+      </w:r>
+      <w:proofErr w:type="gramEnd"/>
+      <w:r>
+        <w:rPr>
+          <w:rFonts w:ascii="Segoe UI" w:hAnsi="Segoe UI" w:cs="Segoe UI"/>
+          <w:color w:val="212529"/>
+          <w:lang w:val="en-US"/>
+        </w:rPr>
+        <w:t xml:space="preserve"> need to use </w:t>
+      </w:r>
+      <w:r>
+        <w:rPr>
+          <w:rStyle w:val="HTML"/>
+          <w:rFonts w:ascii="Consolas" w:hAnsi="Consolas" w:cs="Consolas"/>
+          <w:color w:val="FFFFFF"/>
+          <w:sz w:val="21"/>
+          <w:szCs w:val="21"/>
+          <w:bdr w:val="single" w:sz="6" w:space="2" w:color="737B83" w:frame="1"/>
+          <w:shd w:val="clear" w:color="auto" w:fill="2F3D48"/>
+          <w:lang w:val="en-US"/>
+        </w:rPr>
+        <w:t>Route</w:t>
+      </w:r>
+      <w:r>
+        <w:rPr>
+          <w:rFonts w:ascii="Segoe UI" w:hAnsi="Segoe UI" w:cs="Segoe UI"/>
+          <w:color w:val="212529"/>
+          <w:lang w:val="en-US"/>
+        </w:rPr>
+        <w:t>’s </w:t>
+      </w:r>
+      <w:r>
+        <w:rPr>
+          <w:rStyle w:val="HTML"/>
+          <w:rFonts w:ascii="Consolas" w:hAnsi="Consolas" w:cs="Consolas"/>
+          <w:color w:val="FFFFFF"/>
+          <w:sz w:val="21"/>
+          <w:szCs w:val="21"/>
+          <w:bdr w:val="single" w:sz="6" w:space="2" w:color="737B83" w:frame="1"/>
+          <w:shd w:val="clear" w:color="auto" w:fill="2F3D48"/>
+          <w:lang w:val="en-US"/>
+        </w:rPr>
+        <w:t>render</w:t>
+      </w:r>
+      <w:r>
+        <w:rPr>
+          <w:rFonts w:ascii="Segoe UI" w:hAnsi="Segoe UI" w:cs="Segoe UI"/>
+          <w:color w:val="212529"/>
+          <w:lang w:val="en-US"/>
+        </w:rPr>
+        <w:t> prop. As you saw, </w:t>
+      </w:r>
+      <w:r>
+        <w:rPr>
+          <w:rStyle w:val="HTML"/>
+          <w:rFonts w:ascii="Consolas" w:hAnsi="Consolas" w:cs="Consolas"/>
+          <w:color w:val="FFFFFF"/>
+          <w:sz w:val="21"/>
+          <w:szCs w:val="21"/>
+          <w:bdr w:val="single" w:sz="6" w:space="2" w:color="737B83" w:frame="1"/>
+          <w:shd w:val="clear" w:color="auto" w:fill="2F3D48"/>
+          <w:lang w:val="en-US"/>
+        </w:rPr>
+        <w:t>render</w:t>
+      </w:r>
+      <w:r>
+        <w:rPr>
+          <w:rFonts w:ascii="Segoe UI" w:hAnsi="Segoe UI" w:cs="Segoe UI"/>
+          <w:color w:val="212529"/>
+          <w:lang w:val="en-US"/>
+        </w:rPr>
+        <w:t xml:space="preserve"> puts you in charge of rendering the </w:t>
+      </w:r>
+      <w:proofErr w:type="gramStart"/>
+      <w:r>
+        <w:rPr>
+          <w:rFonts w:ascii="Segoe UI" w:hAnsi="Segoe UI" w:cs="Segoe UI"/>
+          <w:color w:val="212529"/>
+          <w:lang w:val="en-US"/>
+        </w:rPr>
+        <w:t>component which</w:t>
+      </w:r>
+      <w:proofErr w:type="gramEnd"/>
+      <w:r>
+        <w:rPr>
+          <w:rFonts w:ascii="Segoe UI" w:hAnsi="Segoe UI" w:cs="Segoe UI"/>
+          <w:color w:val="212529"/>
+          <w:lang w:val="en-US"/>
+        </w:rPr>
+        <w:t xml:space="preserve"> in turn allows you to pass any props to the rendered component as you'd like.</w:t>
+      </w:r>
+    </w:p>
+    <w:p>
+      <w:pPr>
+        <w:pStyle w:val="a8"/>
+        <w:shd w:val="clear" w:color="auto" w:fill="FFFFFF"/>
+        <w:spacing w:before="0" w:beforeAutospacing="0"/>
+        <w:rPr>
+          <w:rFonts w:ascii="Segoe UI" w:hAnsi="Segoe UI" w:cs="Segoe UI"/>
+          <w:color w:val="212529"/>
+          <w:lang w:val="en-US"/>
+        </w:rPr>
+      </w:pPr>
+      <w:r>
+        <w:rPr>
+          <w:rFonts w:ascii="Segoe UI" w:hAnsi="Segoe UI" w:cs="Segoe UI"/>
+          <w:color w:val="212529"/>
+          <w:lang w:val="en-US"/>
+        </w:rPr>
+        <w:t>In summary, the </w:t>
+      </w:r>
+      <w:r>
+        <w:rPr>
+          <w:rStyle w:val="HTML"/>
+          <w:rFonts w:ascii="Consolas" w:hAnsi="Consolas" w:cs="Consolas"/>
+          <w:color w:val="FFFFFF"/>
+          <w:sz w:val="21"/>
+          <w:szCs w:val="21"/>
+          <w:bdr w:val="single" w:sz="6" w:space="2" w:color="737B83" w:frame="1"/>
+          <w:shd w:val="clear" w:color="auto" w:fill="2F3D48"/>
+          <w:lang w:val="en-US"/>
+        </w:rPr>
+        <w:t>Route</w:t>
+      </w:r>
+      <w:r>
+        <w:rPr>
+          <w:rFonts w:ascii="Segoe UI" w:hAnsi="Segoe UI" w:cs="Segoe UI"/>
+          <w:color w:val="212529"/>
+          <w:lang w:val="en-US"/>
+        </w:rPr>
+        <w:t xml:space="preserve"> component is a critical piece of building an application with React Router because it's the </w:t>
+      </w:r>
+      <w:proofErr w:type="gramStart"/>
+      <w:r>
+        <w:rPr>
+          <w:rFonts w:ascii="Segoe UI" w:hAnsi="Segoe UI" w:cs="Segoe UI"/>
+          <w:color w:val="212529"/>
+          <w:lang w:val="en-US"/>
+        </w:rPr>
+        <w:t>component which</w:t>
+      </w:r>
+      <w:proofErr w:type="gramEnd"/>
+      <w:r>
+        <w:rPr>
+          <w:rFonts w:ascii="Segoe UI" w:hAnsi="Segoe UI" w:cs="Segoe UI"/>
+          <w:color w:val="212529"/>
+          <w:lang w:val="en-US"/>
+        </w:rPr>
+        <w:t xml:space="preserve"> is going to decide which components are rendered based on the current URL path.</w:t>
+      </w:r>
+    </w:p>
+    <w:p>
+      <w:pPr>
+        <w:pStyle w:val="2"/>
+        <w:shd w:val="clear" w:color="auto" w:fill="FFFFFF"/>
+        <w:spacing w:before="0"/>
+        <w:rPr>
+          <w:rFonts w:ascii="Segoe UI" w:hAnsi="Segoe UI" w:cs="Segoe UI"/>
+          <w:color w:val="212529"/>
+          <w:lang w:val="en-US"/>
+        </w:rPr>
+      </w:pPr>
+      <w:r>
+        <w:rPr>
+          <w:rFonts w:ascii="Segoe UI" w:hAnsi="Segoe UI" w:cs="Segoe UI"/>
+          <w:b/>
+          <w:bCs/>
+          <w:color w:val="212529"/>
+          <w:lang w:val="en-US"/>
+        </w:rPr>
+        <w:t xml:space="preserve">Serialize </w:t>
+      </w:r>
+      <w:proofErr w:type="gramStart"/>
+      <w:r>
+        <w:rPr>
+          <w:rFonts w:ascii="Segoe UI" w:hAnsi="Segoe UI" w:cs="Segoe UI"/>
+          <w:b/>
+          <w:bCs/>
+          <w:color w:val="212529"/>
+          <w:lang w:val="en-US"/>
+        </w:rPr>
+        <w:t>The</w:t>
+      </w:r>
+      <w:proofErr w:type="gramEnd"/>
+      <w:r>
+        <w:rPr>
+          <w:rFonts w:ascii="Segoe UI" w:hAnsi="Segoe UI" w:cs="Segoe UI"/>
+          <w:b/>
+          <w:bCs/>
+          <w:color w:val="212529"/>
+          <w:lang w:val="en-US"/>
+        </w:rPr>
+        <w:t xml:space="preserve"> Form Data</w:t>
+      </w:r>
+    </w:p>
+    <w:p>
+      <w:pPr>
+        <w:pStyle w:val="a8"/>
+        <w:shd w:val="clear" w:color="auto" w:fill="FFFFFF"/>
+        <w:spacing w:before="0" w:beforeAutospacing="0"/>
+        <w:rPr>
+          <w:rFonts w:ascii="Segoe UI" w:hAnsi="Segoe UI" w:cs="Segoe UI"/>
+          <w:color w:val="212529"/>
+          <w:lang w:val="en-US"/>
+        </w:rPr>
+      </w:pPr>
+      <w:r>
+        <w:rPr>
+          <w:rFonts w:ascii="Segoe UI" w:hAnsi="Segoe UI" w:cs="Segoe UI"/>
+          <w:color w:val="212529"/>
+          <w:lang w:val="en-US"/>
+        </w:rPr>
+        <w:t>At this point, our form will serialize the values from user input (i.e., the </w:t>
+      </w:r>
+      <w:r>
+        <w:rPr>
+          <w:rStyle w:val="HTML"/>
+          <w:rFonts w:ascii="Consolas" w:hAnsi="Consolas" w:cs="Consolas"/>
+          <w:color w:val="FFFFFF"/>
+          <w:sz w:val="21"/>
+          <w:szCs w:val="21"/>
+          <w:bdr w:val="single" w:sz="6" w:space="2" w:color="737B83" w:frame="1"/>
+          <w:shd w:val="clear" w:color="auto" w:fill="2F3D48"/>
+          <w:lang w:val="en-US"/>
+        </w:rPr>
+        <w:t>name</w:t>
+      </w:r>
+      <w:r>
+        <w:rPr>
+          <w:rFonts w:ascii="Segoe UI" w:hAnsi="Segoe UI" w:cs="Segoe UI"/>
+          <w:color w:val="212529"/>
+          <w:lang w:val="en-US"/>
+        </w:rPr>
+        <w:t> and </w:t>
+      </w:r>
+      <w:r>
+        <w:rPr>
+          <w:rStyle w:val="HTML"/>
+          <w:rFonts w:ascii="Consolas" w:hAnsi="Consolas" w:cs="Consolas"/>
+          <w:color w:val="FFFFFF"/>
+          <w:sz w:val="21"/>
+          <w:szCs w:val="21"/>
+          <w:bdr w:val="single" w:sz="6" w:space="2" w:color="737B83" w:frame="1"/>
+          <w:shd w:val="clear" w:color="auto" w:fill="2F3D48"/>
+          <w:lang w:val="en-US"/>
+        </w:rPr>
+        <w:t>email</w:t>
+      </w:r>
+      <w:r>
+        <w:rPr>
+          <w:rFonts w:ascii="Segoe UI" w:hAnsi="Segoe UI" w:cs="Segoe UI"/>
+          <w:color w:val="212529"/>
+          <w:lang w:val="en-US"/>
+        </w:rPr>
+        <w:t xml:space="preserve">), adding them as a query string to the URL. We can add some additional functionality by having our app serialize these form fields on its own. After all, we want the app </w:t>
+      </w:r>
+      <w:proofErr w:type="gramStart"/>
+      <w:r>
+        <w:rPr>
+          <w:rFonts w:ascii="Segoe UI" w:hAnsi="Segoe UI" w:cs="Segoe UI"/>
+          <w:color w:val="212529"/>
+          <w:lang w:val="en-US"/>
+        </w:rPr>
+        <w:t>to ultimately handle</w:t>
+      </w:r>
+      <w:proofErr w:type="gramEnd"/>
+      <w:r>
+        <w:rPr>
+          <w:rFonts w:ascii="Segoe UI" w:hAnsi="Segoe UI" w:cs="Segoe UI"/>
+          <w:color w:val="212529"/>
+          <w:lang w:val="en-US"/>
+        </w:rPr>
+        <w:t xml:space="preserve"> creating the contact and saving it to the state.</w:t>
+      </w:r>
+    </w:p>
+    <w:p>
+      <w:pPr>
+        <w:pStyle w:val="a8"/>
+        <w:shd w:val="clear" w:color="auto" w:fill="FFFFFF"/>
+        <w:spacing w:before="0" w:beforeAutospacing="0"/>
+        <w:rPr>
+          <w:rFonts w:ascii="Segoe UI" w:hAnsi="Segoe UI" w:cs="Segoe UI"/>
+          <w:color w:val="212529"/>
+          <w:lang w:val="en-US"/>
+        </w:rPr>
+      </w:pPr>
+      <w:r>
+        <w:rPr>
+          <w:rFonts w:ascii="Segoe UI" w:hAnsi="Segoe UI" w:cs="Segoe UI"/>
+          <w:color w:val="212529"/>
+          <w:lang w:val="en-US"/>
+        </w:rPr>
+        <w:t xml:space="preserve">To accomplish this, </w:t>
+      </w:r>
+      <w:proofErr w:type="gramStart"/>
+      <w:r>
+        <w:rPr>
+          <w:rFonts w:ascii="Segoe UI" w:hAnsi="Segoe UI" w:cs="Segoe UI"/>
+          <w:color w:val="212529"/>
+          <w:lang w:val="en-US"/>
+        </w:rPr>
+        <w:t>we'll</w:t>
+      </w:r>
+      <w:proofErr w:type="gramEnd"/>
+      <w:r>
+        <w:rPr>
+          <w:rFonts w:ascii="Segoe UI" w:hAnsi="Segoe UI" w:cs="Segoe UI"/>
+          <w:color w:val="212529"/>
+          <w:lang w:val="en-US"/>
+        </w:rPr>
+        <w:t xml:space="preserve"> use the </w:t>
+      </w:r>
+      <w:hyperlink r:id="rId17" w:tgtFrame="_blank" w:history="1">
+        <w:r>
+          <w:rPr>
+            <w:rStyle w:val="a7"/>
+            <w:rFonts w:ascii="Segoe UI" w:hAnsi="Segoe UI" w:cs="Segoe UI"/>
+            <w:color w:val="007BFF"/>
+            <w:lang w:val="en-US"/>
+          </w:rPr>
+          <w:t>form-serialize</w:t>
+        </w:r>
+      </w:hyperlink>
+      <w:r>
+        <w:rPr>
+          <w:rFonts w:ascii="Segoe UI" w:hAnsi="Segoe UI" w:cs="Segoe UI"/>
+          <w:color w:val="212529"/>
+          <w:lang w:val="en-US"/>
+        </w:rPr>
+        <w:t> package to output this information as a regular JavaScript object for the app to use.</w:t>
+      </w:r>
       <w:bookmarkStart w:id="0" w:name="_GoBack"/>
       <w:bookmarkEnd w:id="0"/>
+    </w:p>
+    <w:p>
+      <w:pPr>
+        <w:pStyle w:val="HTML0"/>
+        <w:shd w:val="clear" w:color="auto" w:fill="292929"/>
+        <w:rPr>
+          <w:rFonts w:ascii="Consolas" w:hAnsi="Consolas" w:cs="Consolas"/>
+          <w:color w:val="FAFAFA"/>
+          <w:sz w:val="24"/>
+          <w:szCs w:val="24"/>
+        </w:rPr>
+      </w:pPr>
+      <w:proofErr w:type="spellStart"/>
+      <w:r>
+        <w:rPr>
+          <w:rStyle w:val="HTML"/>
+          <w:rFonts w:ascii="Consolas" w:hAnsi="Consolas" w:cs="Consolas"/>
+          <w:color w:val="FAFAFA"/>
+        </w:rPr>
+        <w:t>npm</w:t>
+      </w:r>
+      <w:proofErr w:type="spellEnd"/>
+      <w:r>
+        <w:rPr>
+          <w:rStyle w:val="HTML"/>
+          <w:rFonts w:ascii="Consolas" w:hAnsi="Consolas" w:cs="Consolas"/>
+          <w:color w:val="FAFAFA"/>
+        </w:rPr>
+        <w:t xml:space="preserve"> </w:t>
+      </w:r>
+      <w:proofErr w:type="spellStart"/>
+      <w:r>
+        <w:rPr>
+          <w:rStyle w:val="HTML"/>
+          <w:rFonts w:ascii="Consolas" w:hAnsi="Consolas" w:cs="Consolas"/>
+          <w:color w:val="FAFAFA"/>
+        </w:rPr>
+        <w:t>install</w:t>
+      </w:r>
+      <w:proofErr w:type="spellEnd"/>
+      <w:r>
+        <w:rPr>
+          <w:rStyle w:val="HTML"/>
+          <w:rFonts w:ascii="Consolas" w:hAnsi="Consolas" w:cs="Consolas"/>
+          <w:color w:val="FAFAFA"/>
+        </w:rPr>
+        <w:t xml:space="preserve"> --</w:t>
+      </w:r>
+      <w:proofErr w:type="spellStart"/>
+      <w:r>
+        <w:rPr>
+          <w:rStyle w:val="HTML"/>
+          <w:rFonts w:ascii="Consolas" w:hAnsi="Consolas" w:cs="Consolas"/>
+          <w:color w:val="FAFAFA"/>
+        </w:rPr>
+        <w:t>save</w:t>
+      </w:r>
+      <w:proofErr w:type="spellEnd"/>
+      <w:r>
+        <w:rPr>
+          <w:rStyle w:val="HTML"/>
+          <w:rFonts w:ascii="Consolas" w:hAnsi="Consolas" w:cs="Consolas"/>
+          <w:color w:val="FAFAFA"/>
+        </w:rPr>
+        <w:t xml:space="preserve"> </w:t>
+      </w:r>
+      <w:proofErr w:type="spellStart"/>
+      <w:r>
+        <w:rPr>
+          <w:rStyle w:val="HTML"/>
+          <w:rFonts w:ascii="Consolas" w:hAnsi="Consolas" w:cs="Consolas"/>
+          <w:color w:val="FAFAFA"/>
+        </w:rPr>
+        <w:t>form-serialize</w:t>
+      </w:r>
+      <w:proofErr w:type="spellEnd"/>
+    </w:p>
+    <w:p>
+      <w:pPr>
+        <w:jc w:val="both"/>
+        <w:rPr>
+          <w:rFonts w:cs="Arial"/>
+          <w:sz w:val="28"/>
+          <w:szCs w:val="28"/>
+          <w:lang w:val="en-US"/>
+        </w:rPr>
+      </w:pPr>
     </w:p>
     <w:p>
       <w:pPr>

</xml_diff>

<commit_message>
Add solution for "Part 3. Module 1. Lesson 1"
- Update Course lecture
</commit_message>
<xml_diff>
--- a/Course lecture.docx
+++ b/Course lecture.docx
@@ -6371,8 +6371,6 @@
         </w:rPr>
         <w:t> package to output this information as a regular JavaScript object for the app to use.</w:t>
       </w:r>
-      <w:bookmarkStart w:id="0" w:name="_GoBack"/>
-      <w:bookmarkEnd w:id="0"/>
     </w:p>
     <w:p>
       <w:pPr>
@@ -6383,72 +6381,1282 @@
           <w:color w:val="FAFAFA"/>
           <w:sz w:val="24"/>
           <w:szCs w:val="24"/>
+          <w:lang w:val="en-US"/>
         </w:rPr>
       </w:pPr>
       <w:proofErr w:type="spellStart"/>
+      <w:proofErr w:type="gramStart"/>
       <w:r>
         <w:rPr>
           <w:rStyle w:val="HTML"/>
           <w:rFonts w:ascii="Consolas" w:hAnsi="Consolas" w:cs="Consolas"/>
           <w:color w:val="FAFAFA"/>
+          <w:lang w:val="en-US"/>
         </w:rPr>
         <w:t>npm</w:t>
       </w:r>
       <w:proofErr w:type="spellEnd"/>
+      <w:proofErr w:type="gramEnd"/>
       <w:r>
         <w:rPr>
           <w:rStyle w:val="HTML"/>
           <w:rFonts w:ascii="Consolas" w:hAnsi="Consolas" w:cs="Consolas"/>
           <w:color w:val="FAFAFA"/>
+          <w:lang w:val="en-US"/>
+        </w:rPr>
+        <w:t xml:space="preserve"> install --save form-serialize</w:t>
+      </w:r>
+    </w:p>
+    <w:p>
+      <w:pPr>
+        <w:jc w:val="both"/>
+        <w:rPr>
+          <w:rFonts w:cs="Arial"/>
+          <w:sz w:val="28"/>
+          <w:szCs w:val="28"/>
+          <w:lang w:val="en-US"/>
+        </w:rPr>
+      </w:pPr>
+    </w:p>
+    <w:p>
+      <w:pPr>
+        <w:jc w:val="both"/>
+        <w:rPr>
+          <w:rFonts w:cs="Arial"/>
+          <w:b/>
+          <w:bCs/>
+          <w:sz w:val="28"/>
+          <w:szCs w:val="28"/>
+          <w:lang w:val="en-US"/>
+        </w:rPr>
+      </w:pPr>
+    </w:p>
+    <w:p>
+      <w:pPr>
+        <w:jc w:val="both"/>
+        <w:rPr>
+          <w:rFonts w:cs="Arial"/>
+          <w:b/>
+          <w:bCs/>
+          <w:sz w:val="28"/>
+          <w:szCs w:val="28"/>
+          <w:lang w:val="en-US"/>
+        </w:rPr>
+      </w:pPr>
+    </w:p>
+    <w:p>
+      <w:pPr>
+        <w:jc w:val="both"/>
+        <w:rPr>
+          <w:rFonts w:cs="Arial"/>
+          <w:b/>
+          <w:bCs/>
+          <w:sz w:val="28"/>
+          <w:szCs w:val="28"/>
+          <w:lang w:val="en-US"/>
+        </w:rPr>
+      </w:pPr>
+    </w:p>
+    <w:p>
+      <w:pPr>
+        <w:jc w:val="both"/>
+        <w:rPr>
+          <w:rFonts w:cs="Arial"/>
+          <w:b/>
+          <w:bCs/>
+          <w:sz w:val="28"/>
+          <w:szCs w:val="28"/>
+          <w:lang w:val="en-US"/>
+        </w:rPr>
+      </w:pPr>
+    </w:p>
+    <w:p>
+      <w:pPr>
+        <w:jc w:val="both"/>
+        <w:rPr>
+          <w:rFonts w:cs="Arial"/>
+          <w:b/>
+          <w:bCs/>
+          <w:sz w:val="28"/>
+          <w:szCs w:val="28"/>
+          <w:lang w:val="en-US"/>
+        </w:rPr>
+      </w:pPr>
+    </w:p>
+    <w:p>
+      <w:pPr>
+        <w:jc w:val="both"/>
+        <w:rPr>
+          <w:rFonts w:cs="Arial"/>
+          <w:b/>
+          <w:bCs/>
+          <w:sz w:val="28"/>
+          <w:szCs w:val="28"/>
+          <w:lang w:val="en-US"/>
+        </w:rPr>
+      </w:pPr>
+    </w:p>
+    <w:p>
+      <w:pPr>
+        <w:jc w:val="both"/>
+        <w:rPr>
+          <w:rFonts w:cs="Arial"/>
+          <w:b/>
+          <w:bCs/>
+          <w:sz w:val="28"/>
+          <w:szCs w:val="28"/>
+          <w:lang w:val="en-US"/>
+        </w:rPr>
+      </w:pPr>
+    </w:p>
+    <w:p>
+      <w:pPr>
+        <w:jc w:val="both"/>
+        <w:rPr>
+          <w:rFonts w:cs="Arial"/>
+          <w:b/>
+          <w:bCs/>
+          <w:sz w:val="28"/>
+          <w:szCs w:val="28"/>
+          <w:lang w:val="en-US"/>
+        </w:rPr>
+      </w:pPr>
+    </w:p>
+    <w:p>
+      <w:pPr>
+        <w:jc w:val="both"/>
+        <w:rPr>
+          <w:rFonts w:cs="Arial"/>
+          <w:b/>
+          <w:bCs/>
+          <w:sz w:val="28"/>
+          <w:szCs w:val="28"/>
+          <w:lang w:val="en-US"/>
+        </w:rPr>
+      </w:pPr>
+    </w:p>
+    <w:p>
+      <w:pPr>
+        <w:jc w:val="both"/>
+        <w:rPr>
+          <w:rFonts w:cs="Arial"/>
+          <w:b/>
+          <w:bCs/>
+          <w:sz w:val="28"/>
+          <w:szCs w:val="28"/>
+          <w:lang w:val="en-US"/>
+        </w:rPr>
+      </w:pPr>
+    </w:p>
+    <w:p>
+      <w:pPr>
+        <w:jc w:val="both"/>
+        <w:rPr>
+          <w:rFonts w:cs="Arial"/>
+          <w:b/>
+          <w:bCs/>
+          <w:sz w:val="28"/>
+          <w:szCs w:val="28"/>
+          <w:lang w:val="en-US"/>
+        </w:rPr>
+      </w:pPr>
+    </w:p>
+    <w:p>
+      <w:pPr>
+        <w:jc w:val="both"/>
+        <w:rPr>
+          <w:rFonts w:cs="Arial"/>
+          <w:sz w:val="28"/>
+          <w:szCs w:val="28"/>
+          <w:lang w:val="en-US"/>
+        </w:rPr>
+      </w:pPr>
+      <w:r>
+        <w:rPr>
+          <w:rFonts w:cs="Arial"/>
+          <w:b/>
+          <w:bCs/>
+          <w:sz w:val="28"/>
+          <w:szCs w:val="28"/>
+          <w:lang w:val="en-US"/>
+        </w:rPr>
+        <w:lastRenderedPageBreak/>
+        <w:t xml:space="preserve">Part </w:t>
+      </w:r>
+      <w:proofErr w:type="gramStart"/>
+      <w:r>
+        <w:rPr>
+          <w:rFonts w:cs="Arial"/>
+          <w:b/>
+          <w:bCs/>
+          <w:sz w:val="28"/>
+          <w:szCs w:val="28"/>
+          <w:lang w:val="en-US"/>
+        </w:rPr>
+        <w:t>03 :</w:t>
+      </w:r>
+      <w:proofErr w:type="gramEnd"/>
+      <w:r>
+        <w:rPr>
+          <w:rFonts w:cs="Arial"/>
+          <w:sz w:val="28"/>
+          <w:szCs w:val="28"/>
+          <w:lang w:val="en-US"/>
+        </w:rPr>
+        <w:t xml:space="preserve"> React &amp; </w:t>
+      </w:r>
+      <w:proofErr w:type="spellStart"/>
+      <w:r>
+        <w:rPr>
+          <w:rFonts w:cs="Arial"/>
+          <w:sz w:val="28"/>
+          <w:szCs w:val="28"/>
+          <w:lang w:val="en-US"/>
+        </w:rPr>
+        <w:t>Redux</w:t>
+      </w:r>
+      <w:proofErr w:type="spellEnd"/>
+    </w:p>
+    <w:p>
+      <w:pPr>
+        <w:jc w:val="both"/>
+        <w:rPr>
+          <w:rFonts w:cs="Arial"/>
+          <w:sz w:val="28"/>
+          <w:szCs w:val="28"/>
+          <w:lang w:val="en-US"/>
+        </w:rPr>
+      </w:pPr>
+      <w:r>
+        <w:rPr>
+          <w:rFonts w:cs="Arial"/>
+          <w:b/>
+          <w:bCs/>
+          <w:sz w:val="28"/>
+          <w:szCs w:val="28"/>
+          <w:lang w:val="en-US"/>
+        </w:rPr>
+        <w:t>Module 01:</w:t>
+      </w:r>
+      <w:r>
+        <w:rPr>
+          <w:rFonts w:cs="Arial"/>
+          <w:sz w:val="28"/>
+          <w:szCs w:val="28"/>
+          <w:lang w:val="en-US"/>
+        </w:rPr>
+        <w:t xml:space="preserve"> React &amp; </w:t>
+      </w:r>
+      <w:proofErr w:type="spellStart"/>
+      <w:r>
+        <w:rPr>
+          <w:rFonts w:cs="Arial"/>
+          <w:sz w:val="28"/>
+          <w:szCs w:val="28"/>
+          <w:lang w:val="en-US"/>
+        </w:rPr>
+        <w:t>Redux</w:t>
+      </w:r>
+      <w:proofErr w:type="spellEnd"/>
+    </w:p>
+    <w:p>
+      <w:pPr>
+        <w:jc w:val="center"/>
+        <w:rPr>
+          <w:rFonts w:cs="Arial"/>
+          <w:b/>
+          <w:sz w:val="28"/>
+          <w:szCs w:val="28"/>
+          <w:lang w:val="en-US"/>
+        </w:rPr>
+      </w:pPr>
+      <w:r>
+        <w:rPr>
+          <w:rFonts w:cs="Arial"/>
+          <w:b/>
+          <w:sz w:val="28"/>
+          <w:szCs w:val="28"/>
+          <w:lang w:val="en-US"/>
+        </w:rPr>
+        <w:t>Lesson 01: Managing State</w:t>
+      </w:r>
+    </w:p>
+    <w:p>
+      <w:pPr>
+        <w:jc w:val="both"/>
+        <w:rPr>
+          <w:rFonts w:cs="Arial"/>
+          <w:sz w:val="28"/>
+          <w:szCs w:val="28"/>
+          <w:lang w:val="en-US"/>
+        </w:rPr>
+      </w:pPr>
+      <w:r>
+        <w:rPr>
+          <w:rFonts w:cs="Arial"/>
+          <w:sz w:val="28"/>
+          <w:szCs w:val="28"/>
+          <w:lang w:val="en-US"/>
+        </w:rPr>
+        <w:t xml:space="preserve">Remember that the main goal of </w:t>
+      </w:r>
+      <w:proofErr w:type="spellStart"/>
+      <w:r>
+        <w:rPr>
+          <w:rFonts w:cs="Arial"/>
+          <w:sz w:val="28"/>
+          <w:szCs w:val="28"/>
+          <w:lang w:val="en-US"/>
+        </w:rPr>
+        <w:t>Redux</w:t>
+      </w:r>
+      <w:proofErr w:type="spellEnd"/>
+      <w:r>
+        <w:rPr>
+          <w:rFonts w:cs="Arial"/>
+          <w:sz w:val="28"/>
+          <w:szCs w:val="28"/>
+          <w:lang w:val="en-US"/>
+        </w:rPr>
+        <w:t xml:space="preserve"> is to make the state management of an application more predictable.</w:t>
+      </w:r>
+      <w:r>
+        <w:rPr>
+          <w:rFonts w:cs="Arial"/>
+          <w:sz w:val="28"/>
+          <w:szCs w:val="28"/>
+          <w:lang w:val="en-US"/>
         </w:rPr>
         <w:t xml:space="preserve"> </w:t>
       </w:r>
+      <w:r>
+        <w:rPr>
+          <w:rFonts w:cs="Arial"/>
+          <w:sz w:val="28"/>
+          <w:szCs w:val="28"/>
+          <w:lang w:val="en-US"/>
+        </w:rPr>
+        <w:t xml:space="preserve">One of the key points of </w:t>
+      </w:r>
       <w:proofErr w:type="spellStart"/>
       <w:r>
+        <w:rPr>
+          <w:rFonts w:cs="Arial"/>
+          <w:sz w:val="28"/>
+          <w:szCs w:val="28"/>
+          <w:lang w:val="en-US"/>
+        </w:rPr>
+        <w:t>Redux</w:t>
+      </w:r>
+      <w:proofErr w:type="spellEnd"/>
+      <w:r>
+        <w:rPr>
+          <w:rFonts w:cs="Arial"/>
+          <w:sz w:val="28"/>
+          <w:szCs w:val="28"/>
+          <w:lang w:val="en-US"/>
+        </w:rPr>
+        <w:t xml:space="preserve"> is that all of the data is stored in a single object called the </w:t>
+      </w:r>
+      <w:r>
+        <w:rPr>
+          <w:rFonts w:cs="Arial"/>
+          <w:i/>
+          <w:iCs/>
+          <w:sz w:val="28"/>
+          <w:szCs w:val="28"/>
+          <w:lang w:val="en-US"/>
+        </w:rPr>
+        <w:t>state tree</w:t>
+      </w:r>
+      <w:r>
+        <w:rPr>
+          <w:rFonts w:cs="Arial"/>
+          <w:sz w:val="28"/>
+          <w:szCs w:val="28"/>
+          <w:lang w:val="en-US"/>
+        </w:rPr>
+        <w:t>. </w:t>
+      </w:r>
+    </w:p>
+    <w:p>
+      <w:pPr>
+        <w:jc w:val="both"/>
+        <w:rPr>
+          <w:rFonts w:cs="Arial"/>
+          <w:sz w:val="28"/>
+          <w:szCs w:val="28"/>
+          <w:lang w:val="en-US"/>
+        </w:rPr>
+      </w:pPr>
+      <w:proofErr w:type="gramStart"/>
+      <w:r>
+        <w:rPr>
+          <w:rFonts w:cs="Arial"/>
+          <w:sz w:val="28"/>
+          <w:szCs w:val="28"/>
+          <w:lang w:val="en-US"/>
+        </w:rPr>
+        <w:t>If we are going to build real application with our state tree, there are three ways in which we need to interface with it:</w:t>
+      </w:r>
+      <w:proofErr w:type="gramEnd"/>
+      <w:r>
+        <w:rPr>
+          <w:rFonts w:cs="Arial"/>
+          <w:sz w:val="28"/>
+          <w:szCs w:val="28"/>
+          <w:lang w:val="en-US"/>
+        </w:rPr>
+        <w:t xml:space="preserve"> </w:t>
+      </w:r>
+    </w:p>
+    <w:p>
+      <w:pPr>
+        <w:pStyle w:val="a6"/>
+        <w:numPr>
+          <w:ilvl w:val="0"/>
+          <w:numId w:val="1"/>
+        </w:numPr>
+        <w:jc w:val="both"/>
+        <w:rPr>
+          <w:rFonts w:cs="Arial"/>
+          <w:sz w:val="28"/>
+          <w:szCs w:val="28"/>
+          <w:lang w:val="en-US"/>
+        </w:rPr>
+      </w:pPr>
+      <w:r>
+        <w:rPr>
+          <w:rFonts w:cs="Arial"/>
+          <w:sz w:val="28"/>
+          <w:szCs w:val="28"/>
+          <w:lang w:val="en-US"/>
+        </w:rPr>
+        <w:t>Getting the state</w:t>
+      </w:r>
+    </w:p>
+    <w:p>
+      <w:pPr>
+        <w:pStyle w:val="a6"/>
+        <w:numPr>
+          <w:ilvl w:val="0"/>
+          <w:numId w:val="1"/>
+        </w:numPr>
+        <w:jc w:val="both"/>
+        <w:rPr>
+          <w:rFonts w:cs="Arial"/>
+          <w:sz w:val="28"/>
+          <w:szCs w:val="28"/>
+          <w:lang w:val="en-US"/>
+        </w:rPr>
+      </w:pPr>
+      <w:r>
+        <w:rPr>
+          <w:rFonts w:cs="Arial"/>
+          <w:sz w:val="28"/>
+          <w:szCs w:val="28"/>
+          <w:lang w:val="en-US"/>
+        </w:rPr>
+        <w:t>Listening for changes</w:t>
+      </w:r>
+    </w:p>
+    <w:p>
+      <w:pPr>
+        <w:pStyle w:val="a6"/>
+        <w:numPr>
+          <w:ilvl w:val="0"/>
+          <w:numId w:val="1"/>
+        </w:numPr>
+        <w:jc w:val="both"/>
+        <w:rPr>
+          <w:rFonts w:cs="Arial"/>
+          <w:sz w:val="28"/>
+          <w:szCs w:val="28"/>
+          <w:lang w:val="en-US"/>
+        </w:rPr>
+      </w:pPr>
+      <w:r>
+        <w:rPr>
+          <w:rFonts w:cs="Arial"/>
+          <w:sz w:val="28"/>
+          <w:szCs w:val="28"/>
+          <w:lang w:val="en-US"/>
+        </w:rPr>
+        <w:t>Updating the state</w:t>
+      </w:r>
+    </w:p>
+    <w:p>
+      <w:pPr>
+        <w:jc w:val="both"/>
+        <w:rPr>
+          <w:rFonts w:cs="Arial"/>
+          <w:sz w:val="28"/>
+          <w:szCs w:val="28"/>
+          <w:lang w:val="en-US"/>
+        </w:rPr>
+      </w:pPr>
+      <w:r>
+        <w:rPr>
+          <w:rFonts w:cs="Arial"/>
+          <w:sz w:val="28"/>
+          <w:szCs w:val="28"/>
+          <w:lang w:val="en-US"/>
+        </w:rPr>
+        <w:t>Then we combine the three items above and the state tree object itself into one unit which we called </w:t>
+      </w:r>
+      <w:r>
+        <w:rPr>
+          <w:rFonts w:cs="Arial"/>
+          <w:i/>
+          <w:iCs/>
+          <w:sz w:val="28"/>
+          <w:szCs w:val="28"/>
+          <w:lang w:val="en-US"/>
+        </w:rPr>
+        <w:t>the store</w:t>
+      </w:r>
+      <w:r>
+        <w:rPr>
+          <w:rFonts w:cs="Arial"/>
+          <w:sz w:val="28"/>
+          <w:szCs w:val="28"/>
+          <w:lang w:val="en-US"/>
+        </w:rPr>
+        <w:t>. </w:t>
+      </w:r>
+    </w:p>
+    <w:p>
+      <w:pPr>
+        <w:jc w:val="both"/>
+        <w:rPr>
+          <w:rFonts w:cs="Arial"/>
+          <w:sz w:val="28"/>
+          <w:szCs w:val="28"/>
+          <w:lang w:val="en-US"/>
+        </w:rPr>
+      </w:pPr>
+      <w:r>
+        <w:rPr>
+          <w:rFonts w:cs="Arial"/>
+          <w:sz w:val="28"/>
+          <w:szCs w:val="28"/>
+          <w:lang w:val="en-US"/>
+        </w:rPr>
+        <w:t>Only an event can change the state of the store.</w:t>
+      </w:r>
+    </w:p>
+    <w:p>
+      <w:pPr>
+        <w:pStyle w:val="a8"/>
+        <w:shd w:val="clear" w:color="auto" w:fill="FFFFFF"/>
+        <w:spacing w:before="0" w:beforeAutospacing="0"/>
+        <w:rPr>
+          <w:rFonts w:ascii="Segoe UI" w:hAnsi="Segoe UI" w:cs="Segoe UI"/>
+          <w:color w:val="212529"/>
+        </w:rPr>
+      </w:pPr>
+      <w:r>
+        <w:rPr>
+          <w:rFonts w:ascii="Segoe UI" w:hAnsi="Segoe UI" w:cs="Segoe UI"/>
+          <w:color w:val="212529"/>
+          <w:lang w:val="en-US"/>
+        </w:rPr>
+        <w:t xml:space="preserve">When an event takes place in a </w:t>
+      </w:r>
+      <w:proofErr w:type="spellStart"/>
+      <w:proofErr w:type="gramStart"/>
+      <w:r>
+        <w:rPr>
+          <w:rFonts w:ascii="Segoe UI" w:hAnsi="Segoe UI" w:cs="Segoe UI"/>
+          <w:color w:val="212529"/>
+          <w:lang w:val="en-US"/>
+        </w:rPr>
+        <w:t>Redux</w:t>
+      </w:r>
+      <w:proofErr w:type="spellEnd"/>
+      <w:proofErr w:type="gramEnd"/>
+      <w:r>
+        <w:rPr>
+          <w:rFonts w:ascii="Segoe UI" w:hAnsi="Segoe UI" w:cs="Segoe UI"/>
+          <w:color w:val="212529"/>
+          <w:lang w:val="en-US"/>
+        </w:rPr>
+        <w:t xml:space="preserve"> application, we use a plain JavaScript object to keep track of what the specific event was. </w:t>
+      </w:r>
+      <w:proofErr w:type="spellStart"/>
+      <w:r>
+        <w:rPr>
+          <w:rFonts w:ascii="Segoe UI" w:hAnsi="Segoe UI" w:cs="Segoe UI"/>
+          <w:color w:val="212529"/>
+        </w:rPr>
+        <w:t>This</w:t>
+      </w:r>
+      <w:proofErr w:type="spellEnd"/>
+      <w:r>
+        <w:rPr>
+          <w:rFonts w:ascii="Segoe UI" w:hAnsi="Segoe UI" w:cs="Segoe UI"/>
+          <w:color w:val="212529"/>
+        </w:rPr>
+        <w:t xml:space="preserve"> </w:t>
+      </w:r>
+      <w:proofErr w:type="spellStart"/>
+      <w:r>
+        <w:rPr>
+          <w:rFonts w:ascii="Segoe UI" w:hAnsi="Segoe UI" w:cs="Segoe UI"/>
+          <w:color w:val="212529"/>
+        </w:rPr>
+        <w:t>object</w:t>
+      </w:r>
+      <w:proofErr w:type="spellEnd"/>
+      <w:r>
+        <w:rPr>
+          <w:rFonts w:ascii="Segoe UI" w:hAnsi="Segoe UI" w:cs="Segoe UI"/>
+          <w:color w:val="212529"/>
+        </w:rPr>
+        <w:t xml:space="preserve"> </w:t>
+      </w:r>
+      <w:proofErr w:type="spellStart"/>
+      <w:r>
+        <w:rPr>
+          <w:rFonts w:ascii="Segoe UI" w:hAnsi="Segoe UI" w:cs="Segoe UI"/>
+          <w:color w:val="212529"/>
+        </w:rPr>
+        <w:t>is</w:t>
+      </w:r>
+      <w:proofErr w:type="spellEnd"/>
+      <w:r>
+        <w:rPr>
+          <w:rFonts w:ascii="Segoe UI" w:hAnsi="Segoe UI" w:cs="Segoe UI"/>
+          <w:color w:val="212529"/>
+        </w:rPr>
+        <w:t xml:space="preserve"> </w:t>
+      </w:r>
+      <w:proofErr w:type="spellStart"/>
+      <w:r>
+        <w:rPr>
+          <w:rFonts w:ascii="Segoe UI" w:hAnsi="Segoe UI" w:cs="Segoe UI"/>
+          <w:color w:val="212529"/>
+        </w:rPr>
+        <w:t>called</w:t>
+      </w:r>
+      <w:proofErr w:type="spellEnd"/>
+      <w:r>
+        <w:rPr>
+          <w:rFonts w:ascii="Segoe UI" w:hAnsi="Segoe UI" w:cs="Segoe UI"/>
+          <w:color w:val="212529"/>
+        </w:rPr>
+        <w:t xml:space="preserve"> </w:t>
+      </w:r>
+      <w:proofErr w:type="spellStart"/>
+      <w:r>
+        <w:rPr>
+          <w:rFonts w:ascii="Segoe UI" w:hAnsi="Segoe UI" w:cs="Segoe UI"/>
+          <w:color w:val="212529"/>
+        </w:rPr>
+        <w:t>an</w:t>
+      </w:r>
+      <w:proofErr w:type="spellEnd"/>
+      <w:r>
+        <w:rPr>
+          <w:rFonts w:ascii="Segoe UI" w:hAnsi="Segoe UI" w:cs="Segoe UI"/>
+          <w:color w:val="212529"/>
+        </w:rPr>
+        <w:t> </w:t>
+      </w:r>
+      <w:proofErr w:type="spellStart"/>
+      <w:r>
+        <w:rPr>
+          <w:rStyle w:val="a3"/>
+          <w:rFonts w:ascii="Segoe UI" w:hAnsi="Segoe UI" w:cs="Segoe UI"/>
+          <w:color w:val="212529"/>
+        </w:rPr>
+        <w:t>Action</w:t>
+      </w:r>
+      <w:proofErr w:type="spellEnd"/>
+      <w:r>
+        <w:rPr>
+          <w:rFonts w:ascii="Segoe UI" w:hAnsi="Segoe UI" w:cs="Segoe UI"/>
+          <w:color w:val="212529"/>
+        </w:rPr>
+        <w:t>.</w:t>
+      </w:r>
+    </w:p>
+    <w:p>
+      <w:pPr>
+        <w:pStyle w:val="a8"/>
+        <w:shd w:val="clear" w:color="auto" w:fill="FFFFFF"/>
+        <w:spacing w:before="0" w:beforeAutospacing="0"/>
+        <w:rPr>
+          <w:rFonts w:ascii="Segoe UI" w:hAnsi="Segoe UI" w:cs="Segoe UI"/>
+          <w:color w:val="212529"/>
+          <w:lang w:val="en-US"/>
+        </w:rPr>
+      </w:pPr>
+      <w:proofErr w:type="gramStart"/>
+      <w:r>
+        <w:rPr>
+          <w:rFonts w:ascii="Segoe UI" w:hAnsi="Segoe UI" w:cs="Segoe UI"/>
+          <w:color w:val="212529"/>
+          <w:lang w:val="en-US"/>
+        </w:rPr>
+        <w:t>Let's</w:t>
+      </w:r>
+      <w:proofErr w:type="gramEnd"/>
+      <w:r>
+        <w:rPr>
+          <w:rFonts w:ascii="Segoe UI" w:hAnsi="Segoe UI" w:cs="Segoe UI"/>
+          <w:color w:val="212529"/>
+          <w:lang w:val="en-US"/>
+        </w:rPr>
+        <w:t xml:space="preserve"> take another look at an Action:</w:t>
+      </w:r>
+    </w:p>
+    <w:p>
+      <w:pPr>
+        <w:pStyle w:val="HTML0"/>
+        <w:shd w:val="clear" w:color="auto" w:fill="292929"/>
         <w:rPr>
           <w:rStyle w:val="HTML"/>
           <w:rFonts w:ascii="Consolas" w:hAnsi="Consolas" w:cs="Consolas"/>
           <w:color w:val="FAFAFA"/>
-        </w:rPr>
-        <w:t>install</w:t>
-      </w:r>
-      <w:proofErr w:type="spellEnd"/>
+          <w:lang w:val="en-US"/>
+        </w:rPr>
+      </w:pPr>
       <w:r>
         <w:rPr>
           <w:rStyle w:val="HTML"/>
           <w:rFonts w:ascii="Consolas" w:hAnsi="Consolas" w:cs="Consolas"/>
           <w:color w:val="FAFAFA"/>
-        </w:rPr>
-        <w:t xml:space="preserve"> --</w:t>
-      </w:r>
-      <w:proofErr w:type="spellStart"/>
-      <w:r>
+          <w:lang w:val="en-US"/>
+        </w:rPr>
+        <w:t>{</w:t>
+      </w:r>
+    </w:p>
+    <w:p>
+      <w:pPr>
+        <w:pStyle w:val="HTML0"/>
+        <w:shd w:val="clear" w:color="auto" w:fill="292929"/>
         <w:rPr>
           <w:rStyle w:val="HTML"/>
           <w:rFonts w:ascii="Consolas" w:hAnsi="Consolas" w:cs="Consolas"/>
           <w:color w:val="FAFAFA"/>
-        </w:rPr>
-        <w:t>save</w:t>
-      </w:r>
-      <w:proofErr w:type="spellEnd"/>
+          <w:lang w:val="en-US"/>
+        </w:rPr>
+      </w:pPr>
       <w:r>
         <w:rPr>
           <w:rStyle w:val="HTML"/>
           <w:rFonts w:ascii="Consolas" w:hAnsi="Consolas" w:cs="Consolas"/>
           <w:color w:val="FAFAFA"/>
-        </w:rPr>
-        <w:t xml:space="preserve"> </w:t>
-      </w:r>
-      <w:proofErr w:type="spellStart"/>
+          <w:lang w:val="en-US"/>
+        </w:rPr>
+        <w:t xml:space="preserve">  </w:t>
+      </w:r>
+      <w:proofErr w:type="gramStart"/>
       <w:r>
         <w:rPr>
           <w:rStyle w:val="HTML"/>
           <w:rFonts w:ascii="Consolas" w:hAnsi="Consolas" w:cs="Consolas"/>
           <w:color w:val="FAFAFA"/>
-        </w:rPr>
-        <w:t>form-serialize</w:t>
+          <w:lang w:val="en-US"/>
+        </w:rPr>
+        <w:t>type</w:t>
+      </w:r>
+      <w:proofErr w:type="gramEnd"/>
+      <w:r>
+        <w:rPr>
+          <w:rStyle w:val="HTML"/>
+          <w:rFonts w:ascii="Consolas" w:hAnsi="Consolas" w:cs="Consolas"/>
+          <w:color w:val="FAFAFA"/>
+          <w:lang w:val="en-US"/>
+        </w:rPr>
+        <w:t>: "ADD_PRODUCT_TO_CART"</w:t>
+      </w:r>
+    </w:p>
+    <w:p>
+      <w:pPr>
+        <w:pStyle w:val="HTML0"/>
+        <w:shd w:val="clear" w:color="auto" w:fill="292929"/>
+        <w:rPr>
+          <w:rFonts w:ascii="Consolas" w:hAnsi="Consolas" w:cs="Consolas"/>
+          <w:color w:val="FAFAFA"/>
+          <w:sz w:val="24"/>
+          <w:szCs w:val="24"/>
+          <w:lang w:val="en-US"/>
+        </w:rPr>
+      </w:pPr>
+      <w:r>
+        <w:rPr>
+          <w:rStyle w:val="HTML"/>
+          <w:rFonts w:ascii="Consolas" w:hAnsi="Consolas" w:cs="Consolas"/>
+          <w:color w:val="FAFAFA"/>
+          <w:lang w:val="en-US"/>
+        </w:rPr>
+        <w:t>}</w:t>
+      </w:r>
+    </w:p>
+    <w:p>
+      <w:pPr>
+        <w:pStyle w:val="a8"/>
+        <w:shd w:val="clear" w:color="auto" w:fill="FFFFFF"/>
+        <w:spacing w:before="0" w:beforeAutospacing="0"/>
+        <w:rPr>
+          <w:rFonts w:ascii="Segoe UI" w:hAnsi="Segoe UI" w:cs="Segoe UI"/>
+          <w:color w:val="212529"/>
+          <w:lang w:val="en-US"/>
+        </w:rPr>
+      </w:pPr>
+      <w:r>
+        <w:rPr>
+          <w:rFonts w:ascii="Segoe UI" w:hAnsi="Segoe UI" w:cs="Segoe UI"/>
+          <w:color w:val="212529"/>
+          <w:lang w:val="en-US"/>
+        </w:rPr>
+        <w:t xml:space="preserve">As you can see, an Action is clearly just a plain JavaScript object. What makes this plain JavaScript object special in </w:t>
+      </w:r>
+      <w:proofErr w:type="spellStart"/>
+      <w:proofErr w:type="gramStart"/>
+      <w:r>
+        <w:rPr>
+          <w:rFonts w:ascii="Segoe UI" w:hAnsi="Segoe UI" w:cs="Segoe UI"/>
+          <w:color w:val="212529"/>
+          <w:lang w:val="en-US"/>
+        </w:rPr>
+        <w:t>Redux</w:t>
       </w:r>
       <w:proofErr w:type="spellEnd"/>
+      <w:r>
+        <w:rPr>
+          <w:rFonts w:ascii="Segoe UI" w:hAnsi="Segoe UI" w:cs="Segoe UI"/>
+          <w:color w:val="212529"/>
+          <w:lang w:val="en-US"/>
+        </w:rPr>
+        <w:t>,</w:t>
+      </w:r>
+      <w:proofErr w:type="gramEnd"/>
+      <w:r>
+        <w:rPr>
+          <w:rFonts w:ascii="Segoe UI" w:hAnsi="Segoe UI" w:cs="Segoe UI"/>
+          <w:color w:val="212529"/>
+          <w:lang w:val="en-US"/>
+        </w:rPr>
+        <w:t xml:space="preserve"> is that </w:t>
+      </w:r>
+      <w:r>
+        <w:rPr>
+          <w:rStyle w:val="a9"/>
+          <w:rFonts w:ascii="Segoe UI" w:hAnsi="Segoe UI" w:cs="Segoe UI"/>
+          <w:color w:val="212529"/>
+          <w:lang w:val="en-US"/>
+        </w:rPr>
+        <w:t>every Action must have a </w:t>
+      </w:r>
+      <w:r>
+        <w:rPr>
+          <w:rStyle w:val="HTML"/>
+          <w:rFonts w:ascii="Consolas" w:hAnsi="Consolas" w:cs="Consolas"/>
+          <w:i/>
+          <w:iCs/>
+          <w:color w:val="FFFFFF"/>
+          <w:sz w:val="21"/>
+          <w:szCs w:val="21"/>
+          <w:bdr w:val="single" w:sz="6" w:space="2" w:color="737B83" w:frame="1"/>
+          <w:shd w:val="clear" w:color="auto" w:fill="2F3D48"/>
+          <w:lang w:val="en-US"/>
+        </w:rPr>
+        <w:t>type</w:t>
+      </w:r>
+      <w:r>
+        <w:rPr>
+          <w:rStyle w:val="a9"/>
+          <w:rFonts w:ascii="Segoe UI" w:hAnsi="Segoe UI" w:cs="Segoe UI"/>
+          <w:color w:val="212529"/>
+          <w:lang w:val="en-US"/>
+        </w:rPr>
+        <w:t> property</w:t>
+      </w:r>
+      <w:r>
+        <w:rPr>
+          <w:rFonts w:ascii="Segoe UI" w:hAnsi="Segoe UI" w:cs="Segoe UI"/>
+          <w:color w:val="212529"/>
+          <w:lang w:val="en-US"/>
+        </w:rPr>
+        <w:t>. The purpose of the </w:t>
+      </w:r>
+      <w:r>
+        <w:rPr>
+          <w:rStyle w:val="HTML"/>
+          <w:rFonts w:ascii="Consolas" w:hAnsi="Consolas" w:cs="Consolas"/>
+          <w:color w:val="FFFFFF"/>
+          <w:sz w:val="21"/>
+          <w:szCs w:val="21"/>
+          <w:bdr w:val="single" w:sz="6" w:space="2" w:color="737B83" w:frame="1"/>
+          <w:shd w:val="clear" w:color="auto" w:fill="2F3D48"/>
+          <w:lang w:val="en-US"/>
+        </w:rPr>
+        <w:t>type</w:t>
+      </w:r>
+      <w:r>
+        <w:rPr>
+          <w:rFonts w:ascii="Segoe UI" w:hAnsi="Segoe UI" w:cs="Segoe UI"/>
+          <w:color w:val="212529"/>
+          <w:lang w:val="en-US"/>
+        </w:rPr>
+        <w:t> property is to let our app (</w:t>
+      </w:r>
+      <w:proofErr w:type="spellStart"/>
+      <w:r>
+        <w:rPr>
+          <w:rFonts w:ascii="Segoe UI" w:hAnsi="Segoe UI" w:cs="Segoe UI"/>
+          <w:color w:val="212529"/>
+          <w:lang w:val="en-US"/>
+        </w:rPr>
+        <w:t>Redux</w:t>
+      </w:r>
+      <w:proofErr w:type="spellEnd"/>
+      <w:r>
+        <w:rPr>
+          <w:rFonts w:ascii="Segoe UI" w:hAnsi="Segoe UI" w:cs="Segoe UI"/>
+          <w:color w:val="212529"/>
+          <w:lang w:val="en-US"/>
+        </w:rPr>
+        <w:t>) know </w:t>
+      </w:r>
+      <w:r>
+        <w:rPr>
+          <w:rStyle w:val="a9"/>
+          <w:rFonts w:ascii="Segoe UI" w:hAnsi="Segoe UI" w:cs="Segoe UI"/>
+          <w:color w:val="212529"/>
+          <w:lang w:val="en-US"/>
+        </w:rPr>
+        <w:t>exactly</w:t>
+      </w:r>
+      <w:r>
+        <w:rPr>
+          <w:rFonts w:ascii="Segoe UI" w:hAnsi="Segoe UI" w:cs="Segoe UI"/>
+          <w:color w:val="212529"/>
+          <w:lang w:val="en-US"/>
+        </w:rPr>
+        <w:t xml:space="preserve"> what event just took place. This Action tells us that a product </w:t>
+      </w:r>
+      <w:proofErr w:type="gramStart"/>
+      <w:r>
+        <w:rPr>
+          <w:rFonts w:ascii="Segoe UI" w:hAnsi="Segoe UI" w:cs="Segoe UI"/>
+          <w:color w:val="212529"/>
+          <w:lang w:val="en-US"/>
+        </w:rPr>
+        <w:t>was added</w:t>
+      </w:r>
+      <w:proofErr w:type="gramEnd"/>
+      <w:r>
+        <w:rPr>
+          <w:rFonts w:ascii="Segoe UI" w:hAnsi="Segoe UI" w:cs="Segoe UI"/>
+          <w:color w:val="212529"/>
+          <w:lang w:val="en-US"/>
+        </w:rPr>
+        <w:t xml:space="preserve"> to the cart. </w:t>
+      </w:r>
+      <w:proofErr w:type="gramStart"/>
+      <w:r>
+        <w:rPr>
+          <w:rFonts w:ascii="Segoe UI" w:hAnsi="Segoe UI" w:cs="Segoe UI"/>
+          <w:color w:val="212529"/>
+          <w:lang w:val="en-US"/>
+        </w:rPr>
+        <w:t>That's</w:t>
+      </w:r>
+      <w:proofErr w:type="gramEnd"/>
+      <w:r>
+        <w:rPr>
+          <w:rFonts w:ascii="Segoe UI" w:hAnsi="Segoe UI" w:cs="Segoe UI"/>
+          <w:color w:val="212529"/>
+          <w:lang w:val="en-US"/>
+        </w:rPr>
+        <w:t xml:space="preserve"> incredibly descriptive and quite helpful, isn't it?</w:t>
+      </w:r>
+    </w:p>
+    <w:p>
+      <w:pPr>
+        <w:pStyle w:val="a8"/>
+        <w:shd w:val="clear" w:color="auto" w:fill="FFFFFF"/>
+        <w:spacing w:before="0" w:beforeAutospacing="0"/>
+        <w:rPr>
+          <w:rFonts w:ascii="Segoe UI" w:hAnsi="Segoe UI" w:cs="Segoe UI"/>
+          <w:color w:val="212529"/>
+          <w:lang w:val="en-US"/>
+        </w:rPr>
+      </w:pPr>
+      <w:r>
+        <w:rPr>
+          <w:rFonts w:ascii="Segoe UI" w:hAnsi="Segoe UI" w:cs="Segoe UI"/>
+          <w:color w:val="212529"/>
+          <w:lang w:val="en-US"/>
+        </w:rPr>
+        <w:t>Now, since an Action is just a regular object, we can include extra data about the event that took place:</w:t>
+      </w:r>
+    </w:p>
+    <w:p>
+      <w:pPr>
+        <w:pStyle w:val="HTML0"/>
+        <w:shd w:val="clear" w:color="auto" w:fill="292929"/>
+        <w:rPr>
+          <w:rStyle w:val="HTML"/>
+          <w:rFonts w:ascii="Consolas" w:hAnsi="Consolas" w:cs="Consolas"/>
+          <w:color w:val="FAFAFA"/>
+          <w:lang w:val="en-US"/>
+        </w:rPr>
+      </w:pPr>
+      <w:r>
+        <w:rPr>
+          <w:rStyle w:val="HTML"/>
+          <w:rFonts w:ascii="Consolas" w:hAnsi="Consolas" w:cs="Consolas"/>
+          <w:color w:val="FAFAFA"/>
+          <w:lang w:val="en-US"/>
+        </w:rPr>
+        <w:t>{</w:t>
+      </w:r>
+    </w:p>
+    <w:p>
+      <w:pPr>
+        <w:pStyle w:val="HTML0"/>
+        <w:shd w:val="clear" w:color="auto" w:fill="292929"/>
+        <w:rPr>
+          <w:rStyle w:val="HTML"/>
+          <w:rFonts w:ascii="Consolas" w:hAnsi="Consolas" w:cs="Consolas"/>
+          <w:color w:val="FAFAFA"/>
+          <w:lang w:val="en-US"/>
+        </w:rPr>
+      </w:pPr>
+      <w:r>
+        <w:rPr>
+          <w:rStyle w:val="HTML"/>
+          <w:rFonts w:ascii="Consolas" w:hAnsi="Consolas" w:cs="Consolas"/>
+          <w:color w:val="FAFAFA"/>
+          <w:lang w:val="en-US"/>
+        </w:rPr>
+        <w:t xml:space="preserve">  </w:t>
+      </w:r>
+      <w:proofErr w:type="gramStart"/>
+      <w:r>
+        <w:rPr>
+          <w:rStyle w:val="HTML"/>
+          <w:rFonts w:ascii="Consolas" w:hAnsi="Consolas" w:cs="Consolas"/>
+          <w:color w:val="FAFAFA"/>
+          <w:lang w:val="en-US"/>
+        </w:rPr>
+        <w:t>type</w:t>
+      </w:r>
+      <w:proofErr w:type="gramEnd"/>
+      <w:r>
+        <w:rPr>
+          <w:rStyle w:val="HTML"/>
+          <w:rFonts w:ascii="Consolas" w:hAnsi="Consolas" w:cs="Consolas"/>
+          <w:color w:val="FAFAFA"/>
+          <w:lang w:val="en-US"/>
+        </w:rPr>
+        <w:t>: "ADD_PRODUCT_TO_CART",</w:t>
+      </w:r>
+    </w:p>
+    <w:p>
+      <w:pPr>
+        <w:pStyle w:val="HTML0"/>
+        <w:shd w:val="clear" w:color="auto" w:fill="292929"/>
+        <w:rPr>
+          <w:rStyle w:val="HTML"/>
+          <w:rFonts w:ascii="Consolas" w:hAnsi="Consolas" w:cs="Consolas"/>
+          <w:color w:val="FAFAFA"/>
+          <w:lang w:val="en-US"/>
+        </w:rPr>
+      </w:pPr>
+      <w:r>
+        <w:rPr>
+          <w:rStyle w:val="HTML"/>
+          <w:rFonts w:ascii="Consolas" w:hAnsi="Consolas" w:cs="Consolas"/>
+          <w:color w:val="FAFAFA"/>
+          <w:lang w:val="en-US"/>
+        </w:rPr>
+        <w:t xml:space="preserve">  </w:t>
+      </w:r>
+      <w:proofErr w:type="spellStart"/>
+      <w:proofErr w:type="gramStart"/>
+      <w:r>
+        <w:rPr>
+          <w:rStyle w:val="HTML"/>
+          <w:rFonts w:ascii="Consolas" w:hAnsi="Consolas" w:cs="Consolas"/>
+          <w:color w:val="FAFAFA"/>
+          <w:lang w:val="en-US"/>
+        </w:rPr>
+        <w:t>productId</w:t>
+      </w:r>
+      <w:proofErr w:type="spellEnd"/>
+      <w:proofErr w:type="gramEnd"/>
+      <w:r>
+        <w:rPr>
+          <w:rStyle w:val="HTML"/>
+          <w:rFonts w:ascii="Consolas" w:hAnsi="Consolas" w:cs="Consolas"/>
+          <w:color w:val="FAFAFA"/>
+          <w:lang w:val="en-US"/>
+        </w:rPr>
+        <w:t>: 17</w:t>
+      </w:r>
+    </w:p>
+    <w:p>
+      <w:pPr>
+        <w:pStyle w:val="HTML0"/>
+        <w:shd w:val="clear" w:color="auto" w:fill="292929"/>
+        <w:rPr>
+          <w:rFonts w:ascii="Consolas" w:hAnsi="Consolas" w:cs="Consolas"/>
+          <w:color w:val="FAFAFA"/>
+          <w:sz w:val="24"/>
+          <w:szCs w:val="24"/>
+          <w:lang w:val="en-US"/>
+        </w:rPr>
+      </w:pPr>
+      <w:r>
+        <w:rPr>
+          <w:rStyle w:val="HTML"/>
+          <w:rFonts w:ascii="Consolas" w:hAnsi="Consolas" w:cs="Consolas"/>
+          <w:color w:val="FAFAFA"/>
+          <w:lang w:val="en-US"/>
+        </w:rPr>
+        <w:t>}</w:t>
+      </w:r>
+    </w:p>
+    <w:p>
+      <w:pPr>
+        <w:pStyle w:val="a8"/>
+        <w:shd w:val="clear" w:color="auto" w:fill="FFFFFF"/>
+        <w:spacing w:before="0" w:beforeAutospacing="0"/>
+        <w:rPr>
+          <w:rFonts w:ascii="Segoe UI" w:hAnsi="Segoe UI" w:cs="Segoe UI"/>
+          <w:color w:val="212529"/>
+          <w:lang w:val="en-US"/>
+        </w:rPr>
+      </w:pPr>
+      <w:r>
+        <w:rPr>
+          <w:rFonts w:ascii="Segoe UI" w:hAnsi="Segoe UI" w:cs="Segoe UI"/>
+          <w:color w:val="212529"/>
+          <w:lang w:val="en-US"/>
+        </w:rPr>
+        <w:lastRenderedPageBreak/>
+        <w:t xml:space="preserve">In this Action, </w:t>
+      </w:r>
+      <w:proofErr w:type="gramStart"/>
+      <w:r>
+        <w:rPr>
+          <w:rFonts w:ascii="Segoe UI" w:hAnsi="Segoe UI" w:cs="Segoe UI"/>
+          <w:color w:val="212529"/>
+          <w:lang w:val="en-US"/>
+        </w:rPr>
+        <w:t>we're</w:t>
+      </w:r>
+      <w:proofErr w:type="gramEnd"/>
+      <w:r>
+        <w:rPr>
+          <w:rFonts w:ascii="Segoe UI" w:hAnsi="Segoe UI" w:cs="Segoe UI"/>
+          <w:color w:val="212529"/>
+          <w:lang w:val="en-US"/>
+        </w:rPr>
+        <w:t xml:space="preserve"> including the </w:t>
+      </w:r>
+      <w:proofErr w:type="spellStart"/>
+      <w:r>
+        <w:rPr>
+          <w:rStyle w:val="HTML"/>
+          <w:rFonts w:ascii="Consolas" w:hAnsi="Consolas" w:cs="Consolas"/>
+          <w:color w:val="FFFFFF"/>
+          <w:sz w:val="21"/>
+          <w:szCs w:val="21"/>
+          <w:bdr w:val="single" w:sz="6" w:space="2" w:color="737B83" w:frame="1"/>
+          <w:shd w:val="clear" w:color="auto" w:fill="2F3D48"/>
+          <w:lang w:val="en-US"/>
+        </w:rPr>
+        <w:t>productId</w:t>
+      </w:r>
+      <w:proofErr w:type="spellEnd"/>
+      <w:r>
+        <w:rPr>
+          <w:rFonts w:ascii="Segoe UI" w:hAnsi="Segoe UI" w:cs="Segoe UI"/>
+          <w:color w:val="212529"/>
+          <w:lang w:val="en-US"/>
+        </w:rPr>
+        <w:t xml:space="preserve"> field. Now we know exactly which product </w:t>
+      </w:r>
+      <w:proofErr w:type="gramStart"/>
+      <w:r>
+        <w:rPr>
+          <w:rFonts w:ascii="Segoe UI" w:hAnsi="Segoe UI" w:cs="Segoe UI"/>
+          <w:color w:val="212529"/>
+          <w:lang w:val="en-US"/>
+        </w:rPr>
+        <w:t>was added</w:t>
+      </w:r>
+      <w:proofErr w:type="gramEnd"/>
+      <w:r>
+        <w:rPr>
+          <w:rFonts w:ascii="Segoe UI" w:hAnsi="Segoe UI" w:cs="Segoe UI"/>
+          <w:color w:val="212529"/>
+          <w:lang w:val="en-US"/>
+        </w:rPr>
+        <w:t xml:space="preserve"> to the store!</w:t>
+      </w:r>
+    </w:p>
+    <w:p>
+      <w:pPr>
+        <w:pStyle w:val="a8"/>
+        <w:shd w:val="clear" w:color="auto" w:fill="FFFFFF"/>
+        <w:spacing w:before="0" w:beforeAutospacing="0"/>
+        <w:rPr>
+          <w:rFonts w:ascii="Segoe UI" w:hAnsi="Segoe UI" w:cs="Segoe UI"/>
+          <w:color w:val="212529"/>
+          <w:lang w:val="en-US"/>
+        </w:rPr>
+      </w:pPr>
+      <w:r>
+        <w:rPr>
+          <w:rFonts w:ascii="Segoe UI" w:hAnsi="Segoe UI" w:cs="Segoe UI"/>
+          <w:color w:val="212529"/>
+          <w:lang w:val="en-US"/>
+        </w:rPr>
+        <w:t xml:space="preserve">One more note to keep in mind as you build your Action objects: </w:t>
+      </w:r>
+      <w:proofErr w:type="gramStart"/>
+      <w:r>
+        <w:rPr>
+          <w:rFonts w:ascii="Segoe UI" w:hAnsi="Segoe UI" w:cs="Segoe UI"/>
+          <w:color w:val="212529"/>
+          <w:lang w:val="en-US"/>
+        </w:rPr>
+        <w:t>it's</w:t>
+      </w:r>
+      <w:proofErr w:type="gramEnd"/>
+      <w:r>
+        <w:rPr>
+          <w:rFonts w:ascii="Segoe UI" w:hAnsi="Segoe UI" w:cs="Segoe UI"/>
+          <w:color w:val="212529"/>
+          <w:lang w:val="en-US"/>
+        </w:rPr>
+        <w:t xml:space="preserve"> better practice to pass as little data as possible in each action. That is, prefer passing the index or ID of a product rather than the </w:t>
+      </w:r>
+      <w:r>
+        <w:rPr>
+          <w:rStyle w:val="a9"/>
+          <w:rFonts w:ascii="Segoe UI" w:hAnsi="Segoe UI" w:cs="Segoe UI"/>
+          <w:color w:val="212529"/>
+          <w:lang w:val="en-US"/>
+        </w:rPr>
+        <w:t>entire product object</w:t>
+      </w:r>
+      <w:r>
+        <w:rPr>
+          <w:rFonts w:ascii="Segoe UI" w:hAnsi="Segoe UI" w:cs="Segoe UI"/>
+          <w:color w:val="212529"/>
+          <w:lang w:val="en-US"/>
+        </w:rPr>
+        <w:t> itself.</w:t>
+      </w:r>
     </w:p>
     <w:p>
       <w:pPr>
@@ -6460,9 +7668,52 @@
           <w:lang w:val="en-US"/>
         </w:rPr>
       </w:pPr>
-    </w:p>
-    <w:p>
-      <w:pPr>
+      <w:r>
+        <w:rPr>
+          <w:rFonts w:cs="Arial"/>
+          <w:sz w:val="28"/>
+          <w:szCs w:val="28"/>
+          <w:lang w:val="en-US"/>
+        </w:rPr>
+        <w:t>The function that returns the new state needs to be a pure function.</w:t>
+      </w:r>
+      <w:r>
+        <w:rPr>
+          <w:rFonts w:cs="Arial"/>
+          <w:sz w:val="28"/>
+          <w:szCs w:val="28"/>
+          <w:lang w:val="en-US"/>
+        </w:rPr>
+        <w:t xml:space="preserve"> Pure functions </w:t>
+      </w:r>
+      <w:proofErr w:type="gramStart"/>
+      <w:r>
+        <w:rPr>
+          <w:rFonts w:cs="Arial"/>
+          <w:sz w:val="28"/>
+          <w:szCs w:val="28"/>
+          <w:lang w:val="en-US"/>
+        </w:rPr>
+        <w:t>are defined</w:t>
+      </w:r>
+      <w:proofErr w:type="gramEnd"/>
+      <w:r>
+        <w:rPr>
+          <w:rFonts w:cs="Arial"/>
+          <w:sz w:val="28"/>
+          <w:szCs w:val="28"/>
+          <w:lang w:val="en-US"/>
+        </w:rPr>
+        <w:t xml:space="preserve"> by three characteristics:</w:t>
+      </w:r>
+    </w:p>
+    <w:p>
+      <w:pPr>
+        <w:pStyle w:val="a6"/>
+        <w:numPr>
+          <w:ilvl w:val="1"/>
+          <w:numId w:val="4"/>
+        </w:numPr>
         <w:jc w:val="both"/>
         <w:rPr>
           <w:rFonts w:cs="Arial"/>
@@ -6471,6 +7722,802 @@
           <w:lang w:val="en-US"/>
         </w:rPr>
       </w:pPr>
+      <w:r>
+        <w:rPr>
+          <w:rFonts w:cs="Arial"/>
+          <w:sz w:val="28"/>
+          <w:szCs w:val="28"/>
+          <w:lang w:val="en-US"/>
+        </w:rPr>
+        <w:t>They always return the same result if the same arguments are passed in</w:t>
+      </w:r>
+    </w:p>
+    <w:p>
+      <w:pPr>
+        <w:pStyle w:val="a6"/>
+        <w:numPr>
+          <w:ilvl w:val="1"/>
+          <w:numId w:val="4"/>
+        </w:numPr>
+        <w:jc w:val="both"/>
+        <w:rPr>
+          <w:rFonts w:cs="Arial"/>
+          <w:sz w:val="28"/>
+          <w:szCs w:val="28"/>
+          <w:lang w:val="en-US"/>
+        </w:rPr>
+      </w:pPr>
+      <w:r>
+        <w:rPr>
+          <w:rFonts w:cs="Arial"/>
+          <w:sz w:val="28"/>
+          <w:szCs w:val="28"/>
+          <w:lang w:val="en-US"/>
+        </w:rPr>
+        <w:t>Depends solely on the arguments passed in to them</w:t>
+      </w:r>
+    </w:p>
+    <w:p>
+      <w:pPr>
+        <w:pStyle w:val="a6"/>
+        <w:numPr>
+          <w:ilvl w:val="1"/>
+          <w:numId w:val="4"/>
+        </w:numPr>
+        <w:jc w:val="both"/>
+        <w:rPr>
+          <w:rFonts w:cs="Arial"/>
+          <w:sz w:val="28"/>
+          <w:szCs w:val="28"/>
+          <w:lang w:val="en-US"/>
+        </w:rPr>
+      </w:pPr>
+      <w:r>
+        <w:rPr>
+          <w:rFonts w:cs="Arial"/>
+          <w:sz w:val="28"/>
+          <w:szCs w:val="28"/>
+          <w:lang w:val="en-US"/>
+        </w:rPr>
+        <w:t>Does not produce side effects</w:t>
+      </w:r>
+    </w:p>
+    <w:p>
+      <w:pPr>
+        <w:shd w:val="clear" w:color="auto" w:fill="FFFFFF"/>
+        <w:spacing w:after="100" w:afterAutospacing="1" w:line="240" w:lineRule="auto"/>
+        <w:rPr>
+          <w:rFonts w:ascii="Segoe UI" w:eastAsia="Times New Roman" w:hAnsi="Segoe UI" w:cs="Segoe UI"/>
+          <w:color w:val="212529"/>
+          <w:sz w:val="24"/>
+          <w:szCs w:val="24"/>
+          <w:lang w:eastAsia="ru-RU"/>
+        </w:rPr>
+      </w:pPr>
+      <w:r>
+        <w:rPr>
+          <w:rFonts w:ascii="Segoe UI" w:eastAsia="Times New Roman" w:hAnsi="Segoe UI" w:cs="Segoe UI"/>
+          <w:color w:val="212529"/>
+          <w:sz w:val="24"/>
+          <w:szCs w:val="24"/>
+          <w:lang w:val="en-US" w:eastAsia="ru-RU"/>
+        </w:rPr>
+        <w:t>The new </w:t>
+      </w:r>
+      <w:proofErr w:type="gramStart"/>
+      <w:r>
+        <w:rPr>
+          <w:rFonts w:ascii="Consolas" w:eastAsia="Times New Roman" w:hAnsi="Consolas" w:cs="Consolas"/>
+          <w:color w:val="FFFFFF"/>
+          <w:sz w:val="21"/>
+          <w:szCs w:val="21"/>
+          <w:bdr w:val="single" w:sz="6" w:space="2" w:color="737B83" w:frame="1"/>
+          <w:shd w:val="clear" w:color="auto" w:fill="2F3D48"/>
+          <w:lang w:val="en-US" w:eastAsia="ru-RU"/>
+        </w:rPr>
+        <w:t>dispatch(</w:t>
+      </w:r>
+      <w:proofErr w:type="gramEnd"/>
+      <w:r>
+        <w:rPr>
+          <w:rFonts w:ascii="Consolas" w:eastAsia="Times New Roman" w:hAnsi="Consolas" w:cs="Consolas"/>
+          <w:color w:val="FFFFFF"/>
+          <w:sz w:val="21"/>
+          <w:szCs w:val="21"/>
+          <w:bdr w:val="single" w:sz="6" w:space="2" w:color="737B83" w:frame="1"/>
+          <w:shd w:val="clear" w:color="auto" w:fill="2F3D48"/>
+          <w:lang w:val="en-US" w:eastAsia="ru-RU"/>
+        </w:rPr>
+        <w:t>)</w:t>
+      </w:r>
+      <w:r>
+        <w:rPr>
+          <w:rFonts w:ascii="Segoe UI" w:eastAsia="Times New Roman" w:hAnsi="Segoe UI" w:cs="Segoe UI"/>
+          <w:color w:val="212529"/>
+          <w:sz w:val="24"/>
+          <w:szCs w:val="24"/>
+          <w:lang w:val="en-US" w:eastAsia="ru-RU"/>
+        </w:rPr>
+        <w:t xml:space="preserve"> method is pretty small, but is vital to our functioning store code. </w:t>
+      </w:r>
+      <w:proofErr w:type="spellStart"/>
+      <w:r>
+        <w:rPr>
+          <w:rFonts w:ascii="Segoe UI" w:eastAsia="Times New Roman" w:hAnsi="Segoe UI" w:cs="Segoe UI"/>
+          <w:color w:val="212529"/>
+          <w:sz w:val="24"/>
+          <w:szCs w:val="24"/>
+          <w:lang w:eastAsia="ru-RU"/>
+        </w:rPr>
+        <w:t>To</w:t>
+      </w:r>
+      <w:proofErr w:type="spellEnd"/>
+      <w:r>
+        <w:rPr>
+          <w:rFonts w:ascii="Segoe UI" w:eastAsia="Times New Roman" w:hAnsi="Segoe UI" w:cs="Segoe UI"/>
+          <w:color w:val="212529"/>
+          <w:sz w:val="24"/>
+          <w:szCs w:val="24"/>
+          <w:lang w:eastAsia="ru-RU"/>
+        </w:rPr>
+        <w:t xml:space="preserve"> </w:t>
+      </w:r>
+      <w:proofErr w:type="spellStart"/>
+      <w:r>
+        <w:rPr>
+          <w:rFonts w:ascii="Segoe UI" w:eastAsia="Times New Roman" w:hAnsi="Segoe UI" w:cs="Segoe UI"/>
+          <w:color w:val="212529"/>
+          <w:sz w:val="24"/>
+          <w:szCs w:val="24"/>
+          <w:lang w:eastAsia="ru-RU"/>
+        </w:rPr>
+        <w:t>briefly</w:t>
+      </w:r>
+      <w:proofErr w:type="spellEnd"/>
+      <w:r>
+        <w:rPr>
+          <w:rFonts w:ascii="Segoe UI" w:eastAsia="Times New Roman" w:hAnsi="Segoe UI" w:cs="Segoe UI"/>
+          <w:color w:val="212529"/>
+          <w:sz w:val="24"/>
+          <w:szCs w:val="24"/>
+          <w:lang w:eastAsia="ru-RU"/>
+        </w:rPr>
+        <w:t xml:space="preserve"> </w:t>
+      </w:r>
+      <w:proofErr w:type="spellStart"/>
+      <w:r>
+        <w:rPr>
+          <w:rFonts w:ascii="Segoe UI" w:eastAsia="Times New Roman" w:hAnsi="Segoe UI" w:cs="Segoe UI"/>
+          <w:color w:val="212529"/>
+          <w:sz w:val="24"/>
+          <w:szCs w:val="24"/>
+          <w:lang w:eastAsia="ru-RU"/>
+        </w:rPr>
+        <w:t>recap</w:t>
+      </w:r>
+      <w:proofErr w:type="spellEnd"/>
+      <w:r>
+        <w:rPr>
+          <w:rFonts w:ascii="Segoe UI" w:eastAsia="Times New Roman" w:hAnsi="Segoe UI" w:cs="Segoe UI"/>
+          <w:color w:val="212529"/>
+          <w:sz w:val="24"/>
+          <w:szCs w:val="24"/>
+          <w:lang w:eastAsia="ru-RU"/>
+        </w:rPr>
+        <w:t xml:space="preserve"> </w:t>
+      </w:r>
+      <w:proofErr w:type="spellStart"/>
+      <w:r>
+        <w:rPr>
+          <w:rFonts w:ascii="Segoe UI" w:eastAsia="Times New Roman" w:hAnsi="Segoe UI" w:cs="Segoe UI"/>
+          <w:color w:val="212529"/>
+          <w:sz w:val="24"/>
+          <w:szCs w:val="24"/>
+          <w:lang w:eastAsia="ru-RU"/>
+        </w:rPr>
+        <w:t>how</w:t>
+      </w:r>
+      <w:proofErr w:type="spellEnd"/>
+      <w:r>
+        <w:rPr>
+          <w:rFonts w:ascii="Segoe UI" w:eastAsia="Times New Roman" w:hAnsi="Segoe UI" w:cs="Segoe UI"/>
+          <w:color w:val="212529"/>
+          <w:sz w:val="24"/>
+          <w:szCs w:val="24"/>
+          <w:lang w:eastAsia="ru-RU"/>
+        </w:rPr>
+        <w:t xml:space="preserve"> </w:t>
+      </w:r>
+      <w:proofErr w:type="spellStart"/>
+      <w:r>
+        <w:rPr>
+          <w:rFonts w:ascii="Segoe UI" w:eastAsia="Times New Roman" w:hAnsi="Segoe UI" w:cs="Segoe UI"/>
+          <w:color w:val="212529"/>
+          <w:sz w:val="24"/>
+          <w:szCs w:val="24"/>
+          <w:lang w:eastAsia="ru-RU"/>
+        </w:rPr>
+        <w:t>the</w:t>
+      </w:r>
+      <w:proofErr w:type="spellEnd"/>
+      <w:r>
+        <w:rPr>
+          <w:rFonts w:ascii="Segoe UI" w:eastAsia="Times New Roman" w:hAnsi="Segoe UI" w:cs="Segoe UI"/>
+          <w:color w:val="212529"/>
+          <w:sz w:val="24"/>
+          <w:szCs w:val="24"/>
+          <w:lang w:eastAsia="ru-RU"/>
+        </w:rPr>
+        <w:t xml:space="preserve"> </w:t>
+      </w:r>
+      <w:proofErr w:type="spellStart"/>
+      <w:r>
+        <w:rPr>
+          <w:rFonts w:ascii="Segoe UI" w:eastAsia="Times New Roman" w:hAnsi="Segoe UI" w:cs="Segoe UI"/>
+          <w:color w:val="212529"/>
+          <w:sz w:val="24"/>
+          <w:szCs w:val="24"/>
+          <w:lang w:eastAsia="ru-RU"/>
+        </w:rPr>
+        <w:t>method</w:t>
+      </w:r>
+      <w:proofErr w:type="spellEnd"/>
+      <w:r>
+        <w:rPr>
+          <w:rFonts w:ascii="Segoe UI" w:eastAsia="Times New Roman" w:hAnsi="Segoe UI" w:cs="Segoe UI"/>
+          <w:color w:val="212529"/>
+          <w:sz w:val="24"/>
+          <w:szCs w:val="24"/>
+          <w:lang w:eastAsia="ru-RU"/>
+        </w:rPr>
+        <w:t xml:space="preserve"> </w:t>
+      </w:r>
+      <w:proofErr w:type="spellStart"/>
+      <w:r>
+        <w:rPr>
+          <w:rFonts w:ascii="Segoe UI" w:eastAsia="Times New Roman" w:hAnsi="Segoe UI" w:cs="Segoe UI"/>
+          <w:color w:val="212529"/>
+          <w:sz w:val="24"/>
+          <w:szCs w:val="24"/>
+          <w:lang w:eastAsia="ru-RU"/>
+        </w:rPr>
+        <w:t>functions</w:t>
+      </w:r>
+      <w:proofErr w:type="spellEnd"/>
+      <w:r>
+        <w:rPr>
+          <w:rFonts w:ascii="Segoe UI" w:eastAsia="Times New Roman" w:hAnsi="Segoe UI" w:cs="Segoe UI"/>
+          <w:color w:val="212529"/>
+          <w:sz w:val="24"/>
+          <w:szCs w:val="24"/>
+          <w:lang w:eastAsia="ru-RU"/>
+        </w:rPr>
+        <w:t>:</w:t>
+      </w:r>
+    </w:p>
+    <w:p>
+      <w:pPr>
+        <w:numPr>
+          <w:ilvl w:val="0"/>
+          <w:numId w:val="9"/>
+        </w:numPr>
+        <w:shd w:val="clear" w:color="auto" w:fill="FFFFFF"/>
+        <w:spacing w:before="100" w:beforeAutospacing="1" w:after="100" w:afterAutospacing="1" w:line="240" w:lineRule="auto"/>
+        <w:rPr>
+          <w:rFonts w:ascii="Segoe UI" w:eastAsia="Times New Roman" w:hAnsi="Segoe UI" w:cs="Segoe UI"/>
+          <w:color w:val="212529"/>
+          <w:sz w:val="24"/>
+          <w:szCs w:val="24"/>
+          <w:lang w:val="en-US" w:eastAsia="ru-RU"/>
+        </w:rPr>
+      </w:pPr>
+      <w:r>
+        <w:rPr>
+          <w:rFonts w:ascii="Consolas" w:eastAsia="Times New Roman" w:hAnsi="Consolas" w:cs="Consolas"/>
+          <w:color w:val="FFFFFF"/>
+          <w:sz w:val="21"/>
+          <w:szCs w:val="21"/>
+          <w:bdr w:val="single" w:sz="6" w:space="2" w:color="737B83" w:frame="1"/>
+          <w:shd w:val="clear" w:color="auto" w:fill="2F3D48"/>
+          <w:lang w:val="en-US" w:eastAsia="ru-RU"/>
+        </w:rPr>
+        <w:t>dispatch()</w:t>
+      </w:r>
+      <w:r>
+        <w:rPr>
+          <w:rFonts w:ascii="Segoe UI" w:eastAsia="Times New Roman" w:hAnsi="Segoe UI" w:cs="Segoe UI"/>
+          <w:color w:val="212529"/>
+          <w:sz w:val="24"/>
+          <w:szCs w:val="24"/>
+          <w:lang w:val="en-US" w:eastAsia="ru-RU"/>
+        </w:rPr>
+        <w:t> is called with an Action</w:t>
+      </w:r>
+    </w:p>
+    <w:p>
+      <w:pPr>
+        <w:numPr>
+          <w:ilvl w:val="0"/>
+          <w:numId w:val="9"/>
+        </w:numPr>
+        <w:shd w:val="clear" w:color="auto" w:fill="FFFFFF"/>
+        <w:spacing w:before="100" w:beforeAutospacing="1" w:after="100" w:afterAutospacing="1" w:line="240" w:lineRule="auto"/>
+        <w:rPr>
+          <w:rFonts w:ascii="Segoe UI" w:eastAsia="Times New Roman" w:hAnsi="Segoe UI" w:cs="Segoe UI"/>
+          <w:color w:val="212529"/>
+          <w:sz w:val="24"/>
+          <w:szCs w:val="24"/>
+          <w:lang w:val="en-US" w:eastAsia="ru-RU"/>
+        </w:rPr>
+      </w:pPr>
+      <w:r>
+        <w:rPr>
+          <w:rFonts w:ascii="Segoe UI" w:eastAsia="Times New Roman" w:hAnsi="Segoe UI" w:cs="Segoe UI"/>
+          <w:color w:val="212529"/>
+          <w:sz w:val="24"/>
+          <w:szCs w:val="24"/>
+          <w:lang w:val="en-US" w:eastAsia="ru-RU"/>
+        </w:rPr>
+        <w:t>the reducer that was passed to </w:t>
+      </w:r>
+      <w:proofErr w:type="spellStart"/>
+      <w:r>
+        <w:rPr>
+          <w:rFonts w:ascii="Consolas" w:eastAsia="Times New Roman" w:hAnsi="Consolas" w:cs="Consolas"/>
+          <w:color w:val="FFFFFF"/>
+          <w:sz w:val="21"/>
+          <w:szCs w:val="21"/>
+          <w:bdr w:val="single" w:sz="6" w:space="2" w:color="737B83" w:frame="1"/>
+          <w:shd w:val="clear" w:color="auto" w:fill="2F3D48"/>
+          <w:lang w:val="en-US" w:eastAsia="ru-RU"/>
+        </w:rPr>
+        <w:t>createStore</w:t>
+      </w:r>
+      <w:proofErr w:type="spellEnd"/>
+      <w:r>
+        <w:rPr>
+          <w:rFonts w:ascii="Consolas" w:eastAsia="Times New Roman" w:hAnsi="Consolas" w:cs="Consolas"/>
+          <w:color w:val="FFFFFF"/>
+          <w:sz w:val="21"/>
+          <w:szCs w:val="21"/>
+          <w:bdr w:val="single" w:sz="6" w:space="2" w:color="737B83" w:frame="1"/>
+          <w:shd w:val="clear" w:color="auto" w:fill="2F3D48"/>
+          <w:lang w:val="en-US" w:eastAsia="ru-RU"/>
+        </w:rPr>
+        <w:t>()</w:t>
+      </w:r>
+      <w:r>
+        <w:rPr>
+          <w:rFonts w:ascii="Segoe UI" w:eastAsia="Times New Roman" w:hAnsi="Segoe UI" w:cs="Segoe UI"/>
+          <w:color w:val="212529"/>
+          <w:sz w:val="24"/>
+          <w:szCs w:val="24"/>
+          <w:lang w:val="en-US" w:eastAsia="ru-RU"/>
+        </w:rPr>
+        <w:t> is called with the current state tree and the action…this updates the state tree</w:t>
+      </w:r>
+    </w:p>
+    <w:p>
+      <w:pPr>
+        <w:numPr>
+          <w:ilvl w:val="0"/>
+          <w:numId w:val="9"/>
+        </w:numPr>
+        <w:shd w:val="clear" w:color="auto" w:fill="FFFFFF"/>
+        <w:spacing w:before="100" w:beforeAutospacing="1" w:after="100" w:afterAutospacing="1" w:line="240" w:lineRule="auto"/>
+        <w:rPr>
+          <w:rFonts w:ascii="Segoe UI" w:eastAsia="Times New Roman" w:hAnsi="Segoe UI" w:cs="Segoe UI"/>
+          <w:color w:val="212529"/>
+          <w:sz w:val="24"/>
+          <w:szCs w:val="24"/>
+          <w:lang w:val="en-US" w:eastAsia="ru-RU"/>
+        </w:rPr>
+      </w:pPr>
+      <w:r>
+        <w:rPr>
+          <w:rFonts w:ascii="Segoe UI" w:eastAsia="Times New Roman" w:hAnsi="Segoe UI" w:cs="Segoe UI"/>
+          <w:color w:val="212529"/>
+          <w:sz w:val="24"/>
+          <w:szCs w:val="24"/>
+          <w:lang w:val="en-US" w:eastAsia="ru-RU"/>
+        </w:rPr>
+        <w:t>because the state has (potentially) changed, all listener functions that have been registered with the </w:t>
+      </w:r>
+      <w:r>
+        <w:rPr>
+          <w:rFonts w:ascii="Consolas" w:eastAsia="Times New Roman" w:hAnsi="Consolas" w:cs="Consolas"/>
+          <w:color w:val="FFFFFF"/>
+          <w:sz w:val="21"/>
+          <w:szCs w:val="21"/>
+          <w:bdr w:val="single" w:sz="6" w:space="2" w:color="737B83" w:frame="1"/>
+          <w:shd w:val="clear" w:color="auto" w:fill="2F3D48"/>
+          <w:lang w:val="en-US" w:eastAsia="ru-RU"/>
+        </w:rPr>
+        <w:t>subscribe()</w:t>
+      </w:r>
+      <w:r>
+        <w:rPr>
+          <w:rFonts w:ascii="Segoe UI" w:eastAsia="Times New Roman" w:hAnsi="Segoe UI" w:cs="Segoe UI"/>
+          <w:color w:val="212529"/>
+          <w:sz w:val="24"/>
+          <w:szCs w:val="24"/>
+          <w:lang w:val="en-US" w:eastAsia="ru-RU"/>
+        </w:rPr>
+        <w:t> method are called</w:t>
+      </w:r>
+    </w:p>
+    <w:p>
+      <w:pPr>
+        <w:shd w:val="clear" w:color="auto" w:fill="FFFFFF"/>
+        <w:spacing w:after="100" w:afterAutospacing="1" w:line="240" w:lineRule="auto"/>
+        <w:rPr>
+          <w:rFonts w:ascii="Segoe UI" w:eastAsia="Times New Roman" w:hAnsi="Segoe UI" w:cs="Segoe UI"/>
+          <w:color w:val="212529"/>
+          <w:sz w:val="24"/>
+          <w:szCs w:val="24"/>
+          <w:lang w:val="en-US" w:eastAsia="ru-RU"/>
+        </w:rPr>
+      </w:pPr>
+      <w:proofErr w:type="gramStart"/>
+      <w:r>
+        <w:rPr>
+          <w:rFonts w:ascii="Segoe UI" w:eastAsia="Times New Roman" w:hAnsi="Segoe UI" w:cs="Segoe UI"/>
+          <w:color w:val="212529"/>
+          <w:sz w:val="24"/>
+          <w:szCs w:val="24"/>
+          <w:lang w:val="en-US" w:eastAsia="ru-RU"/>
+        </w:rPr>
+        <w:t>We've</w:t>
+      </w:r>
+      <w:proofErr w:type="gramEnd"/>
+      <w:r>
+        <w:rPr>
+          <w:rFonts w:ascii="Segoe UI" w:eastAsia="Times New Roman" w:hAnsi="Segoe UI" w:cs="Segoe UI"/>
+          <w:color w:val="212529"/>
+          <w:sz w:val="24"/>
+          <w:szCs w:val="24"/>
+          <w:lang w:val="en-US" w:eastAsia="ru-RU"/>
+        </w:rPr>
+        <w:t xml:space="preserve"> finally finished creating the </w:t>
+      </w:r>
+      <w:r>
+        <w:rPr>
+          <w:rFonts w:ascii="Consolas" w:eastAsia="Times New Roman" w:hAnsi="Consolas" w:cs="Consolas"/>
+          <w:color w:val="FFFFFF"/>
+          <w:sz w:val="21"/>
+          <w:szCs w:val="21"/>
+          <w:bdr w:val="single" w:sz="6" w:space="2" w:color="737B83" w:frame="1"/>
+          <w:shd w:val="clear" w:color="auto" w:fill="2F3D48"/>
+          <w:lang w:val="en-US" w:eastAsia="ru-RU"/>
+        </w:rPr>
+        <w:t>createStore</w:t>
+      </w:r>
+      <w:r>
+        <w:rPr>
+          <w:rFonts w:ascii="Segoe UI" w:eastAsia="Times New Roman" w:hAnsi="Segoe UI" w:cs="Segoe UI"/>
+          <w:color w:val="212529"/>
+          <w:sz w:val="24"/>
+          <w:szCs w:val="24"/>
+          <w:lang w:val="en-US" w:eastAsia="ru-RU"/>
+        </w:rPr>
+        <w:t xml:space="preserve"> function! Using the image above as a guide, </w:t>
+      </w:r>
+      <w:proofErr w:type="gramStart"/>
+      <w:r>
+        <w:rPr>
+          <w:rFonts w:ascii="Segoe UI" w:eastAsia="Times New Roman" w:hAnsi="Segoe UI" w:cs="Segoe UI"/>
+          <w:color w:val="212529"/>
+          <w:sz w:val="24"/>
+          <w:szCs w:val="24"/>
+          <w:lang w:val="en-US" w:eastAsia="ru-RU"/>
+        </w:rPr>
+        <w:t>let's</w:t>
+      </w:r>
+      <w:proofErr w:type="gramEnd"/>
+      <w:r>
+        <w:rPr>
+          <w:rFonts w:ascii="Segoe UI" w:eastAsia="Times New Roman" w:hAnsi="Segoe UI" w:cs="Segoe UI"/>
+          <w:color w:val="212529"/>
+          <w:sz w:val="24"/>
+          <w:szCs w:val="24"/>
+          <w:lang w:val="en-US" w:eastAsia="ru-RU"/>
+        </w:rPr>
+        <w:t xml:space="preserve"> break down what we've accomplished:</w:t>
+      </w:r>
+    </w:p>
+    <w:p>
+      <w:pPr>
+        <w:numPr>
+          <w:ilvl w:val="0"/>
+          <w:numId w:val="10"/>
+        </w:numPr>
+        <w:shd w:val="clear" w:color="auto" w:fill="FFFFFF"/>
+        <w:spacing w:before="100" w:beforeAutospacing="1" w:after="100" w:afterAutospacing="1" w:line="240" w:lineRule="auto"/>
+        <w:rPr>
+          <w:rFonts w:ascii="Segoe UI" w:eastAsia="Times New Roman" w:hAnsi="Segoe UI" w:cs="Segoe UI"/>
+          <w:color w:val="212529"/>
+          <w:sz w:val="24"/>
+          <w:szCs w:val="24"/>
+          <w:lang w:val="en-US" w:eastAsia="ru-RU"/>
+        </w:rPr>
+      </w:pPr>
+      <w:r>
+        <w:rPr>
+          <w:rFonts w:ascii="Segoe UI" w:eastAsia="Times New Roman" w:hAnsi="Segoe UI" w:cs="Segoe UI"/>
+          <w:color w:val="212529"/>
+          <w:sz w:val="24"/>
+          <w:szCs w:val="24"/>
+          <w:lang w:val="en-US" w:eastAsia="ru-RU"/>
+        </w:rPr>
+        <w:t>we created a function called </w:t>
+      </w:r>
+      <w:r>
+        <w:rPr>
+          <w:rFonts w:ascii="Consolas" w:eastAsia="Times New Roman" w:hAnsi="Consolas" w:cs="Consolas"/>
+          <w:color w:val="FFFFFF"/>
+          <w:sz w:val="21"/>
+          <w:szCs w:val="21"/>
+          <w:bdr w:val="single" w:sz="6" w:space="2" w:color="737B83" w:frame="1"/>
+          <w:shd w:val="clear" w:color="auto" w:fill="2F3D48"/>
+          <w:lang w:val="en-US" w:eastAsia="ru-RU"/>
+        </w:rPr>
+        <w:t>createStore()</w:t>
+      </w:r>
+      <w:r>
+        <w:rPr>
+          <w:rFonts w:ascii="Segoe UI" w:eastAsia="Times New Roman" w:hAnsi="Segoe UI" w:cs="Segoe UI"/>
+          <w:color w:val="212529"/>
+          <w:sz w:val="24"/>
+          <w:szCs w:val="24"/>
+          <w:lang w:val="en-US" w:eastAsia="ru-RU"/>
+        </w:rPr>
+        <w:t> that returns a </w:t>
+      </w:r>
+      <w:r>
+        <w:rPr>
+          <w:rFonts w:ascii="Segoe UI" w:eastAsia="Times New Roman" w:hAnsi="Segoe UI" w:cs="Segoe UI"/>
+          <w:i/>
+          <w:iCs/>
+          <w:color w:val="212529"/>
+          <w:sz w:val="24"/>
+          <w:szCs w:val="24"/>
+          <w:lang w:val="en-US" w:eastAsia="ru-RU"/>
+        </w:rPr>
+        <w:t>store</w:t>
+      </w:r>
+      <w:r>
+        <w:rPr>
+          <w:rFonts w:ascii="Segoe UI" w:eastAsia="Times New Roman" w:hAnsi="Segoe UI" w:cs="Segoe UI"/>
+          <w:color w:val="212529"/>
+          <w:sz w:val="24"/>
+          <w:szCs w:val="24"/>
+          <w:lang w:val="en-US" w:eastAsia="ru-RU"/>
+        </w:rPr>
+        <w:t> object</w:t>
+      </w:r>
+    </w:p>
+    <w:p>
+      <w:pPr>
+        <w:numPr>
+          <w:ilvl w:val="0"/>
+          <w:numId w:val="10"/>
+        </w:numPr>
+        <w:shd w:val="clear" w:color="auto" w:fill="FFFFFF"/>
+        <w:spacing w:before="100" w:beforeAutospacing="1" w:after="100" w:afterAutospacing="1" w:line="240" w:lineRule="auto"/>
+        <w:rPr>
+          <w:rFonts w:ascii="Segoe UI" w:eastAsia="Times New Roman" w:hAnsi="Segoe UI" w:cs="Segoe UI"/>
+          <w:color w:val="212529"/>
+          <w:sz w:val="24"/>
+          <w:szCs w:val="24"/>
+          <w:lang w:val="en-US" w:eastAsia="ru-RU"/>
+        </w:rPr>
+      </w:pPr>
+      <w:r>
+        <w:rPr>
+          <w:rFonts w:ascii="Consolas" w:eastAsia="Times New Roman" w:hAnsi="Consolas" w:cs="Consolas"/>
+          <w:color w:val="FFFFFF"/>
+          <w:sz w:val="21"/>
+          <w:szCs w:val="21"/>
+          <w:bdr w:val="single" w:sz="6" w:space="2" w:color="737B83" w:frame="1"/>
+          <w:shd w:val="clear" w:color="auto" w:fill="2F3D48"/>
+          <w:lang w:val="en-US" w:eastAsia="ru-RU"/>
+        </w:rPr>
+        <w:t>createStore()</w:t>
+      </w:r>
+      <w:r>
+        <w:rPr>
+          <w:rFonts w:ascii="Segoe UI" w:eastAsia="Times New Roman" w:hAnsi="Segoe UI" w:cs="Segoe UI"/>
+          <w:color w:val="212529"/>
+          <w:sz w:val="24"/>
+          <w:szCs w:val="24"/>
+          <w:lang w:val="en-US" w:eastAsia="ru-RU"/>
+        </w:rPr>
+        <w:t> must be passed a "reducer" function when invoked</w:t>
+      </w:r>
+    </w:p>
+    <w:p>
+      <w:pPr>
+        <w:numPr>
+          <w:ilvl w:val="0"/>
+          <w:numId w:val="10"/>
+        </w:numPr>
+        <w:shd w:val="clear" w:color="auto" w:fill="FFFFFF"/>
+        <w:spacing w:before="100" w:beforeAutospacing="1" w:after="100" w:afterAutospacing="1" w:line="240" w:lineRule="auto"/>
+        <w:rPr>
+          <w:rFonts w:ascii="Segoe UI" w:eastAsia="Times New Roman" w:hAnsi="Segoe UI" w:cs="Segoe UI"/>
+          <w:color w:val="212529"/>
+          <w:sz w:val="24"/>
+          <w:szCs w:val="24"/>
+          <w:lang w:val="en-US" w:eastAsia="ru-RU"/>
+        </w:rPr>
+      </w:pPr>
+      <w:r>
+        <w:rPr>
+          <w:rFonts w:ascii="Segoe UI" w:eastAsia="Times New Roman" w:hAnsi="Segoe UI" w:cs="Segoe UI"/>
+          <w:color w:val="212529"/>
+          <w:sz w:val="24"/>
+          <w:szCs w:val="24"/>
+          <w:lang w:val="en-US" w:eastAsia="ru-RU"/>
+        </w:rPr>
+        <w:t>the store object has three methods on it:</w:t>
+      </w:r>
+    </w:p>
+    <w:p>
+      <w:pPr>
+        <w:numPr>
+          <w:ilvl w:val="1"/>
+          <w:numId w:val="10"/>
+        </w:numPr>
+        <w:shd w:val="clear" w:color="auto" w:fill="FFFFFF"/>
+        <w:spacing w:before="100" w:beforeAutospacing="1" w:after="100" w:afterAutospacing="1" w:line="240" w:lineRule="auto"/>
+        <w:rPr>
+          <w:rFonts w:ascii="Segoe UI" w:eastAsia="Times New Roman" w:hAnsi="Segoe UI" w:cs="Segoe UI"/>
+          <w:color w:val="212529"/>
+          <w:sz w:val="24"/>
+          <w:szCs w:val="24"/>
+          <w:lang w:val="en-US" w:eastAsia="ru-RU"/>
+        </w:rPr>
+      </w:pPr>
+      <w:r>
+        <w:rPr>
+          <w:rFonts w:ascii="Consolas" w:eastAsia="Times New Roman" w:hAnsi="Consolas" w:cs="Consolas"/>
+          <w:color w:val="FFFFFF"/>
+          <w:sz w:val="21"/>
+          <w:szCs w:val="21"/>
+          <w:bdr w:val="single" w:sz="6" w:space="2" w:color="737B83" w:frame="1"/>
+          <w:shd w:val="clear" w:color="auto" w:fill="2F3D48"/>
+          <w:lang w:val="en-US" w:eastAsia="ru-RU"/>
+        </w:rPr>
+        <w:t>.getState()</w:t>
+      </w:r>
+      <w:r>
+        <w:rPr>
+          <w:rFonts w:ascii="Segoe UI" w:eastAsia="Times New Roman" w:hAnsi="Segoe UI" w:cs="Segoe UI"/>
+          <w:color w:val="212529"/>
+          <w:sz w:val="24"/>
+          <w:szCs w:val="24"/>
+          <w:lang w:val="en-US" w:eastAsia="ru-RU"/>
+        </w:rPr>
+        <w:t> - used to get the current state from the store</w:t>
+      </w:r>
+    </w:p>
+    <w:p>
+      <w:pPr>
+        <w:numPr>
+          <w:ilvl w:val="1"/>
+          <w:numId w:val="10"/>
+        </w:numPr>
+        <w:shd w:val="clear" w:color="auto" w:fill="FFFFFF"/>
+        <w:spacing w:before="100" w:beforeAutospacing="1" w:after="100" w:afterAutospacing="1" w:line="240" w:lineRule="auto"/>
+        <w:rPr>
+          <w:rFonts w:ascii="Segoe UI" w:eastAsia="Times New Roman" w:hAnsi="Segoe UI" w:cs="Segoe UI"/>
+          <w:color w:val="212529"/>
+          <w:sz w:val="24"/>
+          <w:szCs w:val="24"/>
+          <w:lang w:val="en-US" w:eastAsia="ru-RU"/>
+        </w:rPr>
+      </w:pPr>
+      <w:r>
+        <w:rPr>
+          <w:rFonts w:ascii="Consolas" w:eastAsia="Times New Roman" w:hAnsi="Consolas" w:cs="Consolas"/>
+          <w:color w:val="FFFFFF"/>
+          <w:sz w:val="21"/>
+          <w:szCs w:val="21"/>
+          <w:bdr w:val="single" w:sz="6" w:space="2" w:color="737B83" w:frame="1"/>
+          <w:shd w:val="clear" w:color="auto" w:fill="2F3D48"/>
+          <w:lang w:val="en-US" w:eastAsia="ru-RU"/>
+        </w:rPr>
+        <w:t>.subscribe()</w:t>
+      </w:r>
+      <w:r>
+        <w:rPr>
+          <w:rFonts w:ascii="Segoe UI" w:eastAsia="Times New Roman" w:hAnsi="Segoe UI" w:cs="Segoe UI"/>
+          <w:color w:val="212529"/>
+          <w:sz w:val="24"/>
+          <w:szCs w:val="24"/>
+          <w:lang w:val="en-US" w:eastAsia="ru-RU"/>
+        </w:rPr>
+        <w:t> - used to provide a listener function the store will call when the state changes</w:t>
+      </w:r>
+    </w:p>
+    <w:p>
+      <w:pPr>
+        <w:numPr>
+          <w:ilvl w:val="1"/>
+          <w:numId w:val="10"/>
+        </w:numPr>
+        <w:shd w:val="clear" w:color="auto" w:fill="FFFFFF"/>
+        <w:spacing w:before="100" w:beforeAutospacing="1" w:after="100" w:afterAutospacing="1" w:line="240" w:lineRule="auto"/>
+        <w:rPr>
+          <w:rFonts w:ascii="Segoe UI" w:eastAsia="Times New Roman" w:hAnsi="Segoe UI" w:cs="Segoe UI"/>
+          <w:color w:val="212529"/>
+          <w:sz w:val="24"/>
+          <w:szCs w:val="24"/>
+          <w:lang w:val="en-US" w:eastAsia="ru-RU"/>
+        </w:rPr>
+      </w:pPr>
+      <w:r>
+        <w:rPr>
+          <w:rFonts w:ascii="Consolas" w:eastAsia="Times New Roman" w:hAnsi="Consolas" w:cs="Consolas"/>
+          <w:color w:val="FFFFFF"/>
+          <w:sz w:val="21"/>
+          <w:szCs w:val="21"/>
+          <w:bdr w:val="single" w:sz="6" w:space="2" w:color="737B83" w:frame="1"/>
+          <w:shd w:val="clear" w:color="auto" w:fill="2F3D48"/>
+          <w:lang w:val="en-US" w:eastAsia="ru-RU"/>
+        </w:rPr>
+        <w:t>.dispatch()</w:t>
+      </w:r>
+      <w:r>
+        <w:rPr>
+          <w:rFonts w:ascii="Segoe UI" w:eastAsia="Times New Roman" w:hAnsi="Segoe UI" w:cs="Segoe UI"/>
+          <w:color w:val="212529"/>
+          <w:sz w:val="24"/>
+          <w:szCs w:val="24"/>
+          <w:lang w:val="en-US" w:eastAsia="ru-RU"/>
+        </w:rPr>
+        <w:t> - used to make changes to the store's state</w:t>
+      </w:r>
+    </w:p>
+    <w:p>
+      <w:pPr>
+        <w:numPr>
+          <w:ilvl w:val="0"/>
+          <w:numId w:val="10"/>
+        </w:numPr>
+        <w:shd w:val="clear" w:color="auto" w:fill="FFFFFF"/>
+        <w:spacing w:before="100" w:beforeAutospacing="1" w:after="100" w:afterAutospacing="1" w:line="240" w:lineRule="auto"/>
+        <w:rPr>
+          <w:rFonts w:ascii="Segoe UI" w:eastAsia="Times New Roman" w:hAnsi="Segoe UI" w:cs="Segoe UI"/>
+          <w:color w:val="212529"/>
+          <w:sz w:val="24"/>
+          <w:szCs w:val="24"/>
+          <w:lang w:val="en-US" w:eastAsia="ru-RU"/>
+        </w:rPr>
+      </w:pPr>
+      <w:r>
+        <w:rPr>
+          <w:rFonts w:ascii="Segoe UI" w:eastAsia="Times New Roman" w:hAnsi="Segoe UI" w:cs="Segoe UI"/>
+          <w:color w:val="212529"/>
+          <w:sz w:val="24"/>
+          <w:szCs w:val="24"/>
+          <w:lang w:val="en-US" w:eastAsia="ru-RU"/>
+        </w:rPr>
+        <w:t>the store object's methods have access to the state of the store via closure</w:t>
+      </w:r>
+    </w:p>
+    <w:p>
+      <w:pPr>
+        <w:jc w:val="both"/>
+        <w:rPr>
+          <w:rFonts w:cs="Arial"/>
+          <w:sz w:val="28"/>
+          <w:szCs w:val="28"/>
+          <w:lang w:val="en-US"/>
+        </w:rPr>
+      </w:pPr>
+      <w:bookmarkStart w:id="0" w:name="_GoBack"/>
+      <w:bookmarkEnd w:id="0"/>
     </w:p>
     <w:sectPr>
       <w:pgSz w:w="12240" w:h="15840"/>
@@ -6485,122 +8532,9 @@
 <file path=word/numbering.xml><?xml version="1.0" encoding="utf-8"?>
 <w:numbering xmlns:wpc="http://schemas.microsoft.com/office/word/2010/wordprocessingCanvas" xmlns:cx="http://schemas.microsoft.com/office/drawing/2014/chartex" xmlns:cx1="http://schemas.microsoft.com/office/drawing/2015/9/8/chartex" xmlns:mc="http://schemas.openxmlformats.org/markup-compatibility/2006" xmlns:o="urn:schemas-microsoft-com:office:office" xmlns:r="http://schemas.openxmlformats.org/officeDocument/2006/relationships" xmlns:m="http://schemas.openxmlformats.org/officeDocument/2006/math" xmlns:v="urn:schemas-microsoft-com:vml" xmlns:wp14="http://schemas.microsoft.com/office/word/2010/wordprocessingDrawing" xmlns:wp="http://schemas.openxmlformats.org/drawingml/2006/wordprocessingDrawing" xmlns:w10="urn:schemas-microsoft-com:office:word" xmlns:w="http://schemas.openxmlformats.org/wordprocessingml/2006/main" xmlns:w14="http://schemas.microsoft.com/office/word/2010/wordml" xmlns:w15="http://schemas.microsoft.com/office/word/2012/wordml" xmlns:w16se="http://schemas.microsoft.com/office/word/2015/wordml/symex" xmlns:wpg="http://schemas.microsoft.com/office/word/2010/wordprocessingGroup" xmlns:wpi="http://schemas.microsoft.com/office/word/2010/wordprocessingInk" xmlns:wne="http://schemas.microsoft.com/office/word/2006/wordml" xmlns:wps="http://schemas.microsoft.com/office/word/2010/wordprocessingShape" mc:Ignorable="w14 w15 w16se wp14">
   <w:abstractNum w:abstractNumId="0" w15:restartNumberingAfterBreak="0">
-    <w:nsid w:val="07F90D50"/>
+    <w:nsid w:val="00600D00"/>
     <w:multiLevelType w:val="multilevel"/>
-    <w:tmpl w:val="E1D070E2"/>
-    <w:lvl w:ilvl="0">
-      <w:start w:val="1"/>
-      <w:numFmt w:val="decimal"/>
-      <w:lvlText w:val="%1."/>
-      <w:lvlJc w:val="left"/>
-      <w:pPr>
-        <w:tabs>
-          <w:tab w:val="num" w:pos="720"/>
-        </w:tabs>
-        <w:ind w:left="720" w:hanging="360"/>
-      </w:pPr>
-    </w:lvl>
-    <w:lvl w:ilvl="1" w:tentative="1">
-      <w:start w:val="1"/>
-      <w:numFmt w:val="decimal"/>
-      <w:lvlText w:val="%2."/>
-      <w:lvlJc w:val="left"/>
-      <w:pPr>
-        <w:tabs>
-          <w:tab w:val="num" w:pos="1440"/>
-        </w:tabs>
-        <w:ind w:left="1440" w:hanging="360"/>
-      </w:pPr>
-    </w:lvl>
-    <w:lvl w:ilvl="2" w:tentative="1">
-      <w:start w:val="1"/>
-      <w:numFmt w:val="decimal"/>
-      <w:lvlText w:val="%3."/>
-      <w:lvlJc w:val="left"/>
-      <w:pPr>
-        <w:tabs>
-          <w:tab w:val="num" w:pos="2160"/>
-        </w:tabs>
-        <w:ind w:left="2160" w:hanging="360"/>
-      </w:pPr>
-    </w:lvl>
-    <w:lvl w:ilvl="3" w:tentative="1">
-      <w:start w:val="1"/>
-      <w:numFmt w:val="decimal"/>
-      <w:lvlText w:val="%4."/>
-      <w:lvlJc w:val="left"/>
-      <w:pPr>
-        <w:tabs>
-          <w:tab w:val="num" w:pos="2880"/>
-        </w:tabs>
-        <w:ind w:left="2880" w:hanging="360"/>
-      </w:pPr>
-    </w:lvl>
-    <w:lvl w:ilvl="4" w:tentative="1">
-      <w:start w:val="1"/>
-      <w:numFmt w:val="decimal"/>
-      <w:lvlText w:val="%5."/>
-      <w:lvlJc w:val="left"/>
-      <w:pPr>
-        <w:tabs>
-          <w:tab w:val="num" w:pos="3600"/>
-        </w:tabs>
-        <w:ind w:left="3600" w:hanging="360"/>
-      </w:pPr>
-    </w:lvl>
-    <w:lvl w:ilvl="5" w:tentative="1">
-      <w:start w:val="1"/>
-      <w:numFmt w:val="decimal"/>
-      <w:lvlText w:val="%6."/>
-      <w:lvlJc w:val="left"/>
-      <w:pPr>
-        <w:tabs>
-          <w:tab w:val="num" w:pos="4320"/>
-        </w:tabs>
-        <w:ind w:left="4320" w:hanging="360"/>
-      </w:pPr>
-    </w:lvl>
-    <w:lvl w:ilvl="6" w:tentative="1">
-      <w:start w:val="1"/>
-      <w:numFmt w:val="decimal"/>
-      <w:lvlText w:val="%7."/>
-      <w:lvlJc w:val="left"/>
-      <w:pPr>
-        <w:tabs>
-          <w:tab w:val="num" w:pos="5040"/>
-        </w:tabs>
-        <w:ind w:left="5040" w:hanging="360"/>
-      </w:pPr>
-    </w:lvl>
-    <w:lvl w:ilvl="7" w:tentative="1">
-      <w:start w:val="1"/>
-      <w:numFmt w:val="decimal"/>
-      <w:lvlText w:val="%8."/>
-      <w:lvlJc w:val="left"/>
-      <w:pPr>
-        <w:tabs>
-          <w:tab w:val="num" w:pos="5760"/>
-        </w:tabs>
-        <w:ind w:left="5760" w:hanging="360"/>
-      </w:pPr>
-    </w:lvl>
-    <w:lvl w:ilvl="8" w:tentative="1">
-      <w:start w:val="1"/>
-      <w:numFmt w:val="decimal"/>
-      <w:lvlText w:val="%9."/>
-      <w:lvlJc w:val="left"/>
-      <w:pPr>
-        <w:tabs>
-          <w:tab w:val="num" w:pos="6480"/>
-        </w:tabs>
-        <w:ind w:left="6480" w:hanging="360"/>
-      </w:pPr>
-    </w:lvl>
-  </w:abstractNum>
-  <w:abstractNum w:abstractNumId="1" w15:restartNumberingAfterBreak="0">
-    <w:nsid w:val="0C461DA1"/>
-    <w:multiLevelType w:val="multilevel"/>
-    <w:tmpl w:val="DFCAD6E6"/>
+    <w:tmpl w:val="CFBAA710"/>
     <w:lvl w:ilvl="0">
       <w:start w:val="1"/>
       <w:numFmt w:val="bullet"/>
@@ -6746,10 +8680,123 @@
       </w:rPr>
     </w:lvl>
   </w:abstractNum>
+  <w:abstractNum w:abstractNumId="1" w15:restartNumberingAfterBreak="0">
+    <w:nsid w:val="07F90D50"/>
+    <w:multiLevelType w:val="multilevel"/>
+    <w:tmpl w:val="E1D070E2"/>
+    <w:lvl w:ilvl="0">
+      <w:start w:val="1"/>
+      <w:numFmt w:val="decimal"/>
+      <w:lvlText w:val="%1."/>
+      <w:lvlJc w:val="left"/>
+      <w:pPr>
+        <w:tabs>
+          <w:tab w:val="num" w:pos="720"/>
+        </w:tabs>
+        <w:ind w:left="720" w:hanging="360"/>
+      </w:pPr>
+    </w:lvl>
+    <w:lvl w:ilvl="1" w:tentative="1">
+      <w:start w:val="1"/>
+      <w:numFmt w:val="decimal"/>
+      <w:lvlText w:val="%2."/>
+      <w:lvlJc w:val="left"/>
+      <w:pPr>
+        <w:tabs>
+          <w:tab w:val="num" w:pos="1440"/>
+        </w:tabs>
+        <w:ind w:left="1440" w:hanging="360"/>
+      </w:pPr>
+    </w:lvl>
+    <w:lvl w:ilvl="2" w:tentative="1">
+      <w:start w:val="1"/>
+      <w:numFmt w:val="decimal"/>
+      <w:lvlText w:val="%3."/>
+      <w:lvlJc w:val="left"/>
+      <w:pPr>
+        <w:tabs>
+          <w:tab w:val="num" w:pos="2160"/>
+        </w:tabs>
+        <w:ind w:left="2160" w:hanging="360"/>
+      </w:pPr>
+    </w:lvl>
+    <w:lvl w:ilvl="3" w:tentative="1">
+      <w:start w:val="1"/>
+      <w:numFmt w:val="decimal"/>
+      <w:lvlText w:val="%4."/>
+      <w:lvlJc w:val="left"/>
+      <w:pPr>
+        <w:tabs>
+          <w:tab w:val="num" w:pos="2880"/>
+        </w:tabs>
+        <w:ind w:left="2880" w:hanging="360"/>
+      </w:pPr>
+    </w:lvl>
+    <w:lvl w:ilvl="4" w:tentative="1">
+      <w:start w:val="1"/>
+      <w:numFmt w:val="decimal"/>
+      <w:lvlText w:val="%5."/>
+      <w:lvlJc w:val="left"/>
+      <w:pPr>
+        <w:tabs>
+          <w:tab w:val="num" w:pos="3600"/>
+        </w:tabs>
+        <w:ind w:left="3600" w:hanging="360"/>
+      </w:pPr>
+    </w:lvl>
+    <w:lvl w:ilvl="5" w:tentative="1">
+      <w:start w:val="1"/>
+      <w:numFmt w:val="decimal"/>
+      <w:lvlText w:val="%6."/>
+      <w:lvlJc w:val="left"/>
+      <w:pPr>
+        <w:tabs>
+          <w:tab w:val="num" w:pos="4320"/>
+        </w:tabs>
+        <w:ind w:left="4320" w:hanging="360"/>
+      </w:pPr>
+    </w:lvl>
+    <w:lvl w:ilvl="6" w:tentative="1">
+      <w:start w:val="1"/>
+      <w:numFmt w:val="decimal"/>
+      <w:lvlText w:val="%7."/>
+      <w:lvlJc w:val="left"/>
+      <w:pPr>
+        <w:tabs>
+          <w:tab w:val="num" w:pos="5040"/>
+        </w:tabs>
+        <w:ind w:left="5040" w:hanging="360"/>
+      </w:pPr>
+    </w:lvl>
+    <w:lvl w:ilvl="7" w:tentative="1">
+      <w:start w:val="1"/>
+      <w:numFmt w:val="decimal"/>
+      <w:lvlText w:val="%8."/>
+      <w:lvlJc w:val="left"/>
+      <w:pPr>
+        <w:tabs>
+          <w:tab w:val="num" w:pos="5760"/>
+        </w:tabs>
+        <w:ind w:left="5760" w:hanging="360"/>
+      </w:pPr>
+    </w:lvl>
+    <w:lvl w:ilvl="8" w:tentative="1">
+      <w:start w:val="1"/>
+      <w:numFmt w:val="decimal"/>
+      <w:lvlText w:val="%9."/>
+      <w:lvlJc w:val="left"/>
+      <w:pPr>
+        <w:tabs>
+          <w:tab w:val="num" w:pos="6480"/>
+        </w:tabs>
+        <w:ind w:left="6480" w:hanging="360"/>
+      </w:pPr>
+    </w:lvl>
+  </w:abstractNum>
   <w:abstractNum w:abstractNumId="2" w15:restartNumberingAfterBreak="0">
-    <w:nsid w:val="2BD65C69"/>
+    <w:nsid w:val="0C461DA1"/>
     <w:multiLevelType w:val="multilevel"/>
-    <w:tmpl w:val="EC261BF0"/>
+    <w:tmpl w:val="DFCAD6E6"/>
     <w:lvl w:ilvl="0">
       <w:start w:val="1"/>
       <w:numFmt w:val="bullet"/>
@@ -6896,6 +8943,300 @@
     </w:lvl>
   </w:abstractNum>
   <w:abstractNum w:abstractNumId="3" w15:restartNumberingAfterBreak="0">
+    <w:nsid w:val="12A2795E"/>
+    <w:multiLevelType w:val="multilevel"/>
+    <w:tmpl w:val="CEA429EE"/>
+    <w:lvl w:ilvl="0">
+      <w:start w:val="1"/>
+      <w:numFmt w:val="bullet"/>
+      <w:lvlText w:val=""/>
+      <w:lvlJc w:val="left"/>
+      <w:pPr>
+        <w:tabs>
+          <w:tab w:val="num" w:pos="720"/>
+        </w:tabs>
+        <w:ind w:left="720" w:hanging="360"/>
+      </w:pPr>
+      <w:rPr>
+        <w:rFonts w:ascii="Symbol" w:hAnsi="Symbol" w:hint="default"/>
+        <w:sz w:val="20"/>
+      </w:rPr>
+    </w:lvl>
+    <w:lvl w:ilvl="1">
+      <w:start w:val="1"/>
+      <w:numFmt w:val="bullet"/>
+      <w:lvlText w:val="o"/>
+      <w:lvlJc w:val="left"/>
+      <w:pPr>
+        <w:tabs>
+          <w:tab w:val="num" w:pos="1440"/>
+        </w:tabs>
+        <w:ind w:left="1440" w:hanging="360"/>
+      </w:pPr>
+      <w:rPr>
+        <w:rFonts w:ascii="Courier New" w:hAnsi="Courier New" w:hint="default"/>
+        <w:sz w:val="20"/>
+      </w:rPr>
+    </w:lvl>
+    <w:lvl w:ilvl="2" w:tentative="1">
+      <w:start w:val="1"/>
+      <w:numFmt w:val="bullet"/>
+      <w:lvlText w:val=""/>
+      <w:lvlJc w:val="left"/>
+      <w:pPr>
+        <w:tabs>
+          <w:tab w:val="num" w:pos="2160"/>
+        </w:tabs>
+        <w:ind w:left="2160" w:hanging="360"/>
+      </w:pPr>
+      <w:rPr>
+        <w:rFonts w:ascii="Wingdings" w:hAnsi="Wingdings" w:hint="default"/>
+        <w:sz w:val="20"/>
+      </w:rPr>
+    </w:lvl>
+    <w:lvl w:ilvl="3" w:tentative="1">
+      <w:start w:val="1"/>
+      <w:numFmt w:val="bullet"/>
+      <w:lvlText w:val=""/>
+      <w:lvlJc w:val="left"/>
+      <w:pPr>
+        <w:tabs>
+          <w:tab w:val="num" w:pos="2880"/>
+        </w:tabs>
+        <w:ind w:left="2880" w:hanging="360"/>
+      </w:pPr>
+      <w:rPr>
+        <w:rFonts w:ascii="Wingdings" w:hAnsi="Wingdings" w:hint="default"/>
+        <w:sz w:val="20"/>
+      </w:rPr>
+    </w:lvl>
+    <w:lvl w:ilvl="4" w:tentative="1">
+      <w:start w:val="1"/>
+      <w:numFmt w:val="bullet"/>
+      <w:lvlText w:val=""/>
+      <w:lvlJc w:val="left"/>
+      <w:pPr>
+        <w:tabs>
+          <w:tab w:val="num" w:pos="3600"/>
+        </w:tabs>
+        <w:ind w:left="3600" w:hanging="360"/>
+      </w:pPr>
+      <w:rPr>
+        <w:rFonts w:ascii="Wingdings" w:hAnsi="Wingdings" w:hint="default"/>
+        <w:sz w:val="20"/>
+      </w:rPr>
+    </w:lvl>
+    <w:lvl w:ilvl="5" w:tentative="1">
+      <w:start w:val="1"/>
+      <w:numFmt w:val="bullet"/>
+      <w:lvlText w:val=""/>
+      <w:lvlJc w:val="left"/>
+      <w:pPr>
+        <w:tabs>
+          <w:tab w:val="num" w:pos="4320"/>
+        </w:tabs>
+        <w:ind w:left="4320" w:hanging="360"/>
+      </w:pPr>
+      <w:rPr>
+        <w:rFonts w:ascii="Wingdings" w:hAnsi="Wingdings" w:hint="default"/>
+        <w:sz w:val="20"/>
+      </w:rPr>
+    </w:lvl>
+    <w:lvl w:ilvl="6" w:tentative="1">
+      <w:start w:val="1"/>
+      <w:numFmt w:val="bullet"/>
+      <w:lvlText w:val=""/>
+      <w:lvlJc w:val="left"/>
+      <w:pPr>
+        <w:tabs>
+          <w:tab w:val="num" w:pos="5040"/>
+        </w:tabs>
+        <w:ind w:left="5040" w:hanging="360"/>
+      </w:pPr>
+      <w:rPr>
+        <w:rFonts w:ascii="Wingdings" w:hAnsi="Wingdings" w:hint="default"/>
+        <w:sz w:val="20"/>
+      </w:rPr>
+    </w:lvl>
+    <w:lvl w:ilvl="7" w:tentative="1">
+      <w:start w:val="1"/>
+      <w:numFmt w:val="bullet"/>
+      <w:lvlText w:val=""/>
+      <w:lvlJc w:val="left"/>
+      <w:pPr>
+        <w:tabs>
+          <w:tab w:val="num" w:pos="5760"/>
+        </w:tabs>
+        <w:ind w:left="5760" w:hanging="360"/>
+      </w:pPr>
+      <w:rPr>
+        <w:rFonts w:ascii="Wingdings" w:hAnsi="Wingdings" w:hint="default"/>
+        <w:sz w:val="20"/>
+      </w:rPr>
+    </w:lvl>
+    <w:lvl w:ilvl="8" w:tentative="1">
+      <w:start w:val="1"/>
+      <w:numFmt w:val="bullet"/>
+      <w:lvlText w:val=""/>
+      <w:lvlJc w:val="left"/>
+      <w:pPr>
+        <w:tabs>
+          <w:tab w:val="num" w:pos="6480"/>
+        </w:tabs>
+        <w:ind w:left="6480" w:hanging="360"/>
+      </w:pPr>
+      <w:rPr>
+        <w:rFonts w:ascii="Wingdings" w:hAnsi="Wingdings" w:hint="default"/>
+        <w:sz w:val="20"/>
+      </w:rPr>
+    </w:lvl>
+  </w:abstractNum>
+  <w:abstractNum w:abstractNumId="4" w15:restartNumberingAfterBreak="0">
+    <w:nsid w:val="2BD65C69"/>
+    <w:multiLevelType w:val="multilevel"/>
+    <w:tmpl w:val="C2A0E820"/>
+    <w:lvl w:ilvl="0">
+      <w:start w:val="1"/>
+      <w:numFmt w:val="bullet"/>
+      <w:lvlText w:val=""/>
+      <w:lvlJc w:val="left"/>
+      <w:pPr>
+        <w:tabs>
+          <w:tab w:val="num" w:pos="720"/>
+        </w:tabs>
+        <w:ind w:left="720" w:hanging="360"/>
+      </w:pPr>
+      <w:rPr>
+        <w:rFonts w:ascii="Symbol" w:hAnsi="Symbol" w:hint="default"/>
+        <w:sz w:val="20"/>
+      </w:rPr>
+    </w:lvl>
+    <w:lvl w:ilvl="1">
+      <w:start w:val="1"/>
+      <w:numFmt w:val="decimal"/>
+      <w:lvlText w:val="%2."/>
+      <w:lvlJc w:val="left"/>
+      <w:pPr>
+        <w:ind w:left="1440" w:hanging="360"/>
+      </w:pPr>
+      <w:rPr>
+        <w:rFonts w:hint="default"/>
+      </w:rPr>
+    </w:lvl>
+    <w:lvl w:ilvl="2" w:tentative="1">
+      <w:start w:val="1"/>
+      <w:numFmt w:val="bullet"/>
+      <w:lvlText w:val=""/>
+      <w:lvlJc w:val="left"/>
+      <w:pPr>
+        <w:tabs>
+          <w:tab w:val="num" w:pos="2160"/>
+        </w:tabs>
+        <w:ind w:left="2160" w:hanging="360"/>
+      </w:pPr>
+      <w:rPr>
+        <w:rFonts w:ascii="Wingdings" w:hAnsi="Wingdings" w:hint="default"/>
+        <w:sz w:val="20"/>
+      </w:rPr>
+    </w:lvl>
+    <w:lvl w:ilvl="3" w:tentative="1">
+      <w:start w:val="1"/>
+      <w:numFmt w:val="bullet"/>
+      <w:lvlText w:val=""/>
+      <w:lvlJc w:val="left"/>
+      <w:pPr>
+        <w:tabs>
+          <w:tab w:val="num" w:pos="2880"/>
+        </w:tabs>
+        <w:ind w:left="2880" w:hanging="360"/>
+      </w:pPr>
+      <w:rPr>
+        <w:rFonts w:ascii="Wingdings" w:hAnsi="Wingdings" w:hint="default"/>
+        <w:sz w:val="20"/>
+      </w:rPr>
+    </w:lvl>
+    <w:lvl w:ilvl="4" w:tentative="1">
+      <w:start w:val="1"/>
+      <w:numFmt w:val="bullet"/>
+      <w:lvlText w:val=""/>
+      <w:lvlJc w:val="left"/>
+      <w:pPr>
+        <w:tabs>
+          <w:tab w:val="num" w:pos="3600"/>
+        </w:tabs>
+        <w:ind w:left="3600" w:hanging="360"/>
+      </w:pPr>
+      <w:rPr>
+        <w:rFonts w:ascii="Wingdings" w:hAnsi="Wingdings" w:hint="default"/>
+        <w:sz w:val="20"/>
+      </w:rPr>
+    </w:lvl>
+    <w:lvl w:ilvl="5" w:tentative="1">
+      <w:start w:val="1"/>
+      <w:numFmt w:val="bullet"/>
+      <w:lvlText w:val=""/>
+      <w:lvlJc w:val="left"/>
+      <w:pPr>
+        <w:tabs>
+          <w:tab w:val="num" w:pos="4320"/>
+        </w:tabs>
+        <w:ind w:left="4320" w:hanging="360"/>
+      </w:pPr>
+      <w:rPr>
+        <w:rFonts w:ascii="Wingdings" w:hAnsi="Wingdings" w:hint="default"/>
+        <w:sz w:val="20"/>
+      </w:rPr>
+    </w:lvl>
+    <w:lvl w:ilvl="6" w:tentative="1">
+      <w:start w:val="1"/>
+      <w:numFmt w:val="bullet"/>
+      <w:lvlText w:val=""/>
+      <w:lvlJc w:val="left"/>
+      <w:pPr>
+        <w:tabs>
+          <w:tab w:val="num" w:pos="5040"/>
+        </w:tabs>
+        <w:ind w:left="5040" w:hanging="360"/>
+      </w:pPr>
+      <w:rPr>
+        <w:rFonts w:ascii="Wingdings" w:hAnsi="Wingdings" w:hint="default"/>
+        <w:sz w:val="20"/>
+      </w:rPr>
+    </w:lvl>
+    <w:lvl w:ilvl="7" w:tentative="1">
+      <w:start w:val="1"/>
+      <w:numFmt w:val="bullet"/>
+      <w:lvlText w:val=""/>
+      <w:lvlJc w:val="left"/>
+      <w:pPr>
+        <w:tabs>
+          <w:tab w:val="num" w:pos="5760"/>
+        </w:tabs>
+        <w:ind w:left="5760" w:hanging="360"/>
+      </w:pPr>
+      <w:rPr>
+        <w:rFonts w:ascii="Wingdings" w:hAnsi="Wingdings" w:hint="default"/>
+        <w:sz w:val="20"/>
+      </w:rPr>
+    </w:lvl>
+    <w:lvl w:ilvl="8" w:tentative="1">
+      <w:start w:val="1"/>
+      <w:numFmt w:val="bullet"/>
+      <w:lvlText w:val=""/>
+      <w:lvlJc w:val="left"/>
+      <w:pPr>
+        <w:tabs>
+          <w:tab w:val="num" w:pos="6480"/>
+        </w:tabs>
+        <w:ind w:left="6480" w:hanging="360"/>
+      </w:pPr>
+      <w:rPr>
+        <w:rFonts w:ascii="Wingdings" w:hAnsi="Wingdings" w:hint="default"/>
+        <w:sz w:val="20"/>
+      </w:rPr>
+    </w:lvl>
+  </w:abstractNum>
+  <w:abstractNum w:abstractNumId="5" w15:restartNumberingAfterBreak="0">
     <w:nsid w:val="382B062D"/>
     <w:multiLevelType w:val="multilevel"/>
     <w:tmpl w:val="3BD4A2BA"/>
@@ -7044,7 +9385,7 @@
       </w:rPr>
     </w:lvl>
   </w:abstractNum>
-  <w:abstractNum w:abstractNumId="4" w15:restartNumberingAfterBreak="0">
+  <w:abstractNum w:abstractNumId="6" w15:restartNumberingAfterBreak="0">
     <w:nsid w:val="45230516"/>
     <w:multiLevelType w:val="multilevel"/>
     <w:tmpl w:val="7BDC13FE"/>
@@ -7157,7 +9498,7 @@
       </w:pPr>
     </w:lvl>
   </w:abstractNum>
-  <w:abstractNum w:abstractNumId="5" w15:restartNumberingAfterBreak="0">
+  <w:abstractNum w:abstractNumId="7" w15:restartNumberingAfterBreak="0">
     <w:nsid w:val="50A514B5"/>
     <w:multiLevelType w:val="multilevel"/>
     <w:tmpl w:val="2B781788"/>
@@ -7306,7 +9647,7 @@
       </w:rPr>
     </w:lvl>
   </w:abstractNum>
-  <w:abstractNum w:abstractNumId="6" w15:restartNumberingAfterBreak="0">
+  <w:abstractNum w:abstractNumId="8" w15:restartNumberingAfterBreak="0">
     <w:nsid w:val="531A5938"/>
     <w:multiLevelType w:val="hybridMultilevel"/>
     <w:tmpl w:val="3572CAF0"/>
@@ -7418,7 +9759,7 @@
       </w:rPr>
     </w:lvl>
   </w:abstractNum>
-  <w:abstractNum w:abstractNumId="7" w15:restartNumberingAfterBreak="0">
+  <w:abstractNum w:abstractNumId="9" w15:restartNumberingAfterBreak="0">
     <w:nsid w:val="7F57116A"/>
     <w:multiLevelType w:val="multilevel"/>
     <w:tmpl w:val="8C4E2296"/>
@@ -7568,28 +9909,34 @@
     </w:lvl>
   </w:abstractNum>
   <w:num w:numId="1">
+    <w:abstractNumId w:val="8"/>
+  </w:num>
+  <w:num w:numId="2">
+    <w:abstractNumId w:val="7"/>
+  </w:num>
+  <w:num w:numId="3">
     <w:abstractNumId w:val="6"/>
   </w:num>
-  <w:num w:numId="2">
+  <w:num w:numId="4">
+    <w:abstractNumId w:val="4"/>
+  </w:num>
+  <w:num w:numId="5">
     <w:abstractNumId w:val="5"/>
   </w:num>
-  <w:num w:numId="3">
-    <w:abstractNumId w:val="4"/>
-  </w:num>
-  <w:num w:numId="4">
+  <w:num w:numId="6">
     <w:abstractNumId w:val="2"/>
   </w:num>
-  <w:num w:numId="5">
-    <w:abstractNumId w:val="3"/>
-  </w:num>
-  <w:num w:numId="6">
+  <w:num w:numId="7">
     <w:abstractNumId w:val="1"/>
   </w:num>
-  <w:num w:numId="7">
+  <w:num w:numId="8">
+    <w:abstractNumId w:val="9"/>
+  </w:num>
+  <w:num w:numId="9">
     <w:abstractNumId w:val="0"/>
   </w:num>
-  <w:num w:numId="8">
-    <w:abstractNumId w:val="7"/>
+  <w:num w:numId="10">
+    <w:abstractNumId w:val="3"/>
   </w:num>
 </w:numbering>
 </file>
@@ -8229,6 +10576,17 @@
       <w:szCs w:val="26"/>
     </w:rPr>
   </w:style>
+  <w:style w:type="character" w:styleId="a9">
+    <w:name w:val="Emphasis"/>
+    <w:basedOn w:val="a0"/>
+    <w:uiPriority w:val="20"/>
+    <w:qFormat/>
+    <w:rsid w:val="00EB45AE"/>
+    <w:rPr>
+      <w:i/>
+      <w:iCs/>
+    </w:rPr>
+  </w:style>
 </w:styles>
 </file>
 

</xml_diff>

<commit_message>
Add solution for "Part 3. Module 1. Lesson 2"
- Update Course lecture

Signed-off-by: AVGasanov <avgasanov@gmail.com>
</commit_message>
<xml_diff>
--- a/Course lecture.docx
+++ b/Course lecture.docx
@@ -8508,16 +8508,122 @@
     </w:p>
     <w:p>
       <w:pPr>
-        <w:jc w:val="both"/>
-        <w:rPr>
-          <w:rFonts w:cs="Arial"/>
-          <w:sz w:val="28"/>
-          <w:szCs w:val="28"/>
-          <w:lang w:val="en-US"/>
-        </w:rPr>
-      </w:pPr>
+        <w:jc w:val="center"/>
+        <w:rPr>
+          <w:rFonts w:cs="Arial"/>
+          <w:b/>
+          <w:sz w:val="28"/>
+          <w:szCs w:val="28"/>
+          <w:lang w:val="en-US"/>
+        </w:rPr>
+      </w:pPr>
+      <w:r>
+        <w:rPr>
+          <w:rFonts w:cs="Arial"/>
+          <w:b/>
+          <w:sz w:val="28"/>
+          <w:szCs w:val="28"/>
+          <w:lang w:val="en-US"/>
+        </w:rPr>
+        <w:t xml:space="preserve">Lesson 2: UI + </w:t>
+      </w:r>
+      <w:proofErr w:type="spellStart"/>
+      <w:r>
+        <w:rPr>
+          <w:rFonts w:cs="Arial"/>
+          <w:b/>
+          <w:sz w:val="28"/>
+          <w:szCs w:val="28"/>
+          <w:lang w:val="en-US"/>
+        </w:rPr>
+        <w:t>Redux</w:t>
+      </w:r>
       <w:bookmarkStart w:id="0" w:name="_GoBack"/>
       <w:bookmarkEnd w:id="0"/>
+      <w:proofErr w:type="spellEnd"/>
+    </w:p>
+    <w:p>
+      <w:pPr>
+        <w:jc w:val="both"/>
+        <w:rPr>
+          <w:rFonts w:cs="Arial"/>
+          <w:sz w:val="28"/>
+          <w:szCs w:val="28"/>
+          <w:lang w:val="en-US"/>
+        </w:rPr>
+      </w:pPr>
+      <w:proofErr w:type="spellStart"/>
+      <w:proofErr w:type="gramStart"/>
+      <w:r>
+        <w:rPr>
+          <w:rStyle w:val="HTML"/>
+          <w:rFonts w:ascii="Consolas" w:eastAsiaTheme="minorHAnsi" w:hAnsi="Consolas" w:cs="Consolas"/>
+          <w:color w:val="FFFFFF"/>
+          <w:sz w:val="21"/>
+          <w:szCs w:val="21"/>
+          <w:bdr w:val="single" w:sz="6" w:space="2" w:color="737B83" w:frame="1"/>
+          <w:shd w:val="clear" w:color="auto" w:fill="2F3D48"/>
+          <w:lang w:val="en-US"/>
+        </w:rPr>
+        <w:t>combineReducers</w:t>
+      </w:r>
+      <w:proofErr w:type="spellEnd"/>
+      <w:proofErr w:type="gramEnd"/>
+      <w:r>
+        <w:rPr>
+          <w:rFonts w:ascii="Segoe UI" w:hAnsi="Segoe UI" w:cs="Segoe UI"/>
+          <w:color w:val="212529"/>
+          <w:shd w:val="clear" w:color="auto" w:fill="FFFFFF"/>
+          <w:lang w:val="en-US"/>
+        </w:rPr>
+        <w:t>, under the hood, is our first look at reducer composition. </w:t>
+      </w:r>
+      <w:proofErr w:type="spellStart"/>
+      <w:proofErr w:type="gramStart"/>
+      <w:r>
+        <w:rPr>
+          <w:rStyle w:val="HTML"/>
+          <w:rFonts w:ascii="Consolas" w:eastAsiaTheme="minorHAnsi" w:hAnsi="Consolas" w:cs="Consolas"/>
+          <w:color w:val="FFFFFF"/>
+          <w:sz w:val="21"/>
+          <w:szCs w:val="21"/>
+          <w:bdr w:val="single" w:sz="6" w:space="2" w:color="737B83" w:frame="1"/>
+          <w:shd w:val="clear" w:color="auto" w:fill="2F3D48"/>
+          <w:lang w:val="en-US"/>
+        </w:rPr>
+        <w:t>combineReducers</w:t>
+      </w:r>
+      <w:proofErr w:type="spellEnd"/>
+      <w:proofErr w:type="gramEnd"/>
+      <w:r>
+        <w:rPr>
+          <w:rFonts w:ascii="Segoe UI" w:hAnsi="Segoe UI" w:cs="Segoe UI"/>
+          <w:color w:val="212529"/>
+          <w:shd w:val="clear" w:color="auto" w:fill="FFFFFF"/>
+          <w:lang w:val="en-US"/>
+        </w:rPr>
+        <w:t xml:space="preserve"> is responsible for invoking all the other reducers, passing them the portion of their state that they care about. </w:t>
+      </w:r>
+      <w:proofErr w:type="gramStart"/>
+      <w:r>
+        <w:rPr>
+          <w:rFonts w:ascii="Segoe UI" w:hAnsi="Segoe UI" w:cs="Segoe UI"/>
+          <w:color w:val="212529"/>
+          <w:shd w:val="clear" w:color="auto" w:fill="FFFFFF"/>
+          <w:lang w:val="en-US"/>
+        </w:rPr>
+        <w:t>We're</w:t>
+      </w:r>
+      <w:proofErr w:type="gramEnd"/>
+      <w:r>
+        <w:rPr>
+          <w:rFonts w:ascii="Segoe UI" w:hAnsi="Segoe UI" w:cs="Segoe UI"/>
+          <w:color w:val="212529"/>
+          <w:shd w:val="clear" w:color="auto" w:fill="FFFFFF"/>
+          <w:lang w:val="en-US"/>
+        </w:rPr>
+        <w:t xml:space="preserve"> making one root reducer, by composing a bunch of other reducers together. </w:t>
+      </w:r>
     </w:p>
     <w:sectPr>
       <w:pgSz w:w="12240" w:h="15840"/>
@@ -10381,6 +10487,7 @@
   <w:style w:type="character" w:default="1" w:styleId="a0">
     <w:name w:val="Default Paragraph Font"/>
     <w:uiPriority w:val="1"/>
+    <w:semiHidden/>
     <w:unhideWhenUsed/>
   </w:style>
   <w:style w:type="table" w:default="1" w:styleId="a1">

</xml_diff>

<commit_message>
Add solution for "Part 3. Module 1. Lesson 3"
- Update Course lecture
</commit_message>
<xml_diff>
--- a/Course lecture.docx
+++ b/Course lecture.docx
@@ -8538,17 +8538,15 @@
         </w:rPr>
         <w:t>Redux</w:t>
       </w:r>
-      <w:bookmarkStart w:id="0" w:name="_GoBack"/>
-      <w:bookmarkEnd w:id="0"/>
       <w:proofErr w:type="spellEnd"/>
     </w:p>
     <w:p>
       <w:pPr>
         <w:jc w:val="both"/>
         <w:rPr>
-          <w:rFonts w:cs="Arial"/>
-          <w:sz w:val="28"/>
-          <w:szCs w:val="28"/>
+          <w:rFonts w:ascii="Segoe UI" w:hAnsi="Segoe UI" w:cs="Segoe UI"/>
+          <w:color w:val="212529"/>
+          <w:shd w:val="clear" w:color="auto" w:fill="FFFFFF"/>
           <w:lang w:val="en-US"/>
         </w:rPr>
       </w:pPr>
@@ -8624,6 +8622,1650 @@
         </w:rPr>
         <w:t xml:space="preserve"> making one root reducer, by composing a bunch of other reducers together. </w:t>
       </w:r>
+    </w:p>
+    <w:p>
+      <w:pPr>
+        <w:jc w:val="center"/>
+        <w:rPr>
+          <w:rFonts w:ascii="Segoe UI" w:hAnsi="Segoe UI" w:cs="Segoe UI"/>
+          <w:b/>
+          <w:color w:val="212529"/>
+          <w:shd w:val="clear" w:color="auto" w:fill="FFFFFF"/>
+          <w:lang w:val="en-US"/>
+        </w:rPr>
+      </w:pPr>
+      <w:r>
+        <w:rPr>
+          <w:rFonts w:ascii="Segoe UI" w:hAnsi="Segoe UI" w:cs="Segoe UI"/>
+          <w:b/>
+          <w:color w:val="212529"/>
+          <w:shd w:val="clear" w:color="auto" w:fill="FFFFFF"/>
+          <w:lang w:val="en-US"/>
+        </w:rPr>
+        <w:lastRenderedPageBreak/>
+        <w:t>Lesson 3: Middleware</w:t>
+      </w:r>
+    </w:p>
+    <w:p>
+      <w:pPr>
+        <w:pStyle w:val="a8"/>
+        <w:shd w:val="clear" w:color="auto" w:fill="FFFFFF"/>
+        <w:spacing w:before="0" w:beforeAutospacing="0"/>
+        <w:rPr>
+          <w:rFonts w:ascii="Segoe UI" w:hAnsi="Segoe UI" w:cs="Segoe UI"/>
+          <w:color w:val="212529"/>
+          <w:lang w:val="en-US"/>
+        </w:rPr>
+      </w:pPr>
+      <w:r>
+        <w:rPr>
+          <w:rFonts w:ascii="Segoe UI" w:hAnsi="Segoe UI" w:cs="Segoe UI"/>
+          <w:color w:val="212529"/>
+          <w:lang w:val="en-US"/>
+        </w:rPr>
+        <w:t>Between the dispatching of an action and the reducer running, we can introduce code called </w:t>
+      </w:r>
+      <w:r>
+        <w:rPr>
+          <w:rStyle w:val="a3"/>
+          <w:rFonts w:ascii="Segoe UI" w:hAnsi="Segoe UI" w:cs="Segoe UI"/>
+          <w:color w:val="212529"/>
+          <w:lang w:val="en-US"/>
+        </w:rPr>
+        <w:t>middleware</w:t>
+      </w:r>
+      <w:r>
+        <w:rPr>
+          <w:rFonts w:ascii="Segoe UI" w:hAnsi="Segoe UI" w:cs="Segoe UI"/>
+          <w:color w:val="212529"/>
+          <w:lang w:val="en-US"/>
+        </w:rPr>
+        <w:t> to </w:t>
+      </w:r>
+      <w:r>
+        <w:rPr>
+          <w:rStyle w:val="a9"/>
+          <w:color w:val="212529"/>
+          <w:lang w:val="en-US"/>
+        </w:rPr>
+        <w:t>intercept</w:t>
+      </w:r>
+      <w:r>
+        <w:rPr>
+          <w:rFonts w:ascii="Segoe UI" w:hAnsi="Segoe UI" w:cs="Segoe UI"/>
+          <w:color w:val="212529"/>
+          <w:lang w:val="en-US"/>
+        </w:rPr>
+        <w:t xml:space="preserve"> the action before the reducer </w:t>
+      </w:r>
+      <w:proofErr w:type="gramStart"/>
+      <w:r>
+        <w:rPr>
+          <w:rFonts w:ascii="Segoe UI" w:hAnsi="Segoe UI" w:cs="Segoe UI"/>
+          <w:color w:val="212529"/>
+          <w:lang w:val="en-US"/>
+        </w:rPr>
+        <w:t>is invoked</w:t>
+      </w:r>
+      <w:proofErr w:type="gramEnd"/>
+      <w:r>
+        <w:rPr>
+          <w:rFonts w:ascii="Segoe UI" w:hAnsi="Segoe UI" w:cs="Segoe UI"/>
+          <w:color w:val="212529"/>
+          <w:lang w:val="en-US"/>
+        </w:rPr>
+        <w:t>. The </w:t>
+      </w:r>
+      <w:proofErr w:type="spellStart"/>
+      <w:r>
+        <w:rPr>
+          <w:rFonts w:ascii="Segoe UI" w:hAnsi="Segoe UI" w:cs="Segoe UI"/>
+          <w:color w:val="212529"/>
+        </w:rPr>
+        <w:fldChar w:fldCharType="begin"/>
+      </w:r>
+      <w:r>
+        <w:rPr>
+          <w:rFonts w:ascii="Segoe UI" w:hAnsi="Segoe UI" w:cs="Segoe UI"/>
+          <w:color w:val="212529"/>
+          <w:lang w:val="en-US"/>
+        </w:rPr>
+        <w:instrText xml:space="preserve"> HYPERLINK "http://redux.js.org/docs/advanced/Middleware.html" \t "_blank" </w:instrText>
+      </w:r>
+      <w:r>
+        <w:rPr>
+          <w:rFonts w:ascii="Segoe UI" w:hAnsi="Segoe UI" w:cs="Segoe UI"/>
+          <w:color w:val="212529"/>
+        </w:rPr>
+        <w:fldChar w:fldCharType="separate"/>
+      </w:r>
+      <w:r>
+        <w:rPr>
+          <w:rStyle w:val="a7"/>
+          <w:rFonts w:ascii="Segoe UI" w:hAnsi="Segoe UI" w:cs="Segoe UI"/>
+          <w:color w:val="007BFF"/>
+          <w:lang w:val="en-US"/>
+        </w:rPr>
+        <w:t>Redux</w:t>
+      </w:r>
+      <w:proofErr w:type="spellEnd"/>
+      <w:r>
+        <w:rPr>
+          <w:rStyle w:val="a7"/>
+          <w:rFonts w:ascii="Segoe UI" w:hAnsi="Segoe UI" w:cs="Segoe UI"/>
+          <w:color w:val="007BFF"/>
+          <w:lang w:val="en-US"/>
+        </w:rPr>
+        <w:t xml:space="preserve"> docs</w:t>
+      </w:r>
+      <w:r>
+        <w:rPr>
+          <w:rFonts w:ascii="Segoe UI" w:hAnsi="Segoe UI" w:cs="Segoe UI"/>
+          <w:color w:val="212529"/>
+        </w:rPr>
+        <w:fldChar w:fldCharType="end"/>
+      </w:r>
+      <w:r>
+        <w:rPr>
+          <w:rFonts w:ascii="Segoe UI" w:hAnsi="Segoe UI" w:cs="Segoe UI"/>
+          <w:color w:val="212529"/>
+          <w:lang w:val="en-US"/>
+        </w:rPr>
+        <w:t> describe middleware as:</w:t>
+      </w:r>
+    </w:p>
+    <w:p>
+      <w:pPr>
+        <w:pStyle w:val="a8"/>
+        <w:shd w:val="clear" w:color="auto" w:fill="FFFFFF"/>
+        <w:spacing w:before="0" w:beforeAutospacing="0"/>
+        <w:rPr>
+          <w:rFonts w:ascii="Segoe UI" w:hAnsi="Segoe UI" w:cs="Segoe UI"/>
+          <w:color w:val="212529"/>
+          <w:lang w:val="en-US"/>
+        </w:rPr>
+      </w:pPr>
+      <w:r>
+        <w:rPr>
+          <w:rFonts w:ascii="Segoe UI" w:hAnsi="Segoe UI" w:cs="Segoe UI"/>
+          <w:color w:val="212529"/>
+          <w:lang w:val="en-US"/>
+        </w:rPr>
+        <w:t xml:space="preserve">…a third-party extension point between dispatching an </w:t>
+      </w:r>
+      <w:proofErr w:type="gramStart"/>
+      <w:r>
+        <w:rPr>
+          <w:rFonts w:ascii="Segoe UI" w:hAnsi="Segoe UI" w:cs="Segoe UI"/>
+          <w:color w:val="212529"/>
+          <w:lang w:val="en-US"/>
+        </w:rPr>
+        <w:t>action,</w:t>
+      </w:r>
+      <w:proofErr w:type="gramEnd"/>
+      <w:r>
+        <w:rPr>
+          <w:rFonts w:ascii="Segoe UI" w:hAnsi="Segoe UI" w:cs="Segoe UI"/>
+          <w:color w:val="212529"/>
+          <w:lang w:val="en-US"/>
+        </w:rPr>
+        <w:t xml:space="preserve"> and the moment it reaches the reducer.</w:t>
+      </w:r>
+    </w:p>
+    <w:p>
+      <w:pPr>
+        <w:pStyle w:val="a8"/>
+        <w:shd w:val="clear" w:color="auto" w:fill="FFFFFF"/>
+        <w:spacing w:before="0" w:beforeAutospacing="0"/>
+        <w:rPr>
+          <w:rFonts w:ascii="Segoe UI" w:hAnsi="Segoe UI" w:cs="Segoe UI"/>
+          <w:color w:val="212529"/>
+          <w:lang w:val="en-US"/>
+        </w:rPr>
+      </w:pPr>
+      <w:proofErr w:type="gramStart"/>
+      <w:r>
+        <w:rPr>
+          <w:rFonts w:ascii="Segoe UI" w:hAnsi="Segoe UI" w:cs="Segoe UI"/>
+          <w:color w:val="212529"/>
+          <w:lang w:val="en-US"/>
+        </w:rPr>
+        <w:t>What's</w:t>
+      </w:r>
+      <w:proofErr w:type="gramEnd"/>
+      <w:r>
+        <w:rPr>
+          <w:rFonts w:ascii="Segoe UI" w:hAnsi="Segoe UI" w:cs="Segoe UI"/>
+          <w:color w:val="212529"/>
+          <w:lang w:val="en-US"/>
+        </w:rPr>
+        <w:t xml:space="preserve"> great about middleware is that once it receives the action, it can carry out a number of operations, including:</w:t>
+      </w:r>
+    </w:p>
+    <w:p>
+      <w:pPr>
+        <w:numPr>
+          <w:ilvl w:val="0"/>
+          <w:numId w:val="11"/>
+        </w:numPr>
+        <w:shd w:val="clear" w:color="auto" w:fill="FFFFFF"/>
+        <w:spacing w:before="100" w:beforeAutospacing="1" w:after="100" w:afterAutospacing="1" w:line="240" w:lineRule="auto"/>
+        <w:rPr>
+          <w:rFonts w:ascii="Segoe UI" w:hAnsi="Segoe UI" w:cs="Segoe UI"/>
+          <w:color w:val="212529"/>
+          <w:lang w:val="en-US"/>
+        </w:rPr>
+      </w:pPr>
+      <w:r>
+        <w:rPr>
+          <w:rFonts w:ascii="Segoe UI" w:hAnsi="Segoe UI" w:cs="Segoe UI"/>
+          <w:color w:val="212529"/>
+          <w:lang w:val="en-US"/>
+        </w:rPr>
+        <w:t>producing a side effect (e.g., logging information about the store)</w:t>
+      </w:r>
+    </w:p>
+    <w:p>
+      <w:pPr>
+        <w:numPr>
+          <w:ilvl w:val="0"/>
+          <w:numId w:val="11"/>
+        </w:numPr>
+        <w:shd w:val="clear" w:color="auto" w:fill="FFFFFF"/>
+        <w:spacing w:before="100" w:beforeAutospacing="1" w:after="100" w:afterAutospacing="1" w:line="240" w:lineRule="auto"/>
+        <w:rPr>
+          <w:rFonts w:ascii="Segoe UI" w:hAnsi="Segoe UI" w:cs="Segoe UI"/>
+          <w:color w:val="212529"/>
+          <w:lang w:val="en-US"/>
+        </w:rPr>
+      </w:pPr>
+      <w:r>
+        <w:rPr>
+          <w:rFonts w:ascii="Segoe UI" w:hAnsi="Segoe UI" w:cs="Segoe UI"/>
+          <w:color w:val="212529"/>
+          <w:lang w:val="en-US"/>
+        </w:rPr>
+        <w:t>processing the action itself (e.g., making an asynchronous HTTP request)</w:t>
+      </w:r>
+    </w:p>
+    <w:p>
+      <w:pPr>
+        <w:numPr>
+          <w:ilvl w:val="0"/>
+          <w:numId w:val="11"/>
+        </w:numPr>
+        <w:shd w:val="clear" w:color="auto" w:fill="FFFFFF"/>
+        <w:spacing w:before="100" w:beforeAutospacing="1" w:after="100" w:afterAutospacing="1" w:line="240" w:lineRule="auto"/>
+        <w:rPr>
+          <w:rFonts w:ascii="Segoe UI" w:hAnsi="Segoe UI" w:cs="Segoe UI"/>
+          <w:color w:val="212529"/>
+          <w:lang w:val="en-US"/>
+        </w:rPr>
+      </w:pPr>
+      <w:r>
+        <w:rPr>
+          <w:rFonts w:ascii="Segoe UI" w:hAnsi="Segoe UI" w:cs="Segoe UI"/>
+          <w:color w:val="212529"/>
+          <w:lang w:val="en-US"/>
+        </w:rPr>
+        <w:t>redirecting the action (e.g., to another piece of middleware)</w:t>
+      </w:r>
+    </w:p>
+    <w:p>
+      <w:pPr>
+        <w:numPr>
+          <w:ilvl w:val="0"/>
+          <w:numId w:val="11"/>
+        </w:numPr>
+        <w:shd w:val="clear" w:color="auto" w:fill="FFFFFF"/>
+        <w:spacing w:before="100" w:beforeAutospacing="1" w:after="100" w:afterAutospacing="1" w:line="240" w:lineRule="auto"/>
+        <w:rPr>
+          <w:rFonts w:ascii="Segoe UI" w:hAnsi="Segoe UI" w:cs="Segoe UI"/>
+          <w:color w:val="212529"/>
+        </w:rPr>
+      </w:pPr>
+      <w:proofErr w:type="spellStart"/>
+      <w:r>
+        <w:rPr>
+          <w:rFonts w:ascii="Segoe UI" w:hAnsi="Segoe UI" w:cs="Segoe UI"/>
+          <w:color w:val="212529"/>
+        </w:rPr>
+        <w:t>dispatching</w:t>
+      </w:r>
+      <w:proofErr w:type="spellEnd"/>
+      <w:r>
+        <w:rPr>
+          <w:rFonts w:ascii="Segoe UI" w:hAnsi="Segoe UI" w:cs="Segoe UI"/>
+          <w:color w:val="212529"/>
+        </w:rPr>
+        <w:t xml:space="preserve"> </w:t>
+      </w:r>
+      <w:proofErr w:type="spellStart"/>
+      <w:r>
+        <w:rPr>
+          <w:rFonts w:ascii="Segoe UI" w:hAnsi="Segoe UI" w:cs="Segoe UI"/>
+          <w:color w:val="212529"/>
+        </w:rPr>
+        <w:t>supplementary</w:t>
+      </w:r>
+      <w:proofErr w:type="spellEnd"/>
+      <w:r>
+        <w:rPr>
+          <w:rFonts w:ascii="Segoe UI" w:hAnsi="Segoe UI" w:cs="Segoe UI"/>
+          <w:color w:val="212529"/>
+        </w:rPr>
+        <w:t xml:space="preserve"> </w:t>
+      </w:r>
+      <w:proofErr w:type="spellStart"/>
+      <w:r>
+        <w:rPr>
+          <w:rFonts w:ascii="Segoe UI" w:hAnsi="Segoe UI" w:cs="Segoe UI"/>
+          <w:color w:val="212529"/>
+        </w:rPr>
+        <w:t>actions</w:t>
+      </w:r>
+      <w:proofErr w:type="spellEnd"/>
+    </w:p>
+    <w:p>
+      <w:pPr>
+        <w:pStyle w:val="a8"/>
+        <w:shd w:val="clear" w:color="auto" w:fill="FFFFFF"/>
+        <w:spacing w:before="0" w:beforeAutospacing="0"/>
+        <w:rPr>
+          <w:rFonts w:ascii="Segoe UI" w:hAnsi="Segoe UI" w:cs="Segoe UI"/>
+          <w:color w:val="212529"/>
+          <w:lang w:val="en-US"/>
+        </w:rPr>
+      </w:pPr>
+      <w:r>
+        <w:rPr>
+          <w:rFonts w:ascii="Segoe UI" w:hAnsi="Segoe UI" w:cs="Segoe UI"/>
+          <w:color w:val="212529"/>
+          <w:lang w:val="en-US"/>
+        </w:rPr>
+        <w:t>…or even some combination of the above! Middleware can do any of these </w:t>
+      </w:r>
+      <w:r>
+        <w:rPr>
+          <w:rStyle w:val="a9"/>
+          <w:color w:val="212529"/>
+          <w:lang w:val="en-US"/>
+        </w:rPr>
+        <w:t>before</w:t>
+      </w:r>
+      <w:r>
+        <w:rPr>
+          <w:rFonts w:ascii="Segoe UI" w:hAnsi="Segoe UI" w:cs="Segoe UI"/>
+          <w:color w:val="212529"/>
+          <w:lang w:val="en-US"/>
+        </w:rPr>
+        <w:t> passing the action along to the reducer.</w:t>
+      </w:r>
+    </w:p>
+    <w:p>
+      <w:pPr>
+        <w:shd w:val="clear" w:color="auto" w:fill="FFFFFF"/>
+        <w:spacing w:after="100" w:afterAutospacing="1" w:line="240" w:lineRule="auto"/>
+        <w:rPr>
+          <w:rFonts w:ascii="Segoe UI" w:eastAsia="Times New Roman" w:hAnsi="Segoe UI" w:cs="Segoe UI"/>
+          <w:color w:val="212529"/>
+          <w:sz w:val="24"/>
+          <w:szCs w:val="24"/>
+          <w:lang w:val="en-US" w:eastAsia="ru-RU"/>
+        </w:rPr>
+      </w:pPr>
+      <w:r>
+        <w:rPr>
+          <w:rFonts w:ascii="Segoe UI" w:eastAsia="Times New Roman" w:hAnsi="Segoe UI" w:cs="Segoe UI"/>
+          <w:color w:val="212529"/>
+          <w:sz w:val="24"/>
+          <w:szCs w:val="24"/>
+          <w:lang w:val="en-US" w:eastAsia="ru-RU"/>
+        </w:rPr>
+        <w:t xml:space="preserve">With </w:t>
+      </w:r>
+      <w:proofErr w:type="spellStart"/>
+      <w:r>
+        <w:rPr>
+          <w:rFonts w:ascii="Segoe UI" w:eastAsia="Times New Roman" w:hAnsi="Segoe UI" w:cs="Segoe UI"/>
+          <w:color w:val="212529"/>
+          <w:sz w:val="24"/>
+          <w:szCs w:val="24"/>
+          <w:lang w:val="en-US" w:eastAsia="ru-RU"/>
+        </w:rPr>
+        <w:t>Redux's</w:t>
+      </w:r>
+      <w:proofErr w:type="spellEnd"/>
+      <w:r>
+        <w:rPr>
+          <w:rFonts w:ascii="Segoe UI" w:eastAsia="Times New Roman" w:hAnsi="Segoe UI" w:cs="Segoe UI"/>
+          <w:color w:val="212529"/>
+          <w:sz w:val="24"/>
+          <w:szCs w:val="24"/>
+          <w:lang w:val="en-US" w:eastAsia="ru-RU"/>
+        </w:rPr>
+        <w:t xml:space="preserve"> middleware feature, we can run code </w:t>
+      </w:r>
+      <w:r>
+        <w:rPr>
+          <w:rFonts w:ascii="Segoe UI" w:eastAsia="Times New Roman" w:hAnsi="Segoe UI" w:cs="Segoe UI"/>
+          <w:i/>
+          <w:iCs/>
+          <w:color w:val="212529"/>
+          <w:sz w:val="24"/>
+          <w:szCs w:val="24"/>
+          <w:lang w:val="en-US" w:eastAsia="ru-RU"/>
+        </w:rPr>
+        <w:t>between</w:t>
+      </w:r>
+      <w:r>
+        <w:rPr>
+          <w:rFonts w:ascii="Segoe UI" w:eastAsia="Times New Roman" w:hAnsi="Segoe UI" w:cs="Segoe UI"/>
+          <w:color w:val="212529"/>
+          <w:sz w:val="24"/>
+          <w:szCs w:val="24"/>
+          <w:lang w:val="en-US" w:eastAsia="ru-RU"/>
+        </w:rPr>
+        <w:t> the call to </w:t>
+      </w:r>
+      <w:proofErr w:type="spellStart"/>
+      <w:proofErr w:type="gramStart"/>
+      <w:r>
+        <w:rPr>
+          <w:rFonts w:ascii="Consolas" w:eastAsia="Times New Roman" w:hAnsi="Consolas" w:cs="Consolas"/>
+          <w:color w:val="FFFFFF"/>
+          <w:sz w:val="21"/>
+          <w:szCs w:val="21"/>
+          <w:bdr w:val="single" w:sz="6" w:space="2" w:color="737B83" w:frame="1"/>
+          <w:shd w:val="clear" w:color="auto" w:fill="2F3D48"/>
+          <w:lang w:val="en-US" w:eastAsia="ru-RU"/>
+        </w:rPr>
+        <w:t>store.dispatch</w:t>
+      </w:r>
+      <w:proofErr w:type="spellEnd"/>
+      <w:r>
+        <w:rPr>
+          <w:rFonts w:ascii="Consolas" w:eastAsia="Times New Roman" w:hAnsi="Consolas" w:cs="Consolas"/>
+          <w:color w:val="FFFFFF"/>
+          <w:sz w:val="21"/>
+          <w:szCs w:val="21"/>
+          <w:bdr w:val="single" w:sz="6" w:space="2" w:color="737B83" w:frame="1"/>
+          <w:shd w:val="clear" w:color="auto" w:fill="2F3D48"/>
+          <w:lang w:val="en-US" w:eastAsia="ru-RU"/>
+        </w:rPr>
+        <w:t>(</w:t>
+      </w:r>
+      <w:proofErr w:type="gramEnd"/>
+      <w:r>
+        <w:rPr>
+          <w:rFonts w:ascii="Consolas" w:eastAsia="Times New Roman" w:hAnsi="Consolas" w:cs="Consolas"/>
+          <w:color w:val="FFFFFF"/>
+          <w:sz w:val="21"/>
+          <w:szCs w:val="21"/>
+          <w:bdr w:val="single" w:sz="6" w:space="2" w:color="737B83" w:frame="1"/>
+          <w:shd w:val="clear" w:color="auto" w:fill="2F3D48"/>
+          <w:lang w:val="en-US" w:eastAsia="ru-RU"/>
+        </w:rPr>
+        <w:t>)</w:t>
+      </w:r>
+      <w:r>
+        <w:rPr>
+          <w:rFonts w:ascii="Segoe UI" w:eastAsia="Times New Roman" w:hAnsi="Segoe UI" w:cs="Segoe UI"/>
+          <w:color w:val="212529"/>
+          <w:sz w:val="24"/>
+          <w:szCs w:val="24"/>
+          <w:lang w:val="en-US" w:eastAsia="ru-RU"/>
+        </w:rPr>
+        <w:t> and </w:t>
+      </w:r>
+      <w:r>
+        <w:rPr>
+          <w:rFonts w:ascii="Consolas" w:eastAsia="Times New Roman" w:hAnsi="Consolas" w:cs="Consolas"/>
+          <w:color w:val="FFFFFF"/>
+          <w:sz w:val="21"/>
+          <w:szCs w:val="21"/>
+          <w:bdr w:val="single" w:sz="6" w:space="2" w:color="737B83" w:frame="1"/>
+          <w:shd w:val="clear" w:color="auto" w:fill="2F3D48"/>
+          <w:lang w:val="en-US" w:eastAsia="ru-RU"/>
+        </w:rPr>
+        <w:t>reducer()</w:t>
+      </w:r>
+      <w:r>
+        <w:rPr>
+          <w:rFonts w:ascii="Segoe UI" w:eastAsia="Times New Roman" w:hAnsi="Segoe UI" w:cs="Segoe UI"/>
+          <w:color w:val="212529"/>
+          <w:sz w:val="24"/>
+          <w:szCs w:val="24"/>
+          <w:lang w:val="en-US" w:eastAsia="ru-RU"/>
+        </w:rPr>
+        <w:t xml:space="preserve">. The reason this works, is because </w:t>
+      </w:r>
+      <w:proofErr w:type="spellStart"/>
+      <w:r>
+        <w:rPr>
+          <w:rFonts w:ascii="Segoe UI" w:eastAsia="Times New Roman" w:hAnsi="Segoe UI" w:cs="Segoe UI"/>
+          <w:color w:val="212529"/>
+          <w:sz w:val="24"/>
+          <w:szCs w:val="24"/>
+          <w:lang w:val="en-US" w:eastAsia="ru-RU"/>
+        </w:rPr>
+        <w:t>Redux's</w:t>
+      </w:r>
+      <w:proofErr w:type="spellEnd"/>
+      <w:r>
+        <w:rPr>
+          <w:rFonts w:ascii="Segoe UI" w:eastAsia="Times New Roman" w:hAnsi="Segoe UI" w:cs="Segoe UI"/>
+          <w:color w:val="212529"/>
+          <w:sz w:val="24"/>
+          <w:szCs w:val="24"/>
+          <w:lang w:val="en-US" w:eastAsia="ru-RU"/>
+        </w:rPr>
+        <w:t xml:space="preserve"> version of </w:t>
+      </w:r>
+      <w:proofErr w:type="gramStart"/>
+      <w:r>
+        <w:rPr>
+          <w:rFonts w:ascii="Consolas" w:eastAsia="Times New Roman" w:hAnsi="Consolas" w:cs="Consolas"/>
+          <w:color w:val="FFFFFF"/>
+          <w:sz w:val="21"/>
+          <w:szCs w:val="21"/>
+          <w:bdr w:val="single" w:sz="6" w:space="2" w:color="737B83" w:frame="1"/>
+          <w:shd w:val="clear" w:color="auto" w:fill="2F3D48"/>
+          <w:lang w:val="en-US" w:eastAsia="ru-RU"/>
+        </w:rPr>
+        <w:t>dispatch(</w:t>
+      </w:r>
+      <w:proofErr w:type="gramEnd"/>
+      <w:r>
+        <w:rPr>
+          <w:rFonts w:ascii="Consolas" w:eastAsia="Times New Roman" w:hAnsi="Consolas" w:cs="Consolas"/>
+          <w:color w:val="FFFFFF"/>
+          <w:sz w:val="21"/>
+          <w:szCs w:val="21"/>
+          <w:bdr w:val="single" w:sz="6" w:space="2" w:color="737B83" w:frame="1"/>
+          <w:shd w:val="clear" w:color="auto" w:fill="2F3D48"/>
+          <w:lang w:val="en-US" w:eastAsia="ru-RU"/>
+        </w:rPr>
+        <w:t>)</w:t>
+      </w:r>
+      <w:r>
+        <w:rPr>
+          <w:rFonts w:ascii="Segoe UI" w:eastAsia="Times New Roman" w:hAnsi="Segoe UI" w:cs="Segoe UI"/>
+          <w:color w:val="212529"/>
+          <w:sz w:val="24"/>
+          <w:szCs w:val="24"/>
+          <w:lang w:val="en-US" w:eastAsia="ru-RU"/>
+        </w:rPr>
+        <w:t> is a bit more sophisticated than ours was, and because we provide the middleware functions when we create the store.</w:t>
+      </w:r>
+    </w:p>
+    <w:p>
+      <w:pPr>
+        <w:shd w:val="clear" w:color="auto" w:fill="292929"/>
+        <w:tabs>
+          <w:tab w:val="left" w:pos="916"/>
+          <w:tab w:val="left" w:pos="1832"/>
+          <w:tab w:val="left" w:pos="2748"/>
+          <w:tab w:val="left" w:pos="3664"/>
+          <w:tab w:val="left" w:pos="4580"/>
+          <w:tab w:val="left" w:pos="5496"/>
+          <w:tab w:val="left" w:pos="6412"/>
+          <w:tab w:val="left" w:pos="7328"/>
+          <w:tab w:val="left" w:pos="8244"/>
+          <w:tab w:val="left" w:pos="9160"/>
+          <w:tab w:val="left" w:pos="10076"/>
+          <w:tab w:val="left" w:pos="10992"/>
+          <w:tab w:val="left" w:pos="11908"/>
+          <w:tab w:val="left" w:pos="12824"/>
+          <w:tab w:val="left" w:pos="13740"/>
+          <w:tab w:val="left" w:pos="14656"/>
+        </w:tabs>
+        <w:spacing w:after="0" w:line="240" w:lineRule="auto"/>
+        <w:rPr>
+          <w:rFonts w:ascii="Consolas" w:eastAsia="Times New Roman" w:hAnsi="Consolas" w:cs="Consolas"/>
+          <w:color w:val="FAFAFA"/>
+          <w:sz w:val="24"/>
+          <w:szCs w:val="24"/>
+          <w:lang w:val="en-US" w:eastAsia="ru-RU"/>
+        </w:rPr>
+      </w:pPr>
+      <w:proofErr w:type="spellStart"/>
+      <w:proofErr w:type="gramStart"/>
+      <w:r>
+        <w:rPr>
+          <w:rFonts w:ascii="Consolas" w:eastAsia="Times New Roman" w:hAnsi="Consolas" w:cs="Consolas"/>
+          <w:color w:val="FAFAFA"/>
+          <w:sz w:val="20"/>
+          <w:szCs w:val="20"/>
+          <w:lang w:val="en-US" w:eastAsia="ru-RU"/>
+        </w:rPr>
+        <w:t>const</w:t>
+      </w:r>
+      <w:proofErr w:type="spellEnd"/>
+      <w:proofErr w:type="gramEnd"/>
+      <w:r>
+        <w:rPr>
+          <w:rFonts w:ascii="Consolas" w:eastAsia="Times New Roman" w:hAnsi="Consolas" w:cs="Consolas"/>
+          <w:color w:val="FAFAFA"/>
+          <w:sz w:val="20"/>
+          <w:szCs w:val="20"/>
+          <w:lang w:val="en-US" w:eastAsia="ru-RU"/>
+        </w:rPr>
+        <w:t xml:space="preserve"> store = </w:t>
+      </w:r>
+      <w:proofErr w:type="spellStart"/>
+      <w:r>
+        <w:rPr>
+          <w:rFonts w:ascii="Consolas" w:eastAsia="Times New Roman" w:hAnsi="Consolas" w:cs="Consolas"/>
+          <w:color w:val="FAFAFA"/>
+          <w:sz w:val="20"/>
+          <w:szCs w:val="20"/>
+          <w:lang w:val="en-US" w:eastAsia="ru-RU"/>
+        </w:rPr>
+        <w:t>Redux.createStore</w:t>
+      </w:r>
+      <w:proofErr w:type="spellEnd"/>
+      <w:r>
+        <w:rPr>
+          <w:rFonts w:ascii="Consolas" w:eastAsia="Times New Roman" w:hAnsi="Consolas" w:cs="Consolas"/>
+          <w:color w:val="FAFAFA"/>
+          <w:sz w:val="20"/>
+          <w:szCs w:val="20"/>
+          <w:lang w:val="en-US" w:eastAsia="ru-RU"/>
+        </w:rPr>
+        <w:t>( &lt;reducer-function&gt;, &lt;middleware-functions&gt; )</w:t>
+      </w:r>
+    </w:p>
+    <w:p>
+      <w:pPr>
+        <w:shd w:val="clear" w:color="auto" w:fill="FFFFFF"/>
+        <w:spacing w:after="100" w:afterAutospacing="1" w:line="240" w:lineRule="auto"/>
+        <w:rPr>
+          <w:rFonts w:ascii="Segoe UI" w:eastAsia="Times New Roman" w:hAnsi="Segoe UI" w:cs="Segoe UI"/>
+          <w:color w:val="212529"/>
+          <w:sz w:val="24"/>
+          <w:szCs w:val="24"/>
+          <w:lang w:val="en-US" w:eastAsia="ru-RU"/>
+        </w:rPr>
+      </w:pPr>
+      <w:proofErr w:type="spellStart"/>
+      <w:r>
+        <w:rPr>
+          <w:rFonts w:ascii="Segoe UI" w:eastAsia="Times New Roman" w:hAnsi="Segoe UI" w:cs="Segoe UI"/>
+          <w:color w:val="212529"/>
+          <w:sz w:val="24"/>
+          <w:szCs w:val="24"/>
+          <w:lang w:val="en-US" w:eastAsia="ru-RU"/>
+        </w:rPr>
+        <w:t>Redux's</w:t>
+      </w:r>
+      <w:proofErr w:type="spellEnd"/>
+      <w:r>
+        <w:rPr>
+          <w:rFonts w:ascii="Segoe UI" w:eastAsia="Times New Roman" w:hAnsi="Segoe UI" w:cs="Segoe UI"/>
+          <w:color w:val="212529"/>
+          <w:sz w:val="24"/>
+          <w:szCs w:val="24"/>
+          <w:lang w:val="en-US" w:eastAsia="ru-RU"/>
+        </w:rPr>
+        <w:t> </w:t>
+      </w:r>
+      <w:proofErr w:type="spellStart"/>
+      <w:proofErr w:type="gramStart"/>
+      <w:r>
+        <w:rPr>
+          <w:rFonts w:ascii="Consolas" w:eastAsia="Times New Roman" w:hAnsi="Consolas" w:cs="Consolas"/>
+          <w:color w:val="FFFFFF"/>
+          <w:sz w:val="21"/>
+          <w:szCs w:val="21"/>
+          <w:bdr w:val="single" w:sz="6" w:space="2" w:color="737B83" w:frame="1"/>
+          <w:shd w:val="clear" w:color="auto" w:fill="2F3D48"/>
+          <w:lang w:val="en-US" w:eastAsia="ru-RU"/>
+        </w:rPr>
+        <w:t>createStore</w:t>
+      </w:r>
+      <w:proofErr w:type="spellEnd"/>
+      <w:r>
+        <w:rPr>
+          <w:rFonts w:ascii="Consolas" w:eastAsia="Times New Roman" w:hAnsi="Consolas" w:cs="Consolas"/>
+          <w:color w:val="FFFFFF"/>
+          <w:sz w:val="21"/>
+          <w:szCs w:val="21"/>
+          <w:bdr w:val="single" w:sz="6" w:space="2" w:color="737B83" w:frame="1"/>
+          <w:shd w:val="clear" w:color="auto" w:fill="2F3D48"/>
+          <w:lang w:val="en-US" w:eastAsia="ru-RU"/>
+        </w:rPr>
+        <w:t>(</w:t>
+      </w:r>
+      <w:proofErr w:type="gramEnd"/>
+      <w:r>
+        <w:rPr>
+          <w:rFonts w:ascii="Consolas" w:eastAsia="Times New Roman" w:hAnsi="Consolas" w:cs="Consolas"/>
+          <w:color w:val="FFFFFF"/>
+          <w:sz w:val="21"/>
+          <w:szCs w:val="21"/>
+          <w:bdr w:val="single" w:sz="6" w:space="2" w:color="737B83" w:frame="1"/>
+          <w:shd w:val="clear" w:color="auto" w:fill="2F3D48"/>
+          <w:lang w:val="en-US" w:eastAsia="ru-RU"/>
+        </w:rPr>
+        <w:t>)</w:t>
+      </w:r>
+      <w:r>
+        <w:rPr>
+          <w:rFonts w:ascii="Segoe UI" w:eastAsia="Times New Roman" w:hAnsi="Segoe UI" w:cs="Segoe UI"/>
+          <w:color w:val="212529"/>
+          <w:sz w:val="24"/>
+          <w:szCs w:val="24"/>
+          <w:lang w:val="en-US" w:eastAsia="ru-RU"/>
+        </w:rPr>
+        <w:t xml:space="preserve"> method takes the reducer function as its first argument, but then it can take a second argument of the middleware functions to run. Because we set up the </w:t>
+      </w:r>
+      <w:proofErr w:type="spellStart"/>
+      <w:r>
+        <w:rPr>
+          <w:rFonts w:ascii="Segoe UI" w:eastAsia="Times New Roman" w:hAnsi="Segoe UI" w:cs="Segoe UI"/>
+          <w:color w:val="212529"/>
+          <w:sz w:val="24"/>
+          <w:szCs w:val="24"/>
+          <w:lang w:val="en-US" w:eastAsia="ru-RU"/>
+        </w:rPr>
+        <w:t>Redux</w:t>
+      </w:r>
+      <w:proofErr w:type="spellEnd"/>
+      <w:r>
+        <w:rPr>
+          <w:rFonts w:ascii="Segoe UI" w:eastAsia="Times New Roman" w:hAnsi="Segoe UI" w:cs="Segoe UI"/>
+          <w:color w:val="212529"/>
+          <w:sz w:val="24"/>
+          <w:szCs w:val="24"/>
+          <w:lang w:val="en-US" w:eastAsia="ru-RU"/>
+        </w:rPr>
+        <w:t xml:space="preserve"> store with knowledge of the middleware function, it runs the middleware function between </w:t>
+      </w:r>
+      <w:proofErr w:type="spellStart"/>
+      <w:proofErr w:type="gramStart"/>
+      <w:r>
+        <w:rPr>
+          <w:rFonts w:ascii="Consolas" w:eastAsia="Times New Roman" w:hAnsi="Consolas" w:cs="Consolas"/>
+          <w:color w:val="FFFFFF"/>
+          <w:sz w:val="21"/>
+          <w:szCs w:val="21"/>
+          <w:bdr w:val="single" w:sz="6" w:space="2" w:color="737B83" w:frame="1"/>
+          <w:shd w:val="clear" w:color="auto" w:fill="2F3D48"/>
+          <w:lang w:val="en-US" w:eastAsia="ru-RU"/>
+        </w:rPr>
+        <w:t>store.dispatch</w:t>
+      </w:r>
+      <w:proofErr w:type="spellEnd"/>
+      <w:r>
+        <w:rPr>
+          <w:rFonts w:ascii="Consolas" w:eastAsia="Times New Roman" w:hAnsi="Consolas" w:cs="Consolas"/>
+          <w:color w:val="FFFFFF"/>
+          <w:sz w:val="21"/>
+          <w:szCs w:val="21"/>
+          <w:bdr w:val="single" w:sz="6" w:space="2" w:color="737B83" w:frame="1"/>
+          <w:shd w:val="clear" w:color="auto" w:fill="2F3D48"/>
+          <w:lang w:val="en-US" w:eastAsia="ru-RU"/>
+        </w:rPr>
+        <w:t>(</w:t>
+      </w:r>
+      <w:proofErr w:type="gramEnd"/>
+      <w:r>
+        <w:rPr>
+          <w:rFonts w:ascii="Consolas" w:eastAsia="Times New Roman" w:hAnsi="Consolas" w:cs="Consolas"/>
+          <w:color w:val="FFFFFF"/>
+          <w:sz w:val="21"/>
+          <w:szCs w:val="21"/>
+          <w:bdr w:val="single" w:sz="6" w:space="2" w:color="737B83" w:frame="1"/>
+          <w:shd w:val="clear" w:color="auto" w:fill="2F3D48"/>
+          <w:lang w:val="en-US" w:eastAsia="ru-RU"/>
+        </w:rPr>
+        <w:t>)</w:t>
+      </w:r>
+      <w:r>
+        <w:rPr>
+          <w:rFonts w:ascii="Segoe UI" w:eastAsia="Times New Roman" w:hAnsi="Segoe UI" w:cs="Segoe UI"/>
+          <w:color w:val="212529"/>
+          <w:sz w:val="24"/>
+          <w:szCs w:val="24"/>
+          <w:lang w:val="en-US" w:eastAsia="ru-RU"/>
+        </w:rPr>
+        <w:t> and the invocation of the reducer.</w:t>
+      </w:r>
+    </w:p>
+    <w:p>
+      <w:pPr>
+        <w:shd w:val="clear" w:color="auto" w:fill="FFFFFF"/>
+        <w:spacing w:after="100" w:afterAutospacing="1" w:line="240" w:lineRule="auto"/>
+        <w:rPr>
+          <w:rFonts w:ascii="Segoe UI" w:eastAsia="Times New Roman" w:hAnsi="Segoe UI" w:cs="Segoe UI"/>
+          <w:color w:val="212529"/>
+          <w:sz w:val="24"/>
+          <w:szCs w:val="24"/>
+          <w:lang w:val="en-US" w:eastAsia="ru-RU"/>
+        </w:rPr>
+      </w:pPr>
+      <w:proofErr w:type="gramStart"/>
+      <w:r>
+        <w:rPr>
+          <w:rFonts w:ascii="Segoe UI" w:eastAsia="Times New Roman" w:hAnsi="Segoe UI" w:cs="Segoe UI"/>
+          <w:color w:val="212529"/>
+          <w:sz w:val="24"/>
+          <w:szCs w:val="24"/>
+          <w:lang w:val="en-US" w:eastAsia="ru-RU"/>
+        </w:rPr>
+        <w:t>we</w:t>
+      </w:r>
+      <w:proofErr w:type="gramEnd"/>
+      <w:r>
+        <w:rPr>
+          <w:rFonts w:ascii="Segoe UI" w:eastAsia="Times New Roman" w:hAnsi="Segoe UI" w:cs="Segoe UI"/>
+          <w:color w:val="212529"/>
+          <w:sz w:val="24"/>
+          <w:szCs w:val="24"/>
+          <w:lang w:val="en-US" w:eastAsia="ru-RU"/>
+        </w:rPr>
+        <w:t xml:space="preserve"> can implement middleware into a </w:t>
+      </w:r>
+      <w:proofErr w:type="spellStart"/>
+      <w:r>
+        <w:rPr>
+          <w:rFonts w:ascii="Segoe UI" w:eastAsia="Times New Roman" w:hAnsi="Segoe UI" w:cs="Segoe UI"/>
+          <w:color w:val="212529"/>
+          <w:sz w:val="24"/>
+          <w:szCs w:val="24"/>
+          <w:lang w:val="en-US" w:eastAsia="ru-RU"/>
+        </w:rPr>
+        <w:t>Redux</w:t>
+      </w:r>
+      <w:proofErr w:type="spellEnd"/>
+      <w:r>
+        <w:rPr>
+          <w:rFonts w:ascii="Segoe UI" w:eastAsia="Times New Roman" w:hAnsi="Segoe UI" w:cs="Segoe UI"/>
+          <w:color w:val="212529"/>
+          <w:sz w:val="24"/>
+          <w:szCs w:val="24"/>
+          <w:lang w:val="en-US" w:eastAsia="ru-RU"/>
+        </w:rPr>
+        <w:t xml:space="preserve"> app by passing it in when creating the store. More specifically, we can pass in the </w:t>
+      </w:r>
+      <w:proofErr w:type="spellStart"/>
+      <w:proofErr w:type="gramStart"/>
+      <w:r>
+        <w:rPr>
+          <w:rFonts w:ascii="Consolas" w:eastAsia="Times New Roman" w:hAnsi="Consolas" w:cs="Consolas"/>
+          <w:color w:val="FFFFFF"/>
+          <w:sz w:val="21"/>
+          <w:szCs w:val="21"/>
+          <w:bdr w:val="single" w:sz="6" w:space="2" w:color="737B83" w:frame="1"/>
+          <w:shd w:val="clear" w:color="auto" w:fill="2F3D48"/>
+          <w:lang w:val="en-US" w:eastAsia="ru-RU"/>
+        </w:rPr>
+        <w:t>applyMiddleware</w:t>
+      </w:r>
+      <w:proofErr w:type="spellEnd"/>
+      <w:r>
+        <w:rPr>
+          <w:rFonts w:ascii="Consolas" w:eastAsia="Times New Roman" w:hAnsi="Consolas" w:cs="Consolas"/>
+          <w:color w:val="FFFFFF"/>
+          <w:sz w:val="21"/>
+          <w:szCs w:val="21"/>
+          <w:bdr w:val="single" w:sz="6" w:space="2" w:color="737B83" w:frame="1"/>
+          <w:shd w:val="clear" w:color="auto" w:fill="2F3D48"/>
+          <w:lang w:val="en-US" w:eastAsia="ru-RU"/>
+        </w:rPr>
+        <w:t>(</w:t>
+      </w:r>
+      <w:proofErr w:type="gramEnd"/>
+      <w:r>
+        <w:rPr>
+          <w:rFonts w:ascii="Consolas" w:eastAsia="Times New Roman" w:hAnsi="Consolas" w:cs="Consolas"/>
+          <w:color w:val="FFFFFF"/>
+          <w:sz w:val="21"/>
+          <w:szCs w:val="21"/>
+          <w:bdr w:val="single" w:sz="6" w:space="2" w:color="737B83" w:frame="1"/>
+          <w:shd w:val="clear" w:color="auto" w:fill="2F3D48"/>
+          <w:lang w:val="en-US" w:eastAsia="ru-RU"/>
+        </w:rPr>
+        <w:t>)</w:t>
+      </w:r>
+      <w:r>
+        <w:rPr>
+          <w:rFonts w:ascii="Segoe UI" w:eastAsia="Times New Roman" w:hAnsi="Segoe UI" w:cs="Segoe UI"/>
+          <w:color w:val="212529"/>
+          <w:sz w:val="24"/>
+          <w:szCs w:val="24"/>
+          <w:lang w:val="en-US" w:eastAsia="ru-RU"/>
+        </w:rPr>
+        <w:t> function as an optional argument into </w:t>
+      </w:r>
+      <w:proofErr w:type="spellStart"/>
+      <w:r>
+        <w:rPr>
+          <w:rFonts w:ascii="Consolas" w:eastAsia="Times New Roman" w:hAnsi="Consolas" w:cs="Consolas"/>
+          <w:color w:val="FFFFFF"/>
+          <w:sz w:val="21"/>
+          <w:szCs w:val="21"/>
+          <w:bdr w:val="single" w:sz="6" w:space="2" w:color="737B83" w:frame="1"/>
+          <w:shd w:val="clear" w:color="auto" w:fill="2F3D48"/>
+          <w:lang w:val="en-US" w:eastAsia="ru-RU"/>
+        </w:rPr>
+        <w:t>createStore</w:t>
+      </w:r>
+      <w:proofErr w:type="spellEnd"/>
+      <w:r>
+        <w:rPr>
+          <w:rFonts w:ascii="Consolas" w:eastAsia="Times New Roman" w:hAnsi="Consolas" w:cs="Consolas"/>
+          <w:color w:val="FFFFFF"/>
+          <w:sz w:val="21"/>
+          <w:szCs w:val="21"/>
+          <w:bdr w:val="single" w:sz="6" w:space="2" w:color="737B83" w:frame="1"/>
+          <w:shd w:val="clear" w:color="auto" w:fill="2F3D48"/>
+          <w:lang w:val="en-US" w:eastAsia="ru-RU"/>
+        </w:rPr>
+        <w:t>()</w:t>
+      </w:r>
+      <w:r>
+        <w:rPr>
+          <w:rFonts w:ascii="Segoe UI" w:eastAsia="Times New Roman" w:hAnsi="Segoe UI" w:cs="Segoe UI"/>
+          <w:color w:val="212529"/>
+          <w:sz w:val="24"/>
+          <w:szCs w:val="24"/>
+          <w:lang w:val="en-US" w:eastAsia="ru-RU"/>
+        </w:rPr>
+        <w:t>. Here's </w:t>
+      </w:r>
+      <w:proofErr w:type="spellStart"/>
+      <w:proofErr w:type="gramStart"/>
+      <w:r>
+        <w:rPr>
+          <w:rFonts w:ascii="Consolas" w:eastAsia="Times New Roman" w:hAnsi="Consolas" w:cs="Consolas"/>
+          <w:color w:val="FFFFFF"/>
+          <w:sz w:val="21"/>
+          <w:szCs w:val="21"/>
+          <w:bdr w:val="single" w:sz="6" w:space="2" w:color="737B83" w:frame="1"/>
+          <w:shd w:val="clear" w:color="auto" w:fill="2F3D48"/>
+          <w:lang w:val="en-US" w:eastAsia="ru-RU"/>
+        </w:rPr>
+        <w:t>applyMiddleware</w:t>
+      </w:r>
+      <w:proofErr w:type="spellEnd"/>
+      <w:r>
+        <w:rPr>
+          <w:rFonts w:ascii="Consolas" w:eastAsia="Times New Roman" w:hAnsi="Consolas" w:cs="Consolas"/>
+          <w:color w:val="FFFFFF"/>
+          <w:sz w:val="21"/>
+          <w:szCs w:val="21"/>
+          <w:bdr w:val="single" w:sz="6" w:space="2" w:color="737B83" w:frame="1"/>
+          <w:shd w:val="clear" w:color="auto" w:fill="2F3D48"/>
+          <w:lang w:val="en-US" w:eastAsia="ru-RU"/>
+        </w:rPr>
+        <w:t>(</w:t>
+      </w:r>
+      <w:proofErr w:type="gramEnd"/>
+      <w:r>
+        <w:rPr>
+          <w:rFonts w:ascii="Consolas" w:eastAsia="Times New Roman" w:hAnsi="Consolas" w:cs="Consolas"/>
+          <w:color w:val="FFFFFF"/>
+          <w:sz w:val="21"/>
+          <w:szCs w:val="21"/>
+          <w:bdr w:val="single" w:sz="6" w:space="2" w:color="737B83" w:frame="1"/>
+          <w:shd w:val="clear" w:color="auto" w:fill="2F3D48"/>
+          <w:lang w:val="en-US" w:eastAsia="ru-RU"/>
+        </w:rPr>
+        <w:t>)</w:t>
+      </w:r>
+      <w:r>
+        <w:rPr>
+          <w:rFonts w:ascii="Segoe UI" w:eastAsia="Times New Roman" w:hAnsi="Segoe UI" w:cs="Segoe UI"/>
+          <w:color w:val="212529"/>
+          <w:sz w:val="24"/>
+          <w:szCs w:val="24"/>
+          <w:lang w:val="en-US" w:eastAsia="ru-RU"/>
+        </w:rPr>
+        <w:t>'s signature:</w:t>
+      </w:r>
+    </w:p>
+    <w:p>
+      <w:pPr>
+        <w:shd w:val="clear" w:color="auto" w:fill="292929"/>
+        <w:tabs>
+          <w:tab w:val="left" w:pos="916"/>
+          <w:tab w:val="left" w:pos="1832"/>
+          <w:tab w:val="left" w:pos="2748"/>
+          <w:tab w:val="left" w:pos="3664"/>
+          <w:tab w:val="left" w:pos="4580"/>
+          <w:tab w:val="left" w:pos="5496"/>
+          <w:tab w:val="left" w:pos="6412"/>
+          <w:tab w:val="left" w:pos="7328"/>
+          <w:tab w:val="left" w:pos="8244"/>
+          <w:tab w:val="left" w:pos="9160"/>
+          <w:tab w:val="left" w:pos="10076"/>
+          <w:tab w:val="left" w:pos="10992"/>
+          <w:tab w:val="left" w:pos="11908"/>
+          <w:tab w:val="left" w:pos="12824"/>
+          <w:tab w:val="left" w:pos="13740"/>
+          <w:tab w:val="left" w:pos="14656"/>
+        </w:tabs>
+        <w:spacing w:after="0" w:line="240" w:lineRule="auto"/>
+        <w:rPr>
+          <w:rFonts w:ascii="Consolas" w:eastAsia="Times New Roman" w:hAnsi="Consolas" w:cs="Consolas"/>
+          <w:color w:val="FAFAFA"/>
+          <w:sz w:val="24"/>
+          <w:szCs w:val="24"/>
+          <w:lang w:val="en-US" w:eastAsia="ru-RU"/>
+        </w:rPr>
+      </w:pPr>
+      <w:proofErr w:type="spellStart"/>
+      <w:proofErr w:type="gramStart"/>
+      <w:r>
+        <w:rPr>
+          <w:rFonts w:ascii="Consolas" w:eastAsia="Times New Roman" w:hAnsi="Consolas" w:cs="Consolas"/>
+          <w:color w:val="FAFAFA"/>
+          <w:sz w:val="20"/>
+          <w:szCs w:val="20"/>
+          <w:lang w:val="en-US" w:eastAsia="ru-RU"/>
+        </w:rPr>
+        <w:t>applyMiddleware</w:t>
+      </w:r>
+      <w:proofErr w:type="spellEnd"/>
+      <w:r>
+        <w:rPr>
+          <w:rFonts w:ascii="Consolas" w:eastAsia="Times New Roman" w:hAnsi="Consolas" w:cs="Consolas"/>
+          <w:color w:val="FAFAFA"/>
+          <w:sz w:val="20"/>
+          <w:szCs w:val="20"/>
+          <w:lang w:val="en-US" w:eastAsia="ru-RU"/>
+        </w:rPr>
+        <w:t>(</w:t>
+      </w:r>
+      <w:proofErr w:type="gramEnd"/>
+      <w:r>
+        <w:rPr>
+          <w:rFonts w:ascii="Consolas" w:eastAsia="Times New Roman" w:hAnsi="Consolas" w:cs="Consolas"/>
+          <w:color w:val="FAFAFA"/>
+          <w:sz w:val="20"/>
+          <w:szCs w:val="20"/>
+          <w:lang w:val="en-US" w:eastAsia="ru-RU"/>
+        </w:rPr>
+        <w:t>...</w:t>
+      </w:r>
+      <w:proofErr w:type="spellStart"/>
+      <w:r>
+        <w:rPr>
+          <w:rFonts w:ascii="Consolas" w:eastAsia="Times New Roman" w:hAnsi="Consolas" w:cs="Consolas"/>
+          <w:color w:val="FAFAFA"/>
+          <w:sz w:val="20"/>
+          <w:szCs w:val="20"/>
+          <w:lang w:val="en-US" w:eastAsia="ru-RU"/>
+        </w:rPr>
+        <w:t>middlewares</w:t>
+      </w:r>
+      <w:proofErr w:type="spellEnd"/>
+      <w:r>
+        <w:rPr>
+          <w:rFonts w:ascii="Consolas" w:eastAsia="Times New Roman" w:hAnsi="Consolas" w:cs="Consolas"/>
+          <w:color w:val="FAFAFA"/>
+          <w:sz w:val="20"/>
+          <w:szCs w:val="20"/>
+          <w:lang w:val="en-US" w:eastAsia="ru-RU"/>
+        </w:rPr>
+        <w:t>)</w:t>
+      </w:r>
+    </w:p>
+    <w:p>
+      <w:pPr>
+        <w:shd w:val="clear" w:color="auto" w:fill="FFFFFF"/>
+        <w:spacing w:after="100" w:afterAutospacing="1" w:line="240" w:lineRule="auto"/>
+        <w:rPr>
+          <w:rFonts w:ascii="Segoe UI" w:eastAsia="Times New Roman" w:hAnsi="Segoe UI" w:cs="Segoe UI"/>
+          <w:color w:val="212529"/>
+          <w:sz w:val="24"/>
+          <w:szCs w:val="24"/>
+          <w:lang w:val="en-US" w:eastAsia="ru-RU"/>
+        </w:rPr>
+      </w:pPr>
+      <w:r>
+        <w:rPr>
+          <w:rFonts w:ascii="Segoe UI" w:eastAsia="Times New Roman" w:hAnsi="Segoe UI" w:cs="Segoe UI"/>
+          <w:color w:val="212529"/>
+          <w:sz w:val="24"/>
+          <w:szCs w:val="24"/>
+          <w:lang w:val="en-US" w:eastAsia="ru-RU"/>
+        </w:rPr>
+        <w:t>Note the spread operator on the </w:t>
+      </w:r>
+      <w:proofErr w:type="spellStart"/>
+      <w:r>
+        <w:rPr>
+          <w:rFonts w:ascii="Consolas" w:eastAsia="Times New Roman" w:hAnsi="Consolas" w:cs="Consolas"/>
+          <w:color w:val="FFFFFF"/>
+          <w:sz w:val="21"/>
+          <w:szCs w:val="21"/>
+          <w:bdr w:val="single" w:sz="6" w:space="2" w:color="737B83" w:frame="1"/>
+          <w:shd w:val="clear" w:color="auto" w:fill="2F3D48"/>
+          <w:lang w:val="en-US" w:eastAsia="ru-RU"/>
+        </w:rPr>
+        <w:t>middlewares</w:t>
+      </w:r>
+      <w:proofErr w:type="spellEnd"/>
+      <w:r>
+        <w:rPr>
+          <w:rFonts w:ascii="Segoe UI" w:eastAsia="Times New Roman" w:hAnsi="Segoe UI" w:cs="Segoe UI"/>
+          <w:color w:val="212529"/>
+          <w:sz w:val="24"/>
+          <w:szCs w:val="24"/>
+          <w:lang w:val="en-US" w:eastAsia="ru-RU"/>
+        </w:rPr>
+        <w:t> parameter. This means that we can pass in as many different middleware as we want! Middleware is called in the order in which they were provided to </w:t>
+      </w:r>
+      <w:proofErr w:type="spellStart"/>
+      <w:proofErr w:type="gramStart"/>
+      <w:r>
+        <w:rPr>
+          <w:rFonts w:ascii="Consolas" w:eastAsia="Times New Roman" w:hAnsi="Consolas" w:cs="Consolas"/>
+          <w:color w:val="FFFFFF"/>
+          <w:sz w:val="21"/>
+          <w:szCs w:val="21"/>
+          <w:bdr w:val="single" w:sz="6" w:space="2" w:color="737B83" w:frame="1"/>
+          <w:shd w:val="clear" w:color="auto" w:fill="2F3D48"/>
+          <w:lang w:val="en-US" w:eastAsia="ru-RU"/>
+        </w:rPr>
+        <w:t>applyMiddleware</w:t>
+      </w:r>
+      <w:proofErr w:type="spellEnd"/>
+      <w:r>
+        <w:rPr>
+          <w:rFonts w:ascii="Consolas" w:eastAsia="Times New Roman" w:hAnsi="Consolas" w:cs="Consolas"/>
+          <w:color w:val="FFFFFF"/>
+          <w:sz w:val="21"/>
+          <w:szCs w:val="21"/>
+          <w:bdr w:val="single" w:sz="6" w:space="2" w:color="737B83" w:frame="1"/>
+          <w:shd w:val="clear" w:color="auto" w:fill="2F3D48"/>
+          <w:lang w:val="en-US" w:eastAsia="ru-RU"/>
+        </w:rPr>
+        <w:t>(</w:t>
+      </w:r>
+      <w:proofErr w:type="gramEnd"/>
+      <w:r>
+        <w:rPr>
+          <w:rFonts w:ascii="Consolas" w:eastAsia="Times New Roman" w:hAnsi="Consolas" w:cs="Consolas"/>
+          <w:color w:val="FFFFFF"/>
+          <w:sz w:val="21"/>
+          <w:szCs w:val="21"/>
+          <w:bdr w:val="single" w:sz="6" w:space="2" w:color="737B83" w:frame="1"/>
+          <w:shd w:val="clear" w:color="auto" w:fill="2F3D48"/>
+          <w:lang w:val="en-US" w:eastAsia="ru-RU"/>
+        </w:rPr>
+        <w:t>)</w:t>
+      </w:r>
+      <w:r>
+        <w:rPr>
+          <w:rFonts w:ascii="Segoe UI" w:eastAsia="Times New Roman" w:hAnsi="Segoe UI" w:cs="Segoe UI"/>
+          <w:color w:val="212529"/>
+          <w:sz w:val="24"/>
+          <w:szCs w:val="24"/>
+          <w:lang w:val="en-US" w:eastAsia="ru-RU"/>
+        </w:rPr>
+        <w:t>.</w:t>
+      </w:r>
+    </w:p>
+    <w:p>
+      <w:pPr>
+        <w:shd w:val="clear" w:color="auto" w:fill="FFFFFF"/>
+        <w:spacing w:after="100" w:afterAutospacing="1" w:line="240" w:lineRule="auto"/>
+        <w:rPr>
+          <w:rFonts w:ascii="Segoe UI" w:eastAsia="Times New Roman" w:hAnsi="Segoe UI" w:cs="Segoe UI"/>
+          <w:color w:val="212529"/>
+          <w:sz w:val="24"/>
+          <w:szCs w:val="24"/>
+          <w:lang w:val="en-US" w:eastAsia="ru-RU"/>
+        </w:rPr>
+      </w:pPr>
+      <w:r>
+        <w:rPr>
+          <w:rFonts w:ascii="Segoe UI" w:eastAsia="Times New Roman" w:hAnsi="Segoe UI" w:cs="Segoe UI"/>
+          <w:color w:val="212529"/>
+          <w:sz w:val="24"/>
+          <w:szCs w:val="24"/>
+          <w:lang w:val="en-US" w:eastAsia="ru-RU"/>
+        </w:rPr>
+        <w:t>We currently have the </w:t>
+      </w:r>
+      <w:r>
+        <w:rPr>
+          <w:rFonts w:ascii="Consolas" w:eastAsia="Times New Roman" w:hAnsi="Consolas" w:cs="Consolas"/>
+          <w:color w:val="FFFFFF"/>
+          <w:sz w:val="21"/>
+          <w:szCs w:val="21"/>
+          <w:bdr w:val="single" w:sz="6" w:space="2" w:color="737B83" w:frame="1"/>
+          <w:shd w:val="clear" w:color="auto" w:fill="2F3D48"/>
+          <w:lang w:val="en-US" w:eastAsia="ru-RU"/>
+        </w:rPr>
+        <w:t>checker</w:t>
+      </w:r>
+      <w:r>
+        <w:rPr>
+          <w:rFonts w:ascii="Segoe UI" w:eastAsia="Times New Roman" w:hAnsi="Segoe UI" w:cs="Segoe UI"/>
+          <w:color w:val="212529"/>
+          <w:sz w:val="24"/>
+          <w:szCs w:val="24"/>
+          <w:lang w:val="en-US" w:eastAsia="ru-RU"/>
+        </w:rPr>
+        <w:t xml:space="preserve"> middleware applied to our app, but </w:t>
+      </w:r>
+      <w:proofErr w:type="gramStart"/>
+      <w:r>
+        <w:rPr>
+          <w:rFonts w:ascii="Segoe UI" w:eastAsia="Times New Roman" w:hAnsi="Segoe UI" w:cs="Segoe UI"/>
+          <w:color w:val="212529"/>
+          <w:sz w:val="24"/>
+          <w:szCs w:val="24"/>
+          <w:lang w:val="en-US" w:eastAsia="ru-RU"/>
+        </w:rPr>
+        <w:t>we'll</w:t>
+      </w:r>
+      <w:proofErr w:type="gramEnd"/>
+      <w:r>
+        <w:rPr>
+          <w:rFonts w:ascii="Segoe UI" w:eastAsia="Times New Roman" w:hAnsi="Segoe UI" w:cs="Segoe UI"/>
+          <w:color w:val="212529"/>
+          <w:sz w:val="24"/>
+          <w:szCs w:val="24"/>
+          <w:lang w:val="en-US" w:eastAsia="ru-RU"/>
+        </w:rPr>
+        <w:t xml:space="preserve"> soon add a new </w:t>
+      </w:r>
+      <w:r>
+        <w:rPr>
+          <w:rFonts w:ascii="Consolas" w:eastAsia="Times New Roman" w:hAnsi="Consolas" w:cs="Consolas"/>
+          <w:color w:val="FFFFFF"/>
+          <w:sz w:val="21"/>
+          <w:szCs w:val="21"/>
+          <w:bdr w:val="single" w:sz="6" w:space="2" w:color="737B83" w:frame="1"/>
+          <w:shd w:val="clear" w:color="auto" w:fill="2F3D48"/>
+          <w:lang w:val="en-US" w:eastAsia="ru-RU"/>
+        </w:rPr>
+        <w:t>logger</w:t>
+      </w:r>
+      <w:r>
+        <w:rPr>
+          <w:rFonts w:ascii="Segoe UI" w:eastAsia="Times New Roman" w:hAnsi="Segoe UI" w:cs="Segoe UI"/>
+          <w:color w:val="212529"/>
+          <w:sz w:val="24"/>
+          <w:szCs w:val="24"/>
+          <w:lang w:val="en-US" w:eastAsia="ru-RU"/>
+        </w:rPr>
+        <w:t xml:space="preserve"> middleware as well. To create a </w:t>
+      </w:r>
+      <w:proofErr w:type="spellStart"/>
+      <w:proofErr w:type="gramStart"/>
+      <w:r>
+        <w:rPr>
+          <w:rFonts w:ascii="Segoe UI" w:eastAsia="Times New Roman" w:hAnsi="Segoe UI" w:cs="Segoe UI"/>
+          <w:color w:val="212529"/>
+          <w:sz w:val="24"/>
+          <w:szCs w:val="24"/>
+          <w:lang w:val="en-US" w:eastAsia="ru-RU"/>
+        </w:rPr>
+        <w:t>Redux</w:t>
+      </w:r>
+      <w:proofErr w:type="spellEnd"/>
+      <w:proofErr w:type="gramEnd"/>
+      <w:r>
+        <w:rPr>
+          <w:rFonts w:ascii="Segoe UI" w:eastAsia="Times New Roman" w:hAnsi="Segoe UI" w:cs="Segoe UI"/>
+          <w:color w:val="212529"/>
+          <w:sz w:val="24"/>
+          <w:szCs w:val="24"/>
+          <w:lang w:val="en-US" w:eastAsia="ru-RU"/>
+        </w:rPr>
+        <w:t xml:space="preserve"> store that uses our </w:t>
+      </w:r>
+      <w:r>
+        <w:rPr>
+          <w:rFonts w:ascii="Consolas" w:eastAsia="Times New Roman" w:hAnsi="Consolas" w:cs="Consolas"/>
+          <w:color w:val="FFFFFF"/>
+          <w:sz w:val="21"/>
+          <w:szCs w:val="21"/>
+          <w:bdr w:val="single" w:sz="6" w:space="2" w:color="737B83" w:frame="1"/>
+          <w:shd w:val="clear" w:color="auto" w:fill="2F3D48"/>
+          <w:lang w:val="en-US" w:eastAsia="ru-RU"/>
+        </w:rPr>
+        <w:t>checker</w:t>
+      </w:r>
+      <w:r>
+        <w:rPr>
+          <w:rFonts w:ascii="Segoe UI" w:eastAsia="Times New Roman" w:hAnsi="Segoe UI" w:cs="Segoe UI"/>
+          <w:color w:val="212529"/>
+          <w:sz w:val="24"/>
+          <w:szCs w:val="24"/>
+          <w:lang w:val="en-US" w:eastAsia="ru-RU"/>
+        </w:rPr>
+        <w:t> middleware, we can do the following:</w:t>
+      </w:r>
+    </w:p>
+    <w:p>
+      <w:pPr>
+        <w:shd w:val="clear" w:color="auto" w:fill="292929"/>
+        <w:tabs>
+          <w:tab w:val="left" w:pos="916"/>
+          <w:tab w:val="left" w:pos="1832"/>
+          <w:tab w:val="left" w:pos="2748"/>
+          <w:tab w:val="left" w:pos="3664"/>
+          <w:tab w:val="left" w:pos="4580"/>
+          <w:tab w:val="left" w:pos="5496"/>
+          <w:tab w:val="left" w:pos="6412"/>
+          <w:tab w:val="left" w:pos="7328"/>
+          <w:tab w:val="left" w:pos="8244"/>
+          <w:tab w:val="left" w:pos="9160"/>
+          <w:tab w:val="left" w:pos="10076"/>
+          <w:tab w:val="left" w:pos="10992"/>
+          <w:tab w:val="left" w:pos="11908"/>
+          <w:tab w:val="left" w:pos="12824"/>
+          <w:tab w:val="left" w:pos="13740"/>
+          <w:tab w:val="left" w:pos="14656"/>
+        </w:tabs>
+        <w:spacing w:line="240" w:lineRule="auto"/>
+        <w:rPr>
+          <w:rFonts w:ascii="Consolas" w:eastAsia="Times New Roman" w:hAnsi="Consolas" w:cs="Consolas"/>
+          <w:color w:val="FAFAFA"/>
+          <w:sz w:val="24"/>
+          <w:szCs w:val="24"/>
+          <w:lang w:val="en-US" w:eastAsia="ru-RU"/>
+        </w:rPr>
+      </w:pPr>
+      <w:proofErr w:type="spellStart"/>
+      <w:proofErr w:type="gramStart"/>
+      <w:r>
+        <w:rPr>
+          <w:rFonts w:ascii="Consolas" w:eastAsia="Times New Roman" w:hAnsi="Consolas" w:cs="Consolas"/>
+          <w:color w:val="FAFAFA"/>
+          <w:sz w:val="20"/>
+          <w:szCs w:val="20"/>
+          <w:lang w:val="en-US" w:eastAsia="ru-RU"/>
+        </w:rPr>
+        <w:lastRenderedPageBreak/>
+        <w:t>const</w:t>
+      </w:r>
+      <w:proofErr w:type="spellEnd"/>
+      <w:proofErr w:type="gramEnd"/>
+      <w:r>
+        <w:rPr>
+          <w:rFonts w:ascii="Consolas" w:eastAsia="Times New Roman" w:hAnsi="Consolas" w:cs="Consolas"/>
+          <w:color w:val="FAFAFA"/>
+          <w:sz w:val="20"/>
+          <w:szCs w:val="20"/>
+          <w:lang w:val="en-US" w:eastAsia="ru-RU"/>
+        </w:rPr>
+        <w:t xml:space="preserve"> store = </w:t>
+      </w:r>
+      <w:proofErr w:type="spellStart"/>
+      <w:r>
+        <w:rPr>
+          <w:rFonts w:ascii="Consolas" w:eastAsia="Times New Roman" w:hAnsi="Consolas" w:cs="Consolas"/>
+          <w:color w:val="FAFAFA"/>
+          <w:sz w:val="20"/>
+          <w:szCs w:val="20"/>
+          <w:lang w:val="en-US" w:eastAsia="ru-RU"/>
+        </w:rPr>
+        <w:t>Redux.createStore</w:t>
+      </w:r>
+      <w:proofErr w:type="spellEnd"/>
+      <w:r>
+        <w:rPr>
+          <w:rFonts w:ascii="Consolas" w:eastAsia="Times New Roman" w:hAnsi="Consolas" w:cs="Consolas"/>
+          <w:color w:val="FAFAFA"/>
+          <w:sz w:val="20"/>
+          <w:szCs w:val="20"/>
+          <w:lang w:val="en-US" w:eastAsia="ru-RU"/>
+        </w:rPr>
+        <w:t>(</w:t>
+      </w:r>
+      <w:proofErr w:type="spellStart"/>
+      <w:r>
+        <w:rPr>
+          <w:rFonts w:ascii="Consolas" w:eastAsia="Times New Roman" w:hAnsi="Consolas" w:cs="Consolas"/>
+          <w:color w:val="FAFAFA"/>
+          <w:sz w:val="20"/>
+          <w:szCs w:val="20"/>
+          <w:lang w:val="en-US" w:eastAsia="ru-RU"/>
+        </w:rPr>
+        <w:t>rootReducer</w:t>
+      </w:r>
+      <w:proofErr w:type="spellEnd"/>
+      <w:r>
+        <w:rPr>
+          <w:rFonts w:ascii="Consolas" w:eastAsia="Times New Roman" w:hAnsi="Consolas" w:cs="Consolas"/>
+          <w:color w:val="FAFAFA"/>
+          <w:sz w:val="20"/>
+          <w:szCs w:val="20"/>
+          <w:lang w:val="en-US" w:eastAsia="ru-RU"/>
+        </w:rPr>
+        <w:t xml:space="preserve">, </w:t>
+      </w:r>
+      <w:proofErr w:type="spellStart"/>
+      <w:r>
+        <w:rPr>
+          <w:rFonts w:ascii="Consolas" w:eastAsia="Times New Roman" w:hAnsi="Consolas" w:cs="Consolas"/>
+          <w:color w:val="FAFAFA"/>
+          <w:sz w:val="20"/>
+          <w:szCs w:val="20"/>
+          <w:lang w:val="en-US" w:eastAsia="ru-RU"/>
+        </w:rPr>
+        <w:t>Redux.applyMiddleware</w:t>
+      </w:r>
+      <w:proofErr w:type="spellEnd"/>
+      <w:r>
+        <w:rPr>
+          <w:rFonts w:ascii="Consolas" w:eastAsia="Times New Roman" w:hAnsi="Consolas" w:cs="Consolas"/>
+          <w:color w:val="FAFAFA"/>
+          <w:sz w:val="20"/>
+          <w:szCs w:val="20"/>
+          <w:lang w:val="en-US" w:eastAsia="ru-RU"/>
+        </w:rPr>
+        <w:t>(checker))</w:t>
+      </w:r>
+    </w:p>
+    <w:p>
+      <w:pPr>
+        <w:shd w:val="clear" w:color="auto" w:fill="FFFFFF"/>
+        <w:spacing w:after="100" w:afterAutospacing="1" w:line="240" w:lineRule="auto"/>
+        <w:rPr>
+          <w:rFonts w:ascii="Segoe UI" w:eastAsia="Times New Roman" w:hAnsi="Segoe UI" w:cs="Segoe UI"/>
+          <w:color w:val="212529"/>
+          <w:sz w:val="24"/>
+          <w:szCs w:val="24"/>
+          <w:lang w:val="en-US" w:eastAsia="ru-RU"/>
+        </w:rPr>
+      </w:pPr>
+    </w:p>
+    <w:p>
+      <w:pPr>
+        <w:shd w:val="clear" w:color="auto" w:fill="FFFFFF"/>
+        <w:spacing w:after="100" w:afterAutospacing="1" w:line="240" w:lineRule="auto"/>
+        <w:rPr>
+          <w:rFonts w:ascii="Segoe UI" w:eastAsia="Times New Roman" w:hAnsi="Segoe UI" w:cs="Segoe UI"/>
+          <w:color w:val="212529"/>
+          <w:sz w:val="24"/>
+          <w:szCs w:val="24"/>
+          <w:lang w:val="en-US" w:eastAsia="ru-RU"/>
+        </w:rPr>
+      </w:pPr>
+      <w:proofErr w:type="spellStart"/>
+      <w:r>
+        <w:rPr>
+          <w:rFonts w:ascii="Segoe UI" w:eastAsia="Times New Roman" w:hAnsi="Segoe UI" w:cs="Segoe UI"/>
+          <w:color w:val="212529"/>
+          <w:sz w:val="24"/>
+          <w:szCs w:val="24"/>
+          <w:lang w:val="en-US" w:eastAsia="ru-RU"/>
+        </w:rPr>
+        <w:t>Redux</w:t>
+      </w:r>
+      <w:proofErr w:type="spellEnd"/>
+      <w:r>
+        <w:rPr>
+          <w:rFonts w:ascii="Segoe UI" w:eastAsia="Times New Roman" w:hAnsi="Segoe UI" w:cs="Segoe UI"/>
+          <w:color w:val="212529"/>
+          <w:sz w:val="24"/>
+          <w:szCs w:val="24"/>
+          <w:lang w:val="en-US" w:eastAsia="ru-RU"/>
+        </w:rPr>
+        <w:t xml:space="preserve"> middleware leverages a concept called </w:t>
+      </w:r>
+      <w:r>
+        <w:rPr>
+          <w:rFonts w:ascii="Segoe UI" w:eastAsia="Times New Roman" w:hAnsi="Segoe UI" w:cs="Segoe UI"/>
+          <w:b/>
+          <w:bCs/>
+          <w:color w:val="212529"/>
+          <w:sz w:val="24"/>
+          <w:szCs w:val="24"/>
+          <w:lang w:val="en-US" w:eastAsia="ru-RU"/>
+        </w:rPr>
+        <w:t>higher-order functions</w:t>
+      </w:r>
+      <w:r>
+        <w:rPr>
+          <w:rFonts w:ascii="Segoe UI" w:eastAsia="Times New Roman" w:hAnsi="Segoe UI" w:cs="Segoe UI"/>
+          <w:color w:val="212529"/>
+          <w:sz w:val="24"/>
+          <w:szCs w:val="24"/>
+          <w:lang w:val="en-US" w:eastAsia="ru-RU"/>
+        </w:rPr>
+        <w:t>. A higher-order function is a function that either:</w:t>
+      </w:r>
+    </w:p>
+    <w:p>
+      <w:pPr>
+        <w:numPr>
+          <w:ilvl w:val="0"/>
+          <w:numId w:val="12"/>
+        </w:numPr>
+        <w:shd w:val="clear" w:color="auto" w:fill="FFFFFF"/>
+        <w:spacing w:beforeAutospacing="1" w:after="100" w:afterAutospacing="1" w:line="240" w:lineRule="auto"/>
+        <w:ind w:left="1440"/>
+        <w:rPr>
+          <w:rFonts w:ascii="Segoe UI" w:eastAsia="Times New Roman" w:hAnsi="Segoe UI" w:cs="Segoe UI"/>
+          <w:color w:val="212529"/>
+          <w:sz w:val="24"/>
+          <w:szCs w:val="24"/>
+          <w:lang w:val="en-US" w:eastAsia="ru-RU"/>
+        </w:rPr>
+      </w:pPr>
+      <w:r>
+        <w:rPr>
+          <w:rFonts w:ascii="Segoe UI" w:eastAsia="Times New Roman" w:hAnsi="Segoe UI" w:cs="Segoe UI"/>
+          <w:i/>
+          <w:iCs/>
+          <w:color w:val="212529"/>
+          <w:sz w:val="24"/>
+          <w:szCs w:val="24"/>
+          <w:lang w:val="en-US" w:eastAsia="ru-RU"/>
+        </w:rPr>
+        <w:t>accepts</w:t>
+      </w:r>
+      <w:r>
+        <w:rPr>
+          <w:rFonts w:ascii="Segoe UI" w:eastAsia="Times New Roman" w:hAnsi="Segoe UI" w:cs="Segoe UI"/>
+          <w:color w:val="212529"/>
+          <w:sz w:val="24"/>
+          <w:szCs w:val="24"/>
+          <w:lang w:val="en-US" w:eastAsia="ru-RU"/>
+        </w:rPr>
+        <w:t> a function as an argument</w:t>
+      </w:r>
+    </w:p>
+    <w:p>
+      <w:pPr>
+        <w:numPr>
+          <w:ilvl w:val="0"/>
+          <w:numId w:val="12"/>
+        </w:numPr>
+        <w:shd w:val="clear" w:color="auto" w:fill="FFFFFF"/>
+        <w:spacing w:before="100" w:beforeAutospacing="1" w:after="100" w:afterAutospacing="1" w:line="240" w:lineRule="auto"/>
+        <w:ind w:left="1440"/>
+        <w:rPr>
+          <w:rFonts w:ascii="Segoe UI" w:eastAsia="Times New Roman" w:hAnsi="Segoe UI" w:cs="Segoe UI"/>
+          <w:color w:val="212529"/>
+          <w:sz w:val="24"/>
+          <w:szCs w:val="24"/>
+          <w:lang w:eastAsia="ru-RU"/>
+        </w:rPr>
+      </w:pPr>
+      <w:proofErr w:type="spellStart"/>
+      <w:r>
+        <w:rPr>
+          <w:rFonts w:ascii="Segoe UI" w:eastAsia="Times New Roman" w:hAnsi="Segoe UI" w:cs="Segoe UI"/>
+          <w:i/>
+          <w:iCs/>
+          <w:color w:val="212529"/>
+          <w:sz w:val="24"/>
+          <w:szCs w:val="24"/>
+          <w:lang w:eastAsia="ru-RU"/>
+        </w:rPr>
+        <w:t>returns</w:t>
+      </w:r>
+      <w:proofErr w:type="spellEnd"/>
+      <w:r>
+        <w:rPr>
+          <w:rFonts w:ascii="Segoe UI" w:eastAsia="Times New Roman" w:hAnsi="Segoe UI" w:cs="Segoe UI"/>
+          <w:color w:val="212529"/>
+          <w:sz w:val="24"/>
+          <w:szCs w:val="24"/>
+          <w:lang w:eastAsia="ru-RU"/>
+        </w:rPr>
+        <w:t xml:space="preserve"> a </w:t>
+      </w:r>
+      <w:proofErr w:type="spellStart"/>
+      <w:r>
+        <w:rPr>
+          <w:rFonts w:ascii="Segoe UI" w:eastAsia="Times New Roman" w:hAnsi="Segoe UI" w:cs="Segoe UI"/>
+          <w:color w:val="212529"/>
+          <w:sz w:val="24"/>
+          <w:szCs w:val="24"/>
+          <w:lang w:eastAsia="ru-RU"/>
+        </w:rPr>
+        <w:t>function</w:t>
+      </w:r>
+      <w:proofErr w:type="spellEnd"/>
+    </w:p>
+    <w:p>
+      <w:pPr>
+        <w:shd w:val="clear" w:color="auto" w:fill="FFFFFF"/>
+        <w:spacing w:after="100" w:afterAutospacing="1" w:line="240" w:lineRule="auto"/>
+        <w:rPr>
+          <w:rFonts w:ascii="Segoe UI" w:eastAsia="Times New Roman" w:hAnsi="Segoe UI" w:cs="Segoe UI"/>
+          <w:color w:val="212529"/>
+          <w:sz w:val="24"/>
+          <w:szCs w:val="24"/>
+          <w:lang w:val="en-US" w:eastAsia="ru-RU"/>
+        </w:rPr>
+      </w:pPr>
+      <w:r>
+        <w:rPr>
+          <w:rFonts w:ascii="Segoe UI" w:eastAsia="Times New Roman" w:hAnsi="Segoe UI" w:cs="Segoe UI"/>
+          <w:color w:val="212529"/>
+          <w:sz w:val="24"/>
+          <w:szCs w:val="24"/>
+          <w:lang w:val="en-US" w:eastAsia="ru-RU"/>
+        </w:rPr>
+        <w:t>Higher-order functions are a powerful programming technique that allow functions to be significantly more dynamic.</w:t>
+      </w:r>
+      <w:bookmarkStart w:id="0" w:name="_GoBack"/>
+      <w:bookmarkEnd w:id="0"/>
+    </w:p>
+    <w:p>
+      <w:pPr>
+        <w:jc w:val="both"/>
+        <w:rPr>
+          <w:rFonts w:cs="Arial"/>
+          <w:sz w:val="28"/>
+          <w:szCs w:val="28"/>
+          <w:lang w:val="en-US"/>
+        </w:rPr>
+      </w:pPr>
     </w:p>
     <w:sectPr>
       <w:pgSz w:w="12240" w:h="15840"/>
@@ -9492,122 +11134,9 @@
     </w:lvl>
   </w:abstractNum>
   <w:abstractNum w:abstractNumId="6" w15:restartNumberingAfterBreak="0">
-    <w:nsid w:val="45230516"/>
+    <w:nsid w:val="419C2DA4"/>
     <w:multiLevelType w:val="multilevel"/>
-    <w:tmpl w:val="7BDC13FE"/>
-    <w:lvl w:ilvl="0">
-      <w:start w:val="1"/>
-      <w:numFmt w:val="decimal"/>
-      <w:lvlText w:val="%1."/>
-      <w:lvlJc w:val="left"/>
-      <w:pPr>
-        <w:tabs>
-          <w:tab w:val="num" w:pos="720"/>
-        </w:tabs>
-        <w:ind w:left="720" w:hanging="360"/>
-      </w:pPr>
-    </w:lvl>
-    <w:lvl w:ilvl="1" w:tentative="1">
-      <w:start w:val="1"/>
-      <w:numFmt w:val="decimal"/>
-      <w:lvlText w:val="%2."/>
-      <w:lvlJc w:val="left"/>
-      <w:pPr>
-        <w:tabs>
-          <w:tab w:val="num" w:pos="1440"/>
-        </w:tabs>
-        <w:ind w:left="1440" w:hanging="360"/>
-      </w:pPr>
-    </w:lvl>
-    <w:lvl w:ilvl="2" w:tentative="1">
-      <w:start w:val="1"/>
-      <w:numFmt w:val="decimal"/>
-      <w:lvlText w:val="%3."/>
-      <w:lvlJc w:val="left"/>
-      <w:pPr>
-        <w:tabs>
-          <w:tab w:val="num" w:pos="2160"/>
-        </w:tabs>
-        <w:ind w:left="2160" w:hanging="360"/>
-      </w:pPr>
-    </w:lvl>
-    <w:lvl w:ilvl="3" w:tentative="1">
-      <w:start w:val="1"/>
-      <w:numFmt w:val="decimal"/>
-      <w:lvlText w:val="%4."/>
-      <w:lvlJc w:val="left"/>
-      <w:pPr>
-        <w:tabs>
-          <w:tab w:val="num" w:pos="2880"/>
-        </w:tabs>
-        <w:ind w:left="2880" w:hanging="360"/>
-      </w:pPr>
-    </w:lvl>
-    <w:lvl w:ilvl="4" w:tentative="1">
-      <w:start w:val="1"/>
-      <w:numFmt w:val="decimal"/>
-      <w:lvlText w:val="%5."/>
-      <w:lvlJc w:val="left"/>
-      <w:pPr>
-        <w:tabs>
-          <w:tab w:val="num" w:pos="3600"/>
-        </w:tabs>
-        <w:ind w:left="3600" w:hanging="360"/>
-      </w:pPr>
-    </w:lvl>
-    <w:lvl w:ilvl="5" w:tentative="1">
-      <w:start w:val="1"/>
-      <w:numFmt w:val="decimal"/>
-      <w:lvlText w:val="%6."/>
-      <w:lvlJc w:val="left"/>
-      <w:pPr>
-        <w:tabs>
-          <w:tab w:val="num" w:pos="4320"/>
-        </w:tabs>
-        <w:ind w:left="4320" w:hanging="360"/>
-      </w:pPr>
-    </w:lvl>
-    <w:lvl w:ilvl="6" w:tentative="1">
-      <w:start w:val="1"/>
-      <w:numFmt w:val="decimal"/>
-      <w:lvlText w:val="%7."/>
-      <w:lvlJc w:val="left"/>
-      <w:pPr>
-        <w:tabs>
-          <w:tab w:val="num" w:pos="5040"/>
-        </w:tabs>
-        <w:ind w:left="5040" w:hanging="360"/>
-      </w:pPr>
-    </w:lvl>
-    <w:lvl w:ilvl="7" w:tentative="1">
-      <w:start w:val="1"/>
-      <w:numFmt w:val="decimal"/>
-      <w:lvlText w:val="%8."/>
-      <w:lvlJc w:val="left"/>
-      <w:pPr>
-        <w:tabs>
-          <w:tab w:val="num" w:pos="5760"/>
-        </w:tabs>
-        <w:ind w:left="5760" w:hanging="360"/>
-      </w:pPr>
-    </w:lvl>
-    <w:lvl w:ilvl="8" w:tentative="1">
-      <w:start w:val="1"/>
-      <w:numFmt w:val="decimal"/>
-      <w:lvlText w:val="%9."/>
-      <w:lvlJc w:val="left"/>
-      <w:pPr>
-        <w:tabs>
-          <w:tab w:val="num" w:pos="6480"/>
-        </w:tabs>
-        <w:ind w:left="6480" w:hanging="360"/>
-      </w:pPr>
-    </w:lvl>
-  </w:abstractNum>
-  <w:abstractNum w:abstractNumId="7" w15:restartNumberingAfterBreak="0">
-    <w:nsid w:val="50A514B5"/>
-    <w:multiLevelType w:val="multilevel"/>
-    <w:tmpl w:val="2B781788"/>
+    <w:tmpl w:val="6F964F9C"/>
     <w:lvl w:ilvl="0">
       <w:start w:val="1"/>
       <w:numFmt w:val="bullet"/>
@@ -9753,122 +11282,123 @@
       </w:rPr>
     </w:lvl>
   </w:abstractNum>
-  <w:abstractNum w:abstractNumId="8" w15:restartNumberingAfterBreak="0">
-    <w:nsid w:val="531A5938"/>
-    <w:multiLevelType w:val="hybridMultilevel"/>
-    <w:tmpl w:val="3572CAF0"/>
-    <w:lvl w:ilvl="0" w:tplc="80D00E18">
-      <w:numFmt w:val="bullet"/>
-      <w:lvlText w:val="-"/>
+  <w:abstractNum w:abstractNumId="7" w15:restartNumberingAfterBreak="0">
+    <w:nsid w:val="45230516"/>
+    <w:multiLevelType w:val="multilevel"/>
+    <w:tmpl w:val="7BDC13FE"/>
+    <w:lvl w:ilvl="0">
+      <w:start w:val="1"/>
+      <w:numFmt w:val="decimal"/>
+      <w:lvlText w:val="%1."/>
       <w:lvlJc w:val="left"/>
       <w:pPr>
+        <w:tabs>
+          <w:tab w:val="num" w:pos="720"/>
+        </w:tabs>
         <w:ind w:left="720" w:hanging="360"/>
       </w:pPr>
-      <w:rPr>
-        <w:rFonts w:ascii="Calibri" w:eastAsiaTheme="minorHAnsi" w:hAnsi="Calibri" w:cs="Arial" w:hint="default"/>
-      </w:rPr>
     </w:lvl>
-    <w:lvl w:ilvl="1" w:tplc="04190003">
+    <w:lvl w:ilvl="1" w:tentative="1">
       <w:start w:val="1"/>
-      <w:numFmt w:val="bullet"/>
-      <w:lvlText w:val="o"/>
+      <w:numFmt w:val="decimal"/>
+      <w:lvlText w:val="%2."/>
       <w:lvlJc w:val="left"/>
       <w:pPr>
+        <w:tabs>
+          <w:tab w:val="num" w:pos="1440"/>
+        </w:tabs>
         <w:ind w:left="1440" w:hanging="360"/>
       </w:pPr>
-      <w:rPr>
-        <w:rFonts w:ascii="Courier New" w:hAnsi="Courier New" w:cs="Courier New" w:hint="default"/>
-      </w:rPr>
     </w:lvl>
-    <w:lvl w:ilvl="2" w:tplc="04190005" w:tentative="1">
+    <w:lvl w:ilvl="2" w:tentative="1">
       <w:start w:val="1"/>
-      <w:numFmt w:val="bullet"/>
-      <w:lvlText w:val=""/>
+      <w:numFmt w:val="decimal"/>
+      <w:lvlText w:val="%3."/>
       <w:lvlJc w:val="left"/>
       <w:pPr>
+        <w:tabs>
+          <w:tab w:val="num" w:pos="2160"/>
+        </w:tabs>
         <w:ind w:left="2160" w:hanging="360"/>
       </w:pPr>
-      <w:rPr>
-        <w:rFonts w:ascii="Wingdings" w:hAnsi="Wingdings" w:hint="default"/>
-      </w:rPr>
     </w:lvl>
-    <w:lvl w:ilvl="3" w:tplc="04190001" w:tentative="1">
+    <w:lvl w:ilvl="3" w:tentative="1">
       <w:start w:val="1"/>
-      <w:numFmt w:val="bullet"/>
-      <w:lvlText w:val=""/>
+      <w:numFmt w:val="decimal"/>
+      <w:lvlText w:val="%4."/>
       <w:lvlJc w:val="left"/>
       <w:pPr>
+        <w:tabs>
+          <w:tab w:val="num" w:pos="2880"/>
+        </w:tabs>
         <w:ind w:left="2880" w:hanging="360"/>
       </w:pPr>
-      <w:rPr>
-        <w:rFonts w:ascii="Symbol" w:hAnsi="Symbol" w:hint="default"/>
-      </w:rPr>
     </w:lvl>
-    <w:lvl w:ilvl="4" w:tplc="04190003" w:tentative="1">
+    <w:lvl w:ilvl="4" w:tentative="1">
       <w:start w:val="1"/>
-      <w:numFmt w:val="bullet"/>
-      <w:lvlText w:val="o"/>
+      <w:numFmt w:val="decimal"/>
+      <w:lvlText w:val="%5."/>
       <w:lvlJc w:val="left"/>
       <w:pPr>
+        <w:tabs>
+          <w:tab w:val="num" w:pos="3600"/>
+        </w:tabs>
         <w:ind w:left="3600" w:hanging="360"/>
       </w:pPr>
-      <w:rPr>
-        <w:rFonts w:ascii="Courier New" w:hAnsi="Courier New" w:cs="Courier New" w:hint="default"/>
-      </w:rPr>
     </w:lvl>
-    <w:lvl w:ilvl="5" w:tplc="04190005" w:tentative="1">
+    <w:lvl w:ilvl="5" w:tentative="1">
       <w:start w:val="1"/>
-      <w:numFmt w:val="bullet"/>
-      <w:lvlText w:val=""/>
+      <w:numFmt w:val="decimal"/>
+      <w:lvlText w:val="%6."/>
       <w:lvlJc w:val="left"/>
       <w:pPr>
+        <w:tabs>
+          <w:tab w:val="num" w:pos="4320"/>
+        </w:tabs>
         <w:ind w:left="4320" w:hanging="360"/>
       </w:pPr>
-      <w:rPr>
-        <w:rFonts w:ascii="Wingdings" w:hAnsi="Wingdings" w:hint="default"/>
-      </w:rPr>
     </w:lvl>
-    <w:lvl w:ilvl="6" w:tplc="04190001" w:tentative="1">
+    <w:lvl w:ilvl="6" w:tentative="1">
       <w:start w:val="1"/>
-      <w:numFmt w:val="bullet"/>
-      <w:lvlText w:val=""/>
+      <w:numFmt w:val="decimal"/>
+      <w:lvlText w:val="%7."/>
       <w:lvlJc w:val="left"/>
       <w:pPr>
+        <w:tabs>
+          <w:tab w:val="num" w:pos="5040"/>
+        </w:tabs>
         <w:ind w:left="5040" w:hanging="360"/>
       </w:pPr>
-      <w:rPr>
-        <w:rFonts w:ascii="Symbol" w:hAnsi="Symbol" w:hint="default"/>
-      </w:rPr>
     </w:lvl>
-    <w:lvl w:ilvl="7" w:tplc="04190003" w:tentative="1">
+    <w:lvl w:ilvl="7" w:tentative="1">
       <w:start w:val="1"/>
-      <w:numFmt w:val="bullet"/>
-      <w:lvlText w:val="o"/>
+      <w:numFmt w:val="decimal"/>
+      <w:lvlText w:val="%8."/>
       <w:lvlJc w:val="left"/>
       <w:pPr>
+        <w:tabs>
+          <w:tab w:val="num" w:pos="5760"/>
+        </w:tabs>
         <w:ind w:left="5760" w:hanging="360"/>
       </w:pPr>
-      <w:rPr>
-        <w:rFonts w:ascii="Courier New" w:hAnsi="Courier New" w:cs="Courier New" w:hint="default"/>
-      </w:rPr>
     </w:lvl>
-    <w:lvl w:ilvl="8" w:tplc="04190005" w:tentative="1">
+    <w:lvl w:ilvl="8" w:tentative="1">
       <w:start w:val="1"/>
-      <w:numFmt w:val="bullet"/>
-      <w:lvlText w:val=""/>
+      <w:numFmt w:val="decimal"/>
+      <w:lvlText w:val="%9."/>
       <w:lvlJc w:val="left"/>
       <w:pPr>
+        <w:tabs>
+          <w:tab w:val="num" w:pos="6480"/>
+        </w:tabs>
         <w:ind w:left="6480" w:hanging="360"/>
       </w:pPr>
-      <w:rPr>
-        <w:rFonts w:ascii="Wingdings" w:hAnsi="Wingdings" w:hint="default"/>
-      </w:rPr>
     </w:lvl>
   </w:abstractNum>
-  <w:abstractNum w:abstractNumId="9" w15:restartNumberingAfterBreak="0">
-    <w:nsid w:val="7F57116A"/>
+  <w:abstractNum w:abstractNumId="8" w15:restartNumberingAfterBreak="0">
+    <w:nsid w:val="50A514B5"/>
     <w:multiLevelType w:val="multilevel"/>
-    <w:tmpl w:val="8C4E2296"/>
+    <w:tmpl w:val="2B781788"/>
     <w:lvl w:ilvl="0">
       <w:start w:val="1"/>
       <w:numFmt w:val="bullet"/>
@@ -10014,14 +11544,424 @@
       </w:rPr>
     </w:lvl>
   </w:abstractNum>
+  <w:abstractNum w:abstractNumId="9" w15:restartNumberingAfterBreak="0">
+    <w:nsid w:val="531A5938"/>
+    <w:multiLevelType w:val="hybridMultilevel"/>
+    <w:tmpl w:val="3572CAF0"/>
+    <w:lvl w:ilvl="0" w:tplc="80D00E18">
+      <w:numFmt w:val="bullet"/>
+      <w:lvlText w:val="-"/>
+      <w:lvlJc w:val="left"/>
+      <w:pPr>
+        <w:ind w:left="720" w:hanging="360"/>
+      </w:pPr>
+      <w:rPr>
+        <w:rFonts w:ascii="Calibri" w:eastAsiaTheme="minorHAnsi" w:hAnsi="Calibri" w:cs="Arial" w:hint="default"/>
+      </w:rPr>
+    </w:lvl>
+    <w:lvl w:ilvl="1" w:tplc="04190003">
+      <w:start w:val="1"/>
+      <w:numFmt w:val="bullet"/>
+      <w:lvlText w:val="o"/>
+      <w:lvlJc w:val="left"/>
+      <w:pPr>
+        <w:ind w:left="1440" w:hanging="360"/>
+      </w:pPr>
+      <w:rPr>
+        <w:rFonts w:ascii="Courier New" w:hAnsi="Courier New" w:cs="Courier New" w:hint="default"/>
+      </w:rPr>
+    </w:lvl>
+    <w:lvl w:ilvl="2" w:tplc="04190005" w:tentative="1">
+      <w:start w:val="1"/>
+      <w:numFmt w:val="bullet"/>
+      <w:lvlText w:val=""/>
+      <w:lvlJc w:val="left"/>
+      <w:pPr>
+        <w:ind w:left="2160" w:hanging="360"/>
+      </w:pPr>
+      <w:rPr>
+        <w:rFonts w:ascii="Wingdings" w:hAnsi="Wingdings" w:hint="default"/>
+      </w:rPr>
+    </w:lvl>
+    <w:lvl w:ilvl="3" w:tplc="04190001" w:tentative="1">
+      <w:start w:val="1"/>
+      <w:numFmt w:val="bullet"/>
+      <w:lvlText w:val=""/>
+      <w:lvlJc w:val="left"/>
+      <w:pPr>
+        <w:ind w:left="2880" w:hanging="360"/>
+      </w:pPr>
+      <w:rPr>
+        <w:rFonts w:ascii="Symbol" w:hAnsi="Symbol" w:hint="default"/>
+      </w:rPr>
+    </w:lvl>
+    <w:lvl w:ilvl="4" w:tplc="04190003" w:tentative="1">
+      <w:start w:val="1"/>
+      <w:numFmt w:val="bullet"/>
+      <w:lvlText w:val="o"/>
+      <w:lvlJc w:val="left"/>
+      <w:pPr>
+        <w:ind w:left="3600" w:hanging="360"/>
+      </w:pPr>
+      <w:rPr>
+        <w:rFonts w:ascii="Courier New" w:hAnsi="Courier New" w:cs="Courier New" w:hint="default"/>
+      </w:rPr>
+    </w:lvl>
+    <w:lvl w:ilvl="5" w:tplc="04190005" w:tentative="1">
+      <w:start w:val="1"/>
+      <w:numFmt w:val="bullet"/>
+      <w:lvlText w:val=""/>
+      <w:lvlJc w:val="left"/>
+      <w:pPr>
+        <w:ind w:left="4320" w:hanging="360"/>
+      </w:pPr>
+      <w:rPr>
+        <w:rFonts w:ascii="Wingdings" w:hAnsi="Wingdings" w:hint="default"/>
+      </w:rPr>
+    </w:lvl>
+    <w:lvl w:ilvl="6" w:tplc="04190001" w:tentative="1">
+      <w:start w:val="1"/>
+      <w:numFmt w:val="bullet"/>
+      <w:lvlText w:val=""/>
+      <w:lvlJc w:val="left"/>
+      <w:pPr>
+        <w:ind w:left="5040" w:hanging="360"/>
+      </w:pPr>
+      <w:rPr>
+        <w:rFonts w:ascii="Symbol" w:hAnsi="Symbol" w:hint="default"/>
+      </w:rPr>
+    </w:lvl>
+    <w:lvl w:ilvl="7" w:tplc="04190003" w:tentative="1">
+      <w:start w:val="1"/>
+      <w:numFmt w:val="bullet"/>
+      <w:lvlText w:val="o"/>
+      <w:lvlJc w:val="left"/>
+      <w:pPr>
+        <w:ind w:left="5760" w:hanging="360"/>
+      </w:pPr>
+      <w:rPr>
+        <w:rFonts w:ascii="Courier New" w:hAnsi="Courier New" w:cs="Courier New" w:hint="default"/>
+      </w:rPr>
+    </w:lvl>
+    <w:lvl w:ilvl="8" w:tplc="04190005" w:tentative="1">
+      <w:start w:val="1"/>
+      <w:numFmt w:val="bullet"/>
+      <w:lvlText w:val=""/>
+      <w:lvlJc w:val="left"/>
+      <w:pPr>
+        <w:ind w:left="6480" w:hanging="360"/>
+      </w:pPr>
+      <w:rPr>
+        <w:rFonts w:ascii="Wingdings" w:hAnsi="Wingdings" w:hint="default"/>
+      </w:rPr>
+    </w:lvl>
+  </w:abstractNum>
+  <w:abstractNum w:abstractNumId="10" w15:restartNumberingAfterBreak="0">
+    <w:nsid w:val="5C9631FF"/>
+    <w:multiLevelType w:val="multilevel"/>
+    <w:tmpl w:val="A0D46830"/>
+    <w:lvl w:ilvl="0">
+      <w:start w:val="1"/>
+      <w:numFmt w:val="bullet"/>
+      <w:lvlText w:val=""/>
+      <w:lvlJc w:val="left"/>
+      <w:pPr>
+        <w:tabs>
+          <w:tab w:val="num" w:pos="720"/>
+        </w:tabs>
+        <w:ind w:left="720" w:hanging="360"/>
+      </w:pPr>
+      <w:rPr>
+        <w:rFonts w:ascii="Symbol" w:hAnsi="Symbol" w:hint="default"/>
+        <w:sz w:val="20"/>
+      </w:rPr>
+    </w:lvl>
+    <w:lvl w:ilvl="1" w:tentative="1">
+      <w:start w:val="1"/>
+      <w:numFmt w:val="bullet"/>
+      <w:lvlText w:val="o"/>
+      <w:lvlJc w:val="left"/>
+      <w:pPr>
+        <w:tabs>
+          <w:tab w:val="num" w:pos="1440"/>
+        </w:tabs>
+        <w:ind w:left="1440" w:hanging="360"/>
+      </w:pPr>
+      <w:rPr>
+        <w:rFonts w:ascii="Courier New" w:hAnsi="Courier New" w:hint="default"/>
+        <w:sz w:val="20"/>
+      </w:rPr>
+    </w:lvl>
+    <w:lvl w:ilvl="2" w:tentative="1">
+      <w:start w:val="1"/>
+      <w:numFmt w:val="bullet"/>
+      <w:lvlText w:val=""/>
+      <w:lvlJc w:val="left"/>
+      <w:pPr>
+        <w:tabs>
+          <w:tab w:val="num" w:pos="2160"/>
+        </w:tabs>
+        <w:ind w:left="2160" w:hanging="360"/>
+      </w:pPr>
+      <w:rPr>
+        <w:rFonts w:ascii="Wingdings" w:hAnsi="Wingdings" w:hint="default"/>
+        <w:sz w:val="20"/>
+      </w:rPr>
+    </w:lvl>
+    <w:lvl w:ilvl="3" w:tentative="1">
+      <w:start w:val="1"/>
+      <w:numFmt w:val="bullet"/>
+      <w:lvlText w:val=""/>
+      <w:lvlJc w:val="left"/>
+      <w:pPr>
+        <w:tabs>
+          <w:tab w:val="num" w:pos="2880"/>
+        </w:tabs>
+        <w:ind w:left="2880" w:hanging="360"/>
+      </w:pPr>
+      <w:rPr>
+        <w:rFonts w:ascii="Wingdings" w:hAnsi="Wingdings" w:hint="default"/>
+        <w:sz w:val="20"/>
+      </w:rPr>
+    </w:lvl>
+    <w:lvl w:ilvl="4" w:tentative="1">
+      <w:start w:val="1"/>
+      <w:numFmt w:val="bullet"/>
+      <w:lvlText w:val=""/>
+      <w:lvlJc w:val="left"/>
+      <w:pPr>
+        <w:tabs>
+          <w:tab w:val="num" w:pos="3600"/>
+        </w:tabs>
+        <w:ind w:left="3600" w:hanging="360"/>
+      </w:pPr>
+      <w:rPr>
+        <w:rFonts w:ascii="Wingdings" w:hAnsi="Wingdings" w:hint="default"/>
+        <w:sz w:val="20"/>
+      </w:rPr>
+    </w:lvl>
+    <w:lvl w:ilvl="5" w:tentative="1">
+      <w:start w:val="1"/>
+      <w:numFmt w:val="bullet"/>
+      <w:lvlText w:val=""/>
+      <w:lvlJc w:val="left"/>
+      <w:pPr>
+        <w:tabs>
+          <w:tab w:val="num" w:pos="4320"/>
+        </w:tabs>
+        <w:ind w:left="4320" w:hanging="360"/>
+      </w:pPr>
+      <w:rPr>
+        <w:rFonts w:ascii="Wingdings" w:hAnsi="Wingdings" w:hint="default"/>
+        <w:sz w:val="20"/>
+      </w:rPr>
+    </w:lvl>
+    <w:lvl w:ilvl="6" w:tentative="1">
+      <w:start w:val="1"/>
+      <w:numFmt w:val="bullet"/>
+      <w:lvlText w:val=""/>
+      <w:lvlJc w:val="left"/>
+      <w:pPr>
+        <w:tabs>
+          <w:tab w:val="num" w:pos="5040"/>
+        </w:tabs>
+        <w:ind w:left="5040" w:hanging="360"/>
+      </w:pPr>
+      <w:rPr>
+        <w:rFonts w:ascii="Wingdings" w:hAnsi="Wingdings" w:hint="default"/>
+        <w:sz w:val="20"/>
+      </w:rPr>
+    </w:lvl>
+    <w:lvl w:ilvl="7" w:tentative="1">
+      <w:start w:val="1"/>
+      <w:numFmt w:val="bullet"/>
+      <w:lvlText w:val=""/>
+      <w:lvlJc w:val="left"/>
+      <w:pPr>
+        <w:tabs>
+          <w:tab w:val="num" w:pos="5760"/>
+        </w:tabs>
+        <w:ind w:left="5760" w:hanging="360"/>
+      </w:pPr>
+      <w:rPr>
+        <w:rFonts w:ascii="Wingdings" w:hAnsi="Wingdings" w:hint="default"/>
+        <w:sz w:val="20"/>
+      </w:rPr>
+    </w:lvl>
+    <w:lvl w:ilvl="8" w:tentative="1">
+      <w:start w:val="1"/>
+      <w:numFmt w:val="bullet"/>
+      <w:lvlText w:val=""/>
+      <w:lvlJc w:val="left"/>
+      <w:pPr>
+        <w:tabs>
+          <w:tab w:val="num" w:pos="6480"/>
+        </w:tabs>
+        <w:ind w:left="6480" w:hanging="360"/>
+      </w:pPr>
+      <w:rPr>
+        <w:rFonts w:ascii="Wingdings" w:hAnsi="Wingdings" w:hint="default"/>
+        <w:sz w:val="20"/>
+      </w:rPr>
+    </w:lvl>
+  </w:abstractNum>
+  <w:abstractNum w:abstractNumId="11" w15:restartNumberingAfterBreak="0">
+    <w:nsid w:val="7F57116A"/>
+    <w:multiLevelType w:val="multilevel"/>
+    <w:tmpl w:val="8C4E2296"/>
+    <w:lvl w:ilvl="0">
+      <w:start w:val="1"/>
+      <w:numFmt w:val="bullet"/>
+      <w:lvlText w:val=""/>
+      <w:lvlJc w:val="left"/>
+      <w:pPr>
+        <w:tabs>
+          <w:tab w:val="num" w:pos="720"/>
+        </w:tabs>
+        <w:ind w:left="720" w:hanging="360"/>
+      </w:pPr>
+      <w:rPr>
+        <w:rFonts w:ascii="Symbol" w:hAnsi="Symbol" w:hint="default"/>
+        <w:sz w:val="20"/>
+      </w:rPr>
+    </w:lvl>
+    <w:lvl w:ilvl="1" w:tentative="1">
+      <w:start w:val="1"/>
+      <w:numFmt w:val="bullet"/>
+      <w:lvlText w:val="o"/>
+      <w:lvlJc w:val="left"/>
+      <w:pPr>
+        <w:tabs>
+          <w:tab w:val="num" w:pos="1440"/>
+        </w:tabs>
+        <w:ind w:left="1440" w:hanging="360"/>
+      </w:pPr>
+      <w:rPr>
+        <w:rFonts w:ascii="Courier New" w:hAnsi="Courier New" w:hint="default"/>
+        <w:sz w:val="20"/>
+      </w:rPr>
+    </w:lvl>
+    <w:lvl w:ilvl="2" w:tentative="1">
+      <w:start w:val="1"/>
+      <w:numFmt w:val="bullet"/>
+      <w:lvlText w:val=""/>
+      <w:lvlJc w:val="left"/>
+      <w:pPr>
+        <w:tabs>
+          <w:tab w:val="num" w:pos="2160"/>
+        </w:tabs>
+        <w:ind w:left="2160" w:hanging="360"/>
+      </w:pPr>
+      <w:rPr>
+        <w:rFonts w:ascii="Wingdings" w:hAnsi="Wingdings" w:hint="default"/>
+        <w:sz w:val="20"/>
+      </w:rPr>
+    </w:lvl>
+    <w:lvl w:ilvl="3" w:tentative="1">
+      <w:start w:val="1"/>
+      <w:numFmt w:val="bullet"/>
+      <w:lvlText w:val=""/>
+      <w:lvlJc w:val="left"/>
+      <w:pPr>
+        <w:tabs>
+          <w:tab w:val="num" w:pos="2880"/>
+        </w:tabs>
+        <w:ind w:left="2880" w:hanging="360"/>
+      </w:pPr>
+      <w:rPr>
+        <w:rFonts w:ascii="Wingdings" w:hAnsi="Wingdings" w:hint="default"/>
+        <w:sz w:val="20"/>
+      </w:rPr>
+    </w:lvl>
+    <w:lvl w:ilvl="4" w:tentative="1">
+      <w:start w:val="1"/>
+      <w:numFmt w:val="bullet"/>
+      <w:lvlText w:val=""/>
+      <w:lvlJc w:val="left"/>
+      <w:pPr>
+        <w:tabs>
+          <w:tab w:val="num" w:pos="3600"/>
+        </w:tabs>
+        <w:ind w:left="3600" w:hanging="360"/>
+      </w:pPr>
+      <w:rPr>
+        <w:rFonts w:ascii="Wingdings" w:hAnsi="Wingdings" w:hint="default"/>
+        <w:sz w:val="20"/>
+      </w:rPr>
+    </w:lvl>
+    <w:lvl w:ilvl="5" w:tentative="1">
+      <w:start w:val="1"/>
+      <w:numFmt w:val="bullet"/>
+      <w:lvlText w:val=""/>
+      <w:lvlJc w:val="left"/>
+      <w:pPr>
+        <w:tabs>
+          <w:tab w:val="num" w:pos="4320"/>
+        </w:tabs>
+        <w:ind w:left="4320" w:hanging="360"/>
+      </w:pPr>
+      <w:rPr>
+        <w:rFonts w:ascii="Wingdings" w:hAnsi="Wingdings" w:hint="default"/>
+        <w:sz w:val="20"/>
+      </w:rPr>
+    </w:lvl>
+    <w:lvl w:ilvl="6" w:tentative="1">
+      <w:start w:val="1"/>
+      <w:numFmt w:val="bullet"/>
+      <w:lvlText w:val=""/>
+      <w:lvlJc w:val="left"/>
+      <w:pPr>
+        <w:tabs>
+          <w:tab w:val="num" w:pos="5040"/>
+        </w:tabs>
+        <w:ind w:left="5040" w:hanging="360"/>
+      </w:pPr>
+      <w:rPr>
+        <w:rFonts w:ascii="Wingdings" w:hAnsi="Wingdings" w:hint="default"/>
+        <w:sz w:val="20"/>
+      </w:rPr>
+    </w:lvl>
+    <w:lvl w:ilvl="7" w:tentative="1">
+      <w:start w:val="1"/>
+      <w:numFmt w:val="bullet"/>
+      <w:lvlText w:val=""/>
+      <w:lvlJc w:val="left"/>
+      <w:pPr>
+        <w:tabs>
+          <w:tab w:val="num" w:pos="5760"/>
+        </w:tabs>
+        <w:ind w:left="5760" w:hanging="360"/>
+      </w:pPr>
+      <w:rPr>
+        <w:rFonts w:ascii="Wingdings" w:hAnsi="Wingdings" w:hint="default"/>
+        <w:sz w:val="20"/>
+      </w:rPr>
+    </w:lvl>
+    <w:lvl w:ilvl="8" w:tentative="1">
+      <w:start w:val="1"/>
+      <w:numFmt w:val="bullet"/>
+      <w:lvlText w:val=""/>
+      <w:lvlJc w:val="left"/>
+      <w:pPr>
+        <w:tabs>
+          <w:tab w:val="num" w:pos="6480"/>
+        </w:tabs>
+        <w:ind w:left="6480" w:hanging="360"/>
+      </w:pPr>
+      <w:rPr>
+        <w:rFonts w:ascii="Wingdings" w:hAnsi="Wingdings" w:hint="default"/>
+        <w:sz w:val="20"/>
+      </w:rPr>
+    </w:lvl>
+  </w:abstractNum>
   <w:num w:numId="1">
+    <w:abstractNumId w:val="9"/>
+  </w:num>
+  <w:num w:numId="2">
     <w:abstractNumId w:val="8"/>
   </w:num>
-  <w:num w:numId="2">
+  <w:num w:numId="3">
     <w:abstractNumId w:val="7"/>
-  </w:num>
-  <w:num w:numId="3">
-    <w:abstractNumId w:val="6"/>
   </w:num>
   <w:num w:numId="4">
     <w:abstractNumId w:val="4"/>
@@ -10036,13 +11976,19 @@
     <w:abstractNumId w:val="1"/>
   </w:num>
   <w:num w:numId="8">
-    <w:abstractNumId w:val="9"/>
+    <w:abstractNumId w:val="11"/>
   </w:num>
   <w:num w:numId="9">
     <w:abstractNumId w:val="0"/>
   </w:num>
   <w:num w:numId="10">
     <w:abstractNumId w:val="3"/>
+  </w:num>
+  <w:num w:numId="11">
+    <w:abstractNumId w:val="10"/>
+  </w:num>
+  <w:num w:numId="12">
+    <w:abstractNumId w:val="6"/>
   </w:num>
 </w:numbering>
 </file>

</xml_diff>

<commit_message>
Add solution for "Part 3. Module 1. Lesson 4"
- Update Course lecture
</commit_message>
<xml_diff>
--- a/Course lecture.docx
+++ b/Course lecture.docx
@@ -10253,19 +10253,2176 @@
         </w:rPr>
         <w:t>Higher-order functions are a powerful programming technique that allow functions to be significantly more dynamic.</w:t>
       </w:r>
+    </w:p>
+    <w:p>
+      <w:pPr>
+        <w:jc w:val="center"/>
+        <w:rPr>
+          <w:rFonts w:cs="Arial"/>
+          <w:b/>
+          <w:sz w:val="28"/>
+          <w:szCs w:val="28"/>
+          <w:lang w:val="en-US"/>
+        </w:rPr>
+      </w:pPr>
+      <w:r>
+        <w:rPr>
+          <w:rFonts w:cs="Arial"/>
+          <w:b/>
+          <w:sz w:val="28"/>
+          <w:szCs w:val="28"/>
+          <w:lang w:val="en-US"/>
+        </w:rPr>
+        <w:t xml:space="preserve">Lesson 4: </w:t>
+      </w:r>
+      <w:proofErr w:type="spellStart"/>
+      <w:r>
+        <w:rPr>
+          <w:rFonts w:cs="Arial"/>
+          <w:b/>
+          <w:sz w:val="28"/>
+          <w:szCs w:val="28"/>
+          <w:lang w:val="en-US"/>
+        </w:rPr>
+        <w:t>Redux</w:t>
+      </w:r>
+      <w:proofErr w:type="spellEnd"/>
+      <w:r>
+        <w:rPr>
+          <w:rFonts w:cs="Arial"/>
+          <w:b/>
+          <w:sz w:val="28"/>
+          <w:szCs w:val="28"/>
+          <w:lang w:val="en-US"/>
+        </w:rPr>
+        <w:t xml:space="preserve"> with React </w:t>
+      </w:r>
+    </w:p>
+    <w:p>
+      <w:pPr>
+        <w:pStyle w:val="a8"/>
+        <w:shd w:val="clear" w:color="auto" w:fill="FFFFFF"/>
+        <w:spacing w:before="0" w:beforeAutospacing="0"/>
+        <w:rPr>
+          <w:rFonts w:ascii="Segoe UI" w:hAnsi="Segoe UI" w:cs="Segoe UI"/>
+          <w:color w:val="212529"/>
+          <w:lang w:val="en-US"/>
+        </w:rPr>
+      </w:pPr>
+      <w:r>
+        <w:rPr>
+          <w:rFonts w:ascii="Segoe UI" w:hAnsi="Segoe UI" w:cs="Segoe UI"/>
+          <w:color w:val="212529"/>
+          <w:lang w:val="en-US"/>
+        </w:rPr>
+        <w:t xml:space="preserve">In this lesson, </w:t>
+      </w:r>
+      <w:proofErr w:type="gramStart"/>
+      <w:r>
+        <w:rPr>
+          <w:rFonts w:ascii="Segoe UI" w:hAnsi="Segoe UI" w:cs="Segoe UI"/>
+          <w:color w:val="212529"/>
+          <w:lang w:val="en-US"/>
+        </w:rPr>
+        <w:t>we're</w:t>
+      </w:r>
+      <w:proofErr w:type="gramEnd"/>
+      <w:r>
+        <w:rPr>
+          <w:rFonts w:ascii="Segoe UI" w:hAnsi="Segoe UI" w:cs="Segoe UI"/>
+          <w:color w:val="212529"/>
+          <w:lang w:val="en-US"/>
+        </w:rPr>
+        <w:t xml:space="preserve"> going to move away from our application being plain HTML and convert it to being powered by React. To do that, </w:t>
+      </w:r>
+      <w:proofErr w:type="gramStart"/>
+      <w:r>
+        <w:rPr>
+          <w:rFonts w:ascii="Segoe UI" w:hAnsi="Segoe UI" w:cs="Segoe UI"/>
+          <w:color w:val="212529"/>
+          <w:lang w:val="en-US"/>
+        </w:rPr>
+        <w:t>we'll</w:t>
+      </w:r>
+      <w:proofErr w:type="gramEnd"/>
+      <w:r>
+        <w:rPr>
+          <w:rFonts w:ascii="Segoe UI" w:hAnsi="Segoe UI" w:cs="Segoe UI"/>
+          <w:color w:val="212529"/>
+          <w:lang w:val="en-US"/>
+        </w:rPr>
+        <w:t xml:space="preserve"> need to add a number of libraries:</w:t>
+      </w:r>
+    </w:p>
+    <w:p>
+      <w:pPr>
+        <w:numPr>
+          <w:ilvl w:val="0"/>
+          <w:numId w:val="13"/>
+        </w:numPr>
+        <w:shd w:val="clear" w:color="auto" w:fill="FFFFFF"/>
+        <w:spacing w:before="100" w:beforeAutospacing="1" w:after="100" w:afterAutospacing="1" w:line="240" w:lineRule="auto"/>
+        <w:rPr>
+          <w:rFonts w:ascii="Segoe UI" w:hAnsi="Segoe UI" w:cs="Segoe UI"/>
+          <w:color w:val="212529"/>
+        </w:rPr>
+      </w:pPr>
+      <w:hyperlink r:id="rId18" w:tgtFrame="_blank" w:history="1">
+        <w:proofErr w:type="spellStart"/>
+        <w:r>
+          <w:rPr>
+            <w:rStyle w:val="a7"/>
+            <w:rFonts w:ascii="Segoe UI" w:hAnsi="Segoe UI" w:cs="Segoe UI"/>
+            <w:color w:val="007BFF"/>
+          </w:rPr>
+          <w:t>react</w:t>
+        </w:r>
+        <w:proofErr w:type="spellEnd"/>
+      </w:hyperlink>
+    </w:p>
+    <w:p>
+      <w:pPr>
+        <w:numPr>
+          <w:ilvl w:val="0"/>
+          <w:numId w:val="13"/>
+        </w:numPr>
+        <w:shd w:val="clear" w:color="auto" w:fill="FFFFFF"/>
+        <w:spacing w:before="100" w:beforeAutospacing="1" w:after="100" w:afterAutospacing="1" w:line="240" w:lineRule="auto"/>
+        <w:rPr>
+          <w:rFonts w:ascii="Segoe UI" w:hAnsi="Segoe UI" w:cs="Segoe UI"/>
+          <w:color w:val="212529"/>
+        </w:rPr>
+      </w:pPr>
+      <w:hyperlink r:id="rId19" w:tgtFrame="_blank" w:history="1">
+        <w:proofErr w:type="spellStart"/>
+        <w:r>
+          <w:rPr>
+            <w:rStyle w:val="a7"/>
+            <w:rFonts w:ascii="Segoe UI" w:hAnsi="Segoe UI" w:cs="Segoe UI"/>
+            <w:color w:val="007BFF"/>
+          </w:rPr>
+          <w:t>react-dom</w:t>
+        </w:r>
+        <w:proofErr w:type="spellEnd"/>
+      </w:hyperlink>
+    </w:p>
+    <w:p>
+      <w:pPr>
+        <w:numPr>
+          <w:ilvl w:val="0"/>
+          <w:numId w:val="13"/>
+        </w:numPr>
+        <w:shd w:val="clear" w:color="auto" w:fill="FFFFFF"/>
+        <w:spacing w:before="100" w:beforeAutospacing="1" w:after="100" w:afterAutospacing="1" w:line="240" w:lineRule="auto"/>
+        <w:rPr>
+          <w:rFonts w:ascii="Segoe UI" w:hAnsi="Segoe UI" w:cs="Segoe UI"/>
+          <w:color w:val="212529"/>
+        </w:rPr>
+      </w:pPr>
+      <w:hyperlink r:id="rId20" w:tgtFrame="_blank" w:history="1">
+        <w:proofErr w:type="spellStart"/>
+        <w:r>
+          <w:rPr>
+            <w:rStyle w:val="a7"/>
+            <w:rFonts w:ascii="Segoe UI" w:hAnsi="Segoe UI" w:cs="Segoe UI"/>
+            <w:color w:val="007BFF"/>
+          </w:rPr>
+          <w:t>babel</w:t>
+        </w:r>
+        <w:proofErr w:type="spellEnd"/>
+      </w:hyperlink>
+    </w:p>
+    <w:p>
+      <w:pPr>
+        <w:pStyle w:val="a8"/>
+        <w:shd w:val="clear" w:color="auto" w:fill="FFFFFF"/>
+        <w:spacing w:before="0" w:beforeAutospacing="0"/>
+        <w:rPr>
+          <w:rFonts w:ascii="Segoe UI" w:hAnsi="Segoe UI" w:cs="Segoe UI"/>
+          <w:color w:val="212529"/>
+          <w:lang w:val="en-US"/>
+        </w:rPr>
+      </w:pPr>
+      <w:r>
+        <w:rPr>
+          <w:rFonts w:ascii="Segoe UI" w:hAnsi="Segoe UI" w:cs="Segoe UI"/>
+          <w:color w:val="212529"/>
+          <w:lang w:val="en-US"/>
+        </w:rPr>
+        <w:t xml:space="preserve">Here are the packages that </w:t>
+      </w:r>
+      <w:proofErr w:type="gramStart"/>
+      <w:r>
+        <w:rPr>
+          <w:rFonts w:ascii="Segoe UI" w:hAnsi="Segoe UI" w:cs="Segoe UI"/>
+          <w:color w:val="212529"/>
+          <w:lang w:val="en-US"/>
+        </w:rPr>
+        <w:t>we'll</w:t>
+      </w:r>
+      <w:proofErr w:type="gramEnd"/>
+      <w:r>
+        <w:rPr>
+          <w:rFonts w:ascii="Segoe UI" w:hAnsi="Segoe UI" w:cs="Segoe UI"/>
+          <w:color w:val="212529"/>
+          <w:lang w:val="en-US"/>
+        </w:rPr>
+        <w:t xml:space="preserve"> be adding in the next video:</w:t>
+      </w:r>
+    </w:p>
+    <w:p>
+      <w:pPr>
+        <w:pStyle w:val="HTML0"/>
+        <w:shd w:val="clear" w:color="auto" w:fill="292929"/>
+        <w:rPr>
+          <w:rStyle w:val="HTML"/>
+          <w:rFonts w:ascii="Consolas" w:hAnsi="Consolas" w:cs="Consolas"/>
+          <w:color w:val="FAFAFA"/>
+          <w:lang w:val="en-US"/>
+        </w:rPr>
+      </w:pPr>
+      <w:r>
+        <w:rPr>
+          <w:rStyle w:val="HTML"/>
+          <w:rFonts w:ascii="Consolas" w:hAnsi="Consolas" w:cs="Consolas"/>
+          <w:color w:val="FAFAFA"/>
+          <w:lang w:val="en-US"/>
+        </w:rPr>
+        <w:t>&lt;</w:t>
+      </w:r>
+      <w:proofErr w:type="gramStart"/>
+      <w:r>
+        <w:rPr>
+          <w:rStyle w:val="HTML"/>
+          <w:rFonts w:ascii="Consolas" w:hAnsi="Consolas" w:cs="Consolas"/>
+          <w:color w:val="FAFAFA"/>
+          <w:lang w:val="en-US"/>
+        </w:rPr>
+        <w:t>script</w:t>
+      </w:r>
+      <w:proofErr w:type="gramEnd"/>
+      <w:r>
+        <w:rPr>
+          <w:rStyle w:val="HTML"/>
+          <w:rFonts w:ascii="Consolas" w:hAnsi="Consolas" w:cs="Consolas"/>
+          <w:color w:val="FAFAFA"/>
+          <w:lang w:val="en-US"/>
+        </w:rPr>
+        <w:t xml:space="preserve"> src="https://unpkg.com/react@16.3.0-alpha.1/umd/react.development.js"&gt;&lt;/script&gt;</w:t>
+      </w:r>
+    </w:p>
+    <w:p>
+      <w:pPr>
+        <w:pStyle w:val="HTML0"/>
+        <w:shd w:val="clear" w:color="auto" w:fill="292929"/>
+        <w:rPr>
+          <w:rStyle w:val="HTML"/>
+          <w:rFonts w:ascii="Consolas" w:hAnsi="Consolas" w:cs="Consolas"/>
+          <w:color w:val="FAFAFA"/>
+          <w:lang w:val="en-US"/>
+        </w:rPr>
+      </w:pPr>
+      <w:r>
+        <w:rPr>
+          <w:rStyle w:val="HTML"/>
+          <w:rFonts w:ascii="Consolas" w:hAnsi="Consolas" w:cs="Consolas"/>
+          <w:color w:val="FAFAFA"/>
+          <w:lang w:val="en-US"/>
+        </w:rPr>
+        <w:t>&lt;</w:t>
+      </w:r>
+      <w:proofErr w:type="gramStart"/>
+      <w:r>
+        <w:rPr>
+          <w:rStyle w:val="HTML"/>
+          <w:rFonts w:ascii="Consolas" w:hAnsi="Consolas" w:cs="Consolas"/>
+          <w:color w:val="FAFAFA"/>
+          <w:lang w:val="en-US"/>
+        </w:rPr>
+        <w:t>script</w:t>
+      </w:r>
+      <w:proofErr w:type="gramEnd"/>
+      <w:r>
+        <w:rPr>
+          <w:rStyle w:val="HTML"/>
+          <w:rFonts w:ascii="Consolas" w:hAnsi="Consolas" w:cs="Consolas"/>
+          <w:color w:val="FAFAFA"/>
+          <w:lang w:val="en-US"/>
+        </w:rPr>
+        <w:t xml:space="preserve"> src="https://unpkg.com/react-dom@16.3.0-alpha.1/umd/react-dom.development.js"&gt;&lt;/script&gt;</w:t>
+      </w:r>
+    </w:p>
+    <w:p>
+      <w:pPr>
+        <w:pStyle w:val="HTML0"/>
+        <w:shd w:val="clear" w:color="auto" w:fill="292929"/>
+        <w:rPr>
+          <w:rFonts w:ascii="Consolas" w:hAnsi="Consolas" w:cs="Consolas"/>
+          <w:color w:val="FAFAFA"/>
+          <w:sz w:val="24"/>
+          <w:szCs w:val="24"/>
+          <w:lang w:val="en-US"/>
+        </w:rPr>
+      </w:pPr>
+      <w:r>
+        <w:rPr>
+          <w:rStyle w:val="HTML"/>
+          <w:rFonts w:ascii="Consolas" w:hAnsi="Consolas" w:cs="Consolas"/>
+          <w:color w:val="FAFAFA"/>
+          <w:lang w:val="en-US"/>
+        </w:rPr>
+        <w:t>&lt;</w:t>
+      </w:r>
+      <w:proofErr w:type="gramStart"/>
+      <w:r>
+        <w:rPr>
+          <w:rStyle w:val="HTML"/>
+          <w:rFonts w:ascii="Consolas" w:hAnsi="Consolas" w:cs="Consolas"/>
+          <w:color w:val="FAFAFA"/>
+          <w:lang w:val="en-US"/>
+        </w:rPr>
+        <w:t>script</w:t>
+      </w:r>
+      <w:proofErr w:type="gramEnd"/>
+      <w:r>
+        <w:rPr>
+          <w:rStyle w:val="HTML"/>
+          <w:rFonts w:ascii="Consolas" w:hAnsi="Consolas" w:cs="Consolas"/>
+          <w:color w:val="FAFAFA"/>
+          <w:lang w:val="en-US"/>
+        </w:rPr>
+        <w:t xml:space="preserve"> src="https://unpkg.com/babel-standalone@6.15.0/babel.min.js"&gt;&lt;/script&gt;</w:t>
+      </w:r>
+    </w:p>
+    <w:p>
+      <w:pPr>
+        <w:rPr>
+          <w:rFonts w:cs="Arial"/>
+          <w:sz w:val="28"/>
+          <w:szCs w:val="28"/>
+          <w:lang w:val="en-US"/>
+        </w:rPr>
+      </w:pPr>
+    </w:p>
+    <w:p>
+      <w:pPr>
+        <w:pStyle w:val="a8"/>
+        <w:shd w:val="clear" w:color="auto" w:fill="FFFFFF"/>
+        <w:spacing w:before="0" w:beforeAutospacing="0"/>
+        <w:rPr>
+          <w:rFonts w:ascii="Segoe UI" w:hAnsi="Segoe UI" w:cs="Segoe UI"/>
+          <w:color w:val="212529"/>
+          <w:lang w:val="en-US"/>
+        </w:rPr>
+      </w:pPr>
+      <w:r>
+        <w:rPr>
+          <w:rFonts w:ascii="Segoe UI" w:hAnsi="Segoe UI" w:cs="Segoe UI"/>
+          <w:color w:val="212529"/>
+          <w:lang w:val="en-US"/>
+        </w:rPr>
+        <w:t>In order to save time, we used an uncontrolled component for our input field.</w:t>
+      </w:r>
+    </w:p>
+    <w:p>
+      <w:pPr>
+        <w:pStyle w:val="2"/>
+        <w:shd w:val="clear" w:color="auto" w:fill="FFFFFF"/>
+        <w:spacing w:before="0"/>
+        <w:rPr>
+          <w:rFonts w:ascii="Segoe UI" w:hAnsi="Segoe UI" w:cs="Segoe UI"/>
+          <w:color w:val="212529"/>
+          <w:lang w:val="en-US"/>
+        </w:rPr>
+      </w:pPr>
+      <w:proofErr w:type="gramStart"/>
+      <w:r>
+        <w:rPr>
+          <w:rStyle w:val="HTML"/>
+          <w:rFonts w:ascii="Consolas" w:eastAsiaTheme="majorEastAsia" w:hAnsi="Consolas" w:cs="Consolas"/>
+          <w:b/>
+          <w:bCs/>
+          <w:color w:val="FFFFFF"/>
+          <w:sz w:val="42"/>
+          <w:szCs w:val="42"/>
+          <w:bdr w:val="single" w:sz="6" w:space="2" w:color="737B83" w:frame="1"/>
+          <w:shd w:val="clear" w:color="auto" w:fill="2F3D48"/>
+          <w:lang w:val="en-US"/>
+        </w:rPr>
+        <w:t>ref</w:t>
+      </w:r>
+      <w:proofErr w:type="gramEnd"/>
+    </w:p>
+    <w:p>
+      <w:pPr>
+        <w:pStyle w:val="a8"/>
+        <w:shd w:val="clear" w:color="auto" w:fill="FFFFFF"/>
+        <w:spacing w:before="0" w:beforeAutospacing="0"/>
+        <w:rPr>
+          <w:rFonts w:ascii="Segoe UI" w:hAnsi="Segoe UI" w:cs="Segoe UI"/>
+          <w:color w:val="212529"/>
+          <w:lang w:val="en-US"/>
+        </w:rPr>
+      </w:pPr>
+      <w:hyperlink r:id="rId21" w:anchor="callback-refs" w:tgtFrame="_blank" w:history="1">
+        <w:r>
+          <w:rPr>
+            <w:rStyle w:val="a7"/>
+            <w:rFonts w:ascii="Segoe UI" w:hAnsi="Segoe UI" w:cs="Segoe UI"/>
+            <w:color w:val="007BFF"/>
+            <w:lang w:val="en-US"/>
+          </w:rPr>
+          <w:t>Refs provide a way to access DOM nodes or React elements created in the render method.</w:t>
+        </w:r>
+      </w:hyperlink>
+    </w:p>
+    <w:p>
+      <w:pPr>
+        <w:pStyle w:val="2"/>
+        <w:shd w:val="clear" w:color="auto" w:fill="FFFFFF"/>
+        <w:spacing w:before="0"/>
+        <w:rPr>
+          <w:rFonts w:ascii="Segoe UI" w:hAnsi="Segoe UI" w:cs="Segoe UI"/>
+          <w:color w:val="212529"/>
+          <w:lang w:val="en-US"/>
+        </w:rPr>
+      </w:pPr>
+      <w:r>
+        <w:rPr>
+          <w:rFonts w:ascii="Segoe UI" w:hAnsi="Segoe UI" w:cs="Segoe UI"/>
+          <w:b/>
+          <w:bCs/>
+          <w:color w:val="212529"/>
+          <w:lang w:val="en-US"/>
+        </w:rPr>
+        <w:t>When to Use Refs</w:t>
+      </w:r>
+    </w:p>
+    <w:p>
+      <w:pPr>
+        <w:pStyle w:val="a8"/>
+        <w:shd w:val="clear" w:color="auto" w:fill="FFFFFF"/>
+        <w:spacing w:before="0" w:beforeAutospacing="0"/>
+        <w:rPr>
+          <w:rFonts w:ascii="Segoe UI" w:hAnsi="Segoe UI" w:cs="Segoe UI"/>
+          <w:color w:val="212529"/>
+          <w:lang w:val="en-US"/>
+        </w:rPr>
+      </w:pPr>
+      <w:r>
+        <w:rPr>
+          <w:rFonts w:ascii="Segoe UI" w:hAnsi="Segoe UI" w:cs="Segoe UI"/>
+          <w:color w:val="212529"/>
+          <w:lang w:val="en-US"/>
+        </w:rPr>
+        <w:t>The </w:t>
+      </w:r>
+      <w:hyperlink r:id="rId22" w:anchor="callback-refs" w:tgtFrame="_blank" w:history="1">
+        <w:r>
+          <w:rPr>
+            <w:rStyle w:val="a7"/>
+            <w:rFonts w:ascii="Segoe UI" w:hAnsi="Segoe UI" w:cs="Segoe UI"/>
+            <w:color w:val="007BFF"/>
+            <w:lang w:val="en-US"/>
+          </w:rPr>
+          <w:t>docs</w:t>
+        </w:r>
+      </w:hyperlink>
+      <w:r>
+        <w:rPr>
+          <w:rFonts w:ascii="Segoe UI" w:hAnsi="Segoe UI" w:cs="Segoe UI"/>
+          <w:color w:val="212529"/>
+          <w:lang w:val="en-US"/>
+        </w:rPr>
+        <w:t> outline a few good use cases for </w:t>
+      </w:r>
+      <w:r>
+        <w:rPr>
+          <w:rStyle w:val="HTML"/>
+          <w:rFonts w:ascii="Consolas" w:hAnsi="Consolas" w:cs="Consolas"/>
+          <w:color w:val="FFFFFF"/>
+          <w:sz w:val="21"/>
+          <w:szCs w:val="21"/>
+          <w:bdr w:val="single" w:sz="6" w:space="2" w:color="737B83" w:frame="1"/>
+          <w:shd w:val="clear" w:color="auto" w:fill="2F3D48"/>
+          <w:lang w:val="en-US"/>
+        </w:rPr>
+        <w:t>ref</w:t>
+      </w:r>
+      <w:r>
+        <w:rPr>
+          <w:rFonts w:ascii="Segoe UI" w:hAnsi="Segoe UI" w:cs="Segoe UI"/>
+          <w:color w:val="212529"/>
+          <w:lang w:val="en-US"/>
+        </w:rPr>
+        <w:t>s:</w:t>
+      </w:r>
+    </w:p>
+    <w:p>
+      <w:pPr>
+        <w:numPr>
+          <w:ilvl w:val="0"/>
+          <w:numId w:val="14"/>
+        </w:numPr>
+        <w:shd w:val="clear" w:color="auto" w:fill="FFFFFF"/>
+        <w:spacing w:before="100" w:beforeAutospacing="1" w:after="100" w:afterAutospacing="1" w:line="240" w:lineRule="auto"/>
+        <w:rPr>
+          <w:rFonts w:ascii="Segoe UI" w:hAnsi="Segoe UI" w:cs="Segoe UI"/>
+          <w:color w:val="212529"/>
+          <w:lang w:val="en-US"/>
+        </w:rPr>
+      </w:pPr>
+      <w:r>
+        <w:rPr>
+          <w:rFonts w:ascii="Segoe UI" w:hAnsi="Segoe UI" w:cs="Segoe UI"/>
+          <w:color w:val="212529"/>
+          <w:lang w:val="en-US"/>
+        </w:rPr>
+        <w:t>Managing focus, text selection, or media playback.</w:t>
+      </w:r>
+    </w:p>
+    <w:p>
+      <w:pPr>
+        <w:numPr>
+          <w:ilvl w:val="0"/>
+          <w:numId w:val="14"/>
+        </w:numPr>
+        <w:shd w:val="clear" w:color="auto" w:fill="FFFFFF"/>
+        <w:spacing w:before="100" w:beforeAutospacing="1" w:after="100" w:afterAutospacing="1" w:line="240" w:lineRule="auto"/>
+        <w:rPr>
+          <w:rFonts w:ascii="Segoe UI" w:hAnsi="Segoe UI" w:cs="Segoe UI"/>
+          <w:color w:val="212529"/>
+        </w:rPr>
+      </w:pPr>
+      <w:proofErr w:type="spellStart"/>
+      <w:r>
+        <w:rPr>
+          <w:rFonts w:ascii="Segoe UI" w:hAnsi="Segoe UI" w:cs="Segoe UI"/>
+          <w:color w:val="212529"/>
+        </w:rPr>
+        <w:t>Triggering</w:t>
+      </w:r>
+      <w:proofErr w:type="spellEnd"/>
+      <w:r>
+        <w:rPr>
+          <w:rFonts w:ascii="Segoe UI" w:hAnsi="Segoe UI" w:cs="Segoe UI"/>
+          <w:color w:val="212529"/>
+        </w:rPr>
+        <w:t xml:space="preserve"> </w:t>
+      </w:r>
+      <w:proofErr w:type="spellStart"/>
+      <w:r>
+        <w:rPr>
+          <w:rFonts w:ascii="Segoe UI" w:hAnsi="Segoe UI" w:cs="Segoe UI"/>
+          <w:color w:val="212529"/>
+        </w:rPr>
+        <w:t>imperative</w:t>
+      </w:r>
+      <w:proofErr w:type="spellEnd"/>
+      <w:r>
+        <w:rPr>
+          <w:rFonts w:ascii="Segoe UI" w:hAnsi="Segoe UI" w:cs="Segoe UI"/>
+          <w:color w:val="212529"/>
+        </w:rPr>
+        <w:t xml:space="preserve"> </w:t>
+      </w:r>
+      <w:proofErr w:type="spellStart"/>
+      <w:r>
+        <w:rPr>
+          <w:rFonts w:ascii="Segoe UI" w:hAnsi="Segoe UI" w:cs="Segoe UI"/>
+          <w:color w:val="212529"/>
+        </w:rPr>
+        <w:t>animations</w:t>
+      </w:r>
+      <w:proofErr w:type="spellEnd"/>
+      <w:r>
+        <w:rPr>
+          <w:rFonts w:ascii="Segoe UI" w:hAnsi="Segoe UI" w:cs="Segoe UI"/>
+          <w:color w:val="212529"/>
+        </w:rPr>
+        <w:t>.</w:t>
+      </w:r>
+    </w:p>
+    <w:p>
+      <w:pPr>
+        <w:numPr>
+          <w:ilvl w:val="0"/>
+          <w:numId w:val="14"/>
+        </w:numPr>
+        <w:shd w:val="clear" w:color="auto" w:fill="FFFFFF"/>
+        <w:spacing w:before="100" w:beforeAutospacing="1" w:after="100" w:afterAutospacing="1" w:line="240" w:lineRule="auto"/>
+        <w:rPr>
+          <w:rFonts w:ascii="Segoe UI" w:hAnsi="Segoe UI" w:cs="Segoe UI"/>
+          <w:color w:val="212529"/>
+          <w:lang w:val="en-US"/>
+        </w:rPr>
+      </w:pPr>
+      <w:r>
+        <w:rPr>
+          <w:rFonts w:ascii="Segoe UI" w:hAnsi="Segoe UI" w:cs="Segoe UI"/>
+          <w:color w:val="212529"/>
+          <w:lang w:val="en-US"/>
+        </w:rPr>
+        <w:t xml:space="preserve">Integrating with </w:t>
+      </w:r>
+      <w:proofErr w:type="gramStart"/>
+      <w:r>
+        <w:rPr>
+          <w:rFonts w:ascii="Segoe UI" w:hAnsi="Segoe UI" w:cs="Segoe UI"/>
+          <w:color w:val="212529"/>
+          <w:lang w:val="en-US"/>
+        </w:rPr>
+        <w:t>third-party</w:t>
+      </w:r>
+      <w:proofErr w:type="gramEnd"/>
+      <w:r>
+        <w:rPr>
+          <w:rFonts w:ascii="Segoe UI" w:hAnsi="Segoe UI" w:cs="Segoe UI"/>
+          <w:color w:val="212529"/>
+          <w:lang w:val="en-US"/>
+        </w:rPr>
+        <w:t xml:space="preserve"> DOM libraries.</w:t>
+      </w:r>
+    </w:p>
+    <w:p>
+      <w:pPr>
+        <w:rPr>
+          <w:rFonts w:cs="Arial"/>
+          <w:sz w:val="28"/>
+          <w:szCs w:val="28"/>
+          <w:lang w:val="en-US"/>
+        </w:rPr>
+      </w:pPr>
+    </w:p>
+    <w:p>
+      <w:pPr>
+        <w:pStyle w:val="a8"/>
+        <w:shd w:val="clear" w:color="auto" w:fill="FFFFFF"/>
+        <w:spacing w:before="0" w:beforeAutospacing="0"/>
+        <w:rPr>
+          <w:rFonts w:ascii="Segoe UI" w:hAnsi="Segoe UI" w:cs="Segoe UI"/>
+          <w:color w:val="212529"/>
+          <w:lang w:val="en-US"/>
+        </w:rPr>
+      </w:pPr>
+      <w:proofErr w:type="gramStart"/>
+      <w:r>
+        <w:rPr>
+          <w:rFonts w:ascii="Segoe UI" w:hAnsi="Segoe UI" w:cs="Segoe UI"/>
+          <w:color w:val="212529"/>
+          <w:lang w:val="en-US"/>
+        </w:rPr>
+        <w:lastRenderedPageBreak/>
+        <w:t>Let's</w:t>
+      </w:r>
+      <w:proofErr w:type="gramEnd"/>
+      <w:r>
+        <w:rPr>
+          <w:rFonts w:ascii="Segoe UI" w:hAnsi="Segoe UI" w:cs="Segoe UI"/>
+          <w:color w:val="212529"/>
+          <w:lang w:val="en-US"/>
+        </w:rPr>
+        <w:t xml:space="preserve"> take a look at a similar example:</w:t>
+      </w:r>
+    </w:p>
+    <w:p>
+      <w:pPr>
+        <w:pStyle w:val="HTML0"/>
+        <w:shd w:val="clear" w:color="auto" w:fill="292929"/>
+        <w:rPr>
+          <w:rStyle w:val="HTML"/>
+          <w:rFonts w:ascii="Consolas" w:hAnsi="Consolas" w:cs="Consolas"/>
+          <w:color w:val="FAFAFA"/>
+          <w:lang w:val="en-US"/>
+        </w:rPr>
+      </w:pPr>
+      <w:proofErr w:type="gramStart"/>
+      <w:r>
+        <w:rPr>
+          <w:rStyle w:val="HTML"/>
+          <w:rFonts w:ascii="Consolas" w:hAnsi="Consolas" w:cs="Consolas"/>
+          <w:color w:val="FAFAFA"/>
+          <w:lang w:val="en-US"/>
+        </w:rPr>
+        <w:t>class</w:t>
+      </w:r>
+      <w:proofErr w:type="gramEnd"/>
+      <w:r>
+        <w:rPr>
+          <w:rStyle w:val="HTML"/>
+          <w:rFonts w:ascii="Consolas" w:hAnsi="Consolas" w:cs="Consolas"/>
+          <w:color w:val="FAFAFA"/>
+          <w:lang w:val="en-US"/>
+        </w:rPr>
+        <w:t xml:space="preserve"> Color extends </w:t>
+      </w:r>
+      <w:proofErr w:type="spellStart"/>
+      <w:r>
+        <w:rPr>
+          <w:rStyle w:val="HTML"/>
+          <w:rFonts w:ascii="Consolas" w:hAnsi="Consolas" w:cs="Consolas"/>
+          <w:color w:val="FAFAFA"/>
+          <w:lang w:val="en-US"/>
+        </w:rPr>
+        <w:t>React.Component</w:t>
+      </w:r>
+      <w:proofErr w:type="spellEnd"/>
+      <w:r>
+        <w:rPr>
+          <w:rStyle w:val="HTML"/>
+          <w:rFonts w:ascii="Consolas" w:hAnsi="Consolas" w:cs="Consolas"/>
+          <w:color w:val="FAFAFA"/>
+          <w:lang w:val="en-US"/>
+        </w:rPr>
+        <w:t xml:space="preserve"> {</w:t>
+      </w:r>
+    </w:p>
+    <w:p>
+      <w:pPr>
+        <w:pStyle w:val="HTML0"/>
+        <w:shd w:val="clear" w:color="auto" w:fill="292929"/>
+        <w:rPr>
+          <w:rStyle w:val="HTML"/>
+          <w:rFonts w:ascii="Consolas" w:hAnsi="Consolas" w:cs="Consolas"/>
+          <w:color w:val="FAFAFA"/>
+          <w:lang w:val="en-US"/>
+        </w:rPr>
+      </w:pPr>
+      <w:r>
+        <w:rPr>
+          <w:rStyle w:val="HTML"/>
+          <w:rFonts w:ascii="Consolas" w:hAnsi="Consolas" w:cs="Consolas"/>
+          <w:color w:val="FAFAFA"/>
+          <w:lang w:val="en-US"/>
+        </w:rPr>
+        <w:t xml:space="preserve">  </w:t>
+      </w:r>
+      <w:proofErr w:type="spellStart"/>
+      <w:proofErr w:type="gramStart"/>
+      <w:r>
+        <w:rPr>
+          <w:rStyle w:val="HTML"/>
+          <w:rFonts w:ascii="Consolas" w:hAnsi="Consolas" w:cs="Consolas"/>
+          <w:color w:val="FAFAFA"/>
+          <w:lang w:val="en-US"/>
+        </w:rPr>
+        <w:t>alertTextInput</w:t>
+      </w:r>
+      <w:proofErr w:type="spellEnd"/>
+      <w:proofErr w:type="gramEnd"/>
+      <w:r>
+        <w:rPr>
+          <w:rStyle w:val="HTML"/>
+          <w:rFonts w:ascii="Consolas" w:hAnsi="Consolas" w:cs="Consolas"/>
+          <w:color w:val="FAFAFA"/>
+          <w:lang w:val="en-US"/>
+        </w:rPr>
+        <w:t xml:space="preserve"> = e =&gt; {</w:t>
+      </w:r>
+    </w:p>
+    <w:p>
+      <w:pPr>
+        <w:pStyle w:val="HTML0"/>
+        <w:shd w:val="clear" w:color="auto" w:fill="292929"/>
+        <w:rPr>
+          <w:rStyle w:val="HTML"/>
+          <w:rFonts w:ascii="Consolas" w:hAnsi="Consolas" w:cs="Consolas"/>
+          <w:color w:val="FAFAFA"/>
+          <w:lang w:val="en-US"/>
+        </w:rPr>
+      </w:pPr>
+      <w:r>
+        <w:rPr>
+          <w:rStyle w:val="HTML"/>
+          <w:rFonts w:ascii="Consolas" w:hAnsi="Consolas" w:cs="Consolas"/>
+          <w:color w:val="FAFAFA"/>
+          <w:lang w:val="en-US"/>
+        </w:rPr>
+        <w:t xml:space="preserve">    </w:t>
+      </w:r>
+      <w:proofErr w:type="spellStart"/>
+      <w:proofErr w:type="gramStart"/>
+      <w:r>
+        <w:rPr>
+          <w:rStyle w:val="HTML"/>
+          <w:rFonts w:ascii="Consolas" w:hAnsi="Consolas" w:cs="Consolas"/>
+          <w:color w:val="FAFAFA"/>
+          <w:lang w:val="en-US"/>
+        </w:rPr>
+        <w:t>e.preventDefault</w:t>
+      </w:r>
+      <w:proofErr w:type="spellEnd"/>
+      <w:r>
+        <w:rPr>
+          <w:rStyle w:val="HTML"/>
+          <w:rFonts w:ascii="Consolas" w:hAnsi="Consolas" w:cs="Consolas"/>
+          <w:color w:val="FAFAFA"/>
+          <w:lang w:val="en-US"/>
+        </w:rPr>
+        <w:t>(</w:t>
+      </w:r>
+      <w:proofErr w:type="gramEnd"/>
+      <w:r>
+        <w:rPr>
+          <w:rStyle w:val="HTML"/>
+          <w:rFonts w:ascii="Consolas" w:hAnsi="Consolas" w:cs="Consolas"/>
+          <w:color w:val="FAFAFA"/>
+          <w:lang w:val="en-US"/>
+        </w:rPr>
+        <w:t>);</w:t>
+      </w:r>
+    </w:p>
+    <w:p>
+      <w:pPr>
+        <w:pStyle w:val="HTML0"/>
+        <w:shd w:val="clear" w:color="auto" w:fill="292929"/>
+        <w:rPr>
+          <w:rStyle w:val="HTML"/>
+          <w:rFonts w:ascii="Consolas" w:hAnsi="Consolas" w:cs="Consolas"/>
+          <w:color w:val="FAFAFA"/>
+          <w:lang w:val="en-US"/>
+        </w:rPr>
+      </w:pPr>
+      <w:r>
+        <w:rPr>
+          <w:rStyle w:val="HTML"/>
+          <w:rFonts w:ascii="Consolas" w:hAnsi="Consolas" w:cs="Consolas"/>
+          <w:color w:val="FAFAFA"/>
+          <w:lang w:val="en-US"/>
+        </w:rPr>
+        <w:t xml:space="preserve">    </w:t>
+      </w:r>
+      <w:proofErr w:type="gramStart"/>
+      <w:r>
+        <w:rPr>
+          <w:rStyle w:val="HTML"/>
+          <w:rFonts w:ascii="Consolas" w:hAnsi="Consolas" w:cs="Consolas"/>
+          <w:color w:val="FAFAFA"/>
+          <w:lang w:val="en-US"/>
+        </w:rPr>
+        <w:t>alert(</w:t>
+      </w:r>
+      <w:proofErr w:type="spellStart"/>
+      <w:proofErr w:type="gramEnd"/>
+      <w:r>
+        <w:rPr>
+          <w:rStyle w:val="HTML"/>
+          <w:rFonts w:ascii="Consolas" w:hAnsi="Consolas" w:cs="Consolas"/>
+          <w:color w:val="FAFAFA"/>
+          <w:lang w:val="en-US"/>
+        </w:rPr>
+        <w:t>this.colorElement.value</w:t>
+      </w:r>
+      <w:proofErr w:type="spellEnd"/>
+      <w:r>
+        <w:rPr>
+          <w:rStyle w:val="HTML"/>
+          <w:rFonts w:ascii="Consolas" w:hAnsi="Consolas" w:cs="Consolas"/>
+          <w:color w:val="FAFAFA"/>
+          <w:lang w:val="en-US"/>
+        </w:rPr>
+        <w:t>);</w:t>
+      </w:r>
+    </w:p>
+    <w:p>
+      <w:pPr>
+        <w:pStyle w:val="HTML0"/>
+        <w:shd w:val="clear" w:color="auto" w:fill="292929"/>
+        <w:rPr>
+          <w:rStyle w:val="HTML"/>
+          <w:rFonts w:ascii="Consolas" w:hAnsi="Consolas" w:cs="Consolas"/>
+          <w:color w:val="FAFAFA"/>
+          <w:lang w:val="en-US"/>
+        </w:rPr>
+      </w:pPr>
+      <w:r>
+        <w:rPr>
+          <w:rStyle w:val="HTML"/>
+          <w:rFonts w:ascii="Consolas" w:hAnsi="Consolas" w:cs="Consolas"/>
+          <w:color w:val="FAFAFA"/>
+          <w:lang w:val="en-US"/>
+        </w:rPr>
+        <w:t xml:space="preserve">  };</w:t>
+      </w:r>
+    </w:p>
+    <w:p>
+      <w:pPr>
+        <w:pStyle w:val="HTML0"/>
+        <w:shd w:val="clear" w:color="auto" w:fill="292929"/>
+        <w:rPr>
+          <w:rStyle w:val="HTML"/>
+          <w:rFonts w:ascii="Consolas" w:hAnsi="Consolas" w:cs="Consolas"/>
+          <w:color w:val="FAFAFA"/>
+          <w:lang w:val="en-US"/>
+        </w:rPr>
+      </w:pPr>
+    </w:p>
+    <w:p>
+      <w:pPr>
+        <w:pStyle w:val="HTML0"/>
+        <w:shd w:val="clear" w:color="auto" w:fill="292929"/>
+        <w:rPr>
+          <w:rStyle w:val="HTML"/>
+          <w:rFonts w:ascii="Consolas" w:hAnsi="Consolas" w:cs="Consolas"/>
+          <w:color w:val="FAFAFA"/>
+          <w:lang w:val="en-US"/>
+        </w:rPr>
+      </w:pPr>
+      <w:r>
+        <w:rPr>
+          <w:rStyle w:val="HTML"/>
+          <w:rFonts w:ascii="Consolas" w:hAnsi="Consolas" w:cs="Consolas"/>
+          <w:color w:val="FAFAFA"/>
+          <w:lang w:val="en-US"/>
+        </w:rPr>
+        <w:t xml:space="preserve">  </w:t>
+      </w:r>
+      <w:proofErr w:type="gramStart"/>
+      <w:r>
+        <w:rPr>
+          <w:rStyle w:val="HTML"/>
+          <w:rFonts w:ascii="Consolas" w:hAnsi="Consolas" w:cs="Consolas"/>
+          <w:color w:val="FAFAFA"/>
+          <w:lang w:val="en-US"/>
+        </w:rPr>
+        <w:t>render(</w:t>
+      </w:r>
+      <w:proofErr w:type="gramEnd"/>
+      <w:r>
+        <w:rPr>
+          <w:rStyle w:val="HTML"/>
+          <w:rFonts w:ascii="Consolas" w:hAnsi="Consolas" w:cs="Consolas"/>
+          <w:color w:val="FAFAFA"/>
+          <w:lang w:val="en-US"/>
+        </w:rPr>
+        <w:t>) {</w:t>
+      </w:r>
+    </w:p>
+    <w:p>
+      <w:pPr>
+        <w:pStyle w:val="HTML0"/>
+        <w:shd w:val="clear" w:color="auto" w:fill="292929"/>
+        <w:rPr>
+          <w:rStyle w:val="HTML"/>
+          <w:rFonts w:ascii="Consolas" w:hAnsi="Consolas" w:cs="Consolas"/>
+          <w:color w:val="FAFAFA"/>
+          <w:lang w:val="en-US"/>
+        </w:rPr>
+      </w:pPr>
+      <w:r>
+        <w:rPr>
+          <w:rStyle w:val="HTML"/>
+          <w:rFonts w:ascii="Consolas" w:hAnsi="Consolas" w:cs="Consolas"/>
+          <w:color w:val="FAFAFA"/>
+          <w:lang w:val="en-US"/>
+        </w:rPr>
+        <w:t xml:space="preserve">    </w:t>
+      </w:r>
+      <w:proofErr w:type="gramStart"/>
+      <w:r>
+        <w:rPr>
+          <w:rStyle w:val="HTML"/>
+          <w:rFonts w:ascii="Consolas" w:hAnsi="Consolas" w:cs="Consolas"/>
+          <w:color w:val="FAFAFA"/>
+          <w:lang w:val="en-US"/>
+        </w:rPr>
+        <w:t>return</w:t>
+      </w:r>
+      <w:proofErr w:type="gramEnd"/>
+      <w:r>
+        <w:rPr>
+          <w:rStyle w:val="HTML"/>
+          <w:rFonts w:ascii="Consolas" w:hAnsi="Consolas" w:cs="Consolas"/>
+          <w:color w:val="FAFAFA"/>
+          <w:lang w:val="en-US"/>
+        </w:rPr>
+        <w:t xml:space="preserve"> (</w:t>
+      </w:r>
+    </w:p>
+    <w:p>
+      <w:pPr>
+        <w:pStyle w:val="HTML0"/>
+        <w:shd w:val="clear" w:color="auto" w:fill="292929"/>
+        <w:rPr>
+          <w:rStyle w:val="HTML"/>
+          <w:rFonts w:ascii="Consolas" w:hAnsi="Consolas" w:cs="Consolas"/>
+          <w:color w:val="FAFAFA"/>
+          <w:lang w:val="en-US"/>
+        </w:rPr>
+      </w:pPr>
+      <w:r>
+        <w:rPr>
+          <w:rStyle w:val="HTML"/>
+          <w:rFonts w:ascii="Consolas" w:hAnsi="Consolas" w:cs="Consolas"/>
+          <w:color w:val="FAFAFA"/>
+          <w:lang w:val="en-US"/>
+        </w:rPr>
+        <w:t xml:space="preserve">      &lt;</w:t>
+      </w:r>
+      <w:proofErr w:type="gramStart"/>
+      <w:r>
+        <w:rPr>
+          <w:rStyle w:val="HTML"/>
+          <w:rFonts w:ascii="Consolas" w:hAnsi="Consolas" w:cs="Consolas"/>
+          <w:color w:val="FAFAFA"/>
+          <w:lang w:val="en-US"/>
+        </w:rPr>
+        <w:t>div</w:t>
+      </w:r>
+      <w:proofErr w:type="gramEnd"/>
+      <w:r>
+        <w:rPr>
+          <w:rStyle w:val="HTML"/>
+          <w:rFonts w:ascii="Consolas" w:hAnsi="Consolas" w:cs="Consolas"/>
+          <w:color w:val="FAFAFA"/>
+          <w:lang w:val="en-US"/>
+        </w:rPr>
+        <w:t>&gt;</w:t>
+      </w:r>
+    </w:p>
+    <w:p>
+      <w:pPr>
+        <w:pStyle w:val="HTML0"/>
+        <w:shd w:val="clear" w:color="auto" w:fill="292929"/>
+        <w:rPr>
+          <w:rStyle w:val="HTML"/>
+          <w:rFonts w:ascii="Consolas" w:hAnsi="Consolas" w:cs="Consolas"/>
+          <w:color w:val="FAFAFA"/>
+          <w:lang w:val="en-US"/>
+        </w:rPr>
+      </w:pPr>
+      <w:r>
+        <w:rPr>
+          <w:rStyle w:val="HTML"/>
+          <w:rFonts w:ascii="Consolas" w:hAnsi="Consolas" w:cs="Consolas"/>
+          <w:color w:val="FAFAFA"/>
+          <w:lang w:val="en-US"/>
+        </w:rPr>
+        <w:t xml:space="preserve">        &lt;input</w:t>
+      </w:r>
+    </w:p>
+    <w:p>
+      <w:pPr>
+        <w:pStyle w:val="HTML0"/>
+        <w:shd w:val="clear" w:color="auto" w:fill="292929"/>
+        <w:rPr>
+          <w:rStyle w:val="HTML"/>
+          <w:rFonts w:ascii="Consolas" w:hAnsi="Consolas" w:cs="Consolas"/>
+          <w:color w:val="FAFAFA"/>
+          <w:lang w:val="en-US"/>
+        </w:rPr>
+      </w:pPr>
+      <w:r>
+        <w:rPr>
+          <w:rStyle w:val="HTML"/>
+          <w:rFonts w:ascii="Consolas" w:hAnsi="Consolas" w:cs="Consolas"/>
+          <w:color w:val="FAFAFA"/>
+          <w:lang w:val="en-US"/>
+        </w:rPr>
+        <w:t xml:space="preserve">          </w:t>
+      </w:r>
+      <w:proofErr w:type="gramStart"/>
+      <w:r>
+        <w:rPr>
+          <w:rStyle w:val="HTML"/>
+          <w:rFonts w:ascii="Consolas" w:hAnsi="Consolas" w:cs="Consolas"/>
+          <w:color w:val="FAFAFA"/>
+          <w:lang w:val="en-US"/>
+        </w:rPr>
+        <w:t>type</w:t>
+      </w:r>
+      <w:proofErr w:type="gramEnd"/>
+      <w:r>
+        <w:rPr>
+          <w:rStyle w:val="HTML"/>
+          <w:rFonts w:ascii="Consolas" w:hAnsi="Consolas" w:cs="Consolas"/>
+          <w:color w:val="FAFAFA"/>
+          <w:lang w:val="en-US"/>
+        </w:rPr>
+        <w:t>="text"</w:t>
+      </w:r>
+    </w:p>
+    <w:p>
+      <w:pPr>
+        <w:pStyle w:val="HTML0"/>
+        <w:shd w:val="clear" w:color="auto" w:fill="292929"/>
+        <w:rPr>
+          <w:rStyle w:val="HTML"/>
+          <w:rFonts w:ascii="Consolas" w:hAnsi="Consolas" w:cs="Consolas"/>
+          <w:color w:val="FAFAFA"/>
+          <w:lang w:val="en-US"/>
+        </w:rPr>
+      </w:pPr>
+      <w:r>
+        <w:rPr>
+          <w:rStyle w:val="HTML"/>
+          <w:rFonts w:ascii="Consolas" w:hAnsi="Consolas" w:cs="Consolas"/>
+          <w:color w:val="FAFAFA"/>
+          <w:lang w:val="en-US"/>
+        </w:rPr>
+        <w:t xml:space="preserve">          </w:t>
+      </w:r>
+      <w:proofErr w:type="gramStart"/>
+      <w:r>
+        <w:rPr>
+          <w:rStyle w:val="HTML"/>
+          <w:rFonts w:ascii="Consolas" w:hAnsi="Consolas" w:cs="Consolas"/>
+          <w:color w:val="FAFAFA"/>
+          <w:lang w:val="en-US"/>
+        </w:rPr>
+        <w:t>placeholder</w:t>
+      </w:r>
+      <w:proofErr w:type="gramEnd"/>
+      <w:r>
+        <w:rPr>
+          <w:rStyle w:val="HTML"/>
+          <w:rFonts w:ascii="Consolas" w:hAnsi="Consolas" w:cs="Consolas"/>
+          <w:color w:val="FAFAFA"/>
+          <w:lang w:val="en-US"/>
+        </w:rPr>
+        <w:t>="Add Input"</w:t>
+      </w:r>
+    </w:p>
+    <w:p>
+      <w:pPr>
+        <w:pStyle w:val="HTML0"/>
+        <w:shd w:val="clear" w:color="auto" w:fill="292929"/>
+        <w:rPr>
+          <w:rStyle w:val="HTML"/>
+          <w:rFonts w:ascii="Consolas" w:hAnsi="Consolas" w:cs="Consolas"/>
+          <w:color w:val="FAFAFA"/>
+          <w:lang w:val="en-US"/>
+        </w:rPr>
+      </w:pPr>
+      <w:r>
+        <w:rPr>
+          <w:rStyle w:val="HTML"/>
+          <w:rFonts w:ascii="Consolas" w:hAnsi="Consolas" w:cs="Consolas"/>
+          <w:color w:val="FAFAFA"/>
+          <w:lang w:val="en-US"/>
+        </w:rPr>
+        <w:t xml:space="preserve">          </w:t>
+      </w:r>
+      <w:proofErr w:type="gramStart"/>
+      <w:r>
+        <w:rPr>
+          <w:rStyle w:val="HTML"/>
+          <w:rFonts w:ascii="Consolas" w:hAnsi="Consolas" w:cs="Consolas"/>
+          <w:color w:val="FAFAFA"/>
+          <w:lang w:val="en-US"/>
+        </w:rPr>
+        <w:t>ref</w:t>
+      </w:r>
+      <w:proofErr w:type="gramEnd"/>
+      <w:r>
+        <w:rPr>
+          <w:rStyle w:val="HTML"/>
+          <w:rFonts w:ascii="Consolas" w:hAnsi="Consolas" w:cs="Consolas"/>
+          <w:color w:val="FAFAFA"/>
+          <w:lang w:val="en-US"/>
+        </w:rPr>
+        <w:t>={(</w:t>
+      </w:r>
+      <w:proofErr w:type="spellStart"/>
+      <w:r>
+        <w:rPr>
+          <w:rStyle w:val="HTML"/>
+          <w:rFonts w:ascii="Consolas" w:hAnsi="Consolas" w:cs="Consolas"/>
+          <w:color w:val="FAFAFA"/>
+          <w:lang w:val="en-US"/>
+        </w:rPr>
+        <w:t>inputElement</w:t>
+      </w:r>
+      <w:proofErr w:type="spellEnd"/>
+      <w:r>
+        <w:rPr>
+          <w:rStyle w:val="HTML"/>
+          <w:rFonts w:ascii="Consolas" w:hAnsi="Consolas" w:cs="Consolas"/>
+          <w:color w:val="FAFAFA"/>
+          <w:lang w:val="en-US"/>
+        </w:rPr>
+        <w:t xml:space="preserve">) =&gt; </w:t>
+      </w:r>
+      <w:proofErr w:type="spellStart"/>
+      <w:r>
+        <w:rPr>
+          <w:rStyle w:val="HTML"/>
+          <w:rFonts w:ascii="Consolas" w:hAnsi="Consolas" w:cs="Consolas"/>
+          <w:color w:val="FAFAFA"/>
+          <w:lang w:val="en-US"/>
+        </w:rPr>
+        <w:t>this.colorElement</w:t>
+      </w:r>
+      <w:proofErr w:type="spellEnd"/>
+      <w:r>
+        <w:rPr>
+          <w:rStyle w:val="HTML"/>
+          <w:rFonts w:ascii="Consolas" w:hAnsi="Consolas" w:cs="Consolas"/>
+          <w:color w:val="FAFAFA"/>
+          <w:lang w:val="en-US"/>
+        </w:rPr>
+        <w:t xml:space="preserve"> = </w:t>
+      </w:r>
+      <w:proofErr w:type="spellStart"/>
+      <w:r>
+        <w:rPr>
+          <w:rStyle w:val="HTML"/>
+          <w:rFonts w:ascii="Consolas" w:hAnsi="Consolas" w:cs="Consolas"/>
+          <w:color w:val="FAFAFA"/>
+          <w:lang w:val="en-US"/>
+        </w:rPr>
+        <w:t>inputElement</w:t>
+      </w:r>
+      <w:proofErr w:type="spellEnd"/>
+      <w:r>
+        <w:rPr>
+          <w:rStyle w:val="HTML"/>
+          <w:rFonts w:ascii="Consolas" w:hAnsi="Consolas" w:cs="Consolas"/>
+          <w:color w:val="FAFAFA"/>
+          <w:lang w:val="en-US"/>
+        </w:rPr>
+        <w:t>}</w:t>
+      </w:r>
+    </w:p>
+    <w:p>
+      <w:pPr>
+        <w:pStyle w:val="HTML0"/>
+        <w:shd w:val="clear" w:color="auto" w:fill="292929"/>
+        <w:rPr>
+          <w:rStyle w:val="HTML"/>
+          <w:rFonts w:ascii="Consolas" w:hAnsi="Consolas" w:cs="Consolas"/>
+          <w:color w:val="FAFAFA"/>
+          <w:lang w:val="en-US"/>
+        </w:rPr>
+      </w:pPr>
+      <w:r>
+        <w:rPr>
+          <w:rStyle w:val="HTML"/>
+          <w:rFonts w:ascii="Consolas" w:hAnsi="Consolas" w:cs="Consolas"/>
+          <w:color w:val="FAFAFA"/>
+          <w:lang w:val="en-US"/>
+        </w:rPr>
+        <w:t xml:space="preserve">        /&gt;</w:t>
+      </w:r>
+    </w:p>
+    <w:p>
+      <w:pPr>
+        <w:pStyle w:val="HTML0"/>
+        <w:shd w:val="clear" w:color="auto" w:fill="292929"/>
+        <w:rPr>
+          <w:rStyle w:val="HTML"/>
+          <w:rFonts w:ascii="Consolas" w:hAnsi="Consolas" w:cs="Consolas"/>
+          <w:color w:val="FAFAFA"/>
+          <w:lang w:val="en-US"/>
+        </w:rPr>
+      </w:pPr>
+    </w:p>
+    <w:p>
+      <w:pPr>
+        <w:pStyle w:val="HTML0"/>
+        <w:shd w:val="clear" w:color="auto" w:fill="292929"/>
+        <w:rPr>
+          <w:rStyle w:val="HTML"/>
+          <w:rFonts w:ascii="Consolas" w:hAnsi="Consolas" w:cs="Consolas"/>
+          <w:color w:val="FAFAFA"/>
+          <w:lang w:val="en-US"/>
+        </w:rPr>
+      </w:pPr>
+      <w:r>
+        <w:rPr>
+          <w:rStyle w:val="HTML"/>
+          <w:rFonts w:ascii="Consolas" w:hAnsi="Consolas" w:cs="Consolas"/>
+          <w:color w:val="FAFAFA"/>
+          <w:lang w:val="en-US"/>
+        </w:rPr>
+        <w:t xml:space="preserve">        &lt;button </w:t>
+      </w:r>
+      <w:proofErr w:type="spellStart"/>
+      <w:r>
+        <w:rPr>
+          <w:rStyle w:val="HTML"/>
+          <w:rFonts w:ascii="Consolas" w:hAnsi="Consolas" w:cs="Consolas"/>
+          <w:color w:val="FAFAFA"/>
+          <w:lang w:val="en-US"/>
+        </w:rPr>
+        <w:t>onClick</w:t>
+      </w:r>
+      <w:proofErr w:type="spellEnd"/>
+      <w:proofErr w:type="gramStart"/>
+      <w:r>
+        <w:rPr>
+          <w:rStyle w:val="HTML"/>
+          <w:rFonts w:ascii="Consolas" w:hAnsi="Consolas" w:cs="Consolas"/>
+          <w:color w:val="FAFAFA"/>
+          <w:lang w:val="en-US"/>
+        </w:rPr>
+        <w:t>={</w:t>
+      </w:r>
+      <w:proofErr w:type="spellStart"/>
+      <w:proofErr w:type="gramEnd"/>
+      <w:r>
+        <w:rPr>
+          <w:rStyle w:val="HTML"/>
+          <w:rFonts w:ascii="Consolas" w:hAnsi="Consolas" w:cs="Consolas"/>
+          <w:color w:val="FAFAFA"/>
+          <w:lang w:val="en-US"/>
+        </w:rPr>
+        <w:t>this.alertTextInput</w:t>
+      </w:r>
+      <w:proofErr w:type="spellEnd"/>
+      <w:r>
+        <w:rPr>
+          <w:rStyle w:val="HTML"/>
+          <w:rFonts w:ascii="Consolas" w:hAnsi="Consolas" w:cs="Consolas"/>
+          <w:color w:val="FAFAFA"/>
+          <w:lang w:val="en-US"/>
+        </w:rPr>
+        <w:t>}&gt;Alert Input&lt;/button&gt;</w:t>
+      </w:r>
+    </w:p>
+    <w:p>
+      <w:pPr>
+        <w:pStyle w:val="HTML0"/>
+        <w:shd w:val="clear" w:color="auto" w:fill="292929"/>
+        <w:rPr>
+          <w:rStyle w:val="HTML"/>
+          <w:rFonts w:ascii="Consolas" w:hAnsi="Consolas" w:cs="Consolas"/>
+          <w:color w:val="FAFAFA"/>
+          <w:lang w:val="en-US"/>
+        </w:rPr>
+      </w:pPr>
+      <w:r>
+        <w:rPr>
+          <w:rStyle w:val="HTML"/>
+          <w:rFonts w:ascii="Consolas" w:hAnsi="Consolas" w:cs="Consolas"/>
+          <w:color w:val="FAFAFA"/>
+          <w:lang w:val="en-US"/>
+        </w:rPr>
+        <w:t xml:space="preserve">      &lt;/div&gt;</w:t>
+      </w:r>
+    </w:p>
+    <w:p>
+      <w:pPr>
+        <w:pStyle w:val="HTML0"/>
+        <w:shd w:val="clear" w:color="auto" w:fill="292929"/>
+        <w:rPr>
+          <w:rStyle w:val="HTML"/>
+          <w:rFonts w:ascii="Consolas" w:hAnsi="Consolas" w:cs="Consolas"/>
+          <w:color w:val="FAFAFA"/>
+          <w:lang w:val="en-US"/>
+        </w:rPr>
+      </w:pPr>
+      <w:r>
+        <w:rPr>
+          <w:rStyle w:val="HTML"/>
+          <w:rFonts w:ascii="Consolas" w:hAnsi="Consolas" w:cs="Consolas"/>
+          <w:color w:val="FAFAFA"/>
+          <w:lang w:val="en-US"/>
+        </w:rPr>
+        <w:t xml:space="preserve">    );</w:t>
+      </w:r>
+    </w:p>
+    <w:p>
+      <w:pPr>
+        <w:pStyle w:val="HTML0"/>
+        <w:shd w:val="clear" w:color="auto" w:fill="292929"/>
+        <w:rPr>
+          <w:rStyle w:val="HTML"/>
+          <w:rFonts w:ascii="Consolas" w:hAnsi="Consolas" w:cs="Consolas"/>
+          <w:color w:val="FAFAFA"/>
+          <w:lang w:val="en-US"/>
+        </w:rPr>
+      </w:pPr>
+      <w:r>
+        <w:rPr>
+          <w:rStyle w:val="HTML"/>
+          <w:rFonts w:ascii="Consolas" w:hAnsi="Consolas" w:cs="Consolas"/>
+          <w:color w:val="FAFAFA"/>
+          <w:lang w:val="en-US"/>
+        </w:rPr>
+        <w:t xml:space="preserve">  }</w:t>
+      </w:r>
+    </w:p>
+    <w:p>
+      <w:pPr>
+        <w:pStyle w:val="HTML0"/>
+        <w:shd w:val="clear" w:color="auto" w:fill="292929"/>
+        <w:rPr>
+          <w:rFonts w:ascii="Consolas" w:hAnsi="Consolas" w:cs="Consolas"/>
+          <w:color w:val="FAFAFA"/>
+          <w:sz w:val="24"/>
+          <w:szCs w:val="24"/>
+          <w:lang w:val="en-US"/>
+        </w:rPr>
+      </w:pPr>
+      <w:r>
+        <w:rPr>
+          <w:rStyle w:val="HTML"/>
+          <w:rFonts w:ascii="Consolas" w:hAnsi="Consolas" w:cs="Consolas"/>
+          <w:color w:val="FAFAFA"/>
+          <w:lang w:val="en-US"/>
+        </w:rPr>
+        <w:t>}</w:t>
+      </w:r>
+    </w:p>
+    <w:p>
+      <w:pPr>
+        <w:pStyle w:val="a8"/>
+        <w:shd w:val="clear" w:color="auto" w:fill="FFFFFF"/>
+        <w:spacing w:before="0" w:beforeAutospacing="0"/>
+        <w:rPr>
+          <w:rFonts w:ascii="Segoe UI" w:hAnsi="Segoe UI" w:cs="Segoe UI"/>
+          <w:color w:val="212529"/>
+          <w:lang w:val="en-US"/>
+        </w:rPr>
+      </w:pPr>
+      <w:r>
+        <w:rPr>
+          <w:rFonts w:ascii="Segoe UI" w:hAnsi="Segoe UI" w:cs="Segoe UI"/>
+          <w:color w:val="212529"/>
+          <w:lang w:val="en-US"/>
+        </w:rPr>
+        <w:t>In the line </w:t>
+      </w:r>
+      <w:r>
+        <w:rPr>
+          <w:rStyle w:val="HTML"/>
+          <w:rFonts w:ascii="Consolas" w:hAnsi="Consolas" w:cs="Consolas"/>
+          <w:color w:val="FFFFFF"/>
+          <w:sz w:val="21"/>
+          <w:szCs w:val="21"/>
+          <w:bdr w:val="single" w:sz="6" w:space="2" w:color="737B83" w:frame="1"/>
+          <w:shd w:val="clear" w:color="auto" w:fill="2F3D48"/>
+          <w:lang w:val="en-US"/>
+        </w:rPr>
+        <w:t>ref</w:t>
+      </w:r>
+      <w:proofErr w:type="gramStart"/>
+      <w:r>
+        <w:rPr>
+          <w:rStyle w:val="HTML"/>
+          <w:rFonts w:ascii="Consolas" w:hAnsi="Consolas" w:cs="Consolas"/>
+          <w:color w:val="FFFFFF"/>
+          <w:sz w:val="21"/>
+          <w:szCs w:val="21"/>
+          <w:bdr w:val="single" w:sz="6" w:space="2" w:color="737B83" w:frame="1"/>
+          <w:shd w:val="clear" w:color="auto" w:fill="2F3D48"/>
+          <w:lang w:val="en-US"/>
+        </w:rPr>
+        <w:t>={</w:t>
+      </w:r>
+      <w:proofErr w:type="gramEnd"/>
+      <w:r>
+        <w:rPr>
+          <w:rStyle w:val="HTML"/>
+          <w:rFonts w:ascii="Consolas" w:hAnsi="Consolas" w:cs="Consolas"/>
+          <w:color w:val="FFFFFF"/>
+          <w:sz w:val="21"/>
+          <w:szCs w:val="21"/>
+          <w:bdr w:val="single" w:sz="6" w:space="2" w:color="737B83" w:frame="1"/>
+          <w:shd w:val="clear" w:color="auto" w:fill="2F3D48"/>
+          <w:lang w:val="en-US"/>
+        </w:rPr>
+        <w:t>(</w:t>
+      </w:r>
+      <w:proofErr w:type="spellStart"/>
+      <w:r>
+        <w:rPr>
+          <w:rStyle w:val="HTML"/>
+          <w:rFonts w:ascii="Consolas" w:hAnsi="Consolas" w:cs="Consolas"/>
+          <w:color w:val="FFFFFF"/>
+          <w:sz w:val="21"/>
+          <w:szCs w:val="21"/>
+          <w:bdr w:val="single" w:sz="6" w:space="2" w:color="737B83" w:frame="1"/>
+          <w:shd w:val="clear" w:color="auto" w:fill="2F3D48"/>
+          <w:lang w:val="en-US"/>
+        </w:rPr>
+        <w:t>inputElement</w:t>
+      </w:r>
+      <w:proofErr w:type="spellEnd"/>
+      <w:r>
+        <w:rPr>
+          <w:rStyle w:val="HTML"/>
+          <w:rFonts w:ascii="Consolas" w:hAnsi="Consolas" w:cs="Consolas"/>
+          <w:color w:val="FFFFFF"/>
+          <w:sz w:val="21"/>
+          <w:szCs w:val="21"/>
+          <w:bdr w:val="single" w:sz="6" w:space="2" w:color="737B83" w:frame="1"/>
+          <w:shd w:val="clear" w:color="auto" w:fill="2F3D48"/>
+          <w:lang w:val="en-US"/>
+        </w:rPr>
+        <w:t xml:space="preserve">) =&gt; </w:t>
+      </w:r>
+      <w:proofErr w:type="spellStart"/>
+      <w:r>
+        <w:rPr>
+          <w:rStyle w:val="HTML"/>
+          <w:rFonts w:ascii="Consolas" w:hAnsi="Consolas" w:cs="Consolas"/>
+          <w:color w:val="FFFFFF"/>
+          <w:sz w:val="21"/>
+          <w:szCs w:val="21"/>
+          <w:bdr w:val="single" w:sz="6" w:space="2" w:color="737B83" w:frame="1"/>
+          <w:shd w:val="clear" w:color="auto" w:fill="2F3D48"/>
+          <w:lang w:val="en-US"/>
+        </w:rPr>
+        <w:t>this.colorElement</w:t>
+      </w:r>
+      <w:proofErr w:type="spellEnd"/>
+      <w:r>
+        <w:rPr>
+          <w:rStyle w:val="HTML"/>
+          <w:rFonts w:ascii="Consolas" w:hAnsi="Consolas" w:cs="Consolas"/>
+          <w:color w:val="FFFFFF"/>
+          <w:sz w:val="21"/>
+          <w:szCs w:val="21"/>
+          <w:bdr w:val="single" w:sz="6" w:space="2" w:color="737B83" w:frame="1"/>
+          <w:shd w:val="clear" w:color="auto" w:fill="2F3D48"/>
+          <w:lang w:val="en-US"/>
+        </w:rPr>
+        <w:t xml:space="preserve"> = </w:t>
+      </w:r>
+      <w:proofErr w:type="spellStart"/>
+      <w:r>
+        <w:rPr>
+          <w:rStyle w:val="HTML"/>
+          <w:rFonts w:ascii="Consolas" w:hAnsi="Consolas" w:cs="Consolas"/>
+          <w:color w:val="FFFFFF"/>
+          <w:sz w:val="21"/>
+          <w:szCs w:val="21"/>
+          <w:bdr w:val="single" w:sz="6" w:space="2" w:color="737B83" w:frame="1"/>
+          <w:shd w:val="clear" w:color="auto" w:fill="2F3D48"/>
+          <w:lang w:val="en-US"/>
+        </w:rPr>
+        <w:t>inputElement</w:t>
+      </w:r>
+      <w:proofErr w:type="spellEnd"/>
+      <w:r>
+        <w:rPr>
+          <w:rStyle w:val="HTML"/>
+          <w:rFonts w:ascii="Consolas" w:hAnsi="Consolas" w:cs="Consolas"/>
+          <w:color w:val="FFFFFF"/>
+          <w:sz w:val="21"/>
+          <w:szCs w:val="21"/>
+          <w:bdr w:val="single" w:sz="6" w:space="2" w:color="737B83" w:frame="1"/>
+          <w:shd w:val="clear" w:color="auto" w:fill="2F3D48"/>
+          <w:lang w:val="en-US"/>
+        </w:rPr>
+        <w:t>}</w:t>
+      </w:r>
+      <w:r>
+        <w:rPr>
+          <w:rFonts w:ascii="Segoe UI" w:hAnsi="Segoe UI" w:cs="Segoe UI"/>
+          <w:color w:val="212529"/>
+          <w:lang w:val="en-US"/>
+        </w:rPr>
+        <w:t>, </w:t>
+      </w:r>
+      <w:proofErr w:type="spellStart"/>
+      <w:r>
+        <w:rPr>
+          <w:rStyle w:val="HTML"/>
+          <w:rFonts w:ascii="Consolas" w:hAnsi="Consolas" w:cs="Consolas"/>
+          <w:color w:val="FFFFFF"/>
+          <w:sz w:val="21"/>
+          <w:szCs w:val="21"/>
+          <w:bdr w:val="single" w:sz="6" w:space="2" w:color="737B83" w:frame="1"/>
+          <w:shd w:val="clear" w:color="auto" w:fill="2F3D48"/>
+          <w:lang w:val="en-US"/>
+        </w:rPr>
+        <w:t>inputElement</w:t>
+      </w:r>
+      <w:proofErr w:type="spellEnd"/>
+      <w:r>
+        <w:rPr>
+          <w:rFonts w:ascii="Segoe UI" w:hAnsi="Segoe UI" w:cs="Segoe UI"/>
+          <w:color w:val="212529"/>
+          <w:lang w:val="en-US"/>
+        </w:rPr>
+        <w:t> is a reference to the </w:t>
+      </w:r>
+      <w:r>
+        <w:rPr>
+          <w:rStyle w:val="HTML"/>
+          <w:rFonts w:ascii="Consolas" w:hAnsi="Consolas" w:cs="Consolas"/>
+          <w:color w:val="FFFFFF"/>
+          <w:sz w:val="21"/>
+          <w:szCs w:val="21"/>
+          <w:bdr w:val="single" w:sz="6" w:space="2" w:color="737B83" w:frame="1"/>
+          <w:shd w:val="clear" w:color="auto" w:fill="2F3D48"/>
+          <w:lang w:val="en-US"/>
+        </w:rPr>
+        <w:t>input</w:t>
+      </w:r>
+      <w:r>
+        <w:rPr>
+          <w:rFonts w:ascii="Segoe UI" w:hAnsi="Segoe UI" w:cs="Segoe UI"/>
+          <w:color w:val="212529"/>
+          <w:lang w:val="en-US"/>
+        </w:rPr>
+        <w:t> DOM element. We are storing a reference to the </w:t>
+      </w:r>
+      <w:r>
+        <w:rPr>
+          <w:rStyle w:val="HTML"/>
+          <w:rFonts w:ascii="Consolas" w:hAnsi="Consolas" w:cs="Consolas"/>
+          <w:color w:val="FFFFFF"/>
+          <w:sz w:val="21"/>
+          <w:szCs w:val="21"/>
+          <w:bdr w:val="single" w:sz="6" w:space="2" w:color="737B83" w:frame="1"/>
+          <w:shd w:val="clear" w:color="auto" w:fill="2F3D48"/>
+          <w:lang w:val="en-US"/>
+        </w:rPr>
+        <w:t>input</w:t>
+      </w:r>
+      <w:r>
+        <w:rPr>
+          <w:rFonts w:ascii="Segoe UI" w:hAnsi="Segoe UI" w:cs="Segoe UI"/>
+          <w:color w:val="212529"/>
+          <w:lang w:val="en-US"/>
+        </w:rPr>
+        <w:t> DOM element in the </w:t>
+      </w:r>
+      <w:proofErr w:type="spellStart"/>
+      <w:r>
+        <w:rPr>
+          <w:rStyle w:val="HTML"/>
+          <w:rFonts w:ascii="Consolas" w:hAnsi="Consolas" w:cs="Consolas"/>
+          <w:color w:val="FFFFFF"/>
+          <w:sz w:val="21"/>
+          <w:szCs w:val="21"/>
+          <w:bdr w:val="single" w:sz="6" w:space="2" w:color="737B83" w:frame="1"/>
+          <w:shd w:val="clear" w:color="auto" w:fill="2F3D48"/>
+          <w:lang w:val="en-US"/>
+        </w:rPr>
+        <w:t>colorElement</w:t>
+      </w:r>
+      <w:proofErr w:type="spellEnd"/>
+      <w:r>
+        <w:rPr>
+          <w:rFonts w:ascii="Segoe UI" w:hAnsi="Segoe UI" w:cs="Segoe UI"/>
+          <w:color w:val="212529"/>
+          <w:lang w:val="en-US"/>
+        </w:rPr>
+        <w:t> instance property of the </w:t>
+      </w:r>
+      <w:r>
+        <w:rPr>
+          <w:rStyle w:val="HTML"/>
+          <w:rFonts w:ascii="Consolas" w:hAnsi="Consolas" w:cs="Consolas"/>
+          <w:color w:val="FFFFFF"/>
+          <w:sz w:val="21"/>
+          <w:szCs w:val="21"/>
+          <w:bdr w:val="single" w:sz="6" w:space="2" w:color="737B83" w:frame="1"/>
+          <w:shd w:val="clear" w:color="auto" w:fill="2F3D48"/>
+          <w:lang w:val="en-US"/>
+        </w:rPr>
+        <w:t>Color</w:t>
+      </w:r>
+      <w:r>
+        <w:rPr>
+          <w:rFonts w:ascii="Segoe UI" w:hAnsi="Segoe UI" w:cs="Segoe UI"/>
+          <w:color w:val="212529"/>
+          <w:lang w:val="en-US"/>
+        </w:rPr>
+        <w:t> class.</w:t>
+      </w:r>
+    </w:p>
+    <w:p>
+      <w:pPr>
+        <w:pStyle w:val="a8"/>
+        <w:shd w:val="clear" w:color="auto" w:fill="FFFFFF"/>
+        <w:spacing w:before="0" w:beforeAutospacing="0"/>
+        <w:rPr>
+          <w:rFonts w:ascii="Segoe UI" w:hAnsi="Segoe UI" w:cs="Segoe UI"/>
+          <w:color w:val="212529"/>
+          <w:lang w:val="en-US"/>
+        </w:rPr>
+      </w:pPr>
+      <w:r>
+        <w:rPr>
+          <w:rFonts w:ascii="Segoe UI" w:hAnsi="Segoe UI" w:cs="Segoe UI"/>
+          <w:color w:val="212529"/>
+          <w:lang w:val="en-US"/>
+        </w:rPr>
+        <w:t>Please note:</w:t>
+      </w:r>
+    </w:p>
+    <w:p>
+      <w:pPr>
+        <w:pStyle w:val="a8"/>
+        <w:shd w:val="clear" w:color="auto" w:fill="FFFFFF"/>
+        <w:spacing w:before="0" w:beforeAutospacing="0"/>
+        <w:rPr>
+          <w:rFonts w:ascii="Segoe UI" w:hAnsi="Segoe UI" w:cs="Segoe UI"/>
+          <w:color w:val="212529"/>
+          <w:lang w:val="en-US"/>
+        </w:rPr>
+      </w:pPr>
+      <w:hyperlink r:id="rId23" w:anchor="callback-refs" w:tgtFrame="_blank" w:history="1">
+        <w:r>
+          <w:rPr>
+            <w:rStyle w:val="a7"/>
+            <w:rFonts w:ascii="Segoe UI" w:hAnsi="Segoe UI" w:cs="Segoe UI"/>
+            <w:color w:val="007BFF"/>
+            <w:u w:val="none"/>
+            <w:lang w:val="en-US"/>
+          </w:rPr>
+          <w:t>React will call the ref callback with the DOM element when the component mounts, and call it with </w:t>
+        </w:r>
+        <w:r>
+          <w:rPr>
+            <w:rStyle w:val="HTML"/>
+            <w:rFonts w:ascii="Consolas" w:hAnsi="Consolas" w:cs="Consolas"/>
+            <w:color w:val="FFFFFF"/>
+            <w:sz w:val="21"/>
+            <w:szCs w:val="21"/>
+            <w:bdr w:val="single" w:sz="6" w:space="2" w:color="737B83" w:frame="1"/>
+            <w:shd w:val="clear" w:color="auto" w:fill="2F3D48"/>
+            <w:lang w:val="en-US"/>
+          </w:rPr>
+          <w:t>null</w:t>
+        </w:r>
+        <w:r>
+          <w:rPr>
+            <w:rStyle w:val="a7"/>
+            <w:rFonts w:ascii="Segoe UI" w:hAnsi="Segoe UI" w:cs="Segoe UI"/>
+            <w:color w:val="007BFF"/>
+            <w:u w:val="none"/>
+            <w:lang w:val="en-US"/>
+          </w:rPr>
+          <w:t xml:space="preserve"> when it unmounts. Refs </w:t>
+        </w:r>
+        <w:proofErr w:type="gramStart"/>
+        <w:r>
+          <w:rPr>
+            <w:rStyle w:val="a7"/>
+            <w:rFonts w:ascii="Segoe UI" w:hAnsi="Segoe UI" w:cs="Segoe UI"/>
+            <w:color w:val="007BFF"/>
+            <w:u w:val="none"/>
+            <w:lang w:val="en-US"/>
+          </w:rPr>
+          <w:t>are guaranteed</w:t>
+        </w:r>
+        <w:proofErr w:type="gramEnd"/>
+        <w:r>
+          <w:rPr>
+            <w:rStyle w:val="a7"/>
+            <w:rFonts w:ascii="Segoe UI" w:hAnsi="Segoe UI" w:cs="Segoe UI"/>
+            <w:color w:val="007BFF"/>
+            <w:u w:val="none"/>
+            <w:lang w:val="en-US"/>
+          </w:rPr>
+          <w:t xml:space="preserve"> to be up-to-date before </w:t>
+        </w:r>
+        <w:proofErr w:type="spellStart"/>
+        <w:r>
+          <w:rPr>
+            <w:rStyle w:val="HTML"/>
+            <w:rFonts w:ascii="Consolas" w:hAnsi="Consolas" w:cs="Consolas"/>
+            <w:color w:val="FFFFFF"/>
+            <w:sz w:val="21"/>
+            <w:szCs w:val="21"/>
+            <w:bdr w:val="single" w:sz="6" w:space="2" w:color="737B83" w:frame="1"/>
+            <w:shd w:val="clear" w:color="auto" w:fill="2F3D48"/>
+            <w:lang w:val="en-US"/>
+          </w:rPr>
+          <w:t>componentDidMount</w:t>
+        </w:r>
+        <w:proofErr w:type="spellEnd"/>
+        <w:r>
+          <w:rPr>
+            <w:rStyle w:val="a7"/>
+            <w:rFonts w:ascii="Segoe UI" w:hAnsi="Segoe UI" w:cs="Segoe UI"/>
+            <w:color w:val="007BFF"/>
+            <w:u w:val="none"/>
+            <w:lang w:val="en-US"/>
+          </w:rPr>
+          <w:t> or </w:t>
+        </w:r>
+        <w:proofErr w:type="spellStart"/>
+        <w:r>
+          <w:rPr>
+            <w:rStyle w:val="HTML"/>
+            <w:rFonts w:ascii="Consolas" w:hAnsi="Consolas" w:cs="Consolas"/>
+            <w:color w:val="FFFFFF"/>
+            <w:sz w:val="21"/>
+            <w:szCs w:val="21"/>
+            <w:bdr w:val="single" w:sz="6" w:space="2" w:color="737B83" w:frame="1"/>
+            <w:shd w:val="clear" w:color="auto" w:fill="2F3D48"/>
+            <w:lang w:val="en-US"/>
+          </w:rPr>
+          <w:t>componentDidUpdate</w:t>
+        </w:r>
+        <w:proofErr w:type="spellEnd"/>
+        <w:r>
+          <w:rPr>
+            <w:rStyle w:val="a7"/>
+            <w:rFonts w:ascii="Segoe UI" w:hAnsi="Segoe UI" w:cs="Segoe UI"/>
+            <w:color w:val="007BFF"/>
+            <w:u w:val="none"/>
+            <w:lang w:val="en-US"/>
+          </w:rPr>
+          <w:t> fires.</w:t>
+        </w:r>
+      </w:hyperlink>
+    </w:p>
+    <w:p>
+      <w:pPr>
+        <w:rPr>
+          <w:rFonts w:cs="Arial"/>
+          <w:sz w:val="28"/>
+          <w:szCs w:val="28"/>
+          <w:lang w:val="en-US"/>
+        </w:rPr>
+      </w:pPr>
+    </w:p>
+    <w:p>
+      <w:pPr>
+        <w:pStyle w:val="4"/>
+        <w:shd w:val="clear" w:color="auto" w:fill="FFFFFF"/>
+        <w:spacing w:before="0" w:beforeAutospacing="0"/>
+        <w:rPr>
+          <w:rFonts w:ascii="Segoe UI" w:hAnsi="Segoe UI" w:cs="Segoe UI"/>
+          <w:b w:val="0"/>
+          <w:bCs w:val="0"/>
+          <w:color w:val="212529"/>
+          <w:lang w:val="en-US"/>
+        </w:rPr>
+      </w:pPr>
+      <w:proofErr w:type="gramStart"/>
+      <w:r>
+        <w:rPr>
+          <w:rStyle w:val="HTML"/>
+          <w:rFonts w:ascii="Consolas" w:hAnsi="Consolas" w:cs="Consolas"/>
+          <w:b w:val="0"/>
+          <w:bCs w:val="0"/>
+          <w:color w:val="FFFFFF"/>
+          <w:sz w:val="32"/>
+          <w:szCs w:val="32"/>
+          <w:bdr w:val="single" w:sz="6" w:space="2" w:color="737B83" w:frame="1"/>
+          <w:shd w:val="clear" w:color="auto" w:fill="2F3D48"/>
+          <w:lang w:val="en-US"/>
+        </w:rPr>
+        <w:t>componentDidMount()</w:t>
+      </w:r>
+      <w:proofErr w:type="gramEnd"/>
+    </w:p>
+    <w:p>
+      <w:pPr>
+        <w:pStyle w:val="a8"/>
+        <w:shd w:val="clear" w:color="auto" w:fill="FFFFFF"/>
+        <w:spacing w:before="0" w:beforeAutospacing="0"/>
+        <w:rPr>
+          <w:rFonts w:ascii="Segoe UI" w:hAnsi="Segoe UI" w:cs="Segoe UI"/>
+          <w:color w:val="212529"/>
+          <w:lang w:val="en-US"/>
+        </w:rPr>
+      </w:pPr>
+      <w:hyperlink r:id="rId24" w:anchor="componentdidmount" w:tgtFrame="_blank" w:history="1">
+        <w:proofErr w:type="gramStart"/>
+        <w:r>
+          <w:rPr>
+            <w:rStyle w:val="HTML"/>
+            <w:rFonts w:ascii="Consolas" w:hAnsi="Consolas" w:cs="Consolas"/>
+            <w:color w:val="FFFFFF"/>
+            <w:sz w:val="21"/>
+            <w:szCs w:val="21"/>
+            <w:bdr w:val="single" w:sz="6" w:space="2" w:color="737B83" w:frame="1"/>
+            <w:shd w:val="clear" w:color="auto" w:fill="2F3D48"/>
+            <w:lang w:val="en-US"/>
+          </w:rPr>
+          <w:t>componentDidMount(</w:t>
+        </w:r>
+        <w:proofErr w:type="gramEnd"/>
+        <w:r>
+          <w:rPr>
+            <w:rStyle w:val="HTML"/>
+            <w:rFonts w:ascii="Consolas" w:hAnsi="Consolas" w:cs="Consolas"/>
+            <w:color w:val="FFFFFF"/>
+            <w:sz w:val="21"/>
+            <w:szCs w:val="21"/>
+            <w:bdr w:val="single" w:sz="6" w:space="2" w:color="737B83" w:frame="1"/>
+            <w:shd w:val="clear" w:color="auto" w:fill="2F3D48"/>
+            <w:lang w:val="en-US"/>
+          </w:rPr>
+          <w:t>)</w:t>
+        </w:r>
+        <w:r>
+          <w:rPr>
+            <w:rStyle w:val="a7"/>
+            <w:rFonts w:ascii="Segoe UI" w:hAnsi="Segoe UI" w:cs="Segoe UI"/>
+            <w:color w:val="007BFF"/>
+            <w:lang w:val="en-US"/>
+          </w:rPr>
+          <w:t> is invoked immediately after a component is mounted (inserted into the tree)…If you need to load data from a remote endpoint, this is a good place to instantiate the network request.</w:t>
+        </w:r>
+      </w:hyperlink>
+    </w:p>
+    <w:p>
+      <w:pPr>
+        <w:pStyle w:val="4"/>
+        <w:shd w:val="clear" w:color="auto" w:fill="FFFFFF"/>
+        <w:spacing w:before="0" w:beforeAutospacing="0"/>
+        <w:rPr>
+          <w:rFonts w:ascii="Segoe UI" w:hAnsi="Segoe UI" w:cs="Segoe UI"/>
+          <w:b w:val="0"/>
+          <w:bCs w:val="0"/>
+          <w:color w:val="212529"/>
+          <w:lang w:val="en-US"/>
+        </w:rPr>
+      </w:pPr>
+      <w:proofErr w:type="gramStart"/>
+      <w:r>
+        <w:rPr>
+          <w:rStyle w:val="HTML"/>
+          <w:rFonts w:ascii="Consolas" w:hAnsi="Consolas" w:cs="Consolas"/>
+          <w:b w:val="0"/>
+          <w:bCs w:val="0"/>
+          <w:color w:val="FFFFFF"/>
+          <w:sz w:val="32"/>
+          <w:szCs w:val="32"/>
+          <w:bdr w:val="single" w:sz="6" w:space="2" w:color="737B83" w:frame="1"/>
+          <w:shd w:val="clear" w:color="auto" w:fill="2F3D48"/>
+          <w:lang w:val="en-US"/>
+        </w:rPr>
+        <w:t>forceUpdate()</w:t>
+      </w:r>
+      <w:proofErr w:type="gramEnd"/>
+    </w:p>
+    <w:p>
+      <w:pPr>
+        <w:pStyle w:val="a8"/>
+        <w:shd w:val="clear" w:color="auto" w:fill="FFFFFF"/>
+        <w:spacing w:before="0" w:beforeAutospacing="0"/>
+        <w:rPr>
+          <w:rFonts w:ascii="Segoe UI" w:hAnsi="Segoe UI" w:cs="Segoe UI"/>
+          <w:color w:val="212529"/>
+          <w:lang w:val="en-US"/>
+        </w:rPr>
+      </w:pPr>
+      <w:hyperlink r:id="rId25" w:anchor="forceupdate" w:tgtFrame="_blank" w:history="1">
+        <w:r>
+          <w:rPr>
+            <w:rStyle w:val="a7"/>
+            <w:rFonts w:ascii="Segoe UI" w:hAnsi="Segoe UI" w:cs="Segoe UI"/>
+            <w:color w:val="007BFF"/>
+            <w:lang w:val="en-US"/>
+          </w:rPr>
+          <w:t>By default, when your component’s state or props change, your component will re-render. If your </w:t>
+        </w:r>
+        <w:proofErr w:type="gramStart"/>
+        <w:r>
+          <w:rPr>
+            <w:rStyle w:val="HTML"/>
+            <w:rFonts w:ascii="Consolas" w:hAnsi="Consolas" w:cs="Consolas"/>
+            <w:color w:val="FFFFFF"/>
+            <w:sz w:val="21"/>
+            <w:szCs w:val="21"/>
+            <w:bdr w:val="single" w:sz="6" w:space="2" w:color="737B83" w:frame="1"/>
+            <w:shd w:val="clear" w:color="auto" w:fill="2F3D48"/>
+            <w:lang w:val="en-US"/>
+          </w:rPr>
+          <w:t>render(</w:t>
+        </w:r>
+        <w:proofErr w:type="gramEnd"/>
+        <w:r>
+          <w:rPr>
+            <w:rStyle w:val="HTML"/>
+            <w:rFonts w:ascii="Consolas" w:hAnsi="Consolas" w:cs="Consolas"/>
+            <w:color w:val="FFFFFF"/>
+            <w:sz w:val="21"/>
+            <w:szCs w:val="21"/>
+            <w:bdr w:val="single" w:sz="6" w:space="2" w:color="737B83" w:frame="1"/>
+            <w:shd w:val="clear" w:color="auto" w:fill="2F3D48"/>
+            <w:lang w:val="en-US"/>
+          </w:rPr>
+          <w:t>)</w:t>
+        </w:r>
+        <w:r>
+          <w:rPr>
+            <w:rStyle w:val="a7"/>
+            <w:rFonts w:ascii="Segoe UI" w:hAnsi="Segoe UI" w:cs="Segoe UI"/>
+            <w:color w:val="007BFF"/>
+            <w:lang w:val="en-US"/>
+          </w:rPr>
+          <w:t> method depends on some other data, you can tell React that the component needs re-rendering by calling </w:t>
+        </w:r>
+        <w:r>
+          <w:rPr>
+            <w:rStyle w:val="HTML"/>
+            <w:rFonts w:ascii="Consolas" w:hAnsi="Consolas" w:cs="Consolas"/>
+            <w:color w:val="FFFFFF"/>
+            <w:sz w:val="21"/>
+            <w:szCs w:val="21"/>
+            <w:bdr w:val="single" w:sz="6" w:space="2" w:color="737B83" w:frame="1"/>
+            <w:shd w:val="clear" w:color="auto" w:fill="2F3D48"/>
+            <w:lang w:val="en-US"/>
+          </w:rPr>
+          <w:t>forceUpdate()</w:t>
+        </w:r>
+        <w:r>
+          <w:rPr>
+            <w:rStyle w:val="a7"/>
+            <w:rFonts w:ascii="Segoe UI" w:hAnsi="Segoe UI" w:cs="Segoe UI"/>
+            <w:color w:val="007BFF"/>
+            <w:lang w:val="en-US"/>
+          </w:rPr>
+          <w:t>.</w:t>
+        </w:r>
+      </w:hyperlink>
+    </w:p>
+    <w:p>
+      <w:pPr>
+        <w:pStyle w:val="a8"/>
+        <w:shd w:val="clear" w:color="auto" w:fill="FFFFFF"/>
+        <w:spacing w:before="0" w:beforeAutospacing="0"/>
+        <w:rPr>
+          <w:rFonts w:ascii="Segoe UI" w:hAnsi="Segoe UI" w:cs="Segoe UI"/>
+          <w:color w:val="212529"/>
+          <w:lang w:val="en-US"/>
+        </w:rPr>
+      </w:pPr>
+      <w:hyperlink r:id="rId26" w:anchor="forceupdate" w:tgtFrame="_blank" w:history="1">
+        <w:r>
+          <w:rPr>
+            <w:rStyle w:val="a7"/>
+            <w:rFonts w:ascii="Segoe UI" w:hAnsi="Segoe UI" w:cs="Segoe UI"/>
+            <w:color w:val="007BFF"/>
+            <w:lang w:val="en-US"/>
+          </w:rPr>
+          <w:t>Calling </w:t>
+        </w:r>
+        <w:proofErr w:type="gramStart"/>
+        <w:r>
+          <w:rPr>
+            <w:rStyle w:val="HTML"/>
+            <w:rFonts w:ascii="Consolas" w:hAnsi="Consolas" w:cs="Consolas"/>
+            <w:color w:val="FFFFFF"/>
+            <w:sz w:val="21"/>
+            <w:szCs w:val="21"/>
+            <w:bdr w:val="single" w:sz="6" w:space="2" w:color="737B83" w:frame="1"/>
+            <w:shd w:val="clear" w:color="auto" w:fill="2F3D48"/>
+            <w:lang w:val="en-US"/>
+          </w:rPr>
+          <w:t>forceUpdate(</w:t>
+        </w:r>
+        <w:proofErr w:type="gramEnd"/>
+        <w:r>
+          <w:rPr>
+            <w:rStyle w:val="HTML"/>
+            <w:rFonts w:ascii="Consolas" w:hAnsi="Consolas" w:cs="Consolas"/>
+            <w:color w:val="FFFFFF"/>
+            <w:sz w:val="21"/>
+            <w:szCs w:val="21"/>
+            <w:bdr w:val="single" w:sz="6" w:space="2" w:color="737B83" w:frame="1"/>
+            <w:shd w:val="clear" w:color="auto" w:fill="2F3D48"/>
+            <w:lang w:val="en-US"/>
+          </w:rPr>
+          <w:t>)</w:t>
+        </w:r>
+        <w:r>
+          <w:rPr>
+            <w:rStyle w:val="a7"/>
+            <w:rFonts w:ascii="Segoe UI" w:hAnsi="Segoe UI" w:cs="Segoe UI"/>
+            <w:color w:val="007BFF"/>
+            <w:lang w:val="en-US"/>
+          </w:rPr>
+          <w:t> will cause </w:t>
+        </w:r>
+        <w:r>
+          <w:rPr>
+            <w:rStyle w:val="HTML"/>
+            <w:rFonts w:ascii="Consolas" w:hAnsi="Consolas" w:cs="Consolas"/>
+            <w:color w:val="FFFFFF"/>
+            <w:sz w:val="21"/>
+            <w:szCs w:val="21"/>
+            <w:bdr w:val="single" w:sz="6" w:space="2" w:color="737B83" w:frame="1"/>
+            <w:shd w:val="clear" w:color="auto" w:fill="2F3D48"/>
+            <w:lang w:val="en-US"/>
+          </w:rPr>
+          <w:t>render()</w:t>
+        </w:r>
+        <w:r>
+          <w:rPr>
+            <w:rStyle w:val="a7"/>
+            <w:rFonts w:ascii="Segoe UI" w:hAnsi="Segoe UI" w:cs="Segoe UI"/>
+            <w:color w:val="007BFF"/>
+            <w:lang w:val="en-US"/>
+          </w:rPr>
+          <w:t> to be called on the component, skipping </w:t>
+        </w:r>
+        <w:r>
+          <w:rPr>
+            <w:rStyle w:val="HTML"/>
+            <w:rFonts w:ascii="Consolas" w:hAnsi="Consolas" w:cs="Consolas"/>
+            <w:color w:val="FFFFFF"/>
+            <w:sz w:val="21"/>
+            <w:szCs w:val="21"/>
+            <w:bdr w:val="single" w:sz="6" w:space="2" w:color="737B83" w:frame="1"/>
+            <w:shd w:val="clear" w:color="auto" w:fill="2F3D48"/>
+            <w:lang w:val="en-US"/>
+          </w:rPr>
+          <w:t>shouldComponentUpdate()</w:t>
+        </w:r>
+        <w:r>
+          <w:rPr>
+            <w:rStyle w:val="a7"/>
+            <w:rFonts w:ascii="Segoe UI" w:hAnsi="Segoe UI" w:cs="Segoe UI"/>
+            <w:color w:val="007BFF"/>
+            <w:lang w:val="en-US"/>
+          </w:rPr>
+          <w:t>. This will trigger the normal lifecycle methods for child components, including the </w:t>
+        </w:r>
+        <w:proofErr w:type="gramStart"/>
+        <w:r>
+          <w:rPr>
+            <w:rStyle w:val="HTML"/>
+            <w:rFonts w:ascii="Consolas" w:hAnsi="Consolas" w:cs="Consolas"/>
+            <w:color w:val="FFFFFF"/>
+            <w:sz w:val="21"/>
+            <w:szCs w:val="21"/>
+            <w:bdr w:val="single" w:sz="6" w:space="2" w:color="737B83" w:frame="1"/>
+            <w:shd w:val="clear" w:color="auto" w:fill="2F3D48"/>
+            <w:lang w:val="en-US"/>
+          </w:rPr>
+          <w:t>shouldComponentUpdate(</w:t>
+        </w:r>
+        <w:proofErr w:type="gramEnd"/>
+        <w:r>
+          <w:rPr>
+            <w:rStyle w:val="HTML"/>
+            <w:rFonts w:ascii="Consolas" w:hAnsi="Consolas" w:cs="Consolas"/>
+            <w:color w:val="FFFFFF"/>
+            <w:sz w:val="21"/>
+            <w:szCs w:val="21"/>
+            <w:bdr w:val="single" w:sz="6" w:space="2" w:color="737B83" w:frame="1"/>
+            <w:shd w:val="clear" w:color="auto" w:fill="2F3D48"/>
+            <w:lang w:val="en-US"/>
+          </w:rPr>
+          <w:t>)</w:t>
+        </w:r>
+        <w:r>
+          <w:rPr>
+            <w:rStyle w:val="a7"/>
+            <w:rFonts w:ascii="Segoe UI" w:hAnsi="Segoe UI" w:cs="Segoe UI"/>
+            <w:color w:val="007BFF"/>
+            <w:lang w:val="en-US"/>
+          </w:rPr>
+          <w:t> method of each child. React will still only update the DOM if the markup changes.</w:t>
+        </w:r>
+      </w:hyperlink>
+    </w:p>
+    <w:p>
+      <w:pPr>
+        <w:rPr>
+          <w:rFonts w:cs="Arial"/>
+          <w:sz w:val="28"/>
+          <w:szCs w:val="28"/>
+          <w:lang w:val="en-US"/>
+        </w:rPr>
+      </w:pPr>
       <w:bookmarkStart w:id="0" w:name="_GoBack"/>
       <w:bookmarkEnd w:id="0"/>
-    </w:p>
-    <w:p>
-      <w:pPr>
-        <w:jc w:val="both"/>
-        <w:rPr>
-          <w:rFonts w:cs="Arial"/>
-          <w:sz w:val="28"/>
-          <w:szCs w:val="28"/>
-          <w:lang w:val="en-US"/>
-        </w:rPr>
-      </w:pPr>
     </w:p>
     <w:sectPr>
       <w:pgSz w:w="12240" w:h="15840"/>
@@ -10840,6 +12997,155 @@
     </w:lvl>
   </w:abstractNum>
   <w:abstractNum w:abstractNumId="4" w15:restartNumberingAfterBreak="0">
+    <w:nsid w:val="1C2853E4"/>
+    <w:multiLevelType w:val="multilevel"/>
+    <w:tmpl w:val="0E288CDA"/>
+    <w:lvl w:ilvl="0">
+      <w:start w:val="1"/>
+      <w:numFmt w:val="bullet"/>
+      <w:lvlText w:val=""/>
+      <w:lvlJc w:val="left"/>
+      <w:pPr>
+        <w:tabs>
+          <w:tab w:val="num" w:pos="720"/>
+        </w:tabs>
+        <w:ind w:left="720" w:hanging="360"/>
+      </w:pPr>
+      <w:rPr>
+        <w:rFonts w:ascii="Symbol" w:hAnsi="Symbol" w:hint="default"/>
+        <w:sz w:val="20"/>
+      </w:rPr>
+    </w:lvl>
+    <w:lvl w:ilvl="1" w:tentative="1">
+      <w:start w:val="1"/>
+      <w:numFmt w:val="bullet"/>
+      <w:lvlText w:val="o"/>
+      <w:lvlJc w:val="left"/>
+      <w:pPr>
+        <w:tabs>
+          <w:tab w:val="num" w:pos="1440"/>
+        </w:tabs>
+        <w:ind w:left="1440" w:hanging="360"/>
+      </w:pPr>
+      <w:rPr>
+        <w:rFonts w:ascii="Courier New" w:hAnsi="Courier New" w:hint="default"/>
+        <w:sz w:val="20"/>
+      </w:rPr>
+    </w:lvl>
+    <w:lvl w:ilvl="2" w:tentative="1">
+      <w:start w:val="1"/>
+      <w:numFmt w:val="bullet"/>
+      <w:lvlText w:val=""/>
+      <w:lvlJc w:val="left"/>
+      <w:pPr>
+        <w:tabs>
+          <w:tab w:val="num" w:pos="2160"/>
+        </w:tabs>
+        <w:ind w:left="2160" w:hanging="360"/>
+      </w:pPr>
+      <w:rPr>
+        <w:rFonts w:ascii="Wingdings" w:hAnsi="Wingdings" w:hint="default"/>
+        <w:sz w:val="20"/>
+      </w:rPr>
+    </w:lvl>
+    <w:lvl w:ilvl="3" w:tentative="1">
+      <w:start w:val="1"/>
+      <w:numFmt w:val="bullet"/>
+      <w:lvlText w:val=""/>
+      <w:lvlJc w:val="left"/>
+      <w:pPr>
+        <w:tabs>
+          <w:tab w:val="num" w:pos="2880"/>
+        </w:tabs>
+        <w:ind w:left="2880" w:hanging="360"/>
+      </w:pPr>
+      <w:rPr>
+        <w:rFonts w:ascii="Wingdings" w:hAnsi="Wingdings" w:hint="default"/>
+        <w:sz w:val="20"/>
+      </w:rPr>
+    </w:lvl>
+    <w:lvl w:ilvl="4" w:tentative="1">
+      <w:start w:val="1"/>
+      <w:numFmt w:val="bullet"/>
+      <w:lvlText w:val=""/>
+      <w:lvlJc w:val="left"/>
+      <w:pPr>
+        <w:tabs>
+          <w:tab w:val="num" w:pos="3600"/>
+        </w:tabs>
+        <w:ind w:left="3600" w:hanging="360"/>
+      </w:pPr>
+      <w:rPr>
+        <w:rFonts w:ascii="Wingdings" w:hAnsi="Wingdings" w:hint="default"/>
+        <w:sz w:val="20"/>
+      </w:rPr>
+    </w:lvl>
+    <w:lvl w:ilvl="5" w:tentative="1">
+      <w:start w:val="1"/>
+      <w:numFmt w:val="bullet"/>
+      <w:lvlText w:val=""/>
+      <w:lvlJc w:val="left"/>
+      <w:pPr>
+        <w:tabs>
+          <w:tab w:val="num" w:pos="4320"/>
+        </w:tabs>
+        <w:ind w:left="4320" w:hanging="360"/>
+      </w:pPr>
+      <w:rPr>
+        <w:rFonts w:ascii="Wingdings" w:hAnsi="Wingdings" w:hint="default"/>
+        <w:sz w:val="20"/>
+      </w:rPr>
+    </w:lvl>
+    <w:lvl w:ilvl="6" w:tentative="1">
+      <w:start w:val="1"/>
+      <w:numFmt w:val="bullet"/>
+      <w:lvlText w:val=""/>
+      <w:lvlJc w:val="left"/>
+      <w:pPr>
+        <w:tabs>
+          <w:tab w:val="num" w:pos="5040"/>
+        </w:tabs>
+        <w:ind w:left="5040" w:hanging="360"/>
+      </w:pPr>
+      <w:rPr>
+        <w:rFonts w:ascii="Wingdings" w:hAnsi="Wingdings" w:hint="default"/>
+        <w:sz w:val="20"/>
+      </w:rPr>
+    </w:lvl>
+    <w:lvl w:ilvl="7" w:tentative="1">
+      <w:start w:val="1"/>
+      <w:numFmt w:val="bullet"/>
+      <w:lvlText w:val=""/>
+      <w:lvlJc w:val="left"/>
+      <w:pPr>
+        <w:tabs>
+          <w:tab w:val="num" w:pos="5760"/>
+        </w:tabs>
+        <w:ind w:left="5760" w:hanging="360"/>
+      </w:pPr>
+      <w:rPr>
+        <w:rFonts w:ascii="Wingdings" w:hAnsi="Wingdings" w:hint="default"/>
+        <w:sz w:val="20"/>
+      </w:rPr>
+    </w:lvl>
+    <w:lvl w:ilvl="8" w:tentative="1">
+      <w:start w:val="1"/>
+      <w:numFmt w:val="bullet"/>
+      <w:lvlText w:val=""/>
+      <w:lvlJc w:val="left"/>
+      <w:pPr>
+        <w:tabs>
+          <w:tab w:val="num" w:pos="6480"/>
+        </w:tabs>
+        <w:ind w:left="6480" w:hanging="360"/>
+      </w:pPr>
+      <w:rPr>
+        <w:rFonts w:ascii="Wingdings" w:hAnsi="Wingdings" w:hint="default"/>
+        <w:sz w:val="20"/>
+      </w:rPr>
+    </w:lvl>
+  </w:abstractNum>
+  <w:abstractNum w:abstractNumId="5" w15:restartNumberingAfterBreak="0">
     <w:nsid w:val="2BD65C69"/>
     <w:multiLevelType w:val="multilevel"/>
     <w:tmpl w:val="C2A0E820"/>
@@ -10984,7 +13290,7 @@
       </w:rPr>
     </w:lvl>
   </w:abstractNum>
-  <w:abstractNum w:abstractNumId="5" w15:restartNumberingAfterBreak="0">
+  <w:abstractNum w:abstractNumId="6" w15:restartNumberingAfterBreak="0">
     <w:nsid w:val="382B062D"/>
     <w:multiLevelType w:val="multilevel"/>
     <w:tmpl w:val="3BD4A2BA"/>
@@ -11133,7 +13439,7 @@
       </w:rPr>
     </w:lvl>
   </w:abstractNum>
-  <w:abstractNum w:abstractNumId="6" w15:restartNumberingAfterBreak="0">
+  <w:abstractNum w:abstractNumId="7" w15:restartNumberingAfterBreak="0">
     <w:nsid w:val="419C2DA4"/>
     <w:multiLevelType w:val="multilevel"/>
     <w:tmpl w:val="6F964F9C"/>
@@ -11282,7 +13588,7 @@
       </w:rPr>
     </w:lvl>
   </w:abstractNum>
-  <w:abstractNum w:abstractNumId="7" w15:restartNumberingAfterBreak="0">
+  <w:abstractNum w:abstractNumId="8" w15:restartNumberingAfterBreak="0">
     <w:nsid w:val="45230516"/>
     <w:multiLevelType w:val="multilevel"/>
     <w:tmpl w:val="7BDC13FE"/>
@@ -11395,7 +13701,7 @@
       </w:pPr>
     </w:lvl>
   </w:abstractNum>
-  <w:abstractNum w:abstractNumId="8" w15:restartNumberingAfterBreak="0">
+  <w:abstractNum w:abstractNumId="9" w15:restartNumberingAfterBreak="0">
     <w:nsid w:val="50A514B5"/>
     <w:multiLevelType w:val="multilevel"/>
     <w:tmpl w:val="2B781788"/>
@@ -11544,7 +13850,7 @@
       </w:rPr>
     </w:lvl>
   </w:abstractNum>
-  <w:abstractNum w:abstractNumId="9" w15:restartNumberingAfterBreak="0">
+  <w:abstractNum w:abstractNumId="10" w15:restartNumberingAfterBreak="0">
     <w:nsid w:val="531A5938"/>
     <w:multiLevelType w:val="hybridMultilevel"/>
     <w:tmpl w:val="3572CAF0"/>
@@ -11656,7 +13962,7 @@
       </w:rPr>
     </w:lvl>
   </w:abstractNum>
-  <w:abstractNum w:abstractNumId="10" w15:restartNumberingAfterBreak="0">
+  <w:abstractNum w:abstractNumId="11" w15:restartNumberingAfterBreak="0">
     <w:nsid w:val="5C9631FF"/>
     <w:multiLevelType w:val="multilevel"/>
     <w:tmpl w:val="A0D46830"/>
@@ -11805,10 +14111,10 @@
       </w:rPr>
     </w:lvl>
   </w:abstractNum>
-  <w:abstractNum w:abstractNumId="11" w15:restartNumberingAfterBreak="0">
-    <w:nsid w:val="7F57116A"/>
+  <w:abstractNum w:abstractNumId="12" w15:restartNumberingAfterBreak="0">
+    <w:nsid w:val="7C4D66A3"/>
     <w:multiLevelType w:val="multilevel"/>
-    <w:tmpl w:val="8C4E2296"/>
+    <w:tmpl w:val="996A0426"/>
     <w:lvl w:ilvl="0">
       <w:start w:val="1"/>
       <w:numFmt w:val="bullet"/>
@@ -11954,20 +14260,169 @@
       </w:rPr>
     </w:lvl>
   </w:abstractNum>
+  <w:abstractNum w:abstractNumId="13" w15:restartNumberingAfterBreak="0">
+    <w:nsid w:val="7F57116A"/>
+    <w:multiLevelType w:val="multilevel"/>
+    <w:tmpl w:val="8C4E2296"/>
+    <w:lvl w:ilvl="0">
+      <w:start w:val="1"/>
+      <w:numFmt w:val="bullet"/>
+      <w:lvlText w:val=""/>
+      <w:lvlJc w:val="left"/>
+      <w:pPr>
+        <w:tabs>
+          <w:tab w:val="num" w:pos="720"/>
+        </w:tabs>
+        <w:ind w:left="720" w:hanging="360"/>
+      </w:pPr>
+      <w:rPr>
+        <w:rFonts w:ascii="Symbol" w:hAnsi="Symbol" w:hint="default"/>
+        <w:sz w:val="20"/>
+      </w:rPr>
+    </w:lvl>
+    <w:lvl w:ilvl="1" w:tentative="1">
+      <w:start w:val="1"/>
+      <w:numFmt w:val="bullet"/>
+      <w:lvlText w:val="o"/>
+      <w:lvlJc w:val="left"/>
+      <w:pPr>
+        <w:tabs>
+          <w:tab w:val="num" w:pos="1440"/>
+        </w:tabs>
+        <w:ind w:left="1440" w:hanging="360"/>
+      </w:pPr>
+      <w:rPr>
+        <w:rFonts w:ascii="Courier New" w:hAnsi="Courier New" w:hint="default"/>
+        <w:sz w:val="20"/>
+      </w:rPr>
+    </w:lvl>
+    <w:lvl w:ilvl="2" w:tentative="1">
+      <w:start w:val="1"/>
+      <w:numFmt w:val="bullet"/>
+      <w:lvlText w:val=""/>
+      <w:lvlJc w:val="left"/>
+      <w:pPr>
+        <w:tabs>
+          <w:tab w:val="num" w:pos="2160"/>
+        </w:tabs>
+        <w:ind w:left="2160" w:hanging="360"/>
+      </w:pPr>
+      <w:rPr>
+        <w:rFonts w:ascii="Wingdings" w:hAnsi="Wingdings" w:hint="default"/>
+        <w:sz w:val="20"/>
+      </w:rPr>
+    </w:lvl>
+    <w:lvl w:ilvl="3" w:tentative="1">
+      <w:start w:val="1"/>
+      <w:numFmt w:val="bullet"/>
+      <w:lvlText w:val=""/>
+      <w:lvlJc w:val="left"/>
+      <w:pPr>
+        <w:tabs>
+          <w:tab w:val="num" w:pos="2880"/>
+        </w:tabs>
+        <w:ind w:left="2880" w:hanging="360"/>
+      </w:pPr>
+      <w:rPr>
+        <w:rFonts w:ascii="Wingdings" w:hAnsi="Wingdings" w:hint="default"/>
+        <w:sz w:val="20"/>
+      </w:rPr>
+    </w:lvl>
+    <w:lvl w:ilvl="4" w:tentative="1">
+      <w:start w:val="1"/>
+      <w:numFmt w:val="bullet"/>
+      <w:lvlText w:val=""/>
+      <w:lvlJc w:val="left"/>
+      <w:pPr>
+        <w:tabs>
+          <w:tab w:val="num" w:pos="3600"/>
+        </w:tabs>
+        <w:ind w:left="3600" w:hanging="360"/>
+      </w:pPr>
+      <w:rPr>
+        <w:rFonts w:ascii="Wingdings" w:hAnsi="Wingdings" w:hint="default"/>
+        <w:sz w:val="20"/>
+      </w:rPr>
+    </w:lvl>
+    <w:lvl w:ilvl="5" w:tentative="1">
+      <w:start w:val="1"/>
+      <w:numFmt w:val="bullet"/>
+      <w:lvlText w:val=""/>
+      <w:lvlJc w:val="left"/>
+      <w:pPr>
+        <w:tabs>
+          <w:tab w:val="num" w:pos="4320"/>
+        </w:tabs>
+        <w:ind w:left="4320" w:hanging="360"/>
+      </w:pPr>
+      <w:rPr>
+        <w:rFonts w:ascii="Wingdings" w:hAnsi="Wingdings" w:hint="default"/>
+        <w:sz w:val="20"/>
+      </w:rPr>
+    </w:lvl>
+    <w:lvl w:ilvl="6" w:tentative="1">
+      <w:start w:val="1"/>
+      <w:numFmt w:val="bullet"/>
+      <w:lvlText w:val=""/>
+      <w:lvlJc w:val="left"/>
+      <w:pPr>
+        <w:tabs>
+          <w:tab w:val="num" w:pos="5040"/>
+        </w:tabs>
+        <w:ind w:left="5040" w:hanging="360"/>
+      </w:pPr>
+      <w:rPr>
+        <w:rFonts w:ascii="Wingdings" w:hAnsi="Wingdings" w:hint="default"/>
+        <w:sz w:val="20"/>
+      </w:rPr>
+    </w:lvl>
+    <w:lvl w:ilvl="7" w:tentative="1">
+      <w:start w:val="1"/>
+      <w:numFmt w:val="bullet"/>
+      <w:lvlText w:val=""/>
+      <w:lvlJc w:val="left"/>
+      <w:pPr>
+        <w:tabs>
+          <w:tab w:val="num" w:pos="5760"/>
+        </w:tabs>
+        <w:ind w:left="5760" w:hanging="360"/>
+      </w:pPr>
+      <w:rPr>
+        <w:rFonts w:ascii="Wingdings" w:hAnsi="Wingdings" w:hint="default"/>
+        <w:sz w:val="20"/>
+      </w:rPr>
+    </w:lvl>
+    <w:lvl w:ilvl="8" w:tentative="1">
+      <w:start w:val="1"/>
+      <w:numFmt w:val="bullet"/>
+      <w:lvlText w:val=""/>
+      <w:lvlJc w:val="left"/>
+      <w:pPr>
+        <w:tabs>
+          <w:tab w:val="num" w:pos="6480"/>
+        </w:tabs>
+        <w:ind w:left="6480" w:hanging="360"/>
+      </w:pPr>
+      <w:rPr>
+        <w:rFonts w:ascii="Wingdings" w:hAnsi="Wingdings" w:hint="default"/>
+        <w:sz w:val="20"/>
+      </w:rPr>
+    </w:lvl>
+  </w:abstractNum>
   <w:num w:numId="1">
+    <w:abstractNumId w:val="10"/>
+  </w:num>
+  <w:num w:numId="2">
     <w:abstractNumId w:val="9"/>
   </w:num>
-  <w:num w:numId="2">
+  <w:num w:numId="3">
     <w:abstractNumId w:val="8"/>
   </w:num>
-  <w:num w:numId="3">
-    <w:abstractNumId w:val="7"/>
-  </w:num>
   <w:num w:numId="4">
-    <w:abstractNumId w:val="4"/>
+    <w:abstractNumId w:val="5"/>
   </w:num>
   <w:num w:numId="5">
-    <w:abstractNumId w:val="5"/>
+    <w:abstractNumId w:val="6"/>
   </w:num>
   <w:num w:numId="6">
     <w:abstractNumId w:val="2"/>
@@ -11976,7 +14431,7 @@
     <w:abstractNumId w:val="1"/>
   </w:num>
   <w:num w:numId="8">
-    <w:abstractNumId w:val="11"/>
+    <w:abstractNumId w:val="13"/>
   </w:num>
   <w:num w:numId="9">
     <w:abstractNumId w:val="0"/>
@@ -11985,10 +14440,16 @@
     <w:abstractNumId w:val="3"/>
   </w:num>
   <w:num w:numId="11">
-    <w:abstractNumId w:val="10"/>
+    <w:abstractNumId w:val="11"/>
   </w:num>
   <w:num w:numId="12">
-    <w:abstractNumId w:val="6"/>
+    <w:abstractNumId w:val="7"/>
+  </w:num>
+  <w:num w:numId="13">
+    <w:abstractNumId w:val="4"/>
+  </w:num>
+  <w:num w:numId="14">
+    <w:abstractNumId w:val="12"/>
   </w:num>
 </w:numbering>
 </file>

</xml_diff>

<commit_message>
Add solution for "Part 3. Module 1. Lesson 5"
- Update Course lecture

Signed-off-by: AVGasanov <avgasanov@gmail.com>
</commit_message>
<xml_diff>
--- a/Course lecture.docx
+++ b/Course lecture.docx
@@ -12119,6 +12119,7 @@
         </w:rPr>
       </w:pPr>
       <w:hyperlink r:id="rId24" w:anchor="componentdidmount" w:tgtFrame="_blank" w:history="1">
+        <w:proofErr w:type="spellStart"/>
         <w:proofErr w:type="gramStart"/>
         <w:r>
           <w:rPr>
@@ -12131,7 +12132,21 @@
             <w:shd w:val="clear" w:color="auto" w:fill="2F3D48"/>
             <w:lang w:val="en-US"/>
           </w:rPr>
-          <w:t>componentDidMount(</w:t>
+          <w:t>componentDidMount</w:t>
+        </w:r>
+        <w:proofErr w:type="spellEnd"/>
+        <w:r>
+          <w:rPr>
+            <w:rStyle w:val="HTML"/>
+            <w:rFonts w:ascii="Consolas" w:hAnsi="Consolas" w:cs="Consolas"/>
+            <w:color w:val="FFFFFF"/>
+            <w:sz w:val="21"/>
+            <w:szCs w:val="21"/>
+            <w:bdr w:val="single" w:sz="6" w:space="2" w:color="737B83" w:frame="1"/>
+            <w:shd w:val="clear" w:color="auto" w:fill="2F3D48"/>
+            <w:lang w:val="en-US"/>
+          </w:rPr>
+          <w:t>(</w:t>
         </w:r>
         <w:proofErr w:type="gramEnd"/>
         <w:r>
@@ -12292,6 +12307,7 @@
           </w:rPr>
           <w:t>Calling </w:t>
         </w:r>
+        <w:proofErr w:type="spellStart"/>
         <w:proofErr w:type="gramStart"/>
         <w:r>
           <w:rPr>
@@ -12304,7 +12320,21 @@
             <w:shd w:val="clear" w:color="auto" w:fill="2F3D48"/>
             <w:lang w:val="en-US"/>
           </w:rPr>
-          <w:t>forceUpdate(</w:t>
+          <w:t>forceUpdate</w:t>
+        </w:r>
+        <w:proofErr w:type="spellEnd"/>
+        <w:r>
+          <w:rPr>
+            <w:rStyle w:val="HTML"/>
+            <w:rFonts w:ascii="Consolas" w:hAnsi="Consolas" w:cs="Consolas"/>
+            <w:color w:val="FFFFFF"/>
+            <w:sz w:val="21"/>
+            <w:szCs w:val="21"/>
+            <w:bdr w:val="single" w:sz="6" w:space="2" w:color="737B83" w:frame="1"/>
+            <w:shd w:val="clear" w:color="auto" w:fill="2F3D48"/>
+            <w:lang w:val="en-US"/>
+          </w:rPr>
+          <w:t>(</w:t>
         </w:r>
         <w:proofErr w:type="gramEnd"/>
         <w:r>
@@ -12421,6 +12451,1439 @@
           <w:lang w:val="en-US"/>
         </w:rPr>
       </w:pPr>
+    </w:p>
+    <w:p>
+      <w:pPr>
+        <w:jc w:val="center"/>
+        <w:rPr>
+          <w:rFonts w:cs="Arial"/>
+          <w:b/>
+          <w:sz w:val="28"/>
+          <w:szCs w:val="28"/>
+          <w:lang w:val="en-US"/>
+        </w:rPr>
+      </w:pPr>
+      <w:r>
+        <w:rPr>
+          <w:rFonts w:cs="Arial"/>
+          <w:b/>
+          <w:sz w:val="28"/>
+          <w:szCs w:val="28"/>
+          <w:lang w:val="en-US"/>
+        </w:rPr>
+        <w:t xml:space="preserve">Lesson 05: Asynchronous </w:t>
+      </w:r>
+      <w:proofErr w:type="spellStart"/>
+      <w:r>
+        <w:rPr>
+          <w:rFonts w:cs="Arial"/>
+          <w:b/>
+          <w:sz w:val="28"/>
+          <w:szCs w:val="28"/>
+          <w:lang w:val="en-US"/>
+        </w:rPr>
+        <w:t>Redux</w:t>
+      </w:r>
+      <w:proofErr w:type="spellEnd"/>
+    </w:p>
+    <w:p>
+      <w:pPr>
+        <w:shd w:val="clear" w:color="auto" w:fill="FFFFFF"/>
+        <w:spacing w:after="100" w:afterAutospacing="1" w:line="240" w:lineRule="auto"/>
+        <w:rPr>
+          <w:rFonts w:ascii="Segoe UI" w:eastAsia="Times New Roman" w:hAnsi="Segoe UI" w:cs="Segoe UI"/>
+          <w:color w:val="212529"/>
+          <w:sz w:val="24"/>
+          <w:szCs w:val="24"/>
+          <w:lang w:val="en-US" w:eastAsia="ru-RU"/>
+        </w:rPr>
+      </w:pPr>
+      <w:r>
+        <w:rPr>
+          <w:rFonts w:ascii="Segoe UI" w:eastAsia="Times New Roman" w:hAnsi="Segoe UI" w:cs="Segoe UI"/>
+          <w:color w:val="212529"/>
+          <w:sz w:val="24"/>
+          <w:szCs w:val="24"/>
+          <w:lang w:val="en-US" w:eastAsia="ru-RU"/>
+        </w:rPr>
+        <w:t xml:space="preserve">The reducer expects to receive an action object, but what if, instead of returning an object, we have our action creator return a </w:t>
+      </w:r>
+      <w:proofErr w:type="gramStart"/>
+      <w:r>
+        <w:rPr>
+          <w:rFonts w:ascii="Segoe UI" w:eastAsia="Times New Roman" w:hAnsi="Segoe UI" w:cs="Segoe UI"/>
+          <w:color w:val="212529"/>
+          <w:sz w:val="24"/>
+          <w:szCs w:val="24"/>
+          <w:lang w:val="en-US" w:eastAsia="ru-RU"/>
+        </w:rPr>
+        <w:t>function?</w:t>
+      </w:r>
+      <w:proofErr w:type="gramEnd"/>
+    </w:p>
+    <w:p>
+      <w:pPr>
+        <w:shd w:val="clear" w:color="auto" w:fill="FFFFFF"/>
+        <w:spacing w:after="100" w:afterAutospacing="1" w:line="240" w:lineRule="auto"/>
+        <w:rPr>
+          <w:rFonts w:ascii="Segoe UI" w:eastAsia="Times New Roman" w:hAnsi="Segoe UI" w:cs="Segoe UI"/>
+          <w:color w:val="212529"/>
+          <w:sz w:val="24"/>
+          <w:szCs w:val="24"/>
+          <w:lang w:val="en-US" w:eastAsia="ru-RU"/>
+        </w:rPr>
+      </w:pPr>
+      <w:r>
+        <w:rPr>
+          <w:rFonts w:ascii="Segoe UI" w:eastAsia="Times New Roman" w:hAnsi="Segoe UI" w:cs="Segoe UI"/>
+          <w:color w:val="212529"/>
+          <w:sz w:val="24"/>
+          <w:szCs w:val="24"/>
+          <w:lang w:val="en-US" w:eastAsia="ru-RU"/>
+        </w:rPr>
+        <w:t>We could use some middleware to check if the returned action is either a function or an object. If the action is an object, then things will work as normal - it will call the reducer passing it the action. However, if the action is a function, it can invoke the function and pass it whatever information it needs (e.g. a reference to the </w:t>
+      </w:r>
+      <w:proofErr w:type="gramStart"/>
+      <w:r>
+        <w:rPr>
+          <w:rFonts w:ascii="Consolas" w:eastAsia="Times New Roman" w:hAnsi="Consolas" w:cs="Consolas"/>
+          <w:color w:val="FFFFFF"/>
+          <w:sz w:val="21"/>
+          <w:szCs w:val="21"/>
+          <w:bdr w:val="single" w:sz="6" w:space="2" w:color="737B83" w:frame="1"/>
+          <w:shd w:val="clear" w:color="auto" w:fill="2F3D48"/>
+          <w:lang w:val="en-US" w:eastAsia="ru-RU"/>
+        </w:rPr>
+        <w:t>dispatch(</w:t>
+      </w:r>
+      <w:proofErr w:type="gramEnd"/>
+      <w:r>
+        <w:rPr>
+          <w:rFonts w:ascii="Consolas" w:eastAsia="Times New Roman" w:hAnsi="Consolas" w:cs="Consolas"/>
+          <w:color w:val="FFFFFF"/>
+          <w:sz w:val="21"/>
+          <w:szCs w:val="21"/>
+          <w:bdr w:val="single" w:sz="6" w:space="2" w:color="737B83" w:frame="1"/>
+          <w:shd w:val="clear" w:color="auto" w:fill="2F3D48"/>
+          <w:lang w:val="en-US" w:eastAsia="ru-RU"/>
+        </w:rPr>
+        <w:t>)</w:t>
+      </w:r>
+      <w:r>
+        <w:rPr>
+          <w:rFonts w:ascii="Segoe UI" w:eastAsia="Times New Roman" w:hAnsi="Segoe UI" w:cs="Segoe UI"/>
+          <w:color w:val="212529"/>
+          <w:sz w:val="24"/>
+          <w:szCs w:val="24"/>
+          <w:lang w:val="en-US" w:eastAsia="ru-RU"/>
+        </w:rPr>
+        <w:t> method). This function could do anything it needs to do, like making asynchronous network requests, and can then dispatch a </w:t>
+      </w:r>
+      <w:r>
+        <w:rPr>
+          <w:rFonts w:ascii="Segoe UI" w:eastAsia="Times New Roman" w:hAnsi="Segoe UI" w:cs="Segoe UI"/>
+          <w:i/>
+          <w:iCs/>
+          <w:color w:val="212529"/>
+          <w:sz w:val="24"/>
+          <w:szCs w:val="24"/>
+          <w:lang w:val="en-US" w:eastAsia="ru-RU"/>
+        </w:rPr>
+        <w:t>different</w:t>
+      </w:r>
+      <w:r>
+        <w:rPr>
+          <w:rFonts w:ascii="Segoe UI" w:eastAsia="Times New Roman" w:hAnsi="Segoe UI" w:cs="Segoe UI"/>
+          <w:color w:val="212529"/>
+          <w:sz w:val="24"/>
+          <w:szCs w:val="24"/>
+          <w:lang w:val="en-US" w:eastAsia="ru-RU"/>
+        </w:rPr>
+        <w:t> action (that returns a regular object) when its finished.</w:t>
+      </w:r>
+    </w:p>
+    <w:p>
+      <w:pPr>
+        <w:shd w:val="clear" w:color="auto" w:fill="FFFFFF"/>
+        <w:spacing w:after="100" w:afterAutospacing="1" w:line="240" w:lineRule="auto"/>
+        <w:rPr>
+          <w:rFonts w:ascii="Segoe UI" w:eastAsia="Times New Roman" w:hAnsi="Segoe UI" w:cs="Segoe UI"/>
+          <w:color w:val="212529"/>
+          <w:sz w:val="24"/>
+          <w:szCs w:val="24"/>
+          <w:lang w:val="en-US" w:eastAsia="ru-RU"/>
+        </w:rPr>
+      </w:pPr>
+      <w:r>
+        <w:rPr>
+          <w:rFonts w:ascii="Segoe UI" w:eastAsia="Times New Roman" w:hAnsi="Segoe UI" w:cs="Segoe UI"/>
+          <w:color w:val="212529"/>
+          <w:sz w:val="24"/>
+          <w:szCs w:val="24"/>
+          <w:lang w:val="en-US" w:eastAsia="ru-RU"/>
+        </w:rPr>
+        <w:t>An action creator that returns a function might look something like this:</w:t>
+      </w:r>
+    </w:p>
+    <w:p>
+      <w:pPr>
+        <w:shd w:val="clear" w:color="auto" w:fill="292929"/>
+        <w:tabs>
+          <w:tab w:val="left" w:pos="916"/>
+          <w:tab w:val="left" w:pos="1832"/>
+          <w:tab w:val="left" w:pos="2748"/>
+          <w:tab w:val="left" w:pos="3664"/>
+          <w:tab w:val="left" w:pos="4580"/>
+          <w:tab w:val="left" w:pos="5496"/>
+          <w:tab w:val="left" w:pos="6412"/>
+          <w:tab w:val="left" w:pos="7328"/>
+          <w:tab w:val="left" w:pos="8244"/>
+          <w:tab w:val="left" w:pos="9160"/>
+          <w:tab w:val="left" w:pos="10076"/>
+          <w:tab w:val="left" w:pos="10992"/>
+          <w:tab w:val="left" w:pos="11908"/>
+          <w:tab w:val="left" w:pos="12824"/>
+          <w:tab w:val="left" w:pos="13740"/>
+          <w:tab w:val="left" w:pos="14656"/>
+        </w:tabs>
+        <w:spacing w:after="0" w:line="240" w:lineRule="auto"/>
+        <w:rPr>
+          <w:rFonts w:ascii="Consolas" w:eastAsia="Times New Roman" w:hAnsi="Consolas" w:cs="Consolas"/>
+          <w:color w:val="FAFAFA"/>
+          <w:sz w:val="20"/>
+          <w:szCs w:val="20"/>
+          <w:lang w:val="en-US" w:eastAsia="ru-RU"/>
+        </w:rPr>
+      </w:pPr>
+      <w:proofErr w:type="gramStart"/>
+      <w:r>
+        <w:rPr>
+          <w:rFonts w:ascii="Consolas" w:eastAsia="Times New Roman" w:hAnsi="Consolas" w:cs="Consolas"/>
+          <w:color w:val="FAFAFA"/>
+          <w:sz w:val="20"/>
+          <w:szCs w:val="20"/>
+          <w:lang w:val="en-US" w:eastAsia="ru-RU"/>
+        </w:rPr>
+        <w:t>function</w:t>
+      </w:r>
+      <w:proofErr w:type="gramEnd"/>
+      <w:r>
+        <w:rPr>
+          <w:rFonts w:ascii="Consolas" w:eastAsia="Times New Roman" w:hAnsi="Consolas" w:cs="Consolas"/>
+          <w:color w:val="FAFAFA"/>
+          <w:sz w:val="20"/>
+          <w:szCs w:val="20"/>
+          <w:lang w:val="en-US" w:eastAsia="ru-RU"/>
+        </w:rPr>
+        <w:t xml:space="preserve"> </w:t>
+      </w:r>
+      <w:proofErr w:type="spellStart"/>
+      <w:r>
+        <w:rPr>
+          <w:rFonts w:ascii="Consolas" w:eastAsia="Times New Roman" w:hAnsi="Consolas" w:cs="Consolas"/>
+          <w:color w:val="FAFAFA"/>
+          <w:sz w:val="20"/>
+          <w:szCs w:val="20"/>
+          <w:lang w:val="en-US" w:eastAsia="ru-RU"/>
+        </w:rPr>
+        <w:t>asyncActionCreator</w:t>
+      </w:r>
+      <w:proofErr w:type="spellEnd"/>
+      <w:r>
+        <w:rPr>
+          <w:rFonts w:ascii="Consolas" w:eastAsia="Times New Roman" w:hAnsi="Consolas" w:cs="Consolas"/>
+          <w:color w:val="FAFAFA"/>
+          <w:sz w:val="20"/>
+          <w:szCs w:val="20"/>
+          <w:lang w:val="en-US" w:eastAsia="ru-RU"/>
+        </w:rPr>
+        <w:t xml:space="preserve"> (id) {</w:t>
+      </w:r>
+    </w:p>
+    <w:p>
+      <w:pPr>
+        <w:shd w:val="clear" w:color="auto" w:fill="292929"/>
+        <w:tabs>
+          <w:tab w:val="left" w:pos="916"/>
+          <w:tab w:val="left" w:pos="1832"/>
+          <w:tab w:val="left" w:pos="2748"/>
+          <w:tab w:val="left" w:pos="3664"/>
+          <w:tab w:val="left" w:pos="4580"/>
+          <w:tab w:val="left" w:pos="5496"/>
+          <w:tab w:val="left" w:pos="6412"/>
+          <w:tab w:val="left" w:pos="7328"/>
+          <w:tab w:val="left" w:pos="8244"/>
+          <w:tab w:val="left" w:pos="9160"/>
+          <w:tab w:val="left" w:pos="10076"/>
+          <w:tab w:val="left" w:pos="10992"/>
+          <w:tab w:val="left" w:pos="11908"/>
+          <w:tab w:val="left" w:pos="12824"/>
+          <w:tab w:val="left" w:pos="13740"/>
+          <w:tab w:val="left" w:pos="14656"/>
+        </w:tabs>
+        <w:spacing w:after="0" w:line="240" w:lineRule="auto"/>
+        <w:rPr>
+          <w:rFonts w:ascii="Consolas" w:eastAsia="Times New Roman" w:hAnsi="Consolas" w:cs="Consolas"/>
+          <w:color w:val="FAFAFA"/>
+          <w:sz w:val="20"/>
+          <w:szCs w:val="20"/>
+          <w:lang w:val="en-US" w:eastAsia="ru-RU"/>
+        </w:rPr>
+      </w:pPr>
+      <w:r>
+        <w:rPr>
+          <w:rFonts w:ascii="Consolas" w:eastAsia="Times New Roman" w:hAnsi="Consolas" w:cs="Consolas"/>
+          <w:color w:val="FAFAFA"/>
+          <w:sz w:val="20"/>
+          <w:szCs w:val="20"/>
+          <w:lang w:val="en-US" w:eastAsia="ru-RU"/>
+        </w:rPr>
+        <w:t xml:space="preserve">  </w:t>
+      </w:r>
+      <w:proofErr w:type="gramStart"/>
+      <w:r>
+        <w:rPr>
+          <w:rFonts w:ascii="Consolas" w:eastAsia="Times New Roman" w:hAnsi="Consolas" w:cs="Consolas"/>
+          <w:color w:val="FAFAFA"/>
+          <w:sz w:val="20"/>
+          <w:szCs w:val="20"/>
+          <w:lang w:val="en-US" w:eastAsia="ru-RU"/>
+        </w:rPr>
+        <w:t>return</w:t>
+      </w:r>
+      <w:proofErr w:type="gramEnd"/>
+      <w:r>
+        <w:rPr>
+          <w:rFonts w:ascii="Consolas" w:eastAsia="Times New Roman" w:hAnsi="Consolas" w:cs="Consolas"/>
+          <w:color w:val="FAFAFA"/>
+          <w:sz w:val="20"/>
+          <w:szCs w:val="20"/>
+          <w:lang w:val="en-US" w:eastAsia="ru-RU"/>
+        </w:rPr>
+        <w:t xml:space="preserve"> (dispatch) =&gt; {</w:t>
+      </w:r>
+    </w:p>
+    <w:p>
+      <w:pPr>
+        <w:shd w:val="clear" w:color="auto" w:fill="292929"/>
+        <w:tabs>
+          <w:tab w:val="left" w:pos="916"/>
+          <w:tab w:val="left" w:pos="1832"/>
+          <w:tab w:val="left" w:pos="2748"/>
+          <w:tab w:val="left" w:pos="3664"/>
+          <w:tab w:val="left" w:pos="4580"/>
+          <w:tab w:val="left" w:pos="5496"/>
+          <w:tab w:val="left" w:pos="6412"/>
+          <w:tab w:val="left" w:pos="7328"/>
+          <w:tab w:val="left" w:pos="8244"/>
+          <w:tab w:val="left" w:pos="9160"/>
+          <w:tab w:val="left" w:pos="10076"/>
+          <w:tab w:val="left" w:pos="10992"/>
+          <w:tab w:val="left" w:pos="11908"/>
+          <w:tab w:val="left" w:pos="12824"/>
+          <w:tab w:val="left" w:pos="13740"/>
+          <w:tab w:val="left" w:pos="14656"/>
+        </w:tabs>
+        <w:spacing w:after="0" w:line="240" w:lineRule="auto"/>
+        <w:rPr>
+          <w:rFonts w:ascii="Consolas" w:eastAsia="Times New Roman" w:hAnsi="Consolas" w:cs="Consolas"/>
+          <w:color w:val="FAFAFA"/>
+          <w:sz w:val="20"/>
+          <w:szCs w:val="20"/>
+          <w:lang w:val="en-US" w:eastAsia="ru-RU"/>
+        </w:rPr>
+      </w:pPr>
+      <w:r>
+        <w:rPr>
+          <w:rFonts w:ascii="Consolas" w:eastAsia="Times New Roman" w:hAnsi="Consolas" w:cs="Consolas"/>
+          <w:color w:val="FAFAFA"/>
+          <w:sz w:val="20"/>
+          <w:szCs w:val="20"/>
+          <w:lang w:val="en-US" w:eastAsia="ru-RU"/>
+        </w:rPr>
+        <w:t xml:space="preserve">    </w:t>
+      </w:r>
+      <w:proofErr w:type="gramStart"/>
+      <w:r>
+        <w:rPr>
+          <w:rFonts w:ascii="Consolas" w:eastAsia="Times New Roman" w:hAnsi="Consolas" w:cs="Consolas"/>
+          <w:color w:val="FAFAFA"/>
+          <w:sz w:val="20"/>
+          <w:szCs w:val="20"/>
+          <w:lang w:val="en-US" w:eastAsia="ru-RU"/>
+        </w:rPr>
+        <w:t>return</w:t>
+      </w:r>
+      <w:proofErr w:type="gramEnd"/>
+      <w:r>
+        <w:rPr>
+          <w:rFonts w:ascii="Consolas" w:eastAsia="Times New Roman" w:hAnsi="Consolas" w:cs="Consolas"/>
+          <w:color w:val="FAFAFA"/>
+          <w:sz w:val="20"/>
+          <w:szCs w:val="20"/>
+          <w:lang w:val="en-US" w:eastAsia="ru-RU"/>
+        </w:rPr>
+        <w:t xml:space="preserve"> </w:t>
+      </w:r>
+      <w:proofErr w:type="spellStart"/>
+      <w:r>
+        <w:rPr>
+          <w:rFonts w:ascii="Consolas" w:eastAsia="Times New Roman" w:hAnsi="Consolas" w:cs="Consolas"/>
+          <w:color w:val="FAFAFA"/>
+          <w:sz w:val="20"/>
+          <w:szCs w:val="20"/>
+          <w:lang w:val="en-US" w:eastAsia="ru-RU"/>
+        </w:rPr>
+        <w:t>API.fetchUser</w:t>
+      </w:r>
+      <w:proofErr w:type="spellEnd"/>
+      <w:r>
+        <w:rPr>
+          <w:rFonts w:ascii="Consolas" w:eastAsia="Times New Roman" w:hAnsi="Consolas" w:cs="Consolas"/>
+          <w:color w:val="FAFAFA"/>
+          <w:sz w:val="20"/>
+          <w:szCs w:val="20"/>
+          <w:lang w:val="en-US" w:eastAsia="ru-RU"/>
+        </w:rPr>
+        <w:t>(id)</w:t>
+      </w:r>
+    </w:p>
+    <w:p>
+      <w:pPr>
+        <w:shd w:val="clear" w:color="auto" w:fill="292929"/>
+        <w:tabs>
+          <w:tab w:val="left" w:pos="916"/>
+          <w:tab w:val="left" w:pos="1832"/>
+          <w:tab w:val="left" w:pos="2748"/>
+          <w:tab w:val="left" w:pos="3664"/>
+          <w:tab w:val="left" w:pos="4580"/>
+          <w:tab w:val="left" w:pos="5496"/>
+          <w:tab w:val="left" w:pos="6412"/>
+          <w:tab w:val="left" w:pos="7328"/>
+          <w:tab w:val="left" w:pos="8244"/>
+          <w:tab w:val="left" w:pos="9160"/>
+          <w:tab w:val="left" w:pos="10076"/>
+          <w:tab w:val="left" w:pos="10992"/>
+          <w:tab w:val="left" w:pos="11908"/>
+          <w:tab w:val="left" w:pos="12824"/>
+          <w:tab w:val="left" w:pos="13740"/>
+          <w:tab w:val="left" w:pos="14656"/>
+        </w:tabs>
+        <w:spacing w:after="0" w:line="240" w:lineRule="auto"/>
+        <w:rPr>
+          <w:rFonts w:ascii="Consolas" w:eastAsia="Times New Roman" w:hAnsi="Consolas" w:cs="Consolas"/>
+          <w:color w:val="FAFAFA"/>
+          <w:sz w:val="20"/>
+          <w:szCs w:val="20"/>
+          <w:lang w:val="en-US" w:eastAsia="ru-RU"/>
+        </w:rPr>
+      </w:pPr>
+      <w:r>
+        <w:rPr>
+          <w:rFonts w:ascii="Consolas" w:eastAsia="Times New Roman" w:hAnsi="Consolas" w:cs="Consolas"/>
+          <w:color w:val="FAFAFA"/>
+          <w:sz w:val="20"/>
+          <w:szCs w:val="20"/>
+          <w:lang w:val="en-US" w:eastAsia="ru-RU"/>
+        </w:rPr>
+        <w:t xml:space="preserve">    .</w:t>
+      </w:r>
+      <w:proofErr w:type="gramStart"/>
+      <w:r>
+        <w:rPr>
+          <w:rFonts w:ascii="Consolas" w:eastAsia="Times New Roman" w:hAnsi="Consolas" w:cs="Consolas"/>
+          <w:color w:val="FAFAFA"/>
+          <w:sz w:val="20"/>
+          <w:szCs w:val="20"/>
+          <w:lang w:val="en-US" w:eastAsia="ru-RU"/>
+        </w:rPr>
+        <w:t>then(</w:t>
+      </w:r>
+      <w:proofErr w:type="gramEnd"/>
+      <w:r>
+        <w:rPr>
+          <w:rFonts w:ascii="Consolas" w:eastAsia="Times New Roman" w:hAnsi="Consolas" w:cs="Consolas"/>
+          <w:color w:val="FAFAFA"/>
+          <w:sz w:val="20"/>
+          <w:szCs w:val="20"/>
+          <w:lang w:val="en-US" w:eastAsia="ru-RU"/>
+        </w:rPr>
+        <w:t>(user) =&gt; {</w:t>
+      </w:r>
+    </w:p>
+    <w:p>
+      <w:pPr>
+        <w:shd w:val="clear" w:color="auto" w:fill="292929"/>
+        <w:tabs>
+          <w:tab w:val="left" w:pos="916"/>
+          <w:tab w:val="left" w:pos="1832"/>
+          <w:tab w:val="left" w:pos="2748"/>
+          <w:tab w:val="left" w:pos="3664"/>
+          <w:tab w:val="left" w:pos="4580"/>
+          <w:tab w:val="left" w:pos="5496"/>
+          <w:tab w:val="left" w:pos="6412"/>
+          <w:tab w:val="left" w:pos="7328"/>
+          <w:tab w:val="left" w:pos="8244"/>
+          <w:tab w:val="left" w:pos="9160"/>
+          <w:tab w:val="left" w:pos="10076"/>
+          <w:tab w:val="left" w:pos="10992"/>
+          <w:tab w:val="left" w:pos="11908"/>
+          <w:tab w:val="left" w:pos="12824"/>
+          <w:tab w:val="left" w:pos="13740"/>
+          <w:tab w:val="left" w:pos="14656"/>
+        </w:tabs>
+        <w:spacing w:after="0" w:line="240" w:lineRule="auto"/>
+        <w:rPr>
+          <w:rFonts w:ascii="Consolas" w:eastAsia="Times New Roman" w:hAnsi="Consolas" w:cs="Consolas"/>
+          <w:color w:val="FAFAFA"/>
+          <w:sz w:val="20"/>
+          <w:szCs w:val="20"/>
+          <w:lang w:eastAsia="ru-RU"/>
+        </w:rPr>
+      </w:pPr>
+      <w:r>
+        <w:rPr>
+          <w:rFonts w:ascii="Consolas" w:eastAsia="Times New Roman" w:hAnsi="Consolas" w:cs="Consolas"/>
+          <w:color w:val="FAFAFA"/>
+          <w:sz w:val="20"/>
+          <w:szCs w:val="20"/>
+          <w:lang w:val="en-US" w:eastAsia="ru-RU"/>
+        </w:rPr>
+        <w:t xml:space="preserve">      </w:t>
+      </w:r>
+      <w:proofErr w:type="spellStart"/>
+      <w:r>
+        <w:rPr>
+          <w:rFonts w:ascii="Consolas" w:eastAsia="Times New Roman" w:hAnsi="Consolas" w:cs="Consolas"/>
+          <w:color w:val="FAFAFA"/>
+          <w:sz w:val="20"/>
+          <w:szCs w:val="20"/>
+          <w:lang w:eastAsia="ru-RU"/>
+        </w:rPr>
+        <w:t>dispatch</w:t>
+      </w:r>
+      <w:proofErr w:type="spellEnd"/>
+      <w:r>
+        <w:rPr>
+          <w:rFonts w:ascii="Consolas" w:eastAsia="Times New Roman" w:hAnsi="Consolas" w:cs="Consolas"/>
+          <w:color w:val="FAFAFA"/>
+          <w:sz w:val="20"/>
+          <w:szCs w:val="20"/>
+          <w:lang w:eastAsia="ru-RU"/>
+        </w:rPr>
+        <w:t>(</w:t>
+      </w:r>
+      <w:proofErr w:type="spellStart"/>
+      <w:r>
+        <w:rPr>
+          <w:rFonts w:ascii="Consolas" w:eastAsia="Times New Roman" w:hAnsi="Consolas" w:cs="Consolas"/>
+          <w:color w:val="FAFAFA"/>
+          <w:sz w:val="20"/>
+          <w:szCs w:val="20"/>
+          <w:lang w:eastAsia="ru-RU"/>
+        </w:rPr>
+        <w:t>addUser</w:t>
+      </w:r>
+      <w:proofErr w:type="spellEnd"/>
+      <w:r>
+        <w:rPr>
+          <w:rFonts w:ascii="Consolas" w:eastAsia="Times New Roman" w:hAnsi="Consolas" w:cs="Consolas"/>
+          <w:color w:val="FAFAFA"/>
+          <w:sz w:val="20"/>
+          <w:szCs w:val="20"/>
+          <w:lang w:eastAsia="ru-RU"/>
+        </w:rPr>
+        <w:t>(</w:t>
+      </w:r>
+      <w:proofErr w:type="spellStart"/>
+      <w:r>
+        <w:rPr>
+          <w:rFonts w:ascii="Consolas" w:eastAsia="Times New Roman" w:hAnsi="Consolas" w:cs="Consolas"/>
+          <w:color w:val="FAFAFA"/>
+          <w:sz w:val="20"/>
+          <w:szCs w:val="20"/>
+          <w:lang w:eastAsia="ru-RU"/>
+        </w:rPr>
+        <w:t>user</w:t>
+      </w:r>
+      <w:proofErr w:type="spellEnd"/>
+      <w:r>
+        <w:rPr>
+          <w:rFonts w:ascii="Consolas" w:eastAsia="Times New Roman" w:hAnsi="Consolas" w:cs="Consolas"/>
+          <w:color w:val="FAFAFA"/>
+          <w:sz w:val="20"/>
+          <w:szCs w:val="20"/>
+          <w:lang w:eastAsia="ru-RU"/>
+        </w:rPr>
+        <w:t>));</w:t>
+      </w:r>
+    </w:p>
+    <w:p>
+      <w:pPr>
+        <w:shd w:val="clear" w:color="auto" w:fill="292929"/>
+        <w:tabs>
+          <w:tab w:val="left" w:pos="916"/>
+          <w:tab w:val="left" w:pos="1832"/>
+          <w:tab w:val="left" w:pos="2748"/>
+          <w:tab w:val="left" w:pos="3664"/>
+          <w:tab w:val="left" w:pos="4580"/>
+          <w:tab w:val="left" w:pos="5496"/>
+          <w:tab w:val="left" w:pos="6412"/>
+          <w:tab w:val="left" w:pos="7328"/>
+          <w:tab w:val="left" w:pos="8244"/>
+          <w:tab w:val="left" w:pos="9160"/>
+          <w:tab w:val="left" w:pos="10076"/>
+          <w:tab w:val="left" w:pos="10992"/>
+          <w:tab w:val="left" w:pos="11908"/>
+          <w:tab w:val="left" w:pos="12824"/>
+          <w:tab w:val="left" w:pos="13740"/>
+          <w:tab w:val="left" w:pos="14656"/>
+        </w:tabs>
+        <w:spacing w:after="0" w:line="240" w:lineRule="auto"/>
+        <w:rPr>
+          <w:rFonts w:ascii="Consolas" w:eastAsia="Times New Roman" w:hAnsi="Consolas" w:cs="Consolas"/>
+          <w:color w:val="FAFAFA"/>
+          <w:sz w:val="20"/>
+          <w:szCs w:val="20"/>
+          <w:lang w:eastAsia="ru-RU"/>
+        </w:rPr>
+      </w:pPr>
+      <w:r>
+        <w:rPr>
+          <w:rFonts w:ascii="Consolas" w:eastAsia="Times New Roman" w:hAnsi="Consolas" w:cs="Consolas"/>
+          <w:color w:val="FAFAFA"/>
+          <w:sz w:val="20"/>
+          <w:szCs w:val="20"/>
+          <w:lang w:eastAsia="ru-RU"/>
+        </w:rPr>
+        <w:t xml:space="preserve">    });</w:t>
+      </w:r>
+    </w:p>
+    <w:p>
+      <w:pPr>
+        <w:shd w:val="clear" w:color="auto" w:fill="292929"/>
+        <w:tabs>
+          <w:tab w:val="left" w:pos="916"/>
+          <w:tab w:val="left" w:pos="1832"/>
+          <w:tab w:val="left" w:pos="2748"/>
+          <w:tab w:val="left" w:pos="3664"/>
+          <w:tab w:val="left" w:pos="4580"/>
+          <w:tab w:val="left" w:pos="5496"/>
+          <w:tab w:val="left" w:pos="6412"/>
+          <w:tab w:val="left" w:pos="7328"/>
+          <w:tab w:val="left" w:pos="8244"/>
+          <w:tab w:val="left" w:pos="9160"/>
+          <w:tab w:val="left" w:pos="10076"/>
+          <w:tab w:val="left" w:pos="10992"/>
+          <w:tab w:val="left" w:pos="11908"/>
+          <w:tab w:val="left" w:pos="12824"/>
+          <w:tab w:val="left" w:pos="13740"/>
+          <w:tab w:val="left" w:pos="14656"/>
+        </w:tabs>
+        <w:spacing w:after="0" w:line="240" w:lineRule="auto"/>
+        <w:rPr>
+          <w:rFonts w:ascii="Consolas" w:eastAsia="Times New Roman" w:hAnsi="Consolas" w:cs="Consolas"/>
+          <w:color w:val="FAFAFA"/>
+          <w:sz w:val="20"/>
+          <w:szCs w:val="20"/>
+          <w:lang w:eastAsia="ru-RU"/>
+        </w:rPr>
+      </w:pPr>
+      <w:r>
+        <w:rPr>
+          <w:rFonts w:ascii="Consolas" w:eastAsia="Times New Roman" w:hAnsi="Consolas" w:cs="Consolas"/>
+          <w:color w:val="FAFAFA"/>
+          <w:sz w:val="20"/>
+          <w:szCs w:val="20"/>
+          <w:lang w:eastAsia="ru-RU"/>
+        </w:rPr>
+        <w:t xml:space="preserve">  };</w:t>
+      </w:r>
+    </w:p>
+    <w:p>
+      <w:pPr>
+        <w:shd w:val="clear" w:color="auto" w:fill="292929"/>
+        <w:tabs>
+          <w:tab w:val="left" w:pos="916"/>
+          <w:tab w:val="left" w:pos="1832"/>
+          <w:tab w:val="left" w:pos="2748"/>
+          <w:tab w:val="left" w:pos="3664"/>
+          <w:tab w:val="left" w:pos="4580"/>
+          <w:tab w:val="left" w:pos="5496"/>
+          <w:tab w:val="left" w:pos="6412"/>
+          <w:tab w:val="left" w:pos="7328"/>
+          <w:tab w:val="left" w:pos="8244"/>
+          <w:tab w:val="left" w:pos="9160"/>
+          <w:tab w:val="left" w:pos="10076"/>
+          <w:tab w:val="left" w:pos="10992"/>
+          <w:tab w:val="left" w:pos="11908"/>
+          <w:tab w:val="left" w:pos="12824"/>
+          <w:tab w:val="left" w:pos="13740"/>
+          <w:tab w:val="left" w:pos="14656"/>
+        </w:tabs>
+        <w:spacing w:after="0" w:line="240" w:lineRule="auto"/>
+        <w:rPr>
+          <w:rFonts w:ascii="Consolas" w:eastAsia="Times New Roman" w:hAnsi="Consolas" w:cs="Consolas"/>
+          <w:color w:val="FAFAFA"/>
+          <w:sz w:val="24"/>
+          <w:szCs w:val="24"/>
+          <w:lang w:eastAsia="ru-RU"/>
+        </w:rPr>
+      </w:pPr>
+      <w:r>
+        <w:rPr>
+          <w:rFonts w:ascii="Consolas" w:eastAsia="Times New Roman" w:hAnsi="Consolas" w:cs="Consolas"/>
+          <w:color w:val="FAFAFA"/>
+          <w:sz w:val="20"/>
+          <w:szCs w:val="20"/>
+          <w:lang w:eastAsia="ru-RU"/>
+        </w:rPr>
+        <w:t>}</w:t>
+      </w:r>
+    </w:p>
+    <w:p>
+      <w:pPr>
+        <w:jc w:val="both"/>
+        <w:rPr>
+          <w:rFonts w:cs="Arial"/>
+          <w:sz w:val="28"/>
+          <w:szCs w:val="28"/>
+          <w:lang w:val="en-US"/>
+        </w:rPr>
+      </w:pPr>
+    </w:p>
+    <w:p>
+      <w:pPr>
+        <w:pStyle w:val="a8"/>
+        <w:shd w:val="clear" w:color="auto" w:fill="FFFFFF"/>
+        <w:spacing w:before="0" w:beforeAutospacing="0"/>
+        <w:rPr>
+          <w:rFonts w:ascii="Segoe UI" w:hAnsi="Segoe UI" w:cs="Segoe UI"/>
+          <w:color w:val="212529"/>
+          <w:lang w:val="en-US"/>
+        </w:rPr>
+      </w:pPr>
+      <w:proofErr w:type="gramStart"/>
+      <w:r>
+        <w:rPr>
+          <w:rFonts w:ascii="Segoe UI" w:hAnsi="Segoe UI" w:cs="Segoe UI"/>
+          <w:color w:val="212529"/>
+          <w:lang w:val="en-US"/>
+        </w:rPr>
+        <w:t>We'll</w:t>
+      </w:r>
+      <w:proofErr w:type="gramEnd"/>
+      <w:r>
+        <w:rPr>
+          <w:rFonts w:ascii="Segoe UI" w:hAnsi="Segoe UI" w:cs="Segoe UI"/>
+          <w:color w:val="212529"/>
+          <w:lang w:val="en-US"/>
+        </w:rPr>
+        <w:t xml:space="preserve"> be adding the </w:t>
+      </w:r>
+      <w:proofErr w:type="spellStart"/>
+      <w:r>
+        <w:rPr>
+          <w:rFonts w:ascii="Segoe UI" w:hAnsi="Segoe UI" w:cs="Segoe UI"/>
+          <w:color w:val="212529"/>
+        </w:rPr>
+        <w:fldChar w:fldCharType="begin"/>
+      </w:r>
+      <w:r>
+        <w:rPr>
+          <w:rFonts w:ascii="Segoe UI" w:hAnsi="Segoe UI" w:cs="Segoe UI"/>
+          <w:color w:val="212529"/>
+          <w:lang w:val="en-US"/>
+        </w:rPr>
+        <w:instrText xml:space="preserve"> HYPERLINK "https://github.com/gaearon/redux-thunk" \t "_blank" </w:instrText>
+      </w:r>
+      <w:r>
+        <w:rPr>
+          <w:rFonts w:ascii="Segoe UI" w:hAnsi="Segoe UI" w:cs="Segoe UI"/>
+          <w:color w:val="212529"/>
+        </w:rPr>
+        <w:fldChar w:fldCharType="separate"/>
+      </w:r>
+      <w:r>
+        <w:rPr>
+          <w:rStyle w:val="a7"/>
+          <w:rFonts w:ascii="Segoe UI" w:hAnsi="Segoe UI" w:cs="Segoe UI"/>
+          <w:color w:val="007BFF"/>
+          <w:lang w:val="en-US"/>
+        </w:rPr>
+        <w:t>redux-thunk</w:t>
+      </w:r>
+      <w:proofErr w:type="spellEnd"/>
+      <w:r>
+        <w:rPr>
+          <w:rStyle w:val="a7"/>
+          <w:rFonts w:ascii="Segoe UI" w:hAnsi="Segoe UI" w:cs="Segoe UI"/>
+          <w:color w:val="007BFF"/>
+          <w:lang w:val="en-US"/>
+        </w:rPr>
+        <w:t xml:space="preserve"> library</w:t>
+      </w:r>
+      <w:r>
+        <w:rPr>
+          <w:rFonts w:ascii="Segoe UI" w:hAnsi="Segoe UI" w:cs="Segoe UI"/>
+          <w:color w:val="212529"/>
+        </w:rPr>
+        <w:fldChar w:fldCharType="end"/>
+      </w:r>
+      <w:r>
+        <w:rPr>
+          <w:rFonts w:ascii="Segoe UI" w:hAnsi="Segoe UI" w:cs="Segoe UI"/>
+          <w:color w:val="212529"/>
+          <w:lang w:val="en-US"/>
+        </w:rPr>
+        <w:t> in the following video, so you'll need this:</w:t>
+      </w:r>
+    </w:p>
+    <w:p>
+      <w:pPr>
+        <w:pStyle w:val="HTML0"/>
+        <w:shd w:val="clear" w:color="auto" w:fill="292929"/>
+        <w:rPr>
+          <w:rFonts w:ascii="Consolas" w:hAnsi="Consolas" w:cs="Consolas"/>
+          <w:color w:val="FAFAFA"/>
+          <w:sz w:val="24"/>
+          <w:szCs w:val="24"/>
+          <w:lang w:val="en-US"/>
+        </w:rPr>
+      </w:pPr>
+      <w:r>
+        <w:rPr>
+          <w:rStyle w:val="HTML"/>
+          <w:rFonts w:ascii="Consolas" w:hAnsi="Consolas" w:cs="Consolas"/>
+          <w:color w:val="FAFAFA"/>
+          <w:lang w:val="en-US"/>
+        </w:rPr>
+        <w:t>&lt;</w:t>
+      </w:r>
+      <w:proofErr w:type="gramStart"/>
+      <w:r>
+        <w:rPr>
+          <w:rStyle w:val="HTML"/>
+          <w:rFonts w:ascii="Consolas" w:hAnsi="Consolas" w:cs="Consolas"/>
+          <w:color w:val="FAFAFA"/>
+          <w:lang w:val="en-US"/>
+        </w:rPr>
+        <w:t>script</w:t>
+      </w:r>
+      <w:proofErr w:type="gramEnd"/>
+      <w:r>
+        <w:rPr>
+          <w:rStyle w:val="HTML"/>
+          <w:rFonts w:ascii="Consolas" w:hAnsi="Consolas" w:cs="Consolas"/>
+          <w:color w:val="FAFAFA"/>
+          <w:lang w:val="en-US"/>
+        </w:rPr>
+        <w:t xml:space="preserve"> src="https://unpkg.com/redux-thunk@2.2.0/dist/redux-thunk.min.js"&gt;&lt;/script&gt;</w:t>
+      </w:r>
+    </w:p>
+    <w:p>
+      <w:pPr>
+        <w:jc w:val="both"/>
+        <w:rPr>
+          <w:rFonts w:cs="Arial"/>
+          <w:sz w:val="28"/>
+          <w:szCs w:val="28"/>
+          <w:lang w:val="en-US"/>
+        </w:rPr>
+      </w:pPr>
+    </w:p>
+    <w:p>
+      <w:pPr>
+        <w:shd w:val="clear" w:color="auto" w:fill="FFFFFF"/>
+        <w:spacing w:after="100" w:afterAutospacing="1" w:line="240" w:lineRule="auto"/>
+        <w:rPr>
+          <w:rFonts w:ascii="Segoe UI" w:eastAsia="Times New Roman" w:hAnsi="Segoe UI" w:cs="Segoe UI"/>
+          <w:color w:val="212529"/>
+          <w:sz w:val="24"/>
+          <w:szCs w:val="24"/>
+          <w:lang w:val="en-US" w:eastAsia="ru-RU"/>
+        </w:rPr>
+      </w:pPr>
+      <w:r>
+        <w:rPr>
+          <w:rFonts w:ascii="Segoe UI" w:eastAsia="Times New Roman" w:hAnsi="Segoe UI" w:cs="Segoe UI"/>
+          <w:color w:val="212529"/>
+          <w:sz w:val="24"/>
+          <w:szCs w:val="24"/>
+          <w:lang w:val="en-US" w:eastAsia="ru-RU"/>
+        </w:rPr>
+        <w:t>Remember middleware executes in the order it is listed in the </w:t>
+      </w:r>
+      <w:proofErr w:type="spellStart"/>
+      <w:proofErr w:type="gramStart"/>
+      <w:r>
+        <w:rPr>
+          <w:rFonts w:ascii="Consolas" w:eastAsia="Times New Roman" w:hAnsi="Consolas" w:cs="Consolas"/>
+          <w:color w:val="FFFFFF"/>
+          <w:sz w:val="21"/>
+          <w:szCs w:val="21"/>
+          <w:bdr w:val="single" w:sz="6" w:space="2" w:color="737B83" w:frame="1"/>
+          <w:shd w:val="clear" w:color="auto" w:fill="2F3D48"/>
+          <w:lang w:val="en-US" w:eastAsia="ru-RU"/>
+        </w:rPr>
+        <w:t>applyMiddleware</w:t>
+      </w:r>
+      <w:proofErr w:type="spellEnd"/>
+      <w:r>
+        <w:rPr>
+          <w:rFonts w:ascii="Consolas" w:eastAsia="Times New Roman" w:hAnsi="Consolas" w:cs="Consolas"/>
+          <w:color w:val="FFFFFF"/>
+          <w:sz w:val="21"/>
+          <w:szCs w:val="21"/>
+          <w:bdr w:val="single" w:sz="6" w:space="2" w:color="737B83" w:frame="1"/>
+          <w:shd w:val="clear" w:color="auto" w:fill="2F3D48"/>
+          <w:lang w:val="en-US" w:eastAsia="ru-RU"/>
+        </w:rPr>
+        <w:t>(</w:t>
+      </w:r>
+      <w:proofErr w:type="gramEnd"/>
+      <w:r>
+        <w:rPr>
+          <w:rFonts w:ascii="Consolas" w:eastAsia="Times New Roman" w:hAnsi="Consolas" w:cs="Consolas"/>
+          <w:color w:val="FFFFFF"/>
+          <w:sz w:val="21"/>
+          <w:szCs w:val="21"/>
+          <w:bdr w:val="single" w:sz="6" w:space="2" w:color="737B83" w:frame="1"/>
+          <w:shd w:val="clear" w:color="auto" w:fill="2F3D48"/>
+          <w:lang w:val="en-US" w:eastAsia="ru-RU"/>
+        </w:rPr>
+        <w:t>)</w:t>
+      </w:r>
+      <w:r>
+        <w:rPr>
+          <w:rFonts w:ascii="Segoe UI" w:eastAsia="Times New Roman" w:hAnsi="Segoe UI" w:cs="Segoe UI"/>
+          <w:color w:val="212529"/>
+          <w:sz w:val="24"/>
+          <w:szCs w:val="24"/>
+          <w:lang w:val="en-US" w:eastAsia="ru-RU"/>
+        </w:rPr>
+        <w:t> function.</w:t>
+      </w:r>
+    </w:p>
+    <w:p>
+      <w:pPr>
+        <w:pStyle w:val="2"/>
+        <w:shd w:val="clear" w:color="auto" w:fill="FFFFFF"/>
+        <w:spacing w:before="0"/>
+        <w:rPr>
+          <w:rFonts w:ascii="Segoe UI" w:hAnsi="Segoe UI" w:cs="Segoe UI"/>
+          <w:color w:val="212529"/>
+          <w:lang w:val="en-US"/>
+        </w:rPr>
+      </w:pPr>
+      <w:r>
+        <w:rPr>
+          <w:rFonts w:ascii="Segoe UI" w:hAnsi="Segoe UI" w:cs="Segoe UI"/>
+          <w:b/>
+          <w:bCs/>
+          <w:color w:val="212529"/>
+          <w:lang w:val="en-US"/>
+        </w:rPr>
+        <w:t xml:space="preserve">Benefits of </w:t>
+      </w:r>
+      <w:proofErr w:type="spellStart"/>
+      <w:r>
+        <w:rPr>
+          <w:rFonts w:ascii="Segoe UI" w:hAnsi="Segoe UI" w:cs="Segoe UI"/>
+          <w:b/>
+          <w:bCs/>
+          <w:color w:val="212529"/>
+          <w:lang w:val="en-US"/>
+        </w:rPr>
+        <w:t>Thunks</w:t>
+      </w:r>
+      <w:proofErr w:type="spellEnd"/>
+    </w:p>
+    <w:p>
+      <w:pPr>
+        <w:pStyle w:val="a8"/>
+        <w:shd w:val="clear" w:color="auto" w:fill="FFFFFF"/>
+        <w:spacing w:before="0" w:beforeAutospacing="0"/>
+        <w:rPr>
+          <w:rFonts w:ascii="Segoe UI" w:hAnsi="Segoe UI" w:cs="Segoe UI"/>
+          <w:color w:val="212529"/>
+          <w:lang w:val="en-US"/>
+        </w:rPr>
+      </w:pPr>
+      <w:r>
+        <w:rPr>
+          <w:rFonts w:ascii="Segoe UI" w:hAnsi="Segoe UI" w:cs="Segoe UI"/>
+          <w:color w:val="212529"/>
+          <w:lang w:val="en-US"/>
+        </w:rPr>
+        <w:t xml:space="preserve">Out of the box, the </w:t>
+      </w:r>
+      <w:proofErr w:type="spellStart"/>
+      <w:proofErr w:type="gramStart"/>
+      <w:r>
+        <w:rPr>
+          <w:rFonts w:ascii="Segoe UI" w:hAnsi="Segoe UI" w:cs="Segoe UI"/>
+          <w:color w:val="212529"/>
+          <w:lang w:val="en-US"/>
+        </w:rPr>
+        <w:t>Redux</w:t>
+      </w:r>
+      <w:proofErr w:type="spellEnd"/>
+      <w:proofErr w:type="gramEnd"/>
+      <w:r>
+        <w:rPr>
+          <w:rFonts w:ascii="Segoe UI" w:hAnsi="Segoe UI" w:cs="Segoe UI"/>
+          <w:color w:val="212529"/>
+          <w:lang w:val="en-US"/>
+        </w:rPr>
+        <w:t xml:space="preserve"> store can only support the </w:t>
+      </w:r>
+      <w:r>
+        <w:rPr>
+          <w:rStyle w:val="a9"/>
+          <w:color w:val="212529"/>
+          <w:lang w:val="en-US"/>
+        </w:rPr>
+        <w:t>synchronous</w:t>
+      </w:r>
+      <w:r>
+        <w:rPr>
+          <w:rFonts w:ascii="Segoe UI" w:hAnsi="Segoe UI" w:cs="Segoe UI"/>
+          <w:color w:val="212529"/>
+          <w:lang w:val="en-US"/>
+        </w:rPr>
+        <w:t> flow of data. Middleware like </w:t>
+      </w:r>
+      <w:proofErr w:type="spellStart"/>
+      <w:r>
+        <w:rPr>
+          <w:rStyle w:val="a3"/>
+          <w:rFonts w:ascii="Segoe UI" w:hAnsi="Segoe UI" w:cs="Segoe UI"/>
+          <w:color w:val="212529"/>
+          <w:lang w:val="en-US"/>
+        </w:rPr>
+        <w:t>thunk</w:t>
+      </w:r>
+      <w:proofErr w:type="spellEnd"/>
+      <w:r>
+        <w:rPr>
+          <w:rFonts w:ascii="Segoe UI" w:hAnsi="Segoe UI" w:cs="Segoe UI"/>
+          <w:color w:val="212529"/>
+          <w:lang w:val="en-US"/>
+        </w:rPr>
+        <w:t> helps support </w:t>
+      </w:r>
+      <w:proofErr w:type="spellStart"/>
+      <w:r>
+        <w:rPr>
+          <w:rStyle w:val="a9"/>
+          <w:color w:val="212529"/>
+          <w:lang w:val="en-US"/>
+        </w:rPr>
+        <w:t>asynchronicity</w:t>
+      </w:r>
+      <w:r>
+        <w:rPr>
+          <w:rFonts w:ascii="Segoe UI" w:hAnsi="Segoe UI" w:cs="Segoe UI"/>
+          <w:color w:val="212529"/>
+          <w:lang w:val="en-US"/>
+        </w:rPr>
+        <w:t>in</w:t>
+      </w:r>
+      <w:proofErr w:type="spellEnd"/>
+      <w:r>
+        <w:rPr>
+          <w:rFonts w:ascii="Segoe UI" w:hAnsi="Segoe UI" w:cs="Segoe UI"/>
+          <w:color w:val="212529"/>
+          <w:lang w:val="en-US"/>
+        </w:rPr>
+        <w:t xml:space="preserve"> a </w:t>
+      </w:r>
+      <w:proofErr w:type="spellStart"/>
+      <w:proofErr w:type="gramStart"/>
+      <w:r>
+        <w:rPr>
+          <w:rFonts w:ascii="Segoe UI" w:hAnsi="Segoe UI" w:cs="Segoe UI"/>
+          <w:color w:val="212529"/>
+          <w:lang w:val="en-US"/>
+        </w:rPr>
+        <w:t>Redux</w:t>
+      </w:r>
+      <w:proofErr w:type="spellEnd"/>
+      <w:proofErr w:type="gramEnd"/>
+      <w:r>
+        <w:rPr>
+          <w:rFonts w:ascii="Segoe UI" w:hAnsi="Segoe UI" w:cs="Segoe UI"/>
+          <w:color w:val="212529"/>
+          <w:lang w:val="en-US"/>
+        </w:rPr>
+        <w:t xml:space="preserve"> application. You can think of </w:t>
+      </w:r>
+      <w:proofErr w:type="spellStart"/>
+      <w:r>
+        <w:rPr>
+          <w:rFonts w:ascii="Segoe UI" w:hAnsi="Segoe UI" w:cs="Segoe UI"/>
+          <w:color w:val="212529"/>
+          <w:lang w:val="en-US"/>
+        </w:rPr>
+        <w:t>thunk</w:t>
+      </w:r>
+      <w:proofErr w:type="spellEnd"/>
+      <w:r>
+        <w:rPr>
+          <w:rFonts w:ascii="Segoe UI" w:hAnsi="Segoe UI" w:cs="Segoe UI"/>
+          <w:color w:val="212529"/>
+          <w:lang w:val="en-US"/>
+        </w:rPr>
+        <w:t xml:space="preserve"> as a wrapper for the store’s </w:t>
+      </w:r>
+      <w:proofErr w:type="gramStart"/>
+      <w:r>
+        <w:rPr>
+          <w:rStyle w:val="HTML"/>
+          <w:rFonts w:ascii="Consolas" w:hAnsi="Consolas" w:cs="Consolas"/>
+          <w:color w:val="FFFFFF"/>
+          <w:sz w:val="21"/>
+          <w:szCs w:val="21"/>
+          <w:bdr w:val="single" w:sz="6" w:space="2" w:color="737B83" w:frame="1"/>
+          <w:shd w:val="clear" w:color="auto" w:fill="2F3D48"/>
+          <w:lang w:val="en-US"/>
+        </w:rPr>
+        <w:t>dispatch(</w:t>
+      </w:r>
+      <w:proofErr w:type="gramEnd"/>
+      <w:r>
+        <w:rPr>
+          <w:rStyle w:val="HTML"/>
+          <w:rFonts w:ascii="Consolas" w:hAnsi="Consolas" w:cs="Consolas"/>
+          <w:color w:val="FFFFFF"/>
+          <w:sz w:val="21"/>
+          <w:szCs w:val="21"/>
+          <w:bdr w:val="single" w:sz="6" w:space="2" w:color="737B83" w:frame="1"/>
+          <w:shd w:val="clear" w:color="auto" w:fill="2F3D48"/>
+          <w:lang w:val="en-US"/>
+        </w:rPr>
+        <w:t>)</w:t>
+      </w:r>
+      <w:r>
+        <w:rPr>
+          <w:rFonts w:ascii="Segoe UI" w:hAnsi="Segoe UI" w:cs="Segoe UI"/>
+          <w:color w:val="212529"/>
+          <w:lang w:val="en-US"/>
+        </w:rPr>
+        <w:t xml:space="preserve"> method; rather than returning action objects, we can use </w:t>
+      </w:r>
+      <w:proofErr w:type="spellStart"/>
+      <w:r>
+        <w:rPr>
+          <w:rFonts w:ascii="Segoe UI" w:hAnsi="Segoe UI" w:cs="Segoe UI"/>
+          <w:color w:val="212529"/>
+          <w:lang w:val="en-US"/>
+        </w:rPr>
+        <w:t>thunk</w:t>
+      </w:r>
+      <w:proofErr w:type="spellEnd"/>
+      <w:r>
+        <w:rPr>
+          <w:rFonts w:ascii="Segoe UI" w:hAnsi="Segoe UI" w:cs="Segoe UI"/>
+          <w:color w:val="212529"/>
+          <w:lang w:val="en-US"/>
+        </w:rPr>
+        <w:t xml:space="preserve"> action creators to dispatch functions (or even or Promises).</w:t>
+      </w:r>
+    </w:p>
+    <w:p>
+      <w:pPr>
+        <w:pStyle w:val="a8"/>
+        <w:shd w:val="clear" w:color="auto" w:fill="FFFFFF"/>
+        <w:spacing w:before="0" w:beforeAutospacing="0"/>
+        <w:rPr>
+          <w:rFonts w:ascii="Segoe UI" w:hAnsi="Segoe UI" w:cs="Segoe UI"/>
+          <w:color w:val="212529"/>
+          <w:lang w:val="en-US"/>
+        </w:rPr>
+      </w:pPr>
+      <w:r>
+        <w:rPr>
+          <w:rFonts w:ascii="Segoe UI" w:hAnsi="Segoe UI" w:cs="Segoe UI"/>
+          <w:color w:val="212529"/>
+          <w:lang w:val="en-US"/>
+        </w:rPr>
+        <w:lastRenderedPageBreak/>
+        <w:t xml:space="preserve">Without </w:t>
+      </w:r>
+      <w:proofErr w:type="spellStart"/>
+      <w:r>
+        <w:rPr>
+          <w:rFonts w:ascii="Segoe UI" w:hAnsi="Segoe UI" w:cs="Segoe UI"/>
+          <w:color w:val="212529"/>
+          <w:lang w:val="en-US"/>
+        </w:rPr>
+        <w:t>thunks</w:t>
+      </w:r>
+      <w:proofErr w:type="spellEnd"/>
+      <w:r>
+        <w:rPr>
+          <w:rFonts w:ascii="Segoe UI" w:hAnsi="Segoe UI" w:cs="Segoe UI"/>
+          <w:color w:val="212529"/>
+          <w:lang w:val="en-US"/>
+        </w:rPr>
+        <w:t>, synchronous dispatches are the default. We </w:t>
+      </w:r>
+      <w:r>
+        <w:rPr>
+          <w:rStyle w:val="a9"/>
+          <w:color w:val="212529"/>
+          <w:lang w:val="en-US"/>
+        </w:rPr>
+        <w:t>could</w:t>
+      </w:r>
+      <w:r>
+        <w:rPr>
+          <w:rFonts w:ascii="Segoe UI" w:hAnsi="Segoe UI" w:cs="Segoe UI"/>
+          <w:color w:val="212529"/>
+          <w:lang w:val="en-US"/>
+        </w:rPr>
+        <w:t> still make API calls from React components (e.g., using the </w:t>
+      </w:r>
+      <w:proofErr w:type="spellStart"/>
+      <w:proofErr w:type="gramStart"/>
+      <w:r>
+        <w:rPr>
+          <w:rStyle w:val="HTML"/>
+          <w:rFonts w:ascii="Consolas" w:hAnsi="Consolas" w:cs="Consolas"/>
+          <w:color w:val="FFFFFF"/>
+          <w:sz w:val="21"/>
+          <w:szCs w:val="21"/>
+          <w:bdr w:val="single" w:sz="6" w:space="2" w:color="737B83" w:frame="1"/>
+          <w:shd w:val="clear" w:color="auto" w:fill="2F3D48"/>
+          <w:lang w:val="en-US"/>
+        </w:rPr>
+        <w:t>componentDidMount</w:t>
+      </w:r>
+      <w:proofErr w:type="spellEnd"/>
+      <w:r>
+        <w:rPr>
+          <w:rStyle w:val="HTML"/>
+          <w:rFonts w:ascii="Consolas" w:hAnsi="Consolas" w:cs="Consolas"/>
+          <w:color w:val="FFFFFF"/>
+          <w:sz w:val="21"/>
+          <w:szCs w:val="21"/>
+          <w:bdr w:val="single" w:sz="6" w:space="2" w:color="737B83" w:frame="1"/>
+          <w:shd w:val="clear" w:color="auto" w:fill="2F3D48"/>
+          <w:lang w:val="en-US"/>
+        </w:rPr>
+        <w:t>(</w:t>
+      </w:r>
+      <w:proofErr w:type="gramEnd"/>
+      <w:r>
+        <w:rPr>
+          <w:rStyle w:val="HTML"/>
+          <w:rFonts w:ascii="Consolas" w:hAnsi="Consolas" w:cs="Consolas"/>
+          <w:color w:val="FFFFFF"/>
+          <w:sz w:val="21"/>
+          <w:szCs w:val="21"/>
+          <w:bdr w:val="single" w:sz="6" w:space="2" w:color="737B83" w:frame="1"/>
+          <w:shd w:val="clear" w:color="auto" w:fill="2F3D48"/>
+          <w:lang w:val="en-US"/>
+        </w:rPr>
+        <w:t>)</w:t>
+      </w:r>
+      <w:r>
+        <w:rPr>
+          <w:rFonts w:ascii="Segoe UI" w:hAnsi="Segoe UI" w:cs="Segoe UI"/>
+          <w:color w:val="212529"/>
+          <w:lang w:val="en-US"/>
+        </w:rPr>
+        <w:t xml:space="preserve"> lifecycle method to make these requests) -- but using </w:t>
+      </w:r>
+      <w:proofErr w:type="spellStart"/>
+      <w:r>
+        <w:rPr>
+          <w:rFonts w:ascii="Segoe UI" w:hAnsi="Segoe UI" w:cs="Segoe UI"/>
+          <w:color w:val="212529"/>
+          <w:lang w:val="en-US"/>
+        </w:rPr>
+        <w:t>thunk</w:t>
+      </w:r>
+      <w:proofErr w:type="spellEnd"/>
+      <w:r>
+        <w:rPr>
+          <w:rFonts w:ascii="Segoe UI" w:hAnsi="Segoe UI" w:cs="Segoe UI"/>
+          <w:color w:val="212529"/>
+          <w:lang w:val="en-US"/>
+        </w:rPr>
+        <w:t xml:space="preserve"> middleware gives us a cleaner separation of concerns. Components </w:t>
+      </w:r>
+      <w:proofErr w:type="gramStart"/>
+      <w:r>
+        <w:rPr>
+          <w:rFonts w:ascii="Segoe UI" w:hAnsi="Segoe UI" w:cs="Segoe UI"/>
+          <w:color w:val="212529"/>
+          <w:lang w:val="en-US"/>
+        </w:rPr>
+        <w:t>don't</w:t>
+      </w:r>
+      <w:proofErr w:type="gramEnd"/>
+      <w:r>
+        <w:rPr>
+          <w:rFonts w:ascii="Segoe UI" w:hAnsi="Segoe UI" w:cs="Segoe UI"/>
+          <w:color w:val="212529"/>
+          <w:lang w:val="en-US"/>
+        </w:rPr>
+        <w:t xml:space="preserve"> need to handle what happens after an asynchronous call, since API logic is </w:t>
+      </w:r>
+      <w:r>
+        <w:rPr>
+          <w:rStyle w:val="a9"/>
+          <w:color w:val="212529"/>
+          <w:lang w:val="en-US"/>
+        </w:rPr>
+        <w:t>moved away</w:t>
+      </w:r>
+      <w:r>
+        <w:rPr>
+          <w:rFonts w:ascii="Segoe UI" w:hAnsi="Segoe UI" w:cs="Segoe UI"/>
+          <w:color w:val="212529"/>
+          <w:lang w:val="en-US"/>
+        </w:rPr>
+        <w:t xml:space="preserve"> from components to action creators. This also lends itself to greater predictability, since action creators will become the source of every change in state. With </w:t>
+      </w:r>
+      <w:proofErr w:type="spellStart"/>
+      <w:r>
+        <w:rPr>
+          <w:rFonts w:ascii="Segoe UI" w:hAnsi="Segoe UI" w:cs="Segoe UI"/>
+          <w:color w:val="212529"/>
+          <w:lang w:val="en-US"/>
+        </w:rPr>
+        <w:t>thunks</w:t>
+      </w:r>
+      <w:proofErr w:type="spellEnd"/>
+      <w:r>
+        <w:rPr>
+          <w:rFonts w:ascii="Segoe UI" w:hAnsi="Segoe UI" w:cs="Segoe UI"/>
+          <w:color w:val="212529"/>
+          <w:lang w:val="en-US"/>
+        </w:rPr>
+        <w:t>, we can dispatch an action only when the server request is resolved!</w:t>
+      </w:r>
+    </w:p>
+    <w:p>
+      <w:pPr>
+        <w:pStyle w:val="a8"/>
+        <w:shd w:val="clear" w:color="auto" w:fill="FFFFFF"/>
+        <w:spacing w:before="0" w:beforeAutospacing="0"/>
+        <w:rPr>
+          <w:rFonts w:ascii="Segoe UI" w:hAnsi="Segoe UI" w:cs="Segoe UI"/>
+          <w:color w:val="212529"/>
+          <w:lang w:val="en-US"/>
+        </w:rPr>
+      </w:pPr>
+      <w:r>
+        <w:rPr>
+          <w:rFonts w:ascii="Segoe UI" w:hAnsi="Segoe UI" w:cs="Segoe UI"/>
+          <w:color w:val="212529"/>
+          <w:lang w:val="en-US"/>
+        </w:rPr>
+        <w:t xml:space="preserve"> I encourage </w:t>
+      </w:r>
+      <w:proofErr w:type="gramStart"/>
+      <w:r>
+        <w:rPr>
+          <w:rFonts w:ascii="Segoe UI" w:hAnsi="Segoe UI" w:cs="Segoe UI"/>
+          <w:color w:val="212529"/>
+          <w:lang w:val="en-US"/>
+        </w:rPr>
+        <w:t>to read</w:t>
+      </w:r>
+      <w:proofErr w:type="gramEnd"/>
+      <w:r>
+        <w:rPr>
+          <w:rFonts w:ascii="Segoe UI" w:hAnsi="Segoe UI" w:cs="Segoe UI"/>
+          <w:color w:val="212529"/>
+          <w:lang w:val="en-US"/>
+        </w:rPr>
+        <w:t xml:space="preserve"> up on both of the other (popular) options.</w:t>
+      </w:r>
+    </w:p>
+    <w:p>
+      <w:pPr>
+        <w:numPr>
+          <w:ilvl w:val="0"/>
+          <w:numId w:val="15"/>
+        </w:numPr>
+        <w:shd w:val="clear" w:color="auto" w:fill="FFFFFF"/>
+        <w:spacing w:before="100" w:beforeAutospacing="1" w:after="100" w:afterAutospacing="1" w:line="240" w:lineRule="auto"/>
+        <w:rPr>
+          <w:rFonts w:ascii="Segoe UI" w:hAnsi="Segoe UI" w:cs="Segoe UI"/>
+          <w:color w:val="212529"/>
+          <w:lang w:val="en-US"/>
+        </w:rPr>
+      </w:pPr>
+      <w:hyperlink r:id="rId27" w:tgtFrame="_blank" w:history="1">
+        <w:r>
+          <w:rPr>
+            <w:rStyle w:val="a7"/>
+            <w:rFonts w:ascii="Segoe UI" w:hAnsi="Segoe UI" w:cs="Segoe UI"/>
+            <w:color w:val="007BFF"/>
+            <w:lang w:val="en-US"/>
+          </w:rPr>
+          <w:t>Redux Promise</w:t>
+        </w:r>
+      </w:hyperlink>
+      <w:r>
+        <w:rPr>
+          <w:rFonts w:ascii="Segoe UI" w:hAnsi="Segoe UI" w:cs="Segoe UI"/>
+          <w:color w:val="212529"/>
+          <w:lang w:val="en-US"/>
+        </w:rPr>
+        <w:t> - FSA-compliant promise middleware for Redux.</w:t>
+      </w:r>
+    </w:p>
+    <w:p>
+      <w:pPr>
+        <w:numPr>
+          <w:ilvl w:val="0"/>
+          <w:numId w:val="15"/>
+        </w:numPr>
+        <w:shd w:val="clear" w:color="auto" w:fill="FFFFFF"/>
+        <w:spacing w:before="100" w:beforeAutospacing="1" w:after="100" w:afterAutospacing="1" w:line="240" w:lineRule="auto"/>
+        <w:rPr>
+          <w:rFonts w:ascii="Segoe UI" w:hAnsi="Segoe UI" w:cs="Segoe UI"/>
+          <w:color w:val="212529"/>
+          <w:lang w:val="en-US"/>
+        </w:rPr>
+      </w:pPr>
+      <w:hyperlink r:id="rId28" w:tgtFrame="_blank" w:history="1">
+        <w:r>
+          <w:rPr>
+            <w:rStyle w:val="a7"/>
+            <w:rFonts w:ascii="Segoe UI" w:hAnsi="Segoe UI" w:cs="Segoe UI"/>
+            <w:color w:val="007BFF"/>
+            <w:lang w:val="en-US"/>
+          </w:rPr>
+          <w:t>Redux Saga</w:t>
+        </w:r>
+      </w:hyperlink>
+      <w:r>
+        <w:rPr>
+          <w:rFonts w:ascii="Segoe UI" w:hAnsi="Segoe UI" w:cs="Segoe UI"/>
+          <w:color w:val="212529"/>
+          <w:lang w:val="en-US"/>
+        </w:rPr>
+        <w:t> - An alternative side effect model for Redux apps</w:t>
+      </w:r>
+    </w:p>
+    <w:p>
+      <w:pPr>
+        <w:jc w:val="both"/>
+        <w:rPr>
+          <w:rFonts w:cs="Arial"/>
+          <w:sz w:val="28"/>
+          <w:szCs w:val="28"/>
+          <w:lang w:val="en-US"/>
+        </w:rPr>
+      </w:pPr>
       <w:bookmarkStart w:id="0" w:name="_GoBack"/>
       <w:bookmarkEnd w:id="0"/>
     </w:p>
@@ -14112,9 +15575,9 @@
     </w:lvl>
   </w:abstractNum>
   <w:abstractNum w:abstractNumId="12" w15:restartNumberingAfterBreak="0">
-    <w:nsid w:val="7C4D66A3"/>
+    <w:nsid w:val="6A5768F9"/>
     <w:multiLevelType w:val="multilevel"/>
-    <w:tmpl w:val="996A0426"/>
+    <w:tmpl w:val="C1B48DB8"/>
     <w:lvl w:ilvl="0">
       <w:start w:val="1"/>
       <w:numFmt w:val="bullet"/>
@@ -14261,6 +15724,155 @@
     </w:lvl>
   </w:abstractNum>
   <w:abstractNum w:abstractNumId="13" w15:restartNumberingAfterBreak="0">
+    <w:nsid w:val="7C4D66A3"/>
+    <w:multiLevelType w:val="multilevel"/>
+    <w:tmpl w:val="996A0426"/>
+    <w:lvl w:ilvl="0">
+      <w:start w:val="1"/>
+      <w:numFmt w:val="bullet"/>
+      <w:lvlText w:val=""/>
+      <w:lvlJc w:val="left"/>
+      <w:pPr>
+        <w:tabs>
+          <w:tab w:val="num" w:pos="720"/>
+        </w:tabs>
+        <w:ind w:left="720" w:hanging="360"/>
+      </w:pPr>
+      <w:rPr>
+        <w:rFonts w:ascii="Symbol" w:hAnsi="Symbol" w:hint="default"/>
+        <w:sz w:val="20"/>
+      </w:rPr>
+    </w:lvl>
+    <w:lvl w:ilvl="1" w:tentative="1">
+      <w:start w:val="1"/>
+      <w:numFmt w:val="bullet"/>
+      <w:lvlText w:val="o"/>
+      <w:lvlJc w:val="left"/>
+      <w:pPr>
+        <w:tabs>
+          <w:tab w:val="num" w:pos="1440"/>
+        </w:tabs>
+        <w:ind w:left="1440" w:hanging="360"/>
+      </w:pPr>
+      <w:rPr>
+        <w:rFonts w:ascii="Courier New" w:hAnsi="Courier New" w:hint="default"/>
+        <w:sz w:val="20"/>
+      </w:rPr>
+    </w:lvl>
+    <w:lvl w:ilvl="2" w:tentative="1">
+      <w:start w:val="1"/>
+      <w:numFmt w:val="bullet"/>
+      <w:lvlText w:val=""/>
+      <w:lvlJc w:val="left"/>
+      <w:pPr>
+        <w:tabs>
+          <w:tab w:val="num" w:pos="2160"/>
+        </w:tabs>
+        <w:ind w:left="2160" w:hanging="360"/>
+      </w:pPr>
+      <w:rPr>
+        <w:rFonts w:ascii="Wingdings" w:hAnsi="Wingdings" w:hint="default"/>
+        <w:sz w:val="20"/>
+      </w:rPr>
+    </w:lvl>
+    <w:lvl w:ilvl="3" w:tentative="1">
+      <w:start w:val="1"/>
+      <w:numFmt w:val="bullet"/>
+      <w:lvlText w:val=""/>
+      <w:lvlJc w:val="left"/>
+      <w:pPr>
+        <w:tabs>
+          <w:tab w:val="num" w:pos="2880"/>
+        </w:tabs>
+        <w:ind w:left="2880" w:hanging="360"/>
+      </w:pPr>
+      <w:rPr>
+        <w:rFonts w:ascii="Wingdings" w:hAnsi="Wingdings" w:hint="default"/>
+        <w:sz w:val="20"/>
+      </w:rPr>
+    </w:lvl>
+    <w:lvl w:ilvl="4" w:tentative="1">
+      <w:start w:val="1"/>
+      <w:numFmt w:val="bullet"/>
+      <w:lvlText w:val=""/>
+      <w:lvlJc w:val="left"/>
+      <w:pPr>
+        <w:tabs>
+          <w:tab w:val="num" w:pos="3600"/>
+        </w:tabs>
+        <w:ind w:left="3600" w:hanging="360"/>
+      </w:pPr>
+      <w:rPr>
+        <w:rFonts w:ascii="Wingdings" w:hAnsi="Wingdings" w:hint="default"/>
+        <w:sz w:val="20"/>
+      </w:rPr>
+    </w:lvl>
+    <w:lvl w:ilvl="5" w:tentative="1">
+      <w:start w:val="1"/>
+      <w:numFmt w:val="bullet"/>
+      <w:lvlText w:val=""/>
+      <w:lvlJc w:val="left"/>
+      <w:pPr>
+        <w:tabs>
+          <w:tab w:val="num" w:pos="4320"/>
+        </w:tabs>
+        <w:ind w:left="4320" w:hanging="360"/>
+      </w:pPr>
+      <w:rPr>
+        <w:rFonts w:ascii="Wingdings" w:hAnsi="Wingdings" w:hint="default"/>
+        <w:sz w:val="20"/>
+      </w:rPr>
+    </w:lvl>
+    <w:lvl w:ilvl="6" w:tentative="1">
+      <w:start w:val="1"/>
+      <w:numFmt w:val="bullet"/>
+      <w:lvlText w:val=""/>
+      <w:lvlJc w:val="left"/>
+      <w:pPr>
+        <w:tabs>
+          <w:tab w:val="num" w:pos="5040"/>
+        </w:tabs>
+        <w:ind w:left="5040" w:hanging="360"/>
+      </w:pPr>
+      <w:rPr>
+        <w:rFonts w:ascii="Wingdings" w:hAnsi="Wingdings" w:hint="default"/>
+        <w:sz w:val="20"/>
+      </w:rPr>
+    </w:lvl>
+    <w:lvl w:ilvl="7" w:tentative="1">
+      <w:start w:val="1"/>
+      <w:numFmt w:val="bullet"/>
+      <w:lvlText w:val=""/>
+      <w:lvlJc w:val="left"/>
+      <w:pPr>
+        <w:tabs>
+          <w:tab w:val="num" w:pos="5760"/>
+        </w:tabs>
+        <w:ind w:left="5760" w:hanging="360"/>
+      </w:pPr>
+      <w:rPr>
+        <w:rFonts w:ascii="Wingdings" w:hAnsi="Wingdings" w:hint="default"/>
+        <w:sz w:val="20"/>
+      </w:rPr>
+    </w:lvl>
+    <w:lvl w:ilvl="8" w:tentative="1">
+      <w:start w:val="1"/>
+      <w:numFmt w:val="bullet"/>
+      <w:lvlText w:val=""/>
+      <w:lvlJc w:val="left"/>
+      <w:pPr>
+        <w:tabs>
+          <w:tab w:val="num" w:pos="6480"/>
+        </w:tabs>
+        <w:ind w:left="6480" w:hanging="360"/>
+      </w:pPr>
+      <w:rPr>
+        <w:rFonts w:ascii="Wingdings" w:hAnsi="Wingdings" w:hint="default"/>
+        <w:sz w:val="20"/>
+      </w:rPr>
+    </w:lvl>
+  </w:abstractNum>
+  <w:abstractNum w:abstractNumId="14" w15:restartNumberingAfterBreak="0">
     <w:nsid w:val="7F57116A"/>
     <w:multiLevelType w:val="multilevel"/>
     <w:tmpl w:val="8C4E2296"/>
@@ -14431,7 +16043,7 @@
     <w:abstractNumId w:val="1"/>
   </w:num>
   <w:num w:numId="8">
-    <w:abstractNumId w:val="13"/>
+    <w:abstractNumId w:val="14"/>
   </w:num>
   <w:num w:numId="9">
     <w:abstractNumId w:val="0"/>
@@ -14449,6 +16061,9 @@
     <w:abstractNumId w:val="4"/>
   </w:num>
   <w:num w:numId="14">
+    <w:abstractNumId w:val="13"/>
+  </w:num>
+  <w:num w:numId="15">
     <w:abstractNumId w:val="12"/>
   </w:num>
 </w:numbering>

</xml_diff>

<commit_message>
Add project "Part 3. Module 1. Lesson 6"
- Update Course lecture
</commit_message>
<xml_diff>
--- a/Course lecture.docx
+++ b/Course lecture.docx
@@ -13821,6 +13821,7 @@
         </w:rPr>
       </w:pPr>
       <w:hyperlink r:id="rId27" w:tgtFrame="_blank" w:history="1">
+        <w:proofErr w:type="spellStart"/>
         <w:r>
           <w:rPr>
             <w:rStyle w:val="a7"/>
@@ -13828,33 +13829,9 @@
             <w:color w:val="007BFF"/>
             <w:lang w:val="en-US"/>
           </w:rPr>
-          <w:t>Redux Promise</w:t>
+          <w:t>Redux</w:t>
         </w:r>
-      </w:hyperlink>
-      <w:r>
-        <w:rPr>
-          <w:rFonts w:ascii="Segoe UI" w:hAnsi="Segoe UI" w:cs="Segoe UI"/>
-          <w:color w:val="212529"/>
-          <w:lang w:val="en-US"/>
-        </w:rPr>
-        <w:t> - FSA-compliant promise middleware for Redux.</w:t>
-      </w:r>
-    </w:p>
-    <w:p>
-      <w:pPr>
-        <w:numPr>
-          <w:ilvl w:val="0"/>
-          <w:numId w:val="15"/>
-        </w:numPr>
-        <w:shd w:val="clear" w:color="auto" w:fill="FFFFFF"/>
-        <w:spacing w:before="100" w:beforeAutospacing="1" w:after="100" w:afterAutospacing="1" w:line="240" w:lineRule="auto"/>
-        <w:rPr>
-          <w:rFonts w:ascii="Segoe UI" w:hAnsi="Segoe UI" w:cs="Segoe UI"/>
-          <w:color w:val="212529"/>
-          <w:lang w:val="en-US"/>
-        </w:rPr>
-      </w:pPr>
-      <w:hyperlink r:id="rId28" w:tgtFrame="_blank" w:history="1">
+        <w:proofErr w:type="spellEnd"/>
         <w:r>
           <w:rPr>
             <w:rStyle w:val="a7"/>
@@ -13862,7 +13839,7 @@
             <w:color w:val="007BFF"/>
             <w:lang w:val="en-US"/>
           </w:rPr>
-          <w:t>Redux Saga</w:t>
+          <w:t xml:space="preserve"> Promise</w:t>
         </w:r>
       </w:hyperlink>
       <w:r>
@@ -13871,8 +13848,1426 @@
           <w:color w:val="212529"/>
           <w:lang w:val="en-US"/>
         </w:rPr>
-        <w:t> - An alternative side effect model for Redux apps</w:t>
-      </w:r>
+        <w:t> - FSA-compliant promise middleware for Redux.</w:t>
+      </w:r>
+    </w:p>
+    <w:p>
+      <w:pPr>
+        <w:numPr>
+          <w:ilvl w:val="0"/>
+          <w:numId w:val="15"/>
+        </w:numPr>
+        <w:shd w:val="clear" w:color="auto" w:fill="FFFFFF"/>
+        <w:spacing w:before="100" w:beforeAutospacing="1" w:after="100" w:afterAutospacing="1" w:line="240" w:lineRule="auto"/>
+        <w:rPr>
+          <w:rFonts w:ascii="Segoe UI" w:hAnsi="Segoe UI" w:cs="Segoe UI"/>
+          <w:color w:val="212529"/>
+          <w:lang w:val="en-US"/>
+        </w:rPr>
+      </w:pPr>
+      <w:hyperlink r:id="rId28" w:tgtFrame="_blank" w:history="1">
+        <w:proofErr w:type="spellStart"/>
+        <w:r>
+          <w:rPr>
+            <w:rStyle w:val="a7"/>
+            <w:rFonts w:ascii="Segoe UI" w:hAnsi="Segoe UI" w:cs="Segoe UI"/>
+            <w:color w:val="007BFF"/>
+            <w:lang w:val="en-US"/>
+          </w:rPr>
+          <w:t>Redux</w:t>
+        </w:r>
+        <w:proofErr w:type="spellEnd"/>
+        <w:r>
+          <w:rPr>
+            <w:rStyle w:val="a7"/>
+            <w:rFonts w:ascii="Segoe UI" w:hAnsi="Segoe UI" w:cs="Segoe UI"/>
+            <w:color w:val="007BFF"/>
+            <w:lang w:val="en-US"/>
+          </w:rPr>
+          <w:t xml:space="preserve"> Saga</w:t>
+        </w:r>
+      </w:hyperlink>
+      <w:r>
+        <w:rPr>
+          <w:rFonts w:ascii="Segoe UI" w:hAnsi="Segoe UI" w:cs="Segoe UI"/>
+          <w:color w:val="212529"/>
+          <w:lang w:val="en-US"/>
+        </w:rPr>
+        <w:t xml:space="preserve"> - An alternative side effect model for </w:t>
+      </w:r>
+      <w:proofErr w:type="spellStart"/>
+      <w:r>
+        <w:rPr>
+          <w:rFonts w:ascii="Segoe UI" w:hAnsi="Segoe UI" w:cs="Segoe UI"/>
+          <w:color w:val="212529"/>
+          <w:lang w:val="en-US"/>
+        </w:rPr>
+        <w:t>Redux</w:t>
+      </w:r>
+      <w:proofErr w:type="spellEnd"/>
+      <w:r>
+        <w:rPr>
+          <w:rFonts w:ascii="Segoe UI" w:hAnsi="Segoe UI" w:cs="Segoe UI"/>
+          <w:color w:val="212529"/>
+          <w:lang w:val="en-US"/>
+        </w:rPr>
+        <w:t xml:space="preserve"> apps</w:t>
+      </w:r>
+    </w:p>
+    <w:p>
+      <w:pPr>
+        <w:shd w:val="clear" w:color="auto" w:fill="FFFFFF"/>
+        <w:spacing w:before="100" w:beforeAutospacing="1" w:after="100" w:afterAutospacing="1" w:line="240" w:lineRule="auto"/>
+        <w:rPr>
+          <w:rFonts w:ascii="Segoe UI" w:hAnsi="Segoe UI" w:cs="Segoe UI"/>
+          <w:color w:val="212529"/>
+          <w:lang w:val="en-US"/>
+        </w:rPr>
+      </w:pPr>
+    </w:p>
+    <w:p>
+      <w:pPr>
+        <w:shd w:val="clear" w:color="auto" w:fill="FFFFFF"/>
+        <w:spacing w:before="100" w:beforeAutospacing="1" w:after="100" w:afterAutospacing="1" w:line="240" w:lineRule="auto"/>
+        <w:jc w:val="center"/>
+        <w:rPr>
+          <w:rFonts w:ascii="Segoe UI" w:hAnsi="Segoe UI" w:cs="Segoe UI"/>
+          <w:b/>
+          <w:color w:val="212529"/>
+          <w:lang w:val="en-US"/>
+        </w:rPr>
+      </w:pPr>
+      <w:r>
+        <w:rPr>
+          <w:rFonts w:ascii="Segoe UI" w:hAnsi="Segoe UI" w:cs="Segoe UI"/>
+          <w:b/>
+          <w:color w:val="212529"/>
+          <w:lang w:val="en-US"/>
+        </w:rPr>
+        <w:t>Lesson 6: React-</w:t>
+      </w:r>
+      <w:proofErr w:type="spellStart"/>
+      <w:r>
+        <w:rPr>
+          <w:rFonts w:ascii="Segoe UI" w:hAnsi="Segoe UI" w:cs="Segoe UI"/>
+          <w:b/>
+          <w:color w:val="212529"/>
+          <w:lang w:val="en-US"/>
+        </w:rPr>
+        <w:t>Redux</w:t>
+      </w:r>
+      <w:proofErr w:type="spellEnd"/>
+    </w:p>
+    <w:p>
+      <w:pPr>
+        <w:pStyle w:val="2"/>
+        <w:shd w:val="clear" w:color="auto" w:fill="FFFFFF"/>
+        <w:spacing w:before="0"/>
+        <w:rPr>
+          <w:rFonts w:ascii="Segoe UI" w:hAnsi="Segoe UI" w:cs="Segoe UI"/>
+          <w:color w:val="212529"/>
+          <w:lang w:val="en-US"/>
+        </w:rPr>
+      </w:pPr>
+      <w:proofErr w:type="spellStart"/>
+      <w:r>
+        <w:rPr>
+          <w:rFonts w:ascii="Segoe UI" w:hAnsi="Segoe UI" w:cs="Segoe UI"/>
+          <w:b/>
+          <w:bCs/>
+          <w:color w:val="212529"/>
+          <w:lang w:val="en-US"/>
+        </w:rPr>
+        <w:t>Context.Provider</w:t>
+      </w:r>
+      <w:proofErr w:type="spellEnd"/>
+    </w:p>
+    <w:p>
+      <w:pPr>
+        <w:pStyle w:val="a8"/>
+        <w:shd w:val="clear" w:color="auto" w:fill="FFFFFF"/>
+        <w:spacing w:before="0" w:beforeAutospacing="0"/>
+        <w:rPr>
+          <w:rFonts w:ascii="Segoe UI" w:hAnsi="Segoe UI" w:cs="Segoe UI"/>
+          <w:color w:val="212529"/>
+          <w:lang w:val="en-US"/>
+        </w:rPr>
+      </w:pPr>
+      <w:r>
+        <w:rPr>
+          <w:rFonts w:ascii="Segoe UI" w:hAnsi="Segoe UI" w:cs="Segoe UI"/>
+          <w:color w:val="212529"/>
+          <w:lang w:val="en-US"/>
+        </w:rPr>
+        <w:t>The </w:t>
+      </w:r>
+      <w:r>
+        <w:rPr>
+          <w:rStyle w:val="HTML"/>
+          <w:rFonts w:ascii="Consolas" w:hAnsi="Consolas" w:cs="Consolas"/>
+          <w:color w:val="FFFFFF"/>
+          <w:sz w:val="21"/>
+          <w:szCs w:val="21"/>
+          <w:bdr w:val="single" w:sz="6" w:space="2" w:color="737B83" w:frame="1"/>
+          <w:shd w:val="clear" w:color="auto" w:fill="2F3D48"/>
+          <w:lang w:val="en-US"/>
+        </w:rPr>
+        <w:t>Provider</w:t>
+      </w:r>
+      <w:r>
+        <w:rPr>
+          <w:rFonts w:ascii="Segoe UI" w:hAnsi="Segoe UI" w:cs="Segoe UI"/>
+          <w:color w:val="212529"/>
+          <w:lang w:val="en-US"/>
+        </w:rPr>
+        <w:t xml:space="preserve"> component </w:t>
+      </w:r>
+      <w:proofErr w:type="gramStart"/>
+      <w:r>
+        <w:rPr>
+          <w:rFonts w:ascii="Segoe UI" w:hAnsi="Segoe UI" w:cs="Segoe UI"/>
+          <w:color w:val="212529"/>
+          <w:lang w:val="en-US"/>
+        </w:rPr>
+        <w:t>is used</w:t>
+      </w:r>
+      <w:proofErr w:type="gramEnd"/>
+      <w:r>
+        <w:rPr>
+          <w:rFonts w:ascii="Segoe UI" w:hAnsi="Segoe UI" w:cs="Segoe UI"/>
+          <w:color w:val="212529"/>
+          <w:lang w:val="en-US"/>
+        </w:rPr>
+        <w:t xml:space="preserve"> in the upper level of the component tree; that is, the component from which the data to be passed is held. In our case, this was the </w:t>
+      </w:r>
+      <w:r>
+        <w:rPr>
+          <w:rStyle w:val="HTML"/>
+          <w:rFonts w:ascii="Consolas" w:hAnsi="Consolas" w:cs="Consolas"/>
+          <w:color w:val="FFFFFF"/>
+          <w:sz w:val="21"/>
+          <w:szCs w:val="21"/>
+          <w:bdr w:val="single" w:sz="6" w:space="2" w:color="737B83" w:frame="1"/>
+          <w:shd w:val="clear" w:color="auto" w:fill="2F3D48"/>
+          <w:lang w:val="en-US"/>
+        </w:rPr>
+        <w:t>App</w:t>
+      </w:r>
+      <w:r>
+        <w:rPr>
+          <w:rFonts w:ascii="Segoe UI" w:hAnsi="Segoe UI" w:cs="Segoe UI"/>
+          <w:color w:val="212529"/>
+          <w:lang w:val="en-US"/>
+        </w:rPr>
+        <w:t> component. We passed the </w:t>
+      </w:r>
+      <w:r>
+        <w:rPr>
+          <w:rStyle w:val="HTML"/>
+          <w:rFonts w:ascii="Consolas" w:hAnsi="Consolas" w:cs="Consolas"/>
+          <w:color w:val="FFFFFF"/>
+          <w:sz w:val="21"/>
+          <w:szCs w:val="21"/>
+          <w:bdr w:val="single" w:sz="6" w:space="2" w:color="737B83" w:frame="1"/>
+          <w:shd w:val="clear" w:color="auto" w:fill="2F3D48"/>
+          <w:lang w:val="en-US"/>
+        </w:rPr>
+        <w:t>name</w:t>
+      </w:r>
+      <w:r>
+        <w:rPr>
+          <w:rFonts w:ascii="Segoe UI" w:hAnsi="Segoe UI" w:cs="Segoe UI"/>
+          <w:color w:val="212529"/>
+          <w:lang w:val="en-US"/>
+        </w:rPr>
+        <w:t> data as the value of </w:t>
+      </w:r>
+      <w:r>
+        <w:rPr>
+          <w:rStyle w:val="HTML"/>
+          <w:rFonts w:ascii="Consolas" w:hAnsi="Consolas" w:cs="Consolas"/>
+          <w:color w:val="FFFFFF"/>
+          <w:sz w:val="21"/>
+          <w:szCs w:val="21"/>
+          <w:bdr w:val="single" w:sz="6" w:space="2" w:color="737B83" w:frame="1"/>
+          <w:shd w:val="clear" w:color="auto" w:fill="2F3D48"/>
+          <w:lang w:val="en-US"/>
+        </w:rPr>
+        <w:t>Provider</w:t>
+      </w:r>
+      <w:r>
+        <w:rPr>
+          <w:rFonts w:ascii="Segoe UI" w:hAnsi="Segoe UI" w:cs="Segoe UI"/>
+          <w:color w:val="212529"/>
+          <w:lang w:val="en-US"/>
+        </w:rPr>
+        <w:t>'s </w:t>
+      </w:r>
+      <w:r>
+        <w:rPr>
+          <w:rStyle w:val="HTML"/>
+          <w:rFonts w:ascii="Consolas" w:hAnsi="Consolas" w:cs="Consolas"/>
+          <w:color w:val="FFFFFF"/>
+          <w:sz w:val="21"/>
+          <w:szCs w:val="21"/>
+          <w:bdr w:val="single" w:sz="6" w:space="2" w:color="737B83" w:frame="1"/>
+          <w:shd w:val="clear" w:color="auto" w:fill="2F3D48"/>
+          <w:lang w:val="en-US"/>
+        </w:rPr>
+        <w:t>value</w:t>
+      </w:r>
+      <w:r>
+        <w:rPr>
+          <w:rFonts w:ascii="Segoe UI" w:hAnsi="Segoe UI" w:cs="Segoe UI"/>
+          <w:color w:val="212529"/>
+          <w:lang w:val="en-US"/>
+        </w:rPr>
+        <w:t> prop:</w:t>
+      </w:r>
+    </w:p>
+    <w:p>
+      <w:pPr>
+        <w:pStyle w:val="HTML0"/>
+        <w:shd w:val="clear" w:color="auto" w:fill="292929"/>
+        <w:rPr>
+          <w:rStyle w:val="HTML"/>
+          <w:rFonts w:ascii="Consolas" w:hAnsi="Consolas" w:cs="Consolas"/>
+          <w:color w:val="FAFAFA"/>
+          <w:lang w:val="en-US"/>
+        </w:rPr>
+      </w:pPr>
+      <w:proofErr w:type="gramStart"/>
+      <w:r>
+        <w:rPr>
+          <w:rStyle w:val="HTML"/>
+          <w:rFonts w:ascii="Consolas" w:hAnsi="Consolas" w:cs="Consolas"/>
+          <w:color w:val="FAFAFA"/>
+          <w:lang w:val="en-US"/>
+        </w:rPr>
+        <w:t>class</w:t>
+      </w:r>
+      <w:proofErr w:type="gramEnd"/>
+      <w:r>
+        <w:rPr>
+          <w:rStyle w:val="HTML"/>
+          <w:rFonts w:ascii="Consolas" w:hAnsi="Consolas" w:cs="Consolas"/>
+          <w:color w:val="FAFAFA"/>
+          <w:lang w:val="en-US"/>
+        </w:rPr>
+        <w:t xml:space="preserve"> App extends </w:t>
+      </w:r>
+      <w:proofErr w:type="spellStart"/>
+      <w:r>
+        <w:rPr>
+          <w:rStyle w:val="HTML"/>
+          <w:rFonts w:ascii="Consolas" w:hAnsi="Consolas" w:cs="Consolas"/>
+          <w:color w:val="FAFAFA"/>
+          <w:lang w:val="en-US"/>
+        </w:rPr>
+        <w:t>React.Component</w:t>
+      </w:r>
+      <w:proofErr w:type="spellEnd"/>
+      <w:r>
+        <w:rPr>
+          <w:rStyle w:val="HTML"/>
+          <w:rFonts w:ascii="Consolas" w:hAnsi="Consolas" w:cs="Consolas"/>
+          <w:color w:val="FAFAFA"/>
+          <w:lang w:val="en-US"/>
+        </w:rPr>
+        <w:t xml:space="preserve"> {</w:t>
+      </w:r>
+    </w:p>
+    <w:p>
+      <w:pPr>
+        <w:pStyle w:val="HTML0"/>
+        <w:shd w:val="clear" w:color="auto" w:fill="292929"/>
+        <w:rPr>
+          <w:rStyle w:val="HTML"/>
+          <w:rFonts w:ascii="Consolas" w:hAnsi="Consolas" w:cs="Consolas"/>
+          <w:color w:val="FAFAFA"/>
+          <w:lang w:val="en-US"/>
+        </w:rPr>
+      </w:pPr>
+      <w:r>
+        <w:rPr>
+          <w:rStyle w:val="HTML"/>
+          <w:rFonts w:ascii="Consolas" w:hAnsi="Consolas" w:cs="Consolas"/>
+          <w:color w:val="FAFAFA"/>
+          <w:lang w:val="en-US"/>
+        </w:rPr>
+        <w:t xml:space="preserve">  </w:t>
+      </w:r>
+      <w:proofErr w:type="gramStart"/>
+      <w:r>
+        <w:rPr>
+          <w:rStyle w:val="HTML"/>
+          <w:rFonts w:ascii="Consolas" w:hAnsi="Consolas" w:cs="Consolas"/>
+          <w:color w:val="FAFAFA"/>
+          <w:lang w:val="en-US"/>
+        </w:rPr>
+        <w:t>render(</w:t>
+      </w:r>
+      <w:proofErr w:type="gramEnd"/>
+      <w:r>
+        <w:rPr>
+          <w:rStyle w:val="HTML"/>
+          <w:rFonts w:ascii="Consolas" w:hAnsi="Consolas" w:cs="Consolas"/>
+          <w:color w:val="FAFAFA"/>
+          <w:lang w:val="en-US"/>
+        </w:rPr>
+        <w:t>) {</w:t>
+      </w:r>
+    </w:p>
+    <w:p>
+      <w:pPr>
+        <w:pStyle w:val="HTML0"/>
+        <w:shd w:val="clear" w:color="auto" w:fill="292929"/>
+        <w:rPr>
+          <w:rStyle w:val="HTML"/>
+          <w:rFonts w:ascii="Consolas" w:hAnsi="Consolas" w:cs="Consolas"/>
+          <w:color w:val="FAFAFA"/>
+          <w:lang w:val="en-US"/>
+        </w:rPr>
+      </w:pPr>
+      <w:r>
+        <w:rPr>
+          <w:rStyle w:val="HTML"/>
+          <w:rFonts w:ascii="Consolas" w:hAnsi="Consolas" w:cs="Consolas"/>
+          <w:color w:val="FAFAFA"/>
+          <w:lang w:val="en-US"/>
+        </w:rPr>
+        <w:t xml:space="preserve">  </w:t>
+      </w:r>
+      <w:proofErr w:type="spellStart"/>
+      <w:proofErr w:type="gramStart"/>
+      <w:r>
+        <w:rPr>
+          <w:rStyle w:val="HTML"/>
+          <w:rFonts w:ascii="Consolas" w:hAnsi="Consolas" w:cs="Consolas"/>
+          <w:color w:val="FAFAFA"/>
+          <w:lang w:val="en-US"/>
+        </w:rPr>
+        <w:t>const</w:t>
+      </w:r>
+      <w:proofErr w:type="spellEnd"/>
+      <w:proofErr w:type="gramEnd"/>
+      <w:r>
+        <w:rPr>
+          <w:rStyle w:val="HTML"/>
+          <w:rFonts w:ascii="Consolas" w:hAnsi="Consolas" w:cs="Consolas"/>
+          <w:color w:val="FAFAFA"/>
+          <w:lang w:val="en-US"/>
+        </w:rPr>
+        <w:t xml:space="preserve"> name = 'Tyler';</w:t>
+      </w:r>
+    </w:p>
+    <w:p>
+      <w:pPr>
+        <w:pStyle w:val="HTML0"/>
+        <w:shd w:val="clear" w:color="auto" w:fill="292929"/>
+        <w:rPr>
+          <w:rStyle w:val="HTML"/>
+          <w:rFonts w:ascii="Consolas" w:hAnsi="Consolas" w:cs="Consolas"/>
+          <w:color w:val="FAFAFA"/>
+          <w:lang w:val="en-US"/>
+        </w:rPr>
+      </w:pPr>
+    </w:p>
+    <w:p>
+      <w:pPr>
+        <w:pStyle w:val="HTML0"/>
+        <w:shd w:val="clear" w:color="auto" w:fill="292929"/>
+        <w:rPr>
+          <w:rStyle w:val="HTML"/>
+          <w:rFonts w:ascii="Consolas" w:hAnsi="Consolas" w:cs="Consolas"/>
+          <w:color w:val="FAFAFA"/>
+          <w:lang w:val="en-US"/>
+        </w:rPr>
+      </w:pPr>
+      <w:r>
+        <w:rPr>
+          <w:rStyle w:val="HTML"/>
+          <w:rFonts w:ascii="Consolas" w:hAnsi="Consolas" w:cs="Consolas"/>
+          <w:color w:val="FAFAFA"/>
+          <w:lang w:val="en-US"/>
+        </w:rPr>
+        <w:t xml:space="preserve">  </w:t>
+      </w:r>
+      <w:proofErr w:type="gramStart"/>
+      <w:r>
+        <w:rPr>
+          <w:rStyle w:val="HTML"/>
+          <w:rFonts w:ascii="Consolas" w:hAnsi="Consolas" w:cs="Consolas"/>
+          <w:color w:val="FAFAFA"/>
+          <w:lang w:val="en-US"/>
+        </w:rPr>
+        <w:t>return</w:t>
+      </w:r>
+      <w:proofErr w:type="gramEnd"/>
+      <w:r>
+        <w:rPr>
+          <w:rStyle w:val="HTML"/>
+          <w:rFonts w:ascii="Consolas" w:hAnsi="Consolas" w:cs="Consolas"/>
+          <w:color w:val="FAFAFA"/>
+          <w:lang w:val="en-US"/>
+        </w:rPr>
+        <w:t xml:space="preserve"> (</w:t>
+      </w:r>
+    </w:p>
+    <w:p>
+      <w:pPr>
+        <w:pStyle w:val="HTML0"/>
+        <w:shd w:val="clear" w:color="auto" w:fill="292929"/>
+        <w:rPr>
+          <w:rStyle w:val="HTML"/>
+          <w:rFonts w:ascii="Consolas" w:hAnsi="Consolas" w:cs="Consolas"/>
+          <w:color w:val="FAFAFA"/>
+          <w:lang w:val="en-US"/>
+        </w:rPr>
+      </w:pPr>
+      <w:r>
+        <w:rPr>
+          <w:rStyle w:val="HTML"/>
+          <w:rFonts w:ascii="Consolas" w:hAnsi="Consolas" w:cs="Consolas"/>
+          <w:color w:val="FAFAFA"/>
+          <w:lang w:val="en-US"/>
+        </w:rPr>
+        <w:t xml:space="preserve">    &lt;</w:t>
+      </w:r>
+      <w:proofErr w:type="spellStart"/>
+      <w:r>
+        <w:rPr>
+          <w:rStyle w:val="HTML"/>
+          <w:rFonts w:ascii="Consolas" w:hAnsi="Consolas" w:cs="Consolas"/>
+          <w:color w:val="FAFAFA"/>
+          <w:lang w:val="en-US"/>
+        </w:rPr>
+        <w:t>Context.Provider</w:t>
+      </w:r>
+      <w:proofErr w:type="spellEnd"/>
+      <w:r>
+        <w:rPr>
+          <w:rStyle w:val="HTML"/>
+          <w:rFonts w:ascii="Consolas" w:hAnsi="Consolas" w:cs="Consolas"/>
+          <w:color w:val="FAFAFA"/>
+          <w:lang w:val="en-US"/>
+        </w:rPr>
+        <w:t xml:space="preserve"> value</w:t>
+      </w:r>
+      <w:proofErr w:type="gramStart"/>
+      <w:r>
+        <w:rPr>
+          <w:rStyle w:val="HTML"/>
+          <w:rFonts w:ascii="Consolas" w:hAnsi="Consolas" w:cs="Consolas"/>
+          <w:color w:val="FAFAFA"/>
+          <w:lang w:val="en-US"/>
+        </w:rPr>
+        <w:t>={</w:t>
+      </w:r>
+      <w:proofErr w:type="gramEnd"/>
+      <w:r>
+        <w:rPr>
+          <w:rStyle w:val="HTML"/>
+          <w:rFonts w:ascii="Consolas" w:hAnsi="Consolas" w:cs="Consolas"/>
+          <w:color w:val="FAFAFA"/>
+          <w:lang w:val="en-US"/>
+        </w:rPr>
+        <w:t>name}&gt;</w:t>
+      </w:r>
+    </w:p>
+    <w:p>
+      <w:pPr>
+        <w:pStyle w:val="HTML0"/>
+        <w:shd w:val="clear" w:color="auto" w:fill="292929"/>
+        <w:rPr>
+          <w:rStyle w:val="HTML"/>
+          <w:rFonts w:ascii="Consolas" w:hAnsi="Consolas" w:cs="Consolas"/>
+          <w:color w:val="FAFAFA"/>
+          <w:lang w:val="en-US"/>
+        </w:rPr>
+      </w:pPr>
+      <w:r>
+        <w:rPr>
+          <w:rStyle w:val="HTML"/>
+          <w:rFonts w:ascii="Consolas" w:hAnsi="Consolas" w:cs="Consolas"/>
+          <w:color w:val="FAFAFA"/>
+          <w:lang w:val="en-US"/>
+        </w:rPr>
+        <w:t xml:space="preserve">      &lt;Parent /&gt;</w:t>
+      </w:r>
+    </w:p>
+    <w:p>
+      <w:pPr>
+        <w:pStyle w:val="HTML0"/>
+        <w:shd w:val="clear" w:color="auto" w:fill="292929"/>
+        <w:rPr>
+          <w:rStyle w:val="HTML"/>
+          <w:rFonts w:ascii="Consolas" w:hAnsi="Consolas" w:cs="Consolas"/>
+          <w:color w:val="FAFAFA"/>
+          <w:lang w:val="en-US"/>
+        </w:rPr>
+      </w:pPr>
+      <w:r>
+        <w:rPr>
+          <w:rStyle w:val="HTML"/>
+          <w:rFonts w:ascii="Consolas" w:hAnsi="Consolas" w:cs="Consolas"/>
+          <w:color w:val="FAFAFA"/>
+          <w:lang w:val="en-US"/>
+        </w:rPr>
+        <w:t xml:space="preserve">    &lt;/</w:t>
+      </w:r>
+      <w:proofErr w:type="spellStart"/>
+      <w:r>
+        <w:rPr>
+          <w:rStyle w:val="HTML"/>
+          <w:rFonts w:ascii="Consolas" w:hAnsi="Consolas" w:cs="Consolas"/>
+          <w:color w:val="FAFAFA"/>
+          <w:lang w:val="en-US"/>
+        </w:rPr>
+        <w:t>Context.Provider</w:t>
+      </w:r>
+      <w:proofErr w:type="spellEnd"/>
+      <w:r>
+        <w:rPr>
+          <w:rStyle w:val="HTML"/>
+          <w:rFonts w:ascii="Consolas" w:hAnsi="Consolas" w:cs="Consolas"/>
+          <w:color w:val="FAFAFA"/>
+          <w:lang w:val="en-US"/>
+        </w:rPr>
+        <w:t>&gt;</w:t>
+      </w:r>
+    </w:p>
+    <w:p>
+      <w:pPr>
+        <w:pStyle w:val="HTML0"/>
+        <w:shd w:val="clear" w:color="auto" w:fill="292929"/>
+        <w:rPr>
+          <w:rStyle w:val="HTML"/>
+          <w:rFonts w:ascii="Consolas" w:hAnsi="Consolas" w:cs="Consolas"/>
+          <w:color w:val="FAFAFA"/>
+          <w:lang w:val="en-US"/>
+        </w:rPr>
+      </w:pPr>
+      <w:r>
+        <w:rPr>
+          <w:rStyle w:val="HTML"/>
+          <w:rFonts w:ascii="Consolas" w:hAnsi="Consolas" w:cs="Consolas"/>
+          <w:color w:val="FAFAFA"/>
+          <w:lang w:val="en-US"/>
+        </w:rPr>
+        <w:t xml:space="preserve">    );</w:t>
+      </w:r>
+    </w:p>
+    <w:p>
+      <w:pPr>
+        <w:pStyle w:val="HTML0"/>
+        <w:shd w:val="clear" w:color="auto" w:fill="292929"/>
+        <w:rPr>
+          <w:rStyle w:val="HTML"/>
+          <w:rFonts w:ascii="Consolas" w:hAnsi="Consolas" w:cs="Consolas"/>
+          <w:color w:val="FAFAFA"/>
+          <w:lang w:val="en-US"/>
+        </w:rPr>
+      </w:pPr>
+      <w:r>
+        <w:rPr>
+          <w:rStyle w:val="HTML"/>
+          <w:rFonts w:ascii="Consolas" w:hAnsi="Consolas" w:cs="Consolas"/>
+          <w:color w:val="FAFAFA"/>
+          <w:lang w:val="en-US"/>
+        </w:rPr>
+        <w:t xml:space="preserve">  }</w:t>
+      </w:r>
+    </w:p>
+    <w:p>
+      <w:pPr>
+        <w:pStyle w:val="HTML0"/>
+        <w:shd w:val="clear" w:color="auto" w:fill="292929"/>
+        <w:rPr>
+          <w:rFonts w:ascii="Consolas" w:hAnsi="Consolas" w:cs="Consolas"/>
+          <w:color w:val="FAFAFA"/>
+          <w:sz w:val="24"/>
+          <w:szCs w:val="24"/>
+          <w:lang w:val="en-US"/>
+        </w:rPr>
+      </w:pPr>
+      <w:r>
+        <w:rPr>
+          <w:rStyle w:val="HTML"/>
+          <w:rFonts w:ascii="Consolas" w:hAnsi="Consolas" w:cs="Consolas"/>
+          <w:color w:val="FAFAFA"/>
+          <w:lang w:val="en-US"/>
+        </w:rPr>
+        <w:t>}</w:t>
+      </w:r>
+    </w:p>
+    <w:p>
+      <w:pPr>
+        <w:pStyle w:val="a8"/>
+        <w:shd w:val="clear" w:color="auto" w:fill="FFFFFF"/>
+        <w:spacing w:before="0" w:beforeAutospacing="0"/>
+        <w:rPr>
+          <w:rFonts w:ascii="Segoe UI" w:hAnsi="Segoe UI" w:cs="Segoe UI"/>
+          <w:color w:val="212529"/>
+          <w:lang w:val="en-US"/>
+        </w:rPr>
+      </w:pPr>
+      <w:r>
+        <w:rPr>
+          <w:rFonts w:ascii="Segoe UI" w:hAnsi="Segoe UI" w:cs="Segoe UI"/>
+          <w:color w:val="212529"/>
+          <w:lang w:val="en-US"/>
+        </w:rPr>
+        <w:t>Note that the </w:t>
+      </w:r>
+      <w:r>
+        <w:rPr>
+          <w:rStyle w:val="HTML"/>
+          <w:rFonts w:ascii="Consolas" w:hAnsi="Consolas" w:cs="Consolas"/>
+          <w:color w:val="FFFFFF"/>
+          <w:sz w:val="21"/>
+          <w:szCs w:val="21"/>
+          <w:bdr w:val="single" w:sz="6" w:space="2" w:color="737B83" w:frame="1"/>
+          <w:shd w:val="clear" w:color="auto" w:fill="2F3D48"/>
+          <w:lang w:val="en-US"/>
+        </w:rPr>
+        <w:t>Provider</w:t>
+      </w:r>
+      <w:r>
+        <w:rPr>
+          <w:rFonts w:ascii="Segoe UI" w:hAnsi="Segoe UI" w:cs="Segoe UI"/>
+          <w:color w:val="212529"/>
+          <w:lang w:val="en-US"/>
+        </w:rPr>
+        <w:t xml:space="preserve"> component simply wraps around the entire component to </w:t>
+      </w:r>
+      <w:proofErr w:type="gramStart"/>
+      <w:r>
+        <w:rPr>
+          <w:rFonts w:ascii="Segoe UI" w:hAnsi="Segoe UI" w:cs="Segoe UI"/>
+          <w:color w:val="212529"/>
+          <w:lang w:val="en-US"/>
+        </w:rPr>
+        <w:t>be rendered</w:t>
+      </w:r>
+      <w:proofErr w:type="gramEnd"/>
+      <w:r>
+        <w:rPr>
+          <w:rFonts w:ascii="Segoe UI" w:hAnsi="Segoe UI" w:cs="Segoe UI"/>
+          <w:color w:val="212529"/>
+          <w:lang w:val="en-US"/>
+        </w:rPr>
+        <w:t>!</w:t>
+      </w:r>
+    </w:p>
+    <w:p>
+      <w:pPr>
+        <w:pStyle w:val="2"/>
+        <w:shd w:val="clear" w:color="auto" w:fill="FFFFFF"/>
+        <w:spacing w:before="0"/>
+        <w:rPr>
+          <w:rFonts w:ascii="Segoe UI" w:hAnsi="Segoe UI" w:cs="Segoe UI"/>
+          <w:color w:val="212529"/>
+          <w:lang w:val="en-US"/>
+        </w:rPr>
+      </w:pPr>
+      <w:proofErr w:type="spellStart"/>
+      <w:r>
+        <w:rPr>
+          <w:rFonts w:ascii="Segoe UI" w:hAnsi="Segoe UI" w:cs="Segoe UI"/>
+          <w:b/>
+          <w:bCs/>
+          <w:color w:val="212529"/>
+          <w:lang w:val="en-US"/>
+        </w:rPr>
+        <w:t>Context.Consumer</w:t>
+      </w:r>
+      <w:proofErr w:type="spellEnd"/>
+    </w:p>
+    <w:p>
+      <w:pPr>
+        <w:pStyle w:val="a8"/>
+        <w:shd w:val="clear" w:color="auto" w:fill="FFFFFF"/>
+        <w:spacing w:before="0" w:beforeAutospacing="0"/>
+        <w:rPr>
+          <w:rFonts w:ascii="Segoe UI" w:hAnsi="Segoe UI" w:cs="Segoe UI"/>
+          <w:color w:val="212529"/>
+          <w:lang w:val="en-US"/>
+        </w:rPr>
+      </w:pPr>
+      <w:r>
+        <w:rPr>
+          <w:rFonts w:ascii="Segoe UI" w:hAnsi="Segoe UI" w:cs="Segoe UI"/>
+          <w:color w:val="212529"/>
+          <w:lang w:val="en-US"/>
+        </w:rPr>
+        <w:t>On the receiving end (i.e., a component "under" the </w:t>
+      </w:r>
+      <w:r>
+        <w:rPr>
+          <w:rStyle w:val="HTML"/>
+          <w:rFonts w:ascii="Consolas" w:hAnsi="Consolas" w:cs="Consolas"/>
+          <w:color w:val="FFFFFF"/>
+          <w:sz w:val="21"/>
+          <w:szCs w:val="21"/>
+          <w:bdr w:val="single" w:sz="6" w:space="2" w:color="737B83" w:frame="1"/>
+          <w:shd w:val="clear" w:color="auto" w:fill="2F3D48"/>
+          <w:lang w:val="en-US"/>
+        </w:rPr>
+        <w:t>Provider</w:t>
+      </w:r>
+      <w:r>
+        <w:rPr>
+          <w:rFonts w:ascii="Segoe UI" w:hAnsi="Segoe UI" w:cs="Segoe UI"/>
+          <w:color w:val="212529"/>
+          <w:lang w:val="en-US"/>
+        </w:rPr>
+        <w:t> in the component hierarchy), we use the </w:t>
+      </w:r>
+      <w:r>
+        <w:rPr>
+          <w:rStyle w:val="HTML"/>
+          <w:rFonts w:ascii="Consolas" w:hAnsi="Consolas" w:cs="Consolas"/>
+          <w:color w:val="FFFFFF"/>
+          <w:sz w:val="21"/>
+          <w:szCs w:val="21"/>
+          <w:bdr w:val="single" w:sz="6" w:space="2" w:color="737B83" w:frame="1"/>
+          <w:shd w:val="clear" w:color="auto" w:fill="2F3D48"/>
+          <w:lang w:val="en-US"/>
+        </w:rPr>
+        <w:t>Consumer</w:t>
+      </w:r>
+      <w:r>
+        <w:rPr>
+          <w:rFonts w:ascii="Segoe UI" w:hAnsi="Segoe UI" w:cs="Segoe UI"/>
+          <w:color w:val="212529"/>
+          <w:lang w:val="en-US"/>
+        </w:rPr>
+        <w:t> component. In our example, we passed </w:t>
+      </w:r>
+      <w:r>
+        <w:rPr>
+          <w:rStyle w:val="HTML"/>
+          <w:rFonts w:ascii="Consolas" w:hAnsi="Consolas" w:cs="Consolas"/>
+          <w:color w:val="FFFFFF"/>
+          <w:sz w:val="21"/>
+          <w:szCs w:val="21"/>
+          <w:bdr w:val="single" w:sz="6" w:space="2" w:color="737B83" w:frame="1"/>
+          <w:shd w:val="clear" w:color="auto" w:fill="2F3D48"/>
+          <w:lang w:val="en-US"/>
+        </w:rPr>
+        <w:t>Consumer</w:t>
+      </w:r>
+      <w:r>
+        <w:rPr>
+          <w:rFonts w:ascii="Segoe UI" w:hAnsi="Segoe UI" w:cs="Segoe UI"/>
+          <w:color w:val="212529"/>
+          <w:lang w:val="en-US"/>
+        </w:rPr>
+        <w:t> a function as a child. This function accepts a value and returns some JSX:</w:t>
+      </w:r>
+    </w:p>
+    <w:p>
+      <w:pPr>
+        <w:pStyle w:val="HTML0"/>
+        <w:shd w:val="clear" w:color="auto" w:fill="292929"/>
+        <w:rPr>
+          <w:rStyle w:val="HTML"/>
+          <w:rFonts w:ascii="Consolas" w:hAnsi="Consolas" w:cs="Consolas"/>
+          <w:color w:val="FAFAFA"/>
+          <w:lang w:val="en-US"/>
+        </w:rPr>
+      </w:pPr>
+      <w:proofErr w:type="gramStart"/>
+      <w:r>
+        <w:rPr>
+          <w:rStyle w:val="HTML"/>
+          <w:rFonts w:ascii="Consolas" w:hAnsi="Consolas" w:cs="Consolas"/>
+          <w:color w:val="FAFAFA"/>
+          <w:lang w:val="en-US"/>
+        </w:rPr>
+        <w:t>function</w:t>
+      </w:r>
+      <w:proofErr w:type="gramEnd"/>
+      <w:r>
+        <w:rPr>
+          <w:rStyle w:val="HTML"/>
+          <w:rFonts w:ascii="Consolas" w:hAnsi="Consolas" w:cs="Consolas"/>
+          <w:color w:val="FAFAFA"/>
+          <w:lang w:val="en-US"/>
+        </w:rPr>
+        <w:t xml:space="preserve"> Grandchild ({ name }) {</w:t>
+      </w:r>
+    </w:p>
+    <w:p>
+      <w:pPr>
+        <w:pStyle w:val="HTML0"/>
+        <w:shd w:val="clear" w:color="auto" w:fill="292929"/>
+        <w:rPr>
+          <w:rStyle w:val="HTML"/>
+          <w:rFonts w:ascii="Consolas" w:hAnsi="Consolas" w:cs="Consolas"/>
+          <w:color w:val="FAFAFA"/>
+          <w:lang w:val="en-US"/>
+        </w:rPr>
+      </w:pPr>
+      <w:r>
+        <w:rPr>
+          <w:rStyle w:val="HTML"/>
+          <w:rFonts w:ascii="Consolas" w:hAnsi="Consolas" w:cs="Consolas"/>
+          <w:color w:val="FAFAFA"/>
+          <w:lang w:val="en-US"/>
+        </w:rPr>
+        <w:t xml:space="preserve">  </w:t>
+      </w:r>
+      <w:proofErr w:type="gramStart"/>
+      <w:r>
+        <w:rPr>
+          <w:rStyle w:val="HTML"/>
+          <w:rFonts w:ascii="Consolas" w:hAnsi="Consolas" w:cs="Consolas"/>
+          <w:color w:val="FAFAFA"/>
+          <w:lang w:val="en-US"/>
+        </w:rPr>
+        <w:t>return</w:t>
+      </w:r>
+      <w:proofErr w:type="gramEnd"/>
+      <w:r>
+        <w:rPr>
+          <w:rStyle w:val="HTML"/>
+          <w:rFonts w:ascii="Consolas" w:hAnsi="Consolas" w:cs="Consolas"/>
+          <w:color w:val="FAFAFA"/>
+          <w:lang w:val="en-US"/>
+        </w:rPr>
+        <w:t xml:space="preserve"> (</w:t>
+      </w:r>
+    </w:p>
+    <w:p>
+      <w:pPr>
+        <w:pStyle w:val="HTML0"/>
+        <w:shd w:val="clear" w:color="auto" w:fill="292929"/>
+        <w:rPr>
+          <w:rStyle w:val="HTML"/>
+          <w:rFonts w:ascii="Consolas" w:hAnsi="Consolas" w:cs="Consolas"/>
+          <w:color w:val="FAFAFA"/>
+          <w:lang w:val="en-US"/>
+        </w:rPr>
+      </w:pPr>
+      <w:r>
+        <w:rPr>
+          <w:rStyle w:val="HTML"/>
+          <w:rFonts w:ascii="Consolas" w:hAnsi="Consolas" w:cs="Consolas"/>
+          <w:color w:val="FAFAFA"/>
+          <w:lang w:val="en-US"/>
+        </w:rPr>
+        <w:t xml:space="preserve">    &lt;</w:t>
+      </w:r>
+      <w:proofErr w:type="spellStart"/>
+      <w:r>
+        <w:rPr>
+          <w:rStyle w:val="HTML"/>
+          <w:rFonts w:ascii="Consolas" w:hAnsi="Consolas" w:cs="Consolas"/>
+          <w:color w:val="FAFAFA"/>
+          <w:lang w:val="en-US"/>
+        </w:rPr>
+        <w:t>Context.Consumer</w:t>
+      </w:r>
+      <w:proofErr w:type="spellEnd"/>
+      <w:r>
+        <w:rPr>
+          <w:rStyle w:val="HTML"/>
+          <w:rFonts w:ascii="Consolas" w:hAnsi="Consolas" w:cs="Consolas"/>
+          <w:color w:val="FAFAFA"/>
+          <w:lang w:val="en-US"/>
+        </w:rPr>
+        <w:t>&gt;</w:t>
+      </w:r>
+    </w:p>
+    <w:p>
+      <w:pPr>
+        <w:pStyle w:val="HTML0"/>
+        <w:shd w:val="clear" w:color="auto" w:fill="292929"/>
+        <w:rPr>
+          <w:rStyle w:val="HTML"/>
+          <w:rFonts w:ascii="Consolas" w:hAnsi="Consolas" w:cs="Consolas"/>
+          <w:color w:val="FAFAFA"/>
+          <w:lang w:val="en-US"/>
+        </w:rPr>
+      </w:pPr>
+      <w:r>
+        <w:rPr>
+          <w:rStyle w:val="HTML"/>
+          <w:rFonts w:ascii="Consolas" w:hAnsi="Consolas" w:cs="Consolas"/>
+          <w:color w:val="FAFAFA"/>
+          <w:lang w:val="en-US"/>
+        </w:rPr>
+        <w:t xml:space="preserve">      {(name) =&gt; (</w:t>
+      </w:r>
+    </w:p>
+    <w:p>
+      <w:pPr>
+        <w:pStyle w:val="HTML0"/>
+        <w:shd w:val="clear" w:color="auto" w:fill="292929"/>
+        <w:rPr>
+          <w:rStyle w:val="HTML"/>
+          <w:rFonts w:ascii="Consolas" w:hAnsi="Consolas" w:cs="Consolas"/>
+          <w:color w:val="FAFAFA"/>
+          <w:lang w:val="en-US"/>
+        </w:rPr>
+      </w:pPr>
+      <w:r>
+        <w:rPr>
+          <w:rStyle w:val="HTML"/>
+          <w:rFonts w:ascii="Consolas" w:hAnsi="Consolas" w:cs="Consolas"/>
+          <w:color w:val="FAFAFA"/>
+          <w:lang w:val="en-US"/>
+        </w:rPr>
+        <w:t xml:space="preserve">      &lt;</w:t>
+      </w:r>
+      <w:proofErr w:type="gramStart"/>
+      <w:r>
+        <w:rPr>
+          <w:rStyle w:val="HTML"/>
+          <w:rFonts w:ascii="Consolas" w:hAnsi="Consolas" w:cs="Consolas"/>
+          <w:color w:val="FAFAFA"/>
+          <w:lang w:val="en-US"/>
+        </w:rPr>
+        <w:t>div</w:t>
+      </w:r>
+      <w:proofErr w:type="gramEnd"/>
+      <w:r>
+        <w:rPr>
+          <w:rStyle w:val="HTML"/>
+          <w:rFonts w:ascii="Consolas" w:hAnsi="Consolas" w:cs="Consolas"/>
+          <w:color w:val="FAFAFA"/>
+          <w:lang w:val="en-US"/>
+        </w:rPr>
+        <w:t>&gt;</w:t>
+      </w:r>
+    </w:p>
+    <w:p>
+      <w:pPr>
+        <w:pStyle w:val="HTML0"/>
+        <w:shd w:val="clear" w:color="auto" w:fill="292929"/>
+        <w:rPr>
+          <w:rStyle w:val="HTML"/>
+          <w:rFonts w:ascii="Consolas" w:hAnsi="Consolas" w:cs="Consolas"/>
+          <w:color w:val="FAFAFA"/>
+          <w:lang w:val="en-US"/>
+        </w:rPr>
+      </w:pPr>
+      <w:r>
+        <w:rPr>
+          <w:rStyle w:val="HTML"/>
+          <w:rFonts w:ascii="Consolas" w:hAnsi="Consolas" w:cs="Consolas"/>
+          <w:color w:val="FAFAFA"/>
+          <w:lang w:val="en-US"/>
+        </w:rPr>
+        <w:lastRenderedPageBreak/>
+        <w:t xml:space="preserve">      &lt;h1&gt;Grandchild&lt;/h1&gt;</w:t>
+      </w:r>
+    </w:p>
+    <w:p>
+      <w:pPr>
+        <w:pStyle w:val="HTML0"/>
+        <w:shd w:val="clear" w:color="auto" w:fill="292929"/>
+        <w:rPr>
+          <w:rStyle w:val="HTML"/>
+          <w:rFonts w:ascii="Consolas" w:hAnsi="Consolas" w:cs="Consolas"/>
+          <w:color w:val="FAFAFA"/>
+          <w:lang w:val="en-US"/>
+        </w:rPr>
+      </w:pPr>
+      <w:r>
+        <w:rPr>
+          <w:rStyle w:val="HTML"/>
+          <w:rFonts w:ascii="Consolas" w:hAnsi="Consolas" w:cs="Consolas"/>
+          <w:color w:val="FAFAFA"/>
+          <w:lang w:val="en-US"/>
+        </w:rPr>
+        <w:t xml:space="preserve">      &lt;h3&gt;Name: {name</w:t>
+      </w:r>
+      <w:proofErr w:type="gramStart"/>
+      <w:r>
+        <w:rPr>
+          <w:rStyle w:val="HTML"/>
+          <w:rFonts w:ascii="Consolas" w:hAnsi="Consolas" w:cs="Consolas"/>
+          <w:color w:val="FAFAFA"/>
+          <w:lang w:val="en-US"/>
+        </w:rPr>
+        <w:t>}&lt;</w:t>
+      </w:r>
+      <w:proofErr w:type="gramEnd"/>
+      <w:r>
+        <w:rPr>
+          <w:rStyle w:val="HTML"/>
+          <w:rFonts w:ascii="Consolas" w:hAnsi="Consolas" w:cs="Consolas"/>
+          <w:color w:val="FAFAFA"/>
+          <w:lang w:val="en-US"/>
+        </w:rPr>
+        <w:t>/h3&gt;</w:t>
+      </w:r>
+    </w:p>
+    <w:p>
+      <w:pPr>
+        <w:pStyle w:val="HTML0"/>
+        <w:shd w:val="clear" w:color="auto" w:fill="292929"/>
+        <w:rPr>
+          <w:rStyle w:val="HTML"/>
+          <w:rFonts w:ascii="Consolas" w:hAnsi="Consolas" w:cs="Consolas"/>
+          <w:color w:val="FAFAFA"/>
+          <w:lang w:val="en-US"/>
+        </w:rPr>
+      </w:pPr>
+      <w:r>
+        <w:rPr>
+          <w:rStyle w:val="HTML"/>
+          <w:rFonts w:ascii="Consolas" w:hAnsi="Consolas" w:cs="Consolas"/>
+          <w:color w:val="FAFAFA"/>
+          <w:lang w:val="en-US"/>
+        </w:rPr>
+        <w:t xml:space="preserve">      &lt;/div&gt;</w:t>
+      </w:r>
+    </w:p>
+    <w:p>
+      <w:pPr>
+        <w:pStyle w:val="HTML0"/>
+        <w:shd w:val="clear" w:color="auto" w:fill="292929"/>
+        <w:rPr>
+          <w:rStyle w:val="HTML"/>
+          <w:rFonts w:ascii="Consolas" w:hAnsi="Consolas" w:cs="Consolas"/>
+          <w:color w:val="FAFAFA"/>
+          <w:lang w:val="en-US"/>
+        </w:rPr>
+      </w:pPr>
+      <w:r>
+        <w:rPr>
+          <w:rStyle w:val="HTML"/>
+          <w:rFonts w:ascii="Consolas" w:hAnsi="Consolas" w:cs="Consolas"/>
+          <w:color w:val="FAFAFA"/>
+          <w:lang w:val="en-US"/>
+        </w:rPr>
+        <w:t xml:space="preserve">      )}</w:t>
+      </w:r>
+    </w:p>
+    <w:p>
+      <w:pPr>
+        <w:pStyle w:val="HTML0"/>
+        <w:shd w:val="clear" w:color="auto" w:fill="292929"/>
+        <w:rPr>
+          <w:rStyle w:val="HTML"/>
+          <w:rFonts w:ascii="Consolas" w:hAnsi="Consolas" w:cs="Consolas"/>
+          <w:color w:val="FAFAFA"/>
+          <w:lang w:val="en-US"/>
+        </w:rPr>
+      </w:pPr>
+      <w:r>
+        <w:rPr>
+          <w:rStyle w:val="HTML"/>
+          <w:rFonts w:ascii="Consolas" w:hAnsi="Consolas" w:cs="Consolas"/>
+          <w:color w:val="FAFAFA"/>
+          <w:lang w:val="en-US"/>
+        </w:rPr>
+        <w:t xml:space="preserve">    &lt;/</w:t>
+      </w:r>
+      <w:proofErr w:type="spellStart"/>
+      <w:r>
+        <w:rPr>
+          <w:rStyle w:val="HTML"/>
+          <w:rFonts w:ascii="Consolas" w:hAnsi="Consolas" w:cs="Consolas"/>
+          <w:color w:val="FAFAFA"/>
+          <w:lang w:val="en-US"/>
+        </w:rPr>
+        <w:t>Context.Consumer</w:t>
+      </w:r>
+      <w:proofErr w:type="spellEnd"/>
+      <w:r>
+        <w:rPr>
+          <w:rStyle w:val="HTML"/>
+          <w:rFonts w:ascii="Consolas" w:hAnsi="Consolas" w:cs="Consolas"/>
+          <w:color w:val="FAFAFA"/>
+          <w:lang w:val="en-US"/>
+        </w:rPr>
+        <w:t>&gt;</w:t>
+      </w:r>
+    </w:p>
+    <w:p>
+      <w:pPr>
+        <w:pStyle w:val="HTML0"/>
+        <w:shd w:val="clear" w:color="auto" w:fill="292929"/>
+        <w:rPr>
+          <w:rStyle w:val="HTML"/>
+          <w:rFonts w:ascii="Consolas" w:hAnsi="Consolas" w:cs="Consolas"/>
+          <w:color w:val="FAFAFA"/>
+          <w:lang w:val="en-US"/>
+        </w:rPr>
+      </w:pPr>
+      <w:r>
+        <w:rPr>
+          <w:rStyle w:val="HTML"/>
+          <w:rFonts w:ascii="Consolas" w:hAnsi="Consolas" w:cs="Consolas"/>
+          <w:color w:val="FAFAFA"/>
+          <w:lang w:val="en-US"/>
+        </w:rPr>
+        <w:t xml:space="preserve">  );</w:t>
+      </w:r>
+    </w:p>
+    <w:p>
+      <w:pPr>
+        <w:pStyle w:val="HTML0"/>
+        <w:shd w:val="clear" w:color="auto" w:fill="292929"/>
+        <w:rPr>
+          <w:rFonts w:ascii="Consolas" w:hAnsi="Consolas" w:cs="Consolas"/>
+          <w:color w:val="FAFAFA"/>
+          <w:sz w:val="24"/>
+          <w:szCs w:val="24"/>
+          <w:lang w:val="en-US"/>
+        </w:rPr>
+      </w:pPr>
+      <w:r>
+        <w:rPr>
+          <w:rStyle w:val="HTML"/>
+          <w:rFonts w:ascii="Consolas" w:hAnsi="Consolas" w:cs="Consolas"/>
+          <w:color w:val="FAFAFA"/>
+          <w:lang w:val="en-US"/>
+        </w:rPr>
+        <w:t>}</w:t>
+      </w:r>
+    </w:p>
+    <w:p>
+      <w:pPr>
+        <w:pStyle w:val="a8"/>
+        <w:shd w:val="clear" w:color="auto" w:fill="FFFFFF"/>
+        <w:spacing w:before="0" w:beforeAutospacing="0"/>
+        <w:rPr>
+          <w:rFonts w:ascii="Segoe UI" w:hAnsi="Segoe UI" w:cs="Segoe UI"/>
+          <w:color w:val="212529"/>
+          <w:lang w:val="en-US"/>
+        </w:rPr>
+      </w:pPr>
+      <w:r>
+        <w:rPr>
+          <w:rFonts w:ascii="Segoe UI" w:hAnsi="Segoe UI" w:cs="Segoe UI"/>
+          <w:color w:val="212529"/>
+          <w:lang w:val="en-US"/>
+        </w:rPr>
+        <w:t>As a result, we were able to render the </w:t>
+      </w:r>
+      <w:r>
+        <w:rPr>
+          <w:rStyle w:val="HTML"/>
+          <w:rFonts w:ascii="Consolas" w:hAnsi="Consolas" w:cs="Consolas"/>
+          <w:color w:val="FFFFFF"/>
+          <w:sz w:val="21"/>
+          <w:szCs w:val="21"/>
+          <w:bdr w:val="single" w:sz="6" w:space="2" w:color="737B83" w:frame="1"/>
+          <w:shd w:val="clear" w:color="auto" w:fill="2F3D48"/>
+          <w:lang w:val="en-US"/>
+        </w:rPr>
+        <w:t>Grandchild</w:t>
+      </w:r>
+      <w:r>
+        <w:rPr>
+          <w:rFonts w:ascii="Segoe UI" w:hAnsi="Segoe UI" w:cs="Segoe UI"/>
+          <w:color w:val="212529"/>
+          <w:lang w:val="en-US"/>
+        </w:rPr>
+        <w:t> component with the correct </w:t>
+      </w:r>
+      <w:r>
+        <w:rPr>
+          <w:rStyle w:val="HTML"/>
+          <w:rFonts w:ascii="Consolas" w:hAnsi="Consolas" w:cs="Consolas"/>
+          <w:color w:val="FFFFFF"/>
+          <w:sz w:val="21"/>
+          <w:szCs w:val="21"/>
+          <w:bdr w:val="single" w:sz="6" w:space="2" w:color="737B83" w:frame="1"/>
+          <w:shd w:val="clear" w:color="auto" w:fill="2F3D48"/>
+          <w:lang w:val="en-US"/>
+        </w:rPr>
+        <w:t>name</w:t>
+      </w:r>
+      <w:r>
+        <w:rPr>
+          <w:rFonts w:ascii="Segoe UI" w:hAnsi="Segoe UI" w:cs="Segoe UI"/>
+          <w:color w:val="212529"/>
+          <w:lang w:val="en-US"/>
+        </w:rPr>
+        <w:t xml:space="preserve"> data without ever having to pass that data down the entire component thread! </w:t>
+      </w:r>
+      <w:proofErr w:type="gramStart"/>
+      <w:r>
+        <w:rPr>
+          <w:rFonts w:ascii="Segoe UI" w:hAnsi="Segoe UI" w:cs="Segoe UI"/>
+          <w:color w:val="212529"/>
+          <w:lang w:val="en-US"/>
+        </w:rPr>
+        <w:t>That's</w:t>
+      </w:r>
+      <w:proofErr w:type="gramEnd"/>
+      <w:r>
+        <w:rPr>
+          <w:rFonts w:ascii="Segoe UI" w:hAnsi="Segoe UI" w:cs="Segoe UI"/>
+          <w:color w:val="212529"/>
+          <w:lang w:val="en-US"/>
+        </w:rPr>
+        <w:t xml:space="preserve"> a lot less code than the previous way we had to do it. </w:t>
+      </w:r>
+      <w:proofErr w:type="gramStart"/>
+      <w:r>
+        <w:rPr>
+          <w:rFonts w:ascii="Segoe UI" w:hAnsi="Segoe UI" w:cs="Segoe UI"/>
+          <w:color w:val="212529"/>
+          <w:lang w:val="en-US"/>
+        </w:rPr>
+        <w:t>So</w:t>
+      </w:r>
+      <w:proofErr w:type="gramEnd"/>
+      <w:r>
+        <w:rPr>
+          <w:rFonts w:ascii="Segoe UI" w:hAnsi="Segoe UI" w:cs="Segoe UI"/>
+          <w:color w:val="212529"/>
+          <w:lang w:val="en-US"/>
+        </w:rPr>
+        <w:t xml:space="preserve"> </w:t>
+      </w:r>
+      <w:proofErr w:type="spellStart"/>
+      <w:r>
+        <w:rPr>
+          <w:rFonts w:ascii="Segoe UI" w:hAnsi="Segoe UI" w:cs="Segoe UI"/>
+          <w:color w:val="212529"/>
+          <w:lang w:val="en-US"/>
+        </w:rPr>
+        <w:t>React's</w:t>
+      </w:r>
+      <w:proofErr w:type="spellEnd"/>
+      <w:r>
+        <w:rPr>
+          <w:rFonts w:ascii="Segoe UI" w:hAnsi="Segoe UI" w:cs="Segoe UI"/>
+          <w:color w:val="212529"/>
+          <w:lang w:val="en-US"/>
+        </w:rPr>
+        <w:t> </w:t>
+      </w:r>
+      <w:r>
+        <w:rPr>
+          <w:rStyle w:val="HTML"/>
+          <w:rFonts w:ascii="Consolas" w:hAnsi="Consolas" w:cs="Consolas"/>
+          <w:color w:val="FFFFFF"/>
+          <w:sz w:val="21"/>
+          <w:szCs w:val="21"/>
+          <w:bdr w:val="single" w:sz="6" w:space="2" w:color="737B83" w:frame="1"/>
+          <w:shd w:val="clear" w:color="auto" w:fill="2F3D48"/>
+          <w:lang w:val="en-US"/>
+        </w:rPr>
+        <w:t>Context</w:t>
+      </w:r>
+      <w:r>
+        <w:rPr>
+          <w:rFonts w:ascii="Segoe UI" w:hAnsi="Segoe UI" w:cs="Segoe UI"/>
+          <w:color w:val="212529"/>
+          <w:lang w:val="en-US"/>
+        </w:rPr>
+        <w:t> API provides a terse, approachable way to easily communicate information from one component to another.</w:t>
+      </w:r>
+    </w:p>
+    <w:p>
+      <w:pPr>
+        <w:shd w:val="clear" w:color="auto" w:fill="FFFFFF"/>
+        <w:spacing w:before="100" w:beforeAutospacing="1" w:after="100" w:afterAutospacing="1" w:line="240" w:lineRule="auto"/>
+        <w:jc w:val="both"/>
+        <w:rPr>
+          <w:rFonts w:ascii="Segoe UI" w:hAnsi="Segoe UI" w:cs="Segoe UI"/>
+          <w:color w:val="212529"/>
+          <w:lang w:val="en-US"/>
+        </w:rPr>
+      </w:pPr>
+      <w:r>
+        <w:rPr>
+          <w:rFonts w:ascii="Segoe UI" w:hAnsi="Segoe UI" w:cs="Segoe UI"/>
+          <w:color w:val="212529"/>
+          <w:lang w:val="en-US"/>
+        </w:rPr>
+        <w:t>Connected component note:</w:t>
+      </w:r>
+    </w:p>
+    <w:p>
+      <w:pPr>
+        <w:numPr>
+          <w:ilvl w:val="0"/>
+          <w:numId w:val="16"/>
+        </w:numPr>
+        <w:shd w:val="clear" w:color="auto" w:fill="FFFFFF"/>
+        <w:spacing w:before="100" w:beforeAutospacing="1" w:after="100" w:afterAutospacing="1" w:line="240" w:lineRule="auto"/>
+        <w:jc w:val="both"/>
+        <w:rPr>
+          <w:rFonts w:ascii="Segoe UI" w:hAnsi="Segoe UI" w:cs="Segoe UI"/>
+          <w:color w:val="212529"/>
+          <w:lang w:val="en-US"/>
+        </w:rPr>
+      </w:pPr>
+      <w:r>
+        <w:rPr>
+          <w:rFonts w:ascii="Segoe UI" w:hAnsi="Segoe UI" w:cs="Segoe UI"/>
+          <w:color w:val="212529"/>
+          <w:lang w:val="en-US"/>
+        </w:rPr>
+        <w:t xml:space="preserve">A connected component is connected to the </w:t>
+      </w:r>
+      <w:proofErr w:type="spellStart"/>
+      <w:proofErr w:type="gramStart"/>
+      <w:r>
+        <w:rPr>
+          <w:rFonts w:ascii="Segoe UI" w:hAnsi="Segoe UI" w:cs="Segoe UI"/>
+          <w:color w:val="212529"/>
+          <w:lang w:val="en-US"/>
+        </w:rPr>
+        <w:t>Redux</w:t>
+      </w:r>
+      <w:proofErr w:type="spellEnd"/>
+      <w:proofErr w:type="gramEnd"/>
+      <w:r>
+        <w:rPr>
+          <w:rFonts w:ascii="Segoe UI" w:hAnsi="Segoe UI" w:cs="Segoe UI"/>
+          <w:color w:val="212529"/>
+          <w:lang w:val="en-US"/>
+        </w:rPr>
+        <w:t xml:space="preserve"> store and is responsible for getting data from the store.</w:t>
+      </w:r>
+    </w:p>
+    <w:p>
+      <w:pPr>
+        <w:numPr>
+          <w:ilvl w:val="0"/>
+          <w:numId w:val="16"/>
+        </w:numPr>
+        <w:shd w:val="clear" w:color="auto" w:fill="FFFFFF"/>
+        <w:spacing w:before="100" w:beforeAutospacing="1" w:after="100" w:afterAutospacing="1" w:line="240" w:lineRule="auto"/>
+        <w:jc w:val="both"/>
+        <w:rPr>
+          <w:rFonts w:ascii="Segoe UI" w:hAnsi="Segoe UI" w:cs="Segoe UI"/>
+          <w:color w:val="212529"/>
+          <w:lang w:val="en-US"/>
+        </w:rPr>
+      </w:pPr>
+      <w:r>
+        <w:rPr>
+          <w:rFonts w:ascii="Segoe UI" w:hAnsi="Segoe UI" w:cs="Segoe UI"/>
+          <w:color w:val="212529"/>
+          <w:lang w:val="en-US"/>
+        </w:rPr>
+        <w:t>A presentational component should not access the store. It should receive any information it needs as props and then just render a UI.</w:t>
+      </w:r>
+    </w:p>
+    <w:p>
+      <w:pPr>
+        <w:shd w:val="clear" w:color="auto" w:fill="FFFFFF"/>
+        <w:spacing w:before="100" w:beforeAutospacing="1" w:after="100" w:afterAutospacing="1" w:line="240" w:lineRule="auto"/>
+        <w:jc w:val="both"/>
+        <w:rPr>
+          <w:rFonts w:ascii="Segoe UI" w:hAnsi="Segoe UI" w:cs="Segoe UI"/>
+          <w:color w:val="212529"/>
+          <w:lang w:val="en-US"/>
+        </w:rPr>
+      </w:pPr>
     </w:p>
     <w:p>
       <w:pPr>
@@ -14311,6 +15706,155 @@
     </w:lvl>
   </w:abstractNum>
   <w:abstractNum w:abstractNumId="3" w15:restartNumberingAfterBreak="0">
+    <w:nsid w:val="0CC10C99"/>
+    <w:multiLevelType w:val="multilevel"/>
+    <w:tmpl w:val="17F8DE7C"/>
+    <w:lvl w:ilvl="0">
+      <w:start w:val="1"/>
+      <w:numFmt w:val="bullet"/>
+      <w:lvlText w:val=""/>
+      <w:lvlJc w:val="left"/>
+      <w:pPr>
+        <w:tabs>
+          <w:tab w:val="num" w:pos="720"/>
+        </w:tabs>
+        <w:ind w:left="720" w:hanging="360"/>
+      </w:pPr>
+      <w:rPr>
+        <w:rFonts w:ascii="Symbol" w:hAnsi="Symbol" w:hint="default"/>
+        <w:sz w:val="20"/>
+      </w:rPr>
+    </w:lvl>
+    <w:lvl w:ilvl="1" w:tentative="1">
+      <w:start w:val="1"/>
+      <w:numFmt w:val="bullet"/>
+      <w:lvlText w:val="o"/>
+      <w:lvlJc w:val="left"/>
+      <w:pPr>
+        <w:tabs>
+          <w:tab w:val="num" w:pos="1440"/>
+        </w:tabs>
+        <w:ind w:left="1440" w:hanging="360"/>
+      </w:pPr>
+      <w:rPr>
+        <w:rFonts w:ascii="Courier New" w:hAnsi="Courier New" w:hint="default"/>
+        <w:sz w:val="20"/>
+      </w:rPr>
+    </w:lvl>
+    <w:lvl w:ilvl="2" w:tentative="1">
+      <w:start w:val="1"/>
+      <w:numFmt w:val="bullet"/>
+      <w:lvlText w:val=""/>
+      <w:lvlJc w:val="left"/>
+      <w:pPr>
+        <w:tabs>
+          <w:tab w:val="num" w:pos="2160"/>
+        </w:tabs>
+        <w:ind w:left="2160" w:hanging="360"/>
+      </w:pPr>
+      <w:rPr>
+        <w:rFonts w:ascii="Wingdings" w:hAnsi="Wingdings" w:hint="default"/>
+        <w:sz w:val="20"/>
+      </w:rPr>
+    </w:lvl>
+    <w:lvl w:ilvl="3" w:tentative="1">
+      <w:start w:val="1"/>
+      <w:numFmt w:val="bullet"/>
+      <w:lvlText w:val=""/>
+      <w:lvlJc w:val="left"/>
+      <w:pPr>
+        <w:tabs>
+          <w:tab w:val="num" w:pos="2880"/>
+        </w:tabs>
+        <w:ind w:left="2880" w:hanging="360"/>
+      </w:pPr>
+      <w:rPr>
+        <w:rFonts w:ascii="Wingdings" w:hAnsi="Wingdings" w:hint="default"/>
+        <w:sz w:val="20"/>
+      </w:rPr>
+    </w:lvl>
+    <w:lvl w:ilvl="4" w:tentative="1">
+      <w:start w:val="1"/>
+      <w:numFmt w:val="bullet"/>
+      <w:lvlText w:val=""/>
+      <w:lvlJc w:val="left"/>
+      <w:pPr>
+        <w:tabs>
+          <w:tab w:val="num" w:pos="3600"/>
+        </w:tabs>
+        <w:ind w:left="3600" w:hanging="360"/>
+      </w:pPr>
+      <w:rPr>
+        <w:rFonts w:ascii="Wingdings" w:hAnsi="Wingdings" w:hint="default"/>
+        <w:sz w:val="20"/>
+      </w:rPr>
+    </w:lvl>
+    <w:lvl w:ilvl="5" w:tentative="1">
+      <w:start w:val="1"/>
+      <w:numFmt w:val="bullet"/>
+      <w:lvlText w:val=""/>
+      <w:lvlJc w:val="left"/>
+      <w:pPr>
+        <w:tabs>
+          <w:tab w:val="num" w:pos="4320"/>
+        </w:tabs>
+        <w:ind w:left="4320" w:hanging="360"/>
+      </w:pPr>
+      <w:rPr>
+        <w:rFonts w:ascii="Wingdings" w:hAnsi="Wingdings" w:hint="default"/>
+        <w:sz w:val="20"/>
+      </w:rPr>
+    </w:lvl>
+    <w:lvl w:ilvl="6" w:tentative="1">
+      <w:start w:val="1"/>
+      <w:numFmt w:val="bullet"/>
+      <w:lvlText w:val=""/>
+      <w:lvlJc w:val="left"/>
+      <w:pPr>
+        <w:tabs>
+          <w:tab w:val="num" w:pos="5040"/>
+        </w:tabs>
+        <w:ind w:left="5040" w:hanging="360"/>
+      </w:pPr>
+      <w:rPr>
+        <w:rFonts w:ascii="Wingdings" w:hAnsi="Wingdings" w:hint="default"/>
+        <w:sz w:val="20"/>
+      </w:rPr>
+    </w:lvl>
+    <w:lvl w:ilvl="7" w:tentative="1">
+      <w:start w:val="1"/>
+      <w:numFmt w:val="bullet"/>
+      <w:lvlText w:val=""/>
+      <w:lvlJc w:val="left"/>
+      <w:pPr>
+        <w:tabs>
+          <w:tab w:val="num" w:pos="5760"/>
+        </w:tabs>
+        <w:ind w:left="5760" w:hanging="360"/>
+      </w:pPr>
+      <w:rPr>
+        <w:rFonts w:ascii="Wingdings" w:hAnsi="Wingdings" w:hint="default"/>
+        <w:sz w:val="20"/>
+      </w:rPr>
+    </w:lvl>
+    <w:lvl w:ilvl="8" w:tentative="1">
+      <w:start w:val="1"/>
+      <w:numFmt w:val="bullet"/>
+      <w:lvlText w:val=""/>
+      <w:lvlJc w:val="left"/>
+      <w:pPr>
+        <w:tabs>
+          <w:tab w:val="num" w:pos="6480"/>
+        </w:tabs>
+        <w:ind w:left="6480" w:hanging="360"/>
+      </w:pPr>
+      <w:rPr>
+        <w:rFonts w:ascii="Wingdings" w:hAnsi="Wingdings" w:hint="default"/>
+        <w:sz w:val="20"/>
+      </w:rPr>
+    </w:lvl>
+  </w:abstractNum>
+  <w:abstractNum w:abstractNumId="4" w15:restartNumberingAfterBreak="0">
     <w:nsid w:val="12A2795E"/>
     <w:multiLevelType w:val="multilevel"/>
     <w:tmpl w:val="CEA429EE"/>
@@ -14459,7 +16003,7 @@
       </w:rPr>
     </w:lvl>
   </w:abstractNum>
-  <w:abstractNum w:abstractNumId="4" w15:restartNumberingAfterBreak="0">
+  <w:abstractNum w:abstractNumId="5" w15:restartNumberingAfterBreak="0">
     <w:nsid w:val="1C2853E4"/>
     <w:multiLevelType w:val="multilevel"/>
     <w:tmpl w:val="0E288CDA"/>
@@ -14608,7 +16152,7 @@
       </w:rPr>
     </w:lvl>
   </w:abstractNum>
-  <w:abstractNum w:abstractNumId="5" w15:restartNumberingAfterBreak="0">
+  <w:abstractNum w:abstractNumId="6" w15:restartNumberingAfterBreak="0">
     <w:nsid w:val="2BD65C69"/>
     <w:multiLevelType w:val="multilevel"/>
     <w:tmpl w:val="C2A0E820"/>
@@ -14753,7 +16297,7 @@
       </w:rPr>
     </w:lvl>
   </w:abstractNum>
-  <w:abstractNum w:abstractNumId="6" w15:restartNumberingAfterBreak="0">
+  <w:abstractNum w:abstractNumId="7" w15:restartNumberingAfterBreak="0">
     <w:nsid w:val="382B062D"/>
     <w:multiLevelType w:val="multilevel"/>
     <w:tmpl w:val="3BD4A2BA"/>
@@ -14902,7 +16446,7 @@
       </w:rPr>
     </w:lvl>
   </w:abstractNum>
-  <w:abstractNum w:abstractNumId="7" w15:restartNumberingAfterBreak="0">
+  <w:abstractNum w:abstractNumId="8" w15:restartNumberingAfterBreak="0">
     <w:nsid w:val="419C2DA4"/>
     <w:multiLevelType w:val="multilevel"/>
     <w:tmpl w:val="6F964F9C"/>
@@ -15051,7 +16595,7 @@
       </w:rPr>
     </w:lvl>
   </w:abstractNum>
-  <w:abstractNum w:abstractNumId="8" w15:restartNumberingAfterBreak="0">
+  <w:abstractNum w:abstractNumId="9" w15:restartNumberingAfterBreak="0">
     <w:nsid w:val="45230516"/>
     <w:multiLevelType w:val="multilevel"/>
     <w:tmpl w:val="7BDC13FE"/>
@@ -15164,7 +16708,7 @@
       </w:pPr>
     </w:lvl>
   </w:abstractNum>
-  <w:abstractNum w:abstractNumId="9" w15:restartNumberingAfterBreak="0">
+  <w:abstractNum w:abstractNumId="10" w15:restartNumberingAfterBreak="0">
     <w:nsid w:val="50A514B5"/>
     <w:multiLevelType w:val="multilevel"/>
     <w:tmpl w:val="2B781788"/>
@@ -15313,7 +16857,7 @@
       </w:rPr>
     </w:lvl>
   </w:abstractNum>
-  <w:abstractNum w:abstractNumId="10" w15:restartNumberingAfterBreak="0">
+  <w:abstractNum w:abstractNumId="11" w15:restartNumberingAfterBreak="0">
     <w:nsid w:val="531A5938"/>
     <w:multiLevelType w:val="hybridMultilevel"/>
     <w:tmpl w:val="3572CAF0"/>
@@ -15425,7 +16969,7 @@
       </w:rPr>
     </w:lvl>
   </w:abstractNum>
-  <w:abstractNum w:abstractNumId="11" w15:restartNumberingAfterBreak="0">
+  <w:abstractNum w:abstractNumId="12" w15:restartNumberingAfterBreak="0">
     <w:nsid w:val="5C9631FF"/>
     <w:multiLevelType w:val="multilevel"/>
     <w:tmpl w:val="A0D46830"/>
@@ -15574,7 +17118,7 @@
       </w:rPr>
     </w:lvl>
   </w:abstractNum>
-  <w:abstractNum w:abstractNumId="12" w15:restartNumberingAfterBreak="0">
+  <w:abstractNum w:abstractNumId="13" w15:restartNumberingAfterBreak="0">
     <w:nsid w:val="6A5768F9"/>
     <w:multiLevelType w:val="multilevel"/>
     <w:tmpl w:val="C1B48DB8"/>
@@ -15723,7 +17267,7 @@
       </w:rPr>
     </w:lvl>
   </w:abstractNum>
-  <w:abstractNum w:abstractNumId="13" w15:restartNumberingAfterBreak="0">
+  <w:abstractNum w:abstractNumId="14" w15:restartNumberingAfterBreak="0">
     <w:nsid w:val="7C4D66A3"/>
     <w:multiLevelType w:val="multilevel"/>
     <w:tmpl w:val="996A0426"/>
@@ -15872,7 +17416,7 @@
       </w:rPr>
     </w:lvl>
   </w:abstractNum>
-  <w:abstractNum w:abstractNumId="14" w15:restartNumberingAfterBreak="0">
+  <w:abstractNum w:abstractNumId="15" w15:restartNumberingAfterBreak="0">
     <w:nsid w:val="7F57116A"/>
     <w:multiLevelType w:val="multilevel"/>
     <w:tmpl w:val="8C4E2296"/>
@@ -16022,19 +17566,19 @@
     </w:lvl>
   </w:abstractNum>
   <w:num w:numId="1">
+    <w:abstractNumId w:val="11"/>
+  </w:num>
+  <w:num w:numId="2">
     <w:abstractNumId w:val="10"/>
   </w:num>
-  <w:num w:numId="2">
+  <w:num w:numId="3">
     <w:abstractNumId w:val="9"/>
   </w:num>
-  <w:num w:numId="3">
-    <w:abstractNumId w:val="8"/>
-  </w:num>
   <w:num w:numId="4">
-    <w:abstractNumId w:val="5"/>
+    <w:abstractNumId w:val="6"/>
   </w:num>
   <w:num w:numId="5">
-    <w:abstractNumId w:val="6"/>
+    <w:abstractNumId w:val="7"/>
   </w:num>
   <w:num w:numId="6">
     <w:abstractNumId w:val="2"/>
@@ -16043,28 +17587,31 @@
     <w:abstractNumId w:val="1"/>
   </w:num>
   <w:num w:numId="8">
-    <w:abstractNumId w:val="14"/>
+    <w:abstractNumId w:val="15"/>
   </w:num>
   <w:num w:numId="9">
     <w:abstractNumId w:val="0"/>
   </w:num>
   <w:num w:numId="10">
-    <w:abstractNumId w:val="3"/>
+    <w:abstractNumId w:val="4"/>
   </w:num>
   <w:num w:numId="11">
-    <w:abstractNumId w:val="11"/>
+    <w:abstractNumId w:val="12"/>
   </w:num>
   <w:num w:numId="12">
-    <w:abstractNumId w:val="7"/>
+    <w:abstractNumId w:val="8"/>
   </w:num>
   <w:num w:numId="13">
-    <w:abstractNumId w:val="4"/>
+    <w:abstractNumId w:val="5"/>
   </w:num>
   <w:num w:numId="14">
+    <w:abstractNumId w:val="14"/>
+  </w:num>
+  <w:num w:numId="15">
     <w:abstractNumId w:val="13"/>
   </w:num>
-  <w:num w:numId="15">
-    <w:abstractNumId w:val="12"/>
+  <w:num w:numId="16">
+    <w:abstractNumId w:val="3"/>
   </w:num>
 </w:numbering>
 </file>
@@ -16509,7 +18056,6 @@
   <w:style w:type="character" w:default="1" w:styleId="a0">
     <w:name w:val="Default Paragraph Font"/>
     <w:uiPriority w:val="1"/>
-    <w:semiHidden/>
     <w:unhideWhenUsed/>
   </w:style>
   <w:style w:type="table" w:default="1" w:styleId="a1">

</xml_diff>

<commit_message>
Add final solution for "Part 3. Module 1. Lesson 6"
- Update Course lecture
</commit_message>
<xml_diff>
--- a/Course lecture.docx
+++ b/Course lecture.docx
@@ -1065,18 +1065,44 @@
         </w:rPr>
         <w:t>A great mindset to have when building React apps is to </w:t>
       </w:r>
-      <w:hyperlink r:id="rId6" w:tgtFrame="_blank" w:history="1">
-        <w:r>
-          <w:rPr>
-            <w:rStyle w:val="a7"/>
-            <w:rFonts w:cs="Arial"/>
-            <w:sz w:val="28"/>
-            <w:szCs w:val="28"/>
-            <w:lang w:val="en-US"/>
-          </w:rPr>
-          <w:t>think in components</w:t>
-        </w:r>
-      </w:hyperlink>
+      <w:r>
+        <w:fldChar w:fldCharType="begin"/>
+      </w:r>
+      <w:r>
+        <w:rPr>
+          <w:lang w:val="en-US"/>
+        </w:rPr>
+        <w:instrText xml:space="preserve"> HYPERLINK "https://facebook.github.io/react/docs/thin</w:instrText>
+      </w:r>
+      <w:r>
+        <w:rPr>
+          <w:lang w:val="en-US"/>
+        </w:rPr>
+        <w:instrText xml:space="preserve">king-in-react.html" \t "_blank" </w:instrText>
+      </w:r>
+      <w:r>
+        <w:fldChar w:fldCharType="separate"/>
+      </w:r>
+      <w:r>
+        <w:rPr>
+          <w:rStyle w:val="a7"/>
+          <w:rFonts w:cs="Arial"/>
+          <w:sz w:val="28"/>
+          <w:szCs w:val="28"/>
+          <w:lang w:val="en-US"/>
+        </w:rPr>
+        <w:t>think in components</w:t>
+      </w:r>
+      <w:r>
+        <w:rPr>
+          <w:rStyle w:val="a7"/>
+          <w:rFonts w:cs="Arial"/>
+          <w:sz w:val="28"/>
+          <w:szCs w:val="28"/>
+          <w:lang w:val="en-US"/>
+        </w:rPr>
+        <w:fldChar w:fldCharType="end"/>
+      </w:r>
       <w:r>
         <w:rPr>
           <w:rFonts w:cs="Arial"/>
@@ -1087,18 +1113,44 @@
         </w:rPr>
         <w:t>. Components represent the modularity and reusability of React. You can think of your component classes as factories that produce instances of components. These component classes should follow the </w:t>
       </w:r>
-      <w:hyperlink r:id="rId7" w:tgtFrame="_blank" w:history="1">
-        <w:r>
-          <w:rPr>
-            <w:rStyle w:val="a7"/>
-            <w:rFonts w:cs="Arial"/>
-            <w:sz w:val="28"/>
-            <w:szCs w:val="28"/>
-            <w:lang w:val="en-US"/>
-          </w:rPr>
-          <w:t>single responsibility principle</w:t>
-        </w:r>
-      </w:hyperlink>
+      <w:r>
+        <w:fldChar w:fldCharType="begin"/>
+      </w:r>
+      <w:r>
+        <w:rPr>
+          <w:lang w:val="en-US"/>
+        </w:rPr>
+        <w:instrText xml:space="preserve"> HYPE</w:instrText>
+      </w:r>
+      <w:r>
+        <w:rPr>
+          <w:lang w:val="en-US"/>
+        </w:rPr>
+        <w:instrText xml:space="preserve">RLINK "https://en.wikipedia.org/wiki/Single_responsibility_principle" \t "_blank" </w:instrText>
+      </w:r>
+      <w:r>
+        <w:fldChar w:fldCharType="separate"/>
+      </w:r>
+      <w:r>
+        <w:rPr>
+          <w:rStyle w:val="a7"/>
+          <w:rFonts w:cs="Arial"/>
+          <w:sz w:val="28"/>
+          <w:szCs w:val="28"/>
+          <w:lang w:val="en-US"/>
+        </w:rPr>
+        <w:t>single responsibility principle</w:t>
+      </w:r>
+      <w:r>
+        <w:rPr>
+          <w:rStyle w:val="a7"/>
+          <w:rFonts w:cs="Arial"/>
+          <w:sz w:val="28"/>
+          <w:szCs w:val="28"/>
+          <w:lang w:val="en-US"/>
+        </w:rPr>
+        <w:fldChar w:fldCharType="end"/>
+      </w:r>
       <w:r>
         <w:rPr>
           <w:rFonts w:cs="Arial"/>
@@ -1211,7 +1263,7 @@
         </w:rPr>
         <w:t xml:space="preserve"> like </w:t>
       </w:r>
-      <w:hyperlink r:id="rId8" w:tgtFrame="_blank" w:history="1">
+      <w:hyperlink r:id="rId6" w:tgtFrame="_blank" w:history="1">
         <w:r>
           <w:rPr>
             <w:rStyle w:val="a7"/>
@@ -1469,7 +1521,7 @@
         </w:rPr>
         <w:t xml:space="preserve"> seeing errors when trying to install a package globally, feel free to check out </w:t>
       </w:r>
-      <w:hyperlink r:id="rId9" w:tgtFrame="_blank" w:history="1">
+      <w:hyperlink r:id="rId7" w:tgtFrame="_blank" w:history="1">
         <w:r>
           <w:rPr>
             <w:rStyle w:val="a7"/>
@@ -2746,18 +2798,38 @@
         </w:rPr>
         <w:t xml:space="preserve"> in our app, we need to install </w:t>
       </w:r>
-      <w:hyperlink r:id="rId10" w:tgtFrame="_blank" w:history="1">
-        <w:r>
-          <w:rPr>
-            <w:rStyle w:val="a7"/>
-            <w:rFonts w:cs="Arial"/>
-            <w:sz w:val="28"/>
-            <w:szCs w:val="28"/>
-            <w:lang w:val="en-US"/>
-          </w:rPr>
-          <w:t>prop-types</w:t>
-        </w:r>
-      </w:hyperlink>
+      <w:r>
+        <w:fldChar w:fldCharType="begin"/>
+      </w:r>
+      <w:r>
+        <w:rPr>
+          <w:lang w:val="en-US"/>
+        </w:rPr>
+        <w:instrText xml:space="preserve"> HYPERLINK "https://facebook.github.io/react/docs/typechecking-with-proptypes.html" \t "_blank" </w:instrText>
+      </w:r>
+      <w:r>
+        <w:fldChar w:fldCharType="separate"/>
+      </w:r>
+      <w:r>
+        <w:rPr>
+          <w:rStyle w:val="a7"/>
+          <w:rFonts w:cs="Arial"/>
+          <w:sz w:val="28"/>
+          <w:szCs w:val="28"/>
+          <w:lang w:val="en-US"/>
+        </w:rPr>
+        <w:t>prop-types</w:t>
+      </w:r>
+      <w:r>
+        <w:rPr>
+          <w:rStyle w:val="a7"/>
+          <w:rFonts w:cs="Arial"/>
+          <w:sz w:val="28"/>
+          <w:szCs w:val="28"/>
+          <w:lang w:val="en-US"/>
+        </w:rPr>
+        <w:fldChar w:fldCharType="end"/>
+      </w:r>
       <w:r>
         <w:rPr>
           <w:rFonts w:cs="Arial"/>
@@ -2820,18 +2892,38 @@
         </w:rPr>
         <w:t>Alternatively, if you have been using </w:t>
       </w:r>
-      <w:hyperlink r:id="rId11" w:tgtFrame="_blank" w:history="1">
-        <w:r>
-          <w:rPr>
-            <w:rStyle w:val="a7"/>
-            <w:rFonts w:cs="Arial"/>
-            <w:sz w:val="28"/>
-            <w:szCs w:val="28"/>
-            <w:lang w:val="en-US"/>
-          </w:rPr>
-          <w:t>yarn</w:t>
-        </w:r>
-      </w:hyperlink>
+      <w:r>
+        <w:fldChar w:fldCharType="begin"/>
+      </w:r>
+      <w:r>
+        <w:rPr>
+          <w:lang w:val="en-US"/>
+        </w:rPr>
+        <w:instrText xml:space="preserve"> HYPERLINK "https://www.npmjs.com/package/yarn" \t "_blank" </w:instrText>
+      </w:r>
+      <w:r>
+        <w:fldChar w:fldCharType="separate"/>
+      </w:r>
+      <w:r>
+        <w:rPr>
+          <w:rStyle w:val="a7"/>
+          <w:rFonts w:cs="Arial"/>
+          <w:sz w:val="28"/>
+          <w:szCs w:val="28"/>
+          <w:lang w:val="en-US"/>
+        </w:rPr>
+        <w:t>yarn</w:t>
+      </w:r>
+      <w:r>
+        <w:rPr>
+          <w:rStyle w:val="a7"/>
+          <w:rFonts w:cs="Arial"/>
+          <w:sz w:val="28"/>
+          <w:szCs w:val="28"/>
+          <w:lang w:val="en-US"/>
+        </w:rPr>
+        <w:fldChar w:fldCharType="end"/>
+      </w:r>
       <w:r>
         <w:rPr>
           <w:rFonts w:cs="Arial"/>
@@ -3767,7 +3859,7 @@
           <w:color w:val="212529"/>
         </w:rPr>
       </w:pPr>
-      <w:hyperlink r:id="rId12" w:tgtFrame="_blank" w:history="1">
+      <w:hyperlink r:id="rId8" w:tgtFrame="_blank" w:history="1">
         <w:proofErr w:type="spellStart"/>
         <w:r>
           <w:rPr>
@@ -3793,7 +3885,7 @@
           <w:color w:val="212529"/>
         </w:rPr>
       </w:pPr>
-      <w:hyperlink r:id="rId13" w:tgtFrame="_blank" w:history="1">
+      <w:hyperlink r:id="rId9" w:tgtFrame="_blank" w:history="1">
         <w:proofErr w:type="spellStart"/>
         <w:r>
           <w:rPr>
@@ -4235,18 +4327,38 @@
         </w:rPr>
         <w:t>The </w:t>
       </w:r>
-      <w:hyperlink r:id="rId14" w:anchor="shouldcomponentupdate" w:tgtFrame="_blank" w:history="1">
-        <w:r>
-          <w:rPr>
-            <w:rStyle w:val="a7"/>
-            <w:rFonts w:cs="Arial"/>
-            <w:sz w:val="28"/>
-            <w:szCs w:val="28"/>
-            <w:lang w:val="en-US"/>
-          </w:rPr>
-          <w:t>React documentation</w:t>
-        </w:r>
-      </w:hyperlink>
+      <w:r>
+        <w:fldChar w:fldCharType="begin"/>
+      </w:r>
+      <w:r>
+        <w:rPr>
+          <w:lang w:val="en-US"/>
+        </w:rPr>
+        <w:instrText xml:space="preserve"> HYPERLINK "https://reactjs.org/docs/react-component.html" \l "shouldcomponentupdate" \t "_blank" </w:instrText>
+      </w:r>
+      <w:r>
+        <w:fldChar w:fldCharType="separate"/>
+      </w:r>
+      <w:r>
+        <w:rPr>
+          <w:rStyle w:val="a7"/>
+          <w:rFonts w:cs="Arial"/>
+          <w:sz w:val="28"/>
+          <w:szCs w:val="28"/>
+          <w:lang w:val="en-US"/>
+        </w:rPr>
+        <w:t>React documentation</w:t>
+      </w:r>
+      <w:r>
+        <w:rPr>
+          <w:rStyle w:val="a7"/>
+          <w:rFonts w:cs="Arial"/>
+          <w:sz w:val="28"/>
+          <w:szCs w:val="28"/>
+          <w:lang w:val="en-US"/>
+        </w:rPr>
+        <w:fldChar w:fldCharType="end"/>
+      </w:r>
       <w:r>
         <w:rPr>
           <w:rFonts w:cs="Arial"/>
@@ -5137,18 +5249,38 @@
         </w:rPr>
         <w:t>To use React Router in our app, we need to install </w:t>
       </w:r>
-      <w:hyperlink r:id="rId15" w:tgtFrame="_blank" w:history="1">
-        <w:r>
-          <w:rPr>
-            <w:rStyle w:val="a7"/>
-            <w:rFonts w:cs="Arial"/>
-            <w:sz w:val="28"/>
-            <w:szCs w:val="28"/>
-            <w:lang w:val="en-US"/>
-          </w:rPr>
-          <w:t>react-router-dom</w:t>
-        </w:r>
-      </w:hyperlink>
+      <w:r>
+        <w:fldChar w:fldCharType="begin"/>
+      </w:r>
+      <w:r>
+        <w:rPr>
+          <w:lang w:val="en-US"/>
+        </w:rPr>
+        <w:instrText xml:space="preserve"> HYPERLINK "https://www.npmjs.com/package/react-router-dom" \t "_blank" </w:instrText>
+      </w:r>
+      <w:r>
+        <w:fldChar w:fldCharType="separate"/>
+      </w:r>
+      <w:r>
+        <w:rPr>
+          <w:rStyle w:val="a7"/>
+          <w:rFonts w:cs="Arial"/>
+          <w:sz w:val="28"/>
+          <w:szCs w:val="28"/>
+          <w:lang w:val="en-US"/>
+        </w:rPr>
+        <w:t>react-router-dom</w:t>
+      </w:r>
+      <w:r>
+        <w:rPr>
+          <w:rStyle w:val="a7"/>
+          <w:rFonts w:cs="Arial"/>
+          <w:sz w:val="28"/>
+          <w:szCs w:val="28"/>
+          <w:lang w:val="en-US"/>
+        </w:rPr>
+        <w:fldChar w:fldCharType="end"/>
+      </w:r>
       <w:r>
         <w:rPr>
           <w:rFonts w:cs="Arial"/>
@@ -5282,7 +5414,7 @@
         </w:rPr>
         <w:t> comes from the </w:t>
       </w:r>
-      <w:hyperlink r:id="rId16" w:tgtFrame="_blank" w:history="1">
+      <w:hyperlink r:id="rId10" w:tgtFrame="_blank" w:history="1">
         <w:r>
           <w:rPr>
             <w:rStyle w:val="a7"/>
@@ -6352,7 +6484,7 @@
         </w:rPr>
         <w:t xml:space="preserve"> use the </w:t>
       </w:r>
-      <w:hyperlink r:id="rId17" w:tgtFrame="_blank" w:history="1">
+      <w:hyperlink r:id="rId11" w:tgtFrame="_blank" w:history="1">
         <w:r>
           <w:rPr>
             <w:rStyle w:val="a7"/>
@@ -10367,7 +10499,7 @@
           <w:color w:val="212529"/>
         </w:rPr>
       </w:pPr>
-      <w:hyperlink r:id="rId18" w:tgtFrame="_blank" w:history="1">
+      <w:hyperlink r:id="rId12" w:tgtFrame="_blank" w:history="1">
         <w:proofErr w:type="spellStart"/>
         <w:r>
           <w:rPr>
@@ -10393,7 +10525,7 @@
           <w:color w:val="212529"/>
         </w:rPr>
       </w:pPr>
-      <w:hyperlink r:id="rId19" w:tgtFrame="_blank" w:history="1">
+      <w:hyperlink r:id="rId13" w:tgtFrame="_blank" w:history="1">
         <w:proofErr w:type="spellStart"/>
         <w:r>
           <w:rPr>
@@ -10419,7 +10551,7 @@
           <w:color w:val="212529"/>
         </w:rPr>
       </w:pPr>
-      <w:hyperlink r:id="rId20" w:tgtFrame="_blank" w:history="1">
+      <w:hyperlink r:id="rId14" w:tgtFrame="_blank" w:history="1">
         <w:proofErr w:type="spellStart"/>
         <w:r>
           <w:rPr>
@@ -10664,17 +10796,36 @@
           <w:lang w:val="en-US"/>
         </w:rPr>
       </w:pPr>
-      <w:hyperlink r:id="rId21" w:anchor="callback-refs" w:tgtFrame="_blank" w:history="1">
-        <w:r>
-          <w:rPr>
-            <w:rStyle w:val="a7"/>
-            <w:rFonts w:ascii="Segoe UI" w:hAnsi="Segoe UI" w:cs="Segoe UI"/>
-            <w:color w:val="007BFF"/>
-            <w:lang w:val="en-US"/>
-          </w:rPr>
-          <w:t>Refs provide a way to access DOM nodes or React elements created in the render method.</w:t>
-        </w:r>
-      </w:hyperlink>
+      <w:r>
+        <w:fldChar w:fldCharType="begin"/>
+      </w:r>
+      <w:r>
+        <w:rPr>
+          <w:lang w:val="en-US"/>
+        </w:rPr>
+        <w:instrText xml:space="preserve"> HYPERLINK "https://reactjs.org/docs/refs-and-the-dom.html" \l "callback-refs" \t "_blank" </w:instrText>
+      </w:r>
+      <w:r>
+        <w:fldChar w:fldCharType="separate"/>
+      </w:r>
+      <w:r>
+        <w:rPr>
+          <w:rStyle w:val="a7"/>
+          <w:rFonts w:ascii="Segoe UI" w:hAnsi="Segoe UI" w:cs="Segoe UI"/>
+          <w:color w:val="007BFF"/>
+          <w:lang w:val="en-US"/>
+        </w:rPr>
+        <w:t>Refs provide a way to access DOM nodes or React elements created in the render method.</w:t>
+      </w:r>
+      <w:r>
+        <w:rPr>
+          <w:rStyle w:val="a7"/>
+          <w:rFonts w:ascii="Segoe UI" w:hAnsi="Segoe UI" w:cs="Segoe UI"/>
+          <w:color w:val="007BFF"/>
+          <w:lang w:val="en-US"/>
+        </w:rPr>
+        <w:fldChar w:fldCharType="end"/>
+      </w:r>
     </w:p>
     <w:p>
       <w:pPr>
@@ -10717,17 +10868,36 @@
         </w:rPr>
         <w:t>The </w:t>
       </w:r>
-      <w:hyperlink r:id="rId22" w:anchor="callback-refs" w:tgtFrame="_blank" w:history="1">
-        <w:r>
-          <w:rPr>
-            <w:rStyle w:val="a7"/>
-            <w:rFonts w:ascii="Segoe UI" w:hAnsi="Segoe UI" w:cs="Segoe UI"/>
-            <w:color w:val="007BFF"/>
-            <w:lang w:val="en-US"/>
-          </w:rPr>
-          <w:t>docs</w:t>
-        </w:r>
-      </w:hyperlink>
+      <w:r>
+        <w:fldChar w:fldCharType="begin"/>
+      </w:r>
+      <w:r>
+        <w:rPr>
+          <w:lang w:val="en-US"/>
+        </w:rPr>
+        <w:instrText xml:space="preserve"> HYPERLINK "https://reactjs.org/docs/refs-and-the-dom.html" \l "callback-refs" \t "_blank" </w:instrText>
+      </w:r>
+      <w:r>
+        <w:fldChar w:fldCharType="separate"/>
+      </w:r>
+      <w:r>
+        <w:rPr>
+          <w:rStyle w:val="a7"/>
+          <w:rFonts w:ascii="Segoe UI" w:hAnsi="Segoe UI" w:cs="Segoe UI"/>
+          <w:color w:val="007BFF"/>
+          <w:lang w:val="en-US"/>
+        </w:rPr>
+        <w:t>docs</w:t>
+      </w:r>
+      <w:r>
+        <w:rPr>
+          <w:rStyle w:val="a7"/>
+          <w:rFonts w:ascii="Segoe UI" w:hAnsi="Segoe UI" w:cs="Segoe UI"/>
+          <w:color w:val="007BFF"/>
+          <w:lang w:val="en-US"/>
+        </w:rPr>
+        <w:fldChar w:fldCharType="end"/>
+      </w:r>
       <w:r>
         <w:rPr>
           <w:rFonts w:ascii="Segoe UI" w:hAnsi="Segoe UI" w:cs="Segoe UI"/>
@@ -11958,7 +12128,7 @@
           <w:lang w:val="en-US"/>
         </w:rPr>
       </w:pPr>
-      <w:hyperlink r:id="rId23" w:anchor="callback-refs" w:tgtFrame="_blank" w:history="1">
+      <w:hyperlink r:id="rId15" w:anchor="callback-refs" w:tgtFrame="_blank" w:history="1">
         <w:r>
           <w:rPr>
             <w:rStyle w:val="a7"/>
@@ -12118,7 +12288,7 @@
           <w:lang w:val="en-US"/>
         </w:rPr>
       </w:pPr>
-      <w:hyperlink r:id="rId24" w:anchor="componentdidmount" w:tgtFrame="_blank" w:history="1">
+      <w:hyperlink r:id="rId16" w:anchor="componentdidmount" w:tgtFrame="_blank" w:history="1">
         <w:proofErr w:type="spellStart"/>
         <w:proofErr w:type="gramStart"/>
         <w:r>
@@ -12215,7 +12385,7 @@
           <w:lang w:val="en-US"/>
         </w:rPr>
       </w:pPr>
-      <w:hyperlink r:id="rId25" w:anchor="forceupdate" w:tgtFrame="_blank" w:history="1">
+      <w:hyperlink r:id="rId17" w:anchor="forceupdate" w:tgtFrame="_blank" w:history="1">
         <w:r>
           <w:rPr>
             <w:rStyle w:val="a7"/>
@@ -12297,7 +12467,7 @@
           <w:lang w:val="en-US"/>
         </w:rPr>
       </w:pPr>
-      <w:hyperlink r:id="rId26" w:anchor="forceupdate" w:tgtFrame="_blank" w:history="1">
+      <w:hyperlink r:id="rId18" w:anchor="forceupdate" w:tgtFrame="_blank" w:history="1">
         <w:r>
           <w:rPr>
             <w:rStyle w:val="a7"/>
@@ -13820,8 +13990,2654 @@
           <w:lang w:val="en-US"/>
         </w:rPr>
       </w:pPr>
-      <w:hyperlink r:id="rId27" w:tgtFrame="_blank" w:history="1">
-        <w:proofErr w:type="spellStart"/>
+      <w:r>
+        <w:fldChar w:fldCharType="begin"/>
+      </w:r>
+      <w:r>
+        <w:rPr>
+          <w:lang w:val="en-US"/>
+        </w:rPr>
+        <w:instrText xml:space="preserve"> HYPERLINK "https://github.com/redu</w:instrText>
+      </w:r>
+      <w:r>
+        <w:rPr>
+          <w:lang w:val="en-US"/>
+        </w:rPr>
+        <w:instrText xml:space="preserve">x-utilities/redux-promise" \t "_blank" </w:instrText>
+      </w:r>
+      <w:r>
+        <w:fldChar w:fldCharType="separate"/>
+      </w:r>
+      <w:proofErr w:type="spellStart"/>
+      <w:r>
+        <w:rPr>
+          <w:rStyle w:val="a7"/>
+          <w:rFonts w:ascii="Segoe UI" w:hAnsi="Segoe UI" w:cs="Segoe UI"/>
+          <w:color w:val="007BFF"/>
+          <w:lang w:val="en-US"/>
+        </w:rPr>
+        <w:t>Redux</w:t>
+      </w:r>
+      <w:proofErr w:type="spellEnd"/>
+      <w:r>
+        <w:rPr>
+          <w:rStyle w:val="a7"/>
+          <w:rFonts w:ascii="Segoe UI" w:hAnsi="Segoe UI" w:cs="Segoe UI"/>
+          <w:color w:val="007BFF"/>
+          <w:lang w:val="en-US"/>
+        </w:rPr>
+        <w:t xml:space="preserve"> Promise</w:t>
+      </w:r>
+      <w:r>
+        <w:rPr>
+          <w:rStyle w:val="a7"/>
+          <w:rFonts w:ascii="Segoe UI" w:hAnsi="Segoe UI" w:cs="Segoe UI"/>
+          <w:color w:val="007BFF"/>
+          <w:lang w:val="en-US"/>
+        </w:rPr>
+        <w:fldChar w:fldCharType="end"/>
+      </w:r>
+      <w:r>
+        <w:rPr>
+          <w:rFonts w:ascii="Segoe UI" w:hAnsi="Segoe UI" w:cs="Segoe UI"/>
+          <w:color w:val="212529"/>
+          <w:lang w:val="en-US"/>
+        </w:rPr>
+        <w:t> - FSA-compliant promise middleware for Redux.</w:t>
+      </w:r>
+    </w:p>
+    <w:p>
+      <w:pPr>
+        <w:numPr>
+          <w:ilvl w:val="0"/>
+          <w:numId w:val="15"/>
+        </w:numPr>
+        <w:shd w:val="clear" w:color="auto" w:fill="FFFFFF"/>
+        <w:spacing w:before="100" w:beforeAutospacing="1" w:after="100" w:afterAutospacing="1" w:line="240" w:lineRule="auto"/>
+        <w:rPr>
+          <w:rFonts w:ascii="Segoe UI" w:hAnsi="Segoe UI" w:cs="Segoe UI"/>
+          <w:color w:val="212529"/>
+          <w:lang w:val="en-US"/>
+        </w:rPr>
+      </w:pPr>
+      <w:r>
+        <w:fldChar w:fldCharType="begin"/>
+      </w:r>
+      <w:r>
+        <w:rPr>
+          <w:lang w:val="en-US"/>
+        </w:rPr>
+        <w:instrText xml:space="preserve"> HYPERLINK "https://github.com/redux-saga/redux-saga" \t "_blank" </w:instrText>
+      </w:r>
+      <w:r>
+        <w:fldChar w:fldCharType="separate"/>
+      </w:r>
+      <w:proofErr w:type="spellStart"/>
+      <w:r>
+        <w:rPr>
+          <w:rStyle w:val="a7"/>
+          <w:rFonts w:ascii="Segoe UI" w:hAnsi="Segoe UI" w:cs="Segoe UI"/>
+          <w:color w:val="007BFF"/>
+          <w:lang w:val="en-US"/>
+        </w:rPr>
+        <w:t>Redux</w:t>
+      </w:r>
+      <w:proofErr w:type="spellEnd"/>
+      <w:r>
+        <w:rPr>
+          <w:rStyle w:val="a7"/>
+          <w:rFonts w:ascii="Segoe UI" w:hAnsi="Segoe UI" w:cs="Segoe UI"/>
+          <w:color w:val="007BFF"/>
+          <w:lang w:val="en-US"/>
+        </w:rPr>
+        <w:t xml:space="preserve"> Saga</w:t>
+      </w:r>
+      <w:r>
+        <w:rPr>
+          <w:rStyle w:val="a7"/>
+          <w:rFonts w:ascii="Segoe UI" w:hAnsi="Segoe UI" w:cs="Segoe UI"/>
+          <w:color w:val="007BFF"/>
+          <w:lang w:val="en-US"/>
+        </w:rPr>
+        <w:fldChar w:fldCharType="end"/>
+      </w:r>
+      <w:r>
+        <w:rPr>
+          <w:rFonts w:ascii="Segoe UI" w:hAnsi="Segoe UI" w:cs="Segoe UI"/>
+          <w:color w:val="212529"/>
+          <w:lang w:val="en-US"/>
+        </w:rPr>
+        <w:t xml:space="preserve"> - An alternative side effect model for </w:t>
+      </w:r>
+      <w:proofErr w:type="spellStart"/>
+      <w:r>
+        <w:rPr>
+          <w:rFonts w:ascii="Segoe UI" w:hAnsi="Segoe UI" w:cs="Segoe UI"/>
+          <w:color w:val="212529"/>
+          <w:lang w:val="en-US"/>
+        </w:rPr>
+        <w:t>Redux</w:t>
+      </w:r>
+      <w:proofErr w:type="spellEnd"/>
+      <w:r>
+        <w:rPr>
+          <w:rFonts w:ascii="Segoe UI" w:hAnsi="Segoe UI" w:cs="Segoe UI"/>
+          <w:color w:val="212529"/>
+          <w:lang w:val="en-US"/>
+        </w:rPr>
+        <w:t xml:space="preserve"> apps</w:t>
+      </w:r>
+    </w:p>
+    <w:p>
+      <w:pPr>
+        <w:shd w:val="clear" w:color="auto" w:fill="FFFFFF"/>
+        <w:spacing w:before="100" w:beforeAutospacing="1" w:after="100" w:afterAutospacing="1" w:line="240" w:lineRule="auto"/>
+        <w:rPr>
+          <w:rFonts w:ascii="Segoe UI" w:hAnsi="Segoe UI" w:cs="Segoe UI"/>
+          <w:color w:val="212529"/>
+          <w:lang w:val="en-US"/>
+        </w:rPr>
+      </w:pPr>
+    </w:p>
+    <w:p>
+      <w:pPr>
+        <w:shd w:val="clear" w:color="auto" w:fill="FFFFFF"/>
+        <w:spacing w:before="100" w:beforeAutospacing="1" w:after="100" w:afterAutospacing="1" w:line="240" w:lineRule="auto"/>
+        <w:jc w:val="center"/>
+        <w:rPr>
+          <w:rFonts w:ascii="Segoe UI" w:hAnsi="Segoe UI" w:cs="Segoe UI"/>
+          <w:b/>
+          <w:color w:val="212529"/>
+          <w:lang w:val="en-US"/>
+        </w:rPr>
+      </w:pPr>
+      <w:r>
+        <w:rPr>
+          <w:rFonts w:ascii="Segoe UI" w:hAnsi="Segoe UI" w:cs="Segoe UI"/>
+          <w:b/>
+          <w:color w:val="212529"/>
+          <w:lang w:val="en-US"/>
+        </w:rPr>
+        <w:t>Lesson 6: React-</w:t>
+      </w:r>
+      <w:proofErr w:type="spellStart"/>
+      <w:r>
+        <w:rPr>
+          <w:rFonts w:ascii="Segoe UI" w:hAnsi="Segoe UI" w:cs="Segoe UI"/>
+          <w:b/>
+          <w:color w:val="212529"/>
+          <w:lang w:val="en-US"/>
+        </w:rPr>
+        <w:t>Redux</w:t>
+      </w:r>
+      <w:proofErr w:type="spellEnd"/>
+    </w:p>
+    <w:p>
+      <w:pPr>
+        <w:pStyle w:val="2"/>
+        <w:shd w:val="clear" w:color="auto" w:fill="FFFFFF"/>
+        <w:spacing w:before="0"/>
+        <w:rPr>
+          <w:rFonts w:ascii="Segoe UI" w:hAnsi="Segoe UI" w:cs="Segoe UI"/>
+          <w:color w:val="212529"/>
+          <w:lang w:val="en-US"/>
+        </w:rPr>
+      </w:pPr>
+      <w:proofErr w:type="spellStart"/>
+      <w:r>
+        <w:rPr>
+          <w:rFonts w:ascii="Segoe UI" w:hAnsi="Segoe UI" w:cs="Segoe UI"/>
+          <w:b/>
+          <w:bCs/>
+          <w:color w:val="212529"/>
+          <w:lang w:val="en-US"/>
+        </w:rPr>
+        <w:t>Context.Provider</w:t>
+      </w:r>
+      <w:proofErr w:type="spellEnd"/>
+    </w:p>
+    <w:p>
+      <w:pPr>
+        <w:pStyle w:val="a8"/>
+        <w:shd w:val="clear" w:color="auto" w:fill="FFFFFF"/>
+        <w:spacing w:before="0" w:beforeAutospacing="0"/>
+        <w:rPr>
+          <w:rFonts w:ascii="Segoe UI" w:hAnsi="Segoe UI" w:cs="Segoe UI"/>
+          <w:color w:val="212529"/>
+          <w:lang w:val="en-US"/>
+        </w:rPr>
+      </w:pPr>
+      <w:r>
+        <w:rPr>
+          <w:rFonts w:ascii="Segoe UI" w:hAnsi="Segoe UI" w:cs="Segoe UI"/>
+          <w:color w:val="212529"/>
+          <w:lang w:val="en-US"/>
+        </w:rPr>
+        <w:t>The </w:t>
+      </w:r>
+      <w:r>
+        <w:rPr>
+          <w:rStyle w:val="HTML"/>
+          <w:rFonts w:ascii="Consolas" w:hAnsi="Consolas" w:cs="Consolas"/>
+          <w:color w:val="FFFFFF"/>
+          <w:sz w:val="21"/>
+          <w:szCs w:val="21"/>
+          <w:bdr w:val="single" w:sz="6" w:space="2" w:color="737B83" w:frame="1"/>
+          <w:shd w:val="clear" w:color="auto" w:fill="2F3D48"/>
+          <w:lang w:val="en-US"/>
+        </w:rPr>
+        <w:t>Provider</w:t>
+      </w:r>
+      <w:r>
+        <w:rPr>
+          <w:rFonts w:ascii="Segoe UI" w:hAnsi="Segoe UI" w:cs="Segoe UI"/>
+          <w:color w:val="212529"/>
+          <w:lang w:val="en-US"/>
+        </w:rPr>
+        <w:t xml:space="preserve"> component </w:t>
+      </w:r>
+      <w:proofErr w:type="gramStart"/>
+      <w:r>
+        <w:rPr>
+          <w:rFonts w:ascii="Segoe UI" w:hAnsi="Segoe UI" w:cs="Segoe UI"/>
+          <w:color w:val="212529"/>
+          <w:lang w:val="en-US"/>
+        </w:rPr>
+        <w:t>is used</w:t>
+      </w:r>
+      <w:proofErr w:type="gramEnd"/>
+      <w:r>
+        <w:rPr>
+          <w:rFonts w:ascii="Segoe UI" w:hAnsi="Segoe UI" w:cs="Segoe UI"/>
+          <w:color w:val="212529"/>
+          <w:lang w:val="en-US"/>
+        </w:rPr>
+        <w:t xml:space="preserve"> in the upper level of the component tree; that is, the component from which the data to be passed is held. In our case, this was the </w:t>
+      </w:r>
+      <w:r>
+        <w:rPr>
+          <w:rStyle w:val="HTML"/>
+          <w:rFonts w:ascii="Consolas" w:hAnsi="Consolas" w:cs="Consolas"/>
+          <w:color w:val="FFFFFF"/>
+          <w:sz w:val="21"/>
+          <w:szCs w:val="21"/>
+          <w:bdr w:val="single" w:sz="6" w:space="2" w:color="737B83" w:frame="1"/>
+          <w:shd w:val="clear" w:color="auto" w:fill="2F3D48"/>
+          <w:lang w:val="en-US"/>
+        </w:rPr>
+        <w:t>App</w:t>
+      </w:r>
+      <w:r>
+        <w:rPr>
+          <w:rFonts w:ascii="Segoe UI" w:hAnsi="Segoe UI" w:cs="Segoe UI"/>
+          <w:color w:val="212529"/>
+          <w:lang w:val="en-US"/>
+        </w:rPr>
+        <w:t> component. We passed the </w:t>
+      </w:r>
+      <w:r>
+        <w:rPr>
+          <w:rStyle w:val="HTML"/>
+          <w:rFonts w:ascii="Consolas" w:hAnsi="Consolas" w:cs="Consolas"/>
+          <w:color w:val="FFFFFF"/>
+          <w:sz w:val="21"/>
+          <w:szCs w:val="21"/>
+          <w:bdr w:val="single" w:sz="6" w:space="2" w:color="737B83" w:frame="1"/>
+          <w:shd w:val="clear" w:color="auto" w:fill="2F3D48"/>
+          <w:lang w:val="en-US"/>
+        </w:rPr>
+        <w:t>name</w:t>
+      </w:r>
+      <w:r>
+        <w:rPr>
+          <w:rFonts w:ascii="Segoe UI" w:hAnsi="Segoe UI" w:cs="Segoe UI"/>
+          <w:color w:val="212529"/>
+          <w:lang w:val="en-US"/>
+        </w:rPr>
+        <w:t> data as the value of </w:t>
+      </w:r>
+      <w:r>
+        <w:rPr>
+          <w:rStyle w:val="HTML"/>
+          <w:rFonts w:ascii="Consolas" w:hAnsi="Consolas" w:cs="Consolas"/>
+          <w:color w:val="FFFFFF"/>
+          <w:sz w:val="21"/>
+          <w:szCs w:val="21"/>
+          <w:bdr w:val="single" w:sz="6" w:space="2" w:color="737B83" w:frame="1"/>
+          <w:shd w:val="clear" w:color="auto" w:fill="2F3D48"/>
+          <w:lang w:val="en-US"/>
+        </w:rPr>
+        <w:t>Provider</w:t>
+      </w:r>
+      <w:r>
+        <w:rPr>
+          <w:rFonts w:ascii="Segoe UI" w:hAnsi="Segoe UI" w:cs="Segoe UI"/>
+          <w:color w:val="212529"/>
+          <w:lang w:val="en-US"/>
+        </w:rPr>
+        <w:t>'s </w:t>
+      </w:r>
+      <w:r>
+        <w:rPr>
+          <w:rStyle w:val="HTML"/>
+          <w:rFonts w:ascii="Consolas" w:hAnsi="Consolas" w:cs="Consolas"/>
+          <w:color w:val="FFFFFF"/>
+          <w:sz w:val="21"/>
+          <w:szCs w:val="21"/>
+          <w:bdr w:val="single" w:sz="6" w:space="2" w:color="737B83" w:frame="1"/>
+          <w:shd w:val="clear" w:color="auto" w:fill="2F3D48"/>
+          <w:lang w:val="en-US"/>
+        </w:rPr>
+        <w:t>value</w:t>
+      </w:r>
+      <w:r>
+        <w:rPr>
+          <w:rFonts w:ascii="Segoe UI" w:hAnsi="Segoe UI" w:cs="Segoe UI"/>
+          <w:color w:val="212529"/>
+          <w:lang w:val="en-US"/>
+        </w:rPr>
+        <w:t> prop:</w:t>
+      </w:r>
+    </w:p>
+    <w:p>
+      <w:pPr>
+        <w:pStyle w:val="HTML0"/>
+        <w:shd w:val="clear" w:color="auto" w:fill="292929"/>
+        <w:rPr>
+          <w:rStyle w:val="HTML"/>
+          <w:rFonts w:ascii="Consolas" w:hAnsi="Consolas" w:cs="Consolas"/>
+          <w:color w:val="FAFAFA"/>
+          <w:lang w:val="en-US"/>
+        </w:rPr>
+      </w:pPr>
+      <w:proofErr w:type="gramStart"/>
+      <w:r>
+        <w:rPr>
+          <w:rStyle w:val="HTML"/>
+          <w:rFonts w:ascii="Consolas" w:hAnsi="Consolas" w:cs="Consolas"/>
+          <w:color w:val="FAFAFA"/>
+          <w:lang w:val="en-US"/>
+        </w:rPr>
+        <w:t>class</w:t>
+      </w:r>
+      <w:proofErr w:type="gramEnd"/>
+      <w:r>
+        <w:rPr>
+          <w:rStyle w:val="HTML"/>
+          <w:rFonts w:ascii="Consolas" w:hAnsi="Consolas" w:cs="Consolas"/>
+          <w:color w:val="FAFAFA"/>
+          <w:lang w:val="en-US"/>
+        </w:rPr>
+        <w:t xml:space="preserve"> App extends </w:t>
+      </w:r>
+      <w:proofErr w:type="spellStart"/>
+      <w:r>
+        <w:rPr>
+          <w:rStyle w:val="HTML"/>
+          <w:rFonts w:ascii="Consolas" w:hAnsi="Consolas" w:cs="Consolas"/>
+          <w:color w:val="FAFAFA"/>
+          <w:lang w:val="en-US"/>
+        </w:rPr>
+        <w:t>React.Component</w:t>
+      </w:r>
+      <w:proofErr w:type="spellEnd"/>
+      <w:r>
+        <w:rPr>
+          <w:rStyle w:val="HTML"/>
+          <w:rFonts w:ascii="Consolas" w:hAnsi="Consolas" w:cs="Consolas"/>
+          <w:color w:val="FAFAFA"/>
+          <w:lang w:val="en-US"/>
+        </w:rPr>
+        <w:t xml:space="preserve"> {</w:t>
+      </w:r>
+    </w:p>
+    <w:p>
+      <w:pPr>
+        <w:pStyle w:val="HTML0"/>
+        <w:shd w:val="clear" w:color="auto" w:fill="292929"/>
+        <w:rPr>
+          <w:rStyle w:val="HTML"/>
+          <w:rFonts w:ascii="Consolas" w:hAnsi="Consolas" w:cs="Consolas"/>
+          <w:color w:val="FAFAFA"/>
+          <w:lang w:val="en-US"/>
+        </w:rPr>
+      </w:pPr>
+      <w:r>
+        <w:rPr>
+          <w:rStyle w:val="HTML"/>
+          <w:rFonts w:ascii="Consolas" w:hAnsi="Consolas" w:cs="Consolas"/>
+          <w:color w:val="FAFAFA"/>
+          <w:lang w:val="en-US"/>
+        </w:rPr>
+        <w:t xml:space="preserve">  </w:t>
+      </w:r>
+      <w:proofErr w:type="gramStart"/>
+      <w:r>
+        <w:rPr>
+          <w:rStyle w:val="HTML"/>
+          <w:rFonts w:ascii="Consolas" w:hAnsi="Consolas" w:cs="Consolas"/>
+          <w:color w:val="FAFAFA"/>
+          <w:lang w:val="en-US"/>
+        </w:rPr>
+        <w:t>render(</w:t>
+      </w:r>
+      <w:proofErr w:type="gramEnd"/>
+      <w:r>
+        <w:rPr>
+          <w:rStyle w:val="HTML"/>
+          <w:rFonts w:ascii="Consolas" w:hAnsi="Consolas" w:cs="Consolas"/>
+          <w:color w:val="FAFAFA"/>
+          <w:lang w:val="en-US"/>
+        </w:rPr>
+        <w:t>) {</w:t>
+      </w:r>
+    </w:p>
+    <w:p>
+      <w:pPr>
+        <w:pStyle w:val="HTML0"/>
+        <w:shd w:val="clear" w:color="auto" w:fill="292929"/>
+        <w:rPr>
+          <w:rStyle w:val="HTML"/>
+          <w:rFonts w:ascii="Consolas" w:hAnsi="Consolas" w:cs="Consolas"/>
+          <w:color w:val="FAFAFA"/>
+          <w:lang w:val="en-US"/>
+        </w:rPr>
+      </w:pPr>
+      <w:r>
+        <w:rPr>
+          <w:rStyle w:val="HTML"/>
+          <w:rFonts w:ascii="Consolas" w:hAnsi="Consolas" w:cs="Consolas"/>
+          <w:color w:val="FAFAFA"/>
+          <w:lang w:val="en-US"/>
+        </w:rPr>
+        <w:t xml:space="preserve">  </w:t>
+      </w:r>
+      <w:proofErr w:type="spellStart"/>
+      <w:proofErr w:type="gramStart"/>
+      <w:r>
+        <w:rPr>
+          <w:rStyle w:val="HTML"/>
+          <w:rFonts w:ascii="Consolas" w:hAnsi="Consolas" w:cs="Consolas"/>
+          <w:color w:val="FAFAFA"/>
+          <w:lang w:val="en-US"/>
+        </w:rPr>
+        <w:t>const</w:t>
+      </w:r>
+      <w:proofErr w:type="spellEnd"/>
+      <w:proofErr w:type="gramEnd"/>
+      <w:r>
+        <w:rPr>
+          <w:rStyle w:val="HTML"/>
+          <w:rFonts w:ascii="Consolas" w:hAnsi="Consolas" w:cs="Consolas"/>
+          <w:color w:val="FAFAFA"/>
+          <w:lang w:val="en-US"/>
+        </w:rPr>
+        <w:t xml:space="preserve"> name = 'Tyler';</w:t>
+      </w:r>
+    </w:p>
+    <w:p>
+      <w:pPr>
+        <w:pStyle w:val="HTML0"/>
+        <w:shd w:val="clear" w:color="auto" w:fill="292929"/>
+        <w:rPr>
+          <w:rStyle w:val="HTML"/>
+          <w:rFonts w:ascii="Consolas" w:hAnsi="Consolas" w:cs="Consolas"/>
+          <w:color w:val="FAFAFA"/>
+          <w:lang w:val="en-US"/>
+        </w:rPr>
+      </w:pPr>
+    </w:p>
+    <w:p>
+      <w:pPr>
+        <w:pStyle w:val="HTML0"/>
+        <w:shd w:val="clear" w:color="auto" w:fill="292929"/>
+        <w:rPr>
+          <w:rStyle w:val="HTML"/>
+          <w:rFonts w:ascii="Consolas" w:hAnsi="Consolas" w:cs="Consolas"/>
+          <w:color w:val="FAFAFA"/>
+          <w:lang w:val="en-US"/>
+        </w:rPr>
+      </w:pPr>
+      <w:r>
+        <w:rPr>
+          <w:rStyle w:val="HTML"/>
+          <w:rFonts w:ascii="Consolas" w:hAnsi="Consolas" w:cs="Consolas"/>
+          <w:color w:val="FAFAFA"/>
+          <w:lang w:val="en-US"/>
+        </w:rPr>
+        <w:t xml:space="preserve">  </w:t>
+      </w:r>
+      <w:proofErr w:type="gramStart"/>
+      <w:r>
+        <w:rPr>
+          <w:rStyle w:val="HTML"/>
+          <w:rFonts w:ascii="Consolas" w:hAnsi="Consolas" w:cs="Consolas"/>
+          <w:color w:val="FAFAFA"/>
+          <w:lang w:val="en-US"/>
+        </w:rPr>
+        <w:t>return</w:t>
+      </w:r>
+      <w:proofErr w:type="gramEnd"/>
+      <w:r>
+        <w:rPr>
+          <w:rStyle w:val="HTML"/>
+          <w:rFonts w:ascii="Consolas" w:hAnsi="Consolas" w:cs="Consolas"/>
+          <w:color w:val="FAFAFA"/>
+          <w:lang w:val="en-US"/>
+        </w:rPr>
+        <w:t xml:space="preserve"> (</w:t>
+      </w:r>
+    </w:p>
+    <w:p>
+      <w:pPr>
+        <w:pStyle w:val="HTML0"/>
+        <w:shd w:val="clear" w:color="auto" w:fill="292929"/>
+        <w:rPr>
+          <w:rStyle w:val="HTML"/>
+          <w:rFonts w:ascii="Consolas" w:hAnsi="Consolas" w:cs="Consolas"/>
+          <w:color w:val="FAFAFA"/>
+          <w:lang w:val="en-US"/>
+        </w:rPr>
+      </w:pPr>
+      <w:r>
+        <w:rPr>
+          <w:rStyle w:val="HTML"/>
+          <w:rFonts w:ascii="Consolas" w:hAnsi="Consolas" w:cs="Consolas"/>
+          <w:color w:val="FAFAFA"/>
+          <w:lang w:val="en-US"/>
+        </w:rPr>
+        <w:t xml:space="preserve">    &lt;</w:t>
+      </w:r>
+      <w:proofErr w:type="spellStart"/>
+      <w:r>
+        <w:rPr>
+          <w:rStyle w:val="HTML"/>
+          <w:rFonts w:ascii="Consolas" w:hAnsi="Consolas" w:cs="Consolas"/>
+          <w:color w:val="FAFAFA"/>
+          <w:lang w:val="en-US"/>
+        </w:rPr>
+        <w:t>Context.Provider</w:t>
+      </w:r>
+      <w:proofErr w:type="spellEnd"/>
+      <w:r>
+        <w:rPr>
+          <w:rStyle w:val="HTML"/>
+          <w:rFonts w:ascii="Consolas" w:hAnsi="Consolas" w:cs="Consolas"/>
+          <w:color w:val="FAFAFA"/>
+          <w:lang w:val="en-US"/>
+        </w:rPr>
+        <w:t xml:space="preserve"> value</w:t>
+      </w:r>
+      <w:proofErr w:type="gramStart"/>
+      <w:r>
+        <w:rPr>
+          <w:rStyle w:val="HTML"/>
+          <w:rFonts w:ascii="Consolas" w:hAnsi="Consolas" w:cs="Consolas"/>
+          <w:color w:val="FAFAFA"/>
+          <w:lang w:val="en-US"/>
+        </w:rPr>
+        <w:t>={</w:t>
+      </w:r>
+      <w:proofErr w:type="gramEnd"/>
+      <w:r>
+        <w:rPr>
+          <w:rStyle w:val="HTML"/>
+          <w:rFonts w:ascii="Consolas" w:hAnsi="Consolas" w:cs="Consolas"/>
+          <w:color w:val="FAFAFA"/>
+          <w:lang w:val="en-US"/>
+        </w:rPr>
+        <w:t>name}&gt;</w:t>
+      </w:r>
+    </w:p>
+    <w:p>
+      <w:pPr>
+        <w:pStyle w:val="HTML0"/>
+        <w:shd w:val="clear" w:color="auto" w:fill="292929"/>
+        <w:rPr>
+          <w:rStyle w:val="HTML"/>
+          <w:rFonts w:ascii="Consolas" w:hAnsi="Consolas" w:cs="Consolas"/>
+          <w:color w:val="FAFAFA"/>
+          <w:lang w:val="en-US"/>
+        </w:rPr>
+      </w:pPr>
+      <w:r>
+        <w:rPr>
+          <w:rStyle w:val="HTML"/>
+          <w:rFonts w:ascii="Consolas" w:hAnsi="Consolas" w:cs="Consolas"/>
+          <w:color w:val="FAFAFA"/>
+          <w:lang w:val="en-US"/>
+        </w:rPr>
+        <w:t xml:space="preserve">      &lt;Parent /&gt;</w:t>
+      </w:r>
+    </w:p>
+    <w:p>
+      <w:pPr>
+        <w:pStyle w:val="HTML0"/>
+        <w:shd w:val="clear" w:color="auto" w:fill="292929"/>
+        <w:rPr>
+          <w:rStyle w:val="HTML"/>
+          <w:rFonts w:ascii="Consolas" w:hAnsi="Consolas" w:cs="Consolas"/>
+          <w:color w:val="FAFAFA"/>
+          <w:lang w:val="en-US"/>
+        </w:rPr>
+      </w:pPr>
+      <w:r>
+        <w:rPr>
+          <w:rStyle w:val="HTML"/>
+          <w:rFonts w:ascii="Consolas" w:hAnsi="Consolas" w:cs="Consolas"/>
+          <w:color w:val="FAFAFA"/>
+          <w:lang w:val="en-US"/>
+        </w:rPr>
+        <w:t xml:space="preserve">    &lt;/</w:t>
+      </w:r>
+      <w:proofErr w:type="spellStart"/>
+      <w:r>
+        <w:rPr>
+          <w:rStyle w:val="HTML"/>
+          <w:rFonts w:ascii="Consolas" w:hAnsi="Consolas" w:cs="Consolas"/>
+          <w:color w:val="FAFAFA"/>
+          <w:lang w:val="en-US"/>
+        </w:rPr>
+        <w:t>Context.Provider</w:t>
+      </w:r>
+      <w:proofErr w:type="spellEnd"/>
+      <w:r>
+        <w:rPr>
+          <w:rStyle w:val="HTML"/>
+          <w:rFonts w:ascii="Consolas" w:hAnsi="Consolas" w:cs="Consolas"/>
+          <w:color w:val="FAFAFA"/>
+          <w:lang w:val="en-US"/>
+        </w:rPr>
+        <w:t>&gt;</w:t>
+      </w:r>
+    </w:p>
+    <w:p>
+      <w:pPr>
+        <w:pStyle w:val="HTML0"/>
+        <w:shd w:val="clear" w:color="auto" w:fill="292929"/>
+        <w:rPr>
+          <w:rStyle w:val="HTML"/>
+          <w:rFonts w:ascii="Consolas" w:hAnsi="Consolas" w:cs="Consolas"/>
+          <w:color w:val="FAFAFA"/>
+          <w:lang w:val="en-US"/>
+        </w:rPr>
+      </w:pPr>
+      <w:r>
+        <w:rPr>
+          <w:rStyle w:val="HTML"/>
+          <w:rFonts w:ascii="Consolas" w:hAnsi="Consolas" w:cs="Consolas"/>
+          <w:color w:val="FAFAFA"/>
+          <w:lang w:val="en-US"/>
+        </w:rPr>
+        <w:t xml:space="preserve">    );</w:t>
+      </w:r>
+    </w:p>
+    <w:p>
+      <w:pPr>
+        <w:pStyle w:val="HTML0"/>
+        <w:shd w:val="clear" w:color="auto" w:fill="292929"/>
+        <w:rPr>
+          <w:rStyle w:val="HTML"/>
+          <w:rFonts w:ascii="Consolas" w:hAnsi="Consolas" w:cs="Consolas"/>
+          <w:color w:val="FAFAFA"/>
+          <w:lang w:val="en-US"/>
+        </w:rPr>
+      </w:pPr>
+      <w:r>
+        <w:rPr>
+          <w:rStyle w:val="HTML"/>
+          <w:rFonts w:ascii="Consolas" w:hAnsi="Consolas" w:cs="Consolas"/>
+          <w:color w:val="FAFAFA"/>
+          <w:lang w:val="en-US"/>
+        </w:rPr>
+        <w:t xml:space="preserve">  }</w:t>
+      </w:r>
+    </w:p>
+    <w:p>
+      <w:pPr>
+        <w:pStyle w:val="HTML0"/>
+        <w:shd w:val="clear" w:color="auto" w:fill="292929"/>
+        <w:rPr>
+          <w:rFonts w:ascii="Consolas" w:hAnsi="Consolas" w:cs="Consolas"/>
+          <w:color w:val="FAFAFA"/>
+          <w:sz w:val="24"/>
+          <w:szCs w:val="24"/>
+          <w:lang w:val="en-US"/>
+        </w:rPr>
+      </w:pPr>
+      <w:r>
+        <w:rPr>
+          <w:rStyle w:val="HTML"/>
+          <w:rFonts w:ascii="Consolas" w:hAnsi="Consolas" w:cs="Consolas"/>
+          <w:color w:val="FAFAFA"/>
+          <w:lang w:val="en-US"/>
+        </w:rPr>
+        <w:t>}</w:t>
+      </w:r>
+    </w:p>
+    <w:p>
+      <w:pPr>
+        <w:pStyle w:val="a8"/>
+        <w:shd w:val="clear" w:color="auto" w:fill="FFFFFF"/>
+        <w:spacing w:before="0" w:beforeAutospacing="0"/>
+        <w:rPr>
+          <w:rFonts w:ascii="Segoe UI" w:hAnsi="Segoe UI" w:cs="Segoe UI"/>
+          <w:color w:val="212529"/>
+          <w:lang w:val="en-US"/>
+        </w:rPr>
+      </w:pPr>
+      <w:r>
+        <w:rPr>
+          <w:rFonts w:ascii="Segoe UI" w:hAnsi="Segoe UI" w:cs="Segoe UI"/>
+          <w:color w:val="212529"/>
+          <w:lang w:val="en-US"/>
+        </w:rPr>
+        <w:t>Note that the </w:t>
+      </w:r>
+      <w:r>
+        <w:rPr>
+          <w:rStyle w:val="HTML"/>
+          <w:rFonts w:ascii="Consolas" w:hAnsi="Consolas" w:cs="Consolas"/>
+          <w:color w:val="FFFFFF"/>
+          <w:sz w:val="21"/>
+          <w:szCs w:val="21"/>
+          <w:bdr w:val="single" w:sz="6" w:space="2" w:color="737B83" w:frame="1"/>
+          <w:shd w:val="clear" w:color="auto" w:fill="2F3D48"/>
+          <w:lang w:val="en-US"/>
+        </w:rPr>
+        <w:t>Provider</w:t>
+      </w:r>
+      <w:r>
+        <w:rPr>
+          <w:rFonts w:ascii="Segoe UI" w:hAnsi="Segoe UI" w:cs="Segoe UI"/>
+          <w:color w:val="212529"/>
+          <w:lang w:val="en-US"/>
+        </w:rPr>
+        <w:t xml:space="preserve"> component simply wraps around the entire component to </w:t>
+      </w:r>
+      <w:proofErr w:type="gramStart"/>
+      <w:r>
+        <w:rPr>
+          <w:rFonts w:ascii="Segoe UI" w:hAnsi="Segoe UI" w:cs="Segoe UI"/>
+          <w:color w:val="212529"/>
+          <w:lang w:val="en-US"/>
+        </w:rPr>
+        <w:t>be rendered</w:t>
+      </w:r>
+      <w:proofErr w:type="gramEnd"/>
+      <w:r>
+        <w:rPr>
+          <w:rFonts w:ascii="Segoe UI" w:hAnsi="Segoe UI" w:cs="Segoe UI"/>
+          <w:color w:val="212529"/>
+          <w:lang w:val="en-US"/>
+        </w:rPr>
+        <w:t>!</w:t>
+      </w:r>
+    </w:p>
+    <w:p>
+      <w:pPr>
+        <w:pStyle w:val="2"/>
+        <w:shd w:val="clear" w:color="auto" w:fill="FFFFFF"/>
+        <w:spacing w:before="0"/>
+        <w:rPr>
+          <w:rFonts w:ascii="Segoe UI" w:hAnsi="Segoe UI" w:cs="Segoe UI"/>
+          <w:color w:val="212529"/>
+          <w:lang w:val="en-US"/>
+        </w:rPr>
+      </w:pPr>
+      <w:proofErr w:type="spellStart"/>
+      <w:r>
+        <w:rPr>
+          <w:rFonts w:ascii="Segoe UI" w:hAnsi="Segoe UI" w:cs="Segoe UI"/>
+          <w:b/>
+          <w:bCs/>
+          <w:color w:val="212529"/>
+          <w:lang w:val="en-US"/>
+        </w:rPr>
+        <w:t>Context.Consumer</w:t>
+      </w:r>
+      <w:proofErr w:type="spellEnd"/>
+    </w:p>
+    <w:p>
+      <w:pPr>
+        <w:pStyle w:val="a8"/>
+        <w:shd w:val="clear" w:color="auto" w:fill="FFFFFF"/>
+        <w:spacing w:before="0" w:beforeAutospacing="0"/>
+        <w:rPr>
+          <w:rFonts w:ascii="Segoe UI" w:hAnsi="Segoe UI" w:cs="Segoe UI"/>
+          <w:color w:val="212529"/>
+          <w:lang w:val="en-US"/>
+        </w:rPr>
+      </w:pPr>
+      <w:r>
+        <w:rPr>
+          <w:rFonts w:ascii="Segoe UI" w:hAnsi="Segoe UI" w:cs="Segoe UI"/>
+          <w:color w:val="212529"/>
+          <w:lang w:val="en-US"/>
+        </w:rPr>
+        <w:t>On the receiving end (i.e., a component "under" the </w:t>
+      </w:r>
+      <w:r>
+        <w:rPr>
+          <w:rStyle w:val="HTML"/>
+          <w:rFonts w:ascii="Consolas" w:hAnsi="Consolas" w:cs="Consolas"/>
+          <w:color w:val="FFFFFF"/>
+          <w:sz w:val="21"/>
+          <w:szCs w:val="21"/>
+          <w:bdr w:val="single" w:sz="6" w:space="2" w:color="737B83" w:frame="1"/>
+          <w:shd w:val="clear" w:color="auto" w:fill="2F3D48"/>
+          <w:lang w:val="en-US"/>
+        </w:rPr>
+        <w:t>Provider</w:t>
+      </w:r>
+      <w:r>
+        <w:rPr>
+          <w:rFonts w:ascii="Segoe UI" w:hAnsi="Segoe UI" w:cs="Segoe UI"/>
+          <w:color w:val="212529"/>
+          <w:lang w:val="en-US"/>
+        </w:rPr>
+        <w:t> in the component hierarchy), we use the </w:t>
+      </w:r>
+      <w:r>
+        <w:rPr>
+          <w:rStyle w:val="HTML"/>
+          <w:rFonts w:ascii="Consolas" w:hAnsi="Consolas" w:cs="Consolas"/>
+          <w:color w:val="FFFFFF"/>
+          <w:sz w:val="21"/>
+          <w:szCs w:val="21"/>
+          <w:bdr w:val="single" w:sz="6" w:space="2" w:color="737B83" w:frame="1"/>
+          <w:shd w:val="clear" w:color="auto" w:fill="2F3D48"/>
+          <w:lang w:val="en-US"/>
+        </w:rPr>
+        <w:t>Consumer</w:t>
+      </w:r>
+      <w:r>
+        <w:rPr>
+          <w:rFonts w:ascii="Segoe UI" w:hAnsi="Segoe UI" w:cs="Segoe UI"/>
+          <w:color w:val="212529"/>
+          <w:lang w:val="en-US"/>
+        </w:rPr>
+        <w:t> component. In our example, we passed </w:t>
+      </w:r>
+      <w:r>
+        <w:rPr>
+          <w:rStyle w:val="HTML"/>
+          <w:rFonts w:ascii="Consolas" w:hAnsi="Consolas" w:cs="Consolas"/>
+          <w:color w:val="FFFFFF"/>
+          <w:sz w:val="21"/>
+          <w:szCs w:val="21"/>
+          <w:bdr w:val="single" w:sz="6" w:space="2" w:color="737B83" w:frame="1"/>
+          <w:shd w:val="clear" w:color="auto" w:fill="2F3D48"/>
+          <w:lang w:val="en-US"/>
+        </w:rPr>
+        <w:t>Consumer</w:t>
+      </w:r>
+      <w:r>
+        <w:rPr>
+          <w:rFonts w:ascii="Segoe UI" w:hAnsi="Segoe UI" w:cs="Segoe UI"/>
+          <w:color w:val="212529"/>
+          <w:lang w:val="en-US"/>
+        </w:rPr>
+        <w:t> a function as a child. This function accepts a value and returns some JSX:</w:t>
+      </w:r>
+    </w:p>
+    <w:p>
+      <w:pPr>
+        <w:pStyle w:val="HTML0"/>
+        <w:shd w:val="clear" w:color="auto" w:fill="292929"/>
+        <w:rPr>
+          <w:rStyle w:val="HTML"/>
+          <w:rFonts w:ascii="Consolas" w:hAnsi="Consolas" w:cs="Consolas"/>
+          <w:color w:val="FAFAFA"/>
+          <w:lang w:val="en-US"/>
+        </w:rPr>
+      </w:pPr>
+      <w:proofErr w:type="gramStart"/>
+      <w:r>
+        <w:rPr>
+          <w:rStyle w:val="HTML"/>
+          <w:rFonts w:ascii="Consolas" w:hAnsi="Consolas" w:cs="Consolas"/>
+          <w:color w:val="FAFAFA"/>
+          <w:lang w:val="en-US"/>
+        </w:rPr>
+        <w:t>function</w:t>
+      </w:r>
+      <w:proofErr w:type="gramEnd"/>
+      <w:r>
+        <w:rPr>
+          <w:rStyle w:val="HTML"/>
+          <w:rFonts w:ascii="Consolas" w:hAnsi="Consolas" w:cs="Consolas"/>
+          <w:color w:val="FAFAFA"/>
+          <w:lang w:val="en-US"/>
+        </w:rPr>
+        <w:t xml:space="preserve"> Grandchild ({ name }) {</w:t>
+      </w:r>
+    </w:p>
+    <w:p>
+      <w:pPr>
+        <w:pStyle w:val="HTML0"/>
+        <w:shd w:val="clear" w:color="auto" w:fill="292929"/>
+        <w:rPr>
+          <w:rStyle w:val="HTML"/>
+          <w:rFonts w:ascii="Consolas" w:hAnsi="Consolas" w:cs="Consolas"/>
+          <w:color w:val="FAFAFA"/>
+          <w:lang w:val="en-US"/>
+        </w:rPr>
+      </w:pPr>
+      <w:r>
+        <w:rPr>
+          <w:rStyle w:val="HTML"/>
+          <w:rFonts w:ascii="Consolas" w:hAnsi="Consolas" w:cs="Consolas"/>
+          <w:color w:val="FAFAFA"/>
+          <w:lang w:val="en-US"/>
+        </w:rPr>
+        <w:t xml:space="preserve">  </w:t>
+      </w:r>
+      <w:proofErr w:type="gramStart"/>
+      <w:r>
+        <w:rPr>
+          <w:rStyle w:val="HTML"/>
+          <w:rFonts w:ascii="Consolas" w:hAnsi="Consolas" w:cs="Consolas"/>
+          <w:color w:val="FAFAFA"/>
+          <w:lang w:val="en-US"/>
+        </w:rPr>
+        <w:t>return</w:t>
+      </w:r>
+      <w:proofErr w:type="gramEnd"/>
+      <w:r>
+        <w:rPr>
+          <w:rStyle w:val="HTML"/>
+          <w:rFonts w:ascii="Consolas" w:hAnsi="Consolas" w:cs="Consolas"/>
+          <w:color w:val="FAFAFA"/>
+          <w:lang w:val="en-US"/>
+        </w:rPr>
+        <w:t xml:space="preserve"> (</w:t>
+      </w:r>
+    </w:p>
+    <w:p>
+      <w:pPr>
+        <w:pStyle w:val="HTML0"/>
+        <w:shd w:val="clear" w:color="auto" w:fill="292929"/>
+        <w:rPr>
+          <w:rStyle w:val="HTML"/>
+          <w:rFonts w:ascii="Consolas" w:hAnsi="Consolas" w:cs="Consolas"/>
+          <w:color w:val="FAFAFA"/>
+          <w:lang w:val="en-US"/>
+        </w:rPr>
+      </w:pPr>
+      <w:r>
+        <w:rPr>
+          <w:rStyle w:val="HTML"/>
+          <w:rFonts w:ascii="Consolas" w:hAnsi="Consolas" w:cs="Consolas"/>
+          <w:color w:val="FAFAFA"/>
+          <w:lang w:val="en-US"/>
+        </w:rPr>
+        <w:t xml:space="preserve">    &lt;</w:t>
+      </w:r>
+      <w:proofErr w:type="spellStart"/>
+      <w:r>
+        <w:rPr>
+          <w:rStyle w:val="HTML"/>
+          <w:rFonts w:ascii="Consolas" w:hAnsi="Consolas" w:cs="Consolas"/>
+          <w:color w:val="FAFAFA"/>
+          <w:lang w:val="en-US"/>
+        </w:rPr>
+        <w:t>Context.Consumer</w:t>
+      </w:r>
+      <w:proofErr w:type="spellEnd"/>
+      <w:r>
+        <w:rPr>
+          <w:rStyle w:val="HTML"/>
+          <w:rFonts w:ascii="Consolas" w:hAnsi="Consolas" w:cs="Consolas"/>
+          <w:color w:val="FAFAFA"/>
+          <w:lang w:val="en-US"/>
+        </w:rPr>
+        <w:t>&gt;</w:t>
+      </w:r>
+    </w:p>
+    <w:p>
+      <w:pPr>
+        <w:pStyle w:val="HTML0"/>
+        <w:shd w:val="clear" w:color="auto" w:fill="292929"/>
+        <w:rPr>
+          <w:rStyle w:val="HTML"/>
+          <w:rFonts w:ascii="Consolas" w:hAnsi="Consolas" w:cs="Consolas"/>
+          <w:color w:val="FAFAFA"/>
+          <w:lang w:val="en-US"/>
+        </w:rPr>
+      </w:pPr>
+      <w:r>
+        <w:rPr>
+          <w:rStyle w:val="HTML"/>
+          <w:rFonts w:ascii="Consolas" w:hAnsi="Consolas" w:cs="Consolas"/>
+          <w:color w:val="FAFAFA"/>
+          <w:lang w:val="en-US"/>
+        </w:rPr>
+        <w:t xml:space="preserve">      {(name) =&gt; (</w:t>
+      </w:r>
+    </w:p>
+    <w:p>
+      <w:pPr>
+        <w:pStyle w:val="HTML0"/>
+        <w:shd w:val="clear" w:color="auto" w:fill="292929"/>
+        <w:rPr>
+          <w:rStyle w:val="HTML"/>
+          <w:rFonts w:ascii="Consolas" w:hAnsi="Consolas" w:cs="Consolas"/>
+          <w:color w:val="FAFAFA"/>
+          <w:lang w:val="en-US"/>
+        </w:rPr>
+      </w:pPr>
+      <w:r>
+        <w:rPr>
+          <w:rStyle w:val="HTML"/>
+          <w:rFonts w:ascii="Consolas" w:hAnsi="Consolas" w:cs="Consolas"/>
+          <w:color w:val="FAFAFA"/>
+          <w:lang w:val="en-US"/>
+        </w:rPr>
+        <w:t xml:space="preserve">      &lt;</w:t>
+      </w:r>
+      <w:proofErr w:type="gramStart"/>
+      <w:r>
+        <w:rPr>
+          <w:rStyle w:val="HTML"/>
+          <w:rFonts w:ascii="Consolas" w:hAnsi="Consolas" w:cs="Consolas"/>
+          <w:color w:val="FAFAFA"/>
+          <w:lang w:val="en-US"/>
+        </w:rPr>
+        <w:t>div</w:t>
+      </w:r>
+      <w:proofErr w:type="gramEnd"/>
+      <w:r>
+        <w:rPr>
+          <w:rStyle w:val="HTML"/>
+          <w:rFonts w:ascii="Consolas" w:hAnsi="Consolas" w:cs="Consolas"/>
+          <w:color w:val="FAFAFA"/>
+          <w:lang w:val="en-US"/>
+        </w:rPr>
+        <w:t>&gt;</w:t>
+      </w:r>
+    </w:p>
+    <w:p>
+      <w:pPr>
+        <w:pStyle w:val="HTML0"/>
+        <w:shd w:val="clear" w:color="auto" w:fill="292929"/>
+        <w:rPr>
+          <w:rStyle w:val="HTML"/>
+          <w:rFonts w:ascii="Consolas" w:hAnsi="Consolas" w:cs="Consolas"/>
+          <w:color w:val="FAFAFA"/>
+          <w:lang w:val="en-US"/>
+        </w:rPr>
+      </w:pPr>
+      <w:r>
+        <w:rPr>
+          <w:rStyle w:val="HTML"/>
+          <w:rFonts w:ascii="Consolas" w:hAnsi="Consolas" w:cs="Consolas"/>
+          <w:color w:val="FAFAFA"/>
+          <w:lang w:val="en-US"/>
+        </w:rPr>
+        <w:lastRenderedPageBreak/>
+        <w:t xml:space="preserve">      &lt;h1&gt;Grandchild&lt;/h1&gt;</w:t>
+      </w:r>
+    </w:p>
+    <w:p>
+      <w:pPr>
+        <w:pStyle w:val="HTML0"/>
+        <w:shd w:val="clear" w:color="auto" w:fill="292929"/>
+        <w:rPr>
+          <w:rStyle w:val="HTML"/>
+          <w:rFonts w:ascii="Consolas" w:hAnsi="Consolas" w:cs="Consolas"/>
+          <w:color w:val="FAFAFA"/>
+          <w:lang w:val="en-US"/>
+        </w:rPr>
+      </w:pPr>
+      <w:r>
+        <w:rPr>
+          <w:rStyle w:val="HTML"/>
+          <w:rFonts w:ascii="Consolas" w:hAnsi="Consolas" w:cs="Consolas"/>
+          <w:color w:val="FAFAFA"/>
+          <w:lang w:val="en-US"/>
+        </w:rPr>
+        <w:t xml:space="preserve">      &lt;h3&gt;Name: {name</w:t>
+      </w:r>
+      <w:proofErr w:type="gramStart"/>
+      <w:r>
+        <w:rPr>
+          <w:rStyle w:val="HTML"/>
+          <w:rFonts w:ascii="Consolas" w:hAnsi="Consolas" w:cs="Consolas"/>
+          <w:color w:val="FAFAFA"/>
+          <w:lang w:val="en-US"/>
+        </w:rPr>
+        <w:t>}&lt;</w:t>
+      </w:r>
+      <w:proofErr w:type="gramEnd"/>
+      <w:r>
+        <w:rPr>
+          <w:rStyle w:val="HTML"/>
+          <w:rFonts w:ascii="Consolas" w:hAnsi="Consolas" w:cs="Consolas"/>
+          <w:color w:val="FAFAFA"/>
+          <w:lang w:val="en-US"/>
+        </w:rPr>
+        <w:t>/h3&gt;</w:t>
+      </w:r>
+    </w:p>
+    <w:p>
+      <w:pPr>
+        <w:pStyle w:val="HTML0"/>
+        <w:shd w:val="clear" w:color="auto" w:fill="292929"/>
+        <w:rPr>
+          <w:rStyle w:val="HTML"/>
+          <w:rFonts w:ascii="Consolas" w:hAnsi="Consolas" w:cs="Consolas"/>
+          <w:color w:val="FAFAFA"/>
+          <w:lang w:val="en-US"/>
+        </w:rPr>
+      </w:pPr>
+      <w:r>
+        <w:rPr>
+          <w:rStyle w:val="HTML"/>
+          <w:rFonts w:ascii="Consolas" w:hAnsi="Consolas" w:cs="Consolas"/>
+          <w:color w:val="FAFAFA"/>
+          <w:lang w:val="en-US"/>
+        </w:rPr>
+        <w:t xml:space="preserve">      &lt;/div&gt;</w:t>
+      </w:r>
+    </w:p>
+    <w:p>
+      <w:pPr>
+        <w:pStyle w:val="HTML0"/>
+        <w:shd w:val="clear" w:color="auto" w:fill="292929"/>
+        <w:rPr>
+          <w:rStyle w:val="HTML"/>
+          <w:rFonts w:ascii="Consolas" w:hAnsi="Consolas" w:cs="Consolas"/>
+          <w:color w:val="FAFAFA"/>
+          <w:lang w:val="en-US"/>
+        </w:rPr>
+      </w:pPr>
+      <w:r>
+        <w:rPr>
+          <w:rStyle w:val="HTML"/>
+          <w:rFonts w:ascii="Consolas" w:hAnsi="Consolas" w:cs="Consolas"/>
+          <w:color w:val="FAFAFA"/>
+          <w:lang w:val="en-US"/>
+        </w:rPr>
+        <w:t xml:space="preserve">      )}</w:t>
+      </w:r>
+    </w:p>
+    <w:p>
+      <w:pPr>
+        <w:pStyle w:val="HTML0"/>
+        <w:shd w:val="clear" w:color="auto" w:fill="292929"/>
+        <w:rPr>
+          <w:rStyle w:val="HTML"/>
+          <w:rFonts w:ascii="Consolas" w:hAnsi="Consolas" w:cs="Consolas"/>
+          <w:color w:val="FAFAFA"/>
+          <w:lang w:val="en-US"/>
+        </w:rPr>
+      </w:pPr>
+      <w:r>
+        <w:rPr>
+          <w:rStyle w:val="HTML"/>
+          <w:rFonts w:ascii="Consolas" w:hAnsi="Consolas" w:cs="Consolas"/>
+          <w:color w:val="FAFAFA"/>
+          <w:lang w:val="en-US"/>
+        </w:rPr>
+        <w:t xml:space="preserve">    &lt;/</w:t>
+      </w:r>
+      <w:proofErr w:type="spellStart"/>
+      <w:r>
+        <w:rPr>
+          <w:rStyle w:val="HTML"/>
+          <w:rFonts w:ascii="Consolas" w:hAnsi="Consolas" w:cs="Consolas"/>
+          <w:color w:val="FAFAFA"/>
+          <w:lang w:val="en-US"/>
+        </w:rPr>
+        <w:t>Context.Consumer</w:t>
+      </w:r>
+      <w:proofErr w:type="spellEnd"/>
+      <w:r>
+        <w:rPr>
+          <w:rStyle w:val="HTML"/>
+          <w:rFonts w:ascii="Consolas" w:hAnsi="Consolas" w:cs="Consolas"/>
+          <w:color w:val="FAFAFA"/>
+          <w:lang w:val="en-US"/>
+        </w:rPr>
+        <w:t>&gt;</w:t>
+      </w:r>
+    </w:p>
+    <w:p>
+      <w:pPr>
+        <w:pStyle w:val="HTML0"/>
+        <w:shd w:val="clear" w:color="auto" w:fill="292929"/>
+        <w:rPr>
+          <w:rStyle w:val="HTML"/>
+          <w:rFonts w:ascii="Consolas" w:hAnsi="Consolas" w:cs="Consolas"/>
+          <w:color w:val="FAFAFA"/>
+          <w:lang w:val="en-US"/>
+        </w:rPr>
+      </w:pPr>
+      <w:r>
+        <w:rPr>
+          <w:rStyle w:val="HTML"/>
+          <w:rFonts w:ascii="Consolas" w:hAnsi="Consolas" w:cs="Consolas"/>
+          <w:color w:val="FAFAFA"/>
+          <w:lang w:val="en-US"/>
+        </w:rPr>
+        <w:t xml:space="preserve">  );</w:t>
+      </w:r>
+    </w:p>
+    <w:p>
+      <w:pPr>
+        <w:pStyle w:val="HTML0"/>
+        <w:shd w:val="clear" w:color="auto" w:fill="292929"/>
+        <w:rPr>
+          <w:rFonts w:ascii="Consolas" w:hAnsi="Consolas" w:cs="Consolas"/>
+          <w:color w:val="FAFAFA"/>
+          <w:sz w:val="24"/>
+          <w:szCs w:val="24"/>
+          <w:lang w:val="en-US"/>
+        </w:rPr>
+      </w:pPr>
+      <w:r>
+        <w:rPr>
+          <w:rStyle w:val="HTML"/>
+          <w:rFonts w:ascii="Consolas" w:hAnsi="Consolas" w:cs="Consolas"/>
+          <w:color w:val="FAFAFA"/>
+          <w:lang w:val="en-US"/>
+        </w:rPr>
+        <w:t>}</w:t>
+      </w:r>
+    </w:p>
+    <w:p>
+      <w:pPr>
+        <w:pStyle w:val="a8"/>
+        <w:shd w:val="clear" w:color="auto" w:fill="FFFFFF"/>
+        <w:spacing w:before="0" w:beforeAutospacing="0"/>
+        <w:rPr>
+          <w:rFonts w:ascii="Segoe UI" w:hAnsi="Segoe UI" w:cs="Segoe UI"/>
+          <w:color w:val="212529"/>
+          <w:lang w:val="en-US"/>
+        </w:rPr>
+      </w:pPr>
+      <w:r>
+        <w:rPr>
+          <w:rFonts w:ascii="Segoe UI" w:hAnsi="Segoe UI" w:cs="Segoe UI"/>
+          <w:color w:val="212529"/>
+          <w:lang w:val="en-US"/>
+        </w:rPr>
+        <w:t>As a result, we were able to render the </w:t>
+      </w:r>
+      <w:r>
+        <w:rPr>
+          <w:rStyle w:val="HTML"/>
+          <w:rFonts w:ascii="Consolas" w:hAnsi="Consolas" w:cs="Consolas"/>
+          <w:color w:val="FFFFFF"/>
+          <w:sz w:val="21"/>
+          <w:szCs w:val="21"/>
+          <w:bdr w:val="single" w:sz="6" w:space="2" w:color="737B83" w:frame="1"/>
+          <w:shd w:val="clear" w:color="auto" w:fill="2F3D48"/>
+          <w:lang w:val="en-US"/>
+        </w:rPr>
+        <w:t>Grandchild</w:t>
+      </w:r>
+      <w:r>
+        <w:rPr>
+          <w:rFonts w:ascii="Segoe UI" w:hAnsi="Segoe UI" w:cs="Segoe UI"/>
+          <w:color w:val="212529"/>
+          <w:lang w:val="en-US"/>
+        </w:rPr>
+        <w:t> component with the correct </w:t>
+      </w:r>
+      <w:r>
+        <w:rPr>
+          <w:rStyle w:val="HTML"/>
+          <w:rFonts w:ascii="Consolas" w:hAnsi="Consolas" w:cs="Consolas"/>
+          <w:color w:val="FFFFFF"/>
+          <w:sz w:val="21"/>
+          <w:szCs w:val="21"/>
+          <w:bdr w:val="single" w:sz="6" w:space="2" w:color="737B83" w:frame="1"/>
+          <w:shd w:val="clear" w:color="auto" w:fill="2F3D48"/>
+          <w:lang w:val="en-US"/>
+        </w:rPr>
+        <w:t>name</w:t>
+      </w:r>
+      <w:r>
+        <w:rPr>
+          <w:rFonts w:ascii="Segoe UI" w:hAnsi="Segoe UI" w:cs="Segoe UI"/>
+          <w:color w:val="212529"/>
+          <w:lang w:val="en-US"/>
+        </w:rPr>
+        <w:t xml:space="preserve"> data without ever having to pass that data down the entire component thread! </w:t>
+      </w:r>
+      <w:proofErr w:type="gramStart"/>
+      <w:r>
+        <w:rPr>
+          <w:rFonts w:ascii="Segoe UI" w:hAnsi="Segoe UI" w:cs="Segoe UI"/>
+          <w:color w:val="212529"/>
+          <w:lang w:val="en-US"/>
+        </w:rPr>
+        <w:t>That's</w:t>
+      </w:r>
+      <w:proofErr w:type="gramEnd"/>
+      <w:r>
+        <w:rPr>
+          <w:rFonts w:ascii="Segoe UI" w:hAnsi="Segoe UI" w:cs="Segoe UI"/>
+          <w:color w:val="212529"/>
+          <w:lang w:val="en-US"/>
+        </w:rPr>
+        <w:t xml:space="preserve"> a lot less code than the previous way we had to do it. </w:t>
+      </w:r>
+      <w:proofErr w:type="gramStart"/>
+      <w:r>
+        <w:rPr>
+          <w:rFonts w:ascii="Segoe UI" w:hAnsi="Segoe UI" w:cs="Segoe UI"/>
+          <w:color w:val="212529"/>
+          <w:lang w:val="en-US"/>
+        </w:rPr>
+        <w:t>So</w:t>
+      </w:r>
+      <w:proofErr w:type="gramEnd"/>
+      <w:r>
+        <w:rPr>
+          <w:rFonts w:ascii="Segoe UI" w:hAnsi="Segoe UI" w:cs="Segoe UI"/>
+          <w:color w:val="212529"/>
+          <w:lang w:val="en-US"/>
+        </w:rPr>
+        <w:t xml:space="preserve"> </w:t>
+      </w:r>
+      <w:proofErr w:type="spellStart"/>
+      <w:r>
+        <w:rPr>
+          <w:rFonts w:ascii="Segoe UI" w:hAnsi="Segoe UI" w:cs="Segoe UI"/>
+          <w:color w:val="212529"/>
+          <w:lang w:val="en-US"/>
+        </w:rPr>
+        <w:t>React's</w:t>
+      </w:r>
+      <w:proofErr w:type="spellEnd"/>
+      <w:r>
+        <w:rPr>
+          <w:rFonts w:ascii="Segoe UI" w:hAnsi="Segoe UI" w:cs="Segoe UI"/>
+          <w:color w:val="212529"/>
+          <w:lang w:val="en-US"/>
+        </w:rPr>
+        <w:t> </w:t>
+      </w:r>
+      <w:r>
+        <w:rPr>
+          <w:rStyle w:val="HTML"/>
+          <w:rFonts w:ascii="Consolas" w:hAnsi="Consolas" w:cs="Consolas"/>
+          <w:color w:val="FFFFFF"/>
+          <w:sz w:val="21"/>
+          <w:szCs w:val="21"/>
+          <w:bdr w:val="single" w:sz="6" w:space="2" w:color="737B83" w:frame="1"/>
+          <w:shd w:val="clear" w:color="auto" w:fill="2F3D48"/>
+          <w:lang w:val="en-US"/>
+        </w:rPr>
+        <w:t>Context</w:t>
+      </w:r>
+      <w:r>
+        <w:rPr>
+          <w:rFonts w:ascii="Segoe UI" w:hAnsi="Segoe UI" w:cs="Segoe UI"/>
+          <w:color w:val="212529"/>
+          <w:lang w:val="en-US"/>
+        </w:rPr>
+        <w:t> API provides a terse, approachable way to easily communicate information from one component to another.</w:t>
+      </w:r>
+    </w:p>
+    <w:p>
+      <w:pPr>
+        <w:shd w:val="clear" w:color="auto" w:fill="FFFFFF"/>
+        <w:spacing w:before="100" w:beforeAutospacing="1" w:after="100" w:afterAutospacing="1" w:line="240" w:lineRule="auto"/>
+        <w:jc w:val="both"/>
+        <w:rPr>
+          <w:rFonts w:ascii="Segoe UI" w:hAnsi="Segoe UI" w:cs="Segoe UI"/>
+          <w:color w:val="212529"/>
+          <w:lang w:val="en-US"/>
+        </w:rPr>
+      </w:pPr>
+      <w:r>
+        <w:rPr>
+          <w:rFonts w:ascii="Segoe UI" w:hAnsi="Segoe UI" w:cs="Segoe UI"/>
+          <w:color w:val="212529"/>
+          <w:lang w:val="en-US"/>
+        </w:rPr>
+        <w:t>Connected component note:</w:t>
+      </w:r>
+    </w:p>
+    <w:p>
+      <w:pPr>
+        <w:numPr>
+          <w:ilvl w:val="0"/>
+          <w:numId w:val="16"/>
+        </w:numPr>
+        <w:shd w:val="clear" w:color="auto" w:fill="FFFFFF"/>
+        <w:spacing w:before="100" w:beforeAutospacing="1" w:after="100" w:afterAutospacing="1" w:line="240" w:lineRule="auto"/>
+        <w:jc w:val="both"/>
+        <w:rPr>
+          <w:rFonts w:ascii="Segoe UI" w:hAnsi="Segoe UI" w:cs="Segoe UI"/>
+          <w:color w:val="212529"/>
+          <w:lang w:val="en-US"/>
+        </w:rPr>
+      </w:pPr>
+      <w:r>
+        <w:rPr>
+          <w:rFonts w:ascii="Segoe UI" w:hAnsi="Segoe UI" w:cs="Segoe UI"/>
+          <w:color w:val="212529"/>
+          <w:lang w:val="en-US"/>
+        </w:rPr>
+        <w:t xml:space="preserve">A connected component is connected to the </w:t>
+      </w:r>
+      <w:proofErr w:type="spellStart"/>
+      <w:proofErr w:type="gramStart"/>
+      <w:r>
+        <w:rPr>
+          <w:rFonts w:ascii="Segoe UI" w:hAnsi="Segoe UI" w:cs="Segoe UI"/>
+          <w:color w:val="212529"/>
+          <w:lang w:val="en-US"/>
+        </w:rPr>
+        <w:t>Redux</w:t>
+      </w:r>
+      <w:proofErr w:type="spellEnd"/>
+      <w:proofErr w:type="gramEnd"/>
+      <w:r>
+        <w:rPr>
+          <w:rFonts w:ascii="Segoe UI" w:hAnsi="Segoe UI" w:cs="Segoe UI"/>
+          <w:color w:val="212529"/>
+          <w:lang w:val="en-US"/>
+        </w:rPr>
+        <w:t xml:space="preserve"> store and is responsible for getting data from the store.</w:t>
+      </w:r>
+    </w:p>
+    <w:p>
+      <w:pPr>
+        <w:numPr>
+          <w:ilvl w:val="0"/>
+          <w:numId w:val="16"/>
+        </w:numPr>
+        <w:shd w:val="clear" w:color="auto" w:fill="FFFFFF"/>
+        <w:spacing w:before="100" w:beforeAutospacing="1" w:after="100" w:afterAutospacing="1" w:line="240" w:lineRule="auto"/>
+        <w:jc w:val="both"/>
+        <w:rPr>
+          <w:rFonts w:ascii="Segoe UI" w:hAnsi="Segoe UI" w:cs="Segoe UI"/>
+          <w:color w:val="212529"/>
+          <w:lang w:val="en-US"/>
+        </w:rPr>
+      </w:pPr>
+      <w:r>
+        <w:rPr>
+          <w:rFonts w:ascii="Segoe UI" w:hAnsi="Segoe UI" w:cs="Segoe UI"/>
+          <w:color w:val="212529"/>
+          <w:lang w:val="en-US"/>
+        </w:rPr>
+        <w:t>A presentational component should not access the store. It should receive any information it needs as props and then just render a UI.</w:t>
+      </w:r>
+    </w:p>
+    <w:p>
+      <w:pPr>
+        <w:shd w:val="clear" w:color="auto" w:fill="FFFFFF"/>
+        <w:spacing w:before="100" w:beforeAutospacing="1" w:after="100" w:afterAutospacing="1" w:line="240" w:lineRule="auto"/>
+        <w:jc w:val="both"/>
+        <w:rPr>
+          <w:rFonts w:ascii="Segoe UI" w:hAnsi="Segoe UI" w:cs="Segoe UI"/>
+          <w:color w:val="212529"/>
+          <w:lang w:val="en-US"/>
+        </w:rPr>
+      </w:pPr>
+    </w:p>
+    <w:p>
+      <w:pPr>
+        <w:pStyle w:val="1"/>
+        <w:shd w:val="clear" w:color="auto" w:fill="FFFFFF"/>
+        <w:spacing w:before="0"/>
+        <w:rPr>
+          <w:rFonts w:ascii="inherit" w:hAnsi="inherit" w:cs="Segoe UI"/>
+          <w:color w:val="212529"/>
+          <w:lang w:val="en-US"/>
+        </w:rPr>
+      </w:pPr>
+      <w:r>
+        <w:rPr>
+          <w:rFonts w:ascii="inherit" w:hAnsi="inherit" w:cs="Segoe UI"/>
+          <w:b/>
+          <w:bCs/>
+          <w:color w:val="212529"/>
+          <w:lang w:val="en-US"/>
+        </w:rPr>
+        <w:t>The </w:t>
+      </w:r>
+      <w:r>
+        <w:rPr>
+          <w:rStyle w:val="HTML"/>
+          <w:rFonts w:ascii="Consolas" w:eastAsiaTheme="majorEastAsia" w:hAnsi="Consolas" w:cs="Consolas"/>
+          <w:b/>
+          <w:bCs/>
+          <w:color w:val="FFFFFF"/>
+          <w:sz w:val="53"/>
+          <w:szCs w:val="53"/>
+          <w:bdr w:val="single" w:sz="6" w:space="2" w:color="737B83" w:frame="1"/>
+          <w:shd w:val="clear" w:color="auto" w:fill="2F3D48"/>
+          <w:lang w:val="en-US"/>
+        </w:rPr>
+        <w:t>react-redux</w:t>
+      </w:r>
+      <w:r>
+        <w:rPr>
+          <w:rFonts w:ascii="inherit" w:hAnsi="inherit" w:cs="Segoe UI"/>
+          <w:b/>
+          <w:bCs/>
+          <w:color w:val="212529"/>
+          <w:lang w:val="en-US"/>
+        </w:rPr>
+        <w:t> Bindings</w:t>
+      </w:r>
+    </w:p>
+    <w:p>
+      <w:pPr>
+        <w:pStyle w:val="a8"/>
+        <w:shd w:val="clear" w:color="auto" w:fill="FFFFFF"/>
+        <w:spacing w:before="0" w:beforeAutospacing="0"/>
+        <w:rPr>
+          <w:rFonts w:ascii="Segoe UI" w:hAnsi="Segoe UI" w:cs="Segoe UI"/>
+          <w:color w:val="212529"/>
+          <w:lang w:val="en-US"/>
+        </w:rPr>
+      </w:pPr>
+      <w:r>
+        <w:rPr>
+          <w:rFonts w:ascii="Segoe UI" w:hAnsi="Segoe UI" w:cs="Segoe UI"/>
+          <w:color w:val="212529"/>
+          <w:lang w:val="en-US"/>
+        </w:rPr>
+        <w:t>Let's take a moment to recap the changes we've made to our app in this Lesson, because we've updated quite a bit!</w:t>
+      </w:r>
+    </w:p>
+    <w:p>
+      <w:pPr>
+        <w:pStyle w:val="a8"/>
+        <w:shd w:val="clear" w:color="auto" w:fill="FFFFFF"/>
+        <w:spacing w:before="0" w:beforeAutospacing="0"/>
+        <w:rPr>
+          <w:rFonts w:ascii="Segoe UI" w:hAnsi="Segoe UI" w:cs="Segoe UI"/>
+          <w:color w:val="212529"/>
+          <w:lang w:val="en-US"/>
+        </w:rPr>
+      </w:pPr>
+      <w:r>
+        <w:rPr>
+          <w:rFonts w:ascii="Segoe UI" w:hAnsi="Segoe UI" w:cs="Segoe UI"/>
+          <w:color w:val="212529"/>
+          <w:lang w:val="en-US"/>
+        </w:rPr>
+        <w:t>Previously, we leveraged the standard </w:t>
+      </w:r>
+      <w:r>
+        <w:rPr>
+          <w:rStyle w:val="HTML"/>
+          <w:rFonts w:ascii="Consolas" w:hAnsi="Consolas" w:cs="Consolas"/>
+          <w:color w:val="FFFFFF"/>
+          <w:sz w:val="21"/>
+          <w:szCs w:val="21"/>
+          <w:bdr w:val="single" w:sz="6" w:space="2" w:color="737B83" w:frame="1"/>
+          <w:shd w:val="clear" w:color="auto" w:fill="2F3D48"/>
+          <w:lang w:val="en-US"/>
+        </w:rPr>
+        <w:t>redux</w:t>
+      </w:r>
+      <w:r>
+        <w:rPr>
+          <w:rFonts w:ascii="Segoe UI" w:hAnsi="Segoe UI" w:cs="Segoe UI"/>
+          <w:color w:val="212529"/>
+          <w:lang w:val="en-US"/>
+        </w:rPr>
+        <w:t> library to build our app. This allowed us to create a Redux </w:t>
+      </w:r>
+      <w:r>
+        <w:rPr>
+          <w:rStyle w:val="HTML"/>
+          <w:rFonts w:ascii="Consolas" w:hAnsi="Consolas" w:cs="Consolas"/>
+          <w:color w:val="FFFFFF"/>
+          <w:sz w:val="21"/>
+          <w:szCs w:val="21"/>
+          <w:bdr w:val="single" w:sz="6" w:space="2" w:color="737B83" w:frame="1"/>
+          <w:shd w:val="clear" w:color="auto" w:fill="2F3D48"/>
+          <w:lang w:val="en-US"/>
+        </w:rPr>
+        <w:t>store</w:t>
+      </w:r>
+      <w:r>
+        <w:rPr>
+          <w:rFonts w:ascii="Segoe UI" w:hAnsi="Segoe UI" w:cs="Segoe UI"/>
+          <w:color w:val="212529"/>
+          <w:lang w:val="en-US"/>
+        </w:rPr>
+        <w:t> with the </w:t>
+      </w:r>
+      <w:r>
+        <w:rPr>
+          <w:rStyle w:val="HTML"/>
+          <w:rFonts w:ascii="Consolas" w:hAnsi="Consolas" w:cs="Consolas"/>
+          <w:color w:val="FFFFFF"/>
+          <w:sz w:val="21"/>
+          <w:szCs w:val="21"/>
+          <w:bdr w:val="single" w:sz="6" w:space="2" w:color="737B83" w:frame="1"/>
+          <w:shd w:val="clear" w:color="auto" w:fill="2F3D48"/>
+          <w:lang w:val="en-US"/>
+        </w:rPr>
+        <w:t>createStore()</w:t>
+      </w:r>
+      <w:r>
+        <w:rPr>
+          <w:rFonts w:ascii="Segoe UI" w:hAnsi="Segoe UI" w:cs="Segoe UI"/>
+          <w:color w:val="212529"/>
+          <w:lang w:val="en-US"/>
+        </w:rPr>
+        <w:t> function, giving us an API to listen (</w:t>
+      </w:r>
+      <w:r>
+        <w:rPr>
+          <w:rStyle w:val="HTML"/>
+          <w:rFonts w:ascii="Consolas" w:hAnsi="Consolas" w:cs="Consolas"/>
+          <w:color w:val="FFFFFF"/>
+          <w:sz w:val="21"/>
+          <w:szCs w:val="21"/>
+          <w:bdr w:val="single" w:sz="6" w:space="2" w:color="737B83" w:frame="1"/>
+          <w:shd w:val="clear" w:color="auto" w:fill="2F3D48"/>
+          <w:lang w:val="en-US"/>
+        </w:rPr>
+        <w:t>subscribe()</w:t>
+      </w:r>
+      <w:r>
+        <w:rPr>
+          <w:rFonts w:ascii="Segoe UI" w:hAnsi="Segoe UI" w:cs="Segoe UI"/>
+          <w:color w:val="212529"/>
+          <w:lang w:val="en-US"/>
+        </w:rPr>
+        <w:t>), get updates (</w:t>
+      </w:r>
+      <w:r>
+        <w:rPr>
+          <w:rStyle w:val="HTML"/>
+          <w:rFonts w:ascii="Consolas" w:hAnsi="Consolas" w:cs="Consolas"/>
+          <w:color w:val="FFFFFF"/>
+          <w:sz w:val="21"/>
+          <w:szCs w:val="21"/>
+          <w:bdr w:val="single" w:sz="6" w:space="2" w:color="737B83" w:frame="1"/>
+          <w:shd w:val="clear" w:color="auto" w:fill="2F3D48"/>
+          <w:lang w:val="en-US"/>
+        </w:rPr>
+        <w:t>getState()</w:t>
+      </w:r>
+      <w:r>
+        <w:rPr>
+          <w:rFonts w:ascii="Segoe UI" w:hAnsi="Segoe UI" w:cs="Segoe UI"/>
+          <w:color w:val="212529"/>
+          <w:lang w:val="en-US"/>
+        </w:rPr>
+        <w:t>), and make updates (</w:t>
+      </w:r>
+      <w:r>
+        <w:rPr>
+          <w:rStyle w:val="HTML"/>
+          <w:rFonts w:ascii="Consolas" w:hAnsi="Consolas" w:cs="Consolas"/>
+          <w:color w:val="FFFFFF"/>
+          <w:sz w:val="21"/>
+          <w:szCs w:val="21"/>
+          <w:bdr w:val="single" w:sz="6" w:space="2" w:color="737B83" w:frame="1"/>
+          <w:shd w:val="clear" w:color="auto" w:fill="2F3D48"/>
+          <w:lang w:val="en-US"/>
+        </w:rPr>
+        <w:t>dispatch()</w:t>
+      </w:r>
+      <w:r>
+        <w:rPr>
+          <w:rFonts w:ascii="Segoe UI" w:hAnsi="Segoe UI" w:cs="Segoe UI"/>
+          <w:color w:val="212529"/>
+          <w:lang w:val="en-US"/>
+        </w:rPr>
+        <w:t>) to state. We then created our own </w:t>
+      </w:r>
+      <w:r>
+        <w:rPr>
+          <w:rStyle w:val="HTML"/>
+          <w:rFonts w:ascii="Consolas" w:hAnsi="Consolas" w:cs="Consolas"/>
+          <w:color w:val="FFFFFF"/>
+          <w:sz w:val="21"/>
+          <w:szCs w:val="21"/>
+          <w:bdr w:val="single" w:sz="6" w:space="2" w:color="737B83" w:frame="1"/>
+          <w:shd w:val="clear" w:color="auto" w:fill="2F3D48"/>
+          <w:lang w:val="en-US"/>
+        </w:rPr>
+        <w:t>Provider</w:t>
+      </w:r>
+      <w:r>
+        <w:rPr>
+          <w:rFonts w:ascii="Segoe UI" w:hAnsi="Segoe UI" w:cs="Segoe UI"/>
+          <w:color w:val="212529"/>
+          <w:lang w:val="en-US"/>
+        </w:rPr>
+        <w:t> component to efficiently pass the store to components that needed it, as well as our own </w:t>
+      </w:r>
+      <w:r>
+        <w:rPr>
+          <w:rStyle w:val="HTML"/>
+          <w:rFonts w:ascii="Consolas" w:hAnsi="Consolas" w:cs="Consolas"/>
+          <w:color w:val="FFFFFF"/>
+          <w:sz w:val="21"/>
+          <w:szCs w:val="21"/>
+          <w:bdr w:val="single" w:sz="6" w:space="2" w:color="737B83" w:frame="1"/>
+          <w:shd w:val="clear" w:color="auto" w:fill="2F3D48"/>
+          <w:lang w:val="en-US"/>
+        </w:rPr>
+        <w:t>connect()</w:t>
+      </w:r>
+      <w:r>
+        <w:rPr>
+          <w:rFonts w:ascii="Segoe UI" w:hAnsi="Segoe UI" w:cs="Segoe UI"/>
+          <w:color w:val="212529"/>
+          <w:lang w:val="en-US"/>
+        </w:rPr>
+        <w:t> function so that our components can access "slices" of state as </w:t>
+      </w:r>
+      <w:r>
+        <w:rPr>
+          <w:rStyle w:val="HTML"/>
+          <w:rFonts w:ascii="Consolas" w:hAnsi="Consolas" w:cs="Consolas"/>
+          <w:color w:val="FFFFFF"/>
+          <w:sz w:val="21"/>
+          <w:szCs w:val="21"/>
+          <w:bdr w:val="single" w:sz="6" w:space="2" w:color="737B83" w:frame="1"/>
+          <w:shd w:val="clear" w:color="auto" w:fill="2F3D48"/>
+          <w:lang w:val="en-US"/>
+        </w:rPr>
+        <w:t>props</w:t>
+      </w:r>
+      <w:r>
+        <w:rPr>
+          <w:rFonts w:ascii="Segoe UI" w:hAnsi="Segoe UI" w:cs="Segoe UI"/>
+          <w:color w:val="212529"/>
+          <w:lang w:val="en-US"/>
+        </w:rPr>
+        <w:t>.</w:t>
+      </w:r>
+    </w:p>
+    <w:p>
+      <w:pPr>
+        <w:pStyle w:val="a8"/>
+        <w:shd w:val="clear" w:color="auto" w:fill="FFFFFF"/>
+        <w:spacing w:before="0" w:beforeAutospacing="0"/>
+        <w:rPr>
+          <w:rFonts w:ascii="Segoe UI" w:hAnsi="Segoe UI" w:cs="Segoe UI"/>
+          <w:color w:val="212529"/>
+          <w:lang w:val="en-US"/>
+        </w:rPr>
+      </w:pPr>
+      <w:r>
+        <w:rPr>
+          <w:rFonts w:ascii="Segoe UI" w:hAnsi="Segoe UI" w:cs="Segoe UI"/>
+          <w:color w:val="212529"/>
+          <w:lang w:val="en-US"/>
+        </w:rPr>
+        <w:t>We can build a fully-functional React and Redux app without </w:t>
+      </w:r>
+      <w:r>
+        <w:rPr>
+          <w:rStyle w:val="HTML"/>
+          <w:rFonts w:ascii="Consolas" w:hAnsi="Consolas" w:cs="Consolas"/>
+          <w:color w:val="FFFFFF"/>
+          <w:sz w:val="21"/>
+          <w:szCs w:val="21"/>
+          <w:bdr w:val="single" w:sz="6" w:space="2" w:color="737B83" w:frame="1"/>
+          <w:shd w:val="clear" w:color="auto" w:fill="2F3D48"/>
+          <w:lang w:val="en-US"/>
+        </w:rPr>
+        <w:t>Provider</w:t>
+      </w:r>
+      <w:r>
+        <w:rPr>
+          <w:rFonts w:ascii="Segoe UI" w:hAnsi="Segoe UI" w:cs="Segoe UI"/>
+          <w:color w:val="212529"/>
+          <w:lang w:val="en-US"/>
+        </w:rPr>
+        <w:t> or </w:t>
+      </w:r>
+      <w:r>
+        <w:rPr>
+          <w:rStyle w:val="HTML"/>
+          <w:rFonts w:ascii="Consolas" w:hAnsi="Consolas" w:cs="Consolas"/>
+          <w:color w:val="FFFFFF"/>
+          <w:sz w:val="21"/>
+          <w:szCs w:val="21"/>
+          <w:bdr w:val="single" w:sz="6" w:space="2" w:color="737B83" w:frame="1"/>
+          <w:shd w:val="clear" w:color="auto" w:fill="2F3D48"/>
+          <w:lang w:val="en-US"/>
+        </w:rPr>
+        <w:t>connect()</w:t>
+      </w:r>
+      <w:r>
+        <w:rPr>
+          <w:rFonts w:ascii="Segoe UI" w:hAnsi="Segoe UI" w:cs="Segoe UI"/>
+          <w:color w:val="212529"/>
+          <w:lang w:val="en-US"/>
+        </w:rPr>
+        <w:t>, but since they greatly simplify how React components interact with the Redux store, the creators of </w:t>
+      </w:r>
+      <w:r>
+        <w:rPr>
+          <w:rStyle w:val="HTML"/>
+          <w:rFonts w:ascii="Consolas" w:hAnsi="Consolas" w:cs="Consolas"/>
+          <w:color w:val="FFFFFF"/>
+          <w:sz w:val="21"/>
+          <w:szCs w:val="21"/>
+          <w:bdr w:val="single" w:sz="6" w:space="2" w:color="737B83" w:frame="1"/>
+          <w:shd w:val="clear" w:color="auto" w:fill="2F3D48"/>
+          <w:lang w:val="en-US"/>
+        </w:rPr>
+        <w:t>redux</w:t>
+      </w:r>
+      <w:r>
+        <w:rPr>
+          <w:rFonts w:ascii="Segoe UI" w:hAnsi="Segoe UI" w:cs="Segoe UI"/>
+          <w:color w:val="212529"/>
+          <w:lang w:val="en-US"/>
+        </w:rPr>
+        <w:t> have included them in the </w:t>
+      </w:r>
+      <w:r>
+        <w:rPr>
+          <w:rStyle w:val="HTML"/>
+          <w:rFonts w:ascii="Consolas" w:hAnsi="Consolas" w:cs="Consolas"/>
+          <w:color w:val="FFFFFF"/>
+          <w:sz w:val="21"/>
+          <w:szCs w:val="21"/>
+          <w:bdr w:val="single" w:sz="6" w:space="2" w:color="737B83" w:frame="1"/>
+          <w:shd w:val="clear" w:color="auto" w:fill="2F3D48"/>
+          <w:lang w:val="en-US"/>
+        </w:rPr>
+        <w:t>react-redux</w:t>
+      </w:r>
+      <w:r>
+        <w:rPr>
+          <w:rFonts w:ascii="Segoe UI" w:hAnsi="Segoe UI" w:cs="Segoe UI"/>
+          <w:color w:val="212529"/>
+          <w:lang w:val="en-US"/>
+        </w:rPr>
+        <w:t> package!</w:t>
+      </w:r>
+    </w:p>
+    <w:p>
+      <w:pPr>
+        <w:pStyle w:val="2"/>
+        <w:shd w:val="clear" w:color="auto" w:fill="FFFFFF"/>
+        <w:spacing w:before="0"/>
+        <w:rPr>
+          <w:rFonts w:ascii="inherit" w:hAnsi="inherit" w:cs="Segoe UI"/>
+          <w:color w:val="212529"/>
+          <w:lang w:val="en-US"/>
+        </w:rPr>
+      </w:pPr>
+      <w:r>
+        <w:rPr>
+          <w:rStyle w:val="HTML"/>
+          <w:rFonts w:ascii="Consolas" w:eastAsiaTheme="majorEastAsia" w:hAnsi="Consolas" w:cs="Consolas"/>
+          <w:b/>
+          <w:bCs/>
+          <w:color w:val="FFFFFF"/>
+          <w:sz w:val="42"/>
+          <w:szCs w:val="42"/>
+          <w:bdr w:val="single" w:sz="6" w:space="2" w:color="737B83" w:frame="1"/>
+          <w:shd w:val="clear" w:color="auto" w:fill="2F3D48"/>
+          <w:lang w:val="en-US"/>
+        </w:rPr>
+        <w:t>Provider</w:t>
+      </w:r>
+    </w:p>
+    <w:p>
+      <w:pPr>
+        <w:pStyle w:val="a8"/>
+        <w:shd w:val="clear" w:color="auto" w:fill="FFFFFF"/>
+        <w:spacing w:before="0" w:beforeAutospacing="0"/>
+        <w:rPr>
+          <w:rFonts w:ascii="Segoe UI" w:hAnsi="Segoe UI" w:cs="Segoe UI"/>
+          <w:color w:val="212529"/>
+          <w:lang w:val="en-US"/>
+        </w:rPr>
+      </w:pPr>
+      <w:r>
+        <w:rPr>
+          <w:rFonts w:ascii="Segoe UI" w:hAnsi="Segoe UI" w:cs="Segoe UI"/>
+          <w:color w:val="212529"/>
+          <w:lang w:val="en-US"/>
+        </w:rPr>
+        <w:t>With </w:t>
+      </w:r>
+      <w:r>
+        <w:rPr>
+          <w:rStyle w:val="HTML"/>
+          <w:rFonts w:ascii="Consolas" w:hAnsi="Consolas" w:cs="Consolas"/>
+          <w:color w:val="FFFFFF"/>
+          <w:sz w:val="21"/>
+          <w:szCs w:val="21"/>
+          <w:bdr w:val="single" w:sz="6" w:space="2" w:color="737B83" w:frame="1"/>
+          <w:shd w:val="clear" w:color="auto" w:fill="2F3D48"/>
+          <w:lang w:val="en-US"/>
+        </w:rPr>
+        <w:t>react-redux</w:t>
+      </w:r>
+      <w:r>
+        <w:rPr>
+          <w:rFonts w:ascii="Segoe UI" w:hAnsi="Segoe UI" w:cs="Segoe UI"/>
+          <w:color w:val="212529"/>
+          <w:lang w:val="en-US"/>
+        </w:rPr>
+        <w:t>, rather than creating and using our own </w:t>
+      </w:r>
+      <w:r>
+        <w:rPr>
+          <w:rStyle w:val="HTML"/>
+          <w:rFonts w:ascii="Consolas" w:hAnsi="Consolas" w:cs="Consolas"/>
+          <w:color w:val="FFFFFF"/>
+          <w:sz w:val="21"/>
+          <w:szCs w:val="21"/>
+          <w:bdr w:val="single" w:sz="6" w:space="2" w:color="737B83" w:frame="1"/>
+          <w:shd w:val="clear" w:color="auto" w:fill="2F3D48"/>
+          <w:lang w:val="en-US"/>
+        </w:rPr>
+        <w:t>Provider</w:t>
+      </w:r>
+      <w:r>
+        <w:rPr>
+          <w:rFonts w:ascii="Segoe UI" w:hAnsi="Segoe UI" w:cs="Segoe UI"/>
+          <w:color w:val="212529"/>
+          <w:lang w:val="en-US"/>
+        </w:rPr>
+        <w:t> which looks like this:</w:t>
+      </w:r>
+    </w:p>
+    <w:p>
+      <w:pPr>
+        <w:pStyle w:val="HTML0"/>
+        <w:shd w:val="clear" w:color="auto" w:fill="292929"/>
+        <w:rPr>
+          <w:rStyle w:val="HTML"/>
+          <w:rFonts w:ascii="Consolas" w:hAnsi="Consolas" w:cs="Consolas"/>
+          <w:color w:val="FAFAFA"/>
+          <w:lang w:val="en-US"/>
+        </w:rPr>
+      </w:pPr>
+      <w:r>
+        <w:rPr>
+          <w:rStyle w:val="HTML"/>
+          <w:rFonts w:ascii="Consolas" w:hAnsi="Consolas" w:cs="Consolas"/>
+          <w:color w:val="FAFAFA"/>
+          <w:lang w:val="en-US"/>
+        </w:rPr>
+        <w:t xml:space="preserve">const Context = React.createContext()    </w:t>
+      </w:r>
+    </w:p>
+    <w:p>
+      <w:pPr>
+        <w:pStyle w:val="HTML0"/>
+        <w:shd w:val="clear" w:color="auto" w:fill="292929"/>
+        <w:rPr>
+          <w:rStyle w:val="HTML"/>
+          <w:rFonts w:ascii="Consolas" w:hAnsi="Consolas" w:cs="Consolas"/>
+          <w:color w:val="FAFAFA"/>
+          <w:lang w:val="en-US"/>
+        </w:rPr>
+      </w:pPr>
+    </w:p>
+    <w:p>
+      <w:pPr>
+        <w:pStyle w:val="HTML0"/>
+        <w:shd w:val="clear" w:color="auto" w:fill="292929"/>
+        <w:rPr>
+          <w:rStyle w:val="HTML"/>
+          <w:rFonts w:ascii="Consolas" w:hAnsi="Consolas" w:cs="Consolas"/>
+          <w:color w:val="FAFAFA"/>
+          <w:lang w:val="en-US"/>
+        </w:rPr>
+      </w:pPr>
+      <w:r>
+        <w:rPr>
+          <w:rStyle w:val="HTML"/>
+          <w:rFonts w:ascii="Consolas" w:hAnsi="Consolas" w:cs="Consolas"/>
+          <w:color w:val="FAFAFA"/>
+          <w:lang w:val="en-US"/>
+        </w:rPr>
+        <w:t xml:space="preserve">class Provider extends React.Component {    </w:t>
+      </w:r>
+    </w:p>
+    <w:p>
+      <w:pPr>
+        <w:pStyle w:val="HTML0"/>
+        <w:shd w:val="clear" w:color="auto" w:fill="292929"/>
+        <w:rPr>
+          <w:rStyle w:val="HTML"/>
+          <w:rFonts w:ascii="Consolas" w:hAnsi="Consolas" w:cs="Consolas"/>
+          <w:color w:val="FAFAFA"/>
+          <w:lang w:val="en-US"/>
+        </w:rPr>
+      </w:pPr>
+      <w:r>
+        <w:rPr>
+          <w:rStyle w:val="HTML"/>
+          <w:rFonts w:ascii="Consolas" w:hAnsi="Consolas" w:cs="Consolas"/>
+          <w:color w:val="FAFAFA"/>
+          <w:lang w:val="en-US"/>
+        </w:rPr>
+        <w:lastRenderedPageBreak/>
+        <w:t xml:space="preserve">  render () {    </w:t>
+      </w:r>
+    </w:p>
+    <w:p>
+      <w:pPr>
+        <w:pStyle w:val="HTML0"/>
+        <w:shd w:val="clear" w:color="auto" w:fill="292929"/>
+        <w:rPr>
+          <w:rStyle w:val="HTML"/>
+          <w:rFonts w:ascii="Consolas" w:hAnsi="Consolas" w:cs="Consolas"/>
+          <w:color w:val="FAFAFA"/>
+          <w:lang w:val="en-US"/>
+        </w:rPr>
+      </w:pPr>
+      <w:r>
+        <w:rPr>
+          <w:rStyle w:val="HTML"/>
+          <w:rFonts w:ascii="Consolas" w:hAnsi="Consolas" w:cs="Consolas"/>
+          <w:color w:val="FAFAFA"/>
+          <w:lang w:val="en-US"/>
+        </w:rPr>
+        <w:t xml:space="preserve">  return (    </w:t>
+      </w:r>
+    </w:p>
+    <w:p>
+      <w:pPr>
+        <w:pStyle w:val="HTML0"/>
+        <w:shd w:val="clear" w:color="auto" w:fill="292929"/>
+        <w:rPr>
+          <w:rStyle w:val="HTML"/>
+          <w:rFonts w:ascii="Consolas" w:hAnsi="Consolas" w:cs="Consolas"/>
+          <w:color w:val="FAFAFA"/>
+          <w:lang w:val="en-US"/>
+        </w:rPr>
+      </w:pPr>
+      <w:r>
+        <w:rPr>
+          <w:rStyle w:val="HTML"/>
+          <w:rFonts w:ascii="Consolas" w:hAnsi="Consolas" w:cs="Consolas"/>
+          <w:color w:val="FAFAFA"/>
+          <w:lang w:val="en-US"/>
+        </w:rPr>
+        <w:t xml:space="preserve">    &lt;Context.Provider value={this.props.store}&gt;    </w:t>
+      </w:r>
+    </w:p>
+    <w:p>
+      <w:pPr>
+        <w:pStyle w:val="HTML0"/>
+        <w:shd w:val="clear" w:color="auto" w:fill="292929"/>
+        <w:rPr>
+          <w:rStyle w:val="HTML"/>
+          <w:rFonts w:ascii="Consolas" w:hAnsi="Consolas" w:cs="Consolas"/>
+          <w:color w:val="FAFAFA"/>
+          <w:lang w:val="en-US"/>
+        </w:rPr>
+      </w:pPr>
+      <w:r>
+        <w:rPr>
+          <w:rStyle w:val="HTML"/>
+          <w:rFonts w:ascii="Consolas" w:hAnsi="Consolas" w:cs="Consolas"/>
+          <w:color w:val="FAFAFA"/>
+          <w:lang w:val="en-US"/>
+        </w:rPr>
+        <w:t xml:space="preserve">      {this.props.children}    </w:t>
+      </w:r>
+    </w:p>
+    <w:p>
+      <w:pPr>
+        <w:pStyle w:val="HTML0"/>
+        <w:shd w:val="clear" w:color="auto" w:fill="292929"/>
+        <w:rPr>
+          <w:rStyle w:val="HTML"/>
+          <w:rFonts w:ascii="Consolas" w:hAnsi="Consolas" w:cs="Consolas"/>
+          <w:color w:val="FAFAFA"/>
+          <w:lang w:val="en-US"/>
+        </w:rPr>
+      </w:pPr>
+      <w:r>
+        <w:rPr>
+          <w:rStyle w:val="HTML"/>
+          <w:rFonts w:ascii="Consolas" w:hAnsi="Consolas" w:cs="Consolas"/>
+          <w:color w:val="FAFAFA"/>
+          <w:lang w:val="en-US"/>
+        </w:rPr>
+        <w:t xml:space="preserve">    &lt;/Context.Provider&gt;    </w:t>
+      </w:r>
+    </w:p>
+    <w:p>
+      <w:pPr>
+        <w:pStyle w:val="HTML0"/>
+        <w:shd w:val="clear" w:color="auto" w:fill="292929"/>
+        <w:rPr>
+          <w:rStyle w:val="HTML"/>
+          <w:rFonts w:ascii="Consolas" w:hAnsi="Consolas" w:cs="Consolas"/>
+          <w:color w:val="FAFAFA"/>
+        </w:rPr>
+      </w:pPr>
+      <w:r>
+        <w:rPr>
+          <w:rStyle w:val="HTML"/>
+          <w:rFonts w:ascii="Consolas" w:hAnsi="Consolas" w:cs="Consolas"/>
+          <w:color w:val="FAFAFA"/>
+          <w:lang w:val="en-US"/>
+        </w:rPr>
+        <w:t xml:space="preserve">    </w:t>
+      </w:r>
+      <w:r>
+        <w:rPr>
+          <w:rStyle w:val="HTML"/>
+          <w:rFonts w:ascii="Consolas" w:hAnsi="Consolas" w:cs="Consolas"/>
+          <w:color w:val="FAFAFA"/>
+        </w:rPr>
+        <w:t>);</w:t>
+      </w:r>
+    </w:p>
+    <w:p>
+      <w:pPr>
+        <w:pStyle w:val="HTML0"/>
+        <w:shd w:val="clear" w:color="auto" w:fill="292929"/>
+        <w:rPr>
+          <w:rStyle w:val="HTML"/>
+          <w:rFonts w:ascii="Consolas" w:hAnsi="Consolas" w:cs="Consolas"/>
+          <w:color w:val="FAFAFA"/>
+        </w:rPr>
+      </w:pPr>
+      <w:r>
+        <w:rPr>
+          <w:rStyle w:val="HTML"/>
+          <w:rFonts w:ascii="Consolas" w:hAnsi="Consolas" w:cs="Consolas"/>
+          <w:color w:val="FAFAFA"/>
+        </w:rPr>
+        <w:t xml:space="preserve">  }    </w:t>
+      </w:r>
+    </w:p>
+    <w:p>
+      <w:pPr>
+        <w:pStyle w:val="HTML0"/>
+        <w:shd w:val="clear" w:color="auto" w:fill="292929"/>
+        <w:rPr>
+          <w:rStyle w:val="HTML"/>
+          <w:rFonts w:ascii="Consolas" w:hAnsi="Consolas" w:cs="Consolas"/>
+          <w:color w:val="FAFAFA"/>
+        </w:rPr>
+      </w:pPr>
+      <w:r>
+        <w:rPr>
+          <w:rStyle w:val="HTML"/>
+          <w:rFonts w:ascii="Consolas" w:hAnsi="Consolas" w:cs="Consolas"/>
+          <w:color w:val="FAFAFA"/>
+        </w:rPr>
+        <w:t>}</w:t>
+      </w:r>
+    </w:p>
+    <w:p>
+      <w:pPr>
+        <w:pStyle w:val="HTML0"/>
+        <w:shd w:val="clear" w:color="auto" w:fill="292929"/>
+        <w:rPr>
+          <w:rStyle w:val="HTML"/>
+          <w:rFonts w:ascii="Consolas" w:hAnsi="Consolas" w:cs="Consolas"/>
+          <w:color w:val="FAFAFA"/>
+        </w:rPr>
+      </w:pPr>
+    </w:p>
+    <w:p>
+      <w:pPr>
+        <w:pStyle w:val="HTML0"/>
+        <w:shd w:val="clear" w:color="auto" w:fill="292929"/>
+        <w:rPr>
+          <w:rStyle w:val="HTML"/>
+          <w:rFonts w:ascii="Consolas" w:hAnsi="Consolas" w:cs="Consolas"/>
+          <w:color w:val="FAFAFA"/>
+          <w:lang w:val="en-US"/>
+        </w:rPr>
+      </w:pPr>
+      <w:r>
+        <w:rPr>
+          <w:rStyle w:val="HTML"/>
+          <w:rFonts w:ascii="Consolas" w:hAnsi="Consolas" w:cs="Consolas"/>
+          <w:color w:val="FAFAFA"/>
+          <w:lang w:val="en-US"/>
+        </w:rPr>
+        <w:t>ReactDOM.render(</w:t>
+      </w:r>
+    </w:p>
+    <w:p>
+      <w:pPr>
+        <w:pStyle w:val="HTML0"/>
+        <w:shd w:val="clear" w:color="auto" w:fill="292929"/>
+        <w:rPr>
+          <w:rStyle w:val="HTML"/>
+          <w:rFonts w:ascii="Consolas" w:hAnsi="Consolas" w:cs="Consolas"/>
+          <w:color w:val="FAFAFA"/>
+          <w:lang w:val="en-US"/>
+        </w:rPr>
+      </w:pPr>
+      <w:r>
+        <w:rPr>
+          <w:rStyle w:val="HTML"/>
+          <w:rFonts w:ascii="Consolas" w:hAnsi="Consolas" w:cs="Consolas"/>
+          <w:color w:val="FAFAFA"/>
+          <w:lang w:val="en-US"/>
+        </w:rPr>
+        <w:t xml:space="preserve">  &lt;Provider store={store}&gt;</w:t>
+      </w:r>
+    </w:p>
+    <w:p>
+      <w:pPr>
+        <w:pStyle w:val="HTML0"/>
+        <w:shd w:val="clear" w:color="auto" w:fill="292929"/>
+        <w:rPr>
+          <w:rStyle w:val="HTML"/>
+          <w:rFonts w:ascii="Consolas" w:hAnsi="Consolas" w:cs="Consolas"/>
+          <w:color w:val="FAFAFA"/>
+          <w:lang w:val="en-US"/>
+        </w:rPr>
+      </w:pPr>
+      <w:r>
+        <w:rPr>
+          <w:rStyle w:val="HTML"/>
+          <w:rFonts w:ascii="Consolas" w:hAnsi="Consolas" w:cs="Consolas"/>
+          <w:color w:val="FAFAFA"/>
+          <w:lang w:val="en-US"/>
+        </w:rPr>
+        <w:t xml:space="preserve">  &lt;ConnectedApp /&gt;</w:t>
+      </w:r>
+    </w:p>
+    <w:p>
+      <w:pPr>
+        <w:pStyle w:val="HTML0"/>
+        <w:shd w:val="clear" w:color="auto" w:fill="292929"/>
+        <w:rPr>
+          <w:rStyle w:val="HTML"/>
+          <w:rFonts w:ascii="Consolas" w:hAnsi="Consolas" w:cs="Consolas"/>
+          <w:color w:val="FAFAFA"/>
+          <w:lang w:val="en-US"/>
+        </w:rPr>
+      </w:pPr>
+      <w:r>
+        <w:rPr>
+          <w:rStyle w:val="HTML"/>
+          <w:rFonts w:ascii="Consolas" w:hAnsi="Consolas" w:cs="Consolas"/>
+          <w:color w:val="FAFAFA"/>
+          <w:lang w:val="en-US"/>
+        </w:rPr>
+        <w:t xml:space="preserve">  &lt;/Provider&gt;,</w:t>
+      </w:r>
+    </w:p>
+    <w:p>
+      <w:pPr>
+        <w:pStyle w:val="HTML0"/>
+        <w:shd w:val="clear" w:color="auto" w:fill="292929"/>
+        <w:rPr>
+          <w:rStyle w:val="HTML"/>
+          <w:rFonts w:ascii="Consolas" w:hAnsi="Consolas" w:cs="Consolas"/>
+          <w:color w:val="FAFAFA"/>
+          <w:lang w:val="en-US"/>
+        </w:rPr>
+      </w:pPr>
+      <w:r>
+        <w:rPr>
+          <w:rStyle w:val="HTML"/>
+          <w:rFonts w:ascii="Consolas" w:hAnsi="Consolas" w:cs="Consolas"/>
+          <w:color w:val="FAFAFA"/>
+          <w:lang w:val="en-US"/>
+        </w:rPr>
+        <w:t xml:space="preserve">  document.getElementById('app')</w:t>
+      </w:r>
+    </w:p>
+    <w:p>
+      <w:pPr>
+        <w:pStyle w:val="HTML0"/>
+        <w:shd w:val="clear" w:color="auto" w:fill="292929"/>
+        <w:rPr>
+          <w:rFonts w:ascii="Consolas" w:hAnsi="Consolas" w:cs="Consolas"/>
+          <w:color w:val="FAFAFA"/>
+          <w:sz w:val="24"/>
+          <w:szCs w:val="24"/>
+          <w:lang w:val="en-US"/>
+        </w:rPr>
+      </w:pPr>
+      <w:r>
+        <w:rPr>
+          <w:rStyle w:val="HTML"/>
+          <w:rFonts w:ascii="Consolas" w:hAnsi="Consolas" w:cs="Consolas"/>
+          <w:color w:val="FAFAFA"/>
+          <w:lang w:val="en-US"/>
+        </w:rPr>
+        <w:t>);</w:t>
+      </w:r>
+    </w:p>
+    <w:p>
+      <w:pPr>
+        <w:pStyle w:val="a8"/>
+        <w:shd w:val="clear" w:color="auto" w:fill="FFFFFF"/>
+        <w:spacing w:before="0" w:beforeAutospacing="0"/>
+        <w:rPr>
+          <w:rFonts w:ascii="Segoe UI" w:hAnsi="Segoe UI" w:cs="Segoe UI"/>
+          <w:color w:val="212529"/>
+          <w:lang w:val="en-US"/>
+        </w:rPr>
+      </w:pPr>
+      <w:r>
+        <w:rPr>
+          <w:rFonts w:ascii="Segoe UI" w:hAnsi="Segoe UI" w:cs="Segoe UI"/>
+          <w:color w:val="212529"/>
+          <w:lang w:val="en-US"/>
+        </w:rPr>
+        <w:t>…we can simply use the </w:t>
+      </w:r>
+      <w:r>
+        <w:rPr>
+          <w:rStyle w:val="HTML"/>
+          <w:rFonts w:ascii="Consolas" w:hAnsi="Consolas" w:cs="Consolas"/>
+          <w:color w:val="FFFFFF"/>
+          <w:sz w:val="21"/>
+          <w:szCs w:val="21"/>
+          <w:bdr w:val="single" w:sz="6" w:space="2" w:color="737B83" w:frame="1"/>
+          <w:shd w:val="clear" w:color="auto" w:fill="2F3D48"/>
+          <w:lang w:val="en-US"/>
+        </w:rPr>
+        <w:t>Provider</w:t>
+      </w:r>
+      <w:r>
+        <w:rPr>
+          <w:rFonts w:ascii="Segoe UI" w:hAnsi="Segoe UI" w:cs="Segoe UI"/>
+          <w:color w:val="212529"/>
+          <w:lang w:val="en-US"/>
+        </w:rPr>
+        <w:t> component defined by the </w:t>
+      </w:r>
+      <w:r>
+        <w:rPr>
+          <w:rStyle w:val="HTML"/>
+          <w:rFonts w:ascii="Consolas" w:hAnsi="Consolas" w:cs="Consolas"/>
+          <w:color w:val="FFFFFF"/>
+          <w:sz w:val="21"/>
+          <w:szCs w:val="21"/>
+          <w:bdr w:val="single" w:sz="6" w:space="2" w:color="737B83" w:frame="1"/>
+          <w:shd w:val="clear" w:color="auto" w:fill="2F3D48"/>
+          <w:lang w:val="en-US"/>
+        </w:rPr>
+        <w:t>react-redux</w:t>
+      </w:r>
+      <w:r>
+        <w:rPr>
+          <w:rFonts w:ascii="Segoe UI" w:hAnsi="Segoe UI" w:cs="Segoe UI"/>
+          <w:color w:val="212529"/>
+          <w:lang w:val="en-US"/>
+        </w:rPr>
+        <w:t> package! This allows us to wrap our entire app with </w:t>
+      </w:r>
+      <w:r>
+        <w:rPr>
+          <w:rStyle w:val="HTML"/>
+          <w:rFonts w:ascii="Consolas" w:hAnsi="Consolas" w:cs="Consolas"/>
+          <w:color w:val="FFFFFF"/>
+          <w:sz w:val="21"/>
+          <w:szCs w:val="21"/>
+          <w:bdr w:val="single" w:sz="6" w:space="2" w:color="737B83" w:frame="1"/>
+          <w:shd w:val="clear" w:color="auto" w:fill="2F3D48"/>
+          <w:lang w:val="en-US"/>
+        </w:rPr>
+        <w:t>Provider</w:t>
+      </w:r>
+      <w:r>
+        <w:rPr>
+          <w:rFonts w:ascii="Segoe UI" w:hAnsi="Segoe UI" w:cs="Segoe UI"/>
+          <w:color w:val="212529"/>
+          <w:lang w:val="en-US"/>
+        </w:rPr>
+        <w:t>, effectively passing the store to even the most deeply nested components.</w:t>
+      </w:r>
+    </w:p>
+    <w:p>
+      <w:pPr>
+        <w:pStyle w:val="HTML0"/>
+        <w:shd w:val="clear" w:color="auto" w:fill="292929"/>
+        <w:rPr>
+          <w:rStyle w:val="HTML"/>
+          <w:rFonts w:ascii="Consolas" w:hAnsi="Consolas" w:cs="Consolas"/>
+          <w:color w:val="FAFAFA"/>
+          <w:lang w:val="en-US"/>
+        </w:rPr>
+      </w:pPr>
+      <w:r>
+        <w:rPr>
+          <w:rStyle w:val="HTML"/>
+          <w:rFonts w:ascii="Consolas" w:hAnsi="Consolas" w:cs="Consolas"/>
+          <w:color w:val="FAFAFA"/>
+          <w:lang w:val="en-US"/>
+        </w:rPr>
+        <w:t>ReactDOM.render(</w:t>
+      </w:r>
+    </w:p>
+    <w:p>
+      <w:pPr>
+        <w:pStyle w:val="HTML0"/>
+        <w:shd w:val="clear" w:color="auto" w:fill="292929"/>
+        <w:rPr>
+          <w:rStyle w:val="HTML"/>
+          <w:rFonts w:ascii="Consolas" w:hAnsi="Consolas" w:cs="Consolas"/>
+          <w:color w:val="FAFAFA"/>
+          <w:lang w:val="en-US"/>
+        </w:rPr>
+      </w:pPr>
+      <w:r>
+        <w:rPr>
+          <w:rStyle w:val="HTML"/>
+          <w:rFonts w:ascii="Consolas" w:hAnsi="Consolas" w:cs="Consolas"/>
+          <w:color w:val="FAFAFA"/>
+          <w:lang w:val="en-US"/>
+        </w:rPr>
+        <w:t xml:space="preserve"> &lt;ReactRedux.Provider store={store}&gt;</w:t>
+      </w:r>
+    </w:p>
+    <w:p>
+      <w:pPr>
+        <w:pStyle w:val="HTML0"/>
+        <w:shd w:val="clear" w:color="auto" w:fill="292929"/>
+        <w:rPr>
+          <w:rStyle w:val="HTML"/>
+          <w:rFonts w:ascii="Consolas" w:hAnsi="Consolas" w:cs="Consolas"/>
+          <w:color w:val="FAFAFA"/>
+          <w:lang w:val="en-US"/>
+        </w:rPr>
+      </w:pPr>
+      <w:r>
+        <w:rPr>
+          <w:rStyle w:val="HTML"/>
+          <w:rFonts w:ascii="Consolas" w:hAnsi="Consolas" w:cs="Consolas"/>
+          <w:color w:val="FAFAFA"/>
+          <w:lang w:val="en-US"/>
+        </w:rPr>
+        <w:t xml:space="preserve"> &lt;ConnectedApp /&gt;</w:t>
+      </w:r>
+    </w:p>
+    <w:p>
+      <w:pPr>
+        <w:pStyle w:val="HTML0"/>
+        <w:shd w:val="clear" w:color="auto" w:fill="292929"/>
+        <w:rPr>
+          <w:rStyle w:val="HTML"/>
+          <w:rFonts w:ascii="Consolas" w:hAnsi="Consolas" w:cs="Consolas"/>
+          <w:color w:val="FAFAFA"/>
+          <w:lang w:val="en-US"/>
+        </w:rPr>
+      </w:pPr>
+      <w:r>
+        <w:rPr>
+          <w:rStyle w:val="HTML"/>
+          <w:rFonts w:ascii="Consolas" w:hAnsi="Consolas" w:cs="Consolas"/>
+          <w:color w:val="FAFAFA"/>
+          <w:lang w:val="en-US"/>
+        </w:rPr>
+        <w:t xml:space="preserve"> &lt;/ReactRedux.Provider&gt;,</w:t>
+      </w:r>
+    </w:p>
+    <w:p>
+      <w:pPr>
+        <w:pStyle w:val="HTML0"/>
+        <w:shd w:val="clear" w:color="auto" w:fill="292929"/>
+        <w:rPr>
+          <w:rStyle w:val="HTML"/>
+          <w:rFonts w:ascii="Consolas" w:hAnsi="Consolas" w:cs="Consolas"/>
+          <w:color w:val="FAFAFA"/>
+          <w:lang w:val="en-US"/>
+        </w:rPr>
+      </w:pPr>
+      <w:r>
+        <w:rPr>
+          <w:rStyle w:val="HTML"/>
+          <w:rFonts w:ascii="Consolas" w:hAnsi="Consolas" w:cs="Consolas"/>
+          <w:color w:val="FAFAFA"/>
+          <w:lang w:val="en-US"/>
+        </w:rPr>
+        <w:t xml:space="preserve"> document.getElementById('app')</w:t>
+      </w:r>
+    </w:p>
+    <w:p>
+      <w:pPr>
+        <w:pStyle w:val="HTML0"/>
+        <w:shd w:val="clear" w:color="auto" w:fill="292929"/>
+        <w:rPr>
+          <w:rFonts w:ascii="Consolas" w:hAnsi="Consolas" w:cs="Consolas"/>
+          <w:color w:val="FAFAFA"/>
+          <w:sz w:val="24"/>
+          <w:szCs w:val="24"/>
+          <w:lang w:val="en-US"/>
+        </w:rPr>
+      </w:pPr>
+      <w:r>
+        <w:rPr>
+          <w:rStyle w:val="HTML"/>
+          <w:rFonts w:ascii="Consolas" w:hAnsi="Consolas" w:cs="Consolas"/>
+          <w:color w:val="FAFAFA"/>
+          <w:lang w:val="en-US"/>
+        </w:rPr>
+        <w:t>);</w:t>
+      </w:r>
+    </w:p>
+    <w:p>
+      <w:pPr>
+        <w:pStyle w:val="2"/>
+        <w:shd w:val="clear" w:color="auto" w:fill="FFFFFF"/>
+        <w:spacing w:before="0"/>
+        <w:rPr>
+          <w:rFonts w:ascii="inherit" w:hAnsi="inherit" w:cs="Segoe UI"/>
+          <w:color w:val="212529"/>
+          <w:sz w:val="36"/>
+          <w:szCs w:val="36"/>
+          <w:lang w:val="en-US"/>
+        </w:rPr>
+      </w:pPr>
+      <w:r>
+        <w:rPr>
+          <w:rStyle w:val="HTML"/>
+          <w:rFonts w:ascii="Consolas" w:eastAsiaTheme="majorEastAsia" w:hAnsi="Consolas" w:cs="Consolas"/>
+          <w:b/>
+          <w:bCs/>
+          <w:color w:val="FFFFFF"/>
+          <w:sz w:val="42"/>
+          <w:szCs w:val="42"/>
+          <w:bdr w:val="single" w:sz="6" w:space="2" w:color="737B83" w:frame="1"/>
+          <w:shd w:val="clear" w:color="auto" w:fill="2F3D48"/>
+          <w:lang w:val="en-US"/>
+        </w:rPr>
+        <w:t>connect()</w:t>
+      </w:r>
+    </w:p>
+    <w:p>
+      <w:pPr>
+        <w:pStyle w:val="a8"/>
+        <w:shd w:val="clear" w:color="auto" w:fill="FFFFFF"/>
+        <w:spacing w:before="0" w:beforeAutospacing="0"/>
+        <w:rPr>
+          <w:rFonts w:ascii="Segoe UI" w:hAnsi="Segoe UI" w:cs="Segoe UI"/>
+          <w:color w:val="212529"/>
+          <w:lang w:val="en-US"/>
+        </w:rPr>
+      </w:pPr>
+      <w:r>
+        <w:rPr>
+          <w:rFonts w:ascii="Segoe UI" w:hAnsi="Segoe UI" w:cs="Segoe UI"/>
+          <w:color w:val="212529"/>
+          <w:lang w:val="en-US"/>
+        </w:rPr>
+        <w:t>Similarly, we can also leverage </w:t>
+      </w:r>
+      <w:r>
+        <w:rPr>
+          <w:rStyle w:val="HTML"/>
+          <w:rFonts w:ascii="Consolas" w:hAnsi="Consolas" w:cs="Consolas"/>
+          <w:color w:val="FFFFFF"/>
+          <w:sz w:val="21"/>
+          <w:szCs w:val="21"/>
+          <w:bdr w:val="single" w:sz="6" w:space="2" w:color="737B83" w:frame="1"/>
+          <w:shd w:val="clear" w:color="auto" w:fill="2F3D48"/>
+          <w:lang w:val="en-US"/>
+        </w:rPr>
+        <w:t>react-redux</w:t>
+      </w:r>
+      <w:r>
+        <w:rPr>
+          <w:rFonts w:ascii="Segoe UI" w:hAnsi="Segoe UI" w:cs="Segoe UI"/>
+          <w:color w:val="212529"/>
+          <w:lang w:val="en-US"/>
+        </w:rPr>
+        <w:t>'s </w:t>
+      </w:r>
+      <w:r>
+        <w:rPr>
+          <w:rStyle w:val="HTML"/>
+          <w:rFonts w:ascii="Consolas" w:hAnsi="Consolas" w:cs="Consolas"/>
+          <w:color w:val="FFFFFF"/>
+          <w:sz w:val="21"/>
+          <w:szCs w:val="21"/>
+          <w:bdr w:val="single" w:sz="6" w:space="2" w:color="737B83" w:frame="1"/>
+          <w:shd w:val="clear" w:color="auto" w:fill="2F3D48"/>
+          <w:lang w:val="en-US"/>
+        </w:rPr>
+        <w:t>connect()</w:t>
+      </w:r>
+      <w:r>
+        <w:rPr>
+          <w:rFonts w:ascii="Segoe UI" w:hAnsi="Segoe UI" w:cs="Segoe UI"/>
+          <w:color w:val="212529"/>
+          <w:lang w:val="en-US"/>
+        </w:rPr>
+        <w:t> function right out of the box. </w:t>
+      </w:r>
+      <w:r>
+        <w:rPr>
+          <w:rStyle w:val="HTML"/>
+          <w:rFonts w:ascii="Consolas" w:hAnsi="Consolas" w:cs="Consolas"/>
+          <w:color w:val="FFFFFF"/>
+          <w:sz w:val="21"/>
+          <w:szCs w:val="21"/>
+          <w:bdr w:val="single" w:sz="6" w:space="2" w:color="737B83" w:frame="1"/>
+          <w:shd w:val="clear" w:color="auto" w:fill="2F3D48"/>
+          <w:lang w:val="en-US"/>
+        </w:rPr>
+        <w:t>connect()</w:t>
+      </w:r>
+      <w:r>
+        <w:rPr>
+          <w:rFonts w:ascii="Segoe UI" w:hAnsi="Segoe UI" w:cs="Segoe UI"/>
+          <w:color w:val="212529"/>
+          <w:lang w:val="en-US"/>
+        </w:rPr>
+        <w:t> is a higher-order function that takes in two arguments (as well as a few </w:t>
+      </w:r>
+      <w:hyperlink r:id="rId19" w:anchor="connectmapstatetoprops-mapdispatchtoprops-mergeprops-options" w:tgtFrame="_blank" w:history="1">
         <w:r>
           <w:rPr>
             <w:rStyle w:val="a7"/>
@@ -13829,17 +16645,7 @@
             <w:color w:val="007BFF"/>
             <w:lang w:val="en-US"/>
           </w:rPr>
-          <w:t>Redux</w:t>
-        </w:r>
-        <w:proofErr w:type="spellEnd"/>
-        <w:r>
-          <w:rPr>
-            <w:rStyle w:val="a7"/>
-            <w:rFonts w:ascii="Segoe UI" w:hAnsi="Segoe UI" w:cs="Segoe UI"/>
-            <w:color w:val="007BFF"/>
-            <w:lang w:val="en-US"/>
-          </w:rPr>
-          <w:t xml:space="preserve"> Promise</w:t>
+          <w:t>optional arguments</w:t>
         </w:r>
       </w:hyperlink>
       <w:r>
@@ -13848,139 +16654,47 @@
           <w:color w:val="212529"/>
           <w:lang w:val="en-US"/>
         </w:rPr>
-        <w:t> - FSA-compliant promise middleware for Redux.</w:t>
-      </w:r>
-    </w:p>
-    <w:p>
-      <w:pPr>
-        <w:numPr>
-          <w:ilvl w:val="0"/>
-          <w:numId w:val="15"/>
-        </w:numPr>
-        <w:shd w:val="clear" w:color="auto" w:fill="FFFFFF"/>
-        <w:spacing w:before="100" w:beforeAutospacing="1" w:after="100" w:afterAutospacing="1" w:line="240" w:lineRule="auto"/>
-        <w:rPr>
-          <w:rFonts w:ascii="Segoe UI" w:hAnsi="Segoe UI" w:cs="Segoe UI"/>
-          <w:color w:val="212529"/>
-          <w:lang w:val="en-US"/>
-        </w:rPr>
-      </w:pPr>
-      <w:hyperlink r:id="rId28" w:tgtFrame="_blank" w:history="1">
-        <w:proofErr w:type="spellStart"/>
-        <w:r>
-          <w:rPr>
-            <w:rStyle w:val="a7"/>
-            <w:rFonts w:ascii="Segoe UI" w:hAnsi="Segoe UI" w:cs="Segoe UI"/>
-            <w:color w:val="007BFF"/>
-            <w:lang w:val="en-US"/>
-          </w:rPr>
-          <w:t>Redux</w:t>
-        </w:r>
-        <w:proofErr w:type="spellEnd"/>
-        <w:r>
-          <w:rPr>
-            <w:rStyle w:val="a7"/>
-            <w:rFonts w:ascii="Segoe UI" w:hAnsi="Segoe UI" w:cs="Segoe UI"/>
-            <w:color w:val="007BFF"/>
-            <w:lang w:val="en-US"/>
-          </w:rPr>
-          <w:t xml:space="preserve"> Saga</w:t>
-        </w:r>
-      </w:hyperlink>
-      <w:r>
-        <w:rPr>
-          <w:rFonts w:ascii="Segoe UI" w:hAnsi="Segoe UI" w:cs="Segoe UI"/>
-          <w:color w:val="212529"/>
-          <w:lang w:val="en-US"/>
-        </w:rPr>
-        <w:t xml:space="preserve"> - An alternative side effect model for </w:t>
-      </w:r>
-      <w:proofErr w:type="spellStart"/>
-      <w:r>
-        <w:rPr>
-          <w:rFonts w:ascii="Segoe UI" w:hAnsi="Segoe UI" w:cs="Segoe UI"/>
-          <w:color w:val="212529"/>
-          <w:lang w:val="en-US"/>
-        </w:rPr>
-        <w:t>Redux</w:t>
-      </w:r>
-      <w:proofErr w:type="spellEnd"/>
-      <w:r>
-        <w:rPr>
-          <w:rFonts w:ascii="Segoe UI" w:hAnsi="Segoe UI" w:cs="Segoe UI"/>
-          <w:color w:val="212529"/>
-          <w:lang w:val="en-US"/>
-        </w:rPr>
-        <w:t xml:space="preserve"> apps</w:t>
-      </w:r>
-    </w:p>
-    <w:p>
-      <w:pPr>
-        <w:shd w:val="clear" w:color="auto" w:fill="FFFFFF"/>
-        <w:spacing w:before="100" w:beforeAutospacing="1" w:after="100" w:afterAutospacing="1" w:line="240" w:lineRule="auto"/>
-        <w:rPr>
-          <w:rFonts w:ascii="Segoe UI" w:hAnsi="Segoe UI" w:cs="Segoe UI"/>
-          <w:color w:val="212529"/>
-          <w:lang w:val="en-US"/>
-        </w:rPr>
-      </w:pPr>
-    </w:p>
-    <w:p>
-      <w:pPr>
-        <w:shd w:val="clear" w:color="auto" w:fill="FFFFFF"/>
-        <w:spacing w:before="100" w:beforeAutospacing="1" w:after="100" w:afterAutospacing="1" w:line="240" w:lineRule="auto"/>
-        <w:jc w:val="center"/>
-        <w:rPr>
-          <w:rFonts w:ascii="Segoe UI" w:hAnsi="Segoe UI" w:cs="Segoe UI"/>
-          <w:b/>
-          <w:color w:val="212529"/>
-          <w:lang w:val="en-US"/>
-        </w:rPr>
-      </w:pPr>
-      <w:r>
-        <w:rPr>
-          <w:rFonts w:ascii="Segoe UI" w:hAnsi="Segoe UI" w:cs="Segoe UI"/>
-          <w:b/>
-          <w:color w:val="212529"/>
-          <w:lang w:val="en-US"/>
-        </w:rPr>
-        <w:t>Lesson 6: React-</w:t>
-      </w:r>
-      <w:proofErr w:type="spellStart"/>
-      <w:r>
-        <w:rPr>
-          <w:rFonts w:ascii="Segoe UI" w:hAnsi="Segoe UI" w:cs="Segoe UI"/>
-          <w:b/>
-          <w:color w:val="212529"/>
-          <w:lang w:val="en-US"/>
-        </w:rPr>
-        <w:t>Redux</w:t>
-      </w:r>
-      <w:proofErr w:type="spellEnd"/>
-    </w:p>
-    <w:p>
-      <w:pPr>
-        <w:pStyle w:val="2"/>
-        <w:shd w:val="clear" w:color="auto" w:fill="FFFFFF"/>
-        <w:spacing w:before="0"/>
-        <w:rPr>
-          <w:rFonts w:ascii="Segoe UI" w:hAnsi="Segoe UI" w:cs="Segoe UI"/>
-          <w:color w:val="212529"/>
-          <w:lang w:val="en-US"/>
-        </w:rPr>
-      </w:pPr>
-      <w:proofErr w:type="spellStart"/>
-      <w:r>
-        <w:rPr>
-          <w:rFonts w:ascii="Segoe UI" w:hAnsi="Segoe UI" w:cs="Segoe UI"/>
-          <w:b/>
-          <w:bCs/>
-          <w:color w:val="212529"/>
-          <w:lang w:val="en-US"/>
-        </w:rPr>
-        <w:t>Context.Provider</w:t>
-      </w:r>
-      <w:proofErr w:type="spellEnd"/>
+        <w:t>) and </w:t>
+      </w:r>
+      <w:r>
+        <w:rPr>
+          <w:rStyle w:val="a9"/>
+          <w:rFonts w:ascii="Segoe UI" w:hAnsi="Segoe UI" w:cs="Segoe UI"/>
+          <w:color w:val="212529"/>
+          <w:lang w:val="en-US"/>
+        </w:rPr>
+        <w:t>returns a function</w:t>
+      </w:r>
+      <w:r>
+        <w:rPr>
+          <w:rFonts w:ascii="Segoe UI" w:hAnsi="Segoe UI" w:cs="Segoe UI"/>
+          <w:color w:val="212529"/>
+          <w:lang w:val="en-US"/>
+        </w:rPr>
+        <w:t>. Check out its signature below:</w:t>
+      </w:r>
+    </w:p>
+    <w:p>
+      <w:pPr>
+        <w:pStyle w:val="HTML0"/>
+        <w:shd w:val="clear" w:color="auto" w:fill="292929"/>
+        <w:rPr>
+          <w:rFonts w:ascii="Consolas" w:hAnsi="Consolas" w:cs="Consolas"/>
+          <w:color w:val="FAFAFA"/>
+          <w:sz w:val="24"/>
+          <w:szCs w:val="24"/>
+          <w:lang w:val="en-US"/>
+        </w:rPr>
+      </w:pPr>
+      <w:r>
+        <w:rPr>
+          <w:rStyle w:val="HTML"/>
+          <w:rFonts w:ascii="Consolas" w:hAnsi="Consolas" w:cs="Consolas"/>
+          <w:color w:val="FAFAFA"/>
+          <w:lang w:val="en-US"/>
+        </w:rPr>
+        <w:t>const buildConnectedComponent = connect(mapStateToProps, mapDispatchToProps);</w:t>
+      </w:r>
     </w:p>
     <w:p>
       <w:pPr>
@@ -13999,7 +16713,7 @@
           <w:color w:val="212529"/>
           <w:lang w:val="en-US"/>
         </w:rPr>
-        <w:t>The </w:t>
+        <w:t>What's vital to understand is that </w:t>
       </w:r>
       <w:r>
         <w:rPr>
@@ -14012,33 +16726,15 @@
           <w:shd w:val="clear" w:color="auto" w:fill="2F3D48"/>
           <w:lang w:val="en-US"/>
         </w:rPr>
-        <w:t>Provider</w:t>
-      </w:r>
-      <w:r>
-        <w:rPr>
-          <w:rFonts w:ascii="Segoe UI" w:hAnsi="Segoe UI" w:cs="Segoe UI"/>
-          <w:color w:val="212529"/>
-          <w:lang w:val="en-US"/>
-        </w:rPr>
-        <w:t xml:space="preserve"> component </w:t>
-      </w:r>
-      <w:proofErr w:type="gramStart"/>
-      <w:r>
-        <w:rPr>
-          <w:rFonts w:ascii="Segoe UI" w:hAnsi="Segoe UI" w:cs="Segoe UI"/>
-          <w:color w:val="212529"/>
-          <w:lang w:val="en-US"/>
-        </w:rPr>
-        <w:t>is used</w:t>
-      </w:r>
-      <w:proofErr w:type="gramEnd"/>
-      <w:r>
-        <w:rPr>
-          <w:rFonts w:ascii="Segoe UI" w:hAnsi="Segoe UI" w:cs="Segoe UI"/>
-          <w:color w:val="212529"/>
-          <w:lang w:val="en-US"/>
-        </w:rPr>
-        <w:t xml:space="preserve"> in the upper level of the component tree; that is, the component from which the data to be passed is held. In our case, this was the </w:t>
+        <w:t>buildConnectedComponent</w:t>
+      </w:r>
+      <w:r>
+        <w:rPr>
+          <w:rFonts w:ascii="Segoe UI" w:hAnsi="Segoe UI" w:cs="Segoe UI"/>
+          <w:color w:val="212529"/>
+          <w:lang w:val="en-US"/>
+        </w:rPr>
+        <w:t> is a function. </w:t>
       </w:r>
       <w:r>
         <w:rPr>
@@ -14051,16 +16747,50 @@
           <w:shd w:val="clear" w:color="auto" w:fill="2F3D48"/>
           <w:lang w:val="en-US"/>
         </w:rPr>
-        <w:t>App</w:t>
-      </w:r>
-      <w:r>
-        <w:rPr>
-          <w:rFonts w:ascii="Segoe UI" w:hAnsi="Segoe UI" w:cs="Segoe UI"/>
-          <w:color w:val="212529"/>
-          <w:lang w:val="en-US"/>
-        </w:rPr>
-        <w:t> component. We passed the </w:t>
-      </w:r>
+        <w:t>buildConnectedComponent</w:t>
+      </w:r>
+      <w:r>
+        <w:rPr>
+          <w:rFonts w:ascii="Segoe UI" w:hAnsi="Segoe UI" w:cs="Segoe UI"/>
+          <w:color w:val="212529"/>
+          <w:lang w:val="en-US"/>
+        </w:rPr>
+        <w:t> will take a regular (presentational) React component and return a new, "connected" component.</w:t>
+      </w:r>
+    </w:p>
+    <w:p>
+      <w:pPr>
+        <w:pStyle w:val="HTML0"/>
+        <w:shd w:val="clear" w:color="auto" w:fill="292929"/>
+        <w:rPr>
+          <w:rFonts w:ascii="Consolas" w:hAnsi="Consolas" w:cs="Consolas"/>
+          <w:color w:val="FAFAFA"/>
+          <w:sz w:val="24"/>
+          <w:szCs w:val="24"/>
+          <w:lang w:val="en-US"/>
+        </w:rPr>
+      </w:pPr>
+      <w:r>
+        <w:rPr>
+          <w:rStyle w:val="HTML"/>
+          <w:rFonts w:ascii="Consolas" w:hAnsi="Consolas" w:cs="Consolas"/>
+          <w:color w:val="FAFAFA"/>
+          <w:lang w:val="en-US"/>
+        </w:rPr>
+        <w:t>const ConnectedComponent = buildConnectedComponent(MyComponent);</w:t>
+      </w:r>
+    </w:p>
+    <w:p>
+      <w:pPr>
+        <w:pStyle w:val="a8"/>
+        <w:shd w:val="clear" w:color="auto" w:fill="FFFFFF"/>
+        <w:spacing w:before="0" w:beforeAutospacing="0"/>
+        <w:rPr>
+          <w:rFonts w:ascii="Segoe UI" w:hAnsi="Segoe UI" w:cs="Segoe UI"/>
+          <w:color w:val="212529"/>
+          <w:lang w:val="en-US"/>
+        </w:rPr>
+      </w:pPr>
       <w:r>
         <w:rPr>
           <w:rStyle w:val="HTML"/>
@@ -14072,15 +16802,15 @@
           <w:shd w:val="clear" w:color="auto" w:fill="2F3D48"/>
           <w:lang w:val="en-US"/>
         </w:rPr>
-        <w:t>name</w:t>
-      </w:r>
-      <w:r>
-        <w:rPr>
-          <w:rFonts w:ascii="Segoe UI" w:hAnsi="Segoe UI" w:cs="Segoe UI"/>
-          <w:color w:val="212529"/>
-          <w:lang w:val="en-US"/>
-        </w:rPr>
-        <w:t> data as the value of </w:t>
+        <w:t>ConnectedComponent</w:t>
+      </w:r>
+      <w:r>
+        <w:rPr>
+          <w:rFonts w:ascii="Segoe UI" w:hAnsi="Segoe UI" w:cs="Segoe UI"/>
+          <w:color w:val="212529"/>
+          <w:lang w:val="en-US"/>
+        </w:rPr>
+        <w:t> renders </w:t>
       </w:r>
       <w:r>
         <w:rPr>
@@ -14093,15 +16823,15 @@
           <w:shd w:val="clear" w:color="auto" w:fill="2F3D48"/>
           <w:lang w:val="en-US"/>
         </w:rPr>
-        <w:t>Provider</w:t>
-      </w:r>
-      <w:r>
-        <w:rPr>
-          <w:rFonts w:ascii="Segoe UI" w:hAnsi="Segoe UI" w:cs="Segoe UI"/>
-          <w:color w:val="212529"/>
-          <w:lang w:val="en-US"/>
-        </w:rPr>
-        <w:t>'s </w:t>
+        <w:t>MyComponent</w:t>
+      </w:r>
+      <w:r>
+        <w:rPr>
+          <w:rFonts w:ascii="Segoe UI" w:hAnsi="Segoe UI" w:cs="Segoe UI"/>
+          <w:color w:val="212529"/>
+          <w:lang w:val="en-US"/>
+        </w:rPr>
+        <w:t>, passing it the </w:t>
       </w:r>
       <w:r>
         <w:rPr>
@@ -14114,411 +16844,15 @@
           <w:shd w:val="clear" w:color="auto" w:fill="2F3D48"/>
           <w:lang w:val="en-US"/>
         </w:rPr>
-        <w:t>value</w:t>
-      </w:r>
-      <w:r>
-        <w:rPr>
-          <w:rFonts w:ascii="Segoe UI" w:hAnsi="Segoe UI" w:cs="Segoe UI"/>
-          <w:color w:val="212529"/>
-          <w:lang w:val="en-US"/>
-        </w:rPr>
-        <w:t> prop:</w:t>
-      </w:r>
-    </w:p>
-    <w:p>
-      <w:pPr>
-        <w:pStyle w:val="HTML0"/>
-        <w:shd w:val="clear" w:color="auto" w:fill="292929"/>
-        <w:rPr>
-          <w:rStyle w:val="HTML"/>
-          <w:rFonts w:ascii="Consolas" w:hAnsi="Consolas" w:cs="Consolas"/>
-          <w:color w:val="FAFAFA"/>
-          <w:lang w:val="en-US"/>
-        </w:rPr>
-      </w:pPr>
-      <w:proofErr w:type="gramStart"/>
-      <w:r>
-        <w:rPr>
-          <w:rStyle w:val="HTML"/>
-          <w:rFonts w:ascii="Consolas" w:hAnsi="Consolas" w:cs="Consolas"/>
-          <w:color w:val="FAFAFA"/>
-          <w:lang w:val="en-US"/>
-        </w:rPr>
-        <w:t>class</w:t>
-      </w:r>
-      <w:proofErr w:type="gramEnd"/>
-      <w:r>
-        <w:rPr>
-          <w:rStyle w:val="HTML"/>
-          <w:rFonts w:ascii="Consolas" w:hAnsi="Consolas" w:cs="Consolas"/>
-          <w:color w:val="FAFAFA"/>
-          <w:lang w:val="en-US"/>
-        </w:rPr>
-        <w:t xml:space="preserve"> App extends </w:t>
-      </w:r>
-      <w:proofErr w:type="spellStart"/>
-      <w:r>
-        <w:rPr>
-          <w:rStyle w:val="HTML"/>
-          <w:rFonts w:ascii="Consolas" w:hAnsi="Consolas" w:cs="Consolas"/>
-          <w:color w:val="FAFAFA"/>
-          <w:lang w:val="en-US"/>
-        </w:rPr>
-        <w:t>React.Component</w:t>
-      </w:r>
-      <w:proofErr w:type="spellEnd"/>
-      <w:r>
-        <w:rPr>
-          <w:rStyle w:val="HTML"/>
-          <w:rFonts w:ascii="Consolas" w:hAnsi="Consolas" w:cs="Consolas"/>
-          <w:color w:val="FAFAFA"/>
-          <w:lang w:val="en-US"/>
-        </w:rPr>
-        <w:t xml:space="preserve"> {</w:t>
-      </w:r>
-    </w:p>
-    <w:p>
-      <w:pPr>
-        <w:pStyle w:val="HTML0"/>
-        <w:shd w:val="clear" w:color="auto" w:fill="292929"/>
-        <w:rPr>
-          <w:rStyle w:val="HTML"/>
-          <w:rFonts w:ascii="Consolas" w:hAnsi="Consolas" w:cs="Consolas"/>
-          <w:color w:val="FAFAFA"/>
-          <w:lang w:val="en-US"/>
-        </w:rPr>
-      </w:pPr>
-      <w:r>
-        <w:rPr>
-          <w:rStyle w:val="HTML"/>
-          <w:rFonts w:ascii="Consolas" w:hAnsi="Consolas" w:cs="Consolas"/>
-          <w:color w:val="FAFAFA"/>
-          <w:lang w:val="en-US"/>
-        </w:rPr>
-        <w:t xml:space="preserve">  </w:t>
-      </w:r>
-      <w:proofErr w:type="gramStart"/>
-      <w:r>
-        <w:rPr>
-          <w:rStyle w:val="HTML"/>
-          <w:rFonts w:ascii="Consolas" w:hAnsi="Consolas" w:cs="Consolas"/>
-          <w:color w:val="FAFAFA"/>
-          <w:lang w:val="en-US"/>
-        </w:rPr>
-        <w:t>render(</w:t>
-      </w:r>
-      <w:proofErr w:type="gramEnd"/>
-      <w:r>
-        <w:rPr>
-          <w:rStyle w:val="HTML"/>
-          <w:rFonts w:ascii="Consolas" w:hAnsi="Consolas" w:cs="Consolas"/>
-          <w:color w:val="FAFAFA"/>
-          <w:lang w:val="en-US"/>
-        </w:rPr>
-        <w:t>) {</w:t>
-      </w:r>
-    </w:p>
-    <w:p>
-      <w:pPr>
-        <w:pStyle w:val="HTML0"/>
-        <w:shd w:val="clear" w:color="auto" w:fill="292929"/>
-        <w:rPr>
-          <w:rStyle w:val="HTML"/>
-          <w:rFonts w:ascii="Consolas" w:hAnsi="Consolas" w:cs="Consolas"/>
-          <w:color w:val="FAFAFA"/>
-          <w:lang w:val="en-US"/>
-        </w:rPr>
-      </w:pPr>
-      <w:r>
-        <w:rPr>
-          <w:rStyle w:val="HTML"/>
-          <w:rFonts w:ascii="Consolas" w:hAnsi="Consolas" w:cs="Consolas"/>
-          <w:color w:val="FAFAFA"/>
-          <w:lang w:val="en-US"/>
-        </w:rPr>
-        <w:t xml:space="preserve">  </w:t>
-      </w:r>
-      <w:proofErr w:type="spellStart"/>
-      <w:proofErr w:type="gramStart"/>
-      <w:r>
-        <w:rPr>
-          <w:rStyle w:val="HTML"/>
-          <w:rFonts w:ascii="Consolas" w:hAnsi="Consolas" w:cs="Consolas"/>
-          <w:color w:val="FAFAFA"/>
-          <w:lang w:val="en-US"/>
-        </w:rPr>
-        <w:t>const</w:t>
-      </w:r>
-      <w:proofErr w:type="spellEnd"/>
-      <w:proofErr w:type="gramEnd"/>
-      <w:r>
-        <w:rPr>
-          <w:rStyle w:val="HTML"/>
-          <w:rFonts w:ascii="Consolas" w:hAnsi="Consolas" w:cs="Consolas"/>
-          <w:color w:val="FAFAFA"/>
-          <w:lang w:val="en-US"/>
-        </w:rPr>
-        <w:t xml:space="preserve"> name = 'Tyler';</w:t>
-      </w:r>
-    </w:p>
-    <w:p>
-      <w:pPr>
-        <w:pStyle w:val="HTML0"/>
-        <w:shd w:val="clear" w:color="auto" w:fill="292929"/>
-        <w:rPr>
-          <w:rStyle w:val="HTML"/>
-          <w:rFonts w:ascii="Consolas" w:hAnsi="Consolas" w:cs="Consolas"/>
-          <w:color w:val="FAFAFA"/>
-          <w:lang w:val="en-US"/>
-        </w:rPr>
-      </w:pPr>
-    </w:p>
-    <w:p>
-      <w:pPr>
-        <w:pStyle w:val="HTML0"/>
-        <w:shd w:val="clear" w:color="auto" w:fill="292929"/>
-        <w:rPr>
-          <w:rStyle w:val="HTML"/>
-          <w:rFonts w:ascii="Consolas" w:hAnsi="Consolas" w:cs="Consolas"/>
-          <w:color w:val="FAFAFA"/>
-          <w:lang w:val="en-US"/>
-        </w:rPr>
-      </w:pPr>
-      <w:r>
-        <w:rPr>
-          <w:rStyle w:val="HTML"/>
-          <w:rFonts w:ascii="Consolas" w:hAnsi="Consolas" w:cs="Consolas"/>
-          <w:color w:val="FAFAFA"/>
-          <w:lang w:val="en-US"/>
-        </w:rPr>
-        <w:t xml:space="preserve">  </w:t>
-      </w:r>
-      <w:proofErr w:type="gramStart"/>
-      <w:r>
-        <w:rPr>
-          <w:rStyle w:val="HTML"/>
-          <w:rFonts w:ascii="Consolas" w:hAnsi="Consolas" w:cs="Consolas"/>
-          <w:color w:val="FAFAFA"/>
-          <w:lang w:val="en-US"/>
-        </w:rPr>
-        <w:t>return</w:t>
-      </w:r>
-      <w:proofErr w:type="gramEnd"/>
-      <w:r>
-        <w:rPr>
-          <w:rStyle w:val="HTML"/>
-          <w:rFonts w:ascii="Consolas" w:hAnsi="Consolas" w:cs="Consolas"/>
-          <w:color w:val="FAFAFA"/>
-          <w:lang w:val="en-US"/>
-        </w:rPr>
-        <w:t xml:space="preserve"> (</w:t>
-      </w:r>
-    </w:p>
-    <w:p>
-      <w:pPr>
-        <w:pStyle w:val="HTML0"/>
-        <w:shd w:val="clear" w:color="auto" w:fill="292929"/>
-        <w:rPr>
-          <w:rStyle w:val="HTML"/>
-          <w:rFonts w:ascii="Consolas" w:hAnsi="Consolas" w:cs="Consolas"/>
-          <w:color w:val="FAFAFA"/>
-          <w:lang w:val="en-US"/>
-        </w:rPr>
-      </w:pPr>
-      <w:r>
-        <w:rPr>
-          <w:rStyle w:val="HTML"/>
-          <w:rFonts w:ascii="Consolas" w:hAnsi="Consolas" w:cs="Consolas"/>
-          <w:color w:val="FAFAFA"/>
-          <w:lang w:val="en-US"/>
-        </w:rPr>
-        <w:t xml:space="preserve">    &lt;</w:t>
-      </w:r>
-      <w:proofErr w:type="spellStart"/>
-      <w:r>
-        <w:rPr>
-          <w:rStyle w:val="HTML"/>
-          <w:rFonts w:ascii="Consolas" w:hAnsi="Consolas" w:cs="Consolas"/>
-          <w:color w:val="FAFAFA"/>
-          <w:lang w:val="en-US"/>
-        </w:rPr>
-        <w:t>Context.Provider</w:t>
-      </w:r>
-      <w:proofErr w:type="spellEnd"/>
-      <w:r>
-        <w:rPr>
-          <w:rStyle w:val="HTML"/>
-          <w:rFonts w:ascii="Consolas" w:hAnsi="Consolas" w:cs="Consolas"/>
-          <w:color w:val="FAFAFA"/>
-          <w:lang w:val="en-US"/>
-        </w:rPr>
-        <w:t xml:space="preserve"> value</w:t>
-      </w:r>
-      <w:proofErr w:type="gramStart"/>
-      <w:r>
-        <w:rPr>
-          <w:rStyle w:val="HTML"/>
-          <w:rFonts w:ascii="Consolas" w:hAnsi="Consolas" w:cs="Consolas"/>
-          <w:color w:val="FAFAFA"/>
-          <w:lang w:val="en-US"/>
-        </w:rPr>
-        <w:t>={</w:t>
-      </w:r>
-      <w:proofErr w:type="gramEnd"/>
-      <w:r>
-        <w:rPr>
-          <w:rStyle w:val="HTML"/>
-          <w:rFonts w:ascii="Consolas" w:hAnsi="Consolas" w:cs="Consolas"/>
-          <w:color w:val="FAFAFA"/>
-          <w:lang w:val="en-US"/>
-        </w:rPr>
-        <w:t>name}&gt;</w:t>
-      </w:r>
-    </w:p>
-    <w:p>
-      <w:pPr>
-        <w:pStyle w:val="HTML0"/>
-        <w:shd w:val="clear" w:color="auto" w:fill="292929"/>
-        <w:rPr>
-          <w:rStyle w:val="HTML"/>
-          <w:rFonts w:ascii="Consolas" w:hAnsi="Consolas" w:cs="Consolas"/>
-          <w:color w:val="FAFAFA"/>
-          <w:lang w:val="en-US"/>
-        </w:rPr>
-      </w:pPr>
-      <w:r>
-        <w:rPr>
-          <w:rStyle w:val="HTML"/>
-          <w:rFonts w:ascii="Consolas" w:hAnsi="Consolas" w:cs="Consolas"/>
-          <w:color w:val="FAFAFA"/>
-          <w:lang w:val="en-US"/>
-        </w:rPr>
-        <w:t xml:space="preserve">      &lt;Parent /&gt;</w:t>
-      </w:r>
-    </w:p>
-    <w:p>
-      <w:pPr>
-        <w:pStyle w:val="HTML0"/>
-        <w:shd w:val="clear" w:color="auto" w:fill="292929"/>
-        <w:rPr>
-          <w:rStyle w:val="HTML"/>
-          <w:rFonts w:ascii="Consolas" w:hAnsi="Consolas" w:cs="Consolas"/>
-          <w:color w:val="FAFAFA"/>
-          <w:lang w:val="en-US"/>
-        </w:rPr>
-      </w:pPr>
-      <w:r>
-        <w:rPr>
-          <w:rStyle w:val="HTML"/>
-          <w:rFonts w:ascii="Consolas" w:hAnsi="Consolas" w:cs="Consolas"/>
-          <w:color w:val="FAFAFA"/>
-          <w:lang w:val="en-US"/>
-        </w:rPr>
-        <w:t xml:space="preserve">    &lt;/</w:t>
-      </w:r>
-      <w:proofErr w:type="spellStart"/>
-      <w:r>
-        <w:rPr>
-          <w:rStyle w:val="HTML"/>
-          <w:rFonts w:ascii="Consolas" w:hAnsi="Consolas" w:cs="Consolas"/>
-          <w:color w:val="FAFAFA"/>
-          <w:lang w:val="en-US"/>
-        </w:rPr>
-        <w:t>Context.Provider</w:t>
-      </w:r>
-      <w:proofErr w:type="spellEnd"/>
-      <w:r>
-        <w:rPr>
-          <w:rStyle w:val="HTML"/>
-          <w:rFonts w:ascii="Consolas" w:hAnsi="Consolas" w:cs="Consolas"/>
-          <w:color w:val="FAFAFA"/>
-          <w:lang w:val="en-US"/>
-        </w:rPr>
-        <w:t>&gt;</w:t>
-      </w:r>
-    </w:p>
-    <w:p>
-      <w:pPr>
-        <w:pStyle w:val="HTML0"/>
-        <w:shd w:val="clear" w:color="auto" w:fill="292929"/>
-        <w:rPr>
-          <w:rStyle w:val="HTML"/>
-          <w:rFonts w:ascii="Consolas" w:hAnsi="Consolas" w:cs="Consolas"/>
-          <w:color w:val="FAFAFA"/>
-          <w:lang w:val="en-US"/>
-        </w:rPr>
-      </w:pPr>
-      <w:r>
-        <w:rPr>
-          <w:rStyle w:val="HTML"/>
-          <w:rFonts w:ascii="Consolas" w:hAnsi="Consolas" w:cs="Consolas"/>
-          <w:color w:val="FAFAFA"/>
-          <w:lang w:val="en-US"/>
-        </w:rPr>
-        <w:t xml:space="preserve">    );</w:t>
-      </w:r>
-    </w:p>
-    <w:p>
-      <w:pPr>
-        <w:pStyle w:val="HTML0"/>
-        <w:shd w:val="clear" w:color="auto" w:fill="292929"/>
-        <w:rPr>
-          <w:rStyle w:val="HTML"/>
-          <w:rFonts w:ascii="Consolas" w:hAnsi="Consolas" w:cs="Consolas"/>
-          <w:color w:val="FAFAFA"/>
-          <w:lang w:val="en-US"/>
-        </w:rPr>
-      </w:pPr>
-      <w:r>
-        <w:rPr>
-          <w:rStyle w:val="HTML"/>
-          <w:rFonts w:ascii="Consolas" w:hAnsi="Consolas" w:cs="Consolas"/>
-          <w:color w:val="FAFAFA"/>
-          <w:lang w:val="en-US"/>
-        </w:rPr>
-        <w:t xml:space="preserve">  }</w:t>
-      </w:r>
-    </w:p>
-    <w:p>
-      <w:pPr>
-        <w:pStyle w:val="HTML0"/>
-        <w:shd w:val="clear" w:color="auto" w:fill="292929"/>
-        <w:rPr>
-          <w:rFonts w:ascii="Consolas" w:hAnsi="Consolas" w:cs="Consolas"/>
-          <w:color w:val="FAFAFA"/>
-          <w:sz w:val="24"/>
-          <w:szCs w:val="24"/>
-          <w:lang w:val="en-US"/>
-        </w:rPr>
-      </w:pPr>
-      <w:r>
-        <w:rPr>
-          <w:rStyle w:val="HTML"/>
-          <w:rFonts w:ascii="Consolas" w:hAnsi="Consolas" w:cs="Consolas"/>
-          <w:color w:val="FAFAFA"/>
-          <w:lang w:val="en-US"/>
-        </w:rPr>
-        <w:t>}</w:t>
-      </w:r>
-    </w:p>
-    <w:p>
-      <w:pPr>
-        <w:pStyle w:val="a8"/>
-        <w:shd w:val="clear" w:color="auto" w:fill="FFFFFF"/>
-        <w:spacing w:before="0" w:beforeAutospacing="0"/>
-        <w:rPr>
-          <w:rFonts w:ascii="Segoe UI" w:hAnsi="Segoe UI" w:cs="Segoe UI"/>
-          <w:color w:val="212529"/>
-          <w:lang w:val="en-US"/>
-        </w:rPr>
-      </w:pPr>
-      <w:r>
-        <w:rPr>
-          <w:rFonts w:ascii="Segoe UI" w:hAnsi="Segoe UI" w:cs="Segoe UI"/>
-          <w:color w:val="212529"/>
-          <w:lang w:val="en-US"/>
-        </w:rPr>
-        <w:t>Note that the </w:t>
+        <w:t>props</w:t>
+      </w:r>
+      <w:r>
+        <w:rPr>
+          <w:rFonts w:ascii="Segoe UI" w:hAnsi="Segoe UI" w:cs="Segoe UI"/>
+          <w:color w:val="212529"/>
+          <w:lang w:val="en-US"/>
+        </w:rPr>
+        <w:t> as defined by </w:t>
       </w:r>
       <w:r>
         <w:rPr>
@@ -14531,77 +16865,15 @@
           <w:shd w:val="clear" w:color="auto" w:fill="2F3D48"/>
           <w:lang w:val="en-US"/>
         </w:rPr>
-        <w:t>Provider</w:t>
-      </w:r>
-      <w:r>
-        <w:rPr>
-          <w:rFonts w:ascii="Segoe UI" w:hAnsi="Segoe UI" w:cs="Segoe UI"/>
-          <w:color w:val="212529"/>
-          <w:lang w:val="en-US"/>
-        </w:rPr>
-        <w:t xml:space="preserve"> component simply wraps around the entire component to </w:t>
-      </w:r>
-      <w:proofErr w:type="gramStart"/>
-      <w:r>
-        <w:rPr>
-          <w:rFonts w:ascii="Segoe UI" w:hAnsi="Segoe UI" w:cs="Segoe UI"/>
-          <w:color w:val="212529"/>
-          <w:lang w:val="en-US"/>
-        </w:rPr>
-        <w:t>be rendered</w:t>
-      </w:r>
-      <w:proofErr w:type="gramEnd"/>
-      <w:r>
-        <w:rPr>
-          <w:rFonts w:ascii="Segoe UI" w:hAnsi="Segoe UI" w:cs="Segoe UI"/>
-          <w:color w:val="212529"/>
-          <w:lang w:val="en-US"/>
-        </w:rPr>
-        <w:t>!</w:t>
-      </w:r>
-    </w:p>
-    <w:p>
-      <w:pPr>
-        <w:pStyle w:val="2"/>
-        <w:shd w:val="clear" w:color="auto" w:fill="FFFFFF"/>
-        <w:spacing w:before="0"/>
-        <w:rPr>
-          <w:rFonts w:ascii="Segoe UI" w:hAnsi="Segoe UI" w:cs="Segoe UI"/>
-          <w:color w:val="212529"/>
-          <w:lang w:val="en-US"/>
-        </w:rPr>
-      </w:pPr>
-      <w:proofErr w:type="spellStart"/>
-      <w:r>
-        <w:rPr>
-          <w:rFonts w:ascii="Segoe UI" w:hAnsi="Segoe UI" w:cs="Segoe UI"/>
-          <w:b/>
-          <w:bCs/>
-          <w:color w:val="212529"/>
-          <w:lang w:val="en-US"/>
-        </w:rPr>
-        <w:t>Context.Consumer</w:t>
-      </w:r>
-      <w:proofErr w:type="spellEnd"/>
-    </w:p>
-    <w:p>
-      <w:pPr>
-        <w:pStyle w:val="a8"/>
-        <w:shd w:val="clear" w:color="auto" w:fill="FFFFFF"/>
-        <w:spacing w:before="0" w:beforeAutospacing="0"/>
-        <w:rPr>
-          <w:rFonts w:ascii="Segoe UI" w:hAnsi="Segoe UI" w:cs="Segoe UI"/>
-          <w:color w:val="212529"/>
-          <w:lang w:val="en-US"/>
-        </w:rPr>
-      </w:pPr>
-      <w:r>
-        <w:rPr>
-          <w:rFonts w:ascii="Segoe UI" w:hAnsi="Segoe UI" w:cs="Segoe UI"/>
-          <w:color w:val="212529"/>
-          <w:lang w:val="en-US"/>
-        </w:rPr>
-        <w:t>On the receiving end (i.e., a component "under" the </w:t>
+        <w:t>mapStateToProps</w:t>
+      </w:r>
+      <w:r>
+        <w:rPr>
+          <w:rFonts w:ascii="Segoe UI" w:hAnsi="Segoe UI" w:cs="Segoe UI"/>
+          <w:color w:val="212529"/>
+          <w:lang w:val="en-US"/>
+        </w:rPr>
+        <w:t> and </w:t>
       </w:r>
       <w:r>
         <w:rPr>
@@ -14614,15 +16886,35 @@
           <w:shd w:val="clear" w:color="auto" w:fill="2F3D48"/>
           <w:lang w:val="en-US"/>
         </w:rPr>
-        <w:t>Provider</w:t>
-      </w:r>
-      <w:r>
-        <w:rPr>
-          <w:rFonts w:ascii="Segoe UI" w:hAnsi="Segoe UI" w:cs="Segoe UI"/>
-          <w:color w:val="212529"/>
-          <w:lang w:val="en-US"/>
-        </w:rPr>
-        <w:t> in the component hierarchy), we use the </w:t>
+        <w:t>mapDispatchToPros</w:t>
+      </w:r>
+      <w:r>
+        <w:rPr>
+          <w:rFonts w:ascii="Segoe UI" w:hAnsi="Segoe UI" w:cs="Segoe UI"/>
+          <w:color w:val="212529"/>
+          <w:lang w:val="en-US"/>
+        </w:rPr>
+        <w:t>.</w:t>
+      </w:r>
+    </w:p>
+    <w:p>
+      <w:pPr>
+        <w:pStyle w:val="a8"/>
+        <w:shd w:val="clear" w:color="auto" w:fill="FFFFFF"/>
+        <w:spacing w:before="0" w:beforeAutospacing="0"/>
+        <w:rPr>
+          <w:rFonts w:ascii="Segoe UI" w:hAnsi="Segoe UI" w:cs="Segoe UI"/>
+          <w:color w:val="212529"/>
+          <w:lang w:val="en-US"/>
+        </w:rPr>
+      </w:pPr>
+      <w:r>
+        <w:rPr>
+          <w:rFonts w:ascii="Segoe UI" w:hAnsi="Segoe UI" w:cs="Segoe UI"/>
+          <w:color w:val="212529"/>
+          <w:lang w:val="en-US"/>
+        </w:rPr>
+        <w:t>We can avoid having the intermediary </w:t>
       </w:r>
       <w:r>
         <w:rPr>
@@ -14635,36 +16927,15 @@
           <w:shd w:val="clear" w:color="auto" w:fill="2F3D48"/>
           <w:lang w:val="en-US"/>
         </w:rPr>
-        <w:t>Consumer</w:t>
-      </w:r>
-      <w:r>
-        <w:rPr>
-          <w:rFonts w:ascii="Segoe UI" w:hAnsi="Segoe UI" w:cs="Segoe UI"/>
-          <w:color w:val="212529"/>
-          <w:lang w:val="en-US"/>
-        </w:rPr>
-        <w:t> component. In our example, we passed </w:t>
-      </w:r>
-      <w:r>
-        <w:rPr>
-          <w:rStyle w:val="HTML"/>
-          <w:rFonts w:ascii="Consolas" w:hAnsi="Consolas" w:cs="Consolas"/>
-          <w:color w:val="FFFFFF"/>
-          <w:sz w:val="21"/>
-          <w:szCs w:val="21"/>
-          <w:bdr w:val="single" w:sz="6" w:space="2" w:color="737B83" w:frame="1"/>
-          <w:shd w:val="clear" w:color="auto" w:fill="2F3D48"/>
-          <w:lang w:val="en-US"/>
-        </w:rPr>
-        <w:t>Consumer</w:t>
-      </w:r>
-      <w:r>
-        <w:rPr>
-          <w:rFonts w:ascii="Segoe UI" w:hAnsi="Segoe UI" w:cs="Segoe UI"/>
-          <w:color w:val="212529"/>
-          <w:lang w:val="en-US"/>
-        </w:rPr>
-        <w:t> a function as a child. This function accepts a value and returns some JSX:</w:t>
+        <w:t>buildConnectedComponent</w:t>
+      </w:r>
+      <w:r>
+        <w:rPr>
+          <w:rFonts w:ascii="Segoe UI" w:hAnsi="Segoe UI" w:cs="Segoe UI"/>
+          <w:color w:val="212529"/>
+          <w:lang w:val="en-US"/>
+        </w:rPr>
+        <w:t> variable and just call the functions back-to-back:</w:t>
       </w:r>
     </w:p>
     <w:p>
@@ -14672,349 +16943,6 @@
         <w:pStyle w:val="HTML0"/>
         <w:shd w:val="clear" w:color="auto" w:fill="292929"/>
         <w:rPr>
-          <w:rStyle w:val="HTML"/>
-          <w:rFonts w:ascii="Consolas" w:hAnsi="Consolas" w:cs="Consolas"/>
-          <w:color w:val="FAFAFA"/>
-          <w:lang w:val="en-US"/>
-        </w:rPr>
-      </w:pPr>
-      <w:proofErr w:type="gramStart"/>
-      <w:r>
-        <w:rPr>
-          <w:rStyle w:val="HTML"/>
-          <w:rFonts w:ascii="Consolas" w:hAnsi="Consolas" w:cs="Consolas"/>
-          <w:color w:val="FAFAFA"/>
-          <w:lang w:val="en-US"/>
-        </w:rPr>
-        <w:t>function</w:t>
-      </w:r>
-      <w:proofErr w:type="gramEnd"/>
-      <w:r>
-        <w:rPr>
-          <w:rStyle w:val="HTML"/>
-          <w:rFonts w:ascii="Consolas" w:hAnsi="Consolas" w:cs="Consolas"/>
-          <w:color w:val="FAFAFA"/>
-          <w:lang w:val="en-US"/>
-        </w:rPr>
-        <w:t xml:space="preserve"> Grandchild ({ name }) {</w:t>
-      </w:r>
-    </w:p>
-    <w:p>
-      <w:pPr>
-        <w:pStyle w:val="HTML0"/>
-        <w:shd w:val="clear" w:color="auto" w:fill="292929"/>
-        <w:rPr>
-          <w:rStyle w:val="HTML"/>
-          <w:rFonts w:ascii="Consolas" w:hAnsi="Consolas" w:cs="Consolas"/>
-          <w:color w:val="FAFAFA"/>
-          <w:lang w:val="en-US"/>
-        </w:rPr>
-      </w:pPr>
-      <w:r>
-        <w:rPr>
-          <w:rStyle w:val="HTML"/>
-          <w:rFonts w:ascii="Consolas" w:hAnsi="Consolas" w:cs="Consolas"/>
-          <w:color w:val="FAFAFA"/>
-          <w:lang w:val="en-US"/>
-        </w:rPr>
-        <w:t xml:space="preserve">  </w:t>
-      </w:r>
-      <w:proofErr w:type="gramStart"/>
-      <w:r>
-        <w:rPr>
-          <w:rStyle w:val="HTML"/>
-          <w:rFonts w:ascii="Consolas" w:hAnsi="Consolas" w:cs="Consolas"/>
-          <w:color w:val="FAFAFA"/>
-          <w:lang w:val="en-US"/>
-        </w:rPr>
-        <w:t>return</w:t>
-      </w:r>
-      <w:proofErr w:type="gramEnd"/>
-      <w:r>
-        <w:rPr>
-          <w:rStyle w:val="HTML"/>
-          <w:rFonts w:ascii="Consolas" w:hAnsi="Consolas" w:cs="Consolas"/>
-          <w:color w:val="FAFAFA"/>
-          <w:lang w:val="en-US"/>
-        </w:rPr>
-        <w:t xml:space="preserve"> (</w:t>
-      </w:r>
-    </w:p>
-    <w:p>
-      <w:pPr>
-        <w:pStyle w:val="HTML0"/>
-        <w:shd w:val="clear" w:color="auto" w:fill="292929"/>
-        <w:rPr>
-          <w:rStyle w:val="HTML"/>
-          <w:rFonts w:ascii="Consolas" w:hAnsi="Consolas" w:cs="Consolas"/>
-          <w:color w:val="FAFAFA"/>
-          <w:lang w:val="en-US"/>
-        </w:rPr>
-      </w:pPr>
-      <w:r>
-        <w:rPr>
-          <w:rStyle w:val="HTML"/>
-          <w:rFonts w:ascii="Consolas" w:hAnsi="Consolas" w:cs="Consolas"/>
-          <w:color w:val="FAFAFA"/>
-          <w:lang w:val="en-US"/>
-        </w:rPr>
-        <w:t xml:space="preserve">    &lt;</w:t>
-      </w:r>
-      <w:proofErr w:type="spellStart"/>
-      <w:r>
-        <w:rPr>
-          <w:rStyle w:val="HTML"/>
-          <w:rFonts w:ascii="Consolas" w:hAnsi="Consolas" w:cs="Consolas"/>
-          <w:color w:val="FAFAFA"/>
-          <w:lang w:val="en-US"/>
-        </w:rPr>
-        <w:t>Context.Consumer</w:t>
-      </w:r>
-      <w:proofErr w:type="spellEnd"/>
-      <w:r>
-        <w:rPr>
-          <w:rStyle w:val="HTML"/>
-          <w:rFonts w:ascii="Consolas" w:hAnsi="Consolas" w:cs="Consolas"/>
-          <w:color w:val="FAFAFA"/>
-          <w:lang w:val="en-US"/>
-        </w:rPr>
-        <w:t>&gt;</w:t>
-      </w:r>
-    </w:p>
-    <w:p>
-      <w:pPr>
-        <w:pStyle w:val="HTML0"/>
-        <w:shd w:val="clear" w:color="auto" w:fill="292929"/>
-        <w:rPr>
-          <w:rStyle w:val="HTML"/>
-          <w:rFonts w:ascii="Consolas" w:hAnsi="Consolas" w:cs="Consolas"/>
-          <w:color w:val="FAFAFA"/>
-          <w:lang w:val="en-US"/>
-        </w:rPr>
-      </w:pPr>
-      <w:r>
-        <w:rPr>
-          <w:rStyle w:val="HTML"/>
-          <w:rFonts w:ascii="Consolas" w:hAnsi="Consolas" w:cs="Consolas"/>
-          <w:color w:val="FAFAFA"/>
-          <w:lang w:val="en-US"/>
-        </w:rPr>
-        <w:t xml:space="preserve">      {(name) =&gt; (</w:t>
-      </w:r>
-    </w:p>
-    <w:p>
-      <w:pPr>
-        <w:pStyle w:val="HTML0"/>
-        <w:shd w:val="clear" w:color="auto" w:fill="292929"/>
-        <w:rPr>
-          <w:rStyle w:val="HTML"/>
-          <w:rFonts w:ascii="Consolas" w:hAnsi="Consolas" w:cs="Consolas"/>
-          <w:color w:val="FAFAFA"/>
-          <w:lang w:val="en-US"/>
-        </w:rPr>
-      </w:pPr>
-      <w:r>
-        <w:rPr>
-          <w:rStyle w:val="HTML"/>
-          <w:rFonts w:ascii="Consolas" w:hAnsi="Consolas" w:cs="Consolas"/>
-          <w:color w:val="FAFAFA"/>
-          <w:lang w:val="en-US"/>
-        </w:rPr>
-        <w:t xml:space="preserve">      &lt;</w:t>
-      </w:r>
-      <w:proofErr w:type="gramStart"/>
-      <w:r>
-        <w:rPr>
-          <w:rStyle w:val="HTML"/>
-          <w:rFonts w:ascii="Consolas" w:hAnsi="Consolas" w:cs="Consolas"/>
-          <w:color w:val="FAFAFA"/>
-          <w:lang w:val="en-US"/>
-        </w:rPr>
-        <w:t>div</w:t>
-      </w:r>
-      <w:proofErr w:type="gramEnd"/>
-      <w:r>
-        <w:rPr>
-          <w:rStyle w:val="HTML"/>
-          <w:rFonts w:ascii="Consolas" w:hAnsi="Consolas" w:cs="Consolas"/>
-          <w:color w:val="FAFAFA"/>
-          <w:lang w:val="en-US"/>
-        </w:rPr>
-        <w:t>&gt;</w:t>
-      </w:r>
-    </w:p>
-    <w:p>
-      <w:pPr>
-        <w:pStyle w:val="HTML0"/>
-        <w:shd w:val="clear" w:color="auto" w:fill="292929"/>
-        <w:rPr>
-          <w:rStyle w:val="HTML"/>
-          <w:rFonts w:ascii="Consolas" w:hAnsi="Consolas" w:cs="Consolas"/>
-          <w:color w:val="FAFAFA"/>
-          <w:lang w:val="en-US"/>
-        </w:rPr>
-      </w:pPr>
-      <w:r>
-        <w:rPr>
-          <w:rStyle w:val="HTML"/>
-          <w:rFonts w:ascii="Consolas" w:hAnsi="Consolas" w:cs="Consolas"/>
-          <w:color w:val="FAFAFA"/>
-          <w:lang w:val="en-US"/>
-        </w:rPr>
-        <w:lastRenderedPageBreak/>
-        <w:t xml:space="preserve">      &lt;h1&gt;Grandchild&lt;/h1&gt;</w:t>
-      </w:r>
-    </w:p>
-    <w:p>
-      <w:pPr>
-        <w:pStyle w:val="HTML0"/>
-        <w:shd w:val="clear" w:color="auto" w:fill="292929"/>
-        <w:rPr>
-          <w:rStyle w:val="HTML"/>
-          <w:rFonts w:ascii="Consolas" w:hAnsi="Consolas" w:cs="Consolas"/>
-          <w:color w:val="FAFAFA"/>
-          <w:lang w:val="en-US"/>
-        </w:rPr>
-      </w:pPr>
-      <w:r>
-        <w:rPr>
-          <w:rStyle w:val="HTML"/>
-          <w:rFonts w:ascii="Consolas" w:hAnsi="Consolas" w:cs="Consolas"/>
-          <w:color w:val="FAFAFA"/>
-          <w:lang w:val="en-US"/>
-        </w:rPr>
-        <w:t xml:space="preserve">      &lt;h3&gt;Name: {name</w:t>
-      </w:r>
-      <w:proofErr w:type="gramStart"/>
-      <w:r>
-        <w:rPr>
-          <w:rStyle w:val="HTML"/>
-          <w:rFonts w:ascii="Consolas" w:hAnsi="Consolas" w:cs="Consolas"/>
-          <w:color w:val="FAFAFA"/>
-          <w:lang w:val="en-US"/>
-        </w:rPr>
-        <w:t>}&lt;</w:t>
-      </w:r>
-      <w:proofErr w:type="gramEnd"/>
-      <w:r>
-        <w:rPr>
-          <w:rStyle w:val="HTML"/>
-          <w:rFonts w:ascii="Consolas" w:hAnsi="Consolas" w:cs="Consolas"/>
-          <w:color w:val="FAFAFA"/>
-          <w:lang w:val="en-US"/>
-        </w:rPr>
-        <w:t>/h3&gt;</w:t>
-      </w:r>
-    </w:p>
-    <w:p>
-      <w:pPr>
-        <w:pStyle w:val="HTML0"/>
-        <w:shd w:val="clear" w:color="auto" w:fill="292929"/>
-        <w:rPr>
-          <w:rStyle w:val="HTML"/>
-          <w:rFonts w:ascii="Consolas" w:hAnsi="Consolas" w:cs="Consolas"/>
-          <w:color w:val="FAFAFA"/>
-          <w:lang w:val="en-US"/>
-        </w:rPr>
-      </w:pPr>
-      <w:r>
-        <w:rPr>
-          <w:rStyle w:val="HTML"/>
-          <w:rFonts w:ascii="Consolas" w:hAnsi="Consolas" w:cs="Consolas"/>
-          <w:color w:val="FAFAFA"/>
-          <w:lang w:val="en-US"/>
-        </w:rPr>
-        <w:t xml:space="preserve">      &lt;/div&gt;</w:t>
-      </w:r>
-    </w:p>
-    <w:p>
-      <w:pPr>
-        <w:pStyle w:val="HTML0"/>
-        <w:shd w:val="clear" w:color="auto" w:fill="292929"/>
-        <w:rPr>
-          <w:rStyle w:val="HTML"/>
-          <w:rFonts w:ascii="Consolas" w:hAnsi="Consolas" w:cs="Consolas"/>
-          <w:color w:val="FAFAFA"/>
-          <w:lang w:val="en-US"/>
-        </w:rPr>
-      </w:pPr>
-      <w:r>
-        <w:rPr>
-          <w:rStyle w:val="HTML"/>
-          <w:rFonts w:ascii="Consolas" w:hAnsi="Consolas" w:cs="Consolas"/>
-          <w:color w:val="FAFAFA"/>
-          <w:lang w:val="en-US"/>
-        </w:rPr>
-        <w:t xml:space="preserve">      )}</w:t>
-      </w:r>
-    </w:p>
-    <w:p>
-      <w:pPr>
-        <w:pStyle w:val="HTML0"/>
-        <w:shd w:val="clear" w:color="auto" w:fill="292929"/>
-        <w:rPr>
-          <w:rStyle w:val="HTML"/>
-          <w:rFonts w:ascii="Consolas" w:hAnsi="Consolas" w:cs="Consolas"/>
-          <w:color w:val="FAFAFA"/>
-          <w:lang w:val="en-US"/>
-        </w:rPr>
-      </w:pPr>
-      <w:r>
-        <w:rPr>
-          <w:rStyle w:val="HTML"/>
-          <w:rFonts w:ascii="Consolas" w:hAnsi="Consolas" w:cs="Consolas"/>
-          <w:color w:val="FAFAFA"/>
-          <w:lang w:val="en-US"/>
-        </w:rPr>
-        <w:t xml:space="preserve">    &lt;/</w:t>
-      </w:r>
-      <w:proofErr w:type="spellStart"/>
-      <w:r>
-        <w:rPr>
-          <w:rStyle w:val="HTML"/>
-          <w:rFonts w:ascii="Consolas" w:hAnsi="Consolas" w:cs="Consolas"/>
-          <w:color w:val="FAFAFA"/>
-          <w:lang w:val="en-US"/>
-        </w:rPr>
-        <w:t>Context.Consumer</w:t>
-      </w:r>
-      <w:proofErr w:type="spellEnd"/>
-      <w:r>
-        <w:rPr>
-          <w:rStyle w:val="HTML"/>
-          <w:rFonts w:ascii="Consolas" w:hAnsi="Consolas" w:cs="Consolas"/>
-          <w:color w:val="FAFAFA"/>
-          <w:lang w:val="en-US"/>
-        </w:rPr>
-        <w:t>&gt;</w:t>
-      </w:r>
-    </w:p>
-    <w:p>
-      <w:pPr>
-        <w:pStyle w:val="HTML0"/>
-        <w:shd w:val="clear" w:color="auto" w:fill="292929"/>
-        <w:rPr>
-          <w:rStyle w:val="HTML"/>
-          <w:rFonts w:ascii="Consolas" w:hAnsi="Consolas" w:cs="Consolas"/>
-          <w:color w:val="FAFAFA"/>
-          <w:lang w:val="en-US"/>
-        </w:rPr>
-      </w:pPr>
-      <w:r>
-        <w:rPr>
-          <w:rStyle w:val="HTML"/>
-          <w:rFonts w:ascii="Consolas" w:hAnsi="Consolas" w:cs="Consolas"/>
-          <w:color w:val="FAFAFA"/>
-          <w:lang w:val="en-US"/>
-        </w:rPr>
-        <w:t xml:space="preserve">  );</w:t>
-      </w:r>
-    </w:p>
-    <w:p>
-      <w:pPr>
-        <w:pStyle w:val="HTML0"/>
-        <w:shd w:val="clear" w:color="auto" w:fill="292929"/>
-        <w:rPr>
           <w:rFonts w:ascii="Consolas" w:hAnsi="Consolas" w:cs="Consolas"/>
           <w:color w:val="FAFAFA"/>
           <w:sz w:val="24"/>
@@ -15029,7 +16957,7 @@
           <w:color w:val="FAFAFA"/>
           <w:lang w:val="en-US"/>
         </w:rPr>
-        <w:t>}</w:t>
+        <w:t>const ConnectedComponent = connect(mapStateToProps, mapDispatchToProps)(MyComponent)</w:t>
       </w:r>
     </w:p>
     <w:p>
@@ -15049,225 +16977,8 @@
           <w:color w:val="212529"/>
           <w:lang w:val="en-US"/>
         </w:rPr>
-        <w:t>As a result, we were able to render the </w:t>
-      </w:r>
-      <w:r>
-        <w:rPr>
-          <w:rStyle w:val="HTML"/>
-          <w:rFonts w:ascii="Consolas" w:hAnsi="Consolas" w:cs="Consolas"/>
-          <w:color w:val="FFFFFF"/>
-          <w:sz w:val="21"/>
-          <w:szCs w:val="21"/>
-          <w:bdr w:val="single" w:sz="6" w:space="2" w:color="737B83" w:frame="1"/>
-          <w:shd w:val="clear" w:color="auto" w:fill="2F3D48"/>
-          <w:lang w:val="en-US"/>
-        </w:rPr>
-        <w:t>Grandchild</w:t>
-      </w:r>
-      <w:r>
-        <w:rPr>
-          <w:rFonts w:ascii="Segoe UI" w:hAnsi="Segoe UI" w:cs="Segoe UI"/>
-          <w:color w:val="212529"/>
-          <w:lang w:val="en-US"/>
-        </w:rPr>
-        <w:t> component with the correct </w:t>
-      </w:r>
-      <w:r>
-        <w:rPr>
-          <w:rStyle w:val="HTML"/>
-          <w:rFonts w:ascii="Consolas" w:hAnsi="Consolas" w:cs="Consolas"/>
-          <w:color w:val="FFFFFF"/>
-          <w:sz w:val="21"/>
-          <w:szCs w:val="21"/>
-          <w:bdr w:val="single" w:sz="6" w:space="2" w:color="737B83" w:frame="1"/>
-          <w:shd w:val="clear" w:color="auto" w:fill="2F3D48"/>
-          <w:lang w:val="en-US"/>
-        </w:rPr>
-        <w:t>name</w:t>
-      </w:r>
-      <w:r>
-        <w:rPr>
-          <w:rFonts w:ascii="Segoe UI" w:hAnsi="Segoe UI" w:cs="Segoe UI"/>
-          <w:color w:val="212529"/>
-          <w:lang w:val="en-US"/>
-        </w:rPr>
-        <w:t xml:space="preserve"> data without ever having to pass that data down the entire component thread! </w:t>
-      </w:r>
-      <w:proofErr w:type="gramStart"/>
-      <w:r>
-        <w:rPr>
-          <w:rFonts w:ascii="Segoe UI" w:hAnsi="Segoe UI" w:cs="Segoe UI"/>
-          <w:color w:val="212529"/>
-          <w:lang w:val="en-US"/>
-        </w:rPr>
-        <w:t>That's</w:t>
-      </w:r>
-      <w:proofErr w:type="gramEnd"/>
-      <w:r>
-        <w:rPr>
-          <w:rFonts w:ascii="Segoe UI" w:hAnsi="Segoe UI" w:cs="Segoe UI"/>
-          <w:color w:val="212529"/>
-          <w:lang w:val="en-US"/>
-        </w:rPr>
-        <w:t xml:space="preserve"> a lot less code than the previous way we had to do it. </w:t>
-      </w:r>
-      <w:proofErr w:type="gramStart"/>
-      <w:r>
-        <w:rPr>
-          <w:rFonts w:ascii="Segoe UI" w:hAnsi="Segoe UI" w:cs="Segoe UI"/>
-          <w:color w:val="212529"/>
-          <w:lang w:val="en-US"/>
-        </w:rPr>
-        <w:t>So</w:t>
-      </w:r>
-      <w:proofErr w:type="gramEnd"/>
-      <w:r>
-        <w:rPr>
-          <w:rFonts w:ascii="Segoe UI" w:hAnsi="Segoe UI" w:cs="Segoe UI"/>
-          <w:color w:val="212529"/>
-          <w:lang w:val="en-US"/>
-        </w:rPr>
-        <w:t xml:space="preserve"> </w:t>
-      </w:r>
-      <w:proofErr w:type="spellStart"/>
-      <w:r>
-        <w:rPr>
-          <w:rFonts w:ascii="Segoe UI" w:hAnsi="Segoe UI" w:cs="Segoe UI"/>
-          <w:color w:val="212529"/>
-          <w:lang w:val="en-US"/>
-        </w:rPr>
-        <w:t>React's</w:t>
-      </w:r>
-      <w:proofErr w:type="spellEnd"/>
-      <w:r>
-        <w:rPr>
-          <w:rFonts w:ascii="Segoe UI" w:hAnsi="Segoe UI" w:cs="Segoe UI"/>
-          <w:color w:val="212529"/>
-          <w:lang w:val="en-US"/>
-        </w:rPr>
-        <w:t> </w:t>
-      </w:r>
-      <w:r>
-        <w:rPr>
-          <w:rStyle w:val="HTML"/>
-          <w:rFonts w:ascii="Consolas" w:hAnsi="Consolas" w:cs="Consolas"/>
-          <w:color w:val="FFFFFF"/>
-          <w:sz w:val="21"/>
-          <w:szCs w:val="21"/>
-          <w:bdr w:val="single" w:sz="6" w:space="2" w:color="737B83" w:frame="1"/>
-          <w:shd w:val="clear" w:color="auto" w:fill="2F3D48"/>
-          <w:lang w:val="en-US"/>
-        </w:rPr>
-        <w:t>Context</w:t>
-      </w:r>
-      <w:r>
-        <w:rPr>
-          <w:rFonts w:ascii="Segoe UI" w:hAnsi="Segoe UI" w:cs="Segoe UI"/>
-          <w:color w:val="212529"/>
-          <w:lang w:val="en-US"/>
-        </w:rPr>
-        <w:t> API provides a terse, approachable way to easily communicate information from one component to another.</w:t>
-      </w:r>
-    </w:p>
-    <w:p>
-      <w:pPr>
-        <w:shd w:val="clear" w:color="auto" w:fill="FFFFFF"/>
-        <w:spacing w:before="100" w:beforeAutospacing="1" w:after="100" w:afterAutospacing="1" w:line="240" w:lineRule="auto"/>
-        <w:jc w:val="both"/>
-        <w:rPr>
-          <w:rFonts w:ascii="Segoe UI" w:hAnsi="Segoe UI" w:cs="Segoe UI"/>
-          <w:color w:val="212529"/>
-          <w:lang w:val="en-US"/>
-        </w:rPr>
-      </w:pPr>
-      <w:r>
-        <w:rPr>
-          <w:rFonts w:ascii="Segoe UI" w:hAnsi="Segoe UI" w:cs="Segoe UI"/>
-          <w:color w:val="212529"/>
-          <w:lang w:val="en-US"/>
-        </w:rPr>
-        <w:t>Connected component note:</w:t>
-      </w:r>
-    </w:p>
-    <w:p>
-      <w:pPr>
-        <w:numPr>
-          <w:ilvl w:val="0"/>
-          <w:numId w:val="16"/>
-        </w:numPr>
-        <w:shd w:val="clear" w:color="auto" w:fill="FFFFFF"/>
-        <w:spacing w:before="100" w:beforeAutospacing="1" w:after="100" w:afterAutospacing="1" w:line="240" w:lineRule="auto"/>
-        <w:jc w:val="both"/>
-        <w:rPr>
-          <w:rFonts w:ascii="Segoe UI" w:hAnsi="Segoe UI" w:cs="Segoe UI"/>
-          <w:color w:val="212529"/>
-          <w:lang w:val="en-US"/>
-        </w:rPr>
-      </w:pPr>
-      <w:r>
-        <w:rPr>
-          <w:rFonts w:ascii="Segoe UI" w:hAnsi="Segoe UI" w:cs="Segoe UI"/>
-          <w:color w:val="212529"/>
-          <w:lang w:val="en-US"/>
-        </w:rPr>
-        <w:t xml:space="preserve">A connected component is connected to the </w:t>
-      </w:r>
-      <w:proofErr w:type="spellStart"/>
-      <w:proofErr w:type="gramStart"/>
-      <w:r>
-        <w:rPr>
-          <w:rFonts w:ascii="Segoe UI" w:hAnsi="Segoe UI" w:cs="Segoe UI"/>
-          <w:color w:val="212529"/>
-          <w:lang w:val="en-US"/>
-        </w:rPr>
-        <w:t>Redux</w:t>
-      </w:r>
-      <w:proofErr w:type="spellEnd"/>
-      <w:proofErr w:type="gramEnd"/>
-      <w:r>
-        <w:rPr>
-          <w:rFonts w:ascii="Segoe UI" w:hAnsi="Segoe UI" w:cs="Segoe UI"/>
-          <w:color w:val="212529"/>
-          <w:lang w:val="en-US"/>
-        </w:rPr>
-        <w:t xml:space="preserve"> store and is responsible for getting data from the store.</w:t>
-      </w:r>
-    </w:p>
-    <w:p>
-      <w:pPr>
-        <w:numPr>
-          <w:ilvl w:val="0"/>
-          <w:numId w:val="16"/>
-        </w:numPr>
-        <w:shd w:val="clear" w:color="auto" w:fill="FFFFFF"/>
-        <w:spacing w:before="100" w:beforeAutospacing="1" w:after="100" w:afterAutospacing="1" w:line="240" w:lineRule="auto"/>
-        <w:jc w:val="both"/>
-        <w:rPr>
-          <w:rFonts w:ascii="Segoe UI" w:hAnsi="Segoe UI" w:cs="Segoe UI"/>
-          <w:color w:val="212529"/>
-          <w:lang w:val="en-US"/>
-        </w:rPr>
-      </w:pPr>
-      <w:r>
-        <w:rPr>
-          <w:rFonts w:ascii="Segoe UI" w:hAnsi="Segoe UI" w:cs="Segoe UI"/>
-          <w:color w:val="212529"/>
-          <w:lang w:val="en-US"/>
-        </w:rPr>
-        <w:t>A presentational component should not access the store. It should receive any information it needs as props and then just render a UI.</w:t>
-      </w:r>
-    </w:p>
-    <w:p>
-      <w:pPr>
-        <w:shd w:val="clear" w:color="auto" w:fill="FFFFFF"/>
-        <w:spacing w:before="100" w:beforeAutospacing="1" w:after="100" w:afterAutospacing="1" w:line="240" w:lineRule="auto"/>
-        <w:jc w:val="both"/>
-        <w:rPr>
-          <w:rFonts w:ascii="Segoe UI" w:hAnsi="Segoe UI" w:cs="Segoe UI"/>
-          <w:color w:val="212529"/>
-          <w:lang w:val="en-US"/>
-        </w:rPr>
-      </w:pPr>
+        <w:t>Notice the double set of parentheses!</w:t>
+      </w:r>
     </w:p>
     <w:p>
       <w:pPr>
@@ -18010,6 +19721,27 @@
     <w:name w:val="Normal"/>
     <w:qFormat/>
   </w:style>
+  <w:style w:type="paragraph" w:styleId="1">
+    <w:name w:val="heading 1"/>
+    <w:basedOn w:val="a"/>
+    <w:next w:val="a"/>
+    <w:link w:val="10"/>
+    <w:uiPriority w:val="9"/>
+    <w:qFormat/>
+    <w:rsid w:val="00F8789A"/>
+    <w:pPr>
+      <w:keepNext/>
+      <w:keepLines/>
+      <w:spacing w:before="240" w:after="0"/>
+      <w:outlineLvl w:val="0"/>
+    </w:pPr>
+    <w:rPr>
+      <w:rFonts w:asciiTheme="majorHAnsi" w:eastAsiaTheme="majorEastAsia" w:hAnsiTheme="majorHAnsi" w:cstheme="majorBidi"/>
+      <w:color w:val="365F91" w:themeColor="accent1" w:themeShade="BF"/>
+      <w:sz w:val="32"/>
+      <w:szCs w:val="32"/>
+    </w:rPr>
+  </w:style>
   <w:style w:type="paragraph" w:styleId="2">
     <w:name w:val="heading 2"/>
     <w:basedOn w:val="a"/>
@@ -18056,6 +19788,7 @@
   <w:style w:type="character" w:default="1" w:styleId="a0">
     <w:name w:val="Default Paragraph Font"/>
     <w:uiPriority w:val="1"/>
+    <w:semiHidden/>
     <w:unhideWhenUsed/>
   </w:style>
   <w:style w:type="table" w:default="1" w:styleId="a1">
@@ -18260,6 +19993,19 @@
     <w:rPr>
       <w:i/>
       <w:iCs/>
+    </w:rPr>
+  </w:style>
+  <w:style w:type="character" w:customStyle="1" w:styleId="10">
+    <w:name w:val="Заголовок 1 Знак"/>
+    <w:basedOn w:val="a0"/>
+    <w:link w:val="1"/>
+    <w:uiPriority w:val="9"/>
+    <w:rsid w:val="00F8789A"/>
+    <w:rPr>
+      <w:rFonts w:asciiTheme="majorHAnsi" w:eastAsiaTheme="majorEastAsia" w:hAnsiTheme="majorHAnsi" w:cstheme="majorBidi"/>
+      <w:color w:val="365F91" w:themeColor="accent1" w:themeShade="BF"/>
+      <w:sz w:val="32"/>
+      <w:szCs w:val="32"/>
     </w:rPr>
   </w:style>
 </w:styles>

</xml_diff>

<commit_message>
Add project for "Part 3. Module 1. Lesson 7"
- Update Course lecture
</commit_message>
<xml_diff>
--- a/Course lecture.docx
+++ b/Course lecture.docx
@@ -1065,44 +1065,18 @@
         </w:rPr>
         <w:t>A great mindset to have when building React apps is to </w:t>
       </w:r>
-      <w:r>
-        <w:fldChar w:fldCharType="begin"/>
-      </w:r>
-      <w:r>
-        <w:rPr>
-          <w:lang w:val="en-US"/>
-        </w:rPr>
-        <w:instrText xml:space="preserve"> HYPERLINK "https://facebook.github.io/react/docs/thin</w:instrText>
-      </w:r>
-      <w:r>
-        <w:rPr>
-          <w:lang w:val="en-US"/>
-        </w:rPr>
-        <w:instrText xml:space="preserve">king-in-react.html" \t "_blank" </w:instrText>
-      </w:r>
-      <w:r>
-        <w:fldChar w:fldCharType="separate"/>
-      </w:r>
-      <w:r>
-        <w:rPr>
-          <w:rStyle w:val="a7"/>
-          <w:rFonts w:cs="Arial"/>
-          <w:sz w:val="28"/>
-          <w:szCs w:val="28"/>
-          <w:lang w:val="en-US"/>
-        </w:rPr>
-        <w:t>think in components</w:t>
-      </w:r>
-      <w:r>
-        <w:rPr>
-          <w:rStyle w:val="a7"/>
-          <w:rFonts w:cs="Arial"/>
-          <w:sz w:val="28"/>
-          <w:szCs w:val="28"/>
-          <w:lang w:val="en-US"/>
-        </w:rPr>
-        <w:fldChar w:fldCharType="end"/>
-      </w:r>
+      <w:hyperlink r:id="rId6" w:tgtFrame="_blank" w:history="1">
+        <w:r>
+          <w:rPr>
+            <w:rStyle w:val="a7"/>
+            <w:rFonts w:cs="Arial"/>
+            <w:sz w:val="28"/>
+            <w:szCs w:val="28"/>
+            <w:lang w:val="en-US"/>
+          </w:rPr>
+          <w:t>think in components</w:t>
+        </w:r>
+      </w:hyperlink>
       <w:r>
         <w:rPr>
           <w:rFonts w:cs="Arial"/>
@@ -1113,44 +1087,18 @@
         </w:rPr>
         <w:t>. Components represent the modularity and reusability of React. You can think of your component classes as factories that produce instances of components. These component classes should follow the </w:t>
       </w:r>
-      <w:r>
-        <w:fldChar w:fldCharType="begin"/>
-      </w:r>
-      <w:r>
-        <w:rPr>
-          <w:lang w:val="en-US"/>
-        </w:rPr>
-        <w:instrText xml:space="preserve"> HYPE</w:instrText>
-      </w:r>
-      <w:r>
-        <w:rPr>
-          <w:lang w:val="en-US"/>
-        </w:rPr>
-        <w:instrText xml:space="preserve">RLINK "https://en.wikipedia.org/wiki/Single_responsibility_principle" \t "_blank" </w:instrText>
-      </w:r>
-      <w:r>
-        <w:fldChar w:fldCharType="separate"/>
-      </w:r>
-      <w:r>
-        <w:rPr>
-          <w:rStyle w:val="a7"/>
-          <w:rFonts w:cs="Arial"/>
-          <w:sz w:val="28"/>
-          <w:szCs w:val="28"/>
-          <w:lang w:val="en-US"/>
-        </w:rPr>
-        <w:t>single responsibility principle</w:t>
-      </w:r>
-      <w:r>
-        <w:rPr>
-          <w:rStyle w:val="a7"/>
-          <w:rFonts w:cs="Arial"/>
-          <w:sz w:val="28"/>
-          <w:szCs w:val="28"/>
-          <w:lang w:val="en-US"/>
-        </w:rPr>
-        <w:fldChar w:fldCharType="end"/>
-      </w:r>
+      <w:hyperlink r:id="rId7" w:tgtFrame="_blank" w:history="1">
+        <w:r>
+          <w:rPr>
+            <w:rStyle w:val="a7"/>
+            <w:rFonts w:cs="Arial"/>
+            <w:sz w:val="28"/>
+            <w:szCs w:val="28"/>
+            <w:lang w:val="en-US"/>
+          </w:rPr>
+          <w:t>single responsibility principle</w:t>
+        </w:r>
+      </w:hyperlink>
       <w:r>
         <w:rPr>
           <w:rFonts w:cs="Arial"/>
@@ -1263,7 +1211,7 @@
         </w:rPr>
         <w:t xml:space="preserve"> like </w:t>
       </w:r>
-      <w:hyperlink r:id="rId6" w:tgtFrame="_blank" w:history="1">
+      <w:hyperlink r:id="rId8" w:tgtFrame="_blank" w:history="1">
         <w:r>
           <w:rPr>
             <w:rStyle w:val="a7"/>
@@ -1521,7 +1469,7 @@
         </w:rPr>
         <w:t xml:space="preserve"> seeing errors when trying to install a package globally, feel free to check out </w:t>
       </w:r>
-      <w:hyperlink r:id="rId7" w:tgtFrame="_blank" w:history="1">
+      <w:hyperlink r:id="rId9" w:tgtFrame="_blank" w:history="1">
         <w:r>
           <w:rPr>
             <w:rStyle w:val="a7"/>
@@ -2798,38 +2746,18 @@
         </w:rPr>
         <w:t xml:space="preserve"> in our app, we need to install </w:t>
       </w:r>
-      <w:r>
-        <w:fldChar w:fldCharType="begin"/>
-      </w:r>
-      <w:r>
-        <w:rPr>
-          <w:lang w:val="en-US"/>
-        </w:rPr>
-        <w:instrText xml:space="preserve"> HYPERLINK "https://facebook.github.io/react/docs/typechecking-with-proptypes.html" \t "_blank" </w:instrText>
-      </w:r>
-      <w:r>
-        <w:fldChar w:fldCharType="separate"/>
-      </w:r>
-      <w:r>
-        <w:rPr>
-          <w:rStyle w:val="a7"/>
-          <w:rFonts w:cs="Arial"/>
-          <w:sz w:val="28"/>
-          <w:szCs w:val="28"/>
-          <w:lang w:val="en-US"/>
-        </w:rPr>
-        <w:t>prop-types</w:t>
-      </w:r>
-      <w:r>
-        <w:rPr>
-          <w:rStyle w:val="a7"/>
-          <w:rFonts w:cs="Arial"/>
-          <w:sz w:val="28"/>
-          <w:szCs w:val="28"/>
-          <w:lang w:val="en-US"/>
-        </w:rPr>
-        <w:fldChar w:fldCharType="end"/>
-      </w:r>
+      <w:hyperlink r:id="rId10" w:tgtFrame="_blank" w:history="1">
+        <w:r>
+          <w:rPr>
+            <w:rStyle w:val="a7"/>
+            <w:rFonts w:cs="Arial"/>
+            <w:sz w:val="28"/>
+            <w:szCs w:val="28"/>
+            <w:lang w:val="en-US"/>
+          </w:rPr>
+          <w:t>prop-types</w:t>
+        </w:r>
+      </w:hyperlink>
       <w:r>
         <w:rPr>
           <w:rFonts w:cs="Arial"/>
@@ -2892,38 +2820,18 @@
         </w:rPr>
         <w:t>Alternatively, if you have been using </w:t>
       </w:r>
-      <w:r>
-        <w:fldChar w:fldCharType="begin"/>
-      </w:r>
-      <w:r>
-        <w:rPr>
-          <w:lang w:val="en-US"/>
-        </w:rPr>
-        <w:instrText xml:space="preserve"> HYPERLINK "https://www.npmjs.com/package/yarn" \t "_blank" </w:instrText>
-      </w:r>
-      <w:r>
-        <w:fldChar w:fldCharType="separate"/>
-      </w:r>
-      <w:r>
-        <w:rPr>
-          <w:rStyle w:val="a7"/>
-          <w:rFonts w:cs="Arial"/>
-          <w:sz w:val="28"/>
-          <w:szCs w:val="28"/>
-          <w:lang w:val="en-US"/>
-        </w:rPr>
-        <w:t>yarn</w:t>
-      </w:r>
-      <w:r>
-        <w:rPr>
-          <w:rStyle w:val="a7"/>
-          <w:rFonts w:cs="Arial"/>
-          <w:sz w:val="28"/>
-          <w:szCs w:val="28"/>
-          <w:lang w:val="en-US"/>
-        </w:rPr>
-        <w:fldChar w:fldCharType="end"/>
-      </w:r>
+      <w:hyperlink r:id="rId11" w:tgtFrame="_blank" w:history="1">
+        <w:r>
+          <w:rPr>
+            <w:rStyle w:val="a7"/>
+            <w:rFonts w:cs="Arial"/>
+            <w:sz w:val="28"/>
+            <w:szCs w:val="28"/>
+            <w:lang w:val="en-US"/>
+          </w:rPr>
+          <w:t>yarn</w:t>
+        </w:r>
+      </w:hyperlink>
       <w:r>
         <w:rPr>
           <w:rFonts w:cs="Arial"/>
@@ -3859,7 +3767,7 @@
           <w:color w:val="212529"/>
         </w:rPr>
       </w:pPr>
-      <w:hyperlink r:id="rId8" w:tgtFrame="_blank" w:history="1">
+      <w:hyperlink r:id="rId12" w:tgtFrame="_blank" w:history="1">
         <w:proofErr w:type="spellStart"/>
         <w:r>
           <w:rPr>
@@ -3885,7 +3793,7 @@
           <w:color w:val="212529"/>
         </w:rPr>
       </w:pPr>
-      <w:hyperlink r:id="rId9" w:tgtFrame="_blank" w:history="1">
+      <w:hyperlink r:id="rId13" w:tgtFrame="_blank" w:history="1">
         <w:proofErr w:type="spellStart"/>
         <w:r>
           <w:rPr>
@@ -4327,38 +4235,18 @@
         </w:rPr>
         <w:t>The </w:t>
       </w:r>
-      <w:r>
-        <w:fldChar w:fldCharType="begin"/>
-      </w:r>
-      <w:r>
-        <w:rPr>
-          <w:lang w:val="en-US"/>
-        </w:rPr>
-        <w:instrText xml:space="preserve"> HYPERLINK "https://reactjs.org/docs/react-component.html" \l "shouldcomponentupdate" \t "_blank" </w:instrText>
-      </w:r>
-      <w:r>
-        <w:fldChar w:fldCharType="separate"/>
-      </w:r>
-      <w:r>
-        <w:rPr>
-          <w:rStyle w:val="a7"/>
-          <w:rFonts w:cs="Arial"/>
-          <w:sz w:val="28"/>
-          <w:szCs w:val="28"/>
-          <w:lang w:val="en-US"/>
-        </w:rPr>
-        <w:t>React documentation</w:t>
-      </w:r>
-      <w:r>
-        <w:rPr>
-          <w:rStyle w:val="a7"/>
-          <w:rFonts w:cs="Arial"/>
-          <w:sz w:val="28"/>
-          <w:szCs w:val="28"/>
-          <w:lang w:val="en-US"/>
-        </w:rPr>
-        <w:fldChar w:fldCharType="end"/>
-      </w:r>
+      <w:hyperlink r:id="rId14" w:anchor="shouldcomponentupdate" w:tgtFrame="_blank" w:history="1">
+        <w:r>
+          <w:rPr>
+            <w:rStyle w:val="a7"/>
+            <w:rFonts w:cs="Arial"/>
+            <w:sz w:val="28"/>
+            <w:szCs w:val="28"/>
+            <w:lang w:val="en-US"/>
+          </w:rPr>
+          <w:t>React documentation</w:t>
+        </w:r>
+      </w:hyperlink>
       <w:r>
         <w:rPr>
           <w:rFonts w:cs="Arial"/>
@@ -5249,38 +5137,18 @@
         </w:rPr>
         <w:t>To use React Router in our app, we need to install </w:t>
       </w:r>
-      <w:r>
-        <w:fldChar w:fldCharType="begin"/>
-      </w:r>
-      <w:r>
-        <w:rPr>
-          <w:lang w:val="en-US"/>
-        </w:rPr>
-        <w:instrText xml:space="preserve"> HYPERLINK "https://www.npmjs.com/package/react-router-dom" \t "_blank" </w:instrText>
-      </w:r>
-      <w:r>
-        <w:fldChar w:fldCharType="separate"/>
-      </w:r>
-      <w:r>
-        <w:rPr>
-          <w:rStyle w:val="a7"/>
-          <w:rFonts w:cs="Arial"/>
-          <w:sz w:val="28"/>
-          <w:szCs w:val="28"/>
-          <w:lang w:val="en-US"/>
-        </w:rPr>
-        <w:t>react-router-dom</w:t>
-      </w:r>
-      <w:r>
-        <w:rPr>
-          <w:rStyle w:val="a7"/>
-          <w:rFonts w:cs="Arial"/>
-          <w:sz w:val="28"/>
-          <w:szCs w:val="28"/>
-          <w:lang w:val="en-US"/>
-        </w:rPr>
-        <w:fldChar w:fldCharType="end"/>
-      </w:r>
+      <w:hyperlink r:id="rId15" w:tgtFrame="_blank" w:history="1">
+        <w:r>
+          <w:rPr>
+            <w:rStyle w:val="a7"/>
+            <w:rFonts w:cs="Arial"/>
+            <w:sz w:val="28"/>
+            <w:szCs w:val="28"/>
+            <w:lang w:val="en-US"/>
+          </w:rPr>
+          <w:t>react-router-dom</w:t>
+        </w:r>
+      </w:hyperlink>
       <w:r>
         <w:rPr>
           <w:rFonts w:cs="Arial"/>
@@ -5414,7 +5282,7 @@
         </w:rPr>
         <w:t> comes from the </w:t>
       </w:r>
-      <w:hyperlink r:id="rId10" w:tgtFrame="_blank" w:history="1">
+      <w:hyperlink r:id="rId16" w:tgtFrame="_blank" w:history="1">
         <w:r>
           <w:rPr>
             <w:rStyle w:val="a7"/>
@@ -6484,7 +6352,7 @@
         </w:rPr>
         <w:t xml:space="preserve"> use the </w:t>
       </w:r>
-      <w:hyperlink r:id="rId11" w:tgtFrame="_blank" w:history="1">
+      <w:hyperlink r:id="rId17" w:tgtFrame="_blank" w:history="1">
         <w:r>
           <w:rPr>
             <w:rStyle w:val="a7"/>
@@ -10499,7 +10367,7 @@
           <w:color w:val="212529"/>
         </w:rPr>
       </w:pPr>
-      <w:hyperlink r:id="rId12" w:tgtFrame="_blank" w:history="1">
+      <w:hyperlink r:id="rId18" w:tgtFrame="_blank" w:history="1">
         <w:proofErr w:type="spellStart"/>
         <w:r>
           <w:rPr>
@@ -10525,7 +10393,7 @@
           <w:color w:val="212529"/>
         </w:rPr>
       </w:pPr>
-      <w:hyperlink r:id="rId13" w:tgtFrame="_blank" w:history="1">
+      <w:hyperlink r:id="rId19" w:tgtFrame="_blank" w:history="1">
         <w:proofErr w:type="spellStart"/>
         <w:r>
           <w:rPr>
@@ -10551,7 +10419,7 @@
           <w:color w:val="212529"/>
         </w:rPr>
       </w:pPr>
-      <w:hyperlink r:id="rId14" w:tgtFrame="_blank" w:history="1">
+      <w:hyperlink r:id="rId20" w:tgtFrame="_blank" w:history="1">
         <w:proofErr w:type="spellStart"/>
         <w:r>
           <w:rPr>
@@ -10796,36 +10664,17 @@
           <w:lang w:val="en-US"/>
         </w:rPr>
       </w:pPr>
-      <w:r>
-        <w:fldChar w:fldCharType="begin"/>
-      </w:r>
-      <w:r>
-        <w:rPr>
-          <w:lang w:val="en-US"/>
-        </w:rPr>
-        <w:instrText xml:space="preserve"> HYPERLINK "https://reactjs.org/docs/refs-and-the-dom.html" \l "callback-refs" \t "_blank" </w:instrText>
-      </w:r>
-      <w:r>
-        <w:fldChar w:fldCharType="separate"/>
-      </w:r>
-      <w:r>
-        <w:rPr>
-          <w:rStyle w:val="a7"/>
-          <w:rFonts w:ascii="Segoe UI" w:hAnsi="Segoe UI" w:cs="Segoe UI"/>
-          <w:color w:val="007BFF"/>
-          <w:lang w:val="en-US"/>
-        </w:rPr>
-        <w:t>Refs provide a way to access DOM nodes or React elements created in the render method.</w:t>
-      </w:r>
-      <w:r>
-        <w:rPr>
-          <w:rStyle w:val="a7"/>
-          <w:rFonts w:ascii="Segoe UI" w:hAnsi="Segoe UI" w:cs="Segoe UI"/>
-          <w:color w:val="007BFF"/>
-          <w:lang w:val="en-US"/>
-        </w:rPr>
-        <w:fldChar w:fldCharType="end"/>
-      </w:r>
+      <w:hyperlink r:id="rId21" w:anchor="callback-refs" w:tgtFrame="_blank" w:history="1">
+        <w:r>
+          <w:rPr>
+            <w:rStyle w:val="a7"/>
+            <w:rFonts w:ascii="Segoe UI" w:hAnsi="Segoe UI" w:cs="Segoe UI"/>
+            <w:color w:val="007BFF"/>
+            <w:lang w:val="en-US"/>
+          </w:rPr>
+          <w:t>Refs provide a way to access DOM nodes or React elements created in the render method.</w:t>
+        </w:r>
+      </w:hyperlink>
     </w:p>
     <w:p>
       <w:pPr>
@@ -10868,36 +10717,17 @@
         </w:rPr>
         <w:t>The </w:t>
       </w:r>
-      <w:r>
-        <w:fldChar w:fldCharType="begin"/>
-      </w:r>
-      <w:r>
-        <w:rPr>
-          <w:lang w:val="en-US"/>
-        </w:rPr>
-        <w:instrText xml:space="preserve"> HYPERLINK "https://reactjs.org/docs/refs-and-the-dom.html" \l "callback-refs" \t "_blank" </w:instrText>
-      </w:r>
-      <w:r>
-        <w:fldChar w:fldCharType="separate"/>
-      </w:r>
-      <w:r>
-        <w:rPr>
-          <w:rStyle w:val="a7"/>
-          <w:rFonts w:ascii="Segoe UI" w:hAnsi="Segoe UI" w:cs="Segoe UI"/>
-          <w:color w:val="007BFF"/>
-          <w:lang w:val="en-US"/>
-        </w:rPr>
-        <w:t>docs</w:t>
-      </w:r>
-      <w:r>
-        <w:rPr>
-          <w:rStyle w:val="a7"/>
-          <w:rFonts w:ascii="Segoe UI" w:hAnsi="Segoe UI" w:cs="Segoe UI"/>
-          <w:color w:val="007BFF"/>
-          <w:lang w:val="en-US"/>
-        </w:rPr>
-        <w:fldChar w:fldCharType="end"/>
-      </w:r>
+      <w:hyperlink r:id="rId22" w:anchor="callback-refs" w:tgtFrame="_blank" w:history="1">
+        <w:r>
+          <w:rPr>
+            <w:rStyle w:val="a7"/>
+            <w:rFonts w:ascii="Segoe UI" w:hAnsi="Segoe UI" w:cs="Segoe UI"/>
+            <w:color w:val="007BFF"/>
+            <w:lang w:val="en-US"/>
+          </w:rPr>
+          <w:t>docs</w:t>
+        </w:r>
+      </w:hyperlink>
       <w:r>
         <w:rPr>
           <w:rFonts w:ascii="Segoe UI" w:hAnsi="Segoe UI" w:cs="Segoe UI"/>
@@ -12128,7 +11958,7 @@
           <w:lang w:val="en-US"/>
         </w:rPr>
       </w:pPr>
-      <w:hyperlink r:id="rId15" w:anchor="callback-refs" w:tgtFrame="_blank" w:history="1">
+      <w:hyperlink r:id="rId23" w:anchor="callback-refs" w:tgtFrame="_blank" w:history="1">
         <w:r>
           <w:rPr>
             <w:rStyle w:val="a7"/>
@@ -12288,7 +12118,7 @@
           <w:lang w:val="en-US"/>
         </w:rPr>
       </w:pPr>
-      <w:hyperlink r:id="rId16" w:anchor="componentdidmount" w:tgtFrame="_blank" w:history="1">
+      <w:hyperlink r:id="rId24" w:anchor="componentdidmount" w:tgtFrame="_blank" w:history="1">
         <w:proofErr w:type="spellStart"/>
         <w:proofErr w:type="gramStart"/>
         <w:r>
@@ -12385,7 +12215,7 @@
           <w:lang w:val="en-US"/>
         </w:rPr>
       </w:pPr>
-      <w:hyperlink r:id="rId17" w:anchor="forceupdate" w:tgtFrame="_blank" w:history="1">
+      <w:hyperlink r:id="rId25" w:anchor="forceupdate" w:tgtFrame="_blank" w:history="1">
         <w:r>
           <w:rPr>
             <w:rStyle w:val="a7"/>
@@ -12467,7 +12297,7 @@
           <w:lang w:val="en-US"/>
         </w:rPr>
       </w:pPr>
-      <w:hyperlink r:id="rId18" w:anchor="forceupdate" w:tgtFrame="_blank" w:history="1">
+      <w:hyperlink r:id="rId26" w:anchor="forceupdate" w:tgtFrame="_blank" w:history="1">
         <w:r>
           <w:rPr>
             <w:rStyle w:val="a7"/>
@@ -13990,53 +13820,28 @@
           <w:lang w:val="en-US"/>
         </w:rPr>
       </w:pPr>
-      <w:r>
-        <w:fldChar w:fldCharType="begin"/>
-      </w:r>
-      <w:r>
-        <w:rPr>
-          <w:lang w:val="en-US"/>
-        </w:rPr>
-        <w:instrText xml:space="preserve"> HYPERLINK "https://github.com/redu</w:instrText>
-      </w:r>
-      <w:r>
-        <w:rPr>
-          <w:lang w:val="en-US"/>
-        </w:rPr>
-        <w:instrText xml:space="preserve">x-utilities/redux-promise" \t "_blank" </w:instrText>
-      </w:r>
-      <w:r>
-        <w:fldChar w:fldCharType="separate"/>
-      </w:r>
-      <w:proofErr w:type="spellStart"/>
-      <w:r>
-        <w:rPr>
-          <w:rStyle w:val="a7"/>
-          <w:rFonts w:ascii="Segoe UI" w:hAnsi="Segoe UI" w:cs="Segoe UI"/>
-          <w:color w:val="007BFF"/>
-          <w:lang w:val="en-US"/>
-        </w:rPr>
-        <w:t>Redux</w:t>
-      </w:r>
-      <w:proofErr w:type="spellEnd"/>
-      <w:r>
-        <w:rPr>
-          <w:rStyle w:val="a7"/>
-          <w:rFonts w:ascii="Segoe UI" w:hAnsi="Segoe UI" w:cs="Segoe UI"/>
-          <w:color w:val="007BFF"/>
-          <w:lang w:val="en-US"/>
-        </w:rPr>
-        <w:t xml:space="preserve"> Promise</w:t>
-      </w:r>
-      <w:r>
-        <w:rPr>
-          <w:rStyle w:val="a7"/>
-          <w:rFonts w:ascii="Segoe UI" w:hAnsi="Segoe UI" w:cs="Segoe UI"/>
-          <w:color w:val="007BFF"/>
-          <w:lang w:val="en-US"/>
-        </w:rPr>
-        <w:fldChar w:fldCharType="end"/>
-      </w:r>
+      <w:hyperlink r:id="rId27" w:tgtFrame="_blank" w:history="1">
+        <w:proofErr w:type="spellStart"/>
+        <w:r>
+          <w:rPr>
+            <w:rStyle w:val="a7"/>
+            <w:rFonts w:ascii="Segoe UI" w:hAnsi="Segoe UI" w:cs="Segoe UI"/>
+            <w:color w:val="007BFF"/>
+            <w:lang w:val="en-US"/>
+          </w:rPr>
+          <w:t>Redux</w:t>
+        </w:r>
+        <w:proofErr w:type="spellEnd"/>
+        <w:r>
+          <w:rPr>
+            <w:rStyle w:val="a7"/>
+            <w:rFonts w:ascii="Segoe UI" w:hAnsi="Segoe UI" w:cs="Segoe UI"/>
+            <w:color w:val="007BFF"/>
+            <w:lang w:val="en-US"/>
+          </w:rPr>
+          <w:t xml:space="preserve"> Promise</w:t>
+        </w:r>
+      </w:hyperlink>
       <w:r>
         <w:rPr>
           <w:rFonts w:ascii="Segoe UI" w:hAnsi="Segoe UI" w:cs="Segoe UI"/>
@@ -14060,47 +13865,28 @@
           <w:lang w:val="en-US"/>
         </w:rPr>
       </w:pPr>
-      <w:r>
-        <w:fldChar w:fldCharType="begin"/>
-      </w:r>
-      <w:r>
-        <w:rPr>
-          <w:lang w:val="en-US"/>
-        </w:rPr>
-        <w:instrText xml:space="preserve"> HYPERLINK "https://github.com/redux-saga/redux-saga" \t "_blank" </w:instrText>
-      </w:r>
-      <w:r>
-        <w:fldChar w:fldCharType="separate"/>
-      </w:r>
-      <w:proofErr w:type="spellStart"/>
-      <w:r>
-        <w:rPr>
-          <w:rStyle w:val="a7"/>
-          <w:rFonts w:ascii="Segoe UI" w:hAnsi="Segoe UI" w:cs="Segoe UI"/>
-          <w:color w:val="007BFF"/>
-          <w:lang w:val="en-US"/>
-        </w:rPr>
-        <w:t>Redux</w:t>
-      </w:r>
-      <w:proofErr w:type="spellEnd"/>
-      <w:r>
-        <w:rPr>
-          <w:rStyle w:val="a7"/>
-          <w:rFonts w:ascii="Segoe UI" w:hAnsi="Segoe UI" w:cs="Segoe UI"/>
-          <w:color w:val="007BFF"/>
-          <w:lang w:val="en-US"/>
-        </w:rPr>
-        <w:t xml:space="preserve"> Saga</w:t>
-      </w:r>
-      <w:r>
-        <w:rPr>
-          <w:rStyle w:val="a7"/>
-          <w:rFonts w:ascii="Segoe UI" w:hAnsi="Segoe UI" w:cs="Segoe UI"/>
-          <w:color w:val="007BFF"/>
-          <w:lang w:val="en-US"/>
-        </w:rPr>
-        <w:fldChar w:fldCharType="end"/>
-      </w:r>
+      <w:hyperlink r:id="rId28" w:tgtFrame="_blank" w:history="1">
+        <w:proofErr w:type="spellStart"/>
+        <w:r>
+          <w:rPr>
+            <w:rStyle w:val="a7"/>
+            <w:rFonts w:ascii="Segoe UI" w:hAnsi="Segoe UI" w:cs="Segoe UI"/>
+            <w:color w:val="007BFF"/>
+            <w:lang w:val="en-US"/>
+          </w:rPr>
+          <w:t>Redux</w:t>
+        </w:r>
+        <w:proofErr w:type="spellEnd"/>
+        <w:r>
+          <w:rPr>
+            <w:rStyle w:val="a7"/>
+            <w:rFonts w:ascii="Segoe UI" w:hAnsi="Segoe UI" w:cs="Segoe UI"/>
+            <w:color w:val="007BFF"/>
+            <w:lang w:val="en-US"/>
+          </w:rPr>
+          <w:t xml:space="preserve"> Saga</w:t>
+        </w:r>
+      </w:hyperlink>
       <w:r>
         <w:rPr>
           <w:rFonts w:ascii="Segoe UI" w:hAnsi="Segoe UI" w:cs="Segoe UI"/>
@@ -16120,6 +15906,7 @@
           <w:rStyle w:val="HTML"/>
           <w:rFonts w:ascii="Consolas" w:hAnsi="Consolas" w:cs="Consolas"/>
           <w:color w:val="FAFAFA"/>
+          <w:lang w:val="en-US"/>
         </w:rPr>
       </w:pPr>
       <w:r>
@@ -16136,6 +15923,7 @@
           <w:rStyle w:val="HTML"/>
           <w:rFonts w:ascii="Consolas" w:hAnsi="Consolas" w:cs="Consolas"/>
           <w:color w:val="FAFAFA"/>
+          <w:lang w:val="en-US"/>
         </w:rPr>
         <w:t>);</w:t>
       </w:r>
@@ -16148,13 +15936,15 @@
           <w:rStyle w:val="HTML"/>
           <w:rFonts w:ascii="Consolas" w:hAnsi="Consolas" w:cs="Consolas"/>
           <w:color w:val="FAFAFA"/>
-        </w:rPr>
-      </w:pPr>
-      <w:r>
-        <w:rPr>
-          <w:rStyle w:val="HTML"/>
-          <w:rFonts w:ascii="Consolas" w:hAnsi="Consolas" w:cs="Consolas"/>
-          <w:color w:val="FAFAFA"/>
+          <w:lang w:val="en-US"/>
+        </w:rPr>
+      </w:pPr>
+      <w:r>
+        <w:rPr>
+          <w:rStyle w:val="HTML"/>
+          <w:rFonts w:ascii="Consolas" w:hAnsi="Consolas" w:cs="Consolas"/>
+          <w:color w:val="FAFAFA"/>
+          <w:lang w:val="en-US"/>
         </w:rPr>
         <w:t xml:space="preserve">  }    </w:t>
       </w:r>
@@ -16167,13 +15957,15 @@
           <w:rStyle w:val="HTML"/>
           <w:rFonts w:ascii="Consolas" w:hAnsi="Consolas" w:cs="Consolas"/>
           <w:color w:val="FAFAFA"/>
-        </w:rPr>
-      </w:pPr>
-      <w:r>
-        <w:rPr>
-          <w:rStyle w:val="HTML"/>
-          <w:rFonts w:ascii="Consolas" w:hAnsi="Consolas" w:cs="Consolas"/>
-          <w:color w:val="FAFAFA"/>
+          <w:lang w:val="en-US"/>
+        </w:rPr>
+      </w:pPr>
+      <w:r>
+        <w:rPr>
+          <w:rStyle w:val="HTML"/>
+          <w:rFonts w:ascii="Consolas" w:hAnsi="Consolas" w:cs="Consolas"/>
+          <w:color w:val="FAFAFA"/>
+          <w:lang w:val="en-US"/>
         </w:rPr>
         <w:t>}</w:t>
       </w:r>
@@ -16186,6 +15978,7 @@
           <w:rStyle w:val="HTML"/>
           <w:rFonts w:ascii="Consolas" w:hAnsi="Consolas" w:cs="Consolas"/>
           <w:color w:val="FAFAFA"/>
+          <w:lang w:val="en-US"/>
         </w:rPr>
       </w:pPr>
     </w:p>
@@ -16200,15 +15993,28 @@
           <w:lang w:val="en-US"/>
         </w:rPr>
       </w:pPr>
-      <w:r>
-        <w:rPr>
-          <w:rStyle w:val="HTML"/>
-          <w:rFonts w:ascii="Consolas" w:hAnsi="Consolas" w:cs="Consolas"/>
-          <w:color w:val="FAFAFA"/>
-          <w:lang w:val="en-US"/>
-        </w:rPr>
-        <w:t>ReactDOM.render(</w:t>
-      </w:r>
+      <w:proofErr w:type="spellStart"/>
+      <w:proofErr w:type="gramStart"/>
+      <w:r>
+        <w:rPr>
+          <w:rStyle w:val="HTML"/>
+          <w:rFonts w:ascii="Consolas" w:hAnsi="Consolas" w:cs="Consolas"/>
+          <w:color w:val="FAFAFA"/>
+          <w:lang w:val="en-US"/>
+        </w:rPr>
+        <w:t>ReactDOM.render</w:t>
+      </w:r>
+      <w:proofErr w:type="spellEnd"/>
+      <w:r>
+        <w:rPr>
+          <w:rStyle w:val="HTML"/>
+          <w:rFonts w:ascii="Consolas" w:hAnsi="Consolas" w:cs="Consolas"/>
+          <w:color w:val="FAFAFA"/>
+          <w:lang w:val="en-US"/>
+        </w:rPr>
+        <w:t>(</w:t>
+      </w:r>
+      <w:proofErr w:type="gramEnd"/>
     </w:p>
     <w:p>
       <w:pPr>
@@ -16616,6 +16422,7 @@
         </w:rPr>
         <w:t> function right out of the box. </w:t>
       </w:r>
+      <w:proofErr w:type="gramStart"/>
       <w:r>
         <w:rPr>
           <w:rStyle w:val="HTML"/>
@@ -16627,7 +16434,21 @@
           <w:shd w:val="clear" w:color="auto" w:fill="2F3D48"/>
           <w:lang w:val="en-US"/>
         </w:rPr>
-        <w:t>connect()</w:t>
+        <w:t>connect(</w:t>
+      </w:r>
+      <w:proofErr w:type="gramEnd"/>
+      <w:r>
+        <w:rPr>
+          <w:rStyle w:val="HTML"/>
+          <w:rFonts w:ascii="Consolas" w:hAnsi="Consolas" w:cs="Consolas"/>
+          <w:color w:val="FFFFFF"/>
+          <w:sz w:val="21"/>
+          <w:szCs w:val="21"/>
+          <w:bdr w:val="single" w:sz="6" w:space="2" w:color="737B83" w:frame="1"/>
+          <w:shd w:val="clear" w:color="auto" w:fill="2F3D48"/>
+          <w:lang w:val="en-US"/>
+        </w:rPr>
+        <w:t>)</w:t>
       </w:r>
       <w:r>
         <w:rPr>
@@ -16637,7 +16458,7 @@
         </w:rPr>
         <w:t> is a higher-order function that takes in two arguments (as well as a few </w:t>
       </w:r>
-      <w:hyperlink r:id="rId19" w:anchor="connectmapstatetoprops-mapdispatchtoprops-mergeprops-options" w:tgtFrame="_blank" w:history="1">
+      <w:hyperlink r:id="rId29" w:anchor="connectmapstatetoprops-mapdispatchtoprops-mergeprops-options" w:tgtFrame="_blank" w:history="1">
         <w:r>
           <w:rPr>
             <w:rStyle w:val="a7"/>
@@ -16990,8 +16811,882 @@
           <w:lang w:val="en-US"/>
         </w:rPr>
       </w:pPr>
+    </w:p>
+    <w:p>
+      <w:pPr>
+        <w:shd w:val="clear" w:color="auto" w:fill="FFFFFF"/>
+        <w:spacing w:before="100" w:beforeAutospacing="1" w:after="100" w:afterAutospacing="1" w:line="240" w:lineRule="auto"/>
+        <w:jc w:val="center"/>
+        <w:rPr>
+          <w:rFonts w:ascii="Segoe UI" w:hAnsi="Segoe UI" w:cs="Segoe UI"/>
+          <w:b/>
+          <w:color w:val="212529"/>
+          <w:lang w:val="en-US"/>
+        </w:rPr>
+      </w:pPr>
+      <w:r>
+        <w:rPr>
+          <w:rFonts w:ascii="Segoe UI" w:hAnsi="Segoe UI" w:cs="Segoe UI"/>
+          <w:b/>
+          <w:color w:val="212529"/>
+          <w:lang w:val="en-US"/>
+        </w:rPr>
+        <w:lastRenderedPageBreak/>
+        <w:t xml:space="preserve">Lesson </w:t>
+      </w:r>
+      <w:r>
+        <w:rPr>
+          <w:rFonts w:ascii="Segoe UI" w:hAnsi="Segoe UI" w:cs="Segoe UI"/>
+          <w:b/>
+          <w:color w:val="212529"/>
+          <w:lang w:val="en-US"/>
+        </w:rPr>
+        <w:t>7</w:t>
+      </w:r>
+      <w:r>
+        <w:rPr>
+          <w:rFonts w:ascii="Segoe UI" w:hAnsi="Segoe UI" w:cs="Segoe UI"/>
+          <w:b/>
+          <w:color w:val="212529"/>
+          <w:lang w:val="en-US"/>
+        </w:rPr>
+        <w:t xml:space="preserve">: </w:t>
+      </w:r>
+      <w:r>
+        <w:rPr>
+          <w:rFonts w:ascii="Segoe UI" w:hAnsi="Segoe UI" w:cs="Segoe UI"/>
+          <w:b/>
+          <w:color w:val="212529"/>
+          <w:lang w:val="en-US"/>
+        </w:rPr>
+        <w:t xml:space="preserve">Real World </w:t>
+      </w:r>
+      <w:proofErr w:type="spellStart"/>
+      <w:r>
+        <w:rPr>
+          <w:rFonts w:ascii="Segoe UI" w:hAnsi="Segoe UI" w:cs="Segoe UI"/>
+          <w:b/>
+          <w:color w:val="212529"/>
+          <w:lang w:val="en-US"/>
+        </w:rPr>
+        <w:t>Redux</w:t>
+      </w:r>
+      <w:proofErr w:type="spellEnd"/>
+    </w:p>
+    <w:p>
+      <w:pPr>
+        <w:pStyle w:val="2"/>
+        <w:shd w:val="clear" w:color="auto" w:fill="FFFFFF"/>
+        <w:spacing w:before="0"/>
+        <w:rPr>
+          <w:rFonts w:ascii="Segoe UI" w:hAnsi="Segoe UI" w:cs="Segoe UI"/>
+          <w:color w:val="212529"/>
+          <w:lang w:val="en-US"/>
+        </w:rPr>
+      </w:pPr>
+      <w:r>
+        <w:rPr>
+          <w:rFonts w:ascii="Segoe UI" w:hAnsi="Segoe UI" w:cs="Segoe UI"/>
+          <w:b/>
+          <w:bCs/>
+          <w:color w:val="212529"/>
+          <w:lang w:val="en-US"/>
+        </w:rPr>
+        <w:t>A Guide for the Planning Stages of Your Project</w:t>
+      </w:r>
+    </w:p>
+    <w:p>
+      <w:pPr>
+        <w:numPr>
+          <w:ilvl w:val="0"/>
+          <w:numId w:val="17"/>
+        </w:numPr>
+        <w:shd w:val="clear" w:color="auto" w:fill="FFFFFF"/>
+        <w:spacing w:before="100" w:beforeAutospacing="1" w:after="100" w:afterAutospacing="1" w:line="240" w:lineRule="auto"/>
+        <w:rPr>
+          <w:rFonts w:ascii="Segoe UI" w:hAnsi="Segoe UI" w:cs="Segoe UI"/>
+          <w:color w:val="212529"/>
+          <w:lang w:val="en-US"/>
+        </w:rPr>
+      </w:pPr>
+      <w:r>
+        <w:rPr>
+          <w:rFonts w:ascii="Segoe UI" w:hAnsi="Segoe UI" w:cs="Segoe UI"/>
+          <w:color w:val="212529"/>
+          <w:lang w:val="en-US"/>
+        </w:rPr>
+        <w:t>Identify What Each View Should Look Like</w:t>
+      </w:r>
+    </w:p>
+    <w:p>
+      <w:pPr>
+        <w:numPr>
+          <w:ilvl w:val="0"/>
+          <w:numId w:val="18"/>
+        </w:numPr>
+        <w:shd w:val="clear" w:color="auto" w:fill="FFFFFF"/>
+        <w:spacing w:before="100" w:beforeAutospacing="1" w:after="100" w:afterAutospacing="1" w:line="240" w:lineRule="auto"/>
+        <w:rPr>
+          <w:rFonts w:ascii="Segoe UI" w:hAnsi="Segoe UI" w:cs="Segoe UI"/>
+          <w:color w:val="212529"/>
+          <w:lang w:val="en-US"/>
+        </w:rPr>
+      </w:pPr>
+      <w:r>
+        <w:rPr>
+          <w:rFonts w:ascii="Segoe UI" w:hAnsi="Segoe UI" w:cs="Segoe UI"/>
+          <w:color w:val="212529"/>
+          <w:lang w:val="en-US"/>
+        </w:rPr>
+        <w:t>Break Each View Into a Hierarchy of Components</w:t>
+      </w:r>
+    </w:p>
+    <w:p>
+      <w:pPr>
+        <w:numPr>
+          <w:ilvl w:val="0"/>
+          <w:numId w:val="18"/>
+        </w:numPr>
+        <w:shd w:val="clear" w:color="auto" w:fill="FFFFFF"/>
+        <w:spacing w:before="100" w:beforeAutospacing="1" w:after="100" w:afterAutospacing="1" w:line="240" w:lineRule="auto"/>
+        <w:rPr>
+          <w:rFonts w:ascii="Segoe UI" w:hAnsi="Segoe UI" w:cs="Segoe UI"/>
+          <w:color w:val="212529"/>
+          <w:lang w:val="en-US"/>
+        </w:rPr>
+      </w:pPr>
+      <w:r>
+        <w:rPr>
+          <w:rFonts w:ascii="Segoe UI" w:hAnsi="Segoe UI" w:cs="Segoe UI"/>
+          <w:color w:val="212529"/>
+          <w:lang w:val="en-US"/>
+        </w:rPr>
+        <w:t>Determine What Events Happen in the App</w:t>
+      </w:r>
+    </w:p>
+    <w:p>
+      <w:pPr>
+        <w:numPr>
+          <w:ilvl w:val="0"/>
+          <w:numId w:val="18"/>
+        </w:numPr>
+        <w:shd w:val="clear" w:color="auto" w:fill="FFFFFF"/>
+        <w:spacing w:before="100" w:beforeAutospacing="1" w:after="100" w:afterAutospacing="1" w:line="240" w:lineRule="auto"/>
+        <w:rPr>
+          <w:rFonts w:ascii="Segoe UI" w:hAnsi="Segoe UI" w:cs="Segoe UI"/>
+          <w:color w:val="212529"/>
+          <w:lang w:val="en-US"/>
+        </w:rPr>
+      </w:pPr>
+      <w:r>
+        <w:rPr>
+          <w:rFonts w:ascii="Segoe UI" w:hAnsi="Segoe UI" w:cs="Segoe UI"/>
+          <w:color w:val="212529"/>
+          <w:lang w:val="en-US"/>
+        </w:rPr>
+        <w:t>Determine What Data Lives in the Store</w:t>
+      </w:r>
+    </w:p>
+    <w:p>
+      <w:pPr>
+        <w:pStyle w:val="2"/>
+        <w:shd w:val="clear" w:color="auto" w:fill="FFFFFF"/>
+        <w:rPr>
+          <w:rFonts w:ascii="Bender-bold" w:hAnsi="Bender-bold"/>
+          <w:caps/>
+          <w:color w:val="0A0A0A"/>
+          <w:lang w:val="en-US"/>
+        </w:rPr>
+      </w:pPr>
+      <w:r>
+        <w:rPr>
+          <w:rFonts w:ascii="Segoe UI" w:hAnsi="Segoe UI" w:cs="Segoe UI"/>
+          <w:b/>
+          <w:color w:val="212529"/>
+          <w:lang w:val="en-US"/>
+        </w:rPr>
+        <w:t xml:space="preserve">Use </w:t>
+      </w:r>
+      <w:r>
+        <w:rPr>
+          <w:rFonts w:ascii="Bender-bold" w:hAnsi="Bender-bold"/>
+          <w:b/>
+          <w:bCs/>
+          <w:caps/>
+          <w:color w:val="0A0A0A"/>
+        </w:rPr>
+        <w:fldChar w:fldCharType="begin"/>
+      </w:r>
+      <w:r>
+        <w:rPr>
+          <w:rFonts w:ascii="Bender-bold" w:hAnsi="Bender-bold"/>
+          <w:b/>
+          <w:bCs/>
+          <w:caps/>
+          <w:color w:val="0A0A0A"/>
+          <w:lang w:val="en-US"/>
+        </w:rPr>
+        <w:instrText xml:space="preserve"> HYPERLINK "https://ninjamock.com/" \t "_blank" </w:instrText>
+      </w:r>
+      <w:r>
+        <w:rPr>
+          <w:rFonts w:ascii="Bender-bold" w:hAnsi="Bender-bold"/>
+          <w:b/>
+          <w:bCs/>
+          <w:caps/>
+          <w:color w:val="0A0A0A"/>
+        </w:rPr>
+        <w:fldChar w:fldCharType="separate"/>
+      </w:r>
+      <w:r>
+        <w:rPr>
+          <w:rStyle w:val="a7"/>
+          <w:rFonts w:ascii="Bender-bold" w:hAnsi="Bender-bold"/>
+          <w:b/>
+          <w:bCs/>
+          <w:caps/>
+          <w:color w:val="008DB1"/>
+          <w:lang w:val="en-US"/>
+        </w:rPr>
+        <w:t>NINJAMOCK</w:t>
+      </w:r>
+      <w:r>
+        <w:rPr>
+          <w:rFonts w:ascii="Bender-bold" w:hAnsi="Bender-bold"/>
+          <w:b/>
+          <w:bCs/>
+          <w:caps/>
+          <w:color w:val="0A0A0A"/>
+        </w:rPr>
+        <w:fldChar w:fldCharType="end"/>
+      </w:r>
+      <w:r>
+        <w:rPr>
+          <w:rFonts w:ascii="Bender-bold" w:hAnsi="Bender-bold"/>
+          <w:b/>
+          <w:bCs/>
+          <w:caps/>
+          <w:color w:val="0A0A0A"/>
+          <w:lang w:val="en-US"/>
+        </w:rPr>
+        <w:t xml:space="preserve"> </w:t>
+      </w:r>
+      <w:r>
+        <w:rPr>
+          <w:rFonts w:ascii="Bender-bold" w:hAnsi="Bender-bold"/>
+          <w:b/>
+          <w:bCs/>
+          <w:caps/>
+          <w:color w:val="0A0A0A"/>
+        </w:rPr>
+        <w:fldChar w:fldCharType="begin"/>
+      </w:r>
+      <w:r>
+        <w:rPr>
+          <w:rFonts w:ascii="Bender-bold" w:hAnsi="Bender-bold"/>
+          <w:b/>
+          <w:bCs/>
+          <w:caps/>
+          <w:color w:val="0A0A0A"/>
+          <w:lang w:val="en-US"/>
+        </w:rPr>
+        <w:instrText xml:space="preserve"> HYPERLINK "https://www.invisionapp.com/" \t "_blank" </w:instrText>
+      </w:r>
+      <w:r>
+        <w:rPr>
+          <w:rFonts w:ascii="Bender-bold" w:hAnsi="Bender-bold"/>
+          <w:b/>
+          <w:bCs/>
+          <w:caps/>
+          <w:color w:val="0A0A0A"/>
+        </w:rPr>
+        <w:fldChar w:fldCharType="separate"/>
+      </w:r>
+      <w:r>
+        <w:rPr>
+          <w:rStyle w:val="a7"/>
+          <w:rFonts w:ascii="Bender-bold" w:hAnsi="Bender-bold"/>
+          <w:b/>
+          <w:bCs/>
+          <w:caps/>
+          <w:color w:val="008DB1"/>
+          <w:lang w:val="en-US"/>
+        </w:rPr>
+        <w:t>INVISION</w:t>
+      </w:r>
+      <w:r>
+        <w:rPr>
+          <w:rFonts w:ascii="Bender-bold" w:hAnsi="Bender-bold"/>
+          <w:b/>
+          <w:bCs/>
+          <w:caps/>
+          <w:color w:val="0A0A0A"/>
+        </w:rPr>
+        <w:fldChar w:fldCharType="end"/>
+      </w:r>
+      <w:r>
+        <w:rPr>
+          <w:rFonts w:ascii="Bender-bold" w:hAnsi="Bender-bold"/>
+          <w:b/>
+          <w:bCs/>
+          <w:caps/>
+          <w:color w:val="0A0A0A"/>
+          <w:lang w:val="en-US"/>
+        </w:rPr>
+        <w:t xml:space="preserve"> </w:t>
+      </w:r>
+      <w:r>
+        <w:rPr>
+          <w:rFonts w:ascii="Bender-bold" w:hAnsi="Bender-bold"/>
+          <w:b/>
+          <w:bCs/>
+          <w:caps/>
+          <w:color w:val="0A0A0A"/>
+        </w:rPr>
+        <w:fldChar w:fldCharType="begin"/>
+      </w:r>
+      <w:r>
+        <w:rPr>
+          <w:rFonts w:ascii="Bender-bold" w:hAnsi="Bender-bold"/>
+          <w:b/>
+          <w:bCs/>
+          <w:caps/>
+          <w:color w:val="0A0A0A"/>
+          <w:lang w:val="en-US"/>
+        </w:rPr>
+        <w:instrText xml:space="preserve"> HYPERLINK "https://mockup.io/about/" \t "_blank" </w:instrText>
+      </w:r>
+      <w:r>
+        <w:rPr>
+          <w:rFonts w:ascii="Bender-bold" w:hAnsi="Bender-bold"/>
+          <w:b/>
+          <w:bCs/>
+          <w:caps/>
+          <w:color w:val="0A0A0A"/>
+        </w:rPr>
+        <w:fldChar w:fldCharType="separate"/>
+      </w:r>
+      <w:r>
+        <w:rPr>
+          <w:rStyle w:val="a7"/>
+          <w:rFonts w:ascii="Bender-bold" w:hAnsi="Bender-bold"/>
+          <w:b/>
+          <w:bCs/>
+          <w:caps/>
+          <w:color w:val="008DB1"/>
+          <w:lang w:val="en-US"/>
+        </w:rPr>
+        <w:t>MOCKUP.IO</w:t>
+      </w:r>
+      <w:r>
+        <w:rPr>
+          <w:rFonts w:ascii="Bender-bold" w:hAnsi="Bender-bold"/>
+          <w:b/>
+          <w:bCs/>
+          <w:caps/>
+          <w:color w:val="0A0A0A"/>
+        </w:rPr>
+        <w:fldChar w:fldCharType="end"/>
+      </w:r>
+    </w:p>
+    <w:p>
+      <w:pPr>
+        <w:pStyle w:val="2"/>
+        <w:shd w:val="clear" w:color="auto" w:fill="FFFFFF"/>
+        <w:rPr>
+          <w:rFonts w:ascii="Bender-bold" w:hAnsi="Bender-bold"/>
+          <w:caps/>
+          <w:color w:val="0A0A0A"/>
+          <w:lang w:val="en-US"/>
+        </w:rPr>
+      </w:pPr>
+    </w:p>
+    <w:p>
+      <w:pPr>
+        <w:pStyle w:val="1"/>
+        <w:shd w:val="clear" w:color="auto" w:fill="FFFFFF"/>
+        <w:spacing w:before="0"/>
+        <w:rPr>
+          <w:rFonts w:ascii="Segoe UI" w:hAnsi="Segoe UI" w:cs="Segoe UI"/>
+          <w:color w:val="212529"/>
+          <w:lang w:val="en-US"/>
+        </w:rPr>
+      </w:pPr>
+      <w:r>
+        <w:rPr>
+          <w:rFonts w:ascii="Segoe UI" w:hAnsi="Segoe UI" w:cs="Segoe UI"/>
+          <w:b/>
+          <w:bCs/>
+          <w:color w:val="212529"/>
+          <w:lang w:val="en-US"/>
+        </w:rPr>
+        <w:t>Reducers</w:t>
+      </w:r>
+    </w:p>
+    <w:p>
+      <w:pPr>
+        <w:pStyle w:val="a8"/>
+        <w:shd w:val="clear" w:color="auto" w:fill="FFFFFF"/>
+        <w:spacing w:before="0" w:beforeAutospacing="0"/>
+        <w:rPr>
+          <w:rFonts w:ascii="Segoe UI" w:hAnsi="Segoe UI" w:cs="Segoe UI"/>
+          <w:color w:val="212529"/>
+          <w:lang w:val="en-US"/>
+        </w:rPr>
+      </w:pPr>
+      <w:r>
+        <w:rPr>
+          <w:rFonts w:ascii="Segoe UI" w:hAnsi="Segoe UI" w:cs="Segoe UI"/>
+          <w:color w:val="212529"/>
+          <w:lang w:val="en-US"/>
+        </w:rPr>
+        <w:t>A </w:t>
+      </w:r>
+      <w:proofErr w:type="spellStart"/>
+      <w:r>
+        <w:rPr>
+          <w:rFonts w:ascii="Segoe UI" w:hAnsi="Segoe UI" w:cs="Segoe UI"/>
+          <w:color w:val="212529"/>
+        </w:rPr>
+        <w:fldChar w:fldCharType="begin"/>
+      </w:r>
+      <w:proofErr w:type="spellEnd"/>
+      <w:r>
+        <w:rPr>
+          <w:rFonts w:ascii="Segoe UI" w:hAnsi="Segoe UI" w:cs="Segoe UI"/>
+          <w:color w:val="212529"/>
+          <w:lang w:val="en-US"/>
+        </w:rPr>
+        <w:instrText xml:space="preserve"> HYPERLINK "https://redux.js.org/basics/reducers" \t "_blank" </w:instrText>
+      </w:r>
+      <w:proofErr w:type="spellStart"/>
+      <w:r>
+        <w:rPr>
+          <w:rFonts w:ascii="Segoe UI" w:hAnsi="Segoe UI" w:cs="Segoe UI"/>
+          <w:color w:val="212529"/>
+        </w:rPr>
+        <w:fldChar w:fldCharType="separate"/>
+      </w:r>
+      <w:proofErr w:type="spellEnd"/>
+      <w:r>
+        <w:rPr>
+          <w:rStyle w:val="a7"/>
+          <w:color w:val="007BFF"/>
+          <w:lang w:val="en-US"/>
+        </w:rPr>
+        <w:t>Reducer</w:t>
+      </w:r>
+      <w:r>
+        <w:rPr>
+          <w:rFonts w:ascii="Segoe UI" w:hAnsi="Segoe UI" w:cs="Segoe UI"/>
+          <w:color w:val="212529"/>
+        </w:rPr>
+        <w:fldChar w:fldCharType="end"/>
+      </w:r>
+      <w:r>
+        <w:rPr>
+          <w:rFonts w:ascii="Segoe UI" w:hAnsi="Segoe UI" w:cs="Segoe UI"/>
+          <w:color w:val="212529"/>
+          <w:lang w:val="en-US"/>
+        </w:rPr>
+        <w:t> describes </w:t>
+      </w:r>
+      <w:r>
+        <w:rPr>
+          <w:rStyle w:val="a9"/>
+          <w:rFonts w:ascii="Segoe UI" w:hAnsi="Segoe UI" w:cs="Segoe UI"/>
+          <w:color w:val="212529"/>
+          <w:lang w:val="en-US"/>
+        </w:rPr>
+        <w:t>how</w:t>
+      </w:r>
+      <w:r>
+        <w:rPr>
+          <w:rFonts w:ascii="Segoe UI" w:hAnsi="Segoe UI" w:cs="Segoe UI"/>
+          <w:color w:val="212529"/>
+          <w:lang w:val="en-US"/>
+        </w:rPr>
+        <w:t> an application's state changes. You’ll often see the </w:t>
+      </w:r>
+      <w:proofErr w:type="spellStart"/>
+      <w:r>
+        <w:rPr>
+          <w:rFonts w:ascii="Segoe UI" w:hAnsi="Segoe UI" w:cs="Segoe UI"/>
+          <w:color w:val="212529"/>
+        </w:rPr>
+        <w:fldChar w:fldCharType="begin"/>
+      </w:r>
+      <w:proofErr w:type="spellEnd"/>
+      <w:r>
+        <w:rPr>
+          <w:rFonts w:ascii="Segoe UI" w:hAnsi="Segoe UI" w:cs="Segoe UI"/>
+          <w:color w:val="212529"/>
+          <w:lang w:val="en-US"/>
+        </w:rPr>
+        <w:instrText xml:space="preserve"> HYPERLINK "https://redux.js.org/recipes/using-object-spread-operator" \t "_blank" </w:instrText>
+      </w:r>
+      <w:proofErr w:type="spellStart"/>
+      <w:r>
+        <w:rPr>
+          <w:rFonts w:ascii="Segoe UI" w:hAnsi="Segoe UI" w:cs="Segoe UI"/>
+          <w:color w:val="212529"/>
+        </w:rPr>
+        <w:fldChar w:fldCharType="separate"/>
+      </w:r>
+      <w:proofErr w:type="spellEnd"/>
+      <w:r>
+        <w:rPr>
+          <w:rStyle w:val="a7"/>
+          <w:color w:val="007BFF"/>
+          <w:lang w:val="en-US"/>
+        </w:rPr>
+        <w:t>Object Spread Operator</w:t>
+      </w:r>
+      <w:r>
+        <w:rPr>
+          <w:rFonts w:ascii="Segoe UI" w:hAnsi="Segoe UI" w:cs="Segoe UI"/>
+          <w:color w:val="212529"/>
+        </w:rPr>
+        <w:fldChar w:fldCharType="end"/>
+      </w:r>
+      <w:r>
+        <w:rPr>
+          <w:rFonts w:ascii="Segoe UI" w:hAnsi="Segoe UI" w:cs="Segoe UI"/>
+          <w:color w:val="212529"/>
+          <w:lang w:val="en-US"/>
+        </w:rPr>
+        <w:t> (</w:t>
+      </w:r>
+      <w:r>
+        <w:rPr>
+          <w:rStyle w:val="HTML"/>
+          <w:rFonts w:ascii="Consolas" w:hAnsi="Consolas" w:cs="Consolas"/>
+          <w:color w:val="FFFFFF"/>
+          <w:sz w:val="21"/>
+          <w:szCs w:val="21"/>
+          <w:bdr w:val="single" w:sz="6" w:space="2" w:color="737B83" w:frame="1"/>
+          <w:shd w:val="clear" w:color="auto" w:fill="2F3D48"/>
+          <w:lang w:val="en-US"/>
+        </w:rPr>
+        <w:t>...</w:t>
+      </w:r>
+      <w:r>
+        <w:rPr>
+          <w:rFonts w:ascii="Segoe UI" w:hAnsi="Segoe UI" w:cs="Segoe UI"/>
+          <w:color w:val="212529"/>
+          <w:lang w:val="en-US"/>
+        </w:rPr>
+        <w:t>) used inside of a reducer because a reducer </w:t>
+      </w:r>
+      <w:r>
+        <w:rPr>
+          <w:rStyle w:val="a3"/>
+          <w:rFonts w:ascii="Segoe UI" w:hAnsi="Segoe UI" w:cs="Segoe UI"/>
+          <w:color w:val="212529"/>
+          <w:lang w:val="en-US"/>
+        </w:rPr>
+        <w:t>must return a </w:t>
+      </w:r>
+      <w:r>
+        <w:rPr>
+          <w:rStyle w:val="a9"/>
+          <w:rFonts w:ascii="Segoe UI" w:hAnsi="Segoe UI" w:cs="Segoe UI"/>
+          <w:b/>
+          <w:bCs/>
+          <w:color w:val="212529"/>
+          <w:lang w:val="en-US"/>
+        </w:rPr>
+        <w:t>new</w:t>
+      </w:r>
+      <w:r>
+        <w:rPr>
+          <w:rStyle w:val="a3"/>
+          <w:rFonts w:ascii="Segoe UI" w:hAnsi="Segoe UI" w:cs="Segoe UI"/>
+          <w:color w:val="212529"/>
+          <w:lang w:val="en-US"/>
+        </w:rPr>
+        <w:t> object</w:t>
+      </w:r>
+      <w:r>
+        <w:rPr>
+          <w:rFonts w:ascii="Segoe UI" w:hAnsi="Segoe UI" w:cs="Segoe UI"/>
+          <w:color w:val="212529"/>
+          <w:lang w:val="en-US"/>
+        </w:rPr>
+        <w:t> instead of mutating the old state. If you need a refresher on the spread operator, check out </w:t>
+      </w:r>
+      <w:proofErr w:type="spellStart"/>
+      <w:r>
+        <w:rPr>
+          <w:rFonts w:ascii="Segoe UI" w:hAnsi="Segoe UI" w:cs="Segoe UI"/>
+          <w:color w:val="212529"/>
+        </w:rPr>
+        <w:fldChar w:fldCharType="begin"/>
+      </w:r>
+      <w:proofErr w:type="spellEnd"/>
+      <w:r>
+        <w:rPr>
+          <w:rFonts w:ascii="Segoe UI" w:hAnsi="Segoe UI" w:cs="Segoe UI"/>
+          <w:color w:val="212529"/>
+          <w:lang w:val="en-US"/>
+        </w:rPr>
+        <w:instrText xml:space="preserve"> HYPERLINK "https://classroom.udacity.com/nanodegrees/nd019/parts/290ec447-6555-41bf-ac39-457220a09aae/modules/9c5b7af0-0943-4d6e-b672-520440885aba/lessons/42383e89-ac6a-491a-b7d0-198851287bbe/concepts/398d36e6-3393-4c50-b870-44a4dffb0ac4" \t "_blank" </w:instrText>
+      </w:r>
+      <w:proofErr w:type="spellStart"/>
+      <w:r>
+        <w:rPr>
+          <w:rFonts w:ascii="Segoe UI" w:hAnsi="Segoe UI" w:cs="Segoe UI"/>
+          <w:color w:val="212529"/>
+        </w:rPr>
+        <w:fldChar w:fldCharType="separate"/>
+      </w:r>
+      <w:proofErr w:type="spellEnd"/>
+      <w:r>
+        <w:rPr>
+          <w:rStyle w:val="a7"/>
+          <w:color w:val="007BFF"/>
+          <w:lang w:val="en-US"/>
+        </w:rPr>
+        <w:t>this ES6 lesson</w:t>
+      </w:r>
+      <w:r>
+        <w:rPr>
+          <w:rFonts w:ascii="Segoe UI" w:hAnsi="Segoe UI" w:cs="Segoe UI"/>
+          <w:color w:val="212529"/>
+        </w:rPr>
+        <w:fldChar w:fldCharType="end"/>
+      </w:r>
+      <w:r>
+        <w:rPr>
+          <w:rFonts w:ascii="Segoe UI" w:hAnsi="Segoe UI" w:cs="Segoe UI"/>
+          <w:color w:val="212529"/>
+          <w:lang w:val="en-US"/>
+        </w:rPr>
+        <w:t>.</w:t>
+      </w:r>
+    </w:p>
+    <w:p>
+      <w:pPr>
+        <w:pStyle w:val="a8"/>
+        <w:shd w:val="clear" w:color="auto" w:fill="FFFFFF"/>
+        <w:spacing w:before="0" w:beforeAutospacing="0"/>
+        <w:rPr>
+          <w:rFonts w:ascii="Segoe UI" w:hAnsi="Segoe UI" w:cs="Segoe UI"/>
+          <w:color w:val="212529"/>
+          <w:lang w:val="en-US"/>
+        </w:rPr>
+      </w:pPr>
+      <w:r>
+        <w:rPr>
+          <w:rFonts w:ascii="Segoe UI" w:hAnsi="Segoe UI" w:cs="Segoe UI"/>
+          <w:color w:val="212529"/>
+          <w:lang w:val="en-US"/>
+        </w:rPr>
+        <w:t>If you want to know </w:t>
+      </w:r>
+      <w:r>
+        <w:rPr>
+          <w:rStyle w:val="a9"/>
+          <w:rFonts w:ascii="Segoe UI" w:hAnsi="Segoe UI" w:cs="Segoe UI"/>
+          <w:color w:val="212529"/>
+          <w:lang w:val="en-US"/>
+        </w:rPr>
+        <w:t>why</w:t>
+      </w:r>
+      <w:r>
+        <w:rPr>
+          <w:rFonts w:ascii="Segoe UI" w:hAnsi="Segoe UI" w:cs="Segoe UI"/>
+          <w:color w:val="212529"/>
+          <w:lang w:val="en-US"/>
+        </w:rPr>
+        <w:t> Redux requires immutability, check out the </w:t>
+      </w:r>
+      <w:proofErr w:type="spellStart"/>
+      <w:r>
+        <w:rPr>
+          <w:rFonts w:ascii="Segoe UI" w:hAnsi="Segoe UI" w:cs="Segoe UI"/>
+          <w:color w:val="212529"/>
+        </w:rPr>
+        <w:fldChar w:fldCharType="begin"/>
+      </w:r>
+      <w:proofErr w:type="spellEnd"/>
+      <w:r>
+        <w:rPr>
+          <w:rFonts w:ascii="Segoe UI" w:hAnsi="Segoe UI" w:cs="Segoe UI"/>
+          <w:color w:val="212529"/>
+          <w:lang w:val="en-US"/>
+        </w:rPr>
+        <w:instrText xml:space="preserve"> HYPERLINK "https://redux.js.org/faq/immutable-data" \l "why-is-immutability-required" \t "_blank" </w:instrText>
+      </w:r>
+      <w:proofErr w:type="spellStart"/>
+      <w:r>
+        <w:rPr>
+          <w:rFonts w:ascii="Segoe UI" w:hAnsi="Segoe UI" w:cs="Segoe UI"/>
+          <w:color w:val="212529"/>
+        </w:rPr>
+        <w:fldChar w:fldCharType="separate"/>
+      </w:r>
+      <w:proofErr w:type="spellEnd"/>
+      <w:r>
+        <w:rPr>
+          <w:rStyle w:val="a7"/>
+          <w:color w:val="007BFF"/>
+          <w:lang w:val="en-US"/>
+        </w:rPr>
+        <w:t>Immutable Data Section of the docs:</w:t>
+      </w:r>
+      <w:r>
+        <w:rPr>
+          <w:rFonts w:ascii="Segoe UI" w:hAnsi="Segoe UI" w:cs="Segoe UI"/>
+          <w:color w:val="212529"/>
+        </w:rPr>
+        <w:fldChar w:fldCharType="end"/>
+      </w:r>
+      <w:r>
+        <w:rPr>
+          <w:rFonts w:ascii="Segoe UI" w:hAnsi="Segoe UI" w:cs="Segoe UI"/>
+          <w:color w:val="212529"/>
+          <w:lang w:val="en-US"/>
+        </w:rPr>
+        <w:t>.</w:t>
+      </w:r>
+    </w:p>
+    <w:p>
+      <w:pPr>
+        <w:pStyle w:val="a8"/>
+        <w:shd w:val="clear" w:color="auto" w:fill="FFFFFF"/>
+        <w:spacing w:before="0" w:beforeAutospacing="0"/>
+        <w:rPr>
+          <w:rFonts w:ascii="Segoe UI" w:hAnsi="Segoe UI" w:cs="Segoe UI"/>
+          <w:color w:val="212529"/>
+          <w:lang w:val="en-US"/>
+        </w:rPr>
+      </w:pPr>
+      <w:r>
+        <w:rPr>
+          <w:rFonts w:ascii="Segoe UI" w:hAnsi="Segoe UI" w:cs="Segoe UI"/>
+          <w:color w:val="212529"/>
+          <w:lang w:val="en-US"/>
+        </w:rPr>
+        <w:t>Reducers have the following signature:</w:t>
+      </w:r>
+    </w:p>
+    <w:p>
+      <w:pPr>
+        <w:pStyle w:val="HTML0"/>
+        <w:shd w:val="clear" w:color="auto" w:fill="292929"/>
+        <w:rPr>
+          <w:rFonts w:ascii="Consolas" w:hAnsi="Consolas" w:cs="Consolas"/>
+          <w:color w:val="FAFAFA"/>
+          <w:sz w:val="24"/>
+          <w:szCs w:val="24"/>
+        </w:rPr>
+      </w:pPr>
+      <w:r>
+        <w:rPr>
+          <w:rStyle w:val="HTML"/>
+          <w:rFonts w:ascii="Consolas" w:hAnsi="Consolas" w:cs="Consolas"/>
+          <w:color w:val="FAFAFA"/>
+        </w:rPr>
+        <w:t>(</w:t>
+      </w:r>
+      <w:proofErr w:type="spellStart"/>
+      <w:r>
+        <w:rPr>
+          <w:rStyle w:val="HTML"/>
+          <w:rFonts w:ascii="Consolas" w:hAnsi="Consolas" w:cs="Consolas"/>
+          <w:color w:val="FAFAFA"/>
+        </w:rPr>
+        <w:t>previousState</w:t>
+      </w:r>
+      <w:proofErr w:type="spellEnd"/>
+      <w:r>
+        <w:rPr>
+          <w:rStyle w:val="HTML"/>
+          <w:rFonts w:ascii="Consolas" w:hAnsi="Consolas" w:cs="Consolas"/>
+          <w:color w:val="FAFAFA"/>
+        </w:rPr>
+        <w:t xml:space="preserve">, </w:t>
+      </w:r>
+      <w:proofErr w:type="spellStart"/>
+      <w:r>
+        <w:rPr>
+          <w:rStyle w:val="HTML"/>
+          <w:rFonts w:ascii="Consolas" w:hAnsi="Consolas" w:cs="Consolas"/>
+          <w:color w:val="FAFAFA"/>
+        </w:rPr>
+        <w:t>action</w:t>
+      </w:r>
+      <w:proofErr w:type="spellEnd"/>
+      <w:r>
+        <w:rPr>
+          <w:rStyle w:val="HTML"/>
+          <w:rFonts w:ascii="Consolas" w:hAnsi="Consolas" w:cs="Consolas"/>
+          <w:color w:val="FAFAFA"/>
+        </w:rPr>
+        <w:t xml:space="preserve">) =&gt; </w:t>
+      </w:r>
+      <w:proofErr w:type="spellStart"/>
+      <w:r>
+        <w:rPr>
+          <w:rStyle w:val="HTML"/>
+          <w:rFonts w:ascii="Consolas" w:hAnsi="Consolas" w:cs="Consolas"/>
+          <w:color w:val="FAFAFA"/>
+        </w:rPr>
+        <w:t>newState</w:t>
+      </w:r>
+      <w:proofErr w:type="spellEnd"/>
+    </w:p>
+    <w:p>
+      <w:pPr>
+        <w:pStyle w:val="2"/>
+        <w:shd w:val="clear" w:color="auto" w:fill="FFFFFF"/>
+        <w:rPr>
+          <w:rFonts w:ascii="Bender-bold" w:hAnsi="Bender-bold"/>
+          <w:caps/>
+          <w:color w:val="0A0A0A"/>
+          <w:lang w:val="en-US"/>
+        </w:rPr>
+      </w:pPr>
       <w:bookmarkStart w:id="0" w:name="_GoBack"/>
       <w:bookmarkEnd w:id="0"/>
+    </w:p>
+    <w:p>
+      <w:pPr>
+        <w:shd w:val="clear" w:color="auto" w:fill="FFFFFF"/>
+        <w:spacing w:before="100" w:beforeAutospacing="1" w:after="100" w:afterAutospacing="1" w:line="240" w:lineRule="auto"/>
+        <w:jc w:val="both"/>
+        <w:rPr>
+          <w:rFonts w:ascii="Segoe UI" w:hAnsi="Segoe UI" w:cs="Segoe UI"/>
+          <w:b/>
+          <w:color w:val="212529"/>
+          <w:lang w:val="en-US"/>
+        </w:rPr>
+      </w:pPr>
+    </w:p>
+    <w:p>
+      <w:pPr>
+        <w:shd w:val="clear" w:color="auto" w:fill="FFFFFF"/>
+        <w:spacing w:before="100" w:beforeAutospacing="1" w:after="100" w:afterAutospacing="1" w:line="240" w:lineRule="auto"/>
+        <w:jc w:val="both"/>
+        <w:rPr>
+          <w:rFonts w:ascii="Segoe UI" w:hAnsi="Segoe UI" w:cs="Segoe UI"/>
+          <w:b/>
+          <w:color w:val="212529"/>
+          <w:lang w:val="en-US"/>
+        </w:rPr>
+      </w:pPr>
+    </w:p>
+    <w:p>
+      <w:pPr>
+        <w:jc w:val="both"/>
+        <w:rPr>
+          <w:rFonts w:cs="Arial"/>
+          <w:sz w:val="28"/>
+          <w:szCs w:val="28"/>
+          <w:lang w:val="en-US"/>
+        </w:rPr>
+      </w:pPr>
     </w:p>
     <w:sectPr>
       <w:pgSz w:w="12240" w:h="15840"/>
@@ -17715,9 +18410,9 @@
     </w:lvl>
   </w:abstractNum>
   <w:abstractNum w:abstractNumId="5" w15:restartNumberingAfterBreak="0">
-    <w:nsid w:val="1C2853E4"/>
+    <w:nsid w:val="13236983"/>
     <w:multiLevelType w:val="multilevel"/>
-    <w:tmpl w:val="0E288CDA"/>
+    <w:tmpl w:val="46988C0E"/>
     <w:lvl w:ilvl="0">
       <w:start w:val="1"/>
       <w:numFmt w:val="bullet"/>
@@ -17864,6 +18559,268 @@
     </w:lvl>
   </w:abstractNum>
   <w:abstractNum w:abstractNumId="6" w15:restartNumberingAfterBreak="0">
+    <w:nsid w:val="1C2853E4"/>
+    <w:multiLevelType w:val="multilevel"/>
+    <w:tmpl w:val="0E288CDA"/>
+    <w:lvl w:ilvl="0">
+      <w:start w:val="1"/>
+      <w:numFmt w:val="bullet"/>
+      <w:lvlText w:val=""/>
+      <w:lvlJc w:val="left"/>
+      <w:pPr>
+        <w:tabs>
+          <w:tab w:val="num" w:pos="720"/>
+        </w:tabs>
+        <w:ind w:left="720" w:hanging="360"/>
+      </w:pPr>
+      <w:rPr>
+        <w:rFonts w:ascii="Symbol" w:hAnsi="Symbol" w:hint="default"/>
+        <w:sz w:val="20"/>
+      </w:rPr>
+    </w:lvl>
+    <w:lvl w:ilvl="1" w:tentative="1">
+      <w:start w:val="1"/>
+      <w:numFmt w:val="bullet"/>
+      <w:lvlText w:val="o"/>
+      <w:lvlJc w:val="left"/>
+      <w:pPr>
+        <w:tabs>
+          <w:tab w:val="num" w:pos="1440"/>
+        </w:tabs>
+        <w:ind w:left="1440" w:hanging="360"/>
+      </w:pPr>
+      <w:rPr>
+        <w:rFonts w:ascii="Courier New" w:hAnsi="Courier New" w:hint="default"/>
+        <w:sz w:val="20"/>
+      </w:rPr>
+    </w:lvl>
+    <w:lvl w:ilvl="2" w:tentative="1">
+      <w:start w:val="1"/>
+      <w:numFmt w:val="bullet"/>
+      <w:lvlText w:val=""/>
+      <w:lvlJc w:val="left"/>
+      <w:pPr>
+        <w:tabs>
+          <w:tab w:val="num" w:pos="2160"/>
+        </w:tabs>
+        <w:ind w:left="2160" w:hanging="360"/>
+      </w:pPr>
+      <w:rPr>
+        <w:rFonts w:ascii="Wingdings" w:hAnsi="Wingdings" w:hint="default"/>
+        <w:sz w:val="20"/>
+      </w:rPr>
+    </w:lvl>
+    <w:lvl w:ilvl="3" w:tentative="1">
+      <w:start w:val="1"/>
+      <w:numFmt w:val="bullet"/>
+      <w:lvlText w:val=""/>
+      <w:lvlJc w:val="left"/>
+      <w:pPr>
+        <w:tabs>
+          <w:tab w:val="num" w:pos="2880"/>
+        </w:tabs>
+        <w:ind w:left="2880" w:hanging="360"/>
+      </w:pPr>
+      <w:rPr>
+        <w:rFonts w:ascii="Wingdings" w:hAnsi="Wingdings" w:hint="default"/>
+        <w:sz w:val="20"/>
+      </w:rPr>
+    </w:lvl>
+    <w:lvl w:ilvl="4" w:tentative="1">
+      <w:start w:val="1"/>
+      <w:numFmt w:val="bullet"/>
+      <w:lvlText w:val=""/>
+      <w:lvlJc w:val="left"/>
+      <w:pPr>
+        <w:tabs>
+          <w:tab w:val="num" w:pos="3600"/>
+        </w:tabs>
+        <w:ind w:left="3600" w:hanging="360"/>
+      </w:pPr>
+      <w:rPr>
+        <w:rFonts w:ascii="Wingdings" w:hAnsi="Wingdings" w:hint="default"/>
+        <w:sz w:val="20"/>
+      </w:rPr>
+    </w:lvl>
+    <w:lvl w:ilvl="5" w:tentative="1">
+      <w:start w:val="1"/>
+      <w:numFmt w:val="bullet"/>
+      <w:lvlText w:val=""/>
+      <w:lvlJc w:val="left"/>
+      <w:pPr>
+        <w:tabs>
+          <w:tab w:val="num" w:pos="4320"/>
+        </w:tabs>
+        <w:ind w:left="4320" w:hanging="360"/>
+      </w:pPr>
+      <w:rPr>
+        <w:rFonts w:ascii="Wingdings" w:hAnsi="Wingdings" w:hint="default"/>
+        <w:sz w:val="20"/>
+      </w:rPr>
+    </w:lvl>
+    <w:lvl w:ilvl="6" w:tentative="1">
+      <w:start w:val="1"/>
+      <w:numFmt w:val="bullet"/>
+      <w:lvlText w:val=""/>
+      <w:lvlJc w:val="left"/>
+      <w:pPr>
+        <w:tabs>
+          <w:tab w:val="num" w:pos="5040"/>
+        </w:tabs>
+        <w:ind w:left="5040" w:hanging="360"/>
+      </w:pPr>
+      <w:rPr>
+        <w:rFonts w:ascii="Wingdings" w:hAnsi="Wingdings" w:hint="default"/>
+        <w:sz w:val="20"/>
+      </w:rPr>
+    </w:lvl>
+    <w:lvl w:ilvl="7" w:tentative="1">
+      <w:start w:val="1"/>
+      <w:numFmt w:val="bullet"/>
+      <w:lvlText w:val=""/>
+      <w:lvlJc w:val="left"/>
+      <w:pPr>
+        <w:tabs>
+          <w:tab w:val="num" w:pos="5760"/>
+        </w:tabs>
+        <w:ind w:left="5760" w:hanging="360"/>
+      </w:pPr>
+      <w:rPr>
+        <w:rFonts w:ascii="Wingdings" w:hAnsi="Wingdings" w:hint="default"/>
+        <w:sz w:val="20"/>
+      </w:rPr>
+    </w:lvl>
+    <w:lvl w:ilvl="8" w:tentative="1">
+      <w:start w:val="1"/>
+      <w:numFmt w:val="bullet"/>
+      <w:lvlText w:val=""/>
+      <w:lvlJc w:val="left"/>
+      <w:pPr>
+        <w:tabs>
+          <w:tab w:val="num" w:pos="6480"/>
+        </w:tabs>
+        <w:ind w:left="6480" w:hanging="360"/>
+      </w:pPr>
+      <w:rPr>
+        <w:rFonts w:ascii="Wingdings" w:hAnsi="Wingdings" w:hint="default"/>
+        <w:sz w:val="20"/>
+      </w:rPr>
+    </w:lvl>
+  </w:abstractNum>
+  <w:abstractNum w:abstractNumId="7" w15:restartNumberingAfterBreak="0">
+    <w:nsid w:val="2000489D"/>
+    <w:multiLevelType w:val="multilevel"/>
+    <w:tmpl w:val="C7209484"/>
+    <w:lvl w:ilvl="0">
+      <w:start w:val="1"/>
+      <w:numFmt w:val="decimal"/>
+      <w:lvlText w:val="%1."/>
+      <w:lvlJc w:val="left"/>
+      <w:pPr>
+        <w:tabs>
+          <w:tab w:val="num" w:pos="720"/>
+        </w:tabs>
+        <w:ind w:left="720" w:hanging="360"/>
+      </w:pPr>
+    </w:lvl>
+    <w:lvl w:ilvl="1" w:tentative="1">
+      <w:start w:val="1"/>
+      <w:numFmt w:val="decimal"/>
+      <w:lvlText w:val="%2."/>
+      <w:lvlJc w:val="left"/>
+      <w:pPr>
+        <w:tabs>
+          <w:tab w:val="num" w:pos="1440"/>
+        </w:tabs>
+        <w:ind w:left="1440" w:hanging="360"/>
+      </w:pPr>
+    </w:lvl>
+    <w:lvl w:ilvl="2" w:tentative="1">
+      <w:start w:val="1"/>
+      <w:numFmt w:val="decimal"/>
+      <w:lvlText w:val="%3."/>
+      <w:lvlJc w:val="left"/>
+      <w:pPr>
+        <w:tabs>
+          <w:tab w:val="num" w:pos="2160"/>
+        </w:tabs>
+        <w:ind w:left="2160" w:hanging="360"/>
+      </w:pPr>
+    </w:lvl>
+    <w:lvl w:ilvl="3" w:tentative="1">
+      <w:start w:val="1"/>
+      <w:numFmt w:val="decimal"/>
+      <w:lvlText w:val="%4."/>
+      <w:lvlJc w:val="left"/>
+      <w:pPr>
+        <w:tabs>
+          <w:tab w:val="num" w:pos="2880"/>
+        </w:tabs>
+        <w:ind w:left="2880" w:hanging="360"/>
+      </w:pPr>
+    </w:lvl>
+    <w:lvl w:ilvl="4" w:tentative="1">
+      <w:start w:val="1"/>
+      <w:numFmt w:val="decimal"/>
+      <w:lvlText w:val="%5."/>
+      <w:lvlJc w:val="left"/>
+      <w:pPr>
+        <w:tabs>
+          <w:tab w:val="num" w:pos="3600"/>
+        </w:tabs>
+        <w:ind w:left="3600" w:hanging="360"/>
+      </w:pPr>
+    </w:lvl>
+    <w:lvl w:ilvl="5" w:tentative="1">
+      <w:start w:val="1"/>
+      <w:numFmt w:val="decimal"/>
+      <w:lvlText w:val="%6."/>
+      <w:lvlJc w:val="left"/>
+      <w:pPr>
+        <w:tabs>
+          <w:tab w:val="num" w:pos="4320"/>
+        </w:tabs>
+        <w:ind w:left="4320" w:hanging="360"/>
+      </w:pPr>
+    </w:lvl>
+    <w:lvl w:ilvl="6" w:tentative="1">
+      <w:start w:val="1"/>
+      <w:numFmt w:val="decimal"/>
+      <w:lvlText w:val="%7."/>
+      <w:lvlJc w:val="left"/>
+      <w:pPr>
+        <w:tabs>
+          <w:tab w:val="num" w:pos="5040"/>
+        </w:tabs>
+        <w:ind w:left="5040" w:hanging="360"/>
+      </w:pPr>
+    </w:lvl>
+    <w:lvl w:ilvl="7" w:tentative="1">
+      <w:start w:val="1"/>
+      <w:numFmt w:val="decimal"/>
+      <w:lvlText w:val="%8."/>
+      <w:lvlJc w:val="left"/>
+      <w:pPr>
+        <w:tabs>
+          <w:tab w:val="num" w:pos="5760"/>
+        </w:tabs>
+        <w:ind w:left="5760" w:hanging="360"/>
+      </w:pPr>
+    </w:lvl>
+    <w:lvl w:ilvl="8" w:tentative="1">
+      <w:start w:val="1"/>
+      <w:numFmt w:val="decimal"/>
+      <w:lvlText w:val="%9."/>
+      <w:lvlJc w:val="left"/>
+      <w:pPr>
+        <w:tabs>
+          <w:tab w:val="num" w:pos="6480"/>
+        </w:tabs>
+        <w:ind w:left="6480" w:hanging="360"/>
+      </w:pPr>
+    </w:lvl>
+  </w:abstractNum>
+  <w:abstractNum w:abstractNumId="8" w15:restartNumberingAfterBreak="0">
     <w:nsid w:val="2BD65C69"/>
     <w:multiLevelType w:val="multilevel"/>
     <w:tmpl w:val="C2A0E820"/>
@@ -18008,7 +18965,7 @@
       </w:rPr>
     </w:lvl>
   </w:abstractNum>
-  <w:abstractNum w:abstractNumId="7" w15:restartNumberingAfterBreak="0">
+  <w:abstractNum w:abstractNumId="9" w15:restartNumberingAfterBreak="0">
     <w:nsid w:val="382B062D"/>
     <w:multiLevelType w:val="multilevel"/>
     <w:tmpl w:val="3BD4A2BA"/>
@@ -18157,7 +19114,7 @@
       </w:rPr>
     </w:lvl>
   </w:abstractNum>
-  <w:abstractNum w:abstractNumId="8" w15:restartNumberingAfterBreak="0">
+  <w:abstractNum w:abstractNumId="10" w15:restartNumberingAfterBreak="0">
     <w:nsid w:val="419C2DA4"/>
     <w:multiLevelType w:val="multilevel"/>
     <w:tmpl w:val="6F964F9C"/>
@@ -18306,7 +19263,7 @@
       </w:rPr>
     </w:lvl>
   </w:abstractNum>
-  <w:abstractNum w:abstractNumId="9" w15:restartNumberingAfterBreak="0">
+  <w:abstractNum w:abstractNumId="11" w15:restartNumberingAfterBreak="0">
     <w:nsid w:val="45230516"/>
     <w:multiLevelType w:val="multilevel"/>
     <w:tmpl w:val="7BDC13FE"/>
@@ -18419,7 +19376,7 @@
       </w:pPr>
     </w:lvl>
   </w:abstractNum>
-  <w:abstractNum w:abstractNumId="10" w15:restartNumberingAfterBreak="0">
+  <w:abstractNum w:abstractNumId="12" w15:restartNumberingAfterBreak="0">
     <w:nsid w:val="50A514B5"/>
     <w:multiLevelType w:val="multilevel"/>
     <w:tmpl w:val="2B781788"/>
@@ -18568,7 +19525,7 @@
       </w:rPr>
     </w:lvl>
   </w:abstractNum>
-  <w:abstractNum w:abstractNumId="11" w15:restartNumberingAfterBreak="0">
+  <w:abstractNum w:abstractNumId="13" w15:restartNumberingAfterBreak="0">
     <w:nsid w:val="531A5938"/>
     <w:multiLevelType w:val="hybridMultilevel"/>
     <w:tmpl w:val="3572CAF0"/>
@@ -18680,7 +19637,7 @@
       </w:rPr>
     </w:lvl>
   </w:abstractNum>
-  <w:abstractNum w:abstractNumId="12" w15:restartNumberingAfterBreak="0">
+  <w:abstractNum w:abstractNumId="14" w15:restartNumberingAfterBreak="0">
     <w:nsid w:val="5C9631FF"/>
     <w:multiLevelType w:val="multilevel"/>
     <w:tmpl w:val="A0D46830"/>
@@ -18829,7 +19786,7 @@
       </w:rPr>
     </w:lvl>
   </w:abstractNum>
-  <w:abstractNum w:abstractNumId="13" w15:restartNumberingAfterBreak="0">
+  <w:abstractNum w:abstractNumId="15" w15:restartNumberingAfterBreak="0">
     <w:nsid w:val="6A5768F9"/>
     <w:multiLevelType w:val="multilevel"/>
     <w:tmpl w:val="C1B48DB8"/>
@@ -18978,7 +19935,7 @@
       </w:rPr>
     </w:lvl>
   </w:abstractNum>
-  <w:abstractNum w:abstractNumId="14" w15:restartNumberingAfterBreak="0">
+  <w:abstractNum w:abstractNumId="16" w15:restartNumberingAfterBreak="0">
     <w:nsid w:val="7C4D66A3"/>
     <w:multiLevelType w:val="multilevel"/>
     <w:tmpl w:val="996A0426"/>
@@ -19127,7 +20084,7 @@
       </w:rPr>
     </w:lvl>
   </w:abstractNum>
-  <w:abstractNum w:abstractNumId="15" w15:restartNumberingAfterBreak="0">
+  <w:abstractNum w:abstractNumId="17" w15:restartNumberingAfterBreak="0">
     <w:nsid w:val="7F57116A"/>
     <w:multiLevelType w:val="multilevel"/>
     <w:tmpl w:val="8C4E2296"/>
@@ -19277,19 +20234,19 @@
     </w:lvl>
   </w:abstractNum>
   <w:num w:numId="1">
+    <w:abstractNumId w:val="13"/>
+  </w:num>
+  <w:num w:numId="2">
+    <w:abstractNumId w:val="12"/>
+  </w:num>
+  <w:num w:numId="3">
     <w:abstractNumId w:val="11"/>
   </w:num>
-  <w:num w:numId="2">
-    <w:abstractNumId w:val="10"/>
-  </w:num>
-  <w:num w:numId="3">
-    <w:abstractNumId w:val="9"/>
-  </w:num>
   <w:num w:numId="4">
-    <w:abstractNumId w:val="6"/>
+    <w:abstractNumId w:val="8"/>
   </w:num>
   <w:num w:numId="5">
-    <w:abstractNumId w:val="7"/>
+    <w:abstractNumId w:val="9"/>
   </w:num>
   <w:num w:numId="6">
     <w:abstractNumId w:val="2"/>
@@ -19298,7 +20255,7 @@
     <w:abstractNumId w:val="1"/>
   </w:num>
   <w:num w:numId="8">
-    <w:abstractNumId w:val="15"/>
+    <w:abstractNumId w:val="17"/>
   </w:num>
   <w:num w:numId="9">
     <w:abstractNumId w:val="0"/>
@@ -19307,22 +20264,28 @@
     <w:abstractNumId w:val="4"/>
   </w:num>
   <w:num w:numId="11">
-    <w:abstractNumId w:val="12"/>
+    <w:abstractNumId w:val="14"/>
   </w:num>
   <w:num w:numId="12">
-    <w:abstractNumId w:val="8"/>
+    <w:abstractNumId w:val="10"/>
   </w:num>
   <w:num w:numId="13">
-    <w:abstractNumId w:val="5"/>
+    <w:abstractNumId w:val="6"/>
   </w:num>
   <w:num w:numId="14">
-    <w:abstractNumId w:val="14"/>
+    <w:abstractNumId w:val="16"/>
   </w:num>
   <w:num w:numId="15">
-    <w:abstractNumId w:val="13"/>
+    <w:abstractNumId w:val="15"/>
   </w:num>
   <w:num w:numId="16">
     <w:abstractNumId w:val="3"/>
+  </w:num>
+  <w:num w:numId="17">
+    <w:abstractNumId w:val="7"/>
+  </w:num>
+  <w:num w:numId="18">
+    <w:abstractNumId w:val="5"/>
   </w:num>
 </w:numbering>
 </file>

</xml_diff>

<commit_message>
Add solution for "4.1.1"
- Update Course lecture

Signed-off-by: AVGasanov <avgasanov@gmail.com>
</commit_message>
<xml_diff>
--- a/Course lecture.docx
+++ b/Course lecture.docx
@@ -12209,6 +12209,7 @@
           </w:rPr>
           <w:t> method depends on some other data, you can tell React that the component needs re-rendering by calling </w:t>
         </w:r>
+        <w:proofErr w:type="spellStart"/>
         <w:r>
           <w:rPr>
             <w:rStyle w:val="HTML"/>
@@ -12220,7 +12221,21 @@
             <w:shd w:val="clear" w:color="auto" w:fill="2F3D48"/>
             <w:lang w:val="en-US"/>
           </w:rPr>
-          <w:t>forceUpdate()</w:t>
+          <w:t>forceUpdate</w:t>
+        </w:r>
+        <w:proofErr w:type="spellEnd"/>
+        <w:r>
+          <w:rPr>
+            <w:rStyle w:val="HTML"/>
+            <w:rFonts w:ascii="Consolas" w:hAnsi="Consolas" w:cs="Consolas"/>
+            <w:color w:val="FFFFFF"/>
+            <w:sz w:val="21"/>
+            <w:szCs w:val="21"/>
+            <w:bdr w:val="single" w:sz="6" w:space="2" w:color="737B83" w:frame="1"/>
+            <w:shd w:val="clear" w:color="auto" w:fill="2F3D48"/>
+            <w:lang w:val="en-US"/>
+          </w:rPr>
+          <w:t>()</w:t>
         </w:r>
         <w:r>
           <w:rPr>
@@ -12328,6 +12343,7 @@
           </w:rPr>
           <w:t> to be called on the component, skipping </w:t>
         </w:r>
+        <w:proofErr w:type="spellStart"/>
         <w:r>
           <w:rPr>
             <w:rStyle w:val="HTML"/>
@@ -12339,7 +12355,21 @@
             <w:shd w:val="clear" w:color="auto" w:fill="2F3D48"/>
             <w:lang w:val="en-US"/>
           </w:rPr>
-          <w:t>shouldComponentUpdate()</w:t>
+          <w:t>shouldComponentUpdate</w:t>
+        </w:r>
+        <w:proofErr w:type="spellEnd"/>
+        <w:r>
+          <w:rPr>
+            <w:rStyle w:val="HTML"/>
+            <w:rFonts w:ascii="Consolas" w:hAnsi="Consolas" w:cs="Consolas"/>
+            <w:color w:val="FFFFFF"/>
+            <w:sz w:val="21"/>
+            <w:szCs w:val="21"/>
+            <w:bdr w:val="single" w:sz="6" w:space="2" w:color="737B83" w:frame="1"/>
+            <w:shd w:val="clear" w:color="auto" w:fill="2F3D48"/>
+            <w:lang w:val="en-US"/>
+          </w:rPr>
+          <w:t>()</w:t>
         </w:r>
         <w:r>
           <w:rPr>
@@ -12350,6 +12380,7 @@
           </w:rPr>
           <w:t>. This will trigger the normal lifecycle methods for child components, including the </w:t>
         </w:r>
+        <w:proofErr w:type="spellStart"/>
         <w:proofErr w:type="gramStart"/>
         <w:r>
           <w:rPr>
@@ -12362,7 +12393,21 @@
             <w:shd w:val="clear" w:color="auto" w:fill="2F3D48"/>
             <w:lang w:val="en-US"/>
           </w:rPr>
-          <w:t>shouldComponentUpdate(</w:t>
+          <w:t>shouldComponentUpdate</w:t>
+        </w:r>
+        <w:proofErr w:type="spellEnd"/>
+        <w:r>
+          <w:rPr>
+            <w:rStyle w:val="HTML"/>
+            <w:rFonts w:ascii="Consolas" w:hAnsi="Consolas" w:cs="Consolas"/>
+            <w:color w:val="FFFFFF"/>
+            <w:sz w:val="21"/>
+            <w:szCs w:val="21"/>
+            <w:bdr w:val="single" w:sz="6" w:space="2" w:color="737B83" w:frame="1"/>
+            <w:shd w:val="clear" w:color="auto" w:fill="2F3D48"/>
+            <w:lang w:val="en-US"/>
+          </w:rPr>
+          <w:t>(</w:t>
         </w:r>
         <w:proofErr w:type="gramEnd"/>
         <w:r>
@@ -17633,7 +17678,7 @@
         </w:rPr>
         <w:t>Use </w:t>
       </w:r>
-      <w:hyperlink r:id="rId37" w:anchor="?babili=false&amp;browsers=&amp;build=&amp;builtIns=false&amp;code_lz=Q&amp;debug=false&amp;forceAllTransforms=false&amp;shippedProposals=false&amp;circleciRepo=&amp;evaluate=true&amp;fileSize=false&amp;lineWrap=false&amp;presets=latest%2Creact%2Cstage-2&amp;prettier=false&amp;targets=&amp;version=6.26.0&amp;envVersion=" w:tgtFrame="_blank" w:history="1">
+      <w:hyperlink r:id="rId37" w:anchor="?babili=false&amp;browsers=&amp;build=&amp;builtIns=false&amp;code_lz=Q&amp;debug=false&amp;forceAllTransforms=false&amp;shippedProposals=false&amp;circleciRepo=&amp;evaluate=true&amp;fileSize=false&amp;lineWrap=false&amp;presets=latest%2Creact%2Cstage-2&amp;prettier=false&amp;targets=&amp;version=6.26.0&amp;envVersio" w:tgtFrame="_blank" w:history="1">
         <w:r>
           <w:rPr>
             <w:rStyle w:val="a7"/>
@@ -21812,6 +21857,7 @@
           <w:rFonts w:ascii="Segoe UI" w:hAnsi="Segoe UI" w:cs="Segoe UI"/>
           <w:noProof/>
           <w:color w:val="212529"/>
+          <w:lang w:eastAsia="ru-RU"/>
         </w:rPr>
         <w:drawing>
           <wp:inline distT="0" distB="0" distL="0" distR="0" wp14:anchorId="60272330" wp14:editId="587DDDC6">
@@ -23040,17 +23086,7 @@
           <w:color w:val="212529"/>
           <w:lang w:val="en-US"/>
         </w:rPr>
-        <w:t xml:space="preserve"> this is what the final state of the Tweet </w:t>
-      </w:r>
-      <w:bookmarkStart w:id="0" w:name="_GoBack"/>
-      <w:bookmarkEnd w:id="0"/>
-      <w:r>
-        <w:rPr>
-          <w:rFonts w:ascii="Segoe UI" w:hAnsi="Segoe UI" w:cs="Segoe UI"/>
-          <w:color w:val="212529"/>
-          <w:lang w:val="en-US"/>
-        </w:rPr>
-        <w:t>Component's </w:t>
+        <w:t xml:space="preserve"> this is what the final state of the Tweet Component's </w:t>
       </w:r>
       <w:r>
         <w:rPr>
@@ -23312,6 +23348,7 @@
           <w:rStyle w:val="HTML"/>
           <w:rFonts w:ascii="Consolas" w:hAnsi="Consolas" w:cs="Consolas"/>
           <w:color w:val="FAFAFA"/>
+          <w:lang w:val="en-US"/>
         </w:rPr>
       </w:pPr>
       <w:r>
@@ -23328,19 +23365,10 @@
           <w:rStyle w:val="HTML"/>
           <w:rFonts w:ascii="Consolas" w:hAnsi="Consolas" w:cs="Consolas"/>
           <w:color w:val="FAFAFA"/>
-        </w:rPr>
-        <w:t xml:space="preserve">: </w:t>
-      </w:r>
-      <w:proofErr w:type="spellStart"/>
-      <w:r>
-        <w:rPr>
-          <w:rStyle w:val="HTML"/>
-          <w:rFonts w:ascii="Consolas" w:hAnsi="Consolas" w:cs="Consolas"/>
-          <w:color w:val="FAFAFA"/>
-        </w:rPr>
-        <w:t>null</w:t>
-      </w:r>
-      <w:proofErr w:type="spellEnd"/>
+          <w:lang w:val="en-US"/>
+        </w:rPr>
+        <w:t>: null</w:t>
+      </w:r>
     </w:p>
     <w:p>
       <w:pPr>
@@ -23350,13 +23378,15 @@
           <w:rStyle w:val="HTML"/>
           <w:rFonts w:ascii="Consolas" w:hAnsi="Consolas" w:cs="Consolas"/>
           <w:color w:val="FAFAFA"/>
-        </w:rPr>
-      </w:pPr>
-      <w:r>
-        <w:rPr>
-          <w:rStyle w:val="HTML"/>
-          <w:rFonts w:ascii="Consolas" w:hAnsi="Consolas" w:cs="Consolas"/>
-          <w:color w:val="FAFAFA"/>
+          <w:lang w:val="en-US"/>
+        </w:rPr>
+      </w:pPr>
+      <w:r>
+        <w:rPr>
+          <w:rStyle w:val="HTML"/>
+          <w:rFonts w:ascii="Consolas" w:hAnsi="Consolas" w:cs="Consolas"/>
+          <w:color w:val="FAFAFA"/>
+          <w:lang w:val="en-US"/>
         </w:rPr>
         <w:t xml:space="preserve">  };</w:t>
       </w:r>
@@ -23370,13 +23400,15 @@
           <w:color w:val="FAFAFA"/>
           <w:sz w:val="24"/>
           <w:szCs w:val="24"/>
-        </w:rPr>
-      </w:pPr>
-      <w:r>
-        <w:rPr>
-          <w:rStyle w:val="HTML"/>
-          <w:rFonts w:ascii="Consolas" w:hAnsi="Consolas" w:cs="Consolas"/>
-          <w:color w:val="FAFAFA"/>
+          <w:lang w:val="en-US"/>
+        </w:rPr>
+      </w:pPr>
+      <w:r>
+        <w:rPr>
+          <w:rStyle w:val="HTML"/>
+          <w:rFonts w:ascii="Consolas" w:hAnsi="Consolas" w:cs="Consolas"/>
+          <w:color w:val="FAFAFA"/>
+          <w:lang w:val="en-US"/>
         </w:rPr>
         <w:t>}</w:t>
       </w:r>
@@ -23386,6 +23418,1435 @@
         <w:jc w:val="both"/>
         <w:rPr>
           <w:rFonts w:cs="Arial"/>
+          <w:sz w:val="28"/>
+          <w:szCs w:val="28"/>
+          <w:lang w:val="en-US"/>
+        </w:rPr>
+      </w:pPr>
+    </w:p>
+    <w:p>
+      <w:pPr>
+        <w:pStyle w:val="3"/>
+        <w:shd w:val="clear" w:color="auto" w:fill="FFFFFF"/>
+        <w:spacing w:before="0"/>
+        <w:rPr>
+          <w:rFonts w:ascii="Segoe UI" w:hAnsi="Segoe UI" w:cs="Segoe UI"/>
+          <w:color w:val="212529"/>
+          <w:lang w:val="en-US"/>
+        </w:rPr>
+      </w:pPr>
+      <w:r>
+        <w:rPr>
+          <w:rFonts w:ascii="Segoe UI" w:hAnsi="Segoe UI" w:cs="Segoe UI"/>
+          <w:b/>
+          <w:bCs/>
+          <w:color w:val="212529"/>
+          <w:lang w:val="en-US"/>
+        </w:rPr>
+        <w:t>Quick </w:t>
+      </w:r>
+      <w:hyperlink r:id="rId40" w:tgtFrame="_blank" w:history="1">
+        <w:r>
+          <w:rPr>
+            <w:rStyle w:val="a7"/>
+            <w:rFonts w:ascii="Segoe UI" w:hAnsi="Segoe UI" w:cs="Segoe UI"/>
+            <w:b/>
+            <w:bCs/>
+            <w:color w:val="007BFF"/>
+            <w:lang w:val="en-US"/>
+          </w:rPr>
+          <w:t>React Router</w:t>
+        </w:r>
+      </w:hyperlink>
+      <w:r>
+        <w:rPr>
+          <w:rFonts w:ascii="Segoe UI" w:hAnsi="Segoe UI" w:cs="Segoe UI"/>
+          <w:b/>
+          <w:bCs/>
+          <w:color w:val="212529"/>
+          <w:lang w:val="en-US"/>
+        </w:rPr>
+        <w:t> Review</w:t>
+      </w:r>
+    </w:p>
+    <w:p>
+      <w:pPr>
+        <w:pStyle w:val="3"/>
+        <w:shd w:val="clear" w:color="auto" w:fill="FFFFFF"/>
+        <w:spacing w:before="0"/>
+        <w:rPr>
+          <w:rFonts w:ascii="Segoe UI" w:hAnsi="Segoe UI" w:cs="Segoe UI"/>
+          <w:b/>
+          <w:bCs/>
+          <w:color w:val="212529"/>
+          <w:lang w:val="en-US"/>
+        </w:rPr>
+      </w:pPr>
+      <w:r>
+        <w:rPr>
+          <w:rStyle w:val="HTML"/>
+          <w:rFonts w:ascii="Consolas" w:eastAsiaTheme="majorEastAsia" w:hAnsi="Consolas" w:cs="Consolas"/>
+          <w:b/>
+          <w:bCs/>
+          <w:color w:val="FFFFFF"/>
+          <w:sz w:val="37"/>
+          <w:szCs w:val="37"/>
+          <w:bdr w:val="single" w:sz="6" w:space="2" w:color="737B83" w:frame="1"/>
+          <w:shd w:val="clear" w:color="auto" w:fill="2F3D48"/>
+          <w:lang w:val="en-US"/>
+        </w:rPr>
+        <w:t>BrowserRouter</w:t>
+      </w:r>
+      <w:r>
+        <w:rPr>
+          <w:rFonts w:ascii="Segoe UI" w:hAnsi="Segoe UI" w:cs="Segoe UI"/>
+          <w:b/>
+          <w:bCs/>
+          <w:color w:val="212529"/>
+          <w:lang w:val="en-US"/>
+        </w:rPr>
+        <w:t> Component</w:t>
+      </w:r>
+    </w:p>
+    <w:p>
+      <w:pPr>
+        <w:pStyle w:val="a8"/>
+        <w:shd w:val="clear" w:color="auto" w:fill="FFFFFF"/>
+        <w:spacing w:before="0" w:beforeAutospacing="0"/>
+        <w:rPr>
+          <w:rFonts w:ascii="Segoe UI" w:hAnsi="Segoe UI" w:cs="Segoe UI"/>
+          <w:color w:val="212529"/>
+          <w:lang w:val="en-US"/>
+        </w:rPr>
+      </w:pPr>
+      <w:r>
+        <w:rPr>
+          <w:rStyle w:val="HTML"/>
+          <w:rFonts w:ascii="Consolas" w:hAnsi="Consolas" w:cs="Consolas"/>
+          <w:color w:val="FFFFFF"/>
+          <w:sz w:val="21"/>
+          <w:szCs w:val="21"/>
+          <w:bdr w:val="single" w:sz="6" w:space="2" w:color="737B83" w:frame="1"/>
+          <w:shd w:val="clear" w:color="auto" w:fill="2F3D48"/>
+          <w:lang w:val="en-US"/>
+        </w:rPr>
+        <w:t>BrowserRouter</w:t>
+      </w:r>
+      <w:r>
+        <w:rPr>
+          <w:rFonts w:ascii="Segoe UI" w:hAnsi="Segoe UI" w:cs="Segoe UI"/>
+          <w:color w:val="212529"/>
+          <w:lang w:val="en-US"/>
+        </w:rPr>
+        <w:t> listens for changes in the URL and makes sure that the correct screen shows up when the URL changes.</w:t>
+      </w:r>
+    </w:p>
+    <w:p>
+      <w:pPr>
+        <w:pStyle w:val="a8"/>
+        <w:shd w:val="clear" w:color="auto" w:fill="FFFFFF"/>
+        <w:spacing w:before="0" w:beforeAutospacing="0"/>
+        <w:rPr>
+          <w:rFonts w:ascii="Segoe UI" w:hAnsi="Segoe UI" w:cs="Segoe UI"/>
+          <w:color w:val="212529"/>
+          <w:lang w:val="en-US"/>
+        </w:rPr>
+      </w:pPr>
+      <w:r>
+        <w:rPr>
+          <w:rFonts w:ascii="Segoe UI" w:hAnsi="Segoe UI" w:cs="Segoe UI"/>
+          <w:color w:val="212529"/>
+          <w:lang w:val="en-US"/>
+        </w:rPr>
+        <w:lastRenderedPageBreak/>
+        <w:t>Doing this:</w:t>
+      </w:r>
+    </w:p>
+    <w:p>
+      <w:pPr>
+        <w:pStyle w:val="HTML0"/>
+        <w:shd w:val="clear" w:color="auto" w:fill="292929"/>
+        <w:rPr>
+          <w:rStyle w:val="HTML"/>
+          <w:rFonts w:ascii="Consolas" w:hAnsi="Consolas" w:cs="Consolas"/>
+          <w:color w:val="FAFAFA"/>
+          <w:lang w:val="en-US"/>
+        </w:rPr>
+      </w:pPr>
+      <w:r>
+        <w:rPr>
+          <w:rStyle w:val="HTML"/>
+          <w:rFonts w:ascii="Consolas" w:hAnsi="Consolas" w:cs="Consolas"/>
+          <w:color w:val="FAFAFA"/>
+          <w:lang w:val="en-US"/>
+        </w:rPr>
+        <w:t>&lt;BrowserRouter&gt;</w:t>
+      </w:r>
+    </w:p>
+    <w:p>
+      <w:pPr>
+        <w:pStyle w:val="HTML0"/>
+        <w:shd w:val="clear" w:color="auto" w:fill="292929"/>
+        <w:rPr>
+          <w:rStyle w:val="HTML"/>
+          <w:rFonts w:ascii="Consolas" w:hAnsi="Consolas" w:cs="Consolas"/>
+          <w:color w:val="FAFAFA"/>
+          <w:lang w:val="en-US"/>
+        </w:rPr>
+      </w:pPr>
+      <w:r>
+        <w:rPr>
+          <w:rStyle w:val="HTML"/>
+          <w:rFonts w:ascii="Consolas" w:hAnsi="Consolas" w:cs="Consolas"/>
+          <w:color w:val="FAFAFA"/>
+          <w:lang w:val="en-US"/>
+        </w:rPr>
+        <w:t xml:space="preserve">   &lt;App /&gt;</w:t>
+      </w:r>
+    </w:p>
+    <w:p>
+      <w:pPr>
+        <w:pStyle w:val="HTML0"/>
+        <w:shd w:val="clear" w:color="auto" w:fill="292929"/>
+        <w:rPr>
+          <w:rFonts w:ascii="Consolas" w:hAnsi="Consolas" w:cs="Consolas"/>
+          <w:color w:val="FAFAFA"/>
+          <w:sz w:val="24"/>
+          <w:szCs w:val="24"/>
+          <w:lang w:val="en-US"/>
+        </w:rPr>
+      </w:pPr>
+      <w:r>
+        <w:rPr>
+          <w:rStyle w:val="HTML"/>
+          <w:rFonts w:ascii="Consolas" w:hAnsi="Consolas" w:cs="Consolas"/>
+          <w:color w:val="FAFAFA"/>
+          <w:lang w:val="en-US"/>
+        </w:rPr>
+        <w:t>&lt;/BrowserRouter&gt;</w:t>
+      </w:r>
+    </w:p>
+    <w:p>
+      <w:pPr>
+        <w:pStyle w:val="a8"/>
+        <w:shd w:val="clear" w:color="auto" w:fill="FFFFFF"/>
+        <w:spacing w:before="0" w:beforeAutospacing="0"/>
+        <w:rPr>
+          <w:rFonts w:ascii="Segoe UI" w:hAnsi="Segoe UI" w:cs="Segoe UI"/>
+          <w:color w:val="212529"/>
+        </w:rPr>
+      </w:pPr>
+      <w:proofErr w:type="spellStart"/>
+      <w:r>
+        <w:rPr>
+          <w:rFonts w:ascii="Segoe UI" w:hAnsi="Segoe UI" w:cs="Segoe UI"/>
+          <w:color w:val="212529"/>
+        </w:rPr>
+        <w:t>will</w:t>
+      </w:r>
+      <w:proofErr w:type="spellEnd"/>
+      <w:r>
+        <w:rPr>
+          <w:rFonts w:ascii="Segoe UI" w:hAnsi="Segoe UI" w:cs="Segoe UI"/>
+          <w:color w:val="212529"/>
+        </w:rPr>
+        <w:t xml:space="preserve"> </w:t>
+      </w:r>
+      <w:proofErr w:type="spellStart"/>
+      <w:r>
+        <w:rPr>
+          <w:rFonts w:ascii="Segoe UI" w:hAnsi="Segoe UI" w:cs="Segoe UI"/>
+          <w:color w:val="212529"/>
+        </w:rPr>
+        <w:t>allow</w:t>
+      </w:r>
+      <w:proofErr w:type="spellEnd"/>
+      <w:r>
+        <w:rPr>
+          <w:rFonts w:ascii="Segoe UI" w:hAnsi="Segoe UI" w:cs="Segoe UI"/>
+          <w:color w:val="212529"/>
+        </w:rPr>
+        <w:t xml:space="preserve"> </w:t>
+      </w:r>
+      <w:proofErr w:type="spellStart"/>
+      <w:r>
+        <w:rPr>
+          <w:rFonts w:ascii="Segoe UI" w:hAnsi="Segoe UI" w:cs="Segoe UI"/>
+          <w:color w:val="212529"/>
+        </w:rPr>
+        <w:t>us</w:t>
+      </w:r>
+      <w:proofErr w:type="spellEnd"/>
+      <w:r>
+        <w:rPr>
+          <w:rFonts w:ascii="Segoe UI" w:hAnsi="Segoe UI" w:cs="Segoe UI"/>
+          <w:color w:val="212529"/>
+        </w:rPr>
+        <w:t xml:space="preserve"> </w:t>
+      </w:r>
+      <w:proofErr w:type="spellStart"/>
+      <w:r>
+        <w:rPr>
+          <w:rFonts w:ascii="Segoe UI" w:hAnsi="Segoe UI" w:cs="Segoe UI"/>
+          <w:color w:val="212529"/>
+        </w:rPr>
+        <w:t>to</w:t>
+      </w:r>
+      <w:proofErr w:type="spellEnd"/>
+    </w:p>
+    <w:p>
+      <w:pPr>
+        <w:numPr>
+          <w:ilvl w:val="0"/>
+          <w:numId w:val="23"/>
+        </w:numPr>
+        <w:shd w:val="clear" w:color="auto" w:fill="FFFFFF"/>
+        <w:spacing w:before="100" w:beforeAutospacing="1" w:after="100" w:afterAutospacing="1" w:line="240" w:lineRule="auto"/>
+        <w:rPr>
+          <w:rFonts w:ascii="Segoe UI" w:hAnsi="Segoe UI" w:cs="Segoe UI"/>
+          <w:color w:val="212529"/>
+          <w:lang w:val="en-US"/>
+        </w:rPr>
+      </w:pPr>
+      <w:r>
+        <w:rPr>
+          <w:rFonts w:ascii="Segoe UI" w:hAnsi="Segoe UI" w:cs="Segoe UI"/>
+          <w:color w:val="212529"/>
+          <w:lang w:val="en-US"/>
+        </w:rPr>
+        <w:t>use the other components </w:t>
+      </w:r>
+      <w:r>
+        <w:rPr>
+          <w:rStyle w:val="HTML"/>
+          <w:rFonts w:ascii="Consolas" w:eastAsiaTheme="minorHAnsi" w:hAnsi="Consolas" w:cs="Consolas"/>
+          <w:color w:val="FFFFFF"/>
+          <w:sz w:val="21"/>
+          <w:szCs w:val="21"/>
+          <w:bdr w:val="single" w:sz="6" w:space="2" w:color="737B83" w:frame="1"/>
+          <w:shd w:val="clear" w:color="auto" w:fill="2F3D48"/>
+          <w:lang w:val="en-US"/>
+        </w:rPr>
+        <w:t>browser-router-dom</w:t>
+      </w:r>
+      <w:r>
+        <w:rPr>
+          <w:rFonts w:ascii="Segoe UI" w:hAnsi="Segoe UI" w:cs="Segoe UI"/>
+          <w:color w:val="212529"/>
+          <w:lang w:val="en-US"/>
+        </w:rPr>
+        <w:t> comes with inside of our app</w:t>
+      </w:r>
+    </w:p>
+    <w:p>
+      <w:pPr>
+        <w:numPr>
+          <w:ilvl w:val="0"/>
+          <w:numId w:val="23"/>
+        </w:numPr>
+        <w:shd w:val="clear" w:color="auto" w:fill="FFFFFF"/>
+        <w:spacing w:before="100" w:beforeAutospacing="1" w:after="100" w:afterAutospacing="1" w:line="240" w:lineRule="auto"/>
+        <w:rPr>
+          <w:rFonts w:ascii="Segoe UI" w:hAnsi="Segoe UI" w:cs="Segoe UI"/>
+          <w:color w:val="212529"/>
+          <w:lang w:val="en-US"/>
+        </w:rPr>
+      </w:pPr>
+      <w:r>
+        <w:rPr>
+          <w:rFonts w:ascii="Segoe UI" w:hAnsi="Segoe UI" w:cs="Segoe UI"/>
+          <w:color w:val="212529"/>
+          <w:lang w:val="en-US"/>
+        </w:rPr>
+        <w:t>listen to the URL so that whenever the url changes, the routing components will be notified of the change</w:t>
+      </w:r>
+    </w:p>
+    <w:p>
+      <w:pPr>
+        <w:pStyle w:val="3"/>
+        <w:shd w:val="clear" w:color="auto" w:fill="FFFFFF"/>
+        <w:spacing w:before="0"/>
+        <w:rPr>
+          <w:rFonts w:ascii="Segoe UI" w:hAnsi="Segoe UI" w:cs="Segoe UI"/>
+          <w:color w:val="212529"/>
+          <w:lang w:val="en-US"/>
+        </w:rPr>
+      </w:pPr>
+      <w:r>
+        <w:rPr>
+          <w:rStyle w:val="HTML"/>
+          <w:rFonts w:ascii="Consolas" w:eastAsiaTheme="majorEastAsia" w:hAnsi="Consolas" w:cs="Consolas"/>
+          <w:b/>
+          <w:bCs/>
+          <w:color w:val="FFFFFF"/>
+          <w:sz w:val="37"/>
+          <w:szCs w:val="37"/>
+          <w:bdr w:val="single" w:sz="6" w:space="2" w:color="737B83" w:frame="1"/>
+          <w:shd w:val="clear" w:color="auto" w:fill="2F3D48"/>
+          <w:lang w:val="en-US"/>
+        </w:rPr>
+        <w:t>Link</w:t>
+      </w:r>
+      <w:r>
+        <w:rPr>
+          <w:rFonts w:ascii="Segoe UI" w:hAnsi="Segoe UI" w:cs="Segoe UI"/>
+          <w:b/>
+          <w:bCs/>
+          <w:color w:val="212529"/>
+          <w:lang w:val="en-US"/>
+        </w:rPr>
+        <w:t> Component</w:t>
+      </w:r>
+    </w:p>
+    <w:p>
+      <w:pPr>
+        <w:pStyle w:val="HTML0"/>
+        <w:shd w:val="clear" w:color="auto" w:fill="292929"/>
+        <w:rPr>
+          <w:rFonts w:ascii="Consolas" w:hAnsi="Consolas" w:cs="Consolas"/>
+          <w:color w:val="FAFAFA"/>
+          <w:sz w:val="24"/>
+          <w:szCs w:val="24"/>
+          <w:lang w:val="en-US"/>
+        </w:rPr>
+      </w:pPr>
+      <w:r>
+        <w:rPr>
+          <w:rStyle w:val="HTML"/>
+          <w:rFonts w:ascii="Consolas" w:hAnsi="Consolas" w:cs="Consolas"/>
+          <w:color w:val="FAFAFA"/>
+          <w:lang w:val="en-US"/>
+        </w:rPr>
+        <w:t>&lt;Link to="/about"&gt;About&lt;/Link&gt;</w:t>
+      </w:r>
+    </w:p>
+    <w:p>
+      <w:pPr>
+        <w:pStyle w:val="a8"/>
+        <w:shd w:val="clear" w:color="auto" w:fill="FFFFFF"/>
+        <w:spacing w:before="0" w:beforeAutospacing="0"/>
+        <w:rPr>
+          <w:rFonts w:ascii="Segoe UI" w:hAnsi="Segoe UI" w:cs="Segoe UI"/>
+          <w:color w:val="212529"/>
+          <w:lang w:val="en-US"/>
+        </w:rPr>
+      </w:pPr>
+      <w:r>
+        <w:rPr>
+          <w:rFonts w:ascii="Segoe UI" w:hAnsi="Segoe UI" w:cs="Segoe UI"/>
+          <w:color w:val="212529"/>
+          <w:lang w:val="en-US"/>
+        </w:rPr>
+        <w:t>Users navigate through React apps with the help of the </w:t>
+      </w:r>
+      <w:r>
+        <w:rPr>
+          <w:rStyle w:val="HTML"/>
+          <w:rFonts w:ascii="Consolas" w:hAnsi="Consolas" w:cs="Consolas"/>
+          <w:color w:val="FFFFFF"/>
+          <w:sz w:val="21"/>
+          <w:szCs w:val="21"/>
+          <w:bdr w:val="single" w:sz="6" w:space="2" w:color="737B83" w:frame="1"/>
+          <w:shd w:val="clear" w:color="auto" w:fill="2F3D48"/>
+          <w:lang w:val="en-US"/>
+        </w:rPr>
+        <w:t>Link</w:t>
+      </w:r>
+      <w:r>
+        <w:rPr>
+          <w:rFonts w:ascii="Segoe UI" w:hAnsi="Segoe UI" w:cs="Segoe UI"/>
+          <w:color w:val="212529"/>
+          <w:lang w:val="en-US"/>
+        </w:rPr>
+        <w:t> Component.</w:t>
+      </w:r>
+    </w:p>
+    <w:p>
+      <w:pPr>
+        <w:pStyle w:val="a8"/>
+        <w:shd w:val="clear" w:color="auto" w:fill="FFFFFF"/>
+        <w:spacing w:before="0" w:beforeAutospacing="0"/>
+        <w:rPr>
+          <w:rFonts w:ascii="Segoe UI" w:hAnsi="Segoe UI" w:cs="Segoe UI"/>
+          <w:color w:val="212529"/>
+          <w:lang w:val="en-US"/>
+        </w:rPr>
+      </w:pPr>
+      <w:r>
+        <w:rPr>
+          <w:rFonts w:ascii="Segoe UI" w:hAnsi="Segoe UI" w:cs="Segoe UI"/>
+          <w:color w:val="212529"/>
+          <w:lang w:val="en-US"/>
+        </w:rPr>
+        <w:t>The </w:t>
+      </w:r>
+      <w:r>
+        <w:rPr>
+          <w:rStyle w:val="HTML"/>
+          <w:rFonts w:ascii="Consolas" w:hAnsi="Consolas" w:cs="Consolas"/>
+          <w:color w:val="FFFFFF"/>
+          <w:sz w:val="21"/>
+          <w:szCs w:val="21"/>
+          <w:bdr w:val="single" w:sz="6" w:space="2" w:color="737B83" w:frame="1"/>
+          <w:shd w:val="clear" w:color="auto" w:fill="2F3D48"/>
+          <w:lang w:val="en-US"/>
+        </w:rPr>
+        <w:t>Link</w:t>
+      </w:r>
+      <w:r>
+        <w:rPr>
+          <w:rFonts w:ascii="Segoe UI" w:hAnsi="Segoe UI" w:cs="Segoe UI"/>
+          <w:color w:val="212529"/>
+          <w:lang w:val="en-US"/>
+        </w:rPr>
+        <w:t> component talks to the </w:t>
+      </w:r>
+      <w:r>
+        <w:rPr>
+          <w:rStyle w:val="HTML"/>
+          <w:rFonts w:ascii="Consolas" w:hAnsi="Consolas" w:cs="Consolas"/>
+          <w:color w:val="FFFFFF"/>
+          <w:sz w:val="21"/>
+          <w:szCs w:val="21"/>
+          <w:bdr w:val="single" w:sz="6" w:space="2" w:color="737B83" w:frame="1"/>
+          <w:shd w:val="clear" w:color="auto" w:fill="2F3D48"/>
+          <w:lang w:val="en-US"/>
+        </w:rPr>
+        <w:t>BrowserRouter</w:t>
+      </w:r>
+      <w:r>
+        <w:rPr>
+          <w:rFonts w:ascii="Segoe UI" w:hAnsi="Segoe UI" w:cs="Segoe UI"/>
+          <w:color w:val="212529"/>
+          <w:lang w:val="en-US"/>
+        </w:rPr>
+        <w:t> and tells it to update the URL. By passing a </w:t>
+      </w:r>
+      <w:r>
+        <w:rPr>
+          <w:rStyle w:val="HTML"/>
+          <w:rFonts w:ascii="Consolas" w:hAnsi="Consolas" w:cs="Consolas"/>
+          <w:color w:val="FFFFFF"/>
+          <w:sz w:val="21"/>
+          <w:szCs w:val="21"/>
+          <w:bdr w:val="single" w:sz="6" w:space="2" w:color="737B83" w:frame="1"/>
+          <w:shd w:val="clear" w:color="auto" w:fill="2F3D48"/>
+          <w:lang w:val="en-US"/>
+        </w:rPr>
+        <w:t>to</w:t>
+      </w:r>
+      <w:r>
+        <w:rPr>
+          <w:rFonts w:ascii="Segoe UI" w:hAnsi="Segoe UI" w:cs="Segoe UI"/>
+          <w:color w:val="212529"/>
+          <w:lang w:val="en-US"/>
+        </w:rPr>
+        <w:t> property to the </w:t>
+      </w:r>
+      <w:r>
+        <w:rPr>
+          <w:rStyle w:val="HTML"/>
+          <w:rFonts w:ascii="Consolas" w:hAnsi="Consolas" w:cs="Consolas"/>
+          <w:color w:val="FFFFFF"/>
+          <w:sz w:val="21"/>
+          <w:szCs w:val="21"/>
+          <w:bdr w:val="single" w:sz="6" w:space="2" w:color="737B83" w:frame="1"/>
+          <w:shd w:val="clear" w:color="auto" w:fill="2F3D48"/>
+          <w:lang w:val="en-US"/>
+        </w:rPr>
+        <w:t>Link</w:t>
+      </w:r>
+      <w:r>
+        <w:rPr>
+          <w:rFonts w:ascii="Segoe UI" w:hAnsi="Segoe UI" w:cs="Segoe UI"/>
+          <w:color w:val="212529"/>
+          <w:lang w:val="en-US"/>
+        </w:rPr>
+        <w:t>component, you tell your app which path to route to.</w:t>
+      </w:r>
+    </w:p>
+    <w:p>
+      <w:pPr>
+        <w:pStyle w:val="a8"/>
+        <w:shd w:val="clear" w:color="auto" w:fill="FFFFFF"/>
+        <w:spacing w:before="0" w:beforeAutospacing="0"/>
+        <w:rPr>
+          <w:rFonts w:ascii="Segoe UI" w:hAnsi="Segoe UI" w:cs="Segoe UI"/>
+          <w:color w:val="212529"/>
+          <w:lang w:val="en-US"/>
+        </w:rPr>
+      </w:pPr>
+      <w:r>
+        <w:rPr>
+          <w:rFonts w:ascii="Segoe UI" w:hAnsi="Segoe UI" w:cs="Segoe UI"/>
+          <w:color w:val="212529"/>
+          <w:lang w:val="en-US"/>
+        </w:rPr>
+        <w:t>What if you wanted to pass state to the new route? Instead of passing a string to </w:t>
+      </w:r>
+      <w:r>
+        <w:rPr>
+          <w:rStyle w:val="HTML"/>
+          <w:rFonts w:ascii="Consolas" w:hAnsi="Consolas" w:cs="Consolas"/>
+          <w:color w:val="FFFFFF"/>
+          <w:sz w:val="21"/>
+          <w:szCs w:val="21"/>
+          <w:bdr w:val="single" w:sz="6" w:space="2" w:color="737B83" w:frame="1"/>
+          <w:shd w:val="clear" w:color="auto" w:fill="2F3D48"/>
+          <w:lang w:val="en-US"/>
+        </w:rPr>
+        <w:t>Link</w:t>
+      </w:r>
+      <w:r>
+        <w:rPr>
+          <w:rFonts w:ascii="Segoe UI" w:hAnsi="Segoe UI" w:cs="Segoe UI"/>
+          <w:color w:val="212529"/>
+          <w:lang w:val="en-US"/>
+        </w:rPr>
+        <w:t>s </w:t>
+      </w:r>
+      <w:r>
+        <w:rPr>
+          <w:rStyle w:val="HTML"/>
+          <w:rFonts w:ascii="Consolas" w:hAnsi="Consolas" w:cs="Consolas"/>
+          <w:color w:val="FFFFFF"/>
+          <w:sz w:val="21"/>
+          <w:szCs w:val="21"/>
+          <w:bdr w:val="single" w:sz="6" w:space="2" w:color="737B83" w:frame="1"/>
+          <w:shd w:val="clear" w:color="auto" w:fill="2F3D48"/>
+          <w:lang w:val="en-US"/>
+        </w:rPr>
+        <w:t>to</w:t>
+      </w:r>
+      <w:r>
+        <w:rPr>
+          <w:rFonts w:ascii="Segoe UI" w:hAnsi="Segoe UI" w:cs="Segoe UI"/>
+          <w:color w:val="212529"/>
+          <w:lang w:val="en-US"/>
+        </w:rPr>
+        <w:t> prop, you can pass it an object like this:</w:t>
+      </w:r>
+    </w:p>
+    <w:p>
+      <w:pPr>
+        <w:pStyle w:val="HTML0"/>
+        <w:shd w:val="clear" w:color="auto" w:fill="292929"/>
+        <w:rPr>
+          <w:rStyle w:val="HTML"/>
+          <w:rFonts w:ascii="Consolas" w:hAnsi="Consolas" w:cs="Consolas"/>
+          <w:color w:val="FAFAFA"/>
+          <w:lang w:val="en-US"/>
+        </w:rPr>
+      </w:pPr>
+      <w:r>
+        <w:rPr>
+          <w:rStyle w:val="HTML"/>
+          <w:rFonts w:ascii="Consolas" w:hAnsi="Consolas" w:cs="Consolas"/>
+          <w:color w:val="FAFAFA"/>
+          <w:lang w:val="en-US"/>
+        </w:rPr>
+        <w:t>&lt;Link to={{</w:t>
+      </w:r>
+    </w:p>
+    <w:p>
+      <w:pPr>
+        <w:pStyle w:val="HTML0"/>
+        <w:shd w:val="clear" w:color="auto" w:fill="292929"/>
+        <w:rPr>
+          <w:rStyle w:val="HTML"/>
+          <w:rFonts w:ascii="Consolas" w:hAnsi="Consolas" w:cs="Consolas"/>
+          <w:color w:val="FAFAFA"/>
+          <w:lang w:val="en-US"/>
+        </w:rPr>
+      </w:pPr>
+      <w:r>
+        <w:rPr>
+          <w:rStyle w:val="HTML"/>
+          <w:rFonts w:ascii="Consolas" w:hAnsi="Consolas" w:cs="Consolas"/>
+          <w:color w:val="FAFAFA"/>
+          <w:lang w:val="en-US"/>
+        </w:rPr>
+        <w:t xml:space="preserve"> pathname: '/courses',</w:t>
+      </w:r>
+    </w:p>
+    <w:p>
+      <w:pPr>
+        <w:pStyle w:val="HTML0"/>
+        <w:shd w:val="clear" w:color="auto" w:fill="292929"/>
+        <w:rPr>
+          <w:rStyle w:val="HTML"/>
+          <w:rFonts w:ascii="Consolas" w:hAnsi="Consolas" w:cs="Consolas"/>
+          <w:color w:val="FAFAFA"/>
+          <w:lang w:val="en-US"/>
+        </w:rPr>
+      </w:pPr>
+      <w:r>
+        <w:rPr>
+          <w:rStyle w:val="HTML"/>
+          <w:rFonts w:ascii="Consolas" w:hAnsi="Consolas" w:cs="Consolas"/>
+          <w:color w:val="FAFAFA"/>
+          <w:lang w:val="en-US"/>
+        </w:rPr>
+        <w:t xml:space="preserve"> search: '?sort=name',</w:t>
+      </w:r>
+    </w:p>
+    <w:p>
+      <w:pPr>
+        <w:pStyle w:val="HTML0"/>
+        <w:shd w:val="clear" w:color="auto" w:fill="292929"/>
+        <w:rPr>
+          <w:rStyle w:val="HTML"/>
+          <w:rFonts w:ascii="Consolas" w:hAnsi="Consolas" w:cs="Consolas"/>
+          <w:color w:val="FAFAFA"/>
+          <w:lang w:val="en-US"/>
+        </w:rPr>
+      </w:pPr>
+      <w:r>
+        <w:rPr>
+          <w:rStyle w:val="HTML"/>
+          <w:rFonts w:ascii="Consolas" w:hAnsi="Consolas" w:cs="Consolas"/>
+          <w:color w:val="FAFAFA"/>
+          <w:lang w:val="en-US"/>
+        </w:rPr>
+        <w:t xml:space="preserve"> hash: '#the-hash',</w:t>
+      </w:r>
+    </w:p>
+    <w:p>
+      <w:pPr>
+        <w:pStyle w:val="HTML0"/>
+        <w:shd w:val="clear" w:color="auto" w:fill="292929"/>
+        <w:rPr>
+          <w:rStyle w:val="HTML"/>
+          <w:rFonts w:ascii="Consolas" w:hAnsi="Consolas" w:cs="Consolas"/>
+          <w:color w:val="FAFAFA"/>
+          <w:lang w:val="en-US"/>
+        </w:rPr>
+      </w:pPr>
+      <w:r>
+        <w:rPr>
+          <w:rStyle w:val="HTML"/>
+          <w:rFonts w:ascii="Consolas" w:hAnsi="Consolas" w:cs="Consolas"/>
+          <w:color w:val="FAFAFA"/>
+          <w:lang w:val="en-US"/>
+        </w:rPr>
+        <w:t xml:space="preserve"> state: { fromDashboard: true }</w:t>
+      </w:r>
+    </w:p>
+    <w:p>
+      <w:pPr>
+        <w:pStyle w:val="HTML0"/>
+        <w:shd w:val="clear" w:color="auto" w:fill="292929"/>
+        <w:rPr>
+          <w:rStyle w:val="HTML"/>
+          <w:rFonts w:ascii="Consolas" w:hAnsi="Consolas" w:cs="Consolas"/>
+          <w:color w:val="FAFAFA"/>
+          <w:lang w:val="en-US"/>
+        </w:rPr>
+      </w:pPr>
+      <w:r>
+        <w:rPr>
+          <w:rStyle w:val="HTML"/>
+          <w:rFonts w:ascii="Consolas" w:hAnsi="Consolas" w:cs="Consolas"/>
+          <w:color w:val="FAFAFA"/>
+          <w:lang w:val="en-US"/>
+        </w:rPr>
+        <w:t>}}&gt;</w:t>
+      </w:r>
+    </w:p>
+    <w:p>
+      <w:pPr>
+        <w:pStyle w:val="HTML0"/>
+        <w:shd w:val="clear" w:color="auto" w:fill="292929"/>
+        <w:rPr>
+          <w:rStyle w:val="HTML"/>
+          <w:rFonts w:ascii="Consolas" w:hAnsi="Consolas" w:cs="Consolas"/>
+          <w:color w:val="FAFAFA"/>
+          <w:lang w:val="en-US"/>
+        </w:rPr>
+      </w:pPr>
+      <w:r>
+        <w:rPr>
+          <w:rStyle w:val="HTML"/>
+          <w:rFonts w:ascii="Consolas" w:hAnsi="Consolas" w:cs="Consolas"/>
+          <w:color w:val="FAFAFA"/>
+          <w:lang w:val="en-US"/>
+        </w:rPr>
+        <w:t xml:space="preserve"> Courses</w:t>
+      </w:r>
+    </w:p>
+    <w:p>
+      <w:pPr>
+        <w:pStyle w:val="HTML0"/>
+        <w:shd w:val="clear" w:color="auto" w:fill="292929"/>
+        <w:rPr>
+          <w:rFonts w:ascii="Consolas" w:hAnsi="Consolas" w:cs="Consolas"/>
+          <w:color w:val="FAFAFA"/>
+          <w:sz w:val="24"/>
+          <w:szCs w:val="24"/>
+          <w:lang w:val="en-US"/>
+        </w:rPr>
+      </w:pPr>
+      <w:r>
+        <w:rPr>
+          <w:rStyle w:val="HTML"/>
+          <w:rFonts w:ascii="Consolas" w:hAnsi="Consolas" w:cs="Consolas"/>
+          <w:color w:val="FAFAFA"/>
+          <w:lang w:val="en-US"/>
+        </w:rPr>
+        <w:t>&lt;/Link&gt;</w:t>
+      </w:r>
+    </w:p>
+    <w:p>
+      <w:pPr>
+        <w:jc w:val="both"/>
+        <w:rPr>
+          <w:rFonts w:cs="Arial"/>
+          <w:sz w:val="28"/>
+          <w:szCs w:val="28"/>
+          <w:lang w:val="en-US"/>
+        </w:rPr>
+      </w:pPr>
+    </w:p>
+    <w:p>
+      <w:pPr>
+        <w:jc w:val="both"/>
+        <w:rPr>
+          <w:rFonts w:cs="Arial"/>
+          <w:sz w:val="28"/>
+          <w:szCs w:val="28"/>
+          <w:lang w:val="en-US"/>
+        </w:rPr>
+      </w:pPr>
+    </w:p>
+    <w:p>
+      <w:pPr>
+        <w:jc w:val="both"/>
+        <w:rPr>
+          <w:rFonts w:cs="Arial"/>
+          <w:b/>
+          <w:sz w:val="28"/>
+          <w:szCs w:val="28"/>
+          <w:lang w:val="en-US"/>
+        </w:rPr>
+      </w:pPr>
+    </w:p>
+    <w:p>
+      <w:pPr>
+        <w:jc w:val="both"/>
+        <w:rPr>
+          <w:rFonts w:cs="Arial"/>
+          <w:b/>
+          <w:sz w:val="28"/>
+          <w:szCs w:val="28"/>
+          <w:lang w:val="en-US"/>
+        </w:rPr>
+      </w:pPr>
+    </w:p>
+    <w:p>
+      <w:pPr>
+        <w:jc w:val="both"/>
+        <w:rPr>
+          <w:rFonts w:cs="Arial"/>
+          <w:b/>
+          <w:sz w:val="28"/>
+          <w:szCs w:val="28"/>
+          <w:lang w:val="en-US"/>
+        </w:rPr>
+      </w:pPr>
+    </w:p>
+    <w:p>
+      <w:pPr>
+        <w:jc w:val="both"/>
+        <w:rPr>
+          <w:rFonts w:cs="Arial"/>
+          <w:b/>
+          <w:sz w:val="28"/>
+          <w:szCs w:val="28"/>
+          <w:lang w:val="en-US"/>
+        </w:rPr>
+      </w:pPr>
+    </w:p>
+    <w:p>
+      <w:pPr>
+        <w:jc w:val="both"/>
+        <w:rPr>
+          <w:rFonts w:cs="Arial"/>
+          <w:b/>
+          <w:sz w:val="28"/>
+          <w:szCs w:val="28"/>
+          <w:lang w:val="en-US"/>
+        </w:rPr>
+      </w:pPr>
+    </w:p>
+    <w:p>
+      <w:pPr>
+        <w:jc w:val="both"/>
+        <w:rPr>
+          <w:rFonts w:cs="Arial"/>
+          <w:b/>
+          <w:sz w:val="28"/>
+          <w:szCs w:val="28"/>
+          <w:lang w:val="en-US"/>
+        </w:rPr>
+      </w:pPr>
+    </w:p>
+    <w:p>
+      <w:pPr>
+        <w:jc w:val="both"/>
+        <w:rPr>
+          <w:rFonts w:cs="Arial"/>
+          <w:b/>
+          <w:sz w:val="28"/>
+          <w:szCs w:val="28"/>
+          <w:lang w:val="en-US"/>
+        </w:rPr>
+      </w:pPr>
+    </w:p>
+    <w:p>
+      <w:pPr>
+        <w:jc w:val="both"/>
+        <w:rPr>
+          <w:rFonts w:cs="Arial"/>
+          <w:b/>
+          <w:sz w:val="28"/>
+          <w:szCs w:val="28"/>
+          <w:lang w:val="en-US"/>
+        </w:rPr>
+      </w:pPr>
+      <w:r>
+        <w:rPr>
+          <w:rFonts w:cs="Arial"/>
+          <w:b/>
+          <w:sz w:val="28"/>
+          <w:szCs w:val="28"/>
+          <w:lang w:val="en-US"/>
+        </w:rPr>
+        <w:lastRenderedPageBreak/>
+        <w:t>PART 4. React Native.</w:t>
+      </w:r>
+    </w:p>
+    <w:p>
+      <w:pPr>
+        <w:jc w:val="center"/>
+        <w:rPr>
+          <w:rFonts w:cs="Arial"/>
+          <w:b/>
+          <w:sz w:val="28"/>
+          <w:szCs w:val="28"/>
+          <w:lang w:val="en-US"/>
+        </w:rPr>
+      </w:pPr>
+      <w:r>
+        <w:rPr>
+          <w:rFonts w:cs="Arial"/>
+          <w:b/>
+          <w:sz w:val="28"/>
+          <w:szCs w:val="28"/>
+          <w:lang w:val="en-US"/>
+        </w:rPr>
+        <w:t>Lesson 1: Up and Running with React Native</w:t>
+      </w:r>
+    </w:p>
+    <w:p>
+      <w:pPr>
+        <w:pStyle w:val="2"/>
+        <w:shd w:val="clear" w:color="auto" w:fill="FFFFFF"/>
+        <w:spacing w:before="0"/>
+        <w:rPr>
+          <w:rFonts w:ascii="inherit" w:hAnsi="inherit" w:cs="Segoe UI"/>
+          <w:color w:val="212529"/>
+          <w:lang w:val="en-US"/>
+        </w:rPr>
+      </w:pPr>
+      <w:r>
+        <w:rPr>
+          <w:rFonts w:ascii="inherit" w:hAnsi="inherit" w:cs="Segoe UI"/>
+          <w:b/>
+          <w:bCs/>
+          <w:color w:val="212529"/>
+          <w:lang w:val="en-US"/>
+        </w:rPr>
+        <w:t>Install Create React Native App</w:t>
+      </w:r>
+    </w:p>
+    <w:p>
+      <w:pPr>
+        <w:pStyle w:val="a8"/>
+        <w:shd w:val="clear" w:color="auto" w:fill="FFFFFF"/>
+        <w:spacing w:before="0" w:beforeAutospacing="0"/>
+        <w:rPr>
+          <w:rFonts w:ascii="Segoe UI" w:hAnsi="Segoe UI" w:cs="Segoe UI"/>
+          <w:color w:val="212529"/>
+          <w:lang w:val="en-US"/>
+        </w:rPr>
+      </w:pPr>
+      <w:r>
+        <w:rPr>
+          <w:rFonts w:ascii="Segoe UI" w:hAnsi="Segoe UI" w:cs="Segoe UI"/>
+          <w:color w:val="212529"/>
+          <w:lang w:val="en-US"/>
+        </w:rPr>
+        <w:t>In order to use Create React Native App, go ahead and install it once globally:</w:t>
+      </w:r>
+    </w:p>
+    <w:p>
+      <w:pPr>
+        <w:pStyle w:val="HTML0"/>
+        <w:shd w:val="clear" w:color="auto" w:fill="292929"/>
+        <w:rPr>
+          <w:rFonts w:ascii="Consolas" w:hAnsi="Consolas" w:cs="Consolas"/>
+          <w:color w:val="FAFAFA"/>
+          <w:sz w:val="24"/>
+          <w:szCs w:val="24"/>
+          <w:lang w:val="en-US"/>
+        </w:rPr>
+      </w:pPr>
+      <w:proofErr w:type="spellStart"/>
+      <w:proofErr w:type="gramStart"/>
+      <w:r>
+        <w:rPr>
+          <w:rStyle w:val="HTML"/>
+          <w:rFonts w:ascii="Consolas" w:hAnsi="Consolas" w:cs="Consolas"/>
+          <w:color w:val="FAFAFA"/>
+          <w:lang w:val="en-US"/>
+        </w:rPr>
+        <w:t>npm</w:t>
+      </w:r>
+      <w:proofErr w:type="spellEnd"/>
+      <w:proofErr w:type="gramEnd"/>
+      <w:r>
+        <w:rPr>
+          <w:rStyle w:val="HTML"/>
+          <w:rFonts w:ascii="Consolas" w:hAnsi="Consolas" w:cs="Consolas"/>
+          <w:color w:val="FAFAFA"/>
+          <w:lang w:val="en-US"/>
+        </w:rPr>
+        <w:t xml:space="preserve"> install -g create-react-native-app</w:t>
+      </w:r>
+    </w:p>
+    <w:p>
+      <w:pPr>
+        <w:pStyle w:val="a8"/>
+        <w:shd w:val="clear" w:color="auto" w:fill="FFFFFF"/>
+        <w:spacing w:before="0" w:beforeAutospacing="0"/>
+        <w:rPr>
+          <w:rFonts w:ascii="Segoe UI" w:hAnsi="Segoe UI" w:cs="Segoe UI"/>
+          <w:color w:val="212529"/>
+          <w:lang w:val="en-US"/>
+        </w:rPr>
+      </w:pPr>
+      <w:r>
+        <w:rPr>
+          <w:rFonts w:ascii="Segoe UI" w:hAnsi="Segoe UI" w:cs="Segoe UI"/>
+          <w:color w:val="212529"/>
+          <w:lang w:val="en-US"/>
+        </w:rPr>
+        <w:t>Alternatively, feel free to use </w:t>
+      </w:r>
+      <w:r>
+        <w:rPr>
+          <w:rStyle w:val="a3"/>
+          <w:rFonts w:ascii="Segoe UI" w:hAnsi="Segoe UI" w:cs="Segoe UI"/>
+          <w:color w:val="212529"/>
+          <w:lang w:val="en-US"/>
+        </w:rPr>
+        <w:t>yarn</w:t>
+      </w:r>
+      <w:r>
+        <w:rPr>
+          <w:rFonts w:ascii="Segoe UI" w:hAnsi="Segoe UI" w:cs="Segoe UI"/>
+          <w:color w:val="212529"/>
+          <w:lang w:val="en-US"/>
+        </w:rPr>
+        <w:t> as well (visit </w:t>
+      </w:r>
+      <w:hyperlink r:id="rId41" w:tgtFrame="_blank" w:history="1">
+        <w:r>
+          <w:rPr>
+            <w:rStyle w:val="a7"/>
+            <w:rFonts w:ascii="Segoe UI" w:hAnsi="Segoe UI" w:cs="Segoe UI"/>
+            <w:color w:val="007BFF"/>
+            <w:lang w:val="en-US"/>
+          </w:rPr>
+          <w:t>here</w:t>
+        </w:r>
+      </w:hyperlink>
+      <w:r>
+        <w:rPr>
+          <w:rFonts w:ascii="Segoe UI" w:hAnsi="Segoe UI" w:cs="Segoe UI"/>
+          <w:color w:val="212529"/>
+          <w:lang w:val="en-US"/>
+        </w:rPr>
+        <w:t> for setup instructions):</w:t>
+      </w:r>
+    </w:p>
+    <w:p>
+      <w:pPr>
+        <w:pStyle w:val="HTML0"/>
+        <w:shd w:val="clear" w:color="auto" w:fill="292929"/>
+        <w:rPr>
+          <w:rFonts w:ascii="Consolas" w:hAnsi="Consolas" w:cs="Consolas"/>
+          <w:color w:val="FAFAFA"/>
+          <w:sz w:val="24"/>
+          <w:szCs w:val="24"/>
+          <w:lang w:val="en-US"/>
+        </w:rPr>
+      </w:pPr>
+      <w:proofErr w:type="gramStart"/>
+      <w:r>
+        <w:rPr>
+          <w:rStyle w:val="HTML"/>
+          <w:rFonts w:ascii="Consolas" w:hAnsi="Consolas" w:cs="Consolas"/>
+          <w:color w:val="FAFAFA"/>
+          <w:lang w:val="en-US"/>
+        </w:rPr>
+        <w:t>yarn</w:t>
+      </w:r>
+      <w:proofErr w:type="gramEnd"/>
+      <w:r>
+        <w:rPr>
+          <w:rStyle w:val="HTML"/>
+          <w:rFonts w:ascii="Consolas" w:hAnsi="Consolas" w:cs="Consolas"/>
+          <w:color w:val="FAFAFA"/>
+          <w:lang w:val="en-US"/>
+        </w:rPr>
+        <w:t xml:space="preserve"> global add create-react-native-app</w:t>
+      </w:r>
+    </w:p>
+    <w:p>
+      <w:pPr>
+        <w:rPr>
+          <w:lang w:val="en-US"/>
+        </w:rPr>
+      </w:pPr>
+      <w:bookmarkStart w:id="0" w:name="_GoBack"/>
+      <w:bookmarkEnd w:id="0"/>
+    </w:p>
+    <w:p>
+      <w:pPr>
+        <w:pStyle w:val="3"/>
+        <w:shd w:val="clear" w:color="auto" w:fill="FFFFFF"/>
+        <w:spacing w:before="0"/>
+        <w:rPr>
+          <w:rFonts w:ascii="Segoe UI" w:hAnsi="Segoe UI" w:cs="Segoe UI"/>
+          <w:color w:val="212529"/>
+          <w:lang w:val="en-US"/>
+        </w:rPr>
+      </w:pPr>
+      <w:r>
+        <w:rPr>
+          <w:rFonts w:ascii="Segoe UI" w:hAnsi="Segoe UI" w:cs="Segoe UI"/>
+          <w:b/>
+          <w:bCs/>
+          <w:color w:val="212529"/>
+          <w:lang w:val="en-US"/>
+        </w:rPr>
+        <w:t>To Debug</w:t>
+      </w:r>
+    </w:p>
+    <w:p>
+      <w:pPr>
+        <w:pStyle w:val="a8"/>
+        <w:shd w:val="clear" w:color="auto" w:fill="FFFFFF"/>
+        <w:spacing w:before="0" w:beforeAutospacing="0"/>
+        <w:rPr>
+          <w:rFonts w:ascii="Segoe UI" w:hAnsi="Segoe UI" w:cs="Segoe UI"/>
+          <w:color w:val="212529"/>
+          <w:lang w:val="en-US"/>
+        </w:rPr>
+      </w:pPr>
+      <w:r>
+        <w:rPr>
+          <w:rFonts w:ascii="Segoe UI" w:hAnsi="Segoe UI" w:cs="Segoe UI"/>
+          <w:color w:val="212529"/>
+          <w:lang w:val="en-US"/>
+        </w:rPr>
+        <w:t>All you have to do is shake your phone, or press:</w:t>
+      </w:r>
+    </w:p>
+    <w:p>
+      <w:pPr>
+        <w:numPr>
+          <w:ilvl w:val="0"/>
+          <w:numId w:val="24"/>
+        </w:numPr>
+        <w:shd w:val="clear" w:color="auto" w:fill="FFFFFF"/>
+        <w:spacing w:before="100" w:beforeAutospacing="1" w:after="100" w:afterAutospacing="1" w:line="240" w:lineRule="auto"/>
+        <w:rPr>
+          <w:rFonts w:ascii="Segoe UI" w:hAnsi="Segoe UI" w:cs="Segoe UI"/>
+          <w:color w:val="212529"/>
+        </w:rPr>
+      </w:pPr>
+      <w:r>
+        <w:rPr>
+          <w:rFonts w:ascii="Cambria Math" w:hAnsi="Cambria Math" w:cs="Cambria Math"/>
+          <w:color w:val="212529"/>
+        </w:rPr>
+        <w:t>⌘</w:t>
+      </w:r>
+      <w:r>
+        <w:rPr>
+          <w:rFonts w:ascii="Segoe UI" w:hAnsi="Segoe UI" w:cs="Segoe UI"/>
+          <w:color w:val="212529"/>
+        </w:rPr>
+        <w:t xml:space="preserve">D </w:t>
+      </w:r>
+      <w:proofErr w:type="spellStart"/>
+      <w:r>
+        <w:rPr>
+          <w:rFonts w:ascii="Segoe UI" w:hAnsi="Segoe UI" w:cs="Segoe UI"/>
+          <w:color w:val="212529"/>
+        </w:rPr>
+        <w:t>in</w:t>
+      </w:r>
+      <w:proofErr w:type="spellEnd"/>
+      <w:r>
+        <w:rPr>
+          <w:rFonts w:ascii="Segoe UI" w:hAnsi="Segoe UI" w:cs="Segoe UI"/>
+          <w:color w:val="212529"/>
+        </w:rPr>
+        <w:t xml:space="preserve"> </w:t>
+      </w:r>
+      <w:proofErr w:type="spellStart"/>
+      <w:r>
+        <w:rPr>
+          <w:rFonts w:ascii="Segoe UI" w:hAnsi="Segoe UI" w:cs="Segoe UI"/>
+          <w:color w:val="212529"/>
+        </w:rPr>
+        <w:t>the</w:t>
+      </w:r>
+      <w:proofErr w:type="spellEnd"/>
+      <w:r>
+        <w:rPr>
+          <w:rFonts w:ascii="Segoe UI" w:hAnsi="Segoe UI" w:cs="Segoe UI"/>
+          <w:color w:val="212529"/>
+        </w:rPr>
+        <w:t xml:space="preserve"> </w:t>
+      </w:r>
+      <w:proofErr w:type="spellStart"/>
+      <w:r>
+        <w:rPr>
+          <w:rFonts w:ascii="Segoe UI" w:hAnsi="Segoe UI" w:cs="Segoe UI"/>
+          <w:color w:val="212529"/>
+        </w:rPr>
+        <w:t>iOS</w:t>
+      </w:r>
+      <w:proofErr w:type="spellEnd"/>
+      <w:r>
+        <w:rPr>
+          <w:rFonts w:ascii="Segoe UI" w:hAnsi="Segoe UI" w:cs="Segoe UI"/>
+          <w:color w:val="212529"/>
+        </w:rPr>
+        <w:t xml:space="preserve"> </w:t>
+      </w:r>
+      <w:proofErr w:type="spellStart"/>
+      <w:r>
+        <w:rPr>
+          <w:rFonts w:ascii="Segoe UI" w:hAnsi="Segoe UI" w:cs="Segoe UI"/>
+          <w:color w:val="212529"/>
+        </w:rPr>
+        <w:t>simulator</w:t>
+      </w:r>
+      <w:proofErr w:type="spellEnd"/>
+    </w:p>
+    <w:p>
+      <w:pPr>
+        <w:numPr>
+          <w:ilvl w:val="0"/>
+          <w:numId w:val="24"/>
+        </w:numPr>
+        <w:shd w:val="clear" w:color="auto" w:fill="FFFFFF"/>
+        <w:spacing w:before="100" w:beforeAutospacing="1" w:after="100" w:afterAutospacing="1" w:line="240" w:lineRule="auto"/>
+        <w:rPr>
+          <w:rFonts w:ascii="Segoe UI" w:hAnsi="Segoe UI" w:cs="Segoe UI"/>
+          <w:color w:val="212529"/>
+        </w:rPr>
+      </w:pPr>
+      <w:r>
+        <w:rPr>
+          <w:rFonts w:ascii="Cambria Math" w:hAnsi="Cambria Math" w:cs="Cambria Math"/>
+          <w:color w:val="212529"/>
+        </w:rPr>
+        <w:t>⌘</w:t>
+      </w:r>
+      <w:r>
+        <w:rPr>
+          <w:rFonts w:ascii="Segoe UI" w:hAnsi="Segoe UI" w:cs="Segoe UI"/>
+          <w:color w:val="212529"/>
+        </w:rPr>
+        <w:t xml:space="preserve">M </w:t>
+      </w:r>
+      <w:proofErr w:type="spellStart"/>
+      <w:r>
+        <w:rPr>
+          <w:rFonts w:ascii="Segoe UI" w:hAnsi="Segoe UI" w:cs="Segoe UI"/>
+          <w:color w:val="212529"/>
+        </w:rPr>
+        <w:t>in</w:t>
+      </w:r>
+      <w:proofErr w:type="spellEnd"/>
+      <w:r>
+        <w:rPr>
+          <w:rFonts w:ascii="Segoe UI" w:hAnsi="Segoe UI" w:cs="Segoe UI"/>
+          <w:color w:val="212529"/>
+        </w:rPr>
+        <w:t xml:space="preserve"> </w:t>
+      </w:r>
+      <w:proofErr w:type="spellStart"/>
+      <w:r>
+        <w:rPr>
+          <w:rFonts w:ascii="Segoe UI" w:hAnsi="Segoe UI" w:cs="Segoe UI"/>
+          <w:color w:val="212529"/>
+        </w:rPr>
+        <w:t>the</w:t>
+      </w:r>
+      <w:proofErr w:type="spellEnd"/>
+      <w:r>
+        <w:rPr>
+          <w:rFonts w:ascii="Segoe UI" w:hAnsi="Segoe UI" w:cs="Segoe UI"/>
+          <w:color w:val="212529"/>
+        </w:rPr>
+        <w:t xml:space="preserve"> </w:t>
+      </w:r>
+      <w:proofErr w:type="spellStart"/>
+      <w:r>
+        <w:rPr>
+          <w:rFonts w:ascii="Segoe UI" w:hAnsi="Segoe UI" w:cs="Segoe UI"/>
+          <w:color w:val="212529"/>
+        </w:rPr>
+        <w:t>Android</w:t>
+      </w:r>
+      <w:proofErr w:type="spellEnd"/>
+      <w:r>
+        <w:rPr>
+          <w:rFonts w:ascii="Segoe UI" w:hAnsi="Segoe UI" w:cs="Segoe UI"/>
+          <w:color w:val="212529"/>
+        </w:rPr>
+        <w:t xml:space="preserve"> </w:t>
+      </w:r>
+      <w:proofErr w:type="spellStart"/>
+      <w:r>
+        <w:rPr>
+          <w:rFonts w:ascii="Segoe UI" w:hAnsi="Segoe UI" w:cs="Segoe UI"/>
+          <w:color w:val="212529"/>
+        </w:rPr>
+        <w:t>simulator</w:t>
+      </w:r>
+      <w:proofErr w:type="spellEnd"/>
+    </w:p>
+    <w:p>
+      <w:pPr>
+        <w:pStyle w:val="3"/>
+        <w:shd w:val="clear" w:color="auto" w:fill="FFFFFF"/>
+        <w:spacing w:before="0"/>
+        <w:rPr>
+          <w:rFonts w:ascii="Segoe UI" w:hAnsi="Segoe UI" w:cs="Segoe UI"/>
+          <w:color w:val="212529"/>
+        </w:rPr>
+      </w:pPr>
+      <w:proofErr w:type="spellStart"/>
+      <w:r>
+        <w:rPr>
+          <w:rFonts w:ascii="Segoe UI" w:hAnsi="Segoe UI" w:cs="Segoe UI"/>
+          <w:b/>
+          <w:bCs/>
+          <w:color w:val="212529"/>
+        </w:rPr>
+        <w:t>To</w:t>
+      </w:r>
+      <w:proofErr w:type="spellEnd"/>
+      <w:r>
+        <w:rPr>
+          <w:rFonts w:ascii="Segoe UI" w:hAnsi="Segoe UI" w:cs="Segoe UI"/>
+          <w:b/>
+          <w:bCs/>
+          <w:color w:val="212529"/>
+        </w:rPr>
+        <w:t xml:space="preserve"> </w:t>
+      </w:r>
+      <w:proofErr w:type="spellStart"/>
+      <w:r>
+        <w:rPr>
+          <w:rFonts w:ascii="Segoe UI" w:hAnsi="Segoe UI" w:cs="Segoe UI"/>
+          <w:b/>
+          <w:bCs/>
+          <w:color w:val="212529"/>
+        </w:rPr>
+        <w:t>Refresh</w:t>
+      </w:r>
+      <w:proofErr w:type="spellEnd"/>
+    </w:p>
+    <w:p>
+      <w:pPr>
+        <w:pStyle w:val="a8"/>
+        <w:shd w:val="clear" w:color="auto" w:fill="FFFFFF"/>
+        <w:spacing w:before="0" w:beforeAutospacing="0"/>
+        <w:rPr>
+          <w:rFonts w:ascii="Segoe UI" w:hAnsi="Segoe UI" w:cs="Segoe UI"/>
+          <w:color w:val="212529"/>
+          <w:lang w:val="en-US"/>
+        </w:rPr>
+      </w:pPr>
+      <w:r>
+        <w:rPr>
+          <w:rFonts w:ascii="Segoe UI" w:hAnsi="Segoe UI" w:cs="Segoe UI"/>
+          <w:color w:val="212529"/>
+          <w:lang w:val="en-US"/>
+        </w:rPr>
+        <w:t>To refresh the app, just:</w:t>
+      </w:r>
+    </w:p>
+    <w:p>
+      <w:pPr>
+        <w:numPr>
+          <w:ilvl w:val="0"/>
+          <w:numId w:val="25"/>
+        </w:numPr>
+        <w:shd w:val="clear" w:color="auto" w:fill="FFFFFF"/>
+        <w:spacing w:before="100" w:beforeAutospacing="1" w:after="100" w:afterAutospacing="1" w:line="240" w:lineRule="auto"/>
+        <w:rPr>
+          <w:rFonts w:ascii="Segoe UI" w:hAnsi="Segoe UI" w:cs="Segoe UI"/>
+          <w:color w:val="212529"/>
+          <w:lang w:val="en-US"/>
+        </w:rPr>
+      </w:pPr>
+      <w:r>
+        <w:rPr>
+          <w:rFonts w:ascii="Segoe UI" w:hAnsi="Segoe UI" w:cs="Segoe UI"/>
+          <w:color w:val="212529"/>
+          <w:lang w:val="en-US"/>
+        </w:rPr>
+        <w:t>Double-tap “R” on your keyboard (if using the simulator)</w:t>
+      </w:r>
+    </w:p>
+    <w:p>
+      <w:pPr>
+        <w:numPr>
+          <w:ilvl w:val="0"/>
+          <w:numId w:val="25"/>
+        </w:numPr>
+        <w:shd w:val="clear" w:color="auto" w:fill="FFFFFF"/>
+        <w:spacing w:before="100" w:beforeAutospacing="1" w:after="100" w:afterAutospacing="1" w:line="240" w:lineRule="auto"/>
+        <w:rPr>
+          <w:rFonts w:ascii="Segoe UI" w:hAnsi="Segoe UI" w:cs="Segoe UI"/>
+          <w:color w:val="212529"/>
+          <w:lang w:val="en-US"/>
+        </w:rPr>
+      </w:pPr>
+      <w:r>
+        <w:rPr>
+          <w:rFonts w:ascii="Segoe UI" w:hAnsi="Segoe UI" w:cs="Segoe UI"/>
+          <w:color w:val="212529"/>
+          <w:lang w:val="en-US"/>
+        </w:rPr>
+        <w:t>Shake the phone, then select “Refresh”</w:t>
+      </w:r>
+    </w:p>
+    <w:p>
+      <w:pPr>
+        <w:rPr>
+          <w:rFonts w:cs="Arial"/>
+          <w:b/>
           <w:sz w:val="28"/>
           <w:szCs w:val="28"/>
           <w:lang w:val="en-US"/>
@@ -24670,9 +26131,9 @@
     </w:lvl>
   </w:abstractNum>
   <w:abstractNum w:abstractNumId="9" w15:restartNumberingAfterBreak="0">
-    <w:nsid w:val="34567D6A"/>
+    <w:nsid w:val="2CAA2B3B"/>
     <w:multiLevelType w:val="multilevel"/>
-    <w:tmpl w:val="38825E98"/>
+    <w:tmpl w:val="73224966"/>
     <w:lvl w:ilvl="0">
       <w:start w:val="1"/>
       <w:numFmt w:val="bullet"/>
@@ -24819,9 +26280,9 @@
     </w:lvl>
   </w:abstractNum>
   <w:abstractNum w:abstractNumId="10" w15:restartNumberingAfterBreak="0">
-    <w:nsid w:val="382B062D"/>
+    <w:nsid w:val="34567D6A"/>
     <w:multiLevelType w:val="multilevel"/>
-    <w:tmpl w:val="3BD4A2BA"/>
+    <w:tmpl w:val="38825E98"/>
     <w:lvl w:ilvl="0">
       <w:start w:val="1"/>
       <w:numFmt w:val="bullet"/>
@@ -24968,9 +26429,9 @@
     </w:lvl>
   </w:abstractNum>
   <w:abstractNum w:abstractNumId="11" w15:restartNumberingAfterBreak="0">
-    <w:nsid w:val="419C2DA4"/>
+    <w:nsid w:val="382B062D"/>
     <w:multiLevelType w:val="multilevel"/>
-    <w:tmpl w:val="6F964F9C"/>
+    <w:tmpl w:val="3BD4A2BA"/>
     <w:lvl w:ilvl="0">
       <w:start w:val="1"/>
       <w:numFmt w:val="bullet"/>
@@ -25117,122 +26578,9 @@
     </w:lvl>
   </w:abstractNum>
   <w:abstractNum w:abstractNumId="12" w15:restartNumberingAfterBreak="0">
-    <w:nsid w:val="45230516"/>
+    <w:nsid w:val="419C2DA4"/>
     <w:multiLevelType w:val="multilevel"/>
-    <w:tmpl w:val="7BDC13FE"/>
-    <w:lvl w:ilvl="0">
-      <w:start w:val="1"/>
-      <w:numFmt w:val="decimal"/>
-      <w:lvlText w:val="%1."/>
-      <w:lvlJc w:val="left"/>
-      <w:pPr>
-        <w:tabs>
-          <w:tab w:val="num" w:pos="720"/>
-        </w:tabs>
-        <w:ind w:left="720" w:hanging="360"/>
-      </w:pPr>
-    </w:lvl>
-    <w:lvl w:ilvl="1" w:tentative="1">
-      <w:start w:val="1"/>
-      <w:numFmt w:val="decimal"/>
-      <w:lvlText w:val="%2."/>
-      <w:lvlJc w:val="left"/>
-      <w:pPr>
-        <w:tabs>
-          <w:tab w:val="num" w:pos="1440"/>
-        </w:tabs>
-        <w:ind w:left="1440" w:hanging="360"/>
-      </w:pPr>
-    </w:lvl>
-    <w:lvl w:ilvl="2" w:tentative="1">
-      <w:start w:val="1"/>
-      <w:numFmt w:val="decimal"/>
-      <w:lvlText w:val="%3."/>
-      <w:lvlJc w:val="left"/>
-      <w:pPr>
-        <w:tabs>
-          <w:tab w:val="num" w:pos="2160"/>
-        </w:tabs>
-        <w:ind w:left="2160" w:hanging="360"/>
-      </w:pPr>
-    </w:lvl>
-    <w:lvl w:ilvl="3" w:tentative="1">
-      <w:start w:val="1"/>
-      <w:numFmt w:val="decimal"/>
-      <w:lvlText w:val="%4."/>
-      <w:lvlJc w:val="left"/>
-      <w:pPr>
-        <w:tabs>
-          <w:tab w:val="num" w:pos="2880"/>
-        </w:tabs>
-        <w:ind w:left="2880" w:hanging="360"/>
-      </w:pPr>
-    </w:lvl>
-    <w:lvl w:ilvl="4" w:tentative="1">
-      <w:start w:val="1"/>
-      <w:numFmt w:val="decimal"/>
-      <w:lvlText w:val="%5."/>
-      <w:lvlJc w:val="left"/>
-      <w:pPr>
-        <w:tabs>
-          <w:tab w:val="num" w:pos="3600"/>
-        </w:tabs>
-        <w:ind w:left="3600" w:hanging="360"/>
-      </w:pPr>
-    </w:lvl>
-    <w:lvl w:ilvl="5" w:tentative="1">
-      <w:start w:val="1"/>
-      <w:numFmt w:val="decimal"/>
-      <w:lvlText w:val="%6."/>
-      <w:lvlJc w:val="left"/>
-      <w:pPr>
-        <w:tabs>
-          <w:tab w:val="num" w:pos="4320"/>
-        </w:tabs>
-        <w:ind w:left="4320" w:hanging="360"/>
-      </w:pPr>
-    </w:lvl>
-    <w:lvl w:ilvl="6" w:tentative="1">
-      <w:start w:val="1"/>
-      <w:numFmt w:val="decimal"/>
-      <w:lvlText w:val="%7."/>
-      <w:lvlJc w:val="left"/>
-      <w:pPr>
-        <w:tabs>
-          <w:tab w:val="num" w:pos="5040"/>
-        </w:tabs>
-        <w:ind w:left="5040" w:hanging="360"/>
-      </w:pPr>
-    </w:lvl>
-    <w:lvl w:ilvl="7" w:tentative="1">
-      <w:start w:val="1"/>
-      <w:numFmt w:val="decimal"/>
-      <w:lvlText w:val="%8."/>
-      <w:lvlJc w:val="left"/>
-      <w:pPr>
-        <w:tabs>
-          <w:tab w:val="num" w:pos="5760"/>
-        </w:tabs>
-        <w:ind w:left="5760" w:hanging="360"/>
-      </w:pPr>
-    </w:lvl>
-    <w:lvl w:ilvl="8" w:tentative="1">
-      <w:start w:val="1"/>
-      <w:numFmt w:val="decimal"/>
-      <w:lvlText w:val="%9."/>
-      <w:lvlJc w:val="left"/>
-      <w:pPr>
-        <w:tabs>
-          <w:tab w:val="num" w:pos="6480"/>
-        </w:tabs>
-        <w:ind w:left="6480" w:hanging="360"/>
-      </w:pPr>
-    </w:lvl>
-  </w:abstractNum>
-  <w:abstractNum w:abstractNumId="13" w15:restartNumberingAfterBreak="0">
-    <w:nsid w:val="45A1076F"/>
-    <w:multiLevelType w:val="multilevel"/>
-    <w:tmpl w:val="B2A28852"/>
+    <w:tmpl w:val="6F964F9C"/>
     <w:lvl w:ilvl="0">
       <w:start w:val="1"/>
       <w:numFmt w:val="bullet"/>
@@ -25378,10 +26726,123 @@
       </w:rPr>
     </w:lvl>
   </w:abstractNum>
+  <w:abstractNum w:abstractNumId="13" w15:restartNumberingAfterBreak="0">
+    <w:nsid w:val="45230516"/>
+    <w:multiLevelType w:val="multilevel"/>
+    <w:tmpl w:val="7BDC13FE"/>
+    <w:lvl w:ilvl="0">
+      <w:start w:val="1"/>
+      <w:numFmt w:val="decimal"/>
+      <w:lvlText w:val="%1."/>
+      <w:lvlJc w:val="left"/>
+      <w:pPr>
+        <w:tabs>
+          <w:tab w:val="num" w:pos="720"/>
+        </w:tabs>
+        <w:ind w:left="720" w:hanging="360"/>
+      </w:pPr>
+    </w:lvl>
+    <w:lvl w:ilvl="1" w:tentative="1">
+      <w:start w:val="1"/>
+      <w:numFmt w:val="decimal"/>
+      <w:lvlText w:val="%2."/>
+      <w:lvlJc w:val="left"/>
+      <w:pPr>
+        <w:tabs>
+          <w:tab w:val="num" w:pos="1440"/>
+        </w:tabs>
+        <w:ind w:left="1440" w:hanging="360"/>
+      </w:pPr>
+    </w:lvl>
+    <w:lvl w:ilvl="2" w:tentative="1">
+      <w:start w:val="1"/>
+      <w:numFmt w:val="decimal"/>
+      <w:lvlText w:val="%3."/>
+      <w:lvlJc w:val="left"/>
+      <w:pPr>
+        <w:tabs>
+          <w:tab w:val="num" w:pos="2160"/>
+        </w:tabs>
+        <w:ind w:left="2160" w:hanging="360"/>
+      </w:pPr>
+    </w:lvl>
+    <w:lvl w:ilvl="3" w:tentative="1">
+      <w:start w:val="1"/>
+      <w:numFmt w:val="decimal"/>
+      <w:lvlText w:val="%4."/>
+      <w:lvlJc w:val="left"/>
+      <w:pPr>
+        <w:tabs>
+          <w:tab w:val="num" w:pos="2880"/>
+        </w:tabs>
+        <w:ind w:left="2880" w:hanging="360"/>
+      </w:pPr>
+    </w:lvl>
+    <w:lvl w:ilvl="4" w:tentative="1">
+      <w:start w:val="1"/>
+      <w:numFmt w:val="decimal"/>
+      <w:lvlText w:val="%5."/>
+      <w:lvlJc w:val="left"/>
+      <w:pPr>
+        <w:tabs>
+          <w:tab w:val="num" w:pos="3600"/>
+        </w:tabs>
+        <w:ind w:left="3600" w:hanging="360"/>
+      </w:pPr>
+    </w:lvl>
+    <w:lvl w:ilvl="5" w:tentative="1">
+      <w:start w:val="1"/>
+      <w:numFmt w:val="decimal"/>
+      <w:lvlText w:val="%6."/>
+      <w:lvlJc w:val="left"/>
+      <w:pPr>
+        <w:tabs>
+          <w:tab w:val="num" w:pos="4320"/>
+        </w:tabs>
+        <w:ind w:left="4320" w:hanging="360"/>
+      </w:pPr>
+    </w:lvl>
+    <w:lvl w:ilvl="6" w:tentative="1">
+      <w:start w:val="1"/>
+      <w:numFmt w:val="decimal"/>
+      <w:lvlText w:val="%7."/>
+      <w:lvlJc w:val="left"/>
+      <w:pPr>
+        <w:tabs>
+          <w:tab w:val="num" w:pos="5040"/>
+        </w:tabs>
+        <w:ind w:left="5040" w:hanging="360"/>
+      </w:pPr>
+    </w:lvl>
+    <w:lvl w:ilvl="7" w:tentative="1">
+      <w:start w:val="1"/>
+      <w:numFmt w:val="decimal"/>
+      <w:lvlText w:val="%8."/>
+      <w:lvlJc w:val="left"/>
+      <w:pPr>
+        <w:tabs>
+          <w:tab w:val="num" w:pos="5760"/>
+        </w:tabs>
+        <w:ind w:left="5760" w:hanging="360"/>
+      </w:pPr>
+    </w:lvl>
+    <w:lvl w:ilvl="8" w:tentative="1">
+      <w:start w:val="1"/>
+      <w:numFmt w:val="decimal"/>
+      <w:lvlText w:val="%9."/>
+      <w:lvlJc w:val="left"/>
+      <w:pPr>
+        <w:tabs>
+          <w:tab w:val="num" w:pos="6480"/>
+        </w:tabs>
+        <w:ind w:left="6480" w:hanging="360"/>
+      </w:pPr>
+    </w:lvl>
+  </w:abstractNum>
   <w:abstractNum w:abstractNumId="14" w15:restartNumberingAfterBreak="0">
-    <w:nsid w:val="50A514B5"/>
+    <w:nsid w:val="45A1076F"/>
     <w:multiLevelType w:val="multilevel"/>
-    <w:tmpl w:val="2B781788"/>
+    <w:tmpl w:val="B2A28852"/>
     <w:lvl w:ilvl="0">
       <w:start w:val="1"/>
       <w:numFmt w:val="bullet"/>
@@ -25528,121 +26989,9 @@
     </w:lvl>
   </w:abstractNum>
   <w:abstractNum w:abstractNumId="15" w15:restartNumberingAfterBreak="0">
-    <w:nsid w:val="531A5938"/>
-    <w:multiLevelType w:val="hybridMultilevel"/>
-    <w:tmpl w:val="3572CAF0"/>
-    <w:lvl w:ilvl="0" w:tplc="80D00E18">
-      <w:numFmt w:val="bullet"/>
-      <w:lvlText w:val="-"/>
-      <w:lvlJc w:val="left"/>
-      <w:pPr>
-        <w:ind w:left="720" w:hanging="360"/>
-      </w:pPr>
-      <w:rPr>
-        <w:rFonts w:ascii="Calibri" w:eastAsiaTheme="minorHAnsi" w:hAnsi="Calibri" w:cs="Arial" w:hint="default"/>
-      </w:rPr>
-    </w:lvl>
-    <w:lvl w:ilvl="1" w:tplc="04190003">
-      <w:start w:val="1"/>
-      <w:numFmt w:val="bullet"/>
-      <w:lvlText w:val="o"/>
-      <w:lvlJc w:val="left"/>
-      <w:pPr>
-        <w:ind w:left="1440" w:hanging="360"/>
-      </w:pPr>
-      <w:rPr>
-        <w:rFonts w:ascii="Courier New" w:hAnsi="Courier New" w:cs="Courier New" w:hint="default"/>
-      </w:rPr>
-    </w:lvl>
-    <w:lvl w:ilvl="2" w:tplc="04190005" w:tentative="1">
-      <w:start w:val="1"/>
-      <w:numFmt w:val="bullet"/>
-      <w:lvlText w:val=""/>
-      <w:lvlJc w:val="left"/>
-      <w:pPr>
-        <w:ind w:left="2160" w:hanging="360"/>
-      </w:pPr>
-      <w:rPr>
-        <w:rFonts w:ascii="Wingdings" w:hAnsi="Wingdings" w:hint="default"/>
-      </w:rPr>
-    </w:lvl>
-    <w:lvl w:ilvl="3" w:tplc="04190001" w:tentative="1">
-      <w:start w:val="1"/>
-      <w:numFmt w:val="bullet"/>
-      <w:lvlText w:val=""/>
-      <w:lvlJc w:val="left"/>
-      <w:pPr>
-        <w:ind w:left="2880" w:hanging="360"/>
-      </w:pPr>
-      <w:rPr>
-        <w:rFonts w:ascii="Symbol" w:hAnsi="Symbol" w:hint="default"/>
-      </w:rPr>
-    </w:lvl>
-    <w:lvl w:ilvl="4" w:tplc="04190003" w:tentative="1">
-      <w:start w:val="1"/>
-      <w:numFmt w:val="bullet"/>
-      <w:lvlText w:val="o"/>
-      <w:lvlJc w:val="left"/>
-      <w:pPr>
-        <w:ind w:left="3600" w:hanging="360"/>
-      </w:pPr>
-      <w:rPr>
-        <w:rFonts w:ascii="Courier New" w:hAnsi="Courier New" w:cs="Courier New" w:hint="default"/>
-      </w:rPr>
-    </w:lvl>
-    <w:lvl w:ilvl="5" w:tplc="04190005" w:tentative="1">
-      <w:start w:val="1"/>
-      <w:numFmt w:val="bullet"/>
-      <w:lvlText w:val=""/>
-      <w:lvlJc w:val="left"/>
-      <w:pPr>
-        <w:ind w:left="4320" w:hanging="360"/>
-      </w:pPr>
-      <w:rPr>
-        <w:rFonts w:ascii="Wingdings" w:hAnsi="Wingdings" w:hint="default"/>
-      </w:rPr>
-    </w:lvl>
-    <w:lvl w:ilvl="6" w:tplc="04190001" w:tentative="1">
-      <w:start w:val="1"/>
-      <w:numFmt w:val="bullet"/>
-      <w:lvlText w:val=""/>
-      <w:lvlJc w:val="left"/>
-      <w:pPr>
-        <w:ind w:left="5040" w:hanging="360"/>
-      </w:pPr>
-      <w:rPr>
-        <w:rFonts w:ascii="Symbol" w:hAnsi="Symbol" w:hint="default"/>
-      </w:rPr>
-    </w:lvl>
-    <w:lvl w:ilvl="7" w:tplc="04190003" w:tentative="1">
-      <w:start w:val="1"/>
-      <w:numFmt w:val="bullet"/>
-      <w:lvlText w:val="o"/>
-      <w:lvlJc w:val="left"/>
-      <w:pPr>
-        <w:ind w:left="5760" w:hanging="360"/>
-      </w:pPr>
-      <w:rPr>
-        <w:rFonts w:ascii="Courier New" w:hAnsi="Courier New" w:cs="Courier New" w:hint="default"/>
-      </w:rPr>
-    </w:lvl>
-    <w:lvl w:ilvl="8" w:tplc="04190005" w:tentative="1">
-      <w:start w:val="1"/>
-      <w:numFmt w:val="bullet"/>
-      <w:lvlText w:val=""/>
-      <w:lvlJc w:val="left"/>
-      <w:pPr>
-        <w:ind w:left="6480" w:hanging="360"/>
-      </w:pPr>
-      <w:rPr>
-        <w:rFonts w:ascii="Wingdings" w:hAnsi="Wingdings" w:hint="default"/>
-      </w:rPr>
-    </w:lvl>
-  </w:abstractNum>
-  <w:abstractNum w:abstractNumId="16" w15:restartNumberingAfterBreak="0">
-    <w:nsid w:val="5C9631FF"/>
+    <w:nsid w:val="50A514B5"/>
     <w:multiLevelType w:val="multilevel"/>
-    <w:tmpl w:val="A0D46830"/>
+    <w:tmpl w:val="2B781788"/>
     <w:lvl w:ilvl="0">
       <w:start w:val="1"/>
       <w:numFmt w:val="bullet"/>
@@ -25788,10 +27137,122 @@
       </w:rPr>
     </w:lvl>
   </w:abstractNum>
+  <w:abstractNum w:abstractNumId="16" w15:restartNumberingAfterBreak="0">
+    <w:nsid w:val="531A5938"/>
+    <w:multiLevelType w:val="hybridMultilevel"/>
+    <w:tmpl w:val="3572CAF0"/>
+    <w:lvl w:ilvl="0" w:tplc="80D00E18">
+      <w:numFmt w:val="bullet"/>
+      <w:lvlText w:val="-"/>
+      <w:lvlJc w:val="left"/>
+      <w:pPr>
+        <w:ind w:left="720" w:hanging="360"/>
+      </w:pPr>
+      <w:rPr>
+        <w:rFonts w:ascii="Calibri" w:eastAsiaTheme="minorHAnsi" w:hAnsi="Calibri" w:cs="Arial" w:hint="default"/>
+      </w:rPr>
+    </w:lvl>
+    <w:lvl w:ilvl="1" w:tplc="04190003">
+      <w:start w:val="1"/>
+      <w:numFmt w:val="bullet"/>
+      <w:lvlText w:val="o"/>
+      <w:lvlJc w:val="left"/>
+      <w:pPr>
+        <w:ind w:left="1440" w:hanging="360"/>
+      </w:pPr>
+      <w:rPr>
+        <w:rFonts w:ascii="Courier New" w:hAnsi="Courier New" w:cs="Courier New" w:hint="default"/>
+      </w:rPr>
+    </w:lvl>
+    <w:lvl w:ilvl="2" w:tplc="04190005" w:tentative="1">
+      <w:start w:val="1"/>
+      <w:numFmt w:val="bullet"/>
+      <w:lvlText w:val=""/>
+      <w:lvlJc w:val="left"/>
+      <w:pPr>
+        <w:ind w:left="2160" w:hanging="360"/>
+      </w:pPr>
+      <w:rPr>
+        <w:rFonts w:ascii="Wingdings" w:hAnsi="Wingdings" w:hint="default"/>
+      </w:rPr>
+    </w:lvl>
+    <w:lvl w:ilvl="3" w:tplc="04190001" w:tentative="1">
+      <w:start w:val="1"/>
+      <w:numFmt w:val="bullet"/>
+      <w:lvlText w:val=""/>
+      <w:lvlJc w:val="left"/>
+      <w:pPr>
+        <w:ind w:left="2880" w:hanging="360"/>
+      </w:pPr>
+      <w:rPr>
+        <w:rFonts w:ascii="Symbol" w:hAnsi="Symbol" w:hint="default"/>
+      </w:rPr>
+    </w:lvl>
+    <w:lvl w:ilvl="4" w:tplc="04190003" w:tentative="1">
+      <w:start w:val="1"/>
+      <w:numFmt w:val="bullet"/>
+      <w:lvlText w:val="o"/>
+      <w:lvlJc w:val="left"/>
+      <w:pPr>
+        <w:ind w:left="3600" w:hanging="360"/>
+      </w:pPr>
+      <w:rPr>
+        <w:rFonts w:ascii="Courier New" w:hAnsi="Courier New" w:cs="Courier New" w:hint="default"/>
+      </w:rPr>
+    </w:lvl>
+    <w:lvl w:ilvl="5" w:tplc="04190005" w:tentative="1">
+      <w:start w:val="1"/>
+      <w:numFmt w:val="bullet"/>
+      <w:lvlText w:val=""/>
+      <w:lvlJc w:val="left"/>
+      <w:pPr>
+        <w:ind w:left="4320" w:hanging="360"/>
+      </w:pPr>
+      <w:rPr>
+        <w:rFonts w:ascii="Wingdings" w:hAnsi="Wingdings" w:hint="default"/>
+      </w:rPr>
+    </w:lvl>
+    <w:lvl w:ilvl="6" w:tplc="04190001" w:tentative="1">
+      <w:start w:val="1"/>
+      <w:numFmt w:val="bullet"/>
+      <w:lvlText w:val=""/>
+      <w:lvlJc w:val="left"/>
+      <w:pPr>
+        <w:ind w:left="5040" w:hanging="360"/>
+      </w:pPr>
+      <w:rPr>
+        <w:rFonts w:ascii="Symbol" w:hAnsi="Symbol" w:hint="default"/>
+      </w:rPr>
+    </w:lvl>
+    <w:lvl w:ilvl="7" w:tplc="04190003" w:tentative="1">
+      <w:start w:val="1"/>
+      <w:numFmt w:val="bullet"/>
+      <w:lvlText w:val="o"/>
+      <w:lvlJc w:val="left"/>
+      <w:pPr>
+        <w:ind w:left="5760" w:hanging="360"/>
+      </w:pPr>
+      <w:rPr>
+        <w:rFonts w:ascii="Courier New" w:hAnsi="Courier New" w:cs="Courier New" w:hint="default"/>
+      </w:rPr>
+    </w:lvl>
+    <w:lvl w:ilvl="8" w:tplc="04190005" w:tentative="1">
+      <w:start w:val="1"/>
+      <w:numFmt w:val="bullet"/>
+      <w:lvlText w:val=""/>
+      <w:lvlJc w:val="left"/>
+      <w:pPr>
+        <w:ind w:left="6480" w:hanging="360"/>
+      </w:pPr>
+      <w:rPr>
+        <w:rFonts w:ascii="Wingdings" w:hAnsi="Wingdings" w:hint="default"/>
+      </w:rPr>
+    </w:lvl>
+  </w:abstractNum>
   <w:abstractNum w:abstractNumId="17" w15:restartNumberingAfterBreak="0">
-    <w:nsid w:val="65B94882"/>
+    <w:nsid w:val="5C9631FF"/>
     <w:multiLevelType w:val="multilevel"/>
-    <w:tmpl w:val="C9F44946"/>
+    <w:tmpl w:val="A0D46830"/>
     <w:lvl w:ilvl="0">
       <w:start w:val="1"/>
       <w:numFmt w:val="bullet"/>
@@ -25938,9 +27399,9 @@
     </w:lvl>
   </w:abstractNum>
   <w:abstractNum w:abstractNumId="18" w15:restartNumberingAfterBreak="0">
-    <w:nsid w:val="6A5768F9"/>
+    <w:nsid w:val="65B94882"/>
     <w:multiLevelType w:val="multilevel"/>
-    <w:tmpl w:val="C1B48DB8"/>
+    <w:tmpl w:val="C9F44946"/>
     <w:lvl w:ilvl="0">
       <w:start w:val="1"/>
       <w:numFmt w:val="bullet"/>
@@ -26087,9 +27548,9 @@
     </w:lvl>
   </w:abstractNum>
   <w:abstractNum w:abstractNumId="19" w15:restartNumberingAfterBreak="0">
-    <w:nsid w:val="7C4D66A3"/>
+    <w:nsid w:val="6A0503FA"/>
     <w:multiLevelType w:val="multilevel"/>
-    <w:tmpl w:val="996A0426"/>
+    <w:tmpl w:val="9A844B02"/>
     <w:lvl w:ilvl="0">
       <w:start w:val="1"/>
       <w:numFmt w:val="bullet"/>
@@ -26236,9 +27697,9 @@
     </w:lvl>
   </w:abstractNum>
   <w:abstractNum w:abstractNumId="20" w15:restartNumberingAfterBreak="0">
-    <w:nsid w:val="7F540D1F"/>
+    <w:nsid w:val="6A5768F9"/>
     <w:multiLevelType w:val="multilevel"/>
-    <w:tmpl w:val="04A0E738"/>
+    <w:tmpl w:val="C1B48DB8"/>
     <w:lvl w:ilvl="0">
       <w:start w:val="1"/>
       <w:numFmt w:val="bullet"/>
@@ -26385,9 +27846,9 @@
     </w:lvl>
   </w:abstractNum>
   <w:abstractNum w:abstractNumId="21" w15:restartNumberingAfterBreak="0">
-    <w:nsid w:val="7F57116A"/>
+    <w:nsid w:val="7C4D66A3"/>
     <w:multiLevelType w:val="multilevel"/>
-    <w:tmpl w:val="8C4E2296"/>
+    <w:tmpl w:val="996A0426"/>
     <w:lvl w:ilvl="0">
       <w:start w:val="1"/>
       <w:numFmt w:val="bullet"/>
@@ -26533,20 +27994,467 @@
       </w:rPr>
     </w:lvl>
   </w:abstractNum>
+  <w:abstractNum w:abstractNumId="22" w15:restartNumberingAfterBreak="0">
+    <w:nsid w:val="7DFF00D2"/>
+    <w:multiLevelType w:val="multilevel"/>
+    <w:tmpl w:val="5306A0F2"/>
+    <w:lvl w:ilvl="0">
+      <w:start w:val="1"/>
+      <w:numFmt w:val="bullet"/>
+      <w:lvlText w:val=""/>
+      <w:lvlJc w:val="left"/>
+      <w:pPr>
+        <w:tabs>
+          <w:tab w:val="num" w:pos="720"/>
+        </w:tabs>
+        <w:ind w:left="720" w:hanging="360"/>
+      </w:pPr>
+      <w:rPr>
+        <w:rFonts w:ascii="Symbol" w:hAnsi="Symbol" w:hint="default"/>
+        <w:sz w:val="20"/>
+      </w:rPr>
+    </w:lvl>
+    <w:lvl w:ilvl="1" w:tentative="1">
+      <w:start w:val="1"/>
+      <w:numFmt w:val="bullet"/>
+      <w:lvlText w:val="o"/>
+      <w:lvlJc w:val="left"/>
+      <w:pPr>
+        <w:tabs>
+          <w:tab w:val="num" w:pos="1440"/>
+        </w:tabs>
+        <w:ind w:left="1440" w:hanging="360"/>
+      </w:pPr>
+      <w:rPr>
+        <w:rFonts w:ascii="Courier New" w:hAnsi="Courier New" w:hint="default"/>
+        <w:sz w:val="20"/>
+      </w:rPr>
+    </w:lvl>
+    <w:lvl w:ilvl="2" w:tentative="1">
+      <w:start w:val="1"/>
+      <w:numFmt w:val="bullet"/>
+      <w:lvlText w:val=""/>
+      <w:lvlJc w:val="left"/>
+      <w:pPr>
+        <w:tabs>
+          <w:tab w:val="num" w:pos="2160"/>
+        </w:tabs>
+        <w:ind w:left="2160" w:hanging="360"/>
+      </w:pPr>
+      <w:rPr>
+        <w:rFonts w:ascii="Wingdings" w:hAnsi="Wingdings" w:hint="default"/>
+        <w:sz w:val="20"/>
+      </w:rPr>
+    </w:lvl>
+    <w:lvl w:ilvl="3" w:tentative="1">
+      <w:start w:val="1"/>
+      <w:numFmt w:val="bullet"/>
+      <w:lvlText w:val=""/>
+      <w:lvlJc w:val="left"/>
+      <w:pPr>
+        <w:tabs>
+          <w:tab w:val="num" w:pos="2880"/>
+        </w:tabs>
+        <w:ind w:left="2880" w:hanging="360"/>
+      </w:pPr>
+      <w:rPr>
+        <w:rFonts w:ascii="Wingdings" w:hAnsi="Wingdings" w:hint="default"/>
+        <w:sz w:val="20"/>
+      </w:rPr>
+    </w:lvl>
+    <w:lvl w:ilvl="4" w:tentative="1">
+      <w:start w:val="1"/>
+      <w:numFmt w:val="bullet"/>
+      <w:lvlText w:val=""/>
+      <w:lvlJc w:val="left"/>
+      <w:pPr>
+        <w:tabs>
+          <w:tab w:val="num" w:pos="3600"/>
+        </w:tabs>
+        <w:ind w:left="3600" w:hanging="360"/>
+      </w:pPr>
+      <w:rPr>
+        <w:rFonts w:ascii="Wingdings" w:hAnsi="Wingdings" w:hint="default"/>
+        <w:sz w:val="20"/>
+      </w:rPr>
+    </w:lvl>
+    <w:lvl w:ilvl="5" w:tentative="1">
+      <w:start w:val="1"/>
+      <w:numFmt w:val="bullet"/>
+      <w:lvlText w:val=""/>
+      <w:lvlJc w:val="left"/>
+      <w:pPr>
+        <w:tabs>
+          <w:tab w:val="num" w:pos="4320"/>
+        </w:tabs>
+        <w:ind w:left="4320" w:hanging="360"/>
+      </w:pPr>
+      <w:rPr>
+        <w:rFonts w:ascii="Wingdings" w:hAnsi="Wingdings" w:hint="default"/>
+        <w:sz w:val="20"/>
+      </w:rPr>
+    </w:lvl>
+    <w:lvl w:ilvl="6" w:tentative="1">
+      <w:start w:val="1"/>
+      <w:numFmt w:val="bullet"/>
+      <w:lvlText w:val=""/>
+      <w:lvlJc w:val="left"/>
+      <w:pPr>
+        <w:tabs>
+          <w:tab w:val="num" w:pos="5040"/>
+        </w:tabs>
+        <w:ind w:left="5040" w:hanging="360"/>
+      </w:pPr>
+      <w:rPr>
+        <w:rFonts w:ascii="Wingdings" w:hAnsi="Wingdings" w:hint="default"/>
+        <w:sz w:val="20"/>
+      </w:rPr>
+    </w:lvl>
+    <w:lvl w:ilvl="7" w:tentative="1">
+      <w:start w:val="1"/>
+      <w:numFmt w:val="bullet"/>
+      <w:lvlText w:val=""/>
+      <w:lvlJc w:val="left"/>
+      <w:pPr>
+        <w:tabs>
+          <w:tab w:val="num" w:pos="5760"/>
+        </w:tabs>
+        <w:ind w:left="5760" w:hanging="360"/>
+      </w:pPr>
+      <w:rPr>
+        <w:rFonts w:ascii="Wingdings" w:hAnsi="Wingdings" w:hint="default"/>
+        <w:sz w:val="20"/>
+      </w:rPr>
+    </w:lvl>
+    <w:lvl w:ilvl="8" w:tentative="1">
+      <w:start w:val="1"/>
+      <w:numFmt w:val="bullet"/>
+      <w:lvlText w:val=""/>
+      <w:lvlJc w:val="left"/>
+      <w:pPr>
+        <w:tabs>
+          <w:tab w:val="num" w:pos="6480"/>
+        </w:tabs>
+        <w:ind w:left="6480" w:hanging="360"/>
+      </w:pPr>
+      <w:rPr>
+        <w:rFonts w:ascii="Wingdings" w:hAnsi="Wingdings" w:hint="default"/>
+        <w:sz w:val="20"/>
+      </w:rPr>
+    </w:lvl>
+  </w:abstractNum>
+  <w:abstractNum w:abstractNumId="23" w15:restartNumberingAfterBreak="0">
+    <w:nsid w:val="7F540D1F"/>
+    <w:multiLevelType w:val="multilevel"/>
+    <w:tmpl w:val="04A0E738"/>
+    <w:lvl w:ilvl="0">
+      <w:start w:val="1"/>
+      <w:numFmt w:val="bullet"/>
+      <w:lvlText w:val=""/>
+      <w:lvlJc w:val="left"/>
+      <w:pPr>
+        <w:tabs>
+          <w:tab w:val="num" w:pos="720"/>
+        </w:tabs>
+        <w:ind w:left="720" w:hanging="360"/>
+      </w:pPr>
+      <w:rPr>
+        <w:rFonts w:ascii="Symbol" w:hAnsi="Symbol" w:hint="default"/>
+        <w:sz w:val="20"/>
+      </w:rPr>
+    </w:lvl>
+    <w:lvl w:ilvl="1" w:tentative="1">
+      <w:start w:val="1"/>
+      <w:numFmt w:val="bullet"/>
+      <w:lvlText w:val="o"/>
+      <w:lvlJc w:val="left"/>
+      <w:pPr>
+        <w:tabs>
+          <w:tab w:val="num" w:pos="1440"/>
+        </w:tabs>
+        <w:ind w:left="1440" w:hanging="360"/>
+      </w:pPr>
+      <w:rPr>
+        <w:rFonts w:ascii="Courier New" w:hAnsi="Courier New" w:hint="default"/>
+        <w:sz w:val="20"/>
+      </w:rPr>
+    </w:lvl>
+    <w:lvl w:ilvl="2" w:tentative="1">
+      <w:start w:val="1"/>
+      <w:numFmt w:val="bullet"/>
+      <w:lvlText w:val=""/>
+      <w:lvlJc w:val="left"/>
+      <w:pPr>
+        <w:tabs>
+          <w:tab w:val="num" w:pos="2160"/>
+        </w:tabs>
+        <w:ind w:left="2160" w:hanging="360"/>
+      </w:pPr>
+      <w:rPr>
+        <w:rFonts w:ascii="Wingdings" w:hAnsi="Wingdings" w:hint="default"/>
+        <w:sz w:val="20"/>
+      </w:rPr>
+    </w:lvl>
+    <w:lvl w:ilvl="3" w:tentative="1">
+      <w:start w:val="1"/>
+      <w:numFmt w:val="bullet"/>
+      <w:lvlText w:val=""/>
+      <w:lvlJc w:val="left"/>
+      <w:pPr>
+        <w:tabs>
+          <w:tab w:val="num" w:pos="2880"/>
+        </w:tabs>
+        <w:ind w:left="2880" w:hanging="360"/>
+      </w:pPr>
+      <w:rPr>
+        <w:rFonts w:ascii="Wingdings" w:hAnsi="Wingdings" w:hint="default"/>
+        <w:sz w:val="20"/>
+      </w:rPr>
+    </w:lvl>
+    <w:lvl w:ilvl="4" w:tentative="1">
+      <w:start w:val="1"/>
+      <w:numFmt w:val="bullet"/>
+      <w:lvlText w:val=""/>
+      <w:lvlJc w:val="left"/>
+      <w:pPr>
+        <w:tabs>
+          <w:tab w:val="num" w:pos="3600"/>
+        </w:tabs>
+        <w:ind w:left="3600" w:hanging="360"/>
+      </w:pPr>
+      <w:rPr>
+        <w:rFonts w:ascii="Wingdings" w:hAnsi="Wingdings" w:hint="default"/>
+        <w:sz w:val="20"/>
+      </w:rPr>
+    </w:lvl>
+    <w:lvl w:ilvl="5" w:tentative="1">
+      <w:start w:val="1"/>
+      <w:numFmt w:val="bullet"/>
+      <w:lvlText w:val=""/>
+      <w:lvlJc w:val="left"/>
+      <w:pPr>
+        <w:tabs>
+          <w:tab w:val="num" w:pos="4320"/>
+        </w:tabs>
+        <w:ind w:left="4320" w:hanging="360"/>
+      </w:pPr>
+      <w:rPr>
+        <w:rFonts w:ascii="Wingdings" w:hAnsi="Wingdings" w:hint="default"/>
+        <w:sz w:val="20"/>
+      </w:rPr>
+    </w:lvl>
+    <w:lvl w:ilvl="6" w:tentative="1">
+      <w:start w:val="1"/>
+      <w:numFmt w:val="bullet"/>
+      <w:lvlText w:val=""/>
+      <w:lvlJc w:val="left"/>
+      <w:pPr>
+        <w:tabs>
+          <w:tab w:val="num" w:pos="5040"/>
+        </w:tabs>
+        <w:ind w:left="5040" w:hanging="360"/>
+      </w:pPr>
+      <w:rPr>
+        <w:rFonts w:ascii="Wingdings" w:hAnsi="Wingdings" w:hint="default"/>
+        <w:sz w:val="20"/>
+      </w:rPr>
+    </w:lvl>
+    <w:lvl w:ilvl="7" w:tentative="1">
+      <w:start w:val="1"/>
+      <w:numFmt w:val="bullet"/>
+      <w:lvlText w:val=""/>
+      <w:lvlJc w:val="left"/>
+      <w:pPr>
+        <w:tabs>
+          <w:tab w:val="num" w:pos="5760"/>
+        </w:tabs>
+        <w:ind w:left="5760" w:hanging="360"/>
+      </w:pPr>
+      <w:rPr>
+        <w:rFonts w:ascii="Wingdings" w:hAnsi="Wingdings" w:hint="default"/>
+        <w:sz w:val="20"/>
+      </w:rPr>
+    </w:lvl>
+    <w:lvl w:ilvl="8" w:tentative="1">
+      <w:start w:val="1"/>
+      <w:numFmt w:val="bullet"/>
+      <w:lvlText w:val=""/>
+      <w:lvlJc w:val="left"/>
+      <w:pPr>
+        <w:tabs>
+          <w:tab w:val="num" w:pos="6480"/>
+        </w:tabs>
+        <w:ind w:left="6480" w:hanging="360"/>
+      </w:pPr>
+      <w:rPr>
+        <w:rFonts w:ascii="Wingdings" w:hAnsi="Wingdings" w:hint="default"/>
+        <w:sz w:val="20"/>
+      </w:rPr>
+    </w:lvl>
+  </w:abstractNum>
+  <w:abstractNum w:abstractNumId="24" w15:restartNumberingAfterBreak="0">
+    <w:nsid w:val="7F57116A"/>
+    <w:multiLevelType w:val="multilevel"/>
+    <w:tmpl w:val="8C4E2296"/>
+    <w:lvl w:ilvl="0">
+      <w:start w:val="1"/>
+      <w:numFmt w:val="bullet"/>
+      <w:lvlText w:val=""/>
+      <w:lvlJc w:val="left"/>
+      <w:pPr>
+        <w:tabs>
+          <w:tab w:val="num" w:pos="720"/>
+        </w:tabs>
+        <w:ind w:left="720" w:hanging="360"/>
+      </w:pPr>
+      <w:rPr>
+        <w:rFonts w:ascii="Symbol" w:hAnsi="Symbol" w:hint="default"/>
+        <w:sz w:val="20"/>
+      </w:rPr>
+    </w:lvl>
+    <w:lvl w:ilvl="1" w:tentative="1">
+      <w:start w:val="1"/>
+      <w:numFmt w:val="bullet"/>
+      <w:lvlText w:val="o"/>
+      <w:lvlJc w:val="left"/>
+      <w:pPr>
+        <w:tabs>
+          <w:tab w:val="num" w:pos="1440"/>
+        </w:tabs>
+        <w:ind w:left="1440" w:hanging="360"/>
+      </w:pPr>
+      <w:rPr>
+        <w:rFonts w:ascii="Courier New" w:hAnsi="Courier New" w:hint="default"/>
+        <w:sz w:val="20"/>
+      </w:rPr>
+    </w:lvl>
+    <w:lvl w:ilvl="2" w:tentative="1">
+      <w:start w:val="1"/>
+      <w:numFmt w:val="bullet"/>
+      <w:lvlText w:val=""/>
+      <w:lvlJc w:val="left"/>
+      <w:pPr>
+        <w:tabs>
+          <w:tab w:val="num" w:pos="2160"/>
+        </w:tabs>
+        <w:ind w:left="2160" w:hanging="360"/>
+      </w:pPr>
+      <w:rPr>
+        <w:rFonts w:ascii="Wingdings" w:hAnsi="Wingdings" w:hint="default"/>
+        <w:sz w:val="20"/>
+      </w:rPr>
+    </w:lvl>
+    <w:lvl w:ilvl="3" w:tentative="1">
+      <w:start w:val="1"/>
+      <w:numFmt w:val="bullet"/>
+      <w:lvlText w:val=""/>
+      <w:lvlJc w:val="left"/>
+      <w:pPr>
+        <w:tabs>
+          <w:tab w:val="num" w:pos="2880"/>
+        </w:tabs>
+        <w:ind w:left="2880" w:hanging="360"/>
+      </w:pPr>
+      <w:rPr>
+        <w:rFonts w:ascii="Wingdings" w:hAnsi="Wingdings" w:hint="default"/>
+        <w:sz w:val="20"/>
+      </w:rPr>
+    </w:lvl>
+    <w:lvl w:ilvl="4" w:tentative="1">
+      <w:start w:val="1"/>
+      <w:numFmt w:val="bullet"/>
+      <w:lvlText w:val=""/>
+      <w:lvlJc w:val="left"/>
+      <w:pPr>
+        <w:tabs>
+          <w:tab w:val="num" w:pos="3600"/>
+        </w:tabs>
+        <w:ind w:left="3600" w:hanging="360"/>
+      </w:pPr>
+      <w:rPr>
+        <w:rFonts w:ascii="Wingdings" w:hAnsi="Wingdings" w:hint="default"/>
+        <w:sz w:val="20"/>
+      </w:rPr>
+    </w:lvl>
+    <w:lvl w:ilvl="5" w:tentative="1">
+      <w:start w:val="1"/>
+      <w:numFmt w:val="bullet"/>
+      <w:lvlText w:val=""/>
+      <w:lvlJc w:val="left"/>
+      <w:pPr>
+        <w:tabs>
+          <w:tab w:val="num" w:pos="4320"/>
+        </w:tabs>
+        <w:ind w:left="4320" w:hanging="360"/>
+      </w:pPr>
+      <w:rPr>
+        <w:rFonts w:ascii="Wingdings" w:hAnsi="Wingdings" w:hint="default"/>
+        <w:sz w:val="20"/>
+      </w:rPr>
+    </w:lvl>
+    <w:lvl w:ilvl="6" w:tentative="1">
+      <w:start w:val="1"/>
+      <w:numFmt w:val="bullet"/>
+      <w:lvlText w:val=""/>
+      <w:lvlJc w:val="left"/>
+      <w:pPr>
+        <w:tabs>
+          <w:tab w:val="num" w:pos="5040"/>
+        </w:tabs>
+        <w:ind w:left="5040" w:hanging="360"/>
+      </w:pPr>
+      <w:rPr>
+        <w:rFonts w:ascii="Wingdings" w:hAnsi="Wingdings" w:hint="default"/>
+        <w:sz w:val="20"/>
+      </w:rPr>
+    </w:lvl>
+    <w:lvl w:ilvl="7" w:tentative="1">
+      <w:start w:val="1"/>
+      <w:numFmt w:val="bullet"/>
+      <w:lvlText w:val=""/>
+      <w:lvlJc w:val="left"/>
+      <w:pPr>
+        <w:tabs>
+          <w:tab w:val="num" w:pos="5760"/>
+        </w:tabs>
+        <w:ind w:left="5760" w:hanging="360"/>
+      </w:pPr>
+      <w:rPr>
+        <w:rFonts w:ascii="Wingdings" w:hAnsi="Wingdings" w:hint="default"/>
+        <w:sz w:val="20"/>
+      </w:rPr>
+    </w:lvl>
+    <w:lvl w:ilvl="8" w:tentative="1">
+      <w:start w:val="1"/>
+      <w:numFmt w:val="bullet"/>
+      <w:lvlText w:val=""/>
+      <w:lvlJc w:val="left"/>
+      <w:pPr>
+        <w:tabs>
+          <w:tab w:val="num" w:pos="6480"/>
+        </w:tabs>
+        <w:ind w:left="6480" w:hanging="360"/>
+      </w:pPr>
+      <w:rPr>
+        <w:rFonts w:ascii="Wingdings" w:hAnsi="Wingdings" w:hint="default"/>
+        <w:sz w:val="20"/>
+      </w:rPr>
+    </w:lvl>
+  </w:abstractNum>
   <w:num w:numId="1">
+    <w:abstractNumId w:val="16"/>
+  </w:num>
+  <w:num w:numId="2">
     <w:abstractNumId w:val="15"/>
   </w:num>
-  <w:num w:numId="2">
-    <w:abstractNumId w:val="14"/>
-  </w:num>
   <w:num w:numId="3">
-    <w:abstractNumId w:val="12"/>
+    <w:abstractNumId w:val="13"/>
   </w:num>
   <w:num w:numId="4">
     <w:abstractNumId w:val="8"/>
   </w:num>
   <w:num w:numId="5">
-    <w:abstractNumId w:val="10"/>
+    <w:abstractNumId w:val="11"/>
   </w:num>
   <w:num w:numId="6">
     <w:abstractNumId w:val="2"/>
@@ -26555,7 +28463,7 @@
     <w:abstractNumId w:val="1"/>
   </w:num>
   <w:num w:numId="8">
-    <w:abstractNumId w:val="21"/>
+    <w:abstractNumId w:val="24"/>
   </w:num>
   <w:num w:numId="9">
     <w:abstractNumId w:val="0"/>
@@ -26564,19 +28472,19 @@
     <w:abstractNumId w:val="4"/>
   </w:num>
   <w:num w:numId="11">
-    <w:abstractNumId w:val="16"/>
+    <w:abstractNumId w:val="17"/>
   </w:num>
   <w:num w:numId="12">
-    <w:abstractNumId w:val="11"/>
+    <w:abstractNumId w:val="12"/>
   </w:num>
   <w:num w:numId="13">
     <w:abstractNumId w:val="6"/>
   </w:num>
   <w:num w:numId="14">
-    <w:abstractNumId w:val="19"/>
+    <w:abstractNumId w:val="21"/>
   </w:num>
   <w:num w:numId="15">
-    <w:abstractNumId w:val="18"/>
+    <w:abstractNumId w:val="20"/>
   </w:num>
   <w:num w:numId="16">
     <w:abstractNumId w:val="3"/>
@@ -26588,16 +28496,25 @@
     <w:abstractNumId w:val="5"/>
   </w:num>
   <w:num w:numId="19">
+    <w:abstractNumId w:val="10"/>
+  </w:num>
+  <w:num w:numId="20">
+    <w:abstractNumId w:val="14"/>
+  </w:num>
+  <w:num w:numId="21">
+    <w:abstractNumId w:val="23"/>
+  </w:num>
+  <w:num w:numId="22">
+    <w:abstractNumId w:val="18"/>
+  </w:num>
+  <w:num w:numId="23">
     <w:abstractNumId w:val="9"/>
   </w:num>
-  <w:num w:numId="20">
-    <w:abstractNumId w:val="13"/>
+  <w:num w:numId="24">
+    <w:abstractNumId w:val="22"/>
   </w:num>
-  <w:num w:numId="21">
-    <w:abstractNumId w:val="20"/>
-  </w:num>
-  <w:num w:numId="22">
-    <w:abstractNumId w:val="17"/>
+  <w:num w:numId="25">
+    <w:abstractNumId w:val="19"/>
   </w:num>
 </w:numbering>
 </file>
@@ -27040,6 +28957,29 @@
       <w:szCs w:val="26"/>
     </w:rPr>
   </w:style>
+  <w:style w:type="paragraph" w:styleId="3">
+    <w:name w:val="heading 3"/>
+    <w:basedOn w:val="a"/>
+    <w:next w:val="a"/>
+    <w:link w:val="30"/>
+    <w:uiPriority w:val="9"/>
+    <w:semiHidden/>
+    <w:unhideWhenUsed/>
+    <w:qFormat/>
+    <w:rsid w:val="00DC05AE"/>
+    <w:pPr>
+      <w:keepNext/>
+      <w:keepLines/>
+      <w:spacing w:before="40" w:after="0"/>
+      <w:outlineLvl w:val="2"/>
+    </w:pPr>
+    <w:rPr>
+      <w:rFonts w:asciiTheme="majorHAnsi" w:eastAsiaTheme="majorEastAsia" w:hAnsiTheme="majorHAnsi" w:cstheme="majorBidi"/>
+      <w:color w:val="243F60" w:themeColor="accent1" w:themeShade="7F"/>
+      <w:sz w:val="24"/>
+      <w:szCs w:val="24"/>
+    </w:rPr>
+  </w:style>
   <w:style w:type="paragraph" w:styleId="4">
     <w:name w:val="heading 4"/>
     <w:basedOn w:val="a"/>
@@ -27063,6 +29003,7 @@
   <w:style w:type="character" w:default="1" w:styleId="a0">
     <w:name w:val="Default Paragraph Font"/>
     <w:uiPriority w:val="1"/>
+    <w:semiHidden/>
     <w:unhideWhenUsed/>
   </w:style>
   <w:style w:type="table" w:default="1" w:styleId="a1">
@@ -27280,6 +29221,20 @@
       <w:color w:val="365F91" w:themeColor="accent1" w:themeShade="BF"/>
       <w:sz w:val="32"/>
       <w:szCs w:val="32"/>
+    </w:rPr>
+  </w:style>
+  <w:style w:type="character" w:customStyle="1" w:styleId="30">
+    <w:name w:val="Заголовок 3 Знак"/>
+    <w:basedOn w:val="a0"/>
+    <w:link w:val="3"/>
+    <w:uiPriority w:val="9"/>
+    <w:semiHidden/>
+    <w:rsid w:val="00DC05AE"/>
+    <w:rPr>
+      <w:rFonts w:asciiTheme="majorHAnsi" w:eastAsiaTheme="majorEastAsia" w:hAnsiTheme="majorHAnsi" w:cstheme="majorBidi"/>
+      <w:color w:val="243F60" w:themeColor="accent1" w:themeShade="7F"/>
+      <w:sz w:val="24"/>
+      <w:szCs w:val="24"/>
     </w:rPr>
   </w:style>
 </w:styles>

</xml_diff>

<commit_message>
Add solution for "Part 4. Module 1. Lesson 5"
- Update Course lecture

Signed-off-by: AVGasanov <avgasanov@gmail.com>
</commit_message>
<xml_diff>
--- a/Course lecture.docx
+++ b/Course lecture.docx
@@ -45075,6 +45075,7 @@
         <w:rPr>
           <w:rFonts w:ascii="Segoe UI" w:hAnsi="Segoe UI" w:cs="Segoe UI"/>
           <w:color w:val="212529"/>
+          <w:lang w:val="en-US"/>
         </w:rPr>
       </w:pPr>
       <w:hyperlink r:id="rId67" w:tgtFrame="_blank" w:history="1">
@@ -45225,13 +45226,23 @@
           <w:lang w:val="en-US"/>
         </w:rPr>
       </w:pPr>
-      <w:r>
-        <w:rPr>
-          <w:rFonts w:ascii="Segoe UI" w:hAnsi="Segoe UI" w:cs="Segoe UI"/>
-          <w:color w:val="212529"/>
-          <w:lang w:val="en-US"/>
-        </w:rPr>
-        <w:t>Let's see how we'd use the Stack Navigator from React Navigation v2.</w:t>
+      <w:proofErr w:type="gramStart"/>
+      <w:r>
+        <w:rPr>
+          <w:rFonts w:ascii="Segoe UI" w:hAnsi="Segoe UI" w:cs="Segoe UI"/>
+          <w:color w:val="212529"/>
+          <w:lang w:val="en-US"/>
+        </w:rPr>
+        <w:t>Let's</w:t>
+      </w:r>
+      <w:proofErr w:type="gramEnd"/>
+      <w:r>
+        <w:rPr>
+          <w:rFonts w:ascii="Segoe UI" w:hAnsi="Segoe UI" w:cs="Segoe UI"/>
+          <w:color w:val="212529"/>
+          <w:lang w:val="en-US"/>
+        </w:rPr>
+        <w:t xml:space="preserve"> see how we'd use the Stack Navigator from React Navigation v2.</w:t>
       </w:r>
     </w:p>
     <w:p>
@@ -46387,45 +46398,18 @@
           <w:lang w:val="en-US"/>
         </w:rPr>
       </w:pPr>
-      <w:r>
-        <w:rPr>
-          <w:rFonts w:ascii="Segoe UI" w:hAnsi="Segoe UI" w:cs="Segoe UI"/>
-          <w:color w:val="212529"/>
-        </w:rPr>
-        <w:fldChar w:fldCharType="begin"/>
-      </w:r>
-      <w:r>
-        <w:rPr>
-          <w:rFonts w:ascii="Segoe UI" w:hAnsi="Segoe UI" w:cs="Segoe UI"/>
-          <w:color w:val="212529"/>
-          <w:lang w:val="en-US"/>
-        </w:rPr>
-        <w:instrText xml:space="preserve"> HYPERLINK "https://reactnavigation.org/docs/en/stack-navigator.html" \t "_blank" </w:instrText>
-      </w:r>
-      <w:r>
-        <w:rPr>
-          <w:rFonts w:ascii="Segoe UI" w:hAnsi="Segoe UI" w:cs="Segoe UI"/>
-          <w:color w:val="212529"/>
-        </w:rPr>
-        <w:fldChar w:fldCharType="separate"/>
-      </w:r>
-      <w:r>
-        <w:rPr>
-          <w:rStyle w:val="a7"/>
-          <w:rFonts w:ascii="Segoe UI" w:hAnsi="Segoe UI" w:cs="Segoe UI"/>
-          <w:color w:val="007BFF"/>
-          <w:u w:val="none"/>
-          <w:lang w:val="en-US"/>
-        </w:rPr>
-        <w:t>Stack Navigator</w:t>
-      </w:r>
-      <w:r>
-        <w:rPr>
-          <w:rFonts w:ascii="Segoe UI" w:hAnsi="Segoe UI" w:cs="Segoe UI"/>
-          <w:color w:val="212529"/>
-        </w:rPr>
-        <w:fldChar w:fldCharType="end"/>
-      </w:r>
+      <w:hyperlink r:id="rId68" w:tgtFrame="_blank" w:history="1">
+        <w:r>
+          <w:rPr>
+            <w:rStyle w:val="a7"/>
+            <w:rFonts w:ascii="Segoe UI" w:hAnsi="Segoe UI" w:cs="Segoe UI"/>
+            <w:color w:val="007BFF"/>
+            <w:u w:val="none"/>
+            <w:lang w:val="en-US"/>
+          </w:rPr>
+          <w:t>Stack Navigator</w:t>
+        </w:r>
+      </w:hyperlink>
       <w:r>
         <w:rPr>
           <w:rFonts w:ascii="Segoe UI" w:hAnsi="Segoe UI" w:cs="Segoe UI"/>
@@ -46434,7 +46418,7 @@
         </w:rPr>
         <w:t> and </w:t>
       </w:r>
-      <w:hyperlink r:id="rId68" w:tgtFrame="_blank" w:history="1">
+      <w:hyperlink r:id="rId69" w:tgtFrame="_blank" w:history="1">
         <w:r>
           <w:rPr>
             <w:rStyle w:val="a7"/>
@@ -46770,25 +46754,7 @@
           <w:color w:val="212529"/>
           <w:lang w:val="en-US"/>
         </w:rPr>
-        <w:t xml:space="preserve"> and import the </w:t>
-      </w:r>
-      <w:proofErr w:type="gramStart"/>
-      <w:r>
-        <w:rPr>
-          <w:rFonts w:ascii="Segoe UI" w:hAnsi="Segoe UI" w:cs="Segoe UI"/>
-          <w:color w:val="212529"/>
-          <w:lang w:val="en-US"/>
-        </w:rPr>
-        <w:t>following</w:t>
-      </w:r>
-      <w:proofErr w:type="gramEnd"/>
-      <w:r>
-        <w:rPr>
-          <w:rFonts w:ascii="Segoe UI" w:hAnsi="Segoe UI" w:cs="Segoe UI"/>
-          <w:color w:val="212529"/>
-          <w:lang w:val="en-US"/>
-        </w:rPr>
-        <w:t xml:space="preserve"> from </w:t>
+        <w:t> and import the following from </w:t>
       </w:r>
       <w:r>
         <w:rPr>
@@ -47229,6 +47195,7 @@
           <w:rStyle w:val="HTML"/>
           <w:rFonts w:ascii="Consolas" w:hAnsi="Consolas" w:cs="Consolas"/>
           <w:color w:val="FAFAFA"/>
+          <w:lang w:val="en-US"/>
         </w:rPr>
       </w:pPr>
       <w:r>
@@ -47245,6 +47212,7 @@
           <w:rStyle w:val="HTML"/>
           <w:rFonts w:ascii="Consolas" w:hAnsi="Consolas" w:cs="Consolas"/>
           <w:color w:val="FAFAFA"/>
+          <w:lang w:val="en-US"/>
         </w:rPr>
         <w:t>&lt;/</w:t>
       </w:r>
@@ -47254,6 +47222,7 @@
           <w:rStyle w:val="HTML"/>
           <w:rFonts w:ascii="Consolas" w:hAnsi="Consolas" w:cs="Consolas"/>
           <w:color w:val="FAFAFA"/>
+          <w:lang w:val="en-US"/>
         </w:rPr>
         <w:t>TouchableOpacity</w:t>
       </w:r>
@@ -47263,6 +47232,7 @@
           <w:rStyle w:val="HTML"/>
           <w:rFonts w:ascii="Consolas" w:hAnsi="Consolas" w:cs="Consolas"/>
           <w:color w:val="FAFAFA"/>
+          <w:lang w:val="en-US"/>
         </w:rPr>
         <w:t>&gt;</w:t>
       </w:r>
@@ -47275,33 +47245,17 @@
           <w:rStyle w:val="HTML"/>
           <w:rFonts w:ascii="Consolas" w:hAnsi="Consolas" w:cs="Consolas"/>
           <w:color w:val="FAFAFA"/>
-        </w:rPr>
-      </w:pPr>
-      <w:r>
-        <w:rPr>
-          <w:rStyle w:val="HTML"/>
-          <w:rFonts w:ascii="Consolas" w:hAnsi="Consolas" w:cs="Consolas"/>
-          <w:color w:val="FAFAFA"/>
-        </w:rPr>
-        <w:t xml:space="preserve">  &lt;/</w:t>
-      </w:r>
-      <w:proofErr w:type="spellStart"/>
-      <w:r>
-        <w:rPr>
-          <w:rStyle w:val="HTML"/>
-          <w:rFonts w:ascii="Consolas" w:hAnsi="Consolas" w:cs="Consolas"/>
-          <w:color w:val="FAFAFA"/>
-        </w:rPr>
-        <w:t>View</w:t>
-      </w:r>
-      <w:proofErr w:type="spellEnd"/>
-      <w:r>
-        <w:rPr>
-          <w:rStyle w:val="HTML"/>
-          <w:rFonts w:ascii="Consolas" w:hAnsi="Consolas" w:cs="Consolas"/>
-          <w:color w:val="FAFAFA"/>
-        </w:rPr>
-        <w:t>&gt;</w:t>
+          <w:lang w:val="en-US"/>
+        </w:rPr>
+      </w:pPr>
+      <w:r>
+        <w:rPr>
+          <w:rStyle w:val="HTML"/>
+          <w:rFonts w:ascii="Consolas" w:hAnsi="Consolas" w:cs="Consolas"/>
+          <w:color w:val="FAFAFA"/>
+          <w:lang w:val="en-US"/>
+        </w:rPr>
+        <w:t xml:space="preserve">  &lt;/View&gt;</w:t>
       </w:r>
     </w:p>
     <w:p>
@@ -47312,13 +47266,15 @@
           <w:rStyle w:val="HTML"/>
           <w:rFonts w:ascii="Consolas" w:hAnsi="Consolas" w:cs="Consolas"/>
           <w:color w:val="FAFAFA"/>
-        </w:rPr>
-      </w:pPr>
-      <w:r>
-        <w:rPr>
-          <w:rStyle w:val="HTML"/>
-          <w:rFonts w:ascii="Consolas" w:hAnsi="Consolas" w:cs="Consolas"/>
-          <w:color w:val="FAFAFA"/>
+          <w:lang w:val="en-US"/>
+        </w:rPr>
+      </w:pPr>
+      <w:r>
+        <w:rPr>
+          <w:rStyle w:val="HTML"/>
+          <w:rFonts w:ascii="Consolas" w:hAnsi="Consolas" w:cs="Consolas"/>
+          <w:color w:val="FAFAFA"/>
+          <w:lang w:val="en-US"/>
         </w:rPr>
         <w:t>);</w:t>
       </w:r>
@@ -47331,6 +47287,7 @@
           <w:rStyle w:val="HTML"/>
           <w:rFonts w:ascii="Consolas" w:hAnsi="Consolas" w:cs="Consolas"/>
           <w:color w:val="FAFAFA"/>
+          <w:lang w:val="en-US"/>
         </w:rPr>
       </w:pPr>
     </w:p>
@@ -48652,7 +48609,7 @@
           <w:color w:val="212529"/>
         </w:rPr>
       </w:pPr>
-      <w:hyperlink r:id="rId69" w:tgtFrame="_blank" w:history="1">
+      <w:hyperlink r:id="rId70" w:tgtFrame="_blank" w:history="1">
         <w:r>
           <w:rPr>
             <w:rStyle w:val="a7"/>
@@ -48926,6 +48883,1173 @@
         <w:tabs>
           <w:tab w:val="left" w:pos="3915"/>
         </w:tabs>
+        <w:jc w:val="center"/>
+        <w:rPr>
+          <w:rFonts w:cs="Arial"/>
+          <w:b/>
+          <w:sz w:val="28"/>
+          <w:szCs w:val="28"/>
+          <w:lang w:val="en-US"/>
+        </w:rPr>
+      </w:pPr>
+      <w:r>
+        <w:rPr>
+          <w:rFonts w:cs="Arial"/>
+          <w:b/>
+          <w:sz w:val="28"/>
+          <w:szCs w:val="28"/>
+          <w:lang w:val="en-US"/>
+        </w:rPr>
+        <w:t>Lesson 5: Native Features</w:t>
+      </w:r>
+    </w:p>
+    <w:p>
+      <w:pPr>
+        <w:pStyle w:val="a8"/>
+        <w:shd w:val="clear" w:color="auto" w:fill="FFFFFF"/>
+        <w:spacing w:before="0" w:beforeAutospacing="0"/>
+        <w:rPr>
+          <w:rFonts w:ascii="Segoe UI" w:hAnsi="Segoe UI" w:cs="Segoe UI"/>
+          <w:color w:val="212529"/>
+          <w:lang w:val="en-US"/>
+        </w:rPr>
+      </w:pPr>
+      <w:r>
+        <w:rPr>
+          <w:rFonts w:ascii="Segoe UI" w:hAnsi="Segoe UI" w:cs="Segoe UI"/>
+          <w:color w:val="212529"/>
+          <w:lang w:val="en-US"/>
+        </w:rPr>
+        <w:t>A common feature of native applications is the ability to access and receive updates about the user's current location. Like most things, Expo makes this rather straightforward by giving us a JavaScript API that will work on both iOS and Android.</w:t>
+      </w:r>
+    </w:p>
+    <w:p>
+      <w:pPr>
+        <w:pStyle w:val="HTML0"/>
+        <w:shd w:val="clear" w:color="auto" w:fill="292929"/>
+        <w:rPr>
+          <w:rFonts w:ascii="Consolas" w:hAnsi="Consolas" w:cs="Consolas"/>
+          <w:color w:val="FAFAFA"/>
+          <w:sz w:val="24"/>
+          <w:szCs w:val="24"/>
+          <w:lang w:val="en-US"/>
+        </w:rPr>
+      </w:pPr>
+      <w:proofErr w:type="gramStart"/>
+      <w:r>
+        <w:rPr>
+          <w:rStyle w:val="HTML"/>
+          <w:rFonts w:ascii="Consolas" w:hAnsi="Consolas" w:cs="Consolas"/>
+          <w:color w:val="FAFAFA"/>
+          <w:lang w:val="en-US"/>
+        </w:rPr>
+        <w:t>import</w:t>
+      </w:r>
+      <w:proofErr w:type="gramEnd"/>
+      <w:r>
+        <w:rPr>
+          <w:rStyle w:val="HTML"/>
+          <w:rFonts w:ascii="Consolas" w:hAnsi="Consolas" w:cs="Consolas"/>
+          <w:color w:val="FAFAFA"/>
+          <w:lang w:val="en-US"/>
+        </w:rPr>
+        <w:t xml:space="preserve"> { Location } from 'expo';</w:t>
+      </w:r>
+    </w:p>
+    <w:p>
+      <w:pPr>
+        <w:pStyle w:val="a8"/>
+        <w:shd w:val="clear" w:color="auto" w:fill="FFFFFF"/>
+        <w:spacing w:before="0" w:beforeAutospacing="0"/>
+        <w:rPr>
+          <w:rFonts w:ascii="Segoe UI" w:hAnsi="Segoe UI" w:cs="Segoe UI"/>
+          <w:color w:val="212529"/>
+          <w:lang w:val="en-US"/>
+        </w:rPr>
+      </w:pPr>
+      <w:r>
+        <w:rPr>
+          <w:rFonts w:ascii="Segoe UI" w:hAnsi="Segoe UI" w:cs="Segoe UI"/>
+          <w:color w:val="212529"/>
+          <w:lang w:val="en-US"/>
+        </w:rPr>
+        <w:t xml:space="preserve">Typically when dealing with location services, there are one of two features </w:t>
+      </w:r>
+      <w:proofErr w:type="gramStart"/>
+      <w:r>
+        <w:rPr>
+          <w:rFonts w:ascii="Segoe UI" w:hAnsi="Segoe UI" w:cs="Segoe UI"/>
+          <w:color w:val="212529"/>
+          <w:lang w:val="en-US"/>
+        </w:rPr>
+        <w:t>you'll</w:t>
+      </w:r>
+      <w:proofErr w:type="gramEnd"/>
+      <w:r>
+        <w:rPr>
+          <w:rFonts w:ascii="Segoe UI" w:hAnsi="Segoe UI" w:cs="Segoe UI"/>
+          <w:color w:val="212529"/>
+          <w:lang w:val="en-US"/>
+        </w:rPr>
+        <w:t xml:space="preserve"> need: getting the user's current location, or getting and </w:t>
+      </w:r>
+      <w:r>
+        <w:rPr>
+          <w:rStyle w:val="a9"/>
+          <w:rFonts w:ascii="Segoe UI" w:hAnsi="Segoe UI" w:cs="Segoe UI"/>
+          <w:color w:val="212529"/>
+          <w:lang w:val="en-US"/>
+        </w:rPr>
+        <w:t>watching</w:t>
+      </w:r>
+      <w:r>
+        <w:rPr>
+          <w:rFonts w:ascii="Segoe UI" w:hAnsi="Segoe UI" w:cs="Segoe UI"/>
+          <w:color w:val="212529"/>
+          <w:lang w:val="en-US"/>
+        </w:rPr>
+        <w:t> the user's current location for updates. Expo's </w:t>
+      </w:r>
+      <w:r>
+        <w:rPr>
+          <w:rStyle w:val="HTML"/>
+          <w:rFonts w:ascii="Consolas" w:hAnsi="Consolas" w:cs="Consolas"/>
+          <w:color w:val="FFFFFF"/>
+          <w:sz w:val="21"/>
+          <w:szCs w:val="21"/>
+          <w:bdr w:val="single" w:sz="6" w:space="2" w:color="737B83" w:frame="1"/>
+          <w:shd w:val="clear" w:color="auto" w:fill="2F3D48"/>
+          <w:lang w:val="en-US"/>
+        </w:rPr>
+        <w:t>Location</w:t>
+      </w:r>
+      <w:r>
+        <w:rPr>
+          <w:rFonts w:ascii="Segoe UI" w:hAnsi="Segoe UI" w:cs="Segoe UI"/>
+          <w:color w:val="212529"/>
+          <w:lang w:val="en-US"/>
+        </w:rPr>
+        <w:t> property gives us both of these options with </w:t>
+      </w:r>
+      <w:proofErr w:type="spellStart"/>
+      <w:r>
+        <w:rPr>
+          <w:rStyle w:val="HTML"/>
+          <w:rFonts w:ascii="Consolas" w:hAnsi="Consolas" w:cs="Consolas"/>
+          <w:color w:val="FFFFFF"/>
+          <w:sz w:val="21"/>
+          <w:szCs w:val="21"/>
+          <w:bdr w:val="single" w:sz="6" w:space="2" w:color="737B83" w:frame="1"/>
+          <w:shd w:val="clear" w:color="auto" w:fill="2F3D48"/>
+          <w:lang w:val="en-US"/>
+        </w:rPr>
+        <w:t>getCurrentPositionAsync</w:t>
+      </w:r>
+      <w:proofErr w:type="spellEnd"/>
+      <w:r>
+        <w:rPr>
+          <w:rFonts w:ascii="Segoe UI" w:hAnsi="Segoe UI" w:cs="Segoe UI"/>
+          <w:color w:val="212529"/>
+          <w:lang w:val="en-US"/>
+        </w:rPr>
+        <w:t> and </w:t>
+      </w:r>
+      <w:proofErr w:type="spellStart"/>
+      <w:r>
+        <w:rPr>
+          <w:rStyle w:val="HTML"/>
+          <w:rFonts w:ascii="Consolas" w:hAnsi="Consolas" w:cs="Consolas"/>
+          <w:color w:val="FFFFFF"/>
+          <w:sz w:val="21"/>
+          <w:szCs w:val="21"/>
+          <w:bdr w:val="single" w:sz="6" w:space="2" w:color="737B83" w:frame="1"/>
+          <w:shd w:val="clear" w:color="auto" w:fill="2F3D48"/>
+          <w:lang w:val="en-US"/>
+        </w:rPr>
+        <w:t>watchPositionAsync</w:t>
+      </w:r>
+      <w:proofErr w:type="spellEnd"/>
+      <w:r>
+        <w:rPr>
+          <w:rFonts w:ascii="Segoe UI" w:hAnsi="Segoe UI" w:cs="Segoe UI"/>
+          <w:color w:val="212529"/>
+          <w:lang w:val="en-US"/>
+        </w:rPr>
+        <w:t>.</w:t>
+      </w:r>
+    </w:p>
+    <w:p>
+      <w:pPr>
+        <w:pStyle w:val="a8"/>
+        <w:shd w:val="clear" w:color="auto" w:fill="FFFFFF"/>
+        <w:spacing w:before="0" w:beforeAutospacing="0"/>
+        <w:rPr>
+          <w:rFonts w:ascii="Segoe UI" w:hAnsi="Segoe UI" w:cs="Segoe UI"/>
+          <w:color w:val="212529"/>
+          <w:lang w:val="en-US"/>
+        </w:rPr>
+      </w:pPr>
+      <w:proofErr w:type="spellStart"/>
+      <w:proofErr w:type="gramStart"/>
+      <w:r>
+        <w:rPr>
+          <w:rStyle w:val="HTML"/>
+          <w:rFonts w:ascii="Consolas" w:hAnsi="Consolas" w:cs="Consolas"/>
+          <w:color w:val="FFFFFF"/>
+          <w:sz w:val="21"/>
+          <w:szCs w:val="21"/>
+          <w:bdr w:val="single" w:sz="6" w:space="2" w:color="737B83" w:frame="1"/>
+          <w:shd w:val="clear" w:color="auto" w:fill="2F3D48"/>
+          <w:lang w:val="en-US"/>
+        </w:rPr>
+        <w:lastRenderedPageBreak/>
+        <w:t>getCurrentPositionAsync</w:t>
+      </w:r>
+      <w:proofErr w:type="spellEnd"/>
+      <w:proofErr w:type="gramEnd"/>
+      <w:r>
+        <w:rPr>
+          <w:rFonts w:ascii="Segoe UI" w:hAnsi="Segoe UI" w:cs="Segoe UI"/>
+          <w:color w:val="212529"/>
+          <w:lang w:val="en-US"/>
+        </w:rPr>
+        <w:t> gets the current location of the device, without watching for future updates. </w:t>
+      </w:r>
+      <w:proofErr w:type="spellStart"/>
+      <w:proofErr w:type="gramStart"/>
+      <w:r>
+        <w:rPr>
+          <w:rStyle w:val="HTML"/>
+          <w:rFonts w:ascii="Consolas" w:hAnsi="Consolas" w:cs="Consolas"/>
+          <w:color w:val="FFFFFF"/>
+          <w:sz w:val="21"/>
+          <w:szCs w:val="21"/>
+          <w:bdr w:val="single" w:sz="6" w:space="2" w:color="737B83" w:frame="1"/>
+          <w:shd w:val="clear" w:color="auto" w:fill="2F3D48"/>
+          <w:lang w:val="en-US"/>
+        </w:rPr>
+        <w:t>watchPositionAsync</w:t>
+      </w:r>
+      <w:proofErr w:type="spellEnd"/>
+      <w:proofErr w:type="gramEnd"/>
+      <w:r>
+        <w:rPr>
+          <w:rFonts w:ascii="Segoe UI" w:hAnsi="Segoe UI" w:cs="Segoe UI"/>
+          <w:color w:val="212529"/>
+          <w:lang w:val="en-US"/>
+        </w:rPr>
+        <w:t xml:space="preserve"> will also get the current location of the device, but it will also subscribe to location updates. This way, </w:t>
+      </w:r>
+      <w:proofErr w:type="gramStart"/>
+      <w:r>
+        <w:rPr>
+          <w:rFonts w:ascii="Segoe UI" w:hAnsi="Segoe UI" w:cs="Segoe UI"/>
+          <w:color w:val="212529"/>
+          <w:lang w:val="en-US"/>
+        </w:rPr>
+        <w:t>you'll</w:t>
+      </w:r>
+      <w:proofErr w:type="gramEnd"/>
+      <w:r>
+        <w:rPr>
+          <w:rFonts w:ascii="Segoe UI" w:hAnsi="Segoe UI" w:cs="Segoe UI"/>
+          <w:color w:val="212529"/>
+          <w:lang w:val="en-US"/>
+        </w:rPr>
+        <w:t xml:space="preserve"> be notified if that device moves location.</w:t>
+      </w:r>
+    </w:p>
+    <w:p>
+      <w:pPr>
+        <w:pStyle w:val="a8"/>
+        <w:shd w:val="clear" w:color="auto" w:fill="FFFFFF"/>
+        <w:spacing w:before="0" w:beforeAutospacing="0"/>
+        <w:rPr>
+          <w:rFonts w:ascii="Segoe UI" w:hAnsi="Segoe UI" w:cs="Segoe UI"/>
+          <w:color w:val="212529"/>
+          <w:lang w:val="en-US"/>
+        </w:rPr>
+      </w:pPr>
+      <w:r>
+        <w:rPr>
+          <w:rFonts w:ascii="Segoe UI" w:hAnsi="Segoe UI" w:cs="Segoe UI"/>
+          <w:color w:val="212529"/>
+          <w:lang w:val="en-US"/>
+        </w:rPr>
+        <w:t>For the full documentation on how to use Expo's </w:t>
+      </w:r>
+      <w:r>
+        <w:rPr>
+          <w:rStyle w:val="HTML"/>
+          <w:rFonts w:ascii="Consolas" w:hAnsi="Consolas" w:cs="Consolas"/>
+          <w:color w:val="FFFFFF"/>
+          <w:sz w:val="21"/>
+          <w:szCs w:val="21"/>
+          <w:bdr w:val="single" w:sz="6" w:space="2" w:color="737B83" w:frame="1"/>
+          <w:shd w:val="clear" w:color="auto" w:fill="2F3D48"/>
+          <w:lang w:val="en-US"/>
+        </w:rPr>
+        <w:t>Location</w:t>
+      </w:r>
+      <w:r>
+        <w:rPr>
+          <w:rFonts w:ascii="Segoe UI" w:hAnsi="Segoe UI" w:cs="Segoe UI"/>
+          <w:color w:val="212529"/>
+          <w:lang w:val="en-US"/>
+        </w:rPr>
+        <w:t> property, visit </w:t>
+      </w:r>
+      <w:hyperlink r:id="rId71" w:tgtFrame="_blank" w:history="1">
+        <w:r>
+          <w:rPr>
+            <w:rStyle w:val="a7"/>
+            <w:rFonts w:ascii="Segoe UI" w:hAnsi="Segoe UI" w:cs="Segoe UI"/>
+            <w:color w:val="007BFF"/>
+            <w:lang w:val="en-US"/>
+          </w:rPr>
+          <w:t>Location</w:t>
+        </w:r>
+      </w:hyperlink>
+    </w:p>
+    <w:p>
+      <w:pPr>
+        <w:pStyle w:val="2"/>
+        <w:shd w:val="clear" w:color="auto" w:fill="FFFFFF"/>
+        <w:spacing w:before="0"/>
+        <w:rPr>
+          <w:rFonts w:ascii="inherit" w:hAnsi="inherit" w:cs="Segoe UI"/>
+          <w:color w:val="212529"/>
+          <w:lang w:val="en-US"/>
+        </w:rPr>
+      </w:pPr>
+      <w:r>
+        <w:rPr>
+          <w:rFonts w:ascii="Segoe UI Symbol" w:hAnsi="Segoe UI Symbol" w:cs="Segoe UI Symbol"/>
+          <w:b/>
+          <w:bCs/>
+          <w:color w:val="212529"/>
+        </w:rPr>
+        <w:t>💡</w:t>
+      </w:r>
+      <w:r>
+        <w:rPr>
+          <w:rFonts w:ascii="inherit" w:hAnsi="inherit" w:cs="Segoe UI"/>
+          <w:b/>
+          <w:bCs/>
+          <w:color w:val="212529"/>
+          <w:lang w:val="en-US"/>
+        </w:rPr>
+        <w:t xml:space="preserve"> Geolocation Tips </w:t>
+      </w:r>
+      <w:r>
+        <w:rPr>
+          <w:rFonts w:ascii="Segoe UI Symbol" w:hAnsi="Segoe UI Symbol" w:cs="Segoe UI Symbol"/>
+          <w:b/>
+          <w:bCs/>
+          <w:color w:val="212529"/>
+        </w:rPr>
+        <w:t>💡</w:t>
+      </w:r>
+    </w:p>
+    <w:p>
+      <w:pPr>
+        <w:pStyle w:val="a8"/>
+        <w:shd w:val="clear" w:color="auto" w:fill="FFFFFF"/>
+        <w:spacing w:before="0" w:beforeAutospacing="0"/>
+        <w:rPr>
+          <w:rFonts w:ascii="Segoe UI" w:hAnsi="Segoe UI" w:cs="Segoe UI"/>
+          <w:color w:val="212529"/>
+          <w:lang w:val="en-US"/>
+        </w:rPr>
+      </w:pPr>
+      <w:r>
+        <w:rPr>
+          <w:rFonts w:ascii="Segoe UI" w:hAnsi="Segoe UI" w:cs="Segoe UI"/>
+          <w:color w:val="212529"/>
+          <w:lang w:val="en-US"/>
+        </w:rPr>
+        <w:t xml:space="preserve">Whenever </w:t>
+      </w:r>
+      <w:proofErr w:type="gramStart"/>
+      <w:r>
+        <w:rPr>
+          <w:rFonts w:ascii="Segoe UI" w:hAnsi="Segoe UI" w:cs="Segoe UI"/>
+          <w:color w:val="212529"/>
+          <w:lang w:val="en-US"/>
+        </w:rPr>
+        <w:t>you're</w:t>
+      </w:r>
+      <w:proofErr w:type="gramEnd"/>
+      <w:r>
+        <w:rPr>
+          <w:rFonts w:ascii="Segoe UI" w:hAnsi="Segoe UI" w:cs="Segoe UI"/>
+          <w:color w:val="212529"/>
+          <w:lang w:val="en-US"/>
+        </w:rPr>
+        <w:t xml:space="preserve"> dealing with a feature that requires the user's permission to work properly, it's important that </w:t>
+      </w:r>
+      <w:proofErr w:type="spellStart"/>
+      <w:r>
+        <w:rPr>
+          <w:rFonts w:ascii="Segoe UI" w:hAnsi="Segoe UI" w:cs="Segoe UI"/>
+          <w:color w:val="212529"/>
+          <w:lang w:val="en-US"/>
+        </w:rPr>
+        <w:t>you</w:t>
+      </w:r>
+      <w:proofErr w:type="spellEnd"/>
+      <w:r>
+        <w:rPr>
+          <w:rFonts w:ascii="Segoe UI" w:hAnsi="Segoe UI" w:cs="Segoe UI"/>
+          <w:color w:val="212529"/>
+          <w:lang w:val="en-US"/>
+        </w:rPr>
+        <w:t xml:space="preserve"> account for all the different UI options that could be shown. For example, when dealing with a user's location, there are three scenarios to manage:</w:t>
+      </w:r>
+    </w:p>
+    <w:p>
+      <w:pPr>
+        <w:numPr>
+          <w:ilvl w:val="0"/>
+          <w:numId w:val="34"/>
+        </w:numPr>
+        <w:shd w:val="clear" w:color="auto" w:fill="FFFFFF"/>
+        <w:spacing w:before="100" w:beforeAutospacing="1" w:after="100" w:afterAutospacing="1" w:line="240" w:lineRule="auto"/>
+        <w:rPr>
+          <w:rFonts w:ascii="Segoe UI" w:hAnsi="Segoe UI" w:cs="Segoe UI"/>
+          <w:color w:val="212529"/>
+          <w:lang w:val="en-US"/>
+        </w:rPr>
+      </w:pPr>
+      <w:r>
+        <w:rPr>
+          <w:rFonts w:ascii="Segoe UI" w:hAnsi="Segoe UI" w:cs="Segoe UI"/>
+          <w:color w:val="212529"/>
+          <w:lang w:val="en-US"/>
+        </w:rPr>
+        <w:t>The user gives you permission to view their location (best-case scenario).</w:t>
+      </w:r>
+    </w:p>
+    <w:p>
+      <w:pPr>
+        <w:numPr>
+          <w:ilvl w:val="0"/>
+          <w:numId w:val="34"/>
+        </w:numPr>
+        <w:shd w:val="clear" w:color="auto" w:fill="FFFFFF"/>
+        <w:spacing w:before="100" w:beforeAutospacing="1" w:after="100" w:afterAutospacing="1" w:line="240" w:lineRule="auto"/>
+        <w:rPr>
+          <w:rFonts w:ascii="Segoe UI" w:hAnsi="Segoe UI" w:cs="Segoe UI"/>
+          <w:color w:val="212529"/>
+          <w:lang w:val="en-US"/>
+        </w:rPr>
+      </w:pPr>
+      <w:r>
+        <w:rPr>
+          <w:rFonts w:ascii="Segoe UI" w:hAnsi="Segoe UI" w:cs="Segoe UI"/>
+          <w:color w:val="212529"/>
+          <w:lang w:val="en-US"/>
+        </w:rPr>
+        <w:t>The user decides to neither deny nor grant you permission to their location.</w:t>
+      </w:r>
+    </w:p>
+    <w:p>
+      <w:pPr>
+        <w:numPr>
+          <w:ilvl w:val="0"/>
+          <w:numId w:val="34"/>
+        </w:numPr>
+        <w:shd w:val="clear" w:color="auto" w:fill="FFFFFF"/>
+        <w:spacing w:before="100" w:beforeAutospacing="1" w:after="100" w:afterAutospacing="1" w:line="240" w:lineRule="auto"/>
+        <w:rPr>
+          <w:rFonts w:ascii="Segoe UI" w:hAnsi="Segoe UI" w:cs="Segoe UI"/>
+          <w:color w:val="212529"/>
+          <w:lang w:val="en-US"/>
+        </w:rPr>
+      </w:pPr>
+      <w:r>
+        <w:rPr>
+          <w:rFonts w:ascii="Segoe UI" w:hAnsi="Segoe UI" w:cs="Segoe UI"/>
+          <w:color w:val="212529"/>
+          <w:lang w:val="en-US"/>
+        </w:rPr>
+        <w:t>The user denies giving you access to their location.</w:t>
+      </w:r>
+    </w:p>
+    <w:p>
+      <w:pPr>
+        <w:pStyle w:val="a8"/>
+        <w:shd w:val="clear" w:color="auto" w:fill="FFFFFF"/>
+        <w:spacing w:before="0" w:beforeAutospacing="0"/>
+        <w:rPr>
+          <w:rFonts w:ascii="Segoe UI" w:hAnsi="Segoe UI" w:cs="Segoe UI"/>
+          <w:color w:val="212529"/>
+          <w:lang w:val="en-US"/>
+        </w:rPr>
+      </w:pPr>
+      <w:r>
+        <w:rPr>
+          <w:rFonts w:ascii="Segoe UI" w:hAnsi="Segoe UI" w:cs="Segoe UI"/>
+          <w:color w:val="212529"/>
+          <w:lang w:val="en-US"/>
+        </w:rPr>
+        <w:t xml:space="preserve">In an ideal world, the user would always grant you permission to whatever </w:t>
+      </w:r>
+      <w:proofErr w:type="gramStart"/>
+      <w:r>
+        <w:rPr>
+          <w:rFonts w:ascii="Segoe UI" w:hAnsi="Segoe UI" w:cs="Segoe UI"/>
+          <w:color w:val="212529"/>
+          <w:lang w:val="en-US"/>
+        </w:rPr>
+        <w:t>you'd</w:t>
+      </w:r>
+      <w:proofErr w:type="gramEnd"/>
+      <w:r>
+        <w:rPr>
+          <w:rFonts w:ascii="Segoe UI" w:hAnsi="Segoe UI" w:cs="Segoe UI"/>
+          <w:color w:val="212529"/>
+          <w:lang w:val="en-US"/>
+        </w:rPr>
+        <w:t xml:space="preserve"> like, but, this isn't always the case and as a UI developer, you need to plan accordingly for those moments.</w:t>
+      </w:r>
+    </w:p>
+    <w:p>
+      <w:pPr>
+        <w:shd w:val="clear" w:color="auto" w:fill="FFFFFF"/>
+        <w:spacing w:after="100" w:afterAutospacing="1" w:line="240" w:lineRule="auto"/>
+        <w:rPr>
+          <w:rFonts w:ascii="Segoe UI" w:eastAsia="Times New Roman" w:hAnsi="Segoe UI" w:cs="Segoe UI"/>
+          <w:color w:val="212529"/>
+          <w:sz w:val="24"/>
+          <w:szCs w:val="24"/>
+          <w:lang w:val="en-US" w:eastAsia="ru-RU"/>
+        </w:rPr>
+      </w:pPr>
+      <w:r>
+        <w:rPr>
+          <w:rFonts w:ascii="Segoe UI" w:eastAsia="Times New Roman" w:hAnsi="Segoe UI" w:cs="Segoe UI"/>
+          <w:color w:val="212529"/>
+          <w:sz w:val="24"/>
+          <w:szCs w:val="24"/>
+          <w:lang w:val="en-US" w:eastAsia="ru-RU"/>
+        </w:rPr>
+        <w:t>Animations are a fundamental aspect of any native application. Because of this, React Native comes built in with an animations library called </w:t>
+      </w:r>
+      <w:r>
+        <w:rPr>
+          <w:rFonts w:ascii="Consolas" w:eastAsia="Times New Roman" w:hAnsi="Consolas" w:cs="Consolas"/>
+          <w:color w:val="FFFFFF"/>
+          <w:sz w:val="21"/>
+          <w:szCs w:val="21"/>
+          <w:bdr w:val="single" w:sz="6" w:space="2" w:color="737B83" w:frame="1"/>
+          <w:shd w:val="clear" w:color="auto" w:fill="2F3D48"/>
+          <w:lang w:val="en-US" w:eastAsia="ru-RU"/>
+        </w:rPr>
+        <w:t>Animated</w:t>
+      </w:r>
+      <w:r>
+        <w:rPr>
+          <w:rFonts w:ascii="Segoe UI" w:eastAsia="Times New Roman" w:hAnsi="Segoe UI" w:cs="Segoe UI"/>
+          <w:color w:val="212529"/>
+          <w:sz w:val="24"/>
+          <w:szCs w:val="24"/>
+          <w:lang w:val="en-US" w:eastAsia="ru-RU"/>
+        </w:rPr>
+        <w:t>. The whole idea of Animated is that it "focuses on declarative relationships between inputs and outputs, with configurable transforms in between, and simple start/stop methods to control time-based animation execution." In other words, Animated allows you to establish different types of transformations on specific values. For example, you could easily animate an image's </w:t>
+      </w:r>
+      <w:r>
+        <w:rPr>
+          <w:rFonts w:ascii="Consolas" w:eastAsia="Times New Roman" w:hAnsi="Consolas" w:cs="Consolas"/>
+          <w:color w:val="FFFFFF"/>
+          <w:sz w:val="21"/>
+          <w:szCs w:val="21"/>
+          <w:bdr w:val="single" w:sz="6" w:space="2" w:color="737B83" w:frame="1"/>
+          <w:shd w:val="clear" w:color="auto" w:fill="2F3D48"/>
+          <w:lang w:val="en-US" w:eastAsia="ru-RU"/>
+        </w:rPr>
+        <w:t>opacity</w:t>
+      </w:r>
+      <w:r>
+        <w:rPr>
+          <w:rFonts w:ascii="Segoe UI" w:eastAsia="Times New Roman" w:hAnsi="Segoe UI" w:cs="Segoe UI"/>
+          <w:color w:val="212529"/>
+          <w:sz w:val="24"/>
+          <w:szCs w:val="24"/>
+          <w:lang w:val="en-US" w:eastAsia="ru-RU"/>
+        </w:rPr>
+        <w:t xml:space="preserve"> property from </w:t>
+      </w:r>
+      <w:proofErr w:type="gramStart"/>
+      <w:r>
+        <w:rPr>
+          <w:rFonts w:ascii="Segoe UI" w:eastAsia="Times New Roman" w:hAnsi="Segoe UI" w:cs="Segoe UI"/>
+          <w:color w:val="212529"/>
+          <w:sz w:val="24"/>
+          <w:szCs w:val="24"/>
+          <w:lang w:val="en-US" w:eastAsia="ru-RU"/>
+        </w:rPr>
+        <w:t>0</w:t>
+      </w:r>
+      <w:proofErr w:type="gramEnd"/>
+      <w:r>
+        <w:rPr>
+          <w:rFonts w:ascii="Segoe UI" w:eastAsia="Times New Roman" w:hAnsi="Segoe UI" w:cs="Segoe UI"/>
+          <w:color w:val="212529"/>
+          <w:sz w:val="24"/>
+          <w:szCs w:val="24"/>
+          <w:lang w:val="en-US" w:eastAsia="ru-RU"/>
+        </w:rPr>
+        <w:t xml:space="preserve"> to 1, giving the effect that the image is slowly appearing.</w:t>
+      </w:r>
+    </w:p>
+    <w:p>
+      <w:pPr>
+        <w:shd w:val="clear" w:color="auto" w:fill="FFFFFF"/>
+        <w:spacing w:after="100" w:afterAutospacing="1" w:line="240" w:lineRule="auto"/>
+        <w:rPr>
+          <w:rFonts w:ascii="Segoe UI" w:eastAsia="Times New Roman" w:hAnsi="Segoe UI" w:cs="Segoe UI"/>
+          <w:color w:val="212529"/>
+          <w:sz w:val="24"/>
+          <w:szCs w:val="24"/>
+          <w:lang w:val="en-US" w:eastAsia="ru-RU"/>
+        </w:rPr>
+      </w:pPr>
+      <w:r>
+        <w:rPr>
+          <w:rFonts w:ascii="Segoe UI" w:eastAsia="Times New Roman" w:hAnsi="Segoe UI" w:cs="Segoe UI"/>
+          <w:color w:val="212529"/>
+          <w:sz w:val="24"/>
+          <w:szCs w:val="24"/>
+          <w:lang w:val="en-US" w:eastAsia="ru-RU"/>
+        </w:rPr>
+        <w:t>There are three types of animation configurations that you have access to out of the box with Animated. They are </w:t>
+      </w:r>
+      <w:r>
+        <w:rPr>
+          <w:rFonts w:ascii="Consolas" w:eastAsia="Times New Roman" w:hAnsi="Consolas" w:cs="Consolas"/>
+          <w:color w:val="FFFFFF"/>
+          <w:sz w:val="21"/>
+          <w:szCs w:val="21"/>
+          <w:bdr w:val="single" w:sz="6" w:space="2" w:color="737B83" w:frame="1"/>
+          <w:shd w:val="clear" w:color="auto" w:fill="2F3D48"/>
+          <w:lang w:val="en-US" w:eastAsia="ru-RU"/>
+        </w:rPr>
+        <w:t>decay</w:t>
+      </w:r>
+      <w:r>
+        <w:rPr>
+          <w:rFonts w:ascii="Segoe UI" w:eastAsia="Times New Roman" w:hAnsi="Segoe UI" w:cs="Segoe UI"/>
+          <w:color w:val="212529"/>
+          <w:sz w:val="24"/>
+          <w:szCs w:val="24"/>
+          <w:lang w:val="en-US" w:eastAsia="ru-RU"/>
+        </w:rPr>
+        <w:t>, </w:t>
+      </w:r>
+      <w:r>
+        <w:rPr>
+          <w:rFonts w:ascii="Consolas" w:eastAsia="Times New Roman" w:hAnsi="Consolas" w:cs="Consolas"/>
+          <w:color w:val="FFFFFF"/>
+          <w:sz w:val="21"/>
+          <w:szCs w:val="21"/>
+          <w:bdr w:val="single" w:sz="6" w:space="2" w:color="737B83" w:frame="1"/>
+          <w:shd w:val="clear" w:color="auto" w:fill="2F3D48"/>
+          <w:lang w:val="en-US" w:eastAsia="ru-RU"/>
+        </w:rPr>
+        <w:t>spring</w:t>
+      </w:r>
+      <w:r>
+        <w:rPr>
+          <w:rFonts w:ascii="Segoe UI" w:eastAsia="Times New Roman" w:hAnsi="Segoe UI" w:cs="Segoe UI"/>
+          <w:color w:val="212529"/>
+          <w:sz w:val="24"/>
+          <w:szCs w:val="24"/>
+          <w:lang w:val="en-US" w:eastAsia="ru-RU"/>
+        </w:rPr>
+        <w:t>, and </w:t>
+      </w:r>
+      <w:r>
+        <w:rPr>
+          <w:rFonts w:ascii="Consolas" w:eastAsia="Times New Roman" w:hAnsi="Consolas" w:cs="Consolas"/>
+          <w:color w:val="FFFFFF"/>
+          <w:sz w:val="21"/>
+          <w:szCs w:val="21"/>
+          <w:bdr w:val="single" w:sz="6" w:space="2" w:color="737B83" w:frame="1"/>
+          <w:shd w:val="clear" w:color="auto" w:fill="2F3D48"/>
+          <w:lang w:val="en-US" w:eastAsia="ru-RU"/>
+        </w:rPr>
+        <w:t>timing</w:t>
+      </w:r>
+      <w:r>
+        <w:rPr>
+          <w:rFonts w:ascii="Segoe UI" w:eastAsia="Times New Roman" w:hAnsi="Segoe UI" w:cs="Segoe UI"/>
+          <w:color w:val="212529"/>
+          <w:sz w:val="24"/>
+          <w:szCs w:val="24"/>
+          <w:lang w:val="en-US" w:eastAsia="ru-RU"/>
+        </w:rPr>
+        <w:t>. Again, all three of these allow you to transform a specific value, but each differ in how that value is transformed: "decay" will start with an initial velocity and gradually slow to a stop, "spring" provides a normal spring type of animation, and "timing" animates a value of a specified time.</w:t>
+      </w:r>
+    </w:p>
+    <w:p>
+      <w:pPr>
+        <w:shd w:val="clear" w:color="auto" w:fill="FFFFFF"/>
+        <w:spacing w:after="100" w:afterAutospacing="1" w:line="240" w:lineRule="auto"/>
+        <w:rPr>
+          <w:rFonts w:ascii="Segoe UI" w:eastAsia="Times New Roman" w:hAnsi="Segoe UI" w:cs="Segoe UI"/>
+          <w:color w:val="212529"/>
+          <w:sz w:val="24"/>
+          <w:szCs w:val="24"/>
+          <w:lang w:val="en-US" w:eastAsia="ru-RU"/>
+        </w:rPr>
+      </w:pPr>
+      <w:r>
+        <w:rPr>
+          <w:rFonts w:ascii="Segoe UI" w:eastAsia="Times New Roman" w:hAnsi="Segoe UI" w:cs="Segoe UI"/>
+          <w:color w:val="212529"/>
+          <w:sz w:val="24"/>
+          <w:szCs w:val="24"/>
+          <w:lang w:val="en-US" w:eastAsia="ru-RU"/>
+        </w:rPr>
+        <w:t xml:space="preserve">When dealing with notifications, </w:t>
+      </w:r>
+      <w:proofErr w:type="gramStart"/>
+      <w:r>
+        <w:rPr>
+          <w:rFonts w:ascii="Segoe UI" w:eastAsia="Times New Roman" w:hAnsi="Segoe UI" w:cs="Segoe UI"/>
+          <w:color w:val="212529"/>
+          <w:sz w:val="24"/>
+          <w:szCs w:val="24"/>
+          <w:lang w:val="en-US" w:eastAsia="ru-RU"/>
+        </w:rPr>
+        <w:t>it's</w:t>
+      </w:r>
+      <w:proofErr w:type="gramEnd"/>
+      <w:r>
+        <w:rPr>
+          <w:rFonts w:ascii="Segoe UI" w:eastAsia="Times New Roman" w:hAnsi="Segoe UI" w:cs="Segoe UI"/>
+          <w:color w:val="212529"/>
+          <w:sz w:val="24"/>
+          <w:szCs w:val="24"/>
+          <w:lang w:val="en-US" w:eastAsia="ru-RU"/>
+        </w:rPr>
+        <w:t xml:space="preserve"> important to understand that there are two different types: </w:t>
+      </w:r>
+      <w:r>
+        <w:rPr>
+          <w:rFonts w:ascii="Segoe UI" w:eastAsia="Times New Roman" w:hAnsi="Segoe UI" w:cs="Segoe UI"/>
+          <w:b/>
+          <w:bCs/>
+          <w:color w:val="212529"/>
+          <w:sz w:val="24"/>
+          <w:szCs w:val="24"/>
+          <w:lang w:val="en-US" w:eastAsia="ru-RU"/>
+        </w:rPr>
+        <w:t>push notifications</w:t>
+      </w:r>
+      <w:r>
+        <w:rPr>
+          <w:rFonts w:ascii="Segoe UI" w:eastAsia="Times New Roman" w:hAnsi="Segoe UI" w:cs="Segoe UI"/>
+          <w:color w:val="212529"/>
+          <w:sz w:val="24"/>
+          <w:szCs w:val="24"/>
+          <w:lang w:val="en-US" w:eastAsia="ru-RU"/>
+        </w:rPr>
+        <w:t>, and </w:t>
+      </w:r>
+      <w:r>
+        <w:rPr>
+          <w:rFonts w:ascii="Segoe UI" w:eastAsia="Times New Roman" w:hAnsi="Segoe UI" w:cs="Segoe UI"/>
+          <w:b/>
+          <w:bCs/>
+          <w:color w:val="212529"/>
+          <w:sz w:val="24"/>
+          <w:szCs w:val="24"/>
+          <w:lang w:val="en-US" w:eastAsia="ru-RU"/>
+        </w:rPr>
+        <w:t>local notifications</w:t>
+      </w:r>
+      <w:r>
+        <w:rPr>
+          <w:rFonts w:ascii="Segoe UI" w:eastAsia="Times New Roman" w:hAnsi="Segoe UI" w:cs="Segoe UI"/>
+          <w:color w:val="212529"/>
+          <w:sz w:val="24"/>
+          <w:szCs w:val="24"/>
+          <w:lang w:val="en-US" w:eastAsia="ru-RU"/>
+        </w:rPr>
+        <w:t>.</w:t>
+      </w:r>
+    </w:p>
+    <w:p>
+      <w:pPr>
+        <w:shd w:val="clear" w:color="auto" w:fill="FFFFFF"/>
+        <w:spacing w:after="100" w:afterAutospacing="1" w:line="240" w:lineRule="auto"/>
+        <w:rPr>
+          <w:rFonts w:ascii="Segoe UI" w:eastAsia="Times New Roman" w:hAnsi="Segoe UI" w:cs="Segoe UI"/>
+          <w:color w:val="212529"/>
+          <w:sz w:val="24"/>
+          <w:szCs w:val="24"/>
+          <w:lang w:val="en-US" w:eastAsia="ru-RU"/>
+        </w:rPr>
+      </w:pPr>
+      <w:r>
+        <w:rPr>
+          <w:rFonts w:ascii="Segoe UI" w:eastAsia="Times New Roman" w:hAnsi="Segoe UI" w:cs="Segoe UI"/>
+          <w:color w:val="212529"/>
+          <w:sz w:val="24"/>
+          <w:szCs w:val="24"/>
+          <w:lang w:val="en-US" w:eastAsia="ru-RU"/>
+        </w:rPr>
+        <w:t xml:space="preserve">Local notifications do not use or require any external infrastructure; they happen entirely on the device itself. That means that the only requirement for the device to display the notification is that the device is on. On the other hand, push notifications require you to </w:t>
+      </w:r>
+      <w:r>
+        <w:rPr>
+          <w:rFonts w:ascii="Segoe UI" w:eastAsia="Times New Roman" w:hAnsi="Segoe UI" w:cs="Segoe UI"/>
+          <w:color w:val="212529"/>
+          <w:sz w:val="24"/>
+          <w:szCs w:val="24"/>
+          <w:lang w:val="en-US" w:eastAsia="ru-RU"/>
+        </w:rPr>
+        <w:lastRenderedPageBreak/>
+        <w:t xml:space="preserve">have a </w:t>
+      </w:r>
+      <w:proofErr w:type="gramStart"/>
+      <w:r>
+        <w:rPr>
+          <w:rFonts w:ascii="Segoe UI" w:eastAsia="Times New Roman" w:hAnsi="Segoe UI" w:cs="Segoe UI"/>
+          <w:color w:val="212529"/>
+          <w:sz w:val="24"/>
+          <w:szCs w:val="24"/>
+          <w:lang w:val="en-US" w:eastAsia="ru-RU"/>
+        </w:rPr>
+        <w:t>server which</w:t>
+      </w:r>
+      <w:proofErr w:type="gramEnd"/>
+      <w:r>
+        <w:rPr>
+          <w:rFonts w:ascii="Segoe UI" w:eastAsia="Times New Roman" w:hAnsi="Segoe UI" w:cs="Segoe UI"/>
+          <w:color w:val="212529"/>
+          <w:sz w:val="24"/>
+          <w:szCs w:val="24"/>
+          <w:lang w:val="en-US" w:eastAsia="ru-RU"/>
+        </w:rPr>
+        <w:t xml:space="preserve"> handles pushing the notification to your user's devices when a certain event occurs.</w:t>
+      </w:r>
+    </w:p>
+    <w:p>
+      <w:pPr>
+        <w:tabs>
+          <w:tab w:val="left" w:pos="3915"/>
+        </w:tabs>
+        <w:jc w:val="both"/>
+        <w:rPr>
+          <w:rFonts w:ascii="Segoe UI" w:hAnsi="Segoe UI" w:cs="Segoe UI"/>
+          <w:color w:val="212529"/>
+          <w:shd w:val="clear" w:color="auto" w:fill="FFFFFF"/>
+          <w:lang w:val="en-US"/>
+        </w:rPr>
+      </w:pPr>
+      <w:r>
+        <w:rPr>
+          <w:rFonts w:ascii="Segoe UI" w:hAnsi="Segoe UI" w:cs="Segoe UI"/>
+          <w:color w:val="212529"/>
+          <w:shd w:val="clear" w:color="auto" w:fill="FFFFFF"/>
+          <w:lang w:val="en-US"/>
+        </w:rPr>
+        <w:t xml:space="preserve">At this </w:t>
+      </w:r>
+      <w:proofErr w:type="gramStart"/>
+      <w:r>
+        <w:rPr>
+          <w:rFonts w:ascii="Segoe UI" w:hAnsi="Segoe UI" w:cs="Segoe UI"/>
+          <w:color w:val="212529"/>
+          <w:shd w:val="clear" w:color="auto" w:fill="FFFFFF"/>
+          <w:lang w:val="en-US"/>
+        </w:rPr>
+        <w:t>point</w:t>
+      </w:r>
+      <w:proofErr w:type="gramEnd"/>
+      <w:r>
+        <w:rPr>
+          <w:rFonts w:ascii="Segoe UI" w:hAnsi="Segoe UI" w:cs="Segoe UI"/>
+          <w:color w:val="212529"/>
+          <w:shd w:val="clear" w:color="auto" w:fill="FFFFFF"/>
+          <w:lang w:val="en-US"/>
+        </w:rPr>
+        <w:t xml:space="preserve"> it shouldn't be a surprise that Expo provides a nice JavaScript abstraction over the native iOS and Android approaches to accessing photos from the device's photo gallery. The name of this property is </w:t>
+      </w:r>
+      <w:proofErr w:type="spellStart"/>
+      <w:r>
+        <w:rPr>
+          <w:rStyle w:val="HTML"/>
+          <w:rFonts w:ascii="Consolas" w:eastAsiaTheme="minorHAnsi" w:hAnsi="Consolas" w:cs="Consolas"/>
+          <w:color w:val="FFFFFF"/>
+          <w:sz w:val="21"/>
+          <w:szCs w:val="21"/>
+          <w:bdr w:val="single" w:sz="6" w:space="2" w:color="737B83" w:frame="1"/>
+          <w:shd w:val="clear" w:color="auto" w:fill="2F3D48"/>
+          <w:lang w:val="en-US"/>
+        </w:rPr>
+        <w:t>ImagePicker</w:t>
+      </w:r>
+      <w:proofErr w:type="spellEnd"/>
+      <w:r>
+        <w:rPr>
+          <w:rFonts w:ascii="Segoe UI" w:hAnsi="Segoe UI" w:cs="Segoe UI"/>
+          <w:color w:val="212529"/>
+          <w:shd w:val="clear" w:color="auto" w:fill="FFFFFF"/>
+          <w:lang w:val="en-US"/>
+        </w:rPr>
+        <w:t> and it does exactly what you would expect: "Provides access to the system's UI for selecting images from the phone's photo library or taking a photo with the camera."</w:t>
+      </w:r>
+    </w:p>
+    <w:p>
+      <w:pPr>
+        <w:pStyle w:val="2"/>
+        <w:shd w:val="clear" w:color="auto" w:fill="FFFFFF"/>
+        <w:spacing w:before="0"/>
+        <w:rPr>
+          <w:rFonts w:ascii="Segoe UI" w:hAnsi="Segoe UI" w:cs="Segoe UI"/>
+          <w:color w:val="212529"/>
+          <w:lang w:val="en-US"/>
+        </w:rPr>
+      </w:pPr>
+      <w:r>
+        <w:rPr>
+          <w:rFonts w:ascii="Segoe UI" w:hAnsi="Segoe UI" w:cs="Segoe UI"/>
+          <w:b/>
+          <w:bCs/>
+          <w:color w:val="212529"/>
+          <w:lang w:val="en-US"/>
+        </w:rPr>
+        <w:t>What are .apk and .ipa Files?</w:t>
+      </w:r>
+    </w:p>
+    <w:p>
+      <w:pPr>
+        <w:pStyle w:val="a8"/>
+        <w:shd w:val="clear" w:color="auto" w:fill="FFFFFF"/>
+        <w:spacing w:before="0" w:beforeAutospacing="0"/>
+        <w:rPr>
+          <w:rFonts w:ascii="Segoe UI" w:hAnsi="Segoe UI" w:cs="Segoe UI"/>
+          <w:color w:val="212529"/>
+          <w:lang w:val="en-US"/>
+        </w:rPr>
+      </w:pPr>
+      <w:r>
+        <w:rPr>
+          <w:rFonts w:ascii="Segoe UI" w:hAnsi="Segoe UI" w:cs="Segoe UI"/>
+          <w:color w:val="212529"/>
+          <w:lang w:val="en-US"/>
+        </w:rPr>
+        <w:t>Before you submit your application to either app store, you need to "package" it appropriately. The iOS App Store will ask you for a </w:t>
+      </w:r>
+      <w:r>
+        <w:rPr>
+          <w:rStyle w:val="a9"/>
+          <w:color w:val="212529"/>
+          <w:lang w:val="en-US"/>
+        </w:rPr>
+        <w:t>.ipa</w:t>
+      </w:r>
+      <w:r>
+        <w:rPr>
+          <w:rFonts w:ascii="Segoe UI" w:hAnsi="Segoe UI" w:cs="Segoe UI"/>
+          <w:color w:val="212529"/>
+          <w:lang w:val="en-US"/>
+        </w:rPr>
+        <w:t> ("iOS App Store Package") file and the Android Google Play store will ask you for a </w:t>
+      </w:r>
+      <w:r>
+        <w:rPr>
+          <w:rStyle w:val="a9"/>
+          <w:color w:val="212529"/>
+          <w:lang w:val="en-US"/>
+        </w:rPr>
+        <w:t>.apk</w:t>
+      </w:r>
+      <w:r>
+        <w:rPr>
+          <w:rFonts w:ascii="Segoe UI" w:hAnsi="Segoe UI" w:cs="Segoe UI"/>
+          <w:color w:val="212529"/>
+          <w:lang w:val="en-US"/>
+        </w:rPr>
+        <w:t> ("Android Application Package") file. When you create either an ipa or a apk file, you're essentially creating a bundle of all of the necessary information that either App store needs in order to process and run your application.</w:t>
+      </w:r>
+    </w:p>
+    <w:p>
+      <w:pPr>
+        <w:pStyle w:val="a8"/>
+        <w:shd w:val="clear" w:color="auto" w:fill="FFFFFF"/>
+        <w:spacing w:before="0" w:beforeAutospacing="0"/>
+        <w:rPr>
+          <w:rFonts w:ascii="Segoe UI" w:hAnsi="Segoe UI" w:cs="Segoe UI"/>
+          <w:color w:val="212529"/>
+          <w:lang w:val="en-US"/>
+        </w:rPr>
+      </w:pPr>
+      <w:r>
+        <w:rPr>
+          <w:rFonts w:ascii="Segoe UI" w:hAnsi="Segoe UI" w:cs="Segoe UI"/>
+          <w:color w:val="212529"/>
+          <w:lang w:val="en-US"/>
+        </w:rPr>
+        <w:t>The easiest way to generate both the .apk and the .ipa files is to use Expo's </w:t>
+      </w:r>
+      <w:r>
+        <w:rPr>
+          <w:rStyle w:val="HTML"/>
+          <w:rFonts w:ascii="Consolas" w:hAnsi="Consolas" w:cs="Consolas"/>
+          <w:color w:val="FFFFFF"/>
+          <w:sz w:val="21"/>
+          <w:szCs w:val="21"/>
+          <w:bdr w:val="single" w:sz="6" w:space="2" w:color="737B83" w:frame="1"/>
+          <w:shd w:val="clear" w:color="auto" w:fill="2F3D48"/>
+          <w:lang w:val="en-US"/>
+        </w:rPr>
+        <w:t>exp</w:t>
+      </w:r>
+      <w:r>
+        <w:rPr>
+          <w:rFonts w:ascii="Segoe UI" w:hAnsi="Segoe UI" w:cs="Segoe UI"/>
+          <w:color w:val="212529"/>
+          <w:lang w:val="en-US"/>
+        </w:rPr>
+        <w:t> CLI. First, run </w:t>
+      </w:r>
+      <w:r>
+        <w:rPr>
+          <w:rStyle w:val="HTML"/>
+          <w:rFonts w:ascii="Consolas" w:hAnsi="Consolas" w:cs="Consolas"/>
+          <w:color w:val="FFFFFF"/>
+          <w:sz w:val="21"/>
+          <w:szCs w:val="21"/>
+          <w:bdr w:val="single" w:sz="6" w:space="2" w:color="737B83" w:frame="1"/>
+          <w:shd w:val="clear" w:color="auto" w:fill="2F3D48"/>
+          <w:lang w:val="en-US"/>
+        </w:rPr>
+        <w:t>npm install -g exp</w:t>
+      </w:r>
+      <w:r>
+        <w:rPr>
+          <w:rFonts w:ascii="Segoe UI" w:hAnsi="Segoe UI" w:cs="Segoe UI"/>
+          <w:color w:val="212529"/>
+          <w:lang w:val="en-US"/>
+        </w:rPr>
+        <w:t>. Once that's installed (and after you've configured your </w:t>
+      </w:r>
+      <w:r>
+        <w:rPr>
+          <w:rStyle w:val="HTML"/>
+          <w:rFonts w:ascii="Consolas" w:hAnsi="Consolas" w:cs="Consolas"/>
+          <w:color w:val="FFFFFF"/>
+          <w:sz w:val="21"/>
+          <w:szCs w:val="21"/>
+          <w:bdr w:val="single" w:sz="6" w:space="2" w:color="737B83" w:frame="1"/>
+          <w:shd w:val="clear" w:color="auto" w:fill="2F3D48"/>
+          <w:lang w:val="en-US"/>
+        </w:rPr>
+        <w:t>app.json</w:t>
+      </w:r>
+      <w:r>
+        <w:rPr>
+          <w:rFonts w:ascii="Segoe UI" w:hAnsi="Segoe UI" w:cs="Segoe UI"/>
+          <w:color w:val="212529"/>
+          <w:lang w:val="en-US"/>
+        </w:rPr>
+        <w:t> file), you can run </w:t>
+      </w:r>
+      <w:r>
+        <w:rPr>
+          <w:rStyle w:val="HTML"/>
+          <w:rFonts w:ascii="Consolas" w:hAnsi="Consolas" w:cs="Consolas"/>
+          <w:color w:val="FFFFFF"/>
+          <w:sz w:val="21"/>
+          <w:szCs w:val="21"/>
+          <w:bdr w:val="single" w:sz="6" w:space="2" w:color="737B83" w:frame="1"/>
+          <w:shd w:val="clear" w:color="auto" w:fill="2F3D48"/>
+          <w:lang w:val="en-US"/>
+        </w:rPr>
+        <w:t>exp build:ios</w:t>
+      </w:r>
+      <w:r>
+        <w:rPr>
+          <w:rFonts w:ascii="Segoe UI" w:hAnsi="Segoe UI" w:cs="Segoe UI"/>
+          <w:color w:val="212529"/>
+          <w:lang w:val="en-US"/>
+        </w:rPr>
+        <w:t> to build your .ipa file, and </w:t>
+      </w:r>
+      <w:r>
+        <w:rPr>
+          <w:rStyle w:val="HTML"/>
+          <w:rFonts w:ascii="Consolas" w:hAnsi="Consolas" w:cs="Consolas"/>
+          <w:color w:val="FFFFFF"/>
+          <w:sz w:val="21"/>
+          <w:szCs w:val="21"/>
+          <w:bdr w:val="single" w:sz="6" w:space="2" w:color="737B83" w:frame="1"/>
+          <w:shd w:val="clear" w:color="auto" w:fill="2F3D48"/>
+          <w:lang w:val="en-US"/>
+        </w:rPr>
+        <w:t>exp build:android</w:t>
+      </w:r>
+      <w:r>
+        <w:rPr>
+          <w:rFonts w:ascii="Segoe UI" w:hAnsi="Segoe UI" w:cs="Segoe UI"/>
+          <w:color w:val="212529"/>
+          <w:lang w:val="en-US"/>
+        </w:rPr>
+        <w:t> to build your .apk file.</w:t>
+      </w:r>
+    </w:p>
+    <w:p>
+      <w:pPr>
+        <w:pStyle w:val="a8"/>
+        <w:shd w:val="clear" w:color="auto" w:fill="FFFFFF"/>
+        <w:spacing w:before="0" w:beforeAutospacing="0"/>
+        <w:rPr>
+          <w:rFonts w:ascii="Segoe UI" w:hAnsi="Segoe UI" w:cs="Segoe UI"/>
+          <w:color w:val="212529"/>
+          <w:lang w:val="en-US"/>
+        </w:rPr>
+      </w:pPr>
+      <w:r>
+        <w:rPr>
+          <w:rFonts w:ascii="Segoe UI" w:hAnsi="Segoe UI" w:cs="Segoe UI"/>
+          <w:color w:val="212529"/>
+          <w:lang w:val="en-US"/>
+        </w:rPr>
+        <w:t>Note that these will take anywhere from 10-20 minutes to build, so you'll need to be patient. To check the status of the build you can run </w:t>
+      </w:r>
+      <w:r>
+        <w:rPr>
+          <w:rStyle w:val="HTML"/>
+          <w:rFonts w:ascii="Consolas" w:hAnsi="Consolas" w:cs="Consolas"/>
+          <w:color w:val="FFFFFF"/>
+          <w:sz w:val="21"/>
+          <w:szCs w:val="21"/>
+          <w:bdr w:val="single" w:sz="6" w:space="2" w:color="737B83" w:frame="1"/>
+          <w:shd w:val="clear" w:color="auto" w:fill="2F3D48"/>
+          <w:lang w:val="en-US"/>
+        </w:rPr>
+        <w:t>exp build:status</w:t>
+      </w:r>
+      <w:r>
+        <w:rPr>
+          <w:rFonts w:ascii="Segoe UI" w:hAnsi="Segoe UI" w:cs="Segoe UI"/>
+          <w:color w:val="212529"/>
+          <w:lang w:val="en-US"/>
+        </w:rPr>
+        <w:t>. Eventually that command will give you a URL where you can go to download either your .ipa or .apk files.</w:t>
+      </w:r>
+    </w:p>
+    <w:p>
+      <w:pPr>
+        <w:tabs>
+          <w:tab w:val="left" w:pos="3915"/>
+        </w:tabs>
+        <w:jc w:val="both"/>
         <w:rPr>
           <w:rFonts w:cs="Arial"/>
           <w:b/>
@@ -53122,6 +54246,119 @@
     </w:lvl>
   </w:abstractNum>
   <w:abstractNum w:abstractNumId="29" w15:restartNumberingAfterBreak="0">
+    <w:nsid w:val="71EC2B09"/>
+    <w:multiLevelType w:val="multilevel"/>
+    <w:tmpl w:val="5E30C8C6"/>
+    <w:lvl w:ilvl="0">
+      <w:start w:val="1"/>
+      <w:numFmt w:val="decimal"/>
+      <w:lvlText w:val="%1."/>
+      <w:lvlJc w:val="left"/>
+      <w:pPr>
+        <w:tabs>
+          <w:tab w:val="num" w:pos="720"/>
+        </w:tabs>
+        <w:ind w:left="720" w:hanging="360"/>
+      </w:pPr>
+    </w:lvl>
+    <w:lvl w:ilvl="1" w:tentative="1">
+      <w:start w:val="1"/>
+      <w:numFmt w:val="decimal"/>
+      <w:lvlText w:val="%2."/>
+      <w:lvlJc w:val="left"/>
+      <w:pPr>
+        <w:tabs>
+          <w:tab w:val="num" w:pos="1440"/>
+        </w:tabs>
+        <w:ind w:left="1440" w:hanging="360"/>
+      </w:pPr>
+    </w:lvl>
+    <w:lvl w:ilvl="2" w:tentative="1">
+      <w:start w:val="1"/>
+      <w:numFmt w:val="decimal"/>
+      <w:lvlText w:val="%3."/>
+      <w:lvlJc w:val="left"/>
+      <w:pPr>
+        <w:tabs>
+          <w:tab w:val="num" w:pos="2160"/>
+        </w:tabs>
+        <w:ind w:left="2160" w:hanging="360"/>
+      </w:pPr>
+    </w:lvl>
+    <w:lvl w:ilvl="3" w:tentative="1">
+      <w:start w:val="1"/>
+      <w:numFmt w:val="decimal"/>
+      <w:lvlText w:val="%4."/>
+      <w:lvlJc w:val="left"/>
+      <w:pPr>
+        <w:tabs>
+          <w:tab w:val="num" w:pos="2880"/>
+        </w:tabs>
+        <w:ind w:left="2880" w:hanging="360"/>
+      </w:pPr>
+    </w:lvl>
+    <w:lvl w:ilvl="4" w:tentative="1">
+      <w:start w:val="1"/>
+      <w:numFmt w:val="decimal"/>
+      <w:lvlText w:val="%5."/>
+      <w:lvlJc w:val="left"/>
+      <w:pPr>
+        <w:tabs>
+          <w:tab w:val="num" w:pos="3600"/>
+        </w:tabs>
+        <w:ind w:left="3600" w:hanging="360"/>
+      </w:pPr>
+    </w:lvl>
+    <w:lvl w:ilvl="5" w:tentative="1">
+      <w:start w:val="1"/>
+      <w:numFmt w:val="decimal"/>
+      <w:lvlText w:val="%6."/>
+      <w:lvlJc w:val="left"/>
+      <w:pPr>
+        <w:tabs>
+          <w:tab w:val="num" w:pos="4320"/>
+        </w:tabs>
+        <w:ind w:left="4320" w:hanging="360"/>
+      </w:pPr>
+    </w:lvl>
+    <w:lvl w:ilvl="6" w:tentative="1">
+      <w:start w:val="1"/>
+      <w:numFmt w:val="decimal"/>
+      <w:lvlText w:val="%7."/>
+      <w:lvlJc w:val="left"/>
+      <w:pPr>
+        <w:tabs>
+          <w:tab w:val="num" w:pos="5040"/>
+        </w:tabs>
+        <w:ind w:left="5040" w:hanging="360"/>
+      </w:pPr>
+    </w:lvl>
+    <w:lvl w:ilvl="7" w:tentative="1">
+      <w:start w:val="1"/>
+      <w:numFmt w:val="decimal"/>
+      <w:lvlText w:val="%8."/>
+      <w:lvlJc w:val="left"/>
+      <w:pPr>
+        <w:tabs>
+          <w:tab w:val="num" w:pos="5760"/>
+        </w:tabs>
+        <w:ind w:left="5760" w:hanging="360"/>
+      </w:pPr>
+    </w:lvl>
+    <w:lvl w:ilvl="8" w:tentative="1">
+      <w:start w:val="1"/>
+      <w:numFmt w:val="decimal"/>
+      <w:lvlText w:val="%9."/>
+      <w:lvlJc w:val="left"/>
+      <w:pPr>
+        <w:tabs>
+          <w:tab w:val="num" w:pos="6480"/>
+        </w:tabs>
+        <w:ind w:left="6480" w:hanging="360"/>
+      </w:pPr>
+    </w:lvl>
+  </w:abstractNum>
+  <w:abstractNum w:abstractNumId="30" w15:restartNumberingAfterBreak="0">
     <w:nsid w:val="7C4D66A3"/>
     <w:multiLevelType w:val="multilevel"/>
     <w:tmpl w:val="996A0426"/>
@@ -53270,7 +54507,7 @@
       </w:rPr>
     </w:lvl>
   </w:abstractNum>
-  <w:abstractNum w:abstractNumId="30" w15:restartNumberingAfterBreak="0">
+  <w:abstractNum w:abstractNumId="31" w15:restartNumberingAfterBreak="0">
     <w:nsid w:val="7DFF00D2"/>
     <w:multiLevelType w:val="multilevel"/>
     <w:tmpl w:val="5306A0F2"/>
@@ -53419,7 +54656,7 @@
       </w:rPr>
     </w:lvl>
   </w:abstractNum>
-  <w:abstractNum w:abstractNumId="31" w15:restartNumberingAfterBreak="0">
+  <w:abstractNum w:abstractNumId="32" w15:restartNumberingAfterBreak="0">
     <w:nsid w:val="7F540D1F"/>
     <w:multiLevelType w:val="multilevel"/>
     <w:tmpl w:val="04A0E738"/>
@@ -53568,7 +54805,7 @@
       </w:rPr>
     </w:lvl>
   </w:abstractNum>
-  <w:abstractNum w:abstractNumId="32" w15:restartNumberingAfterBreak="0">
+  <w:abstractNum w:abstractNumId="33" w15:restartNumberingAfterBreak="0">
     <w:nsid w:val="7F57116A"/>
     <w:multiLevelType w:val="multilevel"/>
     <w:tmpl w:val="8C4E2296"/>
@@ -53739,7 +54976,7 @@
     <w:abstractNumId w:val="1"/>
   </w:num>
   <w:num w:numId="8">
-    <w:abstractNumId w:val="32"/>
+    <w:abstractNumId w:val="33"/>
   </w:num>
   <w:num w:numId="9">
     <w:abstractNumId w:val="0"/>
@@ -53757,7 +54994,7 @@
     <w:abstractNumId w:val="6"/>
   </w:num>
   <w:num w:numId="14">
-    <w:abstractNumId w:val="29"/>
+    <w:abstractNumId w:val="30"/>
   </w:num>
   <w:num w:numId="15">
     <w:abstractNumId w:val="27"/>
@@ -53778,7 +55015,7 @@
     <w:abstractNumId w:val="17"/>
   </w:num>
   <w:num w:numId="21">
-    <w:abstractNumId w:val="31"/>
+    <w:abstractNumId w:val="32"/>
   </w:num>
   <w:num w:numId="22">
     <w:abstractNumId w:val="24"/>
@@ -53787,7 +55024,7 @@
     <w:abstractNumId w:val="11"/>
   </w:num>
   <w:num w:numId="24">
-    <w:abstractNumId w:val="30"/>
+    <w:abstractNumId w:val="31"/>
   </w:num>
   <w:num w:numId="25">
     <w:abstractNumId w:val="26"/>
@@ -53815,6 +55052,9 @@
   </w:num>
   <w:num w:numId="33">
     <w:abstractNumId w:val="25"/>
+  </w:num>
+  <w:num w:numId="34">
+    <w:abstractNumId w:val="29"/>
   </w:num>
 </w:numbering>
 </file>

</xml_diff>